<commit_message>
Updated with configuration desciption
</commit_message>
<xml_diff>
--- a/SBT/SBT.docx
+++ b/SBT/SBT.docx
@@ -1700,6 +1700,10 @@
     </w:p>
     <w:p>
       <w:pPr>
+        <w:autoSpaceDE w:val="0"/>
+        <w:autoSpaceDN w:val="0"/>
+        <w:adjustRightInd w:val="0"/>
+        <w:spacing w:before="0" w:after="0" w:line="240" w:lineRule="auto"/>
         <w:rPr>
           <w:rFonts w:asciiTheme="minorHAnsi" w:hAnsiTheme="minorHAnsi"/>
           <w:color w:val="262626" w:themeColor="text1" w:themeTint="D9"/>
@@ -1718,15 +1722,6 @@
       <w:bookmarkStart w:id="76" w:name="_Toc39046197"/>
       <w:bookmarkStart w:id="77" w:name="_Toc39054210"/>
       <w:bookmarkStart w:id="78" w:name="_Toc110586134"/>
-      <w:r>
-        <w:rPr>
-          <w:rFonts w:asciiTheme="minorHAnsi" w:hAnsiTheme="minorHAnsi"/>
-          <w:color w:val="262626" w:themeColor="text1" w:themeTint="D9"/>
-          <w:sz w:val="24"/>
-          <w:szCs w:val="24"/>
-        </w:rPr>
-        <w:t>Short description about document….</w:t>
-      </w:r>
     </w:p>
     <w:p>
       <w:pPr>
@@ -1734,13 +1729,22 @@
         <w:autoSpaceDN w:val="0"/>
         <w:adjustRightInd w:val="0"/>
         <w:spacing w:before="0" w:after="0" w:line="240" w:lineRule="auto"/>
-        <w:jc w:val="center"/>
-        <w:rPr>
-          <w:rFonts w:asciiTheme="minorHAnsi" w:hAnsiTheme="minorHAnsi"/>
-          <w:noProof/>
-          <w:lang w:bidi="ar-SA"/>
-        </w:rPr>
-      </w:pPr>
+        <w:rPr>
+          <w:rFonts w:asciiTheme="minorHAnsi" w:hAnsiTheme="minorHAnsi"/>
+          <w:color w:val="262626" w:themeColor="text1" w:themeTint="D9"/>
+          <w:sz w:val="24"/>
+          <w:szCs w:val="24"/>
+        </w:rPr>
+      </w:pPr>
+      <w:r>
+        <w:rPr>
+          <w:rFonts w:asciiTheme="minorHAnsi" w:hAnsiTheme="minorHAnsi"/>
+          <w:color w:val="262626" w:themeColor="text1" w:themeTint="D9"/>
+          <w:sz w:val="24"/>
+          <w:szCs w:val="24"/>
+        </w:rPr>
+        <w:t>SBT stands for 'Scala Build Tool' is an open source tool for building Scala and Java projects, similar to Java's Maven or Ant.</w:t>
+      </w:r>
     </w:p>
     <w:p>
       <w:pPr>
@@ -1748,33 +1752,13 @@
         <w:autoSpaceDN w:val="0"/>
         <w:adjustRightInd w:val="0"/>
         <w:spacing w:before="0" w:after="0" w:line="240" w:lineRule="auto"/>
-        <w:jc w:val="center"/>
-        <w:rPr>
-          <w:rFonts w:asciiTheme="minorHAnsi" w:hAnsiTheme="minorHAnsi" w:cstheme="minorHAnsi"/>
-          <w:color w:val="000000"/>
-          <w:sz w:val="22"/>
-          <w:szCs w:val="22"/>
-        </w:rPr>
-      </w:pPr>
-    </w:p>
-    <w:p>
-      <w:pPr>
-        <w:pStyle w:val="Heading1"/>
-        <w:spacing w:before="0" w:line="240" w:lineRule="auto"/>
-        <w:ind w:hanging="342"/>
-        <w:jc w:val="both"/>
-        <w:rPr>
-          <w:rFonts w:asciiTheme="minorHAnsi" w:hAnsiTheme="minorHAnsi" w:cstheme="minorHAnsi"/>
-          <w:color w:val="FFFFFF" w:themeColor="background1"/>
-        </w:rPr>
-      </w:pPr>
-      <w:r>
-        <w:rPr>
-          <w:rFonts w:asciiTheme="minorHAnsi" w:hAnsiTheme="minorHAnsi" w:cstheme="minorHAnsi"/>
-          <w:color w:val="FFFFFF" w:themeColor="background1"/>
-        </w:rPr>
-        <w:t>Multiproject build</w:t>
-      </w:r>
+        <w:rPr>
+          <w:rFonts w:asciiTheme="minorHAnsi" w:hAnsiTheme="minorHAnsi"/>
+          <w:color w:val="262626" w:themeColor="text1" w:themeTint="D9"/>
+          <w:sz w:val="24"/>
+          <w:szCs w:val="24"/>
+        </w:rPr>
+      </w:pPr>
     </w:p>
     <w:p>
       <w:pPr>
@@ -1782,16 +1766,22 @@
         <w:autoSpaceDN w:val="0"/>
         <w:adjustRightInd w:val="0"/>
         <w:spacing w:before="0" w:after="0" w:line="240" w:lineRule="auto"/>
-        <w:jc w:val="both"/>
-        <w:rPr>
-          <w:rFonts w:asciiTheme="minorHAnsi" w:hAnsiTheme="minorHAnsi" w:cstheme="minorHAnsi"/>
-          <w:b/>
-          <w:bCs/>
-          <w:color w:val="000000"/>
-          <w:sz w:val="22"/>
-          <w:szCs w:val="22"/>
-        </w:rPr>
-      </w:pPr>
+        <w:rPr>
+          <w:rFonts w:asciiTheme="minorHAnsi" w:hAnsiTheme="minorHAnsi"/>
+          <w:color w:val="262626" w:themeColor="text1" w:themeTint="D9"/>
+          <w:sz w:val="24"/>
+          <w:szCs w:val="24"/>
+        </w:rPr>
+      </w:pPr>
+      <w:r>
+        <w:rPr>
+          <w:rFonts w:asciiTheme="minorHAnsi" w:hAnsiTheme="minorHAnsi"/>
+          <w:color w:val="262626" w:themeColor="text1" w:themeTint="D9"/>
+          <w:sz w:val="24"/>
+          <w:szCs w:val="24"/>
+        </w:rPr>
+        <w:t>Its main features are:</w:t>
+      </w:r>
     </w:p>
     <w:p>
       <w:pPr>
@@ -1799,206 +1789,474 @@
         <w:autoSpaceDN w:val="0"/>
         <w:adjustRightInd w:val="0"/>
         <w:spacing w:before="0" w:after="0" w:line="240" w:lineRule="auto"/>
-        <w:jc w:val="both"/>
-        <w:rPr>
-          <w:rFonts w:cs="Book Antiqua"/>
-          <w:color w:val="000000"/>
-          <w:sz w:val="24"/>
-          <w:szCs w:val="24"/>
-        </w:rPr>
-      </w:pPr>
-      <w:r>
-        <w:rPr>
-          <w:rFonts w:cs="Book Antiqua"/>
-          <w:color w:val="000000"/>
-          <w:sz w:val="24"/>
-          <w:szCs w:val="24"/>
-        </w:rPr>
-        <w:t xml:space="preserve">A build definition that consists of multiple project configurations is termed as a </w:t>
-      </w:r>
-      <w:proofErr w:type="spellStart"/>
-      <w:r>
-        <w:rPr>
-          <w:rFonts w:cs="Book Antiqua"/>
-          <w:color w:val="000000"/>
-          <w:sz w:val="24"/>
-          <w:szCs w:val="24"/>
-        </w:rPr>
-        <w:t>multiproject</w:t>
-      </w:r>
-      <w:proofErr w:type="spellEnd"/>
-      <w:r>
-        <w:rPr>
-          <w:rFonts w:cs="Book Antiqua"/>
-          <w:color w:val="000000"/>
-          <w:sz w:val="24"/>
-          <w:szCs w:val="24"/>
-        </w:rPr>
-        <w:t xml:space="preserve"> build. These are extremely useful when your project is a combination of two or more modules. If they depend on one another, you could also specify the dependencies so that whenever a change is made to one </w:t>
-      </w:r>
-      <w:proofErr w:type="gramStart"/>
-      <w:r>
-        <w:rPr>
-          <w:rFonts w:cs="Book Antiqua"/>
-          <w:color w:val="000000"/>
-          <w:sz w:val="24"/>
-          <w:szCs w:val="24"/>
-        </w:rPr>
-        <w:t>project,</w:t>
-      </w:r>
-      <w:proofErr w:type="gramEnd"/>
-      <w:r>
-        <w:rPr>
-          <w:rFonts w:cs="Book Antiqua"/>
-          <w:color w:val="000000"/>
-          <w:sz w:val="24"/>
-          <w:szCs w:val="24"/>
-        </w:rPr>
-        <w:t xml:space="preserve"> it is reflected in the projects that depend on it.</w:t>
-      </w:r>
-    </w:p>
-    <w:p>
-      <w:pPr>
+        <w:rPr>
+          <w:rFonts w:asciiTheme="minorHAnsi" w:hAnsiTheme="minorHAnsi"/>
+          <w:color w:val="262626" w:themeColor="text1" w:themeTint="D9"/>
+          <w:sz w:val="24"/>
+          <w:szCs w:val="24"/>
+        </w:rPr>
+      </w:pPr>
+    </w:p>
+    <w:p>
+      <w:pPr>
+        <w:pStyle w:val="ListParagraph"/>
+        <w:numPr>
+          <w:ilvl w:val="0"/>
+          <w:numId w:val="17"/>
+        </w:numPr>
         <w:autoSpaceDE w:val="0"/>
         <w:autoSpaceDN w:val="0"/>
         <w:adjustRightInd w:val="0"/>
         <w:spacing w:before="0" w:after="0" w:line="240" w:lineRule="auto"/>
-        <w:jc w:val="both"/>
-        <w:rPr>
-          <w:rFonts w:cs="Book Antiqua"/>
-          <w:color w:val="000000"/>
-          <w:sz w:val="24"/>
-          <w:szCs w:val="24"/>
-        </w:rPr>
-      </w:pPr>
-    </w:p>
-    <w:p>
-      <w:pPr>
+        <w:rPr>
+          <w:rFonts w:asciiTheme="minorHAnsi" w:hAnsiTheme="minorHAnsi"/>
+          <w:color w:val="262626" w:themeColor="text1" w:themeTint="D9"/>
+          <w:sz w:val="24"/>
+          <w:szCs w:val="24"/>
+        </w:rPr>
+      </w:pPr>
+      <w:r>
+        <w:rPr>
+          <w:rFonts w:asciiTheme="minorHAnsi" w:hAnsiTheme="minorHAnsi"/>
+          <w:color w:val="262626" w:themeColor="text1" w:themeTint="D9"/>
+          <w:sz w:val="24"/>
+          <w:szCs w:val="24"/>
+        </w:rPr>
+        <w:t>Native support for compiling Scala code and integrating with many Scala test/code coverage/static code analysis etc. frameworks</w:t>
+      </w:r>
+    </w:p>
+    <w:p>
+      <w:pPr>
+        <w:pStyle w:val="ListParagraph"/>
+        <w:numPr>
+          <w:ilvl w:val="0"/>
+          <w:numId w:val="17"/>
+        </w:numPr>
         <w:autoSpaceDE w:val="0"/>
         <w:autoSpaceDN w:val="0"/>
         <w:adjustRightInd w:val="0"/>
         <w:spacing w:before="0" w:after="0" w:line="240" w:lineRule="auto"/>
-        <w:jc w:val="both"/>
+        <w:rPr>
+          <w:rFonts w:asciiTheme="minorHAnsi" w:hAnsiTheme="minorHAnsi"/>
+          <w:color w:val="262626" w:themeColor="text1" w:themeTint="D9"/>
+          <w:sz w:val="24"/>
+          <w:szCs w:val="24"/>
+        </w:rPr>
+      </w:pPr>
+      <w:r>
+        <w:rPr>
+          <w:rFonts w:asciiTheme="minorHAnsi" w:hAnsiTheme="minorHAnsi"/>
+          <w:color w:val="262626" w:themeColor="text1" w:themeTint="D9"/>
+          <w:sz w:val="24"/>
+          <w:szCs w:val="24"/>
+        </w:rPr>
+        <w:t>Dependency management using Ivy (which supports Maven-format repositories)</w:t>
+      </w:r>
+    </w:p>
+    <w:p>
+      <w:pPr>
+        <w:pStyle w:val="ListParagraph"/>
+        <w:numPr>
+          <w:ilvl w:val="0"/>
+          <w:numId w:val="17"/>
+        </w:numPr>
+        <w:autoSpaceDE w:val="0"/>
+        <w:autoSpaceDN w:val="0"/>
+        <w:adjustRightInd w:val="0"/>
+        <w:spacing w:before="0" w:after="0" w:line="240" w:lineRule="auto"/>
+        <w:rPr>
+          <w:rFonts w:asciiTheme="minorHAnsi" w:hAnsiTheme="minorHAnsi"/>
+          <w:color w:val="262626" w:themeColor="text1" w:themeTint="D9"/>
+          <w:sz w:val="24"/>
+          <w:szCs w:val="24"/>
+        </w:rPr>
+      </w:pPr>
+      <w:r>
+        <w:rPr>
+          <w:rFonts w:asciiTheme="minorHAnsi" w:hAnsiTheme="minorHAnsi"/>
+          <w:color w:val="262626" w:themeColor="text1" w:themeTint="D9"/>
+          <w:sz w:val="24"/>
+          <w:szCs w:val="24"/>
+        </w:rPr>
+        <w:t>Continuous compilation, testing, and deployment</w:t>
+      </w:r>
+    </w:p>
+    <w:p>
+      <w:pPr>
+        <w:pStyle w:val="ListParagraph"/>
+        <w:numPr>
+          <w:ilvl w:val="0"/>
+          <w:numId w:val="17"/>
+        </w:numPr>
+        <w:autoSpaceDE w:val="0"/>
+        <w:autoSpaceDN w:val="0"/>
+        <w:adjustRightInd w:val="0"/>
+        <w:spacing w:before="0" w:after="0" w:line="240" w:lineRule="auto"/>
+        <w:rPr>
+          <w:rFonts w:asciiTheme="minorHAnsi" w:hAnsiTheme="minorHAnsi"/>
+          <w:color w:val="262626" w:themeColor="text1" w:themeTint="D9"/>
+          <w:sz w:val="24"/>
+          <w:szCs w:val="24"/>
+        </w:rPr>
+      </w:pPr>
+      <w:r>
+        <w:rPr>
+          <w:rFonts w:asciiTheme="minorHAnsi" w:hAnsiTheme="minorHAnsi"/>
+          <w:color w:val="262626" w:themeColor="text1" w:themeTint="D9"/>
+          <w:sz w:val="24"/>
+          <w:szCs w:val="24"/>
+        </w:rPr>
+        <w:t>Integration with the Scala interpreter for rapid iteration and debugging</w:t>
+      </w:r>
+    </w:p>
+    <w:p>
+      <w:pPr>
+        <w:pStyle w:val="ListParagraph"/>
+        <w:numPr>
+          <w:ilvl w:val="0"/>
+          <w:numId w:val="17"/>
+        </w:numPr>
+        <w:autoSpaceDE w:val="0"/>
+        <w:autoSpaceDN w:val="0"/>
+        <w:adjustRightInd w:val="0"/>
+        <w:spacing w:before="0" w:after="0" w:line="240" w:lineRule="auto"/>
+        <w:rPr>
+          <w:rFonts w:asciiTheme="minorHAnsi" w:hAnsiTheme="minorHAnsi"/>
+          <w:color w:val="262626" w:themeColor="text1" w:themeTint="D9"/>
+          <w:sz w:val="24"/>
+          <w:szCs w:val="24"/>
+        </w:rPr>
+      </w:pPr>
+      <w:r>
+        <w:rPr>
+          <w:rFonts w:asciiTheme="minorHAnsi" w:hAnsiTheme="minorHAnsi"/>
+          <w:color w:val="262626" w:themeColor="text1" w:themeTint="D9"/>
+          <w:sz w:val="24"/>
+          <w:szCs w:val="24"/>
+        </w:rPr>
+        <w:t>Support for mixed Java/Scala projects</w:t>
+      </w:r>
+    </w:p>
+    <w:p>
+      <w:pPr>
+        <w:autoSpaceDE w:val="0"/>
+        <w:autoSpaceDN w:val="0"/>
+        <w:adjustRightInd w:val="0"/>
+        <w:spacing w:before="0" w:after="0" w:line="240" w:lineRule="auto"/>
+        <w:rPr>
+          <w:rFonts w:asciiTheme="minorHAnsi" w:hAnsiTheme="minorHAnsi"/>
+          <w:color w:val="262626" w:themeColor="text1" w:themeTint="D9"/>
+          <w:sz w:val="24"/>
+          <w:szCs w:val="24"/>
+        </w:rPr>
+      </w:pPr>
+    </w:p>
+    <w:p>
+      <w:pPr>
+        <w:autoSpaceDE w:val="0"/>
+        <w:autoSpaceDN w:val="0"/>
+        <w:adjustRightInd w:val="0"/>
+        <w:spacing w:before="0" w:after="0" w:line="240" w:lineRule="auto"/>
+        <w:rPr>
+          <w:rFonts w:asciiTheme="minorHAnsi" w:hAnsiTheme="minorHAnsi"/>
+          <w:color w:val="262626" w:themeColor="text1" w:themeTint="D9"/>
+          <w:sz w:val="24"/>
+          <w:szCs w:val="24"/>
+        </w:rPr>
+      </w:pPr>
+      <w:r>
+        <w:rPr>
+          <w:rFonts w:asciiTheme="minorHAnsi" w:hAnsiTheme="minorHAnsi"/>
+          <w:color w:val="262626" w:themeColor="text1" w:themeTint="D9"/>
+          <w:sz w:val="24"/>
+          <w:szCs w:val="24"/>
+        </w:rPr>
+        <w:t xml:space="preserve">When continuous compilation mode is entered, the Scala compiler is only once instantiated which eliminates subsequent startup costs, and source file changes are tracked so that only affected dependencies are recompiled. </w:t>
+      </w:r>
+    </w:p>
+    <w:p>
+      <w:pPr>
+        <w:autoSpaceDE w:val="0"/>
+        <w:autoSpaceDN w:val="0"/>
+        <w:adjustRightInd w:val="0"/>
+        <w:spacing w:before="0" w:after="0" w:line="240" w:lineRule="auto"/>
+        <w:rPr>
+          <w:rFonts w:asciiTheme="minorHAnsi" w:hAnsiTheme="minorHAnsi"/>
+          <w:color w:val="262626" w:themeColor="text1" w:themeTint="D9"/>
+          <w:sz w:val="24"/>
+          <w:szCs w:val="24"/>
+        </w:rPr>
+      </w:pPr>
+    </w:p>
+    <w:p>
+      <w:pPr>
+        <w:autoSpaceDE w:val="0"/>
+        <w:autoSpaceDN w:val="0"/>
+        <w:adjustRightInd w:val="0"/>
+        <w:spacing w:before="0" w:after="0" w:line="240" w:lineRule="auto"/>
+        <w:rPr>
+          <w:rFonts w:asciiTheme="minorHAnsi" w:hAnsiTheme="minorHAnsi"/>
+          <w:color w:val="262626" w:themeColor="text1" w:themeTint="D9"/>
+          <w:sz w:val="24"/>
+          <w:szCs w:val="24"/>
+        </w:rPr>
+      </w:pPr>
+      <w:r>
+        <w:rPr>
+          <w:rFonts w:asciiTheme="minorHAnsi" w:hAnsiTheme="minorHAnsi"/>
+          <w:color w:val="262626" w:themeColor="text1" w:themeTint="D9"/>
+          <w:sz w:val="24"/>
+          <w:szCs w:val="24"/>
+        </w:rPr>
+        <w:t>The interactive console allows modifying build settings on the fly and entering the Scala REPL along with all class files of the project</w:t>
+      </w:r>
+      <w:r>
+        <w:rPr>
+          <w:rFonts w:asciiTheme="minorHAnsi" w:hAnsiTheme="minorHAnsi"/>
+          <w:color w:val="262626" w:themeColor="text1" w:themeTint="D9"/>
+          <w:sz w:val="24"/>
+          <w:szCs w:val="24"/>
+        </w:rPr>
+        <w:t>.</w:t>
+      </w:r>
+    </w:p>
+    <w:p>
+      <w:pPr>
+        <w:spacing w:before="0" w:after="0" w:line="240" w:lineRule="auto"/>
+        <w:contextualSpacing/>
         <w:rPr>
           <w:rFonts w:asciiTheme="minorHAnsi" w:hAnsiTheme="minorHAnsi" w:cstheme="minorHAnsi"/>
           <w:b/>
           <w:bCs/>
-          <w:color w:val="000000"/>
-          <w:sz w:val="24"/>
-          <w:szCs w:val="24"/>
-        </w:rPr>
-      </w:pPr>
-      <w:r>
-        <w:rPr>
-          <w:rFonts w:cs="Book Antiqua"/>
-          <w:color w:val="000000"/>
-          <w:sz w:val="24"/>
-          <w:szCs w:val="24"/>
-        </w:rPr>
-        <w:t xml:space="preserve">Let’s understand how to configure and work with </w:t>
-      </w:r>
-      <w:proofErr w:type="spellStart"/>
-      <w:r>
-        <w:rPr>
-          <w:rFonts w:cs="Book Antiqua"/>
-          <w:color w:val="000000"/>
-          <w:sz w:val="24"/>
-          <w:szCs w:val="24"/>
-        </w:rPr>
-        <w:t>multiproject</w:t>
-      </w:r>
-      <w:proofErr w:type="spellEnd"/>
-      <w:r>
-        <w:rPr>
-          <w:rFonts w:cs="Book Antiqua"/>
-          <w:color w:val="000000"/>
-          <w:sz w:val="24"/>
-          <w:szCs w:val="24"/>
-        </w:rPr>
-        <w:t xml:space="preserve"> build. </w:t>
-      </w:r>
-    </w:p>
-    <w:p>
-      <w:pPr>
-        <w:spacing w:before="120" w:after="0"/>
-        <w:rPr>
-          <w:rFonts w:asciiTheme="minorHAnsi" w:hAnsiTheme="minorHAnsi"/>
-          <w:b/>
-          <w:color w:val="262626" w:themeColor="text1" w:themeTint="D9"/>
-          <w:sz w:val="24"/>
-          <w:szCs w:val="24"/>
-        </w:rPr>
-      </w:pPr>
-      <w:r>
-        <w:rPr>
-          <w:rFonts w:asciiTheme="minorHAnsi" w:hAnsiTheme="minorHAnsi"/>
-          <w:color w:val="262626" w:themeColor="text1" w:themeTint="D9"/>
-          <w:sz w:val="24"/>
-          <w:szCs w:val="24"/>
-        </w:rPr>
-        <w:t>C</w:t>
-      </w:r>
-      <w:r>
-        <w:rPr>
-          <w:rFonts w:asciiTheme="minorHAnsi" w:hAnsiTheme="minorHAnsi"/>
-          <w:color w:val="262626" w:themeColor="text1" w:themeTint="D9"/>
-          <w:sz w:val="24"/>
-          <w:szCs w:val="24"/>
-        </w:rPr>
-        <w:t xml:space="preserve">reate following project structure </w:t>
-      </w:r>
-      <w:r>
-        <w:rPr>
-          <w:rFonts w:asciiTheme="minorHAnsi" w:hAnsiTheme="minorHAnsi"/>
-          <w:color w:val="262626" w:themeColor="text1" w:themeTint="D9"/>
-          <w:sz w:val="24"/>
-          <w:szCs w:val="24"/>
-        </w:rPr>
-        <w:t>in your Eclipse</w:t>
-      </w:r>
-      <w:r>
-        <w:rPr>
-          <w:rFonts w:asciiTheme="minorHAnsi" w:hAnsiTheme="minorHAnsi"/>
-          <w:color w:val="262626" w:themeColor="text1" w:themeTint="D9"/>
-          <w:sz w:val="24"/>
-          <w:szCs w:val="24"/>
-        </w:rPr>
-        <w:t>:</w:t>
-      </w:r>
-    </w:p>
-    <w:p>
-      <w:pPr>
-        <w:pStyle w:val="ListParagraph"/>
-        <w:spacing w:before="120" w:after="0"/>
-        <w:rPr>
-          <w:rFonts w:asciiTheme="minorHAnsi" w:hAnsiTheme="minorHAnsi"/>
-          <w:color w:val="262626" w:themeColor="text1" w:themeTint="D9"/>
-          <w:sz w:val="24"/>
-          <w:szCs w:val="24"/>
-        </w:rPr>
-      </w:pPr>
-    </w:p>
-    <w:p>
-      <w:pPr>
-        <w:pStyle w:val="ListParagraph"/>
-        <w:spacing w:before="120" w:after="0"/>
-        <w:rPr>
-          <w:rFonts w:asciiTheme="minorHAnsi" w:hAnsiTheme="minorHAnsi"/>
-          <w:color w:val="262626" w:themeColor="text1" w:themeTint="D9"/>
-          <w:sz w:val="24"/>
-          <w:szCs w:val="24"/>
-        </w:rPr>
-      </w:pPr>
-      <w:r>
-        <w:rPr>
+          <w:caps/>
+          <w:spacing w:val="15"/>
+          <w:sz w:val="22"/>
+          <w:szCs w:val="22"/>
+        </w:rPr>
+      </w:pPr>
+    </w:p>
+    <w:p>
+      <w:pPr>
+        <w:pStyle w:val="Heading1"/>
+        <w:spacing w:before="0" w:line="240" w:lineRule="auto"/>
+        <w:rPr>
+          <w:rFonts w:asciiTheme="minorHAnsi" w:hAnsiTheme="minorHAnsi"/>
+        </w:rPr>
+      </w:pPr>
+      <w:r>
+        <w:rPr>
+          <w:rFonts w:asciiTheme="minorHAnsi" w:hAnsiTheme="minorHAnsi"/>
+        </w:rPr>
+        <w:t>Configuration</w:t>
+      </w:r>
+      <w:r>
+        <w:rPr>
+          <w:rFonts w:asciiTheme="minorHAnsi" w:hAnsiTheme="minorHAnsi"/>
+        </w:rPr>
+        <w:t xml:space="preserve"> Files</w:t>
+      </w:r>
+    </w:p>
+    <w:p>
+      <w:pPr>
+        <w:autoSpaceDE w:val="0"/>
+        <w:autoSpaceDN w:val="0"/>
+        <w:adjustRightInd w:val="0"/>
+        <w:spacing w:before="0" w:after="0" w:line="240" w:lineRule="auto"/>
+        <w:rPr>
+          <w:rFonts w:asciiTheme="minorHAnsi" w:hAnsiTheme="minorHAnsi"/>
           <w:noProof/>
           <w:lang w:bidi="ar-SA"/>
         </w:rPr>
+      </w:pPr>
+    </w:p>
+    <w:p>
+      <w:pPr>
+        <w:autoSpaceDE w:val="0"/>
+        <w:autoSpaceDN w:val="0"/>
+        <w:adjustRightInd w:val="0"/>
+        <w:spacing w:before="0" w:after="0" w:line="240" w:lineRule="auto"/>
+        <w:rPr>
+          <w:rFonts w:asciiTheme="minorHAnsi" w:hAnsiTheme="minorHAnsi"/>
+          <w:noProof/>
+          <w:lang w:bidi="ar-SA"/>
+        </w:rPr>
+      </w:pPr>
+      <w:r>
+        <w:rPr>
+          <w:rFonts w:asciiTheme="minorHAnsi" w:hAnsiTheme="minorHAnsi"/>
+          <w:noProof/>
+          <w:lang w:bidi="ar-SA"/>
+        </w:rPr>
+        <w:t>This section lists various configuration files require for project build.</w:t>
+      </w:r>
+    </w:p>
+    <w:p>
+      <w:pPr>
+        <w:autoSpaceDE w:val="0"/>
+        <w:autoSpaceDN w:val="0"/>
+        <w:adjustRightInd w:val="0"/>
+        <w:spacing w:before="0" w:after="0" w:line="240" w:lineRule="auto"/>
+        <w:rPr>
+          <w:rFonts w:asciiTheme="minorHAnsi" w:hAnsiTheme="minorHAnsi"/>
+          <w:noProof/>
+          <w:lang w:bidi="ar-SA"/>
+        </w:rPr>
+      </w:pPr>
+    </w:p>
+    <w:p>
+      <w:pPr>
+        <w:tabs>
+          <w:tab w:val="left" w:pos="4075"/>
+        </w:tabs>
+        <w:autoSpaceDE w:val="0"/>
+        <w:autoSpaceDN w:val="0"/>
+        <w:adjustRightInd w:val="0"/>
+        <w:spacing w:before="0" w:after="0" w:line="240" w:lineRule="auto"/>
+        <w:rPr>
+          <w:rFonts w:asciiTheme="minorHAnsi" w:hAnsiTheme="minorHAnsi"/>
+          <w:noProof/>
+          <w:lang w:bidi="ar-SA"/>
+        </w:rPr>
+      </w:pPr>
+      <w:r>
+        <w:rPr>
+          <w:rFonts w:asciiTheme="minorHAnsi" w:hAnsiTheme="minorHAnsi"/>
+          <w:b/>
+          <w:noProof/>
+          <w:u w:val="single"/>
+          <w:lang w:bidi="ar-SA"/>
+        </w:rPr>
+        <w:t>build.sbt</w:t>
+      </w:r>
+      <w:r>
+        <w:rPr>
+          <w:rFonts w:asciiTheme="minorHAnsi" w:hAnsiTheme="minorHAnsi"/>
+          <w:noProof/>
+          <w:lang w:bidi="ar-SA"/>
+        </w:rPr>
+        <w:t xml:space="preserve">  :</w:t>
+      </w:r>
+      <w:r>
+        <w:rPr>
+          <w:rFonts w:asciiTheme="minorHAnsi" w:hAnsiTheme="minorHAnsi"/>
+          <w:noProof/>
+          <w:lang w:bidi="ar-SA"/>
+        </w:rPr>
+        <w:t xml:space="preserve">  </w:t>
+      </w:r>
+      <w:r>
+        <w:rPr>
+          <w:rFonts w:asciiTheme="minorHAnsi" w:hAnsiTheme="minorHAnsi"/>
+          <w:noProof/>
+          <w:lang w:bidi="ar-SA"/>
+        </w:rPr>
+        <w:t>In SBT, project-specific properties, such as libra</w:t>
+      </w:r>
+      <w:r>
+        <w:rPr>
+          <w:rFonts w:asciiTheme="minorHAnsi" w:hAnsiTheme="minorHAnsi"/>
+          <w:noProof/>
+          <w:lang w:bidi="ar-SA"/>
+        </w:rPr>
+        <w:t xml:space="preserve">ry dependencies, Scala version </w:t>
+      </w:r>
+      <w:r>
+        <w:rPr>
+          <w:rFonts w:asciiTheme="minorHAnsi" w:hAnsiTheme="minorHAnsi"/>
+          <w:noProof/>
+          <w:lang w:bidi="ar-SA"/>
+        </w:rPr>
+        <w:t>and so on, which are required for a successful build</w:t>
+      </w:r>
+      <w:bookmarkStart w:id="79" w:name="_GoBack"/>
+      <w:bookmarkEnd w:id="79"/>
+      <w:r>
+        <w:rPr>
+          <w:rFonts w:asciiTheme="minorHAnsi" w:hAnsiTheme="minorHAnsi"/>
+          <w:noProof/>
+          <w:lang w:bidi="ar-SA"/>
+        </w:rPr>
+        <w:t xml:space="preserve"> are declared in the build definition.</w:t>
+      </w:r>
+      <w:r>
+        <w:rPr>
+          <w:rFonts w:asciiTheme="minorHAnsi" w:hAnsiTheme="minorHAnsi"/>
+          <w:noProof/>
+          <w:lang w:bidi="ar-SA"/>
+        </w:rPr>
+        <w:t xml:space="preserve"> </w:t>
+      </w:r>
+      <w:r>
+        <w:rPr>
+          <w:rFonts w:asciiTheme="minorHAnsi" w:hAnsiTheme="minorHAnsi"/>
+          <w:noProof/>
+          <w:lang w:bidi="ar-SA"/>
+        </w:rPr>
+        <w:t>The .sbt file should be located in the base directory and is generally named build.sbt.</w:t>
+      </w:r>
+    </w:p>
+    <w:p>
+      <w:pPr>
+        <w:tabs>
+          <w:tab w:val="left" w:pos="4075"/>
+        </w:tabs>
+        <w:autoSpaceDE w:val="0"/>
+        <w:autoSpaceDN w:val="0"/>
+        <w:adjustRightInd w:val="0"/>
+        <w:spacing w:before="0" w:after="0" w:line="240" w:lineRule="auto"/>
+        <w:rPr>
+          <w:rFonts w:asciiTheme="minorHAnsi" w:hAnsiTheme="minorHAnsi"/>
+          <w:noProof/>
+          <w:lang w:bidi="ar-SA"/>
+        </w:rPr>
+      </w:pPr>
+    </w:p>
+    <w:p>
+      <w:pPr>
+        <w:tabs>
+          <w:tab w:val="left" w:pos="4075"/>
+        </w:tabs>
+        <w:autoSpaceDE w:val="0"/>
+        <w:autoSpaceDN w:val="0"/>
+        <w:adjustRightInd w:val="0"/>
+        <w:spacing w:before="0" w:after="0" w:line="240" w:lineRule="auto"/>
+        <w:rPr>
+          <w:rFonts w:asciiTheme="minorHAnsi" w:hAnsiTheme="minorHAnsi"/>
+          <w:noProof/>
+          <w:lang w:bidi="ar-SA"/>
+        </w:rPr>
+      </w:pPr>
+      <w:r>
+        <w:rPr>
+          <w:rFonts w:asciiTheme="minorHAnsi" w:hAnsiTheme="minorHAnsi"/>
+          <w:noProof/>
+          <w:lang w:bidi="ar-SA"/>
+        </w:rPr>
+        <w:t>Each key-value pair is a build property. So, we could say that a build definition is a list of properties.</w:t>
+      </w:r>
+    </w:p>
+    <w:p>
+      <w:pPr>
+        <w:autoSpaceDE w:val="0"/>
+        <w:autoSpaceDN w:val="0"/>
+        <w:adjustRightInd w:val="0"/>
+        <w:spacing w:before="0" w:after="0" w:line="240" w:lineRule="auto"/>
+        <w:rPr>
+          <w:rFonts w:asciiTheme="minorHAnsi" w:hAnsiTheme="minorHAnsi"/>
+          <w:noProof/>
+          <w:lang w:bidi="ar-SA"/>
+        </w:rPr>
+      </w:pPr>
+      <w:r>
+        <w:rPr>
+          <w:noProof/>
+          <w:lang w:bidi="ar-SA"/>
+        </w:rPr>
         <w:drawing>
-          <wp:inline distT="0" distB="0" distL="0" distR="0" wp14:anchorId="6B6D652B" wp14:editId="4B7D8A24">
-            <wp:extent cx="1699156" cy="3467100"/>
-            <wp:effectExtent l="0" t="0" r="0" b="0"/>
-            <wp:docPr id="9" name="Picture 9"/>
+          <wp:inline distT="0" distB="0" distL="0" distR="0" wp14:anchorId="3A92D1CD" wp14:editId="3E8E5B61">
+            <wp:extent cx="3990032" cy="2665563"/>
+            <wp:effectExtent l="0" t="0" r="0" b="1905"/>
+            <wp:docPr id="5" name="Picture 5"/>
             <wp:cNvGraphicFramePr>
               <a:graphicFrameLocks xmlns:a="http://schemas.openxmlformats.org/drawingml/2006/main" noChangeAspect="1"/>
             </wp:cNvGraphicFramePr>
@@ -2018,6 +2276,776 @@
                   <pic:spPr>
                     <a:xfrm>
                       <a:off x="0" y="0"/>
+                      <a:ext cx="3999175" cy="2671671"/>
+                    </a:xfrm>
+                    <a:prstGeom prst="rect">
+                      <a:avLst/>
+                    </a:prstGeom>
+                  </pic:spPr>
+                </pic:pic>
+              </a:graphicData>
+            </a:graphic>
+          </wp:inline>
+        </w:drawing>
+      </w:r>
+    </w:p>
+    <w:p>
+      <w:pPr>
+        <w:tabs>
+          <w:tab w:val="left" w:pos="6005"/>
+        </w:tabs>
+        <w:autoSpaceDE w:val="0"/>
+        <w:autoSpaceDN w:val="0"/>
+        <w:adjustRightInd w:val="0"/>
+        <w:spacing w:before="0" w:after="0" w:line="240" w:lineRule="auto"/>
+        <w:rPr>
+          <w:rFonts w:asciiTheme="minorHAnsi" w:hAnsiTheme="minorHAnsi" w:cstheme="minorHAnsi"/>
+          <w:color w:val="000000"/>
+          <w:sz w:val="22"/>
+          <w:szCs w:val="22"/>
+        </w:rPr>
+      </w:pPr>
+    </w:p>
+    <w:p>
+      <w:pPr>
+        <w:tabs>
+          <w:tab w:val="left" w:pos="6005"/>
+        </w:tabs>
+        <w:autoSpaceDE w:val="0"/>
+        <w:autoSpaceDN w:val="0"/>
+        <w:adjustRightInd w:val="0"/>
+        <w:spacing w:before="0" w:after="0" w:line="240" w:lineRule="auto"/>
+        <w:rPr>
+          <w:rFonts w:asciiTheme="minorHAnsi" w:hAnsiTheme="minorHAnsi" w:cstheme="minorHAnsi"/>
+          <w:color w:val="000000"/>
+          <w:sz w:val="22"/>
+          <w:szCs w:val="22"/>
+        </w:rPr>
+      </w:pPr>
+    </w:p>
+    <w:p>
+      <w:pPr>
+        <w:tabs>
+          <w:tab w:val="left" w:pos="6005"/>
+        </w:tabs>
+        <w:autoSpaceDE w:val="0"/>
+        <w:autoSpaceDN w:val="0"/>
+        <w:adjustRightInd w:val="0"/>
+        <w:spacing w:before="0" w:after="0" w:line="240" w:lineRule="auto"/>
+        <w:rPr>
+          <w:rFonts w:asciiTheme="minorHAnsi" w:hAnsiTheme="minorHAnsi" w:cstheme="minorHAnsi"/>
+          <w:color w:val="000000"/>
+          <w:sz w:val="22"/>
+          <w:szCs w:val="22"/>
+        </w:rPr>
+      </w:pPr>
+    </w:p>
+    <w:p>
+      <w:pPr>
+        <w:tabs>
+          <w:tab w:val="left" w:pos="6005"/>
+        </w:tabs>
+        <w:autoSpaceDE w:val="0"/>
+        <w:autoSpaceDN w:val="0"/>
+        <w:adjustRightInd w:val="0"/>
+        <w:spacing w:before="0" w:after="0" w:line="240" w:lineRule="auto"/>
+        <w:rPr>
+          <w:rFonts w:asciiTheme="minorHAnsi" w:hAnsiTheme="minorHAnsi" w:cstheme="minorHAnsi"/>
+          <w:color w:val="000000"/>
+          <w:sz w:val="22"/>
+          <w:szCs w:val="22"/>
+        </w:rPr>
+      </w:pPr>
+      <w:proofErr w:type="spellStart"/>
+      <w:proofErr w:type="gramStart"/>
+      <w:r>
+        <w:rPr>
+          <w:rFonts w:asciiTheme="minorHAnsi" w:hAnsiTheme="minorHAnsi" w:cstheme="minorHAnsi"/>
+          <w:b/>
+          <w:color w:val="000000"/>
+          <w:sz w:val="22"/>
+          <w:szCs w:val="22"/>
+          <w:u w:val="single"/>
+        </w:rPr>
+        <w:t>plugins.sbt</w:t>
+      </w:r>
+      <w:proofErr w:type="spellEnd"/>
+      <w:r>
+        <w:rPr>
+          <w:rFonts w:asciiTheme="minorHAnsi" w:hAnsiTheme="minorHAnsi" w:cstheme="minorHAnsi"/>
+          <w:b/>
+          <w:color w:val="000000"/>
+          <w:sz w:val="22"/>
+          <w:szCs w:val="22"/>
+          <w:u w:val="single"/>
+        </w:rPr>
+        <w:t xml:space="preserve"> :</w:t>
+      </w:r>
+      <w:proofErr w:type="gramEnd"/>
+      <w:r>
+        <w:rPr>
+          <w:rFonts w:asciiTheme="minorHAnsi" w:hAnsiTheme="minorHAnsi" w:cstheme="minorHAnsi"/>
+          <w:color w:val="000000"/>
+          <w:sz w:val="22"/>
+          <w:szCs w:val="22"/>
+        </w:rPr>
+        <w:t xml:space="preserve"> A plugin extends the build definition, most commonly by adding new settings. The new settings could be new tasks. For example, a plugin could add a </w:t>
+      </w:r>
+      <w:proofErr w:type="spellStart"/>
+      <w:r>
+        <w:rPr>
+          <w:rFonts w:asciiTheme="minorHAnsi" w:hAnsiTheme="minorHAnsi" w:cstheme="minorHAnsi"/>
+          <w:color w:val="000000"/>
+          <w:sz w:val="22"/>
+          <w:szCs w:val="22"/>
+        </w:rPr>
+        <w:t>codeCoverage</w:t>
+      </w:r>
+      <w:proofErr w:type="spellEnd"/>
+      <w:r>
+        <w:rPr>
+          <w:rFonts w:asciiTheme="minorHAnsi" w:hAnsiTheme="minorHAnsi" w:cstheme="minorHAnsi"/>
+          <w:color w:val="000000"/>
+          <w:sz w:val="22"/>
+          <w:szCs w:val="22"/>
+        </w:rPr>
+        <w:t xml:space="preserve"> task which would generate a test coverage report.</w:t>
+      </w:r>
+      <w:r>
+        <w:rPr>
+          <w:rFonts w:asciiTheme="minorHAnsi" w:hAnsiTheme="minorHAnsi" w:cstheme="minorHAnsi"/>
+          <w:color w:val="000000"/>
+          <w:sz w:val="22"/>
+          <w:szCs w:val="22"/>
+        </w:rPr>
+        <w:t xml:space="preserve"> There are various plugins are configured in following </w:t>
+      </w:r>
+      <w:proofErr w:type="spellStart"/>
+      <w:r>
+        <w:rPr>
+          <w:rFonts w:asciiTheme="minorHAnsi" w:hAnsiTheme="minorHAnsi" w:cstheme="minorHAnsi"/>
+          <w:color w:val="000000"/>
+          <w:sz w:val="22"/>
+          <w:szCs w:val="22"/>
+        </w:rPr>
+        <w:t>plugins.sbt</w:t>
+      </w:r>
+      <w:proofErr w:type="spellEnd"/>
+      <w:r>
+        <w:rPr>
+          <w:rFonts w:asciiTheme="minorHAnsi" w:hAnsiTheme="minorHAnsi" w:cstheme="minorHAnsi"/>
+          <w:color w:val="000000"/>
+          <w:sz w:val="22"/>
+          <w:szCs w:val="22"/>
+        </w:rPr>
+        <w:t xml:space="preserve"> to enable the integration with different test, test, database migration, automation testing etc. frameworks.</w:t>
+      </w:r>
+    </w:p>
+    <w:p>
+      <w:pPr>
+        <w:tabs>
+          <w:tab w:val="left" w:pos="6005"/>
+        </w:tabs>
+        <w:autoSpaceDE w:val="0"/>
+        <w:autoSpaceDN w:val="0"/>
+        <w:adjustRightInd w:val="0"/>
+        <w:spacing w:before="0" w:after="0" w:line="240" w:lineRule="auto"/>
+        <w:rPr>
+          <w:rFonts w:asciiTheme="minorHAnsi" w:hAnsiTheme="minorHAnsi" w:cstheme="minorHAnsi"/>
+          <w:color w:val="000000"/>
+          <w:sz w:val="22"/>
+          <w:szCs w:val="22"/>
+        </w:rPr>
+      </w:pPr>
+    </w:p>
+    <w:p>
+      <w:pPr>
+        <w:tabs>
+          <w:tab w:val="left" w:pos="6005"/>
+        </w:tabs>
+        <w:autoSpaceDE w:val="0"/>
+        <w:autoSpaceDN w:val="0"/>
+        <w:adjustRightInd w:val="0"/>
+        <w:spacing w:before="0" w:after="0" w:line="240" w:lineRule="auto"/>
+        <w:rPr>
+          <w:rFonts w:asciiTheme="minorHAnsi" w:hAnsiTheme="minorHAnsi" w:cstheme="minorHAnsi"/>
+          <w:color w:val="000000"/>
+          <w:sz w:val="22"/>
+          <w:szCs w:val="22"/>
+        </w:rPr>
+      </w:pPr>
+      <w:r>
+        <w:rPr>
+          <w:noProof/>
+          <w:lang w:bidi="ar-SA"/>
+        </w:rPr>
+        <w:drawing>
+          <wp:inline distT="0" distB="0" distL="0" distR="0" wp14:anchorId="69BBEA84" wp14:editId="25EA80E4">
+            <wp:extent cx="3878239" cy="1147313"/>
+            <wp:effectExtent l="0" t="0" r="0" b="0"/>
+            <wp:docPr id="8" name="Picture 8"/>
+            <wp:cNvGraphicFramePr>
+              <a:graphicFrameLocks xmlns:a="http://schemas.openxmlformats.org/drawingml/2006/main" noChangeAspect="1"/>
+            </wp:cNvGraphicFramePr>
+            <a:graphic xmlns:a="http://schemas.openxmlformats.org/drawingml/2006/main">
+              <a:graphicData uri="http://schemas.openxmlformats.org/drawingml/2006/picture">
+                <pic:pic xmlns:pic="http://schemas.openxmlformats.org/drawingml/2006/picture">
+                  <pic:nvPicPr>
+                    <pic:cNvPr id="0" name=""/>
+                    <pic:cNvPicPr/>
+                  </pic:nvPicPr>
+                  <pic:blipFill>
+                    <a:blip r:embed="rId15"/>
+                    <a:stretch>
+                      <a:fillRect/>
+                    </a:stretch>
+                  </pic:blipFill>
+                  <pic:spPr>
+                    <a:xfrm>
+                      <a:off x="0" y="0"/>
+                      <a:ext cx="3883081" cy="1148745"/>
+                    </a:xfrm>
+                    <a:prstGeom prst="rect">
+                      <a:avLst/>
+                    </a:prstGeom>
+                  </pic:spPr>
+                </pic:pic>
+              </a:graphicData>
+            </a:graphic>
+          </wp:inline>
+        </w:drawing>
+      </w:r>
+      <w:r>
+        <w:rPr>
+          <w:rFonts w:asciiTheme="minorHAnsi" w:hAnsiTheme="minorHAnsi" w:cstheme="minorHAnsi"/>
+          <w:color w:val="000000"/>
+          <w:sz w:val="22"/>
+          <w:szCs w:val="22"/>
+        </w:rPr>
+        <w:tab/>
+      </w:r>
+    </w:p>
+    <w:p>
+      <w:pPr>
+        <w:tabs>
+          <w:tab w:val="left" w:pos="6005"/>
+        </w:tabs>
+        <w:autoSpaceDE w:val="0"/>
+        <w:autoSpaceDN w:val="0"/>
+        <w:adjustRightInd w:val="0"/>
+        <w:spacing w:before="0" w:after="0" w:line="240" w:lineRule="auto"/>
+        <w:rPr>
+          <w:rFonts w:asciiTheme="minorHAnsi" w:hAnsiTheme="minorHAnsi" w:cstheme="minorHAnsi"/>
+          <w:color w:val="000000"/>
+          <w:sz w:val="22"/>
+          <w:szCs w:val="22"/>
+        </w:rPr>
+      </w:pPr>
+    </w:p>
+    <w:p>
+      <w:pPr>
+        <w:tabs>
+          <w:tab w:val="left" w:pos="6005"/>
+        </w:tabs>
+        <w:autoSpaceDE w:val="0"/>
+        <w:autoSpaceDN w:val="0"/>
+        <w:adjustRightInd w:val="0"/>
+        <w:spacing w:before="0" w:after="0" w:line="240" w:lineRule="auto"/>
+        <w:rPr>
+          <w:rFonts w:asciiTheme="minorHAnsi" w:hAnsiTheme="minorHAnsi" w:cstheme="minorHAnsi"/>
+          <w:b/>
+          <w:color w:val="000000"/>
+          <w:sz w:val="22"/>
+          <w:szCs w:val="22"/>
+          <w:u w:val="single"/>
+        </w:rPr>
+      </w:pPr>
+    </w:p>
+    <w:p>
+      <w:pPr>
+        <w:tabs>
+          <w:tab w:val="left" w:pos="6005"/>
+        </w:tabs>
+        <w:autoSpaceDE w:val="0"/>
+        <w:autoSpaceDN w:val="0"/>
+        <w:adjustRightInd w:val="0"/>
+        <w:spacing w:before="0" w:after="0" w:line="240" w:lineRule="auto"/>
+        <w:rPr>
+          <w:rFonts w:asciiTheme="minorHAnsi" w:hAnsiTheme="minorHAnsi" w:cstheme="minorHAnsi"/>
+          <w:color w:val="000000"/>
+          <w:sz w:val="22"/>
+          <w:szCs w:val="22"/>
+        </w:rPr>
+      </w:pPr>
+      <w:proofErr w:type="spellStart"/>
+      <w:proofErr w:type="gramStart"/>
+      <w:r>
+        <w:rPr>
+          <w:rFonts w:asciiTheme="minorHAnsi" w:hAnsiTheme="minorHAnsi" w:cstheme="minorHAnsi"/>
+          <w:b/>
+          <w:color w:val="000000"/>
+          <w:sz w:val="22"/>
+          <w:szCs w:val="22"/>
+          <w:u w:val="single"/>
+        </w:rPr>
+        <w:t>build.properties</w:t>
+      </w:r>
+      <w:proofErr w:type="spellEnd"/>
+      <w:r>
+        <w:rPr>
+          <w:rFonts w:asciiTheme="minorHAnsi" w:hAnsiTheme="minorHAnsi" w:cstheme="minorHAnsi"/>
+          <w:b/>
+          <w:color w:val="000000"/>
+          <w:sz w:val="22"/>
+          <w:szCs w:val="22"/>
+        </w:rPr>
+        <w:t xml:space="preserve"> :</w:t>
+      </w:r>
+      <w:proofErr w:type="gramEnd"/>
+      <w:r>
+        <w:rPr>
+          <w:rFonts w:asciiTheme="minorHAnsi" w:hAnsiTheme="minorHAnsi" w:cstheme="minorHAnsi"/>
+          <w:b/>
+          <w:color w:val="000000"/>
+          <w:sz w:val="22"/>
+          <w:szCs w:val="22"/>
+        </w:rPr>
+        <w:t xml:space="preserve"> </w:t>
+      </w:r>
+      <w:r>
+        <w:rPr>
+          <w:rFonts w:asciiTheme="minorHAnsi" w:hAnsiTheme="minorHAnsi" w:cstheme="minorHAnsi"/>
+          <w:color w:val="000000"/>
+          <w:sz w:val="22"/>
+          <w:szCs w:val="22"/>
+        </w:rPr>
+        <w:t xml:space="preserve">You can force a particular version of </w:t>
+      </w:r>
+      <w:proofErr w:type="spellStart"/>
+      <w:r>
+        <w:rPr>
+          <w:rFonts w:asciiTheme="minorHAnsi" w:hAnsiTheme="minorHAnsi" w:cstheme="minorHAnsi"/>
+          <w:color w:val="000000"/>
+          <w:sz w:val="22"/>
+          <w:szCs w:val="22"/>
+        </w:rPr>
+        <w:t>sbt</w:t>
+      </w:r>
+      <w:proofErr w:type="spellEnd"/>
+      <w:r>
+        <w:rPr>
+          <w:rFonts w:asciiTheme="minorHAnsi" w:hAnsiTheme="minorHAnsi" w:cstheme="minorHAnsi"/>
+          <w:color w:val="000000"/>
+          <w:sz w:val="22"/>
+          <w:szCs w:val="22"/>
+        </w:rPr>
+        <w:t xml:space="preserve"> by creating a file </w:t>
+      </w:r>
+      <w:proofErr w:type="spellStart"/>
+      <w:r>
+        <w:rPr>
+          <w:rFonts w:asciiTheme="minorHAnsi" w:hAnsiTheme="minorHAnsi" w:cstheme="minorHAnsi"/>
+          <w:color w:val="000000"/>
+          <w:sz w:val="22"/>
+          <w:szCs w:val="22"/>
+        </w:rPr>
+        <w:t>build.properties</w:t>
+      </w:r>
+      <w:proofErr w:type="spellEnd"/>
+      <w:r>
+        <w:rPr>
+          <w:rFonts w:asciiTheme="minorHAnsi" w:hAnsiTheme="minorHAnsi" w:cstheme="minorHAnsi"/>
+          <w:color w:val="000000"/>
+          <w:sz w:val="22"/>
+          <w:szCs w:val="22"/>
+        </w:rPr>
+        <w:t>.</w:t>
+      </w:r>
+    </w:p>
+    <w:p>
+      <w:pPr>
+        <w:tabs>
+          <w:tab w:val="left" w:pos="6005"/>
+        </w:tabs>
+        <w:autoSpaceDE w:val="0"/>
+        <w:autoSpaceDN w:val="0"/>
+        <w:adjustRightInd w:val="0"/>
+        <w:spacing w:before="0" w:after="0" w:line="240" w:lineRule="auto"/>
+        <w:rPr>
+          <w:rFonts w:asciiTheme="minorHAnsi" w:hAnsiTheme="minorHAnsi" w:cstheme="minorHAnsi"/>
+          <w:b/>
+          <w:color w:val="000000"/>
+          <w:sz w:val="22"/>
+          <w:szCs w:val="22"/>
+          <w:u w:val="single"/>
+        </w:rPr>
+      </w:pPr>
+      <w:r>
+        <w:rPr>
+          <w:rFonts w:asciiTheme="minorHAnsi" w:hAnsiTheme="minorHAnsi" w:cstheme="minorHAnsi"/>
+          <w:b/>
+          <w:color w:val="000000"/>
+          <w:sz w:val="22"/>
+          <w:szCs w:val="22"/>
+          <w:u w:val="single"/>
+        </w:rPr>
+        <w:t xml:space="preserve"> </w:t>
+      </w:r>
+    </w:p>
+    <w:p>
+      <w:pPr>
+        <w:tabs>
+          <w:tab w:val="left" w:pos="6005"/>
+        </w:tabs>
+        <w:autoSpaceDE w:val="0"/>
+        <w:autoSpaceDN w:val="0"/>
+        <w:adjustRightInd w:val="0"/>
+        <w:spacing w:before="0" w:after="0" w:line="240" w:lineRule="auto"/>
+        <w:rPr>
+          <w:rFonts w:asciiTheme="minorHAnsi" w:hAnsiTheme="minorHAnsi" w:cstheme="minorHAnsi"/>
+          <w:color w:val="000000"/>
+          <w:sz w:val="22"/>
+          <w:szCs w:val="22"/>
+        </w:rPr>
+      </w:pPr>
+      <w:r>
+        <w:rPr>
+          <w:noProof/>
+          <w:lang w:bidi="ar-SA"/>
+        </w:rPr>
+        <w:drawing>
+          <wp:inline distT="0" distB="0" distL="0" distR="0" wp14:anchorId="28B6F124" wp14:editId="7A5E8184">
+            <wp:extent cx="2838450" cy="981075"/>
+            <wp:effectExtent l="0" t="0" r="0" b="9525"/>
+            <wp:docPr id="16" name="Picture 16"/>
+            <wp:cNvGraphicFramePr>
+              <a:graphicFrameLocks xmlns:a="http://schemas.openxmlformats.org/drawingml/2006/main" noChangeAspect="1"/>
+            </wp:cNvGraphicFramePr>
+            <a:graphic xmlns:a="http://schemas.openxmlformats.org/drawingml/2006/main">
+              <a:graphicData uri="http://schemas.openxmlformats.org/drawingml/2006/picture">
+                <pic:pic xmlns:pic="http://schemas.openxmlformats.org/drawingml/2006/picture">
+                  <pic:nvPicPr>
+                    <pic:cNvPr id="0" name=""/>
+                    <pic:cNvPicPr/>
+                  </pic:nvPicPr>
+                  <pic:blipFill>
+                    <a:blip r:embed="rId16"/>
+                    <a:stretch>
+                      <a:fillRect/>
+                    </a:stretch>
+                  </pic:blipFill>
+                  <pic:spPr>
+                    <a:xfrm>
+                      <a:off x="0" y="0"/>
+                      <a:ext cx="2838450" cy="981075"/>
+                    </a:xfrm>
+                    <a:prstGeom prst="rect">
+                      <a:avLst/>
+                    </a:prstGeom>
+                  </pic:spPr>
+                </pic:pic>
+              </a:graphicData>
+            </a:graphic>
+          </wp:inline>
+        </w:drawing>
+      </w:r>
+    </w:p>
+    <w:p>
+      <w:pPr>
+        <w:tabs>
+          <w:tab w:val="left" w:pos="6005"/>
+        </w:tabs>
+        <w:autoSpaceDE w:val="0"/>
+        <w:autoSpaceDN w:val="0"/>
+        <w:adjustRightInd w:val="0"/>
+        <w:spacing w:before="0" w:after="0" w:line="240" w:lineRule="auto"/>
+        <w:rPr>
+          <w:rFonts w:asciiTheme="minorHAnsi" w:hAnsiTheme="minorHAnsi" w:cstheme="minorHAnsi"/>
+          <w:color w:val="000000"/>
+          <w:sz w:val="22"/>
+          <w:szCs w:val="22"/>
+        </w:rPr>
+      </w:pPr>
+    </w:p>
+    <w:p>
+      <w:pPr>
+        <w:tabs>
+          <w:tab w:val="left" w:pos="6005"/>
+        </w:tabs>
+        <w:autoSpaceDE w:val="0"/>
+        <w:autoSpaceDN w:val="0"/>
+        <w:adjustRightInd w:val="0"/>
+        <w:spacing w:before="0" w:after="0" w:line="240" w:lineRule="auto"/>
+        <w:rPr>
+          <w:rFonts w:asciiTheme="minorHAnsi" w:hAnsiTheme="minorHAnsi" w:cstheme="minorHAnsi"/>
+          <w:color w:val="000000"/>
+          <w:sz w:val="22"/>
+          <w:szCs w:val="22"/>
+        </w:rPr>
+      </w:pPr>
+    </w:p>
+    <w:p>
+      <w:pPr>
+        <w:pStyle w:val="Heading1"/>
+        <w:spacing w:before="0" w:line="240" w:lineRule="auto"/>
+        <w:ind w:hanging="342"/>
+        <w:jc w:val="both"/>
+        <w:rPr>
+          <w:rFonts w:asciiTheme="minorHAnsi" w:hAnsiTheme="minorHAnsi" w:cstheme="minorHAnsi"/>
+          <w:color w:val="FFFFFF" w:themeColor="background1"/>
+        </w:rPr>
+      </w:pPr>
+      <w:r>
+        <w:rPr>
+          <w:rFonts w:asciiTheme="minorHAnsi" w:hAnsiTheme="minorHAnsi" w:cstheme="minorHAnsi"/>
+          <w:color w:val="FFFFFF" w:themeColor="background1"/>
+        </w:rPr>
+        <w:t>Multiproject build</w:t>
+      </w:r>
+    </w:p>
+    <w:p>
+      <w:pPr>
+        <w:autoSpaceDE w:val="0"/>
+        <w:autoSpaceDN w:val="0"/>
+        <w:adjustRightInd w:val="0"/>
+        <w:spacing w:before="0" w:after="0" w:line="240" w:lineRule="auto"/>
+        <w:jc w:val="both"/>
+        <w:rPr>
+          <w:rFonts w:asciiTheme="minorHAnsi" w:hAnsiTheme="minorHAnsi" w:cstheme="minorHAnsi"/>
+          <w:b/>
+          <w:bCs/>
+          <w:color w:val="000000"/>
+          <w:sz w:val="22"/>
+          <w:szCs w:val="22"/>
+        </w:rPr>
+      </w:pPr>
+    </w:p>
+    <w:p>
+      <w:pPr>
+        <w:autoSpaceDE w:val="0"/>
+        <w:autoSpaceDN w:val="0"/>
+        <w:adjustRightInd w:val="0"/>
+        <w:spacing w:before="0" w:after="0" w:line="240" w:lineRule="auto"/>
+        <w:jc w:val="both"/>
+        <w:rPr>
+          <w:rFonts w:cs="Book Antiqua"/>
+          <w:color w:val="000000"/>
+          <w:sz w:val="24"/>
+          <w:szCs w:val="24"/>
+        </w:rPr>
+      </w:pPr>
+      <w:r>
+        <w:rPr>
+          <w:rFonts w:cs="Book Antiqua"/>
+          <w:color w:val="000000"/>
+          <w:sz w:val="24"/>
+          <w:szCs w:val="24"/>
+        </w:rPr>
+        <w:t xml:space="preserve">A build definition that consists of multiple project configurations is termed as a </w:t>
+      </w:r>
+      <w:proofErr w:type="spellStart"/>
+      <w:r>
+        <w:rPr>
+          <w:rFonts w:cs="Book Antiqua"/>
+          <w:color w:val="000000"/>
+          <w:sz w:val="24"/>
+          <w:szCs w:val="24"/>
+        </w:rPr>
+        <w:t>multiproject</w:t>
+      </w:r>
+      <w:proofErr w:type="spellEnd"/>
+      <w:r>
+        <w:rPr>
+          <w:rFonts w:cs="Book Antiqua"/>
+          <w:color w:val="000000"/>
+          <w:sz w:val="24"/>
+          <w:szCs w:val="24"/>
+        </w:rPr>
+        <w:t xml:space="preserve"> build. These are extremely useful when your project is a combination of two or more modules. If they depend on one another, you could also specify the dependencies so that whenever a change is made to one </w:t>
+      </w:r>
+      <w:proofErr w:type="gramStart"/>
+      <w:r>
+        <w:rPr>
+          <w:rFonts w:cs="Book Antiqua"/>
+          <w:color w:val="000000"/>
+          <w:sz w:val="24"/>
+          <w:szCs w:val="24"/>
+        </w:rPr>
+        <w:t>project,</w:t>
+      </w:r>
+      <w:proofErr w:type="gramEnd"/>
+      <w:r>
+        <w:rPr>
+          <w:rFonts w:cs="Book Antiqua"/>
+          <w:color w:val="000000"/>
+          <w:sz w:val="24"/>
+          <w:szCs w:val="24"/>
+        </w:rPr>
+        <w:t xml:space="preserve"> it is reflected in the projects that depend on it.</w:t>
+      </w:r>
+    </w:p>
+    <w:p>
+      <w:pPr>
+        <w:autoSpaceDE w:val="0"/>
+        <w:autoSpaceDN w:val="0"/>
+        <w:adjustRightInd w:val="0"/>
+        <w:spacing w:before="0" w:after="0" w:line="240" w:lineRule="auto"/>
+        <w:jc w:val="both"/>
+        <w:rPr>
+          <w:rFonts w:cs="Book Antiqua"/>
+          <w:color w:val="000000"/>
+          <w:sz w:val="24"/>
+          <w:szCs w:val="24"/>
+        </w:rPr>
+      </w:pPr>
+    </w:p>
+    <w:p>
+      <w:pPr>
+        <w:autoSpaceDE w:val="0"/>
+        <w:autoSpaceDN w:val="0"/>
+        <w:adjustRightInd w:val="0"/>
+        <w:spacing w:before="0" w:after="0" w:line="240" w:lineRule="auto"/>
+        <w:jc w:val="both"/>
+        <w:rPr>
+          <w:rFonts w:asciiTheme="minorHAnsi" w:hAnsiTheme="minorHAnsi" w:cstheme="minorHAnsi"/>
+          <w:b/>
+          <w:bCs/>
+          <w:color w:val="000000"/>
+          <w:sz w:val="24"/>
+          <w:szCs w:val="24"/>
+        </w:rPr>
+      </w:pPr>
+      <w:r>
+        <w:rPr>
+          <w:rFonts w:cs="Book Antiqua"/>
+          <w:color w:val="000000"/>
+          <w:sz w:val="24"/>
+          <w:szCs w:val="24"/>
+        </w:rPr>
+        <w:t xml:space="preserve">Let’s understand how to configure and work with </w:t>
+      </w:r>
+      <w:proofErr w:type="spellStart"/>
+      <w:r>
+        <w:rPr>
+          <w:rFonts w:cs="Book Antiqua"/>
+          <w:color w:val="000000"/>
+          <w:sz w:val="24"/>
+          <w:szCs w:val="24"/>
+        </w:rPr>
+        <w:t>multiproject</w:t>
+      </w:r>
+      <w:proofErr w:type="spellEnd"/>
+      <w:r>
+        <w:rPr>
+          <w:rFonts w:cs="Book Antiqua"/>
+          <w:color w:val="000000"/>
+          <w:sz w:val="24"/>
+          <w:szCs w:val="24"/>
+        </w:rPr>
+        <w:t xml:space="preserve"> build. </w:t>
+      </w:r>
+    </w:p>
+    <w:p>
+      <w:pPr>
+        <w:spacing w:before="120" w:after="0"/>
+        <w:rPr>
+          <w:rFonts w:asciiTheme="minorHAnsi" w:hAnsiTheme="minorHAnsi"/>
+          <w:b/>
+          <w:color w:val="262626" w:themeColor="text1" w:themeTint="D9"/>
+          <w:sz w:val="24"/>
+          <w:szCs w:val="24"/>
+        </w:rPr>
+      </w:pPr>
+      <w:r>
+        <w:rPr>
+          <w:rFonts w:asciiTheme="minorHAnsi" w:hAnsiTheme="minorHAnsi"/>
+          <w:color w:val="262626" w:themeColor="text1" w:themeTint="D9"/>
+          <w:sz w:val="24"/>
+          <w:szCs w:val="24"/>
+        </w:rPr>
+        <w:t>C</w:t>
+      </w:r>
+      <w:r>
+        <w:rPr>
+          <w:rFonts w:asciiTheme="minorHAnsi" w:hAnsiTheme="minorHAnsi"/>
+          <w:color w:val="262626" w:themeColor="text1" w:themeTint="D9"/>
+          <w:sz w:val="24"/>
+          <w:szCs w:val="24"/>
+        </w:rPr>
+        <w:t xml:space="preserve">reate following project structure </w:t>
+      </w:r>
+      <w:r>
+        <w:rPr>
+          <w:rFonts w:asciiTheme="minorHAnsi" w:hAnsiTheme="minorHAnsi"/>
+          <w:color w:val="262626" w:themeColor="text1" w:themeTint="D9"/>
+          <w:sz w:val="24"/>
+          <w:szCs w:val="24"/>
+        </w:rPr>
+        <w:t>in your Eclipse</w:t>
+      </w:r>
+      <w:r>
+        <w:rPr>
+          <w:rFonts w:asciiTheme="minorHAnsi" w:hAnsiTheme="minorHAnsi"/>
+          <w:color w:val="262626" w:themeColor="text1" w:themeTint="D9"/>
+          <w:sz w:val="24"/>
+          <w:szCs w:val="24"/>
+        </w:rPr>
+        <w:t>:</w:t>
+      </w:r>
+    </w:p>
+    <w:p>
+      <w:pPr>
+        <w:pStyle w:val="ListParagraph"/>
+        <w:spacing w:before="120" w:after="0"/>
+        <w:rPr>
+          <w:rFonts w:asciiTheme="minorHAnsi" w:hAnsiTheme="minorHAnsi"/>
+          <w:color w:val="262626" w:themeColor="text1" w:themeTint="D9"/>
+          <w:sz w:val="24"/>
+          <w:szCs w:val="24"/>
+        </w:rPr>
+      </w:pPr>
+    </w:p>
+    <w:p>
+      <w:pPr>
+        <w:pStyle w:val="ListParagraph"/>
+        <w:spacing w:before="120" w:after="0"/>
+        <w:rPr>
+          <w:rFonts w:asciiTheme="minorHAnsi" w:hAnsiTheme="minorHAnsi"/>
+          <w:color w:val="262626" w:themeColor="text1" w:themeTint="D9"/>
+          <w:sz w:val="24"/>
+          <w:szCs w:val="24"/>
+        </w:rPr>
+      </w:pPr>
+      <w:r>
+        <w:rPr>
+          <w:noProof/>
+          <w:lang w:bidi="ar-SA"/>
+        </w:rPr>
+        <w:lastRenderedPageBreak/>
+        <w:drawing>
+          <wp:inline distT="0" distB="0" distL="0" distR="0" wp14:anchorId="6B6D652B" wp14:editId="4B7D8A24">
+            <wp:extent cx="1699156" cy="3467100"/>
+            <wp:effectExtent l="0" t="0" r="0" b="0"/>
+            <wp:docPr id="9" name="Picture 9"/>
+            <wp:cNvGraphicFramePr>
+              <a:graphicFrameLocks xmlns:a="http://schemas.openxmlformats.org/drawingml/2006/main" noChangeAspect="1"/>
+            </wp:cNvGraphicFramePr>
+            <a:graphic xmlns:a="http://schemas.openxmlformats.org/drawingml/2006/main">
+              <a:graphicData uri="http://schemas.openxmlformats.org/drawingml/2006/picture">
+                <pic:pic xmlns:pic="http://schemas.openxmlformats.org/drawingml/2006/picture">
+                  <pic:nvPicPr>
+                    <pic:cNvPr id="0" name=""/>
+                    <pic:cNvPicPr/>
+                  </pic:nvPicPr>
+                  <pic:blipFill>
+                    <a:blip r:embed="rId17"/>
+                    <a:stretch>
+                      <a:fillRect/>
+                    </a:stretch>
+                  </pic:blipFill>
+                  <pic:spPr>
+                    <a:xfrm>
+                      <a:off x="0" y="0"/>
                       <a:ext cx="1701143" cy="3471155"/>
                     </a:xfrm>
                     <a:prstGeom prst="rect">
@@ -2218,7 +3246,6 @@
           <w:sz w:val="24"/>
           <w:szCs w:val="24"/>
         </w:rPr>
-        <w:lastRenderedPageBreak/>
         <w:t xml:space="preserve">Source </w:t>
       </w:r>
       <w:proofErr w:type="gramStart"/>
@@ -2831,6 +3858,7 @@
           <w:sz w:val="24"/>
           <w:szCs w:val="24"/>
         </w:rPr>
+        <w:lastRenderedPageBreak/>
         <w:t xml:space="preserve">Source </w:t>
       </w:r>
       <w:proofErr w:type="gramStart"/>
@@ -2904,10 +3932,10 @@
             <v:path o:extrusionok="f" gradientshapeok="t" o:connecttype="rect"/>
             <o:lock v:ext="edit" aspectratio="t"/>
           </v:shapetype>
-          <v:shape id="_x0000_i1026" type="#_x0000_t75" style="width:79.45pt;height:40.75pt" o:ole="">
-            <v:imagedata r:id="rId15" o:title=""/>
+          <v:shape id="_x0000_i1025" type="#_x0000_t75" style="width:79.45pt;height:40.75pt" o:ole="">
+            <v:imagedata r:id="rId18" o:title=""/>
           </v:shape>
-          <o:OLEObject Type="Embed" ProgID="Package" ShapeID="_x0000_i1026" DrawAspect="Content" ObjectID="_1498927105" r:id="rId16"/>
+          <o:OLEObject Type="Embed" ProgID="Package" ShapeID="_x0000_i1025" DrawAspect="Content" ObjectID="_1498986785" r:id="rId19"/>
         </w:object>
       </w:r>
       <w:r>
@@ -2918,10 +3946,10 @@
           <w:szCs w:val="24"/>
         </w:rPr>
         <w:object w:dxaOrig="1305" w:dyaOrig="810">
-          <v:shape id="_x0000_i1027" type="#_x0000_t75" style="width:65.2pt;height:40.75pt" o:ole="">
-            <v:imagedata r:id="rId17" o:title=""/>
+          <v:shape id="_x0000_i1026" type="#_x0000_t75" style="width:65.2pt;height:40.75pt" o:ole="">
+            <v:imagedata r:id="rId20" o:title=""/>
           </v:shape>
-          <o:OLEObject Type="Embed" ProgID="Package" ShapeID="_x0000_i1027" DrawAspect="Content" ObjectID="_1498927106" r:id="rId18"/>
+          <o:OLEObject Type="Embed" ProgID="Package" ShapeID="_x0000_i1026" DrawAspect="Content" ObjectID="_1498986786" r:id="rId21"/>
         </w:object>
       </w:r>
       <w:r>
@@ -2932,10 +3960,10 @@
           <w:szCs w:val="24"/>
         </w:rPr>
         <w:object w:dxaOrig="1170" w:dyaOrig="810">
-          <v:shape id="_x0000_i1028" type="#_x0000_t75" style="width:58.4pt;height:40.75pt" o:ole="">
-            <v:imagedata r:id="rId19" o:title=""/>
+          <v:shape id="_x0000_i1027" type="#_x0000_t75" style="width:58.4pt;height:40.75pt" o:ole="">
+            <v:imagedata r:id="rId22" o:title=""/>
           </v:shape>
-          <o:OLEObject Type="Embed" ProgID="Package" ShapeID="_x0000_i1028" DrawAspect="Content" ObjectID="_1498927107" r:id="rId20"/>
+          <o:OLEObject Type="Embed" ProgID="Package" ShapeID="_x0000_i1027" DrawAspect="Content" ObjectID="_1498986787" r:id="rId23"/>
         </w:object>
       </w:r>
       <w:r>
@@ -2946,10 +3974,10 @@
           <w:szCs w:val="24"/>
         </w:rPr>
         <w:object w:dxaOrig="1276" w:dyaOrig="811">
-          <v:shape id="_x0000_i1025" type="#_x0000_t75" style="width:63.85pt;height:40.75pt" o:ole="">
-            <v:imagedata r:id="rId21" o:title=""/>
+          <v:shape id="_x0000_i1028" type="#_x0000_t75" style="width:63.85pt;height:40.75pt" o:ole="">
+            <v:imagedata r:id="rId24" o:title=""/>
           </v:shape>
-          <o:OLEObject Type="Embed" ProgID="Package" ShapeID="_x0000_i1025" DrawAspect="Content" ObjectID="_1498927108" r:id="rId22"/>
+          <o:OLEObject Type="Embed" ProgID="Package" ShapeID="_x0000_i1028" DrawAspect="Content" ObjectID="_1498986788" r:id="rId25"/>
         </w:object>
       </w:r>
       <w:r>
@@ -2961,9 +3989,9 @@
         </w:rPr>
         <w:object w:dxaOrig="2205" w:dyaOrig="810">
           <v:shape id="_x0000_i1029" type="#_x0000_t75" style="width:110.05pt;height:40.75pt" o:ole="">
-            <v:imagedata r:id="rId23" o:title=""/>
+            <v:imagedata r:id="rId26" o:title=""/>
           </v:shape>
-          <o:OLEObject Type="Embed" ProgID="Package" ShapeID="_x0000_i1029" DrawAspect="Content" ObjectID="_1498927109" r:id="rId24"/>
+          <o:OLEObject Type="Embed" ProgID="Package" ShapeID="_x0000_i1029" DrawAspect="Content" ObjectID="_1498986789" r:id="rId27"/>
         </w:object>
       </w:r>
     </w:p>
@@ -3237,7 +4265,7 @@
                     <pic:cNvPicPr/>
                   </pic:nvPicPr>
                   <pic:blipFill>
-                    <a:blip r:embed="rId25"/>
+                    <a:blip r:embed="rId28"/>
                     <a:stretch>
                       <a:fillRect/>
                     </a:stretch>
@@ -3423,9 +4451,9 @@
         </w:rPr>
         <w:object w:dxaOrig="871" w:dyaOrig="811">
           <v:shape id="_x0000_i1030" type="#_x0000_t75" style="width:43.45pt;height:40.75pt" o:ole="">
-            <v:imagedata r:id="rId26" o:title=""/>
+            <v:imagedata r:id="rId29" o:title=""/>
           </v:shape>
-          <o:OLEObject Type="Embed" ProgID="Package" ShapeID="_x0000_i1030" DrawAspect="Content" ObjectID="_1498927110" r:id="rId27"/>
+          <o:OLEObject Type="Embed" ProgID="Package" ShapeID="_x0000_i1030" DrawAspect="Content" ObjectID="_1498986790" r:id="rId30"/>
         </w:object>
       </w:r>
       <w:r>
@@ -3437,9 +4465,9 @@
         </w:rPr>
         <w:object w:dxaOrig="871" w:dyaOrig="811">
           <v:shape id="_x0000_i1031" type="#_x0000_t75" style="width:43.45pt;height:40.75pt" o:ole="">
-            <v:imagedata r:id="rId26" o:title=""/>
+            <v:imagedata r:id="rId29" o:title=""/>
           </v:shape>
-          <o:OLEObject Type="Embed" ProgID="Package" ShapeID="_x0000_i1031" DrawAspect="Content" ObjectID="_1498927111" r:id="rId28"/>
+          <o:OLEObject Type="Embed" ProgID="Package" ShapeID="_x0000_i1031" DrawAspect="Content" ObjectID="_1498986791" r:id="rId31"/>
         </w:object>
       </w:r>
       <w:r>
@@ -3451,9 +4479,9 @@
         </w:rPr>
         <w:object w:dxaOrig="871" w:dyaOrig="811">
           <v:shape id="_x0000_i1032" type="#_x0000_t75" style="width:43.45pt;height:40.75pt" o:ole="">
-            <v:imagedata r:id="rId26" o:title=""/>
+            <v:imagedata r:id="rId29" o:title=""/>
           </v:shape>
-          <o:OLEObject Type="Embed" ProgID="Package" ShapeID="_x0000_i1032" DrawAspect="Content" ObjectID="_1498927112" r:id="rId29"/>
+          <o:OLEObject Type="Embed" ProgID="Package" ShapeID="_x0000_i1032" DrawAspect="Content" ObjectID="_1498986792" r:id="rId32"/>
         </w:object>
       </w:r>
     </w:p>
@@ -3507,7 +4535,7 @@
                     <pic:cNvPicPr/>
                   </pic:nvPicPr>
                   <pic:blipFill>
-                    <a:blip r:embed="rId30"/>
+                    <a:blip r:embed="rId33"/>
                     <a:stretch>
                       <a:fillRect/>
                     </a:stretch>
@@ -3564,7 +4592,57 @@
           <w:sz w:val="24"/>
           <w:szCs w:val="24"/>
         </w:rPr>
-        <w:t xml:space="preserve">We have configured two </w:t>
+        <w:lastRenderedPageBreak/>
+        <w:t>We have configured two module i.e. sp1 and sp2 into our</w:t>
+      </w:r>
+      <w:r>
+        <w:rPr>
+          <w:rFonts w:asciiTheme="minorHAnsi" w:hAnsiTheme="minorHAnsi"/>
+          <w:color w:val="262626" w:themeColor="text1" w:themeTint="D9"/>
+          <w:sz w:val="24"/>
+          <w:szCs w:val="24"/>
+        </w:rPr>
+        <w:t xml:space="preserve"> parent </w:t>
+      </w:r>
+      <w:proofErr w:type="spellStart"/>
+      <w:r>
+        <w:rPr>
+          <w:rFonts w:asciiTheme="minorHAnsi" w:hAnsiTheme="minorHAnsi"/>
+          <w:color w:val="262626" w:themeColor="text1" w:themeTint="D9"/>
+          <w:sz w:val="24"/>
+          <w:szCs w:val="24"/>
+        </w:rPr>
+        <w:t>build.sbt</w:t>
+      </w:r>
+      <w:proofErr w:type="spellEnd"/>
+      <w:r>
+        <w:rPr>
+          <w:rFonts w:asciiTheme="minorHAnsi" w:hAnsiTheme="minorHAnsi"/>
+          <w:color w:val="262626" w:themeColor="text1" w:themeTint="D9"/>
+          <w:sz w:val="24"/>
+          <w:szCs w:val="24"/>
+        </w:rPr>
+        <w:t xml:space="preserve"> (i.e. the one under </w:t>
+      </w:r>
+      <w:proofErr w:type="spellStart"/>
+      <w:r>
+        <w:rPr>
+          <w:rFonts w:asciiTheme="minorHAnsi" w:hAnsiTheme="minorHAnsi"/>
+          <w:color w:val="262626" w:themeColor="text1" w:themeTint="D9"/>
+          <w:sz w:val="24"/>
+          <w:szCs w:val="24"/>
+        </w:rPr>
+        <w:t>MultiProjectSBT</w:t>
+      </w:r>
+      <w:proofErr w:type="spellEnd"/>
+      <w:r>
+        <w:rPr>
+          <w:rFonts w:asciiTheme="minorHAnsi" w:hAnsiTheme="minorHAnsi"/>
+          <w:color w:val="262626" w:themeColor="text1" w:themeTint="D9"/>
+          <w:sz w:val="24"/>
+          <w:szCs w:val="24"/>
+        </w:rPr>
+        <w:t xml:space="preserve"> directory</w:t>
       </w:r>
       <w:proofErr w:type="gramStart"/>
       <w:r>
@@ -3574,7 +4652,16 @@
           <w:sz w:val="24"/>
           <w:szCs w:val="24"/>
         </w:rPr>
-        <w:t>module</w:t>
+        <w:t>)</w:t>
+      </w:r>
+      <w:r>
+        <w:rPr>
+          <w:rFonts w:asciiTheme="minorHAnsi" w:hAnsiTheme="minorHAnsi"/>
+          <w:color w:val="262626" w:themeColor="text1" w:themeTint="D9"/>
+          <w:sz w:val="24"/>
+          <w:szCs w:val="24"/>
+        </w:rPr>
+        <w:t xml:space="preserve"> .</w:t>
       </w:r>
       <w:proofErr w:type="gramEnd"/>
       <w:r>
@@ -3584,65 +4671,7 @@
           <w:sz w:val="24"/>
           <w:szCs w:val="24"/>
         </w:rPr>
-        <w:t xml:space="preserve"> i.e. sp1 and sp2 into our</w:t>
-      </w:r>
-      <w:r>
-        <w:rPr>
-          <w:rFonts w:asciiTheme="minorHAnsi" w:hAnsiTheme="minorHAnsi"/>
-          <w:color w:val="262626" w:themeColor="text1" w:themeTint="D9"/>
-          <w:sz w:val="24"/>
-          <w:szCs w:val="24"/>
-        </w:rPr>
-        <w:t xml:space="preserve"> parent </w:t>
-      </w:r>
-      <w:proofErr w:type="spellStart"/>
-      <w:r>
-        <w:rPr>
-          <w:rFonts w:asciiTheme="minorHAnsi" w:hAnsiTheme="minorHAnsi"/>
-          <w:color w:val="262626" w:themeColor="text1" w:themeTint="D9"/>
-          <w:sz w:val="24"/>
-          <w:szCs w:val="24"/>
-        </w:rPr>
-        <w:t>build.sbt</w:t>
-      </w:r>
-      <w:proofErr w:type="spellEnd"/>
-      <w:r>
-        <w:rPr>
-          <w:rFonts w:asciiTheme="minorHAnsi" w:hAnsiTheme="minorHAnsi"/>
-          <w:color w:val="262626" w:themeColor="text1" w:themeTint="D9"/>
-          <w:sz w:val="24"/>
-          <w:szCs w:val="24"/>
-        </w:rPr>
-        <w:t xml:space="preserve"> (i.e. the one under </w:t>
-      </w:r>
-      <w:proofErr w:type="spellStart"/>
-      <w:r>
-        <w:rPr>
-          <w:rFonts w:asciiTheme="minorHAnsi" w:hAnsiTheme="minorHAnsi"/>
-          <w:color w:val="262626" w:themeColor="text1" w:themeTint="D9"/>
-          <w:sz w:val="24"/>
-          <w:szCs w:val="24"/>
-        </w:rPr>
-        <w:t>MultiProjectSBT</w:t>
-      </w:r>
-      <w:proofErr w:type="spellEnd"/>
-      <w:r>
-        <w:rPr>
-          <w:rFonts w:asciiTheme="minorHAnsi" w:hAnsiTheme="minorHAnsi"/>
-          <w:color w:val="262626" w:themeColor="text1" w:themeTint="D9"/>
-          <w:sz w:val="24"/>
-          <w:szCs w:val="24"/>
-        </w:rPr>
-        <w:t xml:space="preserve"> directory)</w:t>
-      </w:r>
-      <w:r>
-        <w:rPr>
-          <w:rFonts w:asciiTheme="minorHAnsi" w:hAnsiTheme="minorHAnsi"/>
-          <w:color w:val="262626" w:themeColor="text1" w:themeTint="D9"/>
-          <w:sz w:val="24"/>
-          <w:szCs w:val="24"/>
-        </w:rPr>
-        <w:t xml:space="preserve"> . Here ‘</w:t>
+        <w:t xml:space="preserve"> Here ‘</w:t>
       </w:r>
       <w:proofErr w:type="spellStart"/>
       <w:r>
@@ -3748,177 +4777,6 @@
             <wp:extent cx="3769743" cy="1206237"/>
             <wp:effectExtent l="0" t="0" r="2540" b="0"/>
             <wp:docPr id="20" name="Picture 20"/>
-            <wp:cNvGraphicFramePr>
-              <a:graphicFrameLocks xmlns:a="http://schemas.openxmlformats.org/drawingml/2006/main" noChangeAspect="1"/>
-            </wp:cNvGraphicFramePr>
-            <a:graphic xmlns:a="http://schemas.openxmlformats.org/drawingml/2006/main">
-              <a:graphicData uri="http://schemas.openxmlformats.org/drawingml/2006/picture">
-                <pic:pic xmlns:pic="http://schemas.openxmlformats.org/drawingml/2006/picture">
-                  <pic:nvPicPr>
-                    <pic:cNvPr id="0" name=""/>
-                    <pic:cNvPicPr/>
-                  </pic:nvPicPr>
-                  <pic:blipFill>
-                    <a:blip r:embed="rId31"/>
-                    <a:stretch>
-                      <a:fillRect/>
-                    </a:stretch>
-                  </pic:blipFill>
-                  <pic:spPr>
-                    <a:xfrm>
-                      <a:off x="0" y="0"/>
-                      <a:ext cx="3769743" cy="1206237"/>
-                    </a:xfrm>
-                    <a:prstGeom prst="rect">
-                      <a:avLst/>
-                    </a:prstGeom>
-                  </pic:spPr>
-                </pic:pic>
-              </a:graphicData>
-            </a:graphic>
-          </wp:inline>
-        </w:drawing>
-      </w:r>
-    </w:p>
-    <w:p>
-      <w:pPr>
-        <w:pStyle w:val="ListParagraph"/>
-        <w:tabs>
-          <w:tab w:val="left" w:pos="8295"/>
-        </w:tabs>
-        <w:spacing w:before="120" w:after="0"/>
-        <w:rPr>
-          <w:rFonts w:asciiTheme="minorHAnsi" w:hAnsiTheme="minorHAnsi"/>
-          <w:color w:val="262626" w:themeColor="text1" w:themeTint="D9"/>
-          <w:sz w:val="24"/>
-          <w:szCs w:val="24"/>
-        </w:rPr>
-      </w:pPr>
-    </w:p>
-    <w:p>
-      <w:pPr>
-        <w:pStyle w:val="ListParagraph"/>
-        <w:tabs>
-          <w:tab w:val="left" w:pos="8295"/>
-        </w:tabs>
-        <w:spacing w:before="120" w:after="0"/>
-        <w:rPr>
-          <w:rFonts w:asciiTheme="minorHAnsi" w:hAnsiTheme="minorHAnsi"/>
-          <w:color w:val="262626" w:themeColor="text1" w:themeTint="D9"/>
-          <w:sz w:val="24"/>
-          <w:szCs w:val="24"/>
-        </w:rPr>
-      </w:pPr>
-      <w:r>
-        <w:rPr>
-          <w:rFonts w:asciiTheme="minorHAnsi" w:hAnsiTheme="minorHAnsi"/>
-          <w:color w:val="262626" w:themeColor="text1" w:themeTint="D9"/>
-          <w:sz w:val="24"/>
-          <w:szCs w:val="24"/>
-        </w:rPr>
-        <w:t xml:space="preserve">Finally we should have following </w:t>
-      </w:r>
-      <w:proofErr w:type="spellStart"/>
-      <w:r>
-        <w:rPr>
-          <w:rFonts w:asciiTheme="minorHAnsi" w:hAnsiTheme="minorHAnsi"/>
-          <w:color w:val="262626" w:themeColor="text1" w:themeTint="D9"/>
-          <w:sz w:val="24"/>
-          <w:szCs w:val="24"/>
-        </w:rPr>
-        <w:t>build.properties</w:t>
-      </w:r>
-      <w:proofErr w:type="spellEnd"/>
-      <w:r>
-        <w:rPr>
-          <w:rFonts w:asciiTheme="minorHAnsi" w:hAnsiTheme="minorHAnsi"/>
-          <w:color w:val="262626" w:themeColor="text1" w:themeTint="D9"/>
-          <w:sz w:val="24"/>
-          <w:szCs w:val="24"/>
-        </w:rPr>
-        <w:t xml:space="preserve"> into </w:t>
-      </w:r>
-      <w:proofErr w:type="spellStart"/>
-      <w:r>
-        <w:rPr>
-          <w:rFonts w:asciiTheme="minorHAnsi" w:hAnsiTheme="minorHAnsi"/>
-          <w:color w:val="262626" w:themeColor="text1" w:themeTint="D9"/>
-          <w:sz w:val="24"/>
-          <w:szCs w:val="24"/>
-        </w:rPr>
-        <w:t>MultiProject’s</w:t>
-      </w:r>
-      <w:proofErr w:type="spellEnd"/>
-      <w:r>
-        <w:rPr>
-          <w:rFonts w:asciiTheme="minorHAnsi" w:hAnsiTheme="minorHAnsi"/>
-          <w:color w:val="262626" w:themeColor="text1" w:themeTint="D9"/>
-          <w:sz w:val="24"/>
-          <w:szCs w:val="24"/>
-        </w:rPr>
-        <w:t xml:space="preserve"> project folder:</w:t>
-      </w:r>
-    </w:p>
-    <w:p>
-      <w:pPr>
-        <w:pStyle w:val="ListParagraph"/>
-        <w:spacing w:before="120" w:after="0"/>
-        <w:rPr>
-          <w:rFonts w:asciiTheme="minorHAnsi" w:hAnsiTheme="minorHAnsi"/>
-          <w:color w:val="262626" w:themeColor="text1" w:themeTint="D9"/>
-          <w:sz w:val="24"/>
-          <w:szCs w:val="24"/>
-        </w:rPr>
-      </w:pPr>
-      <w:r>
-        <w:rPr>
-          <w:rFonts w:asciiTheme="minorHAnsi" w:hAnsiTheme="minorHAnsi"/>
-          <w:color w:val="262626" w:themeColor="text1" w:themeTint="D9"/>
-          <w:sz w:val="24"/>
-          <w:szCs w:val="24"/>
-        </w:rPr>
-        <w:object w:dxaOrig="1575" w:dyaOrig="811">
-          <v:shape id="_x0000_i1033" type="#_x0000_t75" style="width:78.8pt;height:40.75pt" o:ole="">
-            <v:imagedata r:id="rId32" o:title=""/>
-          </v:shape>
-          <o:OLEObject Type="Embed" ProgID="Package" ShapeID="_x0000_i1033" DrawAspect="Content" ObjectID="_1498927113" r:id="rId33"/>
-        </w:object>
-      </w:r>
-    </w:p>
-    <w:p>
-      <w:pPr>
-        <w:pStyle w:val="ListParagraph"/>
-        <w:spacing w:before="120" w:after="0"/>
-        <w:rPr>
-          <w:rFonts w:asciiTheme="minorHAnsi" w:hAnsiTheme="minorHAnsi"/>
-          <w:color w:val="262626" w:themeColor="text1" w:themeTint="D9"/>
-          <w:sz w:val="24"/>
-          <w:szCs w:val="24"/>
-        </w:rPr>
-      </w:pPr>
-    </w:p>
-    <w:p>
-      <w:pPr>
-        <w:pStyle w:val="ListParagraph"/>
-        <w:spacing w:before="120" w:after="0"/>
-        <w:rPr>
-          <w:rFonts w:asciiTheme="minorHAnsi" w:hAnsiTheme="minorHAnsi"/>
-          <w:color w:val="262626" w:themeColor="text1" w:themeTint="D9"/>
-          <w:sz w:val="24"/>
-          <w:szCs w:val="24"/>
-        </w:rPr>
-      </w:pPr>
-      <w:r>
-        <w:rPr>
-          <w:noProof/>
-          <w:lang w:bidi="ar-SA"/>
-        </w:rPr>
-        <w:lastRenderedPageBreak/>
-        <w:drawing>
-          <wp:inline distT="0" distB="0" distL="0" distR="0" wp14:anchorId="099D44A3" wp14:editId="613FEE5E">
-            <wp:extent cx="1387464" cy="1743075"/>
-            <wp:effectExtent l="0" t="0" r="3810" b="0"/>
-            <wp:docPr id="15" name="Picture 15"/>
             <wp:cNvGraphicFramePr>
               <a:graphicFrameLocks xmlns:a="http://schemas.openxmlformats.org/drawingml/2006/main" noChangeAspect="1"/>
             </wp:cNvGraphicFramePr>
@@ -3938,6 +4796,176 @@
                   <pic:spPr>
                     <a:xfrm>
                       <a:off x="0" y="0"/>
+                      <a:ext cx="3769743" cy="1206237"/>
+                    </a:xfrm>
+                    <a:prstGeom prst="rect">
+                      <a:avLst/>
+                    </a:prstGeom>
+                  </pic:spPr>
+                </pic:pic>
+              </a:graphicData>
+            </a:graphic>
+          </wp:inline>
+        </w:drawing>
+      </w:r>
+    </w:p>
+    <w:p>
+      <w:pPr>
+        <w:pStyle w:val="ListParagraph"/>
+        <w:tabs>
+          <w:tab w:val="left" w:pos="8295"/>
+        </w:tabs>
+        <w:spacing w:before="120" w:after="0"/>
+        <w:rPr>
+          <w:rFonts w:asciiTheme="minorHAnsi" w:hAnsiTheme="minorHAnsi"/>
+          <w:color w:val="262626" w:themeColor="text1" w:themeTint="D9"/>
+          <w:sz w:val="24"/>
+          <w:szCs w:val="24"/>
+        </w:rPr>
+      </w:pPr>
+    </w:p>
+    <w:p>
+      <w:pPr>
+        <w:pStyle w:val="ListParagraph"/>
+        <w:tabs>
+          <w:tab w:val="left" w:pos="8295"/>
+        </w:tabs>
+        <w:spacing w:before="120" w:after="0"/>
+        <w:rPr>
+          <w:rFonts w:asciiTheme="minorHAnsi" w:hAnsiTheme="minorHAnsi"/>
+          <w:color w:val="262626" w:themeColor="text1" w:themeTint="D9"/>
+          <w:sz w:val="24"/>
+          <w:szCs w:val="24"/>
+        </w:rPr>
+      </w:pPr>
+      <w:r>
+        <w:rPr>
+          <w:rFonts w:asciiTheme="minorHAnsi" w:hAnsiTheme="minorHAnsi"/>
+          <w:color w:val="262626" w:themeColor="text1" w:themeTint="D9"/>
+          <w:sz w:val="24"/>
+          <w:szCs w:val="24"/>
+        </w:rPr>
+        <w:t xml:space="preserve">Finally we should have following </w:t>
+      </w:r>
+      <w:proofErr w:type="spellStart"/>
+      <w:r>
+        <w:rPr>
+          <w:rFonts w:asciiTheme="minorHAnsi" w:hAnsiTheme="minorHAnsi"/>
+          <w:color w:val="262626" w:themeColor="text1" w:themeTint="D9"/>
+          <w:sz w:val="24"/>
+          <w:szCs w:val="24"/>
+        </w:rPr>
+        <w:t>build.properties</w:t>
+      </w:r>
+      <w:proofErr w:type="spellEnd"/>
+      <w:r>
+        <w:rPr>
+          <w:rFonts w:asciiTheme="minorHAnsi" w:hAnsiTheme="minorHAnsi"/>
+          <w:color w:val="262626" w:themeColor="text1" w:themeTint="D9"/>
+          <w:sz w:val="24"/>
+          <w:szCs w:val="24"/>
+        </w:rPr>
+        <w:t xml:space="preserve"> into </w:t>
+      </w:r>
+      <w:proofErr w:type="spellStart"/>
+      <w:r>
+        <w:rPr>
+          <w:rFonts w:asciiTheme="minorHAnsi" w:hAnsiTheme="minorHAnsi"/>
+          <w:color w:val="262626" w:themeColor="text1" w:themeTint="D9"/>
+          <w:sz w:val="24"/>
+          <w:szCs w:val="24"/>
+        </w:rPr>
+        <w:t>MultiProject’s</w:t>
+      </w:r>
+      <w:proofErr w:type="spellEnd"/>
+      <w:r>
+        <w:rPr>
+          <w:rFonts w:asciiTheme="minorHAnsi" w:hAnsiTheme="minorHAnsi"/>
+          <w:color w:val="262626" w:themeColor="text1" w:themeTint="D9"/>
+          <w:sz w:val="24"/>
+          <w:szCs w:val="24"/>
+        </w:rPr>
+        <w:t xml:space="preserve"> project folder:</w:t>
+      </w:r>
+    </w:p>
+    <w:p>
+      <w:pPr>
+        <w:pStyle w:val="ListParagraph"/>
+        <w:spacing w:before="120" w:after="0"/>
+        <w:rPr>
+          <w:rFonts w:asciiTheme="minorHAnsi" w:hAnsiTheme="minorHAnsi"/>
+          <w:color w:val="262626" w:themeColor="text1" w:themeTint="D9"/>
+          <w:sz w:val="24"/>
+          <w:szCs w:val="24"/>
+        </w:rPr>
+      </w:pPr>
+      <w:r>
+        <w:rPr>
+          <w:rFonts w:asciiTheme="minorHAnsi" w:hAnsiTheme="minorHAnsi"/>
+          <w:color w:val="262626" w:themeColor="text1" w:themeTint="D9"/>
+          <w:sz w:val="24"/>
+          <w:szCs w:val="24"/>
+        </w:rPr>
+        <w:object w:dxaOrig="1575" w:dyaOrig="811">
+          <v:shape id="_x0000_i1033" type="#_x0000_t75" style="width:78.8pt;height:40.75pt" o:ole="">
+            <v:imagedata r:id="rId35" o:title=""/>
+          </v:shape>
+          <o:OLEObject Type="Embed" ProgID="Package" ShapeID="_x0000_i1033" DrawAspect="Content" ObjectID="_1498986793" r:id="rId36"/>
+        </w:object>
+      </w:r>
+    </w:p>
+    <w:p>
+      <w:pPr>
+        <w:pStyle w:val="ListParagraph"/>
+        <w:spacing w:before="120" w:after="0"/>
+        <w:rPr>
+          <w:rFonts w:asciiTheme="minorHAnsi" w:hAnsiTheme="minorHAnsi"/>
+          <w:color w:val="262626" w:themeColor="text1" w:themeTint="D9"/>
+          <w:sz w:val="24"/>
+          <w:szCs w:val="24"/>
+        </w:rPr>
+      </w:pPr>
+    </w:p>
+    <w:p>
+      <w:pPr>
+        <w:pStyle w:val="ListParagraph"/>
+        <w:spacing w:before="120" w:after="0"/>
+        <w:rPr>
+          <w:rFonts w:asciiTheme="minorHAnsi" w:hAnsiTheme="minorHAnsi"/>
+          <w:color w:val="262626" w:themeColor="text1" w:themeTint="D9"/>
+          <w:sz w:val="24"/>
+          <w:szCs w:val="24"/>
+        </w:rPr>
+      </w:pPr>
+      <w:r>
+        <w:rPr>
+          <w:noProof/>
+          <w:lang w:bidi="ar-SA"/>
+        </w:rPr>
+        <w:drawing>
+          <wp:inline distT="0" distB="0" distL="0" distR="0" wp14:anchorId="099D44A3" wp14:editId="613FEE5E">
+            <wp:extent cx="1387464" cy="1743075"/>
+            <wp:effectExtent l="0" t="0" r="3810" b="0"/>
+            <wp:docPr id="15" name="Picture 15"/>
+            <wp:cNvGraphicFramePr>
+              <a:graphicFrameLocks xmlns:a="http://schemas.openxmlformats.org/drawingml/2006/main" noChangeAspect="1"/>
+            </wp:cNvGraphicFramePr>
+            <a:graphic xmlns:a="http://schemas.openxmlformats.org/drawingml/2006/main">
+              <a:graphicData uri="http://schemas.openxmlformats.org/drawingml/2006/picture">
+                <pic:pic xmlns:pic="http://schemas.openxmlformats.org/drawingml/2006/picture">
+                  <pic:nvPicPr>
+                    <pic:cNvPr id="0" name=""/>
+                    <pic:cNvPicPr/>
+                  </pic:nvPicPr>
+                  <pic:blipFill>
+                    <a:blip r:embed="rId37"/>
+                    <a:stretch>
+                      <a:fillRect/>
+                    </a:stretch>
+                  </pic:blipFill>
+                  <pic:spPr>
+                    <a:xfrm>
+                      <a:off x="0" y="0"/>
                       <a:ext cx="1387464" cy="1743075"/>
                     </a:xfrm>
                     <a:prstGeom prst="rect">
@@ -4291,6 +5319,7 @@
           <w:szCs w:val="24"/>
           <w:lang w:bidi="ar-SA"/>
         </w:rPr>
+        <w:lastRenderedPageBreak/>
         <w:drawing>
           <wp:inline distT="0" distB="0" distL="0" distR="0">
             <wp:extent cx="4457718" cy="3476625"/>
@@ -4309,7 +5338,7 @@
                     </pic:cNvPicPr>
                   </pic:nvPicPr>
                   <pic:blipFill>
-                    <a:blip r:embed="rId35">
+                    <a:blip r:embed="rId38">
                       <a:extLst>
                         <a:ext uri="{28A0092B-C50C-407E-A947-70E740481C1C}">
                           <a14:useLocalDpi xmlns:a14="http://schemas.microsoft.com/office/drawing/2010/main" val="0"/>
@@ -4383,7 +5412,6 @@
           <w:sz w:val="24"/>
           <w:szCs w:val="24"/>
         </w:rPr>
-        <w:lastRenderedPageBreak/>
         <w:t>To l</w:t>
       </w:r>
       <w:r>
@@ -4563,7 +5591,7 @@
                     <pic:cNvPicPr/>
                   </pic:nvPicPr>
                   <pic:blipFill>
-                    <a:blip r:embed="rId36">
+                    <a:blip r:embed="rId39">
                       <a:extLst>
                         <a:ext uri="{28A0092B-C50C-407E-A947-70E740481C1C}">
                           <a14:useLocalDpi xmlns:a14="http://schemas.microsoft.com/office/drawing/2010/main" val="0"/>
@@ -4722,6 +5750,7 @@
           <w:noProof/>
           <w:lang w:bidi="ar-SA"/>
         </w:rPr>
+        <w:lastRenderedPageBreak/>
         <w:drawing>
           <wp:inline distT="0" distB="0" distL="0" distR="0" wp14:anchorId="22BF8448" wp14:editId="26D0044B">
             <wp:extent cx="3295291" cy="2617573"/>
@@ -4738,7 +5767,7 @@
                     <pic:cNvPicPr/>
                   </pic:nvPicPr>
                   <pic:blipFill>
-                    <a:blip r:embed="rId37"/>
+                    <a:blip r:embed="rId40"/>
                     <a:stretch>
                       <a:fillRect/>
                     </a:stretch>
@@ -4818,25 +5847,7 @@
           <w:sz w:val="24"/>
           <w:szCs w:val="24"/>
         </w:rPr>
-        <w:t xml:space="preserve"> </w:t>
-      </w:r>
-      <w:r>
-        <w:rPr>
-          <w:rFonts w:asciiTheme="minorHAnsi" w:hAnsiTheme="minorHAnsi"/>
-          <w:color w:val="262626" w:themeColor="text1" w:themeTint="D9"/>
-          <w:sz w:val="24"/>
-          <w:szCs w:val="24"/>
-        </w:rPr>
-        <w:t>You should have three project artifacts (jar files)</w:t>
-      </w:r>
-      <w:r>
-        <w:rPr>
-          <w:rFonts w:asciiTheme="minorHAnsi" w:hAnsiTheme="minorHAnsi"/>
-          <w:color w:val="262626" w:themeColor="text1" w:themeTint="D9"/>
-          <w:sz w:val="24"/>
-          <w:szCs w:val="24"/>
-        </w:rPr>
-        <w:t xml:space="preserve"> created under your project structure.</w:t>
+        <w:t xml:space="preserve"> You should have three project artifacts (jar files) created under your project structure.</w:t>
       </w:r>
     </w:p>
     <w:p>
@@ -4867,7 +5878,6 @@
           <w:noProof/>
           <w:lang w:bidi="ar-SA"/>
         </w:rPr>
-        <w:lastRenderedPageBreak/>
         <w:drawing>
           <wp:inline distT="0" distB="0" distL="0" distR="0" wp14:anchorId="36E87D9D" wp14:editId="618C8724">
             <wp:extent cx="1270346" cy="2182483"/>
@@ -4884,7 +5894,7 @@
                     <pic:cNvPicPr/>
                   </pic:nvPicPr>
                   <pic:blipFill>
-                    <a:blip r:embed="rId38"/>
+                    <a:blip r:embed="rId41"/>
                     <a:stretch>
                       <a:fillRect/>
                     </a:stretch>
@@ -4955,25 +5965,7 @@
           <w:sz w:val="24"/>
           <w:szCs w:val="24"/>
         </w:rPr>
-        <w:t>(</w:t>
-      </w:r>
-      <w:r>
-        <w:rPr>
-          <w:rFonts w:asciiTheme="minorHAnsi" w:hAnsiTheme="minorHAnsi"/>
-          <w:color w:val="262626" w:themeColor="text1" w:themeTint="D9"/>
-          <w:sz w:val="24"/>
-          <w:szCs w:val="24"/>
-        </w:rPr>
-        <w:t>under subproject1</w:t>
-      </w:r>
-      <w:r>
-        <w:rPr>
-          <w:rFonts w:asciiTheme="minorHAnsi" w:hAnsiTheme="minorHAnsi"/>
-          <w:color w:val="262626" w:themeColor="text1" w:themeTint="D9"/>
-          <w:sz w:val="24"/>
-          <w:szCs w:val="24"/>
-        </w:rPr>
-        <w:t xml:space="preserve"> dir</w:t>
+        <w:t>(under subproject1 dir</w:t>
       </w:r>
       <w:r>
         <w:rPr>
@@ -5013,16 +6005,7 @@
           <w:sz w:val="24"/>
           <w:szCs w:val="24"/>
         </w:rPr>
-        <w:t>subproject2</w:t>
-      </w:r>
-      <w:r>
-        <w:rPr>
-          <w:rFonts w:asciiTheme="minorHAnsi" w:hAnsiTheme="minorHAnsi"/>
-          <w:color w:val="262626" w:themeColor="text1" w:themeTint="D9"/>
-          <w:sz w:val="24"/>
-          <w:szCs w:val="24"/>
-        </w:rPr>
-        <w:t>_2.11-1.0.jar</w:t>
+        <w:t>subproject2_2.11-1.0.jar</w:t>
       </w:r>
       <w:proofErr w:type="gramEnd"/>
       <w:r>
@@ -5195,6 +6178,7 @@
           <w:noProof/>
           <w:lang w:bidi="ar-SA"/>
         </w:rPr>
+        <w:lastRenderedPageBreak/>
         <w:drawing>
           <wp:inline distT="0" distB="0" distL="0" distR="0" wp14:anchorId="5EF09229" wp14:editId="318C838E">
             <wp:extent cx="3000204" cy="2467155"/>
@@ -5211,7 +6195,7 @@
                     <pic:cNvPicPr/>
                   </pic:nvPicPr>
                   <pic:blipFill>
-                    <a:blip r:embed="rId39"/>
+                    <a:blip r:embed="rId42"/>
                     <a:stretch>
                       <a:fillRect/>
                     </a:stretch>
@@ -5316,8 +6300,6 @@
           <w:szCs w:val="24"/>
         </w:rPr>
       </w:pPr>
-      <w:bookmarkStart w:id="79" w:name="_GoBack"/>
-      <w:bookmarkEnd w:id="79"/>
     </w:p>
     <w:p>
       <w:pPr>
@@ -5567,9 +6549,9 @@
       <w:bookmarkEnd w:id="78"/>
     </w:p>
     <w:sectPr>
-      <w:headerReference w:type="default" r:id="rId40"/>
-      <w:footerReference w:type="default" r:id="rId41"/>
-      <w:footerReference w:type="first" r:id="rId42"/>
+      <w:headerReference w:type="default" r:id="rId43"/>
+      <w:footerReference w:type="default" r:id="rId44"/>
+      <w:footerReference w:type="first" r:id="rId45"/>
       <w:pgSz w:w="12240" w:h="15840"/>
       <w:pgMar w:top="720" w:right="720" w:bottom="720" w:left="720" w:header="706" w:footer="706" w:gutter="0"/>
       <w:pgBorders w:offsetFrom="page">
@@ -5664,7 +6646,7 @@
       <w:rPr>
         <w:noProof/>
       </w:rPr>
-      <w:t>9</w:t>
+      <w:t>3</w:t>
     </w:r>
     <w:r>
       <w:fldChar w:fldCharType="end"/>
@@ -7498,6 +8480,119 @@
     </w:lvl>
   </w:abstractNum>
   <w:abstractNum w:abstractNumId="21">
+    <w:nsid w:val="65077C52"/>
+    <w:multiLevelType w:val="hybridMultilevel"/>
+    <w:tmpl w:val="45509DE6"/>
+    <w:lvl w:ilvl="0" w:tplc="04090001">
+      <w:start w:val="1"/>
+      <w:numFmt w:val="bullet"/>
+      <w:lvlText w:val=""/>
+      <w:lvlJc w:val="left"/>
+      <w:pPr>
+        <w:ind w:left="720" w:hanging="360"/>
+      </w:pPr>
+      <w:rPr>
+        <w:rFonts w:ascii="Symbol" w:hAnsi="Symbol" w:hint="default"/>
+      </w:rPr>
+    </w:lvl>
+    <w:lvl w:ilvl="1" w:tplc="04090003" w:tentative="1">
+      <w:start w:val="1"/>
+      <w:numFmt w:val="bullet"/>
+      <w:lvlText w:val="o"/>
+      <w:lvlJc w:val="left"/>
+      <w:pPr>
+        <w:ind w:left="1440" w:hanging="360"/>
+      </w:pPr>
+      <w:rPr>
+        <w:rFonts w:ascii="Courier New" w:hAnsi="Courier New" w:cs="Courier New" w:hint="default"/>
+      </w:rPr>
+    </w:lvl>
+    <w:lvl w:ilvl="2" w:tplc="04090005" w:tentative="1">
+      <w:start w:val="1"/>
+      <w:numFmt w:val="bullet"/>
+      <w:lvlText w:val=""/>
+      <w:lvlJc w:val="left"/>
+      <w:pPr>
+        <w:ind w:left="2160" w:hanging="360"/>
+      </w:pPr>
+      <w:rPr>
+        <w:rFonts w:ascii="Wingdings" w:hAnsi="Wingdings" w:hint="default"/>
+      </w:rPr>
+    </w:lvl>
+    <w:lvl w:ilvl="3" w:tplc="04090001" w:tentative="1">
+      <w:start w:val="1"/>
+      <w:numFmt w:val="bullet"/>
+      <w:lvlText w:val=""/>
+      <w:lvlJc w:val="left"/>
+      <w:pPr>
+        <w:ind w:left="2880" w:hanging="360"/>
+      </w:pPr>
+      <w:rPr>
+        <w:rFonts w:ascii="Symbol" w:hAnsi="Symbol" w:hint="default"/>
+      </w:rPr>
+    </w:lvl>
+    <w:lvl w:ilvl="4" w:tplc="04090003" w:tentative="1">
+      <w:start w:val="1"/>
+      <w:numFmt w:val="bullet"/>
+      <w:lvlText w:val="o"/>
+      <w:lvlJc w:val="left"/>
+      <w:pPr>
+        <w:ind w:left="3600" w:hanging="360"/>
+      </w:pPr>
+      <w:rPr>
+        <w:rFonts w:ascii="Courier New" w:hAnsi="Courier New" w:cs="Courier New" w:hint="default"/>
+      </w:rPr>
+    </w:lvl>
+    <w:lvl w:ilvl="5" w:tplc="04090005" w:tentative="1">
+      <w:start w:val="1"/>
+      <w:numFmt w:val="bullet"/>
+      <w:lvlText w:val=""/>
+      <w:lvlJc w:val="left"/>
+      <w:pPr>
+        <w:ind w:left="4320" w:hanging="360"/>
+      </w:pPr>
+      <w:rPr>
+        <w:rFonts w:ascii="Wingdings" w:hAnsi="Wingdings" w:hint="default"/>
+      </w:rPr>
+    </w:lvl>
+    <w:lvl w:ilvl="6" w:tplc="04090001" w:tentative="1">
+      <w:start w:val="1"/>
+      <w:numFmt w:val="bullet"/>
+      <w:lvlText w:val=""/>
+      <w:lvlJc w:val="left"/>
+      <w:pPr>
+        <w:ind w:left="5040" w:hanging="360"/>
+      </w:pPr>
+      <w:rPr>
+        <w:rFonts w:ascii="Symbol" w:hAnsi="Symbol" w:hint="default"/>
+      </w:rPr>
+    </w:lvl>
+    <w:lvl w:ilvl="7" w:tplc="04090003" w:tentative="1">
+      <w:start w:val="1"/>
+      <w:numFmt w:val="bullet"/>
+      <w:lvlText w:val="o"/>
+      <w:lvlJc w:val="left"/>
+      <w:pPr>
+        <w:ind w:left="5760" w:hanging="360"/>
+      </w:pPr>
+      <w:rPr>
+        <w:rFonts w:ascii="Courier New" w:hAnsi="Courier New" w:cs="Courier New" w:hint="default"/>
+      </w:rPr>
+    </w:lvl>
+    <w:lvl w:ilvl="8" w:tplc="04090005" w:tentative="1">
+      <w:start w:val="1"/>
+      <w:numFmt w:val="bullet"/>
+      <w:lvlText w:val=""/>
+      <w:lvlJc w:val="left"/>
+      <w:pPr>
+        <w:ind w:left="6480" w:hanging="360"/>
+      </w:pPr>
+      <w:rPr>
+        <w:rFonts w:ascii="Wingdings" w:hAnsi="Wingdings" w:hint="default"/>
+      </w:rPr>
+    </w:lvl>
+  </w:abstractNum>
+  <w:abstractNum w:abstractNumId="22">
     <w:nsid w:val="6DB22422"/>
     <w:multiLevelType w:val="multilevel"/>
     <w:tmpl w:val="0C09001D"/>
@@ -7629,7 +8724,7 @@
       </w:pPr>
     </w:lvl>
   </w:abstractNum>
-  <w:abstractNum w:abstractNumId="22">
+  <w:abstractNum w:abstractNumId="23">
     <w:nsid w:val="6EB60E48"/>
     <w:multiLevelType w:val="hybridMultilevel"/>
     <w:tmpl w:val="397E25FC"/>
@@ -7725,7 +8820,7 @@
     <w:abstractNumId w:val="10"/>
   </w:num>
   <w:num w:numId="4">
-    <w:abstractNumId w:val="21"/>
+    <w:abstractNumId w:val="22"/>
   </w:num>
   <w:num w:numId="5">
     <w:abstractNumId w:val="14"/>
@@ -7800,7 +8895,7 @@
     <w:abstractNumId w:val="17"/>
   </w:num>
   <w:num w:numId="11">
-    <w:abstractNumId w:val="22"/>
+    <w:abstractNumId w:val="23"/>
   </w:num>
   <w:num w:numId="12">
     <w:abstractNumId w:val="13"/>
@@ -7816,6 +8911,9 @@
   </w:num>
   <w:num w:numId="16">
     <w:abstractNumId w:val="9"/>
+  </w:num>
+  <w:num w:numId="17">
+    <w:abstractNumId w:val="21"/>
   </w:num>
   <w:numIdMacAtCleanup w:val="16"/>
 </w:numbering>
@@ -14629,6 +15727,10 @@
 </file>
 
 <file path=customXml/item1.xml><?xml version="1.0" encoding="utf-8"?>
+<LongProperties xmlns="http://schemas.microsoft.com/office/2006/metadata/longProperties"/>
+</file>
+
+<file path=customXml/item2.xml><?xml version="1.0" encoding="utf-8"?>
 <p:properties xmlns:p="http://schemas.microsoft.com/office/2006/metadata/properties" xmlns:xsi="http://www.w3.org/2001/XMLSchema-instance" xmlns:pc="http://schemas.microsoft.com/office/infopath/2007/PartnerControls">
   <documentManagement>
     <Document_x0020_Meta_x0020_data xmlns="36c221c6-924e-469e-a1fe-ec71f1d8e067" xsi:nil="true"/>
@@ -14636,20 +15738,7 @@
 </p:properties>
 </file>
 
-<file path=customXml/item2.xml><?xml version="1.0" encoding="utf-8"?>
-<LongProperties xmlns="http://schemas.microsoft.com/office/2006/metadata/longProperties"/>
-</file>
-
 <file path=customXml/item3.xml><?xml version="1.0" encoding="utf-8"?>
-<?mso-contentType ?>
-<FormTemplates xmlns="http://schemas.microsoft.com/sharepoint/v3/contenttype/forms">
-  <Display>DocumentLibraryForm</Display>
-  <Edit>DocumentLibraryForm</Edit>
-  <New>DocumentLibraryForm</New>
-</FormTemplates>
-</file>
-
-<file path=customXml/item4.xml><?xml version="1.0" encoding="utf-8"?>
 <ct:contentTypeSchema xmlns:ct="http://schemas.microsoft.com/office/2006/metadata/contentType" xmlns:ma="http://schemas.microsoft.com/office/2006/metadata/properties/metaAttributes" ct:_="" ma:_="" ma:contentTypeName="Document" ma:contentTypeID="0x01010099F009B949EE2E4CA863B91F3B524DE0" ma:contentTypeVersion="1" ma:contentTypeDescription="Create a new document." ma:contentTypeScope="" ma:versionID="52c44130e50cca24fbb3ea986cdce7f1">
   <xsd:schema xmlns:xsd="http://www.w3.org/2001/XMLSchema" xmlns:p="http://schemas.microsoft.com/office/2006/metadata/properties" xmlns:ns3="36c221c6-924e-469e-a1fe-ec71f1d8e067" targetNamespace="http://schemas.microsoft.com/office/2006/metadata/properties" ma:root="true" ma:fieldsID="8d72a01e50ae56dc1368d8b0fd77404a" ns3:_="">
     <xsd:import namespace="36c221c6-924e-469e-a1fe-ec71f1d8e067"/>
@@ -14711,11 +15800,28 @@
 </ct:contentTypeSchema>
 </file>
 
+<file path=customXml/item4.xml><?xml version="1.0" encoding="utf-8"?>
+<?mso-contentType ?>
+<FormTemplates xmlns="http://schemas.microsoft.com/sharepoint/v3/contenttype/forms">
+  <Display>DocumentLibraryForm</Display>
+  <Edit>DocumentLibraryForm</Edit>
+  <New>DocumentLibraryForm</New>
+</FormTemplates>
+</file>
+
 <file path=customXml/item5.xml><?xml version="1.0" encoding="utf-8"?>
 <b:Sources xmlns:b="http://schemas.openxmlformats.org/officeDocument/2006/bibliography" xmlns="http://schemas.openxmlformats.org/officeDocument/2006/bibliography" SelectedStyle="\APA.XSL" StyleName="APA"/>
 </file>
 
 <file path=customXml/itemProps1.xml><?xml version="1.0" encoding="utf-8"?>
+<ds:datastoreItem xmlns:ds="http://schemas.openxmlformats.org/officeDocument/2006/customXml" ds:itemID="{E12208D5-D6E7-47BF-8FB4-7269E9C2A3D3}">
+  <ds:schemaRefs>
+    <ds:schemaRef ds:uri="http://schemas.microsoft.com/office/2006/metadata/longProperties"/>
+  </ds:schemaRefs>
+</ds:datastoreItem>
+</file>
+
+<file path=customXml/itemProps2.xml><?xml version="1.0" encoding="utf-8"?>
 <ds:datastoreItem xmlns:ds="http://schemas.openxmlformats.org/officeDocument/2006/customXml" ds:itemID="{75E3CC73-1C96-483A-AE9A-3F359BE3BF1F}">
   <ds:schemaRefs>
     <ds:schemaRef ds:uri="http://schemas.microsoft.com/office/2006/metadata/properties"/>
@@ -14725,23 +15831,7 @@
 </ds:datastoreItem>
 </file>
 
-<file path=customXml/itemProps2.xml><?xml version="1.0" encoding="utf-8"?>
-<ds:datastoreItem xmlns:ds="http://schemas.openxmlformats.org/officeDocument/2006/customXml" ds:itemID="{E12208D5-D6E7-47BF-8FB4-7269E9C2A3D3}">
-  <ds:schemaRefs>
-    <ds:schemaRef ds:uri="http://schemas.microsoft.com/office/2006/metadata/longProperties"/>
-  </ds:schemaRefs>
-</ds:datastoreItem>
-</file>
-
 <file path=customXml/itemProps3.xml><?xml version="1.0" encoding="utf-8"?>
-<ds:datastoreItem xmlns:ds="http://schemas.openxmlformats.org/officeDocument/2006/customXml" ds:itemID="{7D332B04-E55B-45A9-8619-FA5723DF707E}">
-  <ds:schemaRefs>
-    <ds:schemaRef ds:uri="http://schemas.microsoft.com/sharepoint/v3/contenttype/forms"/>
-  </ds:schemaRefs>
-</ds:datastoreItem>
-</file>
-
-<file path=customXml/itemProps4.xml><?xml version="1.0" encoding="utf-8"?>
 <ds:datastoreItem xmlns:ds="http://schemas.openxmlformats.org/officeDocument/2006/customXml" ds:itemID="{E1CBA616-D5C6-4CBF-A82A-D64E53B5D369}">
   <ds:schemaRefs>
     <ds:schemaRef ds:uri="http://schemas.microsoft.com/office/2006/metadata/contentType"/>
@@ -14758,8 +15848,16 @@
 </ds:datastoreItem>
 </file>
 
+<file path=customXml/itemProps4.xml><?xml version="1.0" encoding="utf-8"?>
+<ds:datastoreItem xmlns:ds="http://schemas.openxmlformats.org/officeDocument/2006/customXml" ds:itemID="{7D332B04-E55B-45A9-8619-FA5723DF707E}">
+  <ds:schemaRefs>
+    <ds:schemaRef ds:uri="http://schemas.microsoft.com/sharepoint/v3/contenttype/forms"/>
+  </ds:schemaRefs>
+</ds:datastoreItem>
+</file>
+
 <file path=customXml/itemProps5.xml><?xml version="1.0" encoding="utf-8"?>
-<ds:datastoreItem xmlns:ds="http://schemas.openxmlformats.org/officeDocument/2006/customXml" ds:itemID="{5695FA20-82D9-4174-BE77-6F8A10411888}">
+<ds:datastoreItem xmlns:ds="http://schemas.openxmlformats.org/officeDocument/2006/customXml" ds:itemID="{A7F23358-DE66-4FA7-A61C-1A7AEA7D6F22}">
   <ds:schemaRefs>
     <ds:schemaRef ds:uri="http://schemas.openxmlformats.org/officeDocument/2006/bibliography"/>
   </ds:schemaRefs>

</xml_diff>

<commit_message>
Updated with configuration and case study desciption
</commit_message>
<xml_diff>
--- a/SBT/SBT.docx
+++ b/SBT/SBT.docx
@@ -2047,6 +2047,181 @@
         <w:rPr>
           <w:rFonts w:asciiTheme="minorHAnsi" w:hAnsiTheme="minorHAnsi"/>
         </w:rPr>
+        <w:t>Installation</w:t>
+      </w:r>
+    </w:p>
+    <w:p>
+      <w:pPr>
+        <w:autoSpaceDE w:val="0"/>
+        <w:autoSpaceDN w:val="0"/>
+        <w:adjustRightInd w:val="0"/>
+        <w:spacing w:before="0" w:after="0" w:line="240" w:lineRule="auto"/>
+        <w:rPr>
+          <w:rFonts w:asciiTheme="minorHAnsi" w:hAnsiTheme="minorHAnsi"/>
+          <w:color w:val="262626" w:themeColor="text1" w:themeTint="D9"/>
+          <w:sz w:val="24"/>
+          <w:szCs w:val="24"/>
+        </w:rPr>
+      </w:pPr>
+    </w:p>
+    <w:p>
+      <w:pPr>
+        <w:autoSpaceDE w:val="0"/>
+        <w:autoSpaceDN w:val="0"/>
+        <w:adjustRightInd w:val="0"/>
+        <w:spacing w:before="0" w:after="0" w:line="240" w:lineRule="auto"/>
+        <w:rPr>
+          <w:rFonts w:asciiTheme="minorHAnsi" w:hAnsiTheme="minorHAnsi"/>
+          <w:color w:val="262626" w:themeColor="text1" w:themeTint="D9"/>
+          <w:sz w:val="24"/>
+          <w:szCs w:val="24"/>
+        </w:rPr>
+      </w:pPr>
+      <w:r>
+        <w:rPr>
+          <w:rFonts w:asciiTheme="minorHAnsi" w:hAnsiTheme="minorHAnsi"/>
+          <w:color w:val="262626" w:themeColor="text1" w:themeTint="D9"/>
+          <w:sz w:val="24"/>
+          <w:szCs w:val="24"/>
+        </w:rPr>
+        <w:t xml:space="preserve">Please refer SBT official site </w:t>
+      </w:r>
+      <w:proofErr w:type="gramStart"/>
+      <w:r>
+        <w:rPr>
+          <w:rFonts w:asciiTheme="minorHAnsi" w:hAnsiTheme="minorHAnsi"/>
+          <w:color w:val="262626" w:themeColor="text1" w:themeTint="D9"/>
+          <w:sz w:val="24"/>
+          <w:szCs w:val="24"/>
+        </w:rPr>
+        <w:t xml:space="preserve">( </w:t>
+      </w:r>
+      <w:proofErr w:type="gramEnd"/>
+      <w:r>
+        <w:rPr>
+          <w:rFonts w:asciiTheme="minorHAnsi" w:hAnsiTheme="minorHAnsi"/>
+          <w:color w:val="262626" w:themeColor="text1" w:themeTint="D9"/>
+          <w:sz w:val="24"/>
+          <w:szCs w:val="24"/>
+        </w:rPr>
+        <w:fldChar w:fldCharType="begin"/>
+      </w:r>
+      <w:r>
+        <w:rPr>
+          <w:rFonts w:asciiTheme="minorHAnsi" w:hAnsiTheme="minorHAnsi"/>
+          <w:color w:val="262626" w:themeColor="text1" w:themeTint="D9"/>
+          <w:sz w:val="24"/>
+          <w:szCs w:val="24"/>
+        </w:rPr>
+        <w:instrText xml:space="preserve"> HYPERLINK "</w:instrText>
+      </w:r>
+      <w:r>
+        <w:rPr>
+          <w:rFonts w:asciiTheme="minorHAnsi" w:hAnsiTheme="minorHAnsi"/>
+          <w:color w:val="262626" w:themeColor="text1" w:themeTint="D9"/>
+          <w:sz w:val="24"/>
+          <w:szCs w:val="24"/>
+        </w:rPr>
+        <w:instrText>http://www.scala-sbt.org/0.13/tutorial/Setup.html</w:instrText>
+      </w:r>
+      <w:r>
+        <w:rPr>
+          <w:rFonts w:asciiTheme="minorHAnsi" w:hAnsiTheme="minorHAnsi"/>
+          <w:color w:val="262626" w:themeColor="text1" w:themeTint="D9"/>
+          <w:sz w:val="24"/>
+          <w:szCs w:val="24"/>
+        </w:rPr>
+        <w:instrText xml:space="preserve">" </w:instrText>
+      </w:r>
+      <w:r>
+        <w:rPr>
+          <w:rFonts w:asciiTheme="minorHAnsi" w:hAnsiTheme="minorHAnsi"/>
+          <w:color w:val="262626" w:themeColor="text1" w:themeTint="D9"/>
+          <w:sz w:val="24"/>
+          <w:szCs w:val="24"/>
+        </w:rPr>
+        <w:fldChar w:fldCharType="separate"/>
+      </w:r>
+      <w:r>
+        <w:rPr>
+          <w:rStyle w:val="Hyperlink"/>
+          <w:rFonts w:asciiTheme="minorHAnsi" w:hAnsiTheme="minorHAnsi"/>
+          <w:sz w:val="24"/>
+          <w:szCs w:val="24"/>
+        </w:rPr>
+        <w:t>http://www.scala-sbt.org/0.13/tutorial/Setup.html</w:t>
+      </w:r>
+      <w:r>
+        <w:rPr>
+          <w:rFonts w:asciiTheme="minorHAnsi" w:hAnsiTheme="minorHAnsi"/>
+          <w:color w:val="262626" w:themeColor="text1" w:themeTint="D9"/>
+          <w:sz w:val="24"/>
+          <w:szCs w:val="24"/>
+        </w:rPr>
+        <w:fldChar w:fldCharType="end"/>
+      </w:r>
+      <w:r>
+        <w:rPr>
+          <w:rFonts w:asciiTheme="minorHAnsi" w:hAnsiTheme="minorHAnsi"/>
+          <w:color w:val="262626" w:themeColor="text1" w:themeTint="D9"/>
+          <w:sz w:val="24"/>
+          <w:szCs w:val="24"/>
+        </w:rPr>
+        <w:t xml:space="preserve"> ) for details about how to install SBT on Windows/Mac/Linux etc. </w:t>
+      </w:r>
+      <w:proofErr w:type="gramStart"/>
+      <w:r>
+        <w:rPr>
+          <w:rFonts w:asciiTheme="minorHAnsi" w:hAnsiTheme="minorHAnsi"/>
+          <w:color w:val="262626" w:themeColor="text1" w:themeTint="D9"/>
+          <w:sz w:val="24"/>
+          <w:szCs w:val="24"/>
+        </w:rPr>
+        <w:t>OS.</w:t>
+      </w:r>
+      <w:proofErr w:type="gramEnd"/>
+    </w:p>
+    <w:p>
+      <w:pPr>
+        <w:autoSpaceDE w:val="0"/>
+        <w:autoSpaceDN w:val="0"/>
+        <w:adjustRightInd w:val="0"/>
+        <w:spacing w:before="0" w:after="0" w:line="240" w:lineRule="auto"/>
+        <w:rPr>
+          <w:rFonts w:asciiTheme="minorHAnsi" w:hAnsiTheme="minorHAnsi"/>
+          <w:color w:val="262626" w:themeColor="text1" w:themeTint="D9"/>
+          <w:sz w:val="24"/>
+          <w:szCs w:val="24"/>
+        </w:rPr>
+      </w:pPr>
+    </w:p>
+    <w:p>
+      <w:pPr>
+        <w:spacing w:before="0" w:after="0" w:line="240" w:lineRule="auto"/>
+        <w:contextualSpacing/>
+        <w:rPr>
+          <w:rFonts w:asciiTheme="minorHAnsi" w:hAnsiTheme="minorHAnsi" w:cstheme="minorHAnsi"/>
+          <w:b/>
+          <w:bCs/>
+          <w:caps/>
+          <w:spacing w:val="15"/>
+          <w:sz w:val="22"/>
+          <w:szCs w:val="22"/>
+        </w:rPr>
+      </w:pPr>
+    </w:p>
+    <w:p>
+      <w:pPr>
+        <w:pStyle w:val="Heading1"/>
+        <w:spacing w:before="0" w:line="240" w:lineRule="auto"/>
+        <w:rPr>
+          <w:rFonts w:asciiTheme="minorHAnsi" w:hAnsiTheme="minorHAnsi"/>
+        </w:rPr>
+      </w:pPr>
+      <w:r>
+        <w:rPr>
+          <w:rFonts w:asciiTheme="minorHAnsi" w:hAnsiTheme="minorHAnsi"/>
+        </w:rPr>
         <w:t>Configuration</w:t>
       </w:r>
       <w:r>
@@ -2166,17 +2341,7 @@
           <w:noProof/>
           <w:lang w:bidi="ar-SA"/>
         </w:rPr>
-        <w:t>and so on, which are required for a successful build</w:t>
-      </w:r>
-      <w:bookmarkStart w:id="79" w:name="_GoBack"/>
-      <w:bookmarkEnd w:id="79"/>
-      <w:r>
-        <w:rPr>
-          <w:rFonts w:asciiTheme="minorHAnsi" w:hAnsiTheme="minorHAnsi"/>
-          <w:noProof/>
-          <w:lang w:bidi="ar-SA"/>
-        </w:rPr>
-        <w:t xml:space="preserve"> are declared in the build definition.</w:t>
+        <w:t>and so on, which are required for a successful build are declared in the build definition.</w:t>
       </w:r>
       <w:r>
         <w:rPr>
@@ -2252,6 +2417,7 @@
           <w:noProof/>
           <w:lang w:bidi="ar-SA"/>
         </w:rPr>
+        <w:lastRenderedPageBreak/>
         <w:drawing>
           <wp:inline distT="0" distB="0" distL="0" distR="0" wp14:anchorId="3A92D1CD" wp14:editId="3E8E5B61">
             <wp:extent cx="3990032" cy="2665563"/>
@@ -2769,6 +2935,3393 @@
     </w:p>
     <w:p>
       <w:pPr>
+        <w:pStyle w:val="Heading1"/>
+        <w:spacing w:before="0" w:line="240" w:lineRule="auto"/>
+        <w:rPr>
+          <w:rFonts w:asciiTheme="minorHAnsi" w:hAnsiTheme="minorHAnsi"/>
+        </w:rPr>
+      </w:pPr>
+      <w:r>
+        <w:rPr>
+          <w:rFonts w:asciiTheme="minorHAnsi" w:hAnsiTheme="minorHAnsi"/>
+        </w:rPr>
+        <w:t>CoMMON COMMANDS</w:t>
+      </w:r>
+    </w:p>
+    <w:p>
+      <w:pPr>
+        <w:tabs>
+          <w:tab w:val="left" w:pos="6005"/>
+        </w:tabs>
+        <w:autoSpaceDE w:val="0"/>
+        <w:autoSpaceDN w:val="0"/>
+        <w:adjustRightInd w:val="0"/>
+        <w:spacing w:before="0" w:after="0" w:line="240" w:lineRule="auto"/>
+        <w:rPr>
+          <w:rFonts w:asciiTheme="minorHAnsi" w:hAnsiTheme="minorHAnsi" w:cstheme="minorHAnsi"/>
+          <w:color w:val="000000"/>
+          <w:sz w:val="22"/>
+          <w:szCs w:val="22"/>
+        </w:rPr>
+      </w:pPr>
+    </w:p>
+    <w:p>
+      <w:pPr>
+        <w:tabs>
+          <w:tab w:val="left" w:pos="6005"/>
+        </w:tabs>
+        <w:autoSpaceDE w:val="0"/>
+        <w:autoSpaceDN w:val="0"/>
+        <w:adjustRightInd w:val="0"/>
+        <w:spacing w:before="0" w:after="0" w:line="240" w:lineRule="auto"/>
+        <w:rPr>
+          <w:rFonts w:asciiTheme="minorHAnsi" w:hAnsiTheme="minorHAnsi" w:cstheme="minorHAnsi"/>
+          <w:color w:val="000000"/>
+          <w:sz w:val="22"/>
+          <w:szCs w:val="22"/>
+        </w:rPr>
+      </w:pPr>
+    </w:p>
+    <w:tbl>
+      <w:tblPr>
+        <w:tblStyle w:val="TableGrid"/>
+        <w:tblW w:w="0" w:type="auto"/>
+        <w:tblLook w:val="04A0" w:firstRow="1" w:lastRow="0" w:firstColumn="1" w:lastColumn="0" w:noHBand="0" w:noVBand="1"/>
+      </w:tblPr>
+      <w:tblGrid>
+        <w:gridCol w:w="1998"/>
+        <w:gridCol w:w="9018"/>
+      </w:tblGrid>
+      <w:tr>
+        <w:tc>
+          <w:tcPr>
+            <w:tcW w:w="1998" w:type="dxa"/>
+          </w:tcPr>
+          <w:p>
+            <w:pPr>
+              <w:tabs>
+                <w:tab w:val="left" w:pos="6005"/>
+              </w:tabs>
+              <w:autoSpaceDE w:val="0"/>
+              <w:autoSpaceDN w:val="0"/>
+              <w:adjustRightInd w:val="0"/>
+              <w:spacing w:before="0" w:after="0" w:line="240" w:lineRule="auto"/>
+              <w:rPr>
+                <w:rFonts w:asciiTheme="minorHAnsi" w:hAnsiTheme="minorHAnsi" w:cstheme="minorHAnsi"/>
+                <w:color w:val="000000"/>
+                <w:sz w:val="22"/>
+                <w:szCs w:val="22"/>
+              </w:rPr>
+            </w:pPr>
+            <w:r>
+              <w:rPr>
+                <w:rFonts w:asciiTheme="minorHAnsi" w:hAnsiTheme="minorHAnsi" w:cstheme="minorHAnsi"/>
+                <w:color w:val="000000"/>
+                <w:sz w:val="22"/>
+                <w:szCs w:val="22"/>
+              </w:rPr>
+              <w:t>COMMANDS</w:t>
+            </w:r>
+          </w:p>
+        </w:tc>
+        <w:tc>
+          <w:tcPr>
+            <w:tcW w:w="9018" w:type="dxa"/>
+          </w:tcPr>
+          <w:p>
+            <w:pPr>
+              <w:tabs>
+                <w:tab w:val="left" w:pos="6005"/>
+              </w:tabs>
+              <w:autoSpaceDE w:val="0"/>
+              <w:autoSpaceDN w:val="0"/>
+              <w:adjustRightInd w:val="0"/>
+              <w:spacing w:before="0" w:after="0" w:line="240" w:lineRule="auto"/>
+              <w:rPr>
+                <w:rFonts w:asciiTheme="minorHAnsi" w:hAnsiTheme="minorHAnsi" w:cstheme="minorHAnsi"/>
+                <w:color w:val="000000"/>
+                <w:sz w:val="22"/>
+                <w:szCs w:val="22"/>
+              </w:rPr>
+            </w:pPr>
+            <w:r>
+              <w:rPr>
+                <w:rFonts w:asciiTheme="minorHAnsi" w:hAnsiTheme="minorHAnsi" w:cstheme="minorHAnsi"/>
+                <w:color w:val="000000"/>
+                <w:sz w:val="22"/>
+                <w:szCs w:val="22"/>
+              </w:rPr>
+              <w:t>DESCRIPTION</w:t>
+            </w:r>
+          </w:p>
+        </w:tc>
+      </w:tr>
+      <w:tr>
+        <w:tc>
+          <w:tcPr>
+            <w:tcW w:w="1998" w:type="dxa"/>
+          </w:tcPr>
+          <w:p>
+            <w:pPr>
+              <w:tabs>
+                <w:tab w:val="left" w:pos="6005"/>
+              </w:tabs>
+              <w:autoSpaceDE w:val="0"/>
+              <w:autoSpaceDN w:val="0"/>
+              <w:adjustRightInd w:val="0"/>
+              <w:spacing w:before="0" w:after="0" w:line="240" w:lineRule="auto"/>
+              <w:rPr>
+                <w:rFonts w:asciiTheme="minorHAnsi" w:hAnsiTheme="minorHAnsi" w:cstheme="minorHAnsi"/>
+                <w:color w:val="000000"/>
+                <w:sz w:val="22"/>
+                <w:szCs w:val="22"/>
+              </w:rPr>
+            </w:pPr>
+            <w:r>
+              <w:rPr>
+                <w:rFonts w:asciiTheme="minorHAnsi" w:hAnsiTheme="minorHAnsi" w:cstheme="minorHAnsi"/>
+                <w:color w:val="000000"/>
+                <w:sz w:val="22"/>
+                <w:szCs w:val="22"/>
+              </w:rPr>
+              <w:t>clean</w:t>
+            </w:r>
+          </w:p>
+        </w:tc>
+        <w:tc>
+          <w:tcPr>
+            <w:tcW w:w="9018" w:type="dxa"/>
+          </w:tcPr>
+          <w:p>
+            <w:pPr>
+              <w:tabs>
+                <w:tab w:val="left" w:pos="6005"/>
+              </w:tabs>
+              <w:autoSpaceDE w:val="0"/>
+              <w:autoSpaceDN w:val="0"/>
+              <w:adjustRightInd w:val="0"/>
+              <w:spacing w:before="0" w:after="0" w:line="240" w:lineRule="auto"/>
+              <w:rPr>
+                <w:rFonts w:asciiTheme="minorHAnsi" w:hAnsiTheme="minorHAnsi" w:cstheme="minorHAnsi"/>
+                <w:color w:val="000000"/>
+                <w:sz w:val="22"/>
+                <w:szCs w:val="22"/>
+              </w:rPr>
+            </w:pPr>
+            <w:r>
+              <w:rPr>
+                <w:rFonts w:ascii="Arial" w:hAnsi="Arial" w:cs="Arial"/>
+                <w:color w:val="000000"/>
+                <w:shd w:val="clear" w:color="auto" w:fill="FFFFFF"/>
+              </w:rPr>
+              <w:t>Deletes all generated files (in the</w:t>
+            </w:r>
+            <w:r>
+              <w:rPr>
+                <w:rStyle w:val="apple-converted-space"/>
+                <w:rFonts w:ascii="Arial" w:hAnsi="Arial" w:cs="Arial"/>
+                <w:color w:val="000000"/>
+                <w:shd w:val="clear" w:color="auto" w:fill="FFFFFF"/>
+              </w:rPr>
+              <w:t> </w:t>
+            </w:r>
+            <w:r>
+              <w:rPr>
+                <w:rStyle w:val="HTMLTypewriter"/>
+                <w:rFonts w:ascii="Consolas" w:hAnsi="Consolas" w:cs="Consolas"/>
+                <w:color w:val="000000"/>
+                <w:sz w:val="24"/>
+                <w:szCs w:val="24"/>
+                <w:shd w:val="clear" w:color="auto" w:fill="FFFFFF"/>
+              </w:rPr>
+              <w:t>target</w:t>
+            </w:r>
+            <w:r>
+              <w:rPr>
+                <w:rStyle w:val="apple-converted-space"/>
+                <w:rFonts w:ascii="Arial" w:hAnsi="Arial" w:cs="Arial"/>
+                <w:color w:val="000000"/>
+                <w:shd w:val="clear" w:color="auto" w:fill="FFFFFF"/>
+              </w:rPr>
+              <w:t> </w:t>
+            </w:r>
+            <w:r>
+              <w:rPr>
+                <w:rFonts w:ascii="Arial" w:hAnsi="Arial" w:cs="Arial"/>
+                <w:color w:val="000000"/>
+                <w:shd w:val="clear" w:color="auto" w:fill="FFFFFF"/>
+              </w:rPr>
+              <w:t>directory).</w:t>
+            </w:r>
+          </w:p>
+        </w:tc>
+      </w:tr>
+      <w:tr>
+        <w:tc>
+          <w:tcPr>
+            <w:tcW w:w="1998" w:type="dxa"/>
+          </w:tcPr>
+          <w:p>
+            <w:pPr>
+              <w:tabs>
+                <w:tab w:val="left" w:pos="6005"/>
+              </w:tabs>
+              <w:autoSpaceDE w:val="0"/>
+              <w:autoSpaceDN w:val="0"/>
+              <w:adjustRightInd w:val="0"/>
+              <w:spacing w:before="0" w:after="0" w:line="240" w:lineRule="auto"/>
+              <w:rPr>
+                <w:rFonts w:asciiTheme="minorHAnsi" w:hAnsiTheme="minorHAnsi" w:cstheme="minorHAnsi"/>
+                <w:color w:val="000000"/>
+                <w:sz w:val="22"/>
+                <w:szCs w:val="22"/>
+              </w:rPr>
+            </w:pPr>
+            <w:r>
+              <w:rPr>
+                <w:rFonts w:asciiTheme="minorHAnsi" w:hAnsiTheme="minorHAnsi" w:cstheme="minorHAnsi"/>
+                <w:color w:val="000000"/>
+                <w:sz w:val="22"/>
+                <w:szCs w:val="22"/>
+              </w:rPr>
+              <w:t>compile</w:t>
+            </w:r>
+          </w:p>
+        </w:tc>
+        <w:tc>
+          <w:tcPr>
+            <w:tcW w:w="9018" w:type="dxa"/>
+          </w:tcPr>
+          <w:p>
+            <w:pPr>
+              <w:tabs>
+                <w:tab w:val="left" w:pos="6005"/>
+              </w:tabs>
+              <w:autoSpaceDE w:val="0"/>
+              <w:autoSpaceDN w:val="0"/>
+              <w:adjustRightInd w:val="0"/>
+              <w:spacing w:before="0" w:after="0" w:line="240" w:lineRule="auto"/>
+              <w:rPr>
+                <w:rFonts w:asciiTheme="minorHAnsi" w:hAnsiTheme="minorHAnsi" w:cstheme="minorHAnsi"/>
+                <w:color w:val="000000"/>
+                <w:sz w:val="22"/>
+                <w:szCs w:val="22"/>
+              </w:rPr>
+            </w:pPr>
+            <w:r>
+              <w:rPr>
+                <w:rFonts w:asciiTheme="minorHAnsi" w:hAnsiTheme="minorHAnsi" w:cstheme="minorHAnsi"/>
+                <w:color w:val="000000"/>
+                <w:sz w:val="22"/>
+                <w:szCs w:val="22"/>
+              </w:rPr>
+              <w:t xml:space="preserve">Compiles the main sources (in </w:t>
+            </w:r>
+            <w:proofErr w:type="spellStart"/>
+            <w:r>
+              <w:rPr>
+                <w:rFonts w:asciiTheme="minorHAnsi" w:hAnsiTheme="minorHAnsi" w:cstheme="minorHAnsi"/>
+                <w:color w:val="000000"/>
+                <w:sz w:val="22"/>
+                <w:szCs w:val="22"/>
+              </w:rPr>
+              <w:t>src</w:t>
+            </w:r>
+            <w:proofErr w:type="spellEnd"/>
+            <w:r>
+              <w:rPr>
+                <w:rFonts w:asciiTheme="minorHAnsi" w:hAnsiTheme="minorHAnsi" w:cstheme="minorHAnsi"/>
+                <w:color w:val="000000"/>
+                <w:sz w:val="22"/>
+                <w:szCs w:val="22"/>
+              </w:rPr>
+              <w:t>/main/</w:t>
+            </w:r>
+            <w:proofErr w:type="spellStart"/>
+            <w:r>
+              <w:rPr>
+                <w:rFonts w:asciiTheme="minorHAnsi" w:hAnsiTheme="minorHAnsi" w:cstheme="minorHAnsi"/>
+                <w:color w:val="000000"/>
+                <w:sz w:val="22"/>
+                <w:szCs w:val="22"/>
+              </w:rPr>
+              <w:t>scala</w:t>
+            </w:r>
+            <w:proofErr w:type="spellEnd"/>
+            <w:r>
+              <w:rPr>
+                <w:rFonts w:asciiTheme="minorHAnsi" w:hAnsiTheme="minorHAnsi" w:cstheme="minorHAnsi"/>
+                <w:color w:val="000000"/>
+                <w:sz w:val="22"/>
+                <w:szCs w:val="22"/>
+              </w:rPr>
+              <w:t xml:space="preserve"> </w:t>
+            </w:r>
+            <w:proofErr w:type="spellStart"/>
+            <w:r>
+              <w:rPr>
+                <w:rFonts w:asciiTheme="minorHAnsi" w:hAnsiTheme="minorHAnsi" w:cstheme="minorHAnsi"/>
+                <w:color w:val="000000"/>
+                <w:sz w:val="22"/>
+                <w:szCs w:val="22"/>
+              </w:rPr>
+              <w:t>andsrc</w:t>
+            </w:r>
+            <w:proofErr w:type="spellEnd"/>
+            <w:r>
+              <w:rPr>
+                <w:rFonts w:asciiTheme="minorHAnsi" w:hAnsiTheme="minorHAnsi" w:cstheme="minorHAnsi"/>
+                <w:color w:val="000000"/>
+                <w:sz w:val="22"/>
+                <w:szCs w:val="22"/>
+              </w:rPr>
+              <w:t>/main/java directories).</w:t>
+            </w:r>
+          </w:p>
+        </w:tc>
+      </w:tr>
+      <w:tr>
+        <w:tc>
+          <w:tcPr>
+            <w:tcW w:w="1998" w:type="dxa"/>
+          </w:tcPr>
+          <w:p>
+            <w:pPr>
+              <w:tabs>
+                <w:tab w:val="left" w:pos="6005"/>
+              </w:tabs>
+              <w:autoSpaceDE w:val="0"/>
+              <w:autoSpaceDN w:val="0"/>
+              <w:adjustRightInd w:val="0"/>
+              <w:spacing w:before="0" w:after="0" w:line="240" w:lineRule="auto"/>
+              <w:rPr>
+                <w:rFonts w:asciiTheme="minorHAnsi" w:hAnsiTheme="minorHAnsi" w:cstheme="minorHAnsi"/>
+                <w:color w:val="000000"/>
+                <w:sz w:val="22"/>
+                <w:szCs w:val="22"/>
+              </w:rPr>
+            </w:pPr>
+            <w:r>
+              <w:rPr>
+                <w:rFonts w:asciiTheme="minorHAnsi" w:hAnsiTheme="minorHAnsi" w:cstheme="minorHAnsi"/>
+                <w:color w:val="000000"/>
+                <w:sz w:val="22"/>
+                <w:szCs w:val="22"/>
+              </w:rPr>
+              <w:t>test</w:t>
+            </w:r>
+          </w:p>
+        </w:tc>
+        <w:tc>
+          <w:tcPr>
+            <w:tcW w:w="9018" w:type="dxa"/>
+          </w:tcPr>
+          <w:p>
+            <w:pPr>
+              <w:tabs>
+                <w:tab w:val="left" w:pos="6005"/>
+              </w:tabs>
+              <w:autoSpaceDE w:val="0"/>
+              <w:autoSpaceDN w:val="0"/>
+              <w:adjustRightInd w:val="0"/>
+              <w:spacing w:before="0" w:after="0" w:line="240" w:lineRule="auto"/>
+              <w:rPr>
+                <w:rFonts w:asciiTheme="minorHAnsi" w:hAnsiTheme="minorHAnsi" w:cstheme="minorHAnsi"/>
+                <w:color w:val="000000"/>
+                <w:sz w:val="22"/>
+                <w:szCs w:val="22"/>
+              </w:rPr>
+            </w:pPr>
+            <w:r>
+              <w:rPr>
+                <w:rFonts w:ascii="Arial" w:hAnsi="Arial" w:cs="Arial"/>
+                <w:color w:val="000000"/>
+                <w:shd w:val="clear" w:color="auto" w:fill="FFFFFF"/>
+              </w:rPr>
+              <w:t>Compiles and runs all tests.</w:t>
+            </w:r>
+          </w:p>
+        </w:tc>
+      </w:tr>
+      <w:tr>
+        <w:tc>
+          <w:tcPr>
+            <w:tcW w:w="1998" w:type="dxa"/>
+          </w:tcPr>
+          <w:p>
+            <w:pPr>
+              <w:tabs>
+                <w:tab w:val="left" w:pos="6005"/>
+              </w:tabs>
+              <w:autoSpaceDE w:val="0"/>
+              <w:autoSpaceDN w:val="0"/>
+              <w:adjustRightInd w:val="0"/>
+              <w:spacing w:before="0" w:after="0" w:line="240" w:lineRule="auto"/>
+              <w:rPr>
+                <w:rFonts w:asciiTheme="minorHAnsi" w:hAnsiTheme="minorHAnsi" w:cstheme="minorHAnsi"/>
+                <w:color w:val="000000"/>
+                <w:sz w:val="22"/>
+                <w:szCs w:val="22"/>
+              </w:rPr>
+            </w:pPr>
+            <w:r>
+              <w:rPr>
+                <w:rFonts w:asciiTheme="minorHAnsi" w:hAnsiTheme="minorHAnsi" w:cstheme="minorHAnsi"/>
+                <w:color w:val="000000"/>
+                <w:sz w:val="22"/>
+                <w:szCs w:val="22"/>
+              </w:rPr>
+              <w:lastRenderedPageBreak/>
+              <w:t>run</w:t>
+            </w:r>
+          </w:p>
+        </w:tc>
+        <w:tc>
+          <w:tcPr>
+            <w:tcW w:w="9018" w:type="dxa"/>
+          </w:tcPr>
+          <w:p>
+            <w:pPr>
+              <w:tabs>
+                <w:tab w:val="left" w:pos="6005"/>
+              </w:tabs>
+              <w:autoSpaceDE w:val="0"/>
+              <w:autoSpaceDN w:val="0"/>
+              <w:adjustRightInd w:val="0"/>
+              <w:spacing w:before="0" w:after="0" w:line="240" w:lineRule="auto"/>
+              <w:rPr>
+                <w:rFonts w:asciiTheme="minorHAnsi" w:hAnsiTheme="minorHAnsi" w:cstheme="minorHAnsi"/>
+                <w:color w:val="000000"/>
+                <w:sz w:val="22"/>
+                <w:szCs w:val="22"/>
+              </w:rPr>
+            </w:pPr>
+            <w:r>
+              <w:rPr>
+                <w:rFonts w:ascii="Arial" w:hAnsi="Arial" w:cs="Arial"/>
+                <w:color w:val="000000"/>
+                <w:shd w:val="clear" w:color="auto" w:fill="FFFFFF"/>
+              </w:rPr>
+              <w:t xml:space="preserve">Runs the main class for the project in the same virtual machine as </w:t>
+            </w:r>
+            <w:proofErr w:type="spellStart"/>
+            <w:r>
+              <w:rPr>
+                <w:rFonts w:ascii="Arial" w:hAnsi="Arial" w:cs="Arial"/>
+                <w:color w:val="000000"/>
+                <w:shd w:val="clear" w:color="auto" w:fill="FFFFFF"/>
+              </w:rPr>
+              <w:t>sbt</w:t>
+            </w:r>
+            <w:proofErr w:type="spellEnd"/>
+          </w:p>
+        </w:tc>
+      </w:tr>
+      <w:tr>
+        <w:tc>
+          <w:tcPr>
+            <w:tcW w:w="1998" w:type="dxa"/>
+          </w:tcPr>
+          <w:p>
+            <w:pPr>
+              <w:tabs>
+                <w:tab w:val="left" w:pos="6005"/>
+              </w:tabs>
+              <w:autoSpaceDE w:val="0"/>
+              <w:autoSpaceDN w:val="0"/>
+              <w:adjustRightInd w:val="0"/>
+              <w:spacing w:before="0" w:after="0" w:line="240" w:lineRule="auto"/>
+              <w:rPr>
+                <w:rFonts w:asciiTheme="minorHAnsi" w:hAnsiTheme="minorHAnsi" w:cstheme="minorHAnsi"/>
+                <w:color w:val="000000"/>
+                <w:sz w:val="22"/>
+                <w:szCs w:val="22"/>
+              </w:rPr>
+            </w:pPr>
+            <w:r>
+              <w:rPr>
+                <w:rFonts w:asciiTheme="minorHAnsi" w:hAnsiTheme="minorHAnsi" w:cstheme="minorHAnsi"/>
+                <w:color w:val="000000"/>
+                <w:sz w:val="22"/>
+                <w:szCs w:val="22"/>
+              </w:rPr>
+              <w:t>p</w:t>
+            </w:r>
+            <w:r>
+              <w:rPr>
+                <w:rFonts w:asciiTheme="minorHAnsi" w:hAnsiTheme="minorHAnsi" w:cstheme="minorHAnsi"/>
+                <w:color w:val="000000"/>
+                <w:sz w:val="22"/>
+                <w:szCs w:val="22"/>
+              </w:rPr>
+              <w:t>ackage</w:t>
+            </w:r>
+          </w:p>
+        </w:tc>
+        <w:tc>
+          <w:tcPr>
+            <w:tcW w:w="9018" w:type="dxa"/>
+          </w:tcPr>
+          <w:p>
+            <w:pPr>
+              <w:tabs>
+                <w:tab w:val="left" w:pos="6005"/>
+              </w:tabs>
+              <w:autoSpaceDE w:val="0"/>
+              <w:autoSpaceDN w:val="0"/>
+              <w:adjustRightInd w:val="0"/>
+              <w:spacing w:before="0" w:after="0" w:line="240" w:lineRule="auto"/>
+              <w:rPr>
+                <w:rFonts w:asciiTheme="minorHAnsi" w:hAnsiTheme="minorHAnsi" w:cstheme="minorHAnsi"/>
+                <w:color w:val="000000"/>
+                <w:sz w:val="22"/>
+                <w:szCs w:val="22"/>
+              </w:rPr>
+            </w:pPr>
+            <w:r>
+              <w:rPr>
+                <w:rFonts w:asciiTheme="minorHAnsi" w:hAnsiTheme="minorHAnsi" w:cstheme="minorHAnsi"/>
+                <w:color w:val="000000"/>
+                <w:sz w:val="22"/>
+                <w:szCs w:val="22"/>
+              </w:rPr>
+              <w:t xml:space="preserve">Creates a jar file containing the files in </w:t>
+            </w:r>
+            <w:proofErr w:type="spellStart"/>
+            <w:r>
+              <w:rPr>
+                <w:rFonts w:asciiTheme="minorHAnsi" w:hAnsiTheme="minorHAnsi" w:cstheme="minorHAnsi"/>
+                <w:color w:val="000000"/>
+                <w:sz w:val="22"/>
+                <w:szCs w:val="22"/>
+              </w:rPr>
+              <w:t>src</w:t>
+            </w:r>
+            <w:proofErr w:type="spellEnd"/>
+            <w:r>
+              <w:rPr>
+                <w:rFonts w:asciiTheme="minorHAnsi" w:hAnsiTheme="minorHAnsi" w:cstheme="minorHAnsi"/>
+                <w:color w:val="000000"/>
+                <w:sz w:val="22"/>
+                <w:szCs w:val="22"/>
+              </w:rPr>
+              <w:t xml:space="preserve">/main/resources and the classes compiled from </w:t>
+            </w:r>
+            <w:proofErr w:type="spellStart"/>
+            <w:r>
+              <w:rPr>
+                <w:rFonts w:asciiTheme="minorHAnsi" w:hAnsiTheme="minorHAnsi" w:cstheme="minorHAnsi"/>
+                <w:color w:val="000000"/>
+                <w:sz w:val="22"/>
+                <w:szCs w:val="22"/>
+              </w:rPr>
+              <w:t>src</w:t>
+            </w:r>
+            <w:proofErr w:type="spellEnd"/>
+            <w:r>
+              <w:rPr>
+                <w:rFonts w:asciiTheme="minorHAnsi" w:hAnsiTheme="minorHAnsi" w:cstheme="minorHAnsi"/>
+                <w:color w:val="000000"/>
+                <w:sz w:val="22"/>
+                <w:szCs w:val="22"/>
+              </w:rPr>
+              <w:t>/main/</w:t>
+            </w:r>
+            <w:proofErr w:type="spellStart"/>
+            <w:r>
+              <w:rPr>
+                <w:rFonts w:asciiTheme="minorHAnsi" w:hAnsiTheme="minorHAnsi" w:cstheme="minorHAnsi"/>
+                <w:color w:val="000000"/>
+                <w:sz w:val="22"/>
+                <w:szCs w:val="22"/>
+              </w:rPr>
+              <w:t>scala</w:t>
+            </w:r>
+            <w:proofErr w:type="spellEnd"/>
+            <w:r>
+              <w:rPr>
+                <w:rFonts w:asciiTheme="minorHAnsi" w:hAnsiTheme="minorHAnsi" w:cstheme="minorHAnsi"/>
+                <w:color w:val="000000"/>
+                <w:sz w:val="22"/>
+                <w:szCs w:val="22"/>
+              </w:rPr>
+              <w:t xml:space="preserve"> and </w:t>
+            </w:r>
+            <w:proofErr w:type="spellStart"/>
+            <w:r>
+              <w:rPr>
+                <w:rFonts w:asciiTheme="minorHAnsi" w:hAnsiTheme="minorHAnsi" w:cstheme="minorHAnsi"/>
+                <w:color w:val="000000"/>
+                <w:sz w:val="22"/>
+                <w:szCs w:val="22"/>
+              </w:rPr>
+              <w:t>src</w:t>
+            </w:r>
+            <w:proofErr w:type="spellEnd"/>
+            <w:r>
+              <w:rPr>
+                <w:rFonts w:asciiTheme="minorHAnsi" w:hAnsiTheme="minorHAnsi" w:cstheme="minorHAnsi"/>
+                <w:color w:val="000000"/>
+                <w:sz w:val="22"/>
+                <w:szCs w:val="22"/>
+              </w:rPr>
+              <w:t>/main/java.</w:t>
+            </w:r>
+          </w:p>
+        </w:tc>
+      </w:tr>
+      <w:tr>
+        <w:tc>
+          <w:tcPr>
+            <w:tcW w:w="1998" w:type="dxa"/>
+          </w:tcPr>
+          <w:p>
+            <w:pPr>
+              <w:tabs>
+                <w:tab w:val="left" w:pos="6005"/>
+              </w:tabs>
+              <w:autoSpaceDE w:val="0"/>
+              <w:autoSpaceDN w:val="0"/>
+              <w:adjustRightInd w:val="0"/>
+              <w:spacing w:before="0" w:after="0" w:line="240" w:lineRule="auto"/>
+              <w:rPr>
+                <w:rFonts w:asciiTheme="minorHAnsi" w:hAnsiTheme="minorHAnsi" w:cstheme="minorHAnsi"/>
+                <w:color w:val="000000"/>
+                <w:sz w:val="22"/>
+                <w:szCs w:val="22"/>
+              </w:rPr>
+            </w:pPr>
+            <w:r>
+              <w:rPr>
+                <w:rFonts w:asciiTheme="minorHAnsi" w:hAnsiTheme="minorHAnsi" w:cstheme="minorHAnsi"/>
+                <w:color w:val="000000"/>
+                <w:sz w:val="22"/>
+                <w:szCs w:val="22"/>
+              </w:rPr>
+              <w:t>publish</w:t>
+            </w:r>
+          </w:p>
+        </w:tc>
+        <w:tc>
+          <w:tcPr>
+            <w:tcW w:w="9018" w:type="dxa"/>
+          </w:tcPr>
+          <w:p>
+            <w:pPr>
+              <w:tabs>
+                <w:tab w:val="left" w:pos="6005"/>
+              </w:tabs>
+              <w:autoSpaceDE w:val="0"/>
+              <w:autoSpaceDN w:val="0"/>
+              <w:adjustRightInd w:val="0"/>
+              <w:spacing w:before="0" w:after="0" w:line="240" w:lineRule="auto"/>
+              <w:rPr>
+                <w:rFonts w:asciiTheme="minorHAnsi" w:hAnsiTheme="minorHAnsi" w:cstheme="minorHAnsi"/>
+                <w:color w:val="000000"/>
+                <w:sz w:val="22"/>
+                <w:szCs w:val="22"/>
+              </w:rPr>
+            </w:pPr>
+            <w:r>
+              <w:rPr>
+                <w:rFonts w:asciiTheme="minorHAnsi" w:hAnsiTheme="minorHAnsi" w:cstheme="minorHAnsi"/>
+                <w:color w:val="000000"/>
+                <w:sz w:val="22"/>
+                <w:szCs w:val="22"/>
+              </w:rPr>
+              <w:t>It will publish your generated artifacts to configured repository e.g. Ivy or Maven.</w:t>
+            </w:r>
+          </w:p>
+        </w:tc>
+      </w:tr>
+    </w:tbl>
+    <w:p>
+      <w:pPr>
+        <w:tabs>
+          <w:tab w:val="left" w:pos="6005"/>
+        </w:tabs>
+        <w:autoSpaceDE w:val="0"/>
+        <w:autoSpaceDN w:val="0"/>
+        <w:adjustRightInd w:val="0"/>
+        <w:spacing w:before="0" w:after="0" w:line="240" w:lineRule="auto"/>
+        <w:rPr>
+          <w:rFonts w:asciiTheme="minorHAnsi" w:hAnsiTheme="minorHAnsi" w:cstheme="minorHAnsi"/>
+          <w:color w:val="000000"/>
+          <w:sz w:val="22"/>
+          <w:szCs w:val="22"/>
+        </w:rPr>
+      </w:pPr>
+    </w:p>
+    <w:p>
+      <w:pPr>
+        <w:tabs>
+          <w:tab w:val="left" w:pos="6005"/>
+        </w:tabs>
+        <w:autoSpaceDE w:val="0"/>
+        <w:autoSpaceDN w:val="0"/>
+        <w:adjustRightInd w:val="0"/>
+        <w:spacing w:before="0" w:after="0" w:line="240" w:lineRule="auto"/>
+        <w:rPr>
+          <w:rFonts w:asciiTheme="minorHAnsi" w:hAnsiTheme="minorHAnsi" w:cstheme="minorHAnsi"/>
+          <w:color w:val="000000"/>
+          <w:sz w:val="22"/>
+          <w:szCs w:val="22"/>
+        </w:rPr>
+      </w:pPr>
+    </w:p>
+    <w:p>
+      <w:pPr>
+        <w:tabs>
+          <w:tab w:val="left" w:pos="6005"/>
+        </w:tabs>
+        <w:autoSpaceDE w:val="0"/>
+        <w:autoSpaceDN w:val="0"/>
+        <w:adjustRightInd w:val="0"/>
+        <w:spacing w:before="0" w:after="0" w:line="240" w:lineRule="auto"/>
+        <w:rPr>
+          <w:rFonts w:asciiTheme="minorHAnsi" w:hAnsiTheme="minorHAnsi" w:cstheme="minorHAnsi"/>
+          <w:color w:val="000000"/>
+          <w:sz w:val="22"/>
+          <w:szCs w:val="22"/>
+        </w:rPr>
+      </w:pPr>
+    </w:p>
+    <w:p>
+      <w:pPr>
+        <w:pStyle w:val="Heading1"/>
+        <w:spacing w:before="0" w:line="240" w:lineRule="auto"/>
+        <w:rPr>
+          <w:rFonts w:asciiTheme="minorHAnsi" w:hAnsiTheme="minorHAnsi"/>
+        </w:rPr>
+      </w:pPr>
+      <w:r>
+        <w:rPr>
+          <w:rFonts w:asciiTheme="minorHAnsi" w:hAnsiTheme="minorHAnsi"/>
+        </w:rPr>
+        <w:t xml:space="preserve">case </w:t>
+      </w:r>
+      <w:proofErr w:type="gramStart"/>
+      <w:r>
+        <w:rPr>
+          <w:rFonts w:asciiTheme="minorHAnsi" w:hAnsiTheme="minorHAnsi"/>
+        </w:rPr>
+        <w:t>study :</w:t>
+      </w:r>
+      <w:proofErr w:type="gramEnd"/>
+      <w:r>
+        <w:rPr>
+          <w:rFonts w:asciiTheme="minorHAnsi" w:hAnsiTheme="minorHAnsi"/>
+        </w:rPr>
+        <w:t xml:space="preserve"> hellosBT</w:t>
+      </w:r>
+    </w:p>
+    <w:p>
+      <w:pPr>
+        <w:tabs>
+          <w:tab w:val="left" w:pos="6005"/>
+        </w:tabs>
+        <w:autoSpaceDE w:val="0"/>
+        <w:autoSpaceDN w:val="0"/>
+        <w:adjustRightInd w:val="0"/>
+        <w:spacing w:before="0" w:after="0" w:line="240" w:lineRule="auto"/>
+        <w:rPr>
+          <w:rFonts w:asciiTheme="minorHAnsi" w:hAnsiTheme="minorHAnsi" w:cstheme="minorHAnsi"/>
+          <w:color w:val="000000"/>
+          <w:sz w:val="22"/>
+          <w:szCs w:val="22"/>
+        </w:rPr>
+      </w:pPr>
+    </w:p>
+    <w:p>
+      <w:pPr>
+        <w:tabs>
+          <w:tab w:val="left" w:pos="6005"/>
+        </w:tabs>
+        <w:autoSpaceDE w:val="0"/>
+        <w:autoSpaceDN w:val="0"/>
+        <w:adjustRightInd w:val="0"/>
+        <w:spacing w:before="0" w:after="0" w:line="240" w:lineRule="auto"/>
+        <w:rPr>
+          <w:rFonts w:asciiTheme="minorHAnsi" w:hAnsiTheme="minorHAnsi" w:cstheme="minorHAnsi"/>
+          <w:color w:val="000000"/>
+          <w:sz w:val="22"/>
+          <w:szCs w:val="22"/>
+        </w:rPr>
+      </w:pPr>
+      <w:r>
+        <w:rPr>
+          <w:rFonts w:asciiTheme="minorHAnsi" w:hAnsiTheme="minorHAnsi" w:cstheme="minorHAnsi"/>
+          <w:color w:val="000000"/>
+          <w:sz w:val="22"/>
+          <w:szCs w:val="22"/>
+        </w:rPr>
+        <w:t xml:space="preserve">This section guides you how to create SBT build of simple </w:t>
+      </w:r>
+      <w:proofErr w:type="spellStart"/>
+      <w:r>
+        <w:rPr>
+          <w:rFonts w:asciiTheme="minorHAnsi" w:hAnsiTheme="minorHAnsi" w:cstheme="minorHAnsi"/>
+          <w:color w:val="000000"/>
+          <w:sz w:val="22"/>
+          <w:szCs w:val="22"/>
+        </w:rPr>
+        <w:t>scala</w:t>
+      </w:r>
+      <w:proofErr w:type="spellEnd"/>
+      <w:r>
+        <w:rPr>
+          <w:rFonts w:asciiTheme="minorHAnsi" w:hAnsiTheme="minorHAnsi" w:cstheme="minorHAnsi"/>
+          <w:color w:val="000000"/>
+          <w:sz w:val="22"/>
+          <w:szCs w:val="22"/>
+        </w:rPr>
+        <w:t xml:space="preserve"> project. We’ll also see various command described in above section e.g. clean, compile, test, run, </w:t>
+      </w:r>
+      <w:proofErr w:type="gramStart"/>
+      <w:r>
+        <w:rPr>
+          <w:rFonts w:asciiTheme="minorHAnsi" w:hAnsiTheme="minorHAnsi" w:cstheme="minorHAnsi"/>
+          <w:color w:val="000000"/>
+          <w:sz w:val="22"/>
+          <w:szCs w:val="22"/>
+        </w:rPr>
+        <w:t>package</w:t>
+      </w:r>
+      <w:proofErr w:type="gramEnd"/>
+      <w:r>
+        <w:rPr>
+          <w:rFonts w:asciiTheme="minorHAnsi" w:hAnsiTheme="minorHAnsi" w:cstheme="minorHAnsi"/>
+          <w:color w:val="000000"/>
+          <w:sz w:val="22"/>
+          <w:szCs w:val="22"/>
+        </w:rPr>
+        <w:t>, publish etc.</w:t>
+      </w:r>
+    </w:p>
+    <w:p>
+      <w:pPr>
+        <w:tabs>
+          <w:tab w:val="left" w:pos="6005"/>
+        </w:tabs>
+        <w:autoSpaceDE w:val="0"/>
+        <w:autoSpaceDN w:val="0"/>
+        <w:adjustRightInd w:val="0"/>
+        <w:spacing w:before="0" w:after="0" w:line="240" w:lineRule="auto"/>
+        <w:rPr>
+          <w:rFonts w:asciiTheme="minorHAnsi" w:hAnsiTheme="minorHAnsi" w:cstheme="minorHAnsi"/>
+          <w:color w:val="000000"/>
+          <w:sz w:val="22"/>
+          <w:szCs w:val="22"/>
+        </w:rPr>
+      </w:pPr>
+    </w:p>
+    <w:p>
+      <w:pPr>
+        <w:tabs>
+          <w:tab w:val="left" w:pos="6005"/>
+        </w:tabs>
+        <w:autoSpaceDE w:val="0"/>
+        <w:autoSpaceDN w:val="0"/>
+        <w:adjustRightInd w:val="0"/>
+        <w:spacing w:before="0" w:after="0" w:line="240" w:lineRule="auto"/>
+        <w:rPr>
+          <w:rFonts w:asciiTheme="minorHAnsi" w:hAnsiTheme="minorHAnsi" w:cstheme="minorHAnsi"/>
+          <w:b/>
+          <w:color w:val="000000"/>
+          <w:sz w:val="22"/>
+          <w:szCs w:val="22"/>
+          <w:u w:val="single"/>
+        </w:rPr>
+      </w:pPr>
+      <w:proofErr w:type="gramStart"/>
+      <w:r>
+        <w:rPr>
+          <w:rFonts w:asciiTheme="minorHAnsi" w:hAnsiTheme="minorHAnsi" w:cstheme="minorHAnsi"/>
+          <w:b/>
+          <w:color w:val="000000"/>
+          <w:sz w:val="22"/>
+          <w:szCs w:val="22"/>
+          <w:u w:val="single"/>
+        </w:rPr>
+        <w:t>Prerequisites :</w:t>
+      </w:r>
+      <w:proofErr w:type="gramEnd"/>
+    </w:p>
+    <w:p>
+      <w:pPr>
+        <w:tabs>
+          <w:tab w:val="left" w:pos="6005"/>
+        </w:tabs>
+        <w:autoSpaceDE w:val="0"/>
+        <w:autoSpaceDN w:val="0"/>
+        <w:adjustRightInd w:val="0"/>
+        <w:spacing w:before="0" w:after="0" w:line="240" w:lineRule="auto"/>
+        <w:rPr>
+          <w:rFonts w:asciiTheme="minorHAnsi" w:hAnsiTheme="minorHAnsi" w:cstheme="minorHAnsi"/>
+          <w:b/>
+          <w:color w:val="000000"/>
+          <w:sz w:val="22"/>
+          <w:szCs w:val="22"/>
+          <w:u w:val="single"/>
+        </w:rPr>
+      </w:pPr>
+    </w:p>
+    <w:p>
+      <w:pPr>
+        <w:pStyle w:val="ListParagraph"/>
+        <w:numPr>
+          <w:ilvl w:val="0"/>
+          <w:numId w:val="18"/>
+        </w:numPr>
+        <w:tabs>
+          <w:tab w:val="left" w:pos="6005"/>
+        </w:tabs>
+        <w:autoSpaceDE w:val="0"/>
+        <w:autoSpaceDN w:val="0"/>
+        <w:adjustRightInd w:val="0"/>
+        <w:spacing w:before="0" w:after="0" w:line="240" w:lineRule="auto"/>
+        <w:rPr>
+          <w:rFonts w:asciiTheme="minorHAnsi" w:hAnsiTheme="minorHAnsi"/>
+          <w:color w:val="262626" w:themeColor="text1" w:themeTint="D9"/>
+          <w:sz w:val="22"/>
+          <w:szCs w:val="22"/>
+        </w:rPr>
+      </w:pPr>
+      <w:r>
+        <w:rPr>
+          <w:rFonts w:asciiTheme="minorHAnsi" w:hAnsiTheme="minorHAnsi"/>
+          <w:color w:val="262626" w:themeColor="text1" w:themeTint="D9"/>
+          <w:sz w:val="22"/>
+          <w:szCs w:val="22"/>
+        </w:rPr>
+        <w:t xml:space="preserve">It is also assumed that you’ve installed Scala as well, </w:t>
+      </w:r>
+      <w:proofErr w:type="gramStart"/>
+      <w:r>
+        <w:rPr>
+          <w:rFonts w:asciiTheme="minorHAnsi" w:hAnsiTheme="minorHAnsi"/>
+          <w:color w:val="262626" w:themeColor="text1" w:themeTint="D9"/>
+          <w:sz w:val="22"/>
+          <w:szCs w:val="22"/>
+        </w:rPr>
+        <w:t>Please</w:t>
+      </w:r>
+      <w:proofErr w:type="gramEnd"/>
+      <w:r>
+        <w:rPr>
+          <w:rFonts w:asciiTheme="minorHAnsi" w:hAnsiTheme="minorHAnsi"/>
+          <w:color w:val="262626" w:themeColor="text1" w:themeTint="D9"/>
+          <w:sz w:val="22"/>
+          <w:szCs w:val="22"/>
+        </w:rPr>
+        <w:t xml:space="preserve"> refer (</w:t>
+      </w:r>
+      <w:hyperlink r:id="rId17" w:history="1">
+        <w:r>
+          <w:rPr>
+            <w:rStyle w:val="Hyperlink"/>
+            <w:rFonts w:asciiTheme="minorHAnsi" w:hAnsiTheme="minorHAnsi"/>
+            <w:sz w:val="22"/>
+            <w:szCs w:val="22"/>
+          </w:rPr>
+          <w:t>http://www.scala-lang.org/download/</w:t>
+        </w:r>
+      </w:hyperlink>
+      <w:r>
+        <w:rPr>
+          <w:rFonts w:asciiTheme="minorHAnsi" w:hAnsiTheme="minorHAnsi"/>
+          <w:color w:val="262626" w:themeColor="text1" w:themeTint="D9"/>
+          <w:sz w:val="22"/>
+          <w:szCs w:val="22"/>
+        </w:rPr>
+        <w:t>) to download and install latest version of Scala.</w:t>
+      </w:r>
+    </w:p>
+    <w:p>
+      <w:pPr>
+        <w:pStyle w:val="ListParagraph"/>
+        <w:numPr>
+          <w:ilvl w:val="0"/>
+          <w:numId w:val="18"/>
+        </w:numPr>
+        <w:tabs>
+          <w:tab w:val="left" w:pos="6005"/>
+        </w:tabs>
+        <w:autoSpaceDE w:val="0"/>
+        <w:autoSpaceDN w:val="0"/>
+        <w:adjustRightInd w:val="0"/>
+        <w:spacing w:before="0" w:after="0" w:line="240" w:lineRule="auto"/>
+        <w:rPr>
+          <w:rFonts w:asciiTheme="minorHAnsi" w:hAnsiTheme="minorHAnsi"/>
+          <w:color w:val="262626" w:themeColor="text1" w:themeTint="D9"/>
+          <w:sz w:val="22"/>
+          <w:szCs w:val="22"/>
+        </w:rPr>
+      </w:pPr>
+      <w:r>
+        <w:rPr>
+          <w:rFonts w:asciiTheme="minorHAnsi" w:hAnsiTheme="minorHAnsi"/>
+          <w:color w:val="262626" w:themeColor="text1" w:themeTint="D9"/>
+          <w:sz w:val="22"/>
+          <w:szCs w:val="22"/>
+        </w:rPr>
+        <w:t>Please make sure you have SCALA_HOME is created as user variable in System’s Environment Variable entries.</w:t>
+      </w:r>
+    </w:p>
+    <w:p>
+      <w:pPr>
+        <w:pStyle w:val="ListParagraph"/>
+        <w:numPr>
+          <w:ilvl w:val="0"/>
+          <w:numId w:val="18"/>
+        </w:numPr>
+        <w:tabs>
+          <w:tab w:val="left" w:pos="6005"/>
+        </w:tabs>
+        <w:autoSpaceDE w:val="0"/>
+        <w:autoSpaceDN w:val="0"/>
+        <w:adjustRightInd w:val="0"/>
+        <w:spacing w:before="0" w:after="0" w:line="240" w:lineRule="auto"/>
+        <w:rPr>
+          <w:rFonts w:asciiTheme="minorHAnsi" w:hAnsiTheme="minorHAnsi"/>
+          <w:color w:val="262626" w:themeColor="text1" w:themeTint="D9"/>
+          <w:sz w:val="22"/>
+          <w:szCs w:val="22"/>
+        </w:rPr>
+      </w:pPr>
+      <w:r>
+        <w:rPr>
+          <w:rFonts w:asciiTheme="minorHAnsi" w:hAnsiTheme="minorHAnsi" w:cstheme="minorHAnsi"/>
+          <w:color w:val="000000"/>
+          <w:sz w:val="22"/>
+          <w:szCs w:val="22"/>
+        </w:rPr>
+        <w:t xml:space="preserve">It is assumed that you have installed SBT on your windows system. Please refer </w:t>
+      </w:r>
+      <w:proofErr w:type="gramStart"/>
+      <w:r>
+        <w:rPr>
+          <w:rFonts w:asciiTheme="minorHAnsi" w:hAnsiTheme="minorHAnsi"/>
+          <w:color w:val="262626" w:themeColor="text1" w:themeTint="D9"/>
+          <w:sz w:val="22"/>
+          <w:szCs w:val="22"/>
+        </w:rPr>
+        <w:t xml:space="preserve">( </w:t>
+      </w:r>
+      <w:proofErr w:type="gramEnd"/>
+      <w:r>
+        <w:rPr>
+          <w:rFonts w:asciiTheme="minorHAnsi" w:hAnsiTheme="minorHAnsi"/>
+          <w:color w:val="262626" w:themeColor="text1" w:themeTint="D9"/>
+          <w:sz w:val="22"/>
+          <w:szCs w:val="22"/>
+        </w:rPr>
+        <w:fldChar w:fldCharType="begin"/>
+      </w:r>
+      <w:r>
+        <w:rPr>
+          <w:rFonts w:asciiTheme="minorHAnsi" w:hAnsiTheme="minorHAnsi"/>
+          <w:color w:val="262626" w:themeColor="text1" w:themeTint="D9"/>
+          <w:sz w:val="22"/>
+          <w:szCs w:val="22"/>
+        </w:rPr>
+        <w:instrText xml:space="preserve"> HYPERLINK "http://www.scala-sbt.org/0.13/tutorial/Setup.html" </w:instrText>
+      </w:r>
+      <w:r>
+        <w:rPr>
+          <w:rFonts w:asciiTheme="minorHAnsi" w:hAnsiTheme="minorHAnsi"/>
+          <w:color w:val="262626" w:themeColor="text1" w:themeTint="D9"/>
+          <w:sz w:val="22"/>
+          <w:szCs w:val="22"/>
+        </w:rPr>
+        <w:fldChar w:fldCharType="separate"/>
+      </w:r>
+      <w:r>
+        <w:rPr>
+          <w:rStyle w:val="Hyperlink"/>
+          <w:rFonts w:asciiTheme="minorHAnsi" w:hAnsiTheme="minorHAnsi"/>
+          <w:sz w:val="22"/>
+          <w:szCs w:val="22"/>
+        </w:rPr>
+        <w:t>http://www.scala-sbt.org/0.13/tutorial/Setup.html</w:t>
+      </w:r>
+      <w:r>
+        <w:rPr>
+          <w:rFonts w:asciiTheme="minorHAnsi" w:hAnsiTheme="minorHAnsi"/>
+          <w:color w:val="262626" w:themeColor="text1" w:themeTint="D9"/>
+          <w:sz w:val="22"/>
+          <w:szCs w:val="22"/>
+        </w:rPr>
+        <w:fldChar w:fldCharType="end"/>
+      </w:r>
+      <w:r>
+        <w:rPr>
+          <w:rFonts w:asciiTheme="minorHAnsi" w:hAnsiTheme="minorHAnsi"/>
+          <w:color w:val="262626" w:themeColor="text1" w:themeTint="D9"/>
+          <w:sz w:val="22"/>
+          <w:szCs w:val="22"/>
+        </w:rPr>
+        <w:t xml:space="preserve"> ) for </w:t>
+      </w:r>
+      <w:r>
+        <w:rPr>
+          <w:rFonts w:asciiTheme="minorHAnsi" w:hAnsiTheme="minorHAnsi"/>
+          <w:color w:val="262626" w:themeColor="text1" w:themeTint="D9"/>
+          <w:sz w:val="22"/>
+          <w:szCs w:val="22"/>
+        </w:rPr>
+        <w:t xml:space="preserve">more </w:t>
+      </w:r>
+      <w:r>
+        <w:rPr>
+          <w:rFonts w:asciiTheme="minorHAnsi" w:hAnsiTheme="minorHAnsi"/>
+          <w:color w:val="262626" w:themeColor="text1" w:themeTint="D9"/>
+          <w:sz w:val="22"/>
+          <w:szCs w:val="22"/>
+        </w:rPr>
+        <w:t>details about how to install SBT on Windows</w:t>
+      </w:r>
+      <w:r>
+        <w:rPr>
+          <w:rFonts w:asciiTheme="minorHAnsi" w:hAnsiTheme="minorHAnsi"/>
+          <w:color w:val="262626" w:themeColor="text1" w:themeTint="D9"/>
+          <w:sz w:val="22"/>
+          <w:szCs w:val="22"/>
+        </w:rPr>
+        <w:t>.</w:t>
+      </w:r>
+    </w:p>
+    <w:p>
+      <w:pPr>
+        <w:pStyle w:val="ListParagraph"/>
+        <w:numPr>
+          <w:ilvl w:val="0"/>
+          <w:numId w:val="18"/>
+        </w:numPr>
+        <w:tabs>
+          <w:tab w:val="left" w:pos="6005"/>
+        </w:tabs>
+        <w:autoSpaceDE w:val="0"/>
+        <w:autoSpaceDN w:val="0"/>
+        <w:adjustRightInd w:val="0"/>
+        <w:spacing w:before="0" w:after="0" w:line="240" w:lineRule="auto"/>
+        <w:rPr>
+          <w:rFonts w:asciiTheme="minorHAnsi" w:hAnsiTheme="minorHAnsi"/>
+          <w:color w:val="262626" w:themeColor="text1" w:themeTint="D9"/>
+          <w:sz w:val="22"/>
+          <w:szCs w:val="22"/>
+        </w:rPr>
+      </w:pPr>
+      <w:r>
+        <w:rPr>
+          <w:rFonts w:asciiTheme="minorHAnsi" w:hAnsiTheme="minorHAnsi"/>
+          <w:color w:val="262626" w:themeColor="text1" w:themeTint="D9"/>
+          <w:sz w:val="22"/>
+          <w:szCs w:val="22"/>
+        </w:rPr>
+        <w:t xml:space="preserve">Please make sure you’ve SBT_HOME is created automatically inside ‘system variable’ of your system’s Environment </w:t>
+      </w:r>
+      <w:r>
+        <w:rPr>
+          <w:rFonts w:asciiTheme="minorHAnsi" w:hAnsiTheme="minorHAnsi"/>
+          <w:color w:val="262626" w:themeColor="text1" w:themeTint="D9"/>
+          <w:sz w:val="22"/>
+          <w:szCs w:val="22"/>
+        </w:rPr>
+        <w:t>Variables after installation of SBT.</w:t>
+      </w:r>
+      <w:r>
+        <w:rPr>
+          <w:rFonts w:asciiTheme="minorHAnsi" w:hAnsiTheme="minorHAnsi"/>
+          <w:color w:val="262626" w:themeColor="text1" w:themeTint="D9"/>
+          <w:sz w:val="22"/>
+          <w:szCs w:val="22"/>
+        </w:rPr>
+        <w:t xml:space="preserve"> </w:t>
+      </w:r>
+    </w:p>
+    <w:p>
+      <w:pPr>
+        <w:pStyle w:val="ListParagraph"/>
+        <w:numPr>
+          <w:ilvl w:val="0"/>
+          <w:numId w:val="18"/>
+        </w:numPr>
+        <w:tabs>
+          <w:tab w:val="left" w:pos="6005"/>
+        </w:tabs>
+        <w:autoSpaceDE w:val="0"/>
+        <w:autoSpaceDN w:val="0"/>
+        <w:adjustRightInd w:val="0"/>
+        <w:spacing w:before="0" w:after="0" w:line="240" w:lineRule="auto"/>
+        <w:rPr>
+          <w:rFonts w:asciiTheme="minorHAnsi" w:hAnsiTheme="minorHAnsi"/>
+          <w:color w:val="262626" w:themeColor="text1" w:themeTint="D9"/>
+          <w:sz w:val="22"/>
+          <w:szCs w:val="22"/>
+        </w:rPr>
+      </w:pPr>
+      <w:r>
+        <w:rPr>
+          <w:rFonts w:asciiTheme="minorHAnsi" w:hAnsiTheme="minorHAnsi"/>
+          <w:color w:val="262626" w:themeColor="text1" w:themeTint="D9"/>
+          <w:sz w:val="22"/>
+          <w:szCs w:val="22"/>
+        </w:rPr>
+        <w:t>You should have two directories i.e. ‘.</w:t>
+      </w:r>
+      <w:proofErr w:type="spellStart"/>
+      <w:r>
+        <w:rPr>
+          <w:rFonts w:asciiTheme="minorHAnsi" w:hAnsiTheme="minorHAnsi"/>
+          <w:color w:val="262626" w:themeColor="text1" w:themeTint="D9"/>
+          <w:sz w:val="22"/>
+          <w:szCs w:val="22"/>
+        </w:rPr>
+        <w:t>sbt</w:t>
+      </w:r>
+      <w:proofErr w:type="spellEnd"/>
+      <w:r>
+        <w:rPr>
+          <w:rFonts w:asciiTheme="minorHAnsi" w:hAnsiTheme="minorHAnsi"/>
+          <w:color w:val="262626" w:themeColor="text1" w:themeTint="D9"/>
+          <w:sz w:val="22"/>
+          <w:szCs w:val="22"/>
+        </w:rPr>
+        <w:t>’ and ‘.Ivy’ created automatically under C:\Users\&lt;USER_HOME&gt;</w:t>
+      </w:r>
+    </w:p>
+    <w:p>
+      <w:pPr>
+        <w:tabs>
+          <w:tab w:val="left" w:pos="6005"/>
+        </w:tabs>
+        <w:autoSpaceDE w:val="0"/>
+        <w:autoSpaceDN w:val="0"/>
+        <w:adjustRightInd w:val="0"/>
+        <w:spacing w:before="0" w:after="0" w:line="240" w:lineRule="auto"/>
+        <w:rPr>
+          <w:rFonts w:asciiTheme="minorHAnsi" w:hAnsiTheme="minorHAnsi"/>
+          <w:color w:val="262626" w:themeColor="text1" w:themeTint="D9"/>
+          <w:sz w:val="22"/>
+          <w:szCs w:val="22"/>
+        </w:rPr>
+      </w:pPr>
+    </w:p>
+    <w:p>
+      <w:pPr>
+        <w:tabs>
+          <w:tab w:val="left" w:pos="6005"/>
+        </w:tabs>
+        <w:autoSpaceDE w:val="0"/>
+        <w:autoSpaceDN w:val="0"/>
+        <w:adjustRightInd w:val="0"/>
+        <w:spacing w:before="0" w:after="0" w:line="240" w:lineRule="auto"/>
+        <w:rPr>
+          <w:rFonts w:asciiTheme="minorHAnsi" w:hAnsiTheme="minorHAnsi"/>
+          <w:b/>
+          <w:color w:val="262626" w:themeColor="text1" w:themeTint="D9"/>
+          <w:sz w:val="22"/>
+          <w:szCs w:val="22"/>
+          <w:u w:val="single"/>
+        </w:rPr>
+      </w:pPr>
+      <w:proofErr w:type="gramStart"/>
+      <w:r>
+        <w:rPr>
+          <w:rFonts w:asciiTheme="minorHAnsi" w:hAnsiTheme="minorHAnsi"/>
+          <w:b/>
+          <w:color w:val="262626" w:themeColor="text1" w:themeTint="D9"/>
+          <w:sz w:val="22"/>
+          <w:szCs w:val="22"/>
+          <w:u w:val="single"/>
+        </w:rPr>
+        <w:t>Assumptions :</w:t>
+      </w:r>
+      <w:proofErr w:type="gramEnd"/>
+      <w:r>
+        <w:rPr>
+          <w:rFonts w:asciiTheme="minorHAnsi" w:hAnsiTheme="minorHAnsi"/>
+          <w:b/>
+          <w:color w:val="262626" w:themeColor="text1" w:themeTint="D9"/>
+          <w:sz w:val="22"/>
+          <w:szCs w:val="22"/>
+          <w:u w:val="single"/>
+        </w:rPr>
+        <w:t xml:space="preserve"> </w:t>
+      </w:r>
+    </w:p>
+    <w:p>
+      <w:pPr>
+        <w:pStyle w:val="ListParagraph"/>
+        <w:tabs>
+          <w:tab w:val="left" w:pos="6005"/>
+        </w:tabs>
+        <w:autoSpaceDE w:val="0"/>
+        <w:autoSpaceDN w:val="0"/>
+        <w:adjustRightInd w:val="0"/>
+        <w:spacing w:before="0" w:after="0" w:line="240" w:lineRule="auto"/>
+        <w:rPr>
+          <w:rFonts w:asciiTheme="minorHAnsi" w:hAnsiTheme="minorHAnsi"/>
+          <w:color w:val="262626" w:themeColor="text1" w:themeTint="D9"/>
+          <w:sz w:val="22"/>
+          <w:szCs w:val="22"/>
+        </w:rPr>
+      </w:pPr>
+      <w:r>
+        <w:rPr>
+          <w:rFonts w:asciiTheme="minorHAnsi" w:hAnsiTheme="minorHAnsi"/>
+          <w:color w:val="262626" w:themeColor="text1" w:themeTint="D9"/>
+          <w:sz w:val="22"/>
+          <w:szCs w:val="22"/>
+        </w:rPr>
+        <w:t>This case study assumes that you’ve installed following version of SBT and Scala.</w:t>
+      </w:r>
+    </w:p>
+    <w:p>
+      <w:pPr>
+        <w:pStyle w:val="ListParagraph"/>
+        <w:tabs>
+          <w:tab w:val="left" w:pos="6005"/>
+        </w:tabs>
+        <w:autoSpaceDE w:val="0"/>
+        <w:autoSpaceDN w:val="0"/>
+        <w:adjustRightInd w:val="0"/>
+        <w:spacing w:before="0" w:after="0" w:line="240" w:lineRule="auto"/>
+        <w:rPr>
+          <w:rFonts w:asciiTheme="minorHAnsi" w:hAnsiTheme="minorHAnsi"/>
+          <w:color w:val="262626" w:themeColor="text1" w:themeTint="D9"/>
+          <w:sz w:val="22"/>
+          <w:szCs w:val="22"/>
+        </w:rPr>
+      </w:pPr>
+    </w:p>
+    <w:p>
+      <w:pPr>
+        <w:pStyle w:val="ListParagraph"/>
+        <w:numPr>
+          <w:ilvl w:val="0"/>
+          <w:numId w:val="19"/>
+        </w:numPr>
+        <w:tabs>
+          <w:tab w:val="left" w:pos="6005"/>
+        </w:tabs>
+        <w:autoSpaceDE w:val="0"/>
+        <w:autoSpaceDN w:val="0"/>
+        <w:adjustRightInd w:val="0"/>
+        <w:spacing w:before="0" w:after="0" w:line="240" w:lineRule="auto"/>
+        <w:rPr>
+          <w:rFonts w:asciiTheme="minorHAnsi" w:hAnsiTheme="minorHAnsi"/>
+          <w:color w:val="262626" w:themeColor="text1" w:themeTint="D9"/>
+          <w:sz w:val="22"/>
+          <w:szCs w:val="22"/>
+        </w:rPr>
+      </w:pPr>
+      <w:r>
+        <w:rPr>
+          <w:rFonts w:asciiTheme="minorHAnsi" w:hAnsiTheme="minorHAnsi"/>
+          <w:color w:val="262626" w:themeColor="text1" w:themeTint="D9"/>
+          <w:sz w:val="22"/>
+          <w:szCs w:val="22"/>
+        </w:rPr>
+        <w:t>Scala</w:t>
+      </w:r>
+      <w:r>
+        <w:rPr>
+          <w:rFonts w:asciiTheme="minorHAnsi" w:hAnsiTheme="minorHAnsi"/>
+          <w:color w:val="262626" w:themeColor="text1" w:themeTint="D9"/>
+          <w:sz w:val="22"/>
+          <w:szCs w:val="22"/>
+        </w:rPr>
+        <w:t xml:space="preserve"> (</w:t>
+      </w:r>
+      <w:r>
+        <w:rPr>
+          <w:rFonts w:asciiTheme="minorHAnsi" w:hAnsiTheme="minorHAnsi"/>
+          <w:color w:val="262626" w:themeColor="text1" w:themeTint="D9"/>
+          <w:sz w:val="22"/>
+          <w:szCs w:val="22"/>
+        </w:rPr>
+        <w:t>version 2.11.4</w:t>
+      </w:r>
+      <w:r>
+        <w:rPr>
+          <w:rFonts w:asciiTheme="minorHAnsi" w:hAnsiTheme="minorHAnsi"/>
+          <w:color w:val="262626" w:themeColor="text1" w:themeTint="D9"/>
+          <w:sz w:val="22"/>
+          <w:szCs w:val="22"/>
+        </w:rPr>
+        <w:t xml:space="preserve">) </w:t>
+      </w:r>
+    </w:p>
+    <w:p>
+      <w:pPr>
+        <w:pStyle w:val="ListParagraph"/>
+        <w:numPr>
+          <w:ilvl w:val="0"/>
+          <w:numId w:val="19"/>
+        </w:numPr>
+        <w:tabs>
+          <w:tab w:val="left" w:pos="6005"/>
+        </w:tabs>
+        <w:autoSpaceDE w:val="0"/>
+        <w:autoSpaceDN w:val="0"/>
+        <w:adjustRightInd w:val="0"/>
+        <w:spacing w:before="0" w:after="0" w:line="240" w:lineRule="auto"/>
+        <w:rPr>
+          <w:rFonts w:asciiTheme="minorHAnsi" w:hAnsiTheme="minorHAnsi"/>
+          <w:color w:val="262626" w:themeColor="text1" w:themeTint="D9"/>
+          <w:sz w:val="22"/>
+          <w:szCs w:val="22"/>
+        </w:rPr>
+      </w:pPr>
+      <w:r>
+        <w:rPr>
+          <w:rFonts w:asciiTheme="minorHAnsi" w:hAnsiTheme="minorHAnsi"/>
+          <w:color w:val="262626" w:themeColor="text1" w:themeTint="D9"/>
+          <w:sz w:val="22"/>
+          <w:szCs w:val="22"/>
+        </w:rPr>
+        <w:t>SBT</w:t>
+      </w:r>
+      <w:r>
+        <w:rPr>
+          <w:rFonts w:asciiTheme="minorHAnsi" w:hAnsiTheme="minorHAnsi"/>
+          <w:color w:val="262626" w:themeColor="text1" w:themeTint="D9"/>
+          <w:sz w:val="22"/>
+          <w:szCs w:val="22"/>
+        </w:rPr>
+        <w:t xml:space="preserve"> (version 0.13.8)</w:t>
+      </w:r>
+    </w:p>
+    <w:p>
+      <w:pPr>
+        <w:tabs>
+          <w:tab w:val="left" w:pos="6005"/>
+        </w:tabs>
+        <w:autoSpaceDE w:val="0"/>
+        <w:autoSpaceDN w:val="0"/>
+        <w:adjustRightInd w:val="0"/>
+        <w:spacing w:before="0" w:after="0" w:line="240" w:lineRule="auto"/>
+        <w:rPr>
+          <w:rFonts w:asciiTheme="minorHAnsi" w:hAnsiTheme="minorHAnsi"/>
+          <w:color w:val="262626" w:themeColor="text1" w:themeTint="D9"/>
+          <w:sz w:val="22"/>
+          <w:szCs w:val="22"/>
+        </w:rPr>
+      </w:pPr>
+    </w:p>
+    <w:p>
+      <w:pPr>
+        <w:tabs>
+          <w:tab w:val="left" w:pos="6005"/>
+        </w:tabs>
+        <w:autoSpaceDE w:val="0"/>
+        <w:autoSpaceDN w:val="0"/>
+        <w:adjustRightInd w:val="0"/>
+        <w:spacing w:before="0" w:after="0" w:line="240" w:lineRule="auto"/>
+        <w:rPr>
+          <w:rFonts w:asciiTheme="minorHAnsi" w:hAnsiTheme="minorHAnsi"/>
+          <w:color w:val="262626" w:themeColor="text1" w:themeTint="D9"/>
+          <w:sz w:val="22"/>
+          <w:szCs w:val="22"/>
+        </w:rPr>
+      </w:pPr>
+    </w:p>
+    <w:p>
+      <w:pPr>
+        <w:tabs>
+          <w:tab w:val="left" w:pos="6005"/>
+        </w:tabs>
+        <w:autoSpaceDE w:val="0"/>
+        <w:autoSpaceDN w:val="0"/>
+        <w:adjustRightInd w:val="0"/>
+        <w:spacing w:before="0" w:after="0" w:line="240" w:lineRule="auto"/>
+        <w:rPr>
+          <w:rFonts w:asciiTheme="minorHAnsi" w:hAnsiTheme="minorHAnsi"/>
+          <w:color w:val="262626" w:themeColor="text1" w:themeTint="D9"/>
+          <w:sz w:val="22"/>
+          <w:szCs w:val="22"/>
+        </w:rPr>
+      </w:pPr>
+      <w:r>
+        <w:rPr>
+          <w:rFonts w:asciiTheme="minorHAnsi" w:hAnsiTheme="minorHAnsi"/>
+          <w:color w:val="262626" w:themeColor="text1" w:themeTint="D9"/>
+          <w:sz w:val="22"/>
+          <w:szCs w:val="22"/>
+        </w:rPr>
+        <w:t xml:space="preserve">Let’s start preparing the required configuration and project structure for </w:t>
+      </w:r>
+      <w:proofErr w:type="spellStart"/>
+      <w:r>
+        <w:rPr>
+          <w:rFonts w:asciiTheme="minorHAnsi" w:hAnsiTheme="minorHAnsi"/>
+          <w:color w:val="262626" w:themeColor="text1" w:themeTint="D9"/>
+          <w:sz w:val="22"/>
+          <w:szCs w:val="22"/>
+        </w:rPr>
+        <w:t>HelloSBT</w:t>
+      </w:r>
+      <w:proofErr w:type="spellEnd"/>
+      <w:r>
+        <w:rPr>
+          <w:rFonts w:asciiTheme="minorHAnsi" w:hAnsiTheme="minorHAnsi"/>
+          <w:color w:val="262626" w:themeColor="text1" w:themeTint="D9"/>
+          <w:sz w:val="22"/>
+          <w:szCs w:val="22"/>
+        </w:rPr>
+        <w:t xml:space="preserve"> project.</w:t>
+      </w:r>
+    </w:p>
+    <w:p>
+      <w:pPr>
+        <w:tabs>
+          <w:tab w:val="left" w:pos="6005"/>
+        </w:tabs>
+        <w:autoSpaceDE w:val="0"/>
+        <w:autoSpaceDN w:val="0"/>
+        <w:adjustRightInd w:val="0"/>
+        <w:spacing w:before="0" w:after="0" w:line="240" w:lineRule="auto"/>
+        <w:rPr>
+          <w:rFonts w:asciiTheme="minorHAnsi" w:hAnsiTheme="minorHAnsi"/>
+          <w:color w:val="262626" w:themeColor="text1" w:themeTint="D9"/>
+          <w:sz w:val="22"/>
+          <w:szCs w:val="22"/>
+        </w:rPr>
+      </w:pPr>
+    </w:p>
+    <w:p>
+      <w:pPr>
+        <w:pStyle w:val="ListParagraph"/>
+        <w:numPr>
+          <w:ilvl w:val="0"/>
+          <w:numId w:val="20"/>
+        </w:numPr>
+        <w:tabs>
+          <w:tab w:val="left" w:pos="6005"/>
+        </w:tabs>
+        <w:autoSpaceDE w:val="0"/>
+        <w:autoSpaceDN w:val="0"/>
+        <w:adjustRightInd w:val="0"/>
+        <w:spacing w:before="0" w:after="0" w:line="240" w:lineRule="auto"/>
+        <w:rPr>
+          <w:rFonts w:asciiTheme="minorHAnsi" w:hAnsiTheme="minorHAnsi"/>
+          <w:b/>
+          <w:color w:val="262626" w:themeColor="text1" w:themeTint="D9"/>
+          <w:sz w:val="22"/>
+          <w:szCs w:val="22"/>
+        </w:rPr>
+      </w:pPr>
+      <w:r>
+        <w:rPr>
+          <w:rFonts w:asciiTheme="minorHAnsi" w:hAnsiTheme="minorHAnsi"/>
+          <w:b/>
+          <w:color w:val="262626" w:themeColor="text1" w:themeTint="D9"/>
+          <w:sz w:val="22"/>
+          <w:szCs w:val="22"/>
+        </w:rPr>
+        <w:t xml:space="preserve">Eclipse </w:t>
+      </w:r>
+      <w:proofErr w:type="gramStart"/>
+      <w:r>
+        <w:rPr>
+          <w:rFonts w:asciiTheme="minorHAnsi" w:hAnsiTheme="minorHAnsi"/>
+          <w:b/>
+          <w:color w:val="262626" w:themeColor="text1" w:themeTint="D9"/>
+          <w:sz w:val="22"/>
+          <w:szCs w:val="22"/>
+        </w:rPr>
+        <w:t>plugin :</w:t>
+      </w:r>
+      <w:proofErr w:type="gramEnd"/>
+      <w:r>
+        <w:rPr>
+          <w:rFonts w:asciiTheme="minorHAnsi" w:hAnsiTheme="minorHAnsi"/>
+          <w:b/>
+          <w:color w:val="262626" w:themeColor="text1" w:themeTint="D9"/>
+          <w:sz w:val="22"/>
+          <w:szCs w:val="22"/>
+        </w:rPr>
+        <w:t xml:space="preserve"> </w:t>
+      </w:r>
+      <w:r>
+        <w:rPr>
+          <w:rFonts w:asciiTheme="minorHAnsi" w:hAnsiTheme="minorHAnsi"/>
+          <w:b/>
+          <w:color w:val="262626" w:themeColor="text1" w:themeTint="D9"/>
+          <w:sz w:val="22"/>
+          <w:szCs w:val="22"/>
+        </w:rPr>
+        <w:t xml:space="preserve"> </w:t>
+      </w:r>
+      <w:r>
+        <w:rPr>
+          <w:rFonts w:asciiTheme="minorHAnsi" w:hAnsiTheme="minorHAnsi"/>
+          <w:color w:val="262626" w:themeColor="text1" w:themeTint="D9"/>
+          <w:sz w:val="22"/>
+          <w:szCs w:val="22"/>
+        </w:rPr>
+        <w:t xml:space="preserve">Let’s begin our case study by adding Eclipse plugin for </w:t>
+      </w:r>
+      <w:proofErr w:type="spellStart"/>
+      <w:r>
+        <w:rPr>
+          <w:rFonts w:asciiTheme="minorHAnsi" w:hAnsiTheme="minorHAnsi"/>
+          <w:color w:val="262626" w:themeColor="text1" w:themeTint="D9"/>
+          <w:sz w:val="22"/>
+          <w:szCs w:val="22"/>
+        </w:rPr>
+        <w:t>sbt</w:t>
+      </w:r>
+      <w:proofErr w:type="spellEnd"/>
+      <w:r>
+        <w:rPr>
+          <w:rFonts w:asciiTheme="minorHAnsi" w:hAnsiTheme="minorHAnsi"/>
+          <w:color w:val="262626" w:themeColor="text1" w:themeTint="D9"/>
+          <w:sz w:val="22"/>
+          <w:szCs w:val="22"/>
+        </w:rPr>
+        <w:t xml:space="preserve">. This plugin is used for converting our </w:t>
+      </w:r>
+      <w:proofErr w:type="spellStart"/>
+      <w:r>
+        <w:rPr>
+          <w:rFonts w:asciiTheme="minorHAnsi" w:hAnsiTheme="minorHAnsi"/>
+          <w:color w:val="262626" w:themeColor="text1" w:themeTint="D9"/>
+          <w:sz w:val="22"/>
+          <w:szCs w:val="22"/>
+        </w:rPr>
+        <w:t>sbt</w:t>
+      </w:r>
+      <w:proofErr w:type="spellEnd"/>
+      <w:r>
+        <w:rPr>
+          <w:rFonts w:asciiTheme="minorHAnsi" w:hAnsiTheme="minorHAnsi"/>
+          <w:color w:val="262626" w:themeColor="text1" w:themeTint="D9"/>
+          <w:sz w:val="22"/>
+          <w:szCs w:val="22"/>
+        </w:rPr>
+        <w:t xml:space="preserve"> project into eclipse project so we can import and work with our project using Eclipse IDE.</w:t>
+      </w:r>
+    </w:p>
+    <w:p>
+      <w:pPr>
+        <w:pStyle w:val="ListParagraph"/>
+        <w:tabs>
+          <w:tab w:val="left" w:pos="6005"/>
+        </w:tabs>
+        <w:autoSpaceDE w:val="0"/>
+        <w:autoSpaceDN w:val="0"/>
+        <w:adjustRightInd w:val="0"/>
+        <w:spacing w:before="0" w:after="0" w:line="240" w:lineRule="auto"/>
+        <w:rPr>
+          <w:rFonts w:asciiTheme="minorHAnsi" w:hAnsiTheme="minorHAnsi"/>
+          <w:b/>
+          <w:color w:val="262626" w:themeColor="text1" w:themeTint="D9"/>
+          <w:sz w:val="22"/>
+          <w:szCs w:val="22"/>
+        </w:rPr>
+      </w:pPr>
+    </w:p>
+    <w:p>
+      <w:pPr>
+        <w:pStyle w:val="ListParagraph"/>
+        <w:tabs>
+          <w:tab w:val="left" w:pos="6005"/>
+        </w:tabs>
+        <w:autoSpaceDE w:val="0"/>
+        <w:autoSpaceDN w:val="0"/>
+        <w:adjustRightInd w:val="0"/>
+        <w:spacing w:before="0" w:after="0" w:line="240" w:lineRule="auto"/>
+        <w:rPr>
+          <w:rFonts w:asciiTheme="minorHAnsi" w:hAnsiTheme="minorHAnsi"/>
+          <w:color w:val="262626" w:themeColor="text1" w:themeTint="D9"/>
+          <w:sz w:val="22"/>
+          <w:szCs w:val="22"/>
+        </w:rPr>
+      </w:pPr>
+      <w:r>
+        <w:rPr>
+          <w:rFonts w:asciiTheme="minorHAnsi" w:hAnsiTheme="minorHAnsi"/>
+          <w:color w:val="262626" w:themeColor="text1" w:themeTint="D9"/>
+          <w:sz w:val="22"/>
+          <w:szCs w:val="22"/>
+        </w:rPr>
+        <w:t xml:space="preserve">Create </w:t>
+      </w:r>
+      <w:proofErr w:type="spellStart"/>
+      <w:r>
+        <w:rPr>
+          <w:rFonts w:asciiTheme="minorHAnsi" w:hAnsiTheme="minorHAnsi"/>
+          <w:color w:val="262626" w:themeColor="text1" w:themeTint="D9"/>
+          <w:sz w:val="22"/>
+          <w:szCs w:val="22"/>
+        </w:rPr>
+        <w:t>plugins.sbt</w:t>
+      </w:r>
+      <w:proofErr w:type="spellEnd"/>
+      <w:r>
+        <w:rPr>
+          <w:rFonts w:asciiTheme="minorHAnsi" w:hAnsiTheme="minorHAnsi"/>
+          <w:color w:val="262626" w:themeColor="text1" w:themeTint="D9"/>
+          <w:sz w:val="22"/>
+          <w:szCs w:val="22"/>
+        </w:rPr>
+        <w:t xml:space="preserve"> under </w:t>
+      </w:r>
+      <w:r>
+        <w:rPr>
+          <w:rFonts w:asciiTheme="minorHAnsi" w:hAnsiTheme="minorHAnsi"/>
+          <w:color w:val="262626" w:themeColor="text1" w:themeTint="D9"/>
+          <w:sz w:val="22"/>
+          <w:szCs w:val="22"/>
+        </w:rPr>
+        <w:t>C:\Users\rashmitr\.sbt\0.13\plugins</w:t>
+      </w:r>
+      <w:r>
+        <w:rPr>
+          <w:rFonts w:asciiTheme="minorHAnsi" w:hAnsiTheme="minorHAnsi"/>
+          <w:color w:val="262626" w:themeColor="text1" w:themeTint="D9"/>
+          <w:sz w:val="22"/>
+          <w:szCs w:val="22"/>
+        </w:rPr>
+        <w:t xml:space="preserve"> directory. </w:t>
+      </w:r>
+      <w:r>
+        <w:rPr>
+          <w:rFonts w:asciiTheme="minorHAnsi" w:hAnsiTheme="minorHAnsi"/>
+          <w:color w:val="262626" w:themeColor="text1" w:themeTint="D9"/>
+          <w:sz w:val="22"/>
+          <w:szCs w:val="22"/>
+        </w:rPr>
+        <w:t>Copy</w:t>
+      </w:r>
+      <w:r>
+        <w:rPr>
+          <w:rFonts w:asciiTheme="minorHAnsi" w:hAnsiTheme="minorHAnsi"/>
+          <w:color w:val="262626" w:themeColor="text1" w:themeTint="D9"/>
+          <w:sz w:val="22"/>
+          <w:szCs w:val="22"/>
+        </w:rPr>
+        <w:t xml:space="preserve"> and paste</w:t>
+      </w:r>
+      <w:r>
+        <w:rPr>
+          <w:rFonts w:asciiTheme="minorHAnsi" w:hAnsiTheme="minorHAnsi"/>
+          <w:color w:val="262626" w:themeColor="text1" w:themeTint="D9"/>
+          <w:sz w:val="22"/>
+          <w:szCs w:val="22"/>
+        </w:rPr>
+        <w:t xml:space="preserve"> following content into </w:t>
+      </w:r>
+      <w:proofErr w:type="spellStart"/>
+      <w:r>
+        <w:rPr>
+          <w:rFonts w:asciiTheme="minorHAnsi" w:hAnsiTheme="minorHAnsi"/>
+          <w:color w:val="262626" w:themeColor="text1" w:themeTint="D9"/>
+          <w:sz w:val="22"/>
+          <w:szCs w:val="22"/>
+        </w:rPr>
+        <w:t>plugins.sbt</w:t>
+      </w:r>
+      <w:proofErr w:type="spellEnd"/>
+    </w:p>
+    <w:p>
+      <w:pPr>
+        <w:pStyle w:val="ListParagraph"/>
+        <w:tabs>
+          <w:tab w:val="left" w:pos="6005"/>
+        </w:tabs>
+        <w:autoSpaceDE w:val="0"/>
+        <w:autoSpaceDN w:val="0"/>
+        <w:adjustRightInd w:val="0"/>
+        <w:spacing w:before="0" w:after="0" w:line="240" w:lineRule="auto"/>
+        <w:rPr>
+          <w:rFonts w:asciiTheme="minorHAnsi" w:hAnsiTheme="minorHAnsi"/>
+          <w:i/>
+          <w:color w:val="262626" w:themeColor="text1" w:themeTint="D9"/>
+          <w:sz w:val="22"/>
+          <w:szCs w:val="22"/>
+        </w:rPr>
+      </w:pPr>
+    </w:p>
+    <w:p>
+      <w:pPr>
+        <w:pStyle w:val="ListParagraph"/>
+        <w:tabs>
+          <w:tab w:val="left" w:pos="6005"/>
+        </w:tabs>
+        <w:autoSpaceDE w:val="0"/>
+        <w:autoSpaceDN w:val="0"/>
+        <w:adjustRightInd w:val="0"/>
+        <w:spacing w:before="0" w:after="0" w:line="240" w:lineRule="auto"/>
+        <w:rPr>
+          <w:rFonts w:asciiTheme="minorHAnsi" w:hAnsiTheme="minorHAnsi"/>
+          <w:i/>
+          <w:color w:val="1F497D" w:themeColor="text2"/>
+          <w:sz w:val="18"/>
+          <w:szCs w:val="18"/>
+        </w:rPr>
+      </w:pPr>
+      <w:proofErr w:type="spellStart"/>
+      <w:proofErr w:type="gramStart"/>
+      <w:r>
+        <w:rPr>
+          <w:rFonts w:asciiTheme="minorHAnsi" w:hAnsiTheme="minorHAnsi"/>
+          <w:i/>
+          <w:color w:val="1F497D" w:themeColor="text2"/>
+          <w:sz w:val="18"/>
+          <w:szCs w:val="18"/>
+        </w:rPr>
+        <w:t>addSbtPlugin</w:t>
+      </w:r>
+      <w:proofErr w:type="spellEnd"/>
+      <w:r>
+        <w:rPr>
+          <w:rFonts w:asciiTheme="minorHAnsi" w:hAnsiTheme="minorHAnsi"/>
+          <w:i/>
+          <w:color w:val="1F497D" w:themeColor="text2"/>
+          <w:sz w:val="18"/>
+          <w:szCs w:val="18"/>
+        </w:rPr>
+        <w:t>(</w:t>
+      </w:r>
+      <w:proofErr w:type="gramEnd"/>
+      <w:r>
+        <w:rPr>
+          <w:rFonts w:asciiTheme="minorHAnsi" w:hAnsiTheme="minorHAnsi"/>
+          <w:i/>
+          <w:color w:val="1F497D" w:themeColor="text2"/>
+          <w:sz w:val="18"/>
+          <w:szCs w:val="18"/>
+        </w:rPr>
+        <w:t>"</w:t>
+      </w:r>
+      <w:proofErr w:type="spellStart"/>
+      <w:r>
+        <w:rPr>
+          <w:rFonts w:asciiTheme="minorHAnsi" w:hAnsiTheme="minorHAnsi"/>
+          <w:i/>
+          <w:color w:val="1F497D" w:themeColor="text2"/>
+          <w:sz w:val="18"/>
+          <w:szCs w:val="18"/>
+        </w:rPr>
+        <w:t>com.typesafe.sbteclipse</w:t>
+      </w:r>
+      <w:proofErr w:type="spellEnd"/>
+      <w:r>
+        <w:rPr>
+          <w:rFonts w:asciiTheme="minorHAnsi" w:hAnsiTheme="minorHAnsi"/>
+          <w:i/>
+          <w:color w:val="1F497D" w:themeColor="text2"/>
+          <w:sz w:val="18"/>
+          <w:szCs w:val="18"/>
+        </w:rPr>
+        <w:t>" % "</w:t>
+      </w:r>
+      <w:proofErr w:type="spellStart"/>
+      <w:r>
+        <w:rPr>
+          <w:rFonts w:asciiTheme="minorHAnsi" w:hAnsiTheme="minorHAnsi"/>
+          <w:i/>
+          <w:color w:val="1F497D" w:themeColor="text2"/>
+          <w:sz w:val="18"/>
+          <w:szCs w:val="18"/>
+        </w:rPr>
+        <w:t>sbteclipse</w:t>
+      </w:r>
+      <w:proofErr w:type="spellEnd"/>
+      <w:r>
+        <w:rPr>
+          <w:rFonts w:asciiTheme="minorHAnsi" w:hAnsiTheme="minorHAnsi"/>
+          <w:i/>
+          <w:color w:val="1F497D" w:themeColor="text2"/>
+          <w:sz w:val="18"/>
+          <w:szCs w:val="18"/>
+        </w:rPr>
+        <w:t>-plugin" % "4.0.0")</w:t>
+      </w:r>
+    </w:p>
+    <w:p>
+      <w:pPr>
+        <w:pStyle w:val="ListParagraph"/>
+        <w:tabs>
+          <w:tab w:val="left" w:pos="6005"/>
+        </w:tabs>
+        <w:autoSpaceDE w:val="0"/>
+        <w:autoSpaceDN w:val="0"/>
+        <w:adjustRightInd w:val="0"/>
+        <w:spacing w:before="0" w:after="0" w:line="240" w:lineRule="auto"/>
+        <w:rPr>
+          <w:rFonts w:asciiTheme="minorHAnsi" w:hAnsiTheme="minorHAnsi"/>
+          <w:color w:val="262626" w:themeColor="text1" w:themeTint="D9"/>
+          <w:sz w:val="22"/>
+          <w:szCs w:val="22"/>
+        </w:rPr>
+      </w:pPr>
+    </w:p>
+    <w:p>
+      <w:pPr>
+        <w:pStyle w:val="ListParagraph"/>
+        <w:tabs>
+          <w:tab w:val="left" w:pos="6005"/>
+        </w:tabs>
+        <w:autoSpaceDE w:val="0"/>
+        <w:autoSpaceDN w:val="0"/>
+        <w:adjustRightInd w:val="0"/>
+        <w:spacing w:before="0" w:after="0" w:line="240" w:lineRule="auto"/>
+        <w:rPr>
+          <w:rFonts w:asciiTheme="minorHAnsi" w:hAnsiTheme="minorHAnsi"/>
+          <w:color w:val="262626" w:themeColor="text1" w:themeTint="D9"/>
+          <w:sz w:val="22"/>
+          <w:szCs w:val="22"/>
+        </w:rPr>
+      </w:pPr>
+      <w:r>
+        <w:rPr>
+          <w:noProof/>
+          <w:lang w:bidi="ar-SA"/>
+        </w:rPr>
+        <w:drawing>
+          <wp:inline distT="0" distB="0" distL="0" distR="0" wp14:anchorId="13A2173D" wp14:editId="1F747878">
+            <wp:extent cx="2941608" cy="621635"/>
+            <wp:effectExtent l="0" t="0" r="0" b="7620"/>
+            <wp:docPr id="19" name="Picture 19"/>
+            <wp:cNvGraphicFramePr>
+              <a:graphicFrameLocks xmlns:a="http://schemas.openxmlformats.org/drawingml/2006/main" noChangeAspect="1"/>
+            </wp:cNvGraphicFramePr>
+            <a:graphic xmlns:a="http://schemas.openxmlformats.org/drawingml/2006/main">
+              <a:graphicData uri="http://schemas.openxmlformats.org/drawingml/2006/picture">
+                <pic:pic xmlns:pic="http://schemas.openxmlformats.org/drawingml/2006/picture">
+                  <pic:nvPicPr>
+                    <pic:cNvPr id="0" name=""/>
+                    <pic:cNvPicPr/>
+                  </pic:nvPicPr>
+                  <pic:blipFill>
+                    <a:blip r:embed="rId18"/>
+                    <a:stretch>
+                      <a:fillRect/>
+                    </a:stretch>
+                  </pic:blipFill>
+                  <pic:spPr>
+                    <a:xfrm>
+                      <a:off x="0" y="0"/>
+                      <a:ext cx="2941608" cy="621635"/>
+                    </a:xfrm>
+                    <a:prstGeom prst="rect">
+                      <a:avLst/>
+                    </a:prstGeom>
+                  </pic:spPr>
+                </pic:pic>
+              </a:graphicData>
+            </a:graphic>
+          </wp:inline>
+        </w:drawing>
+      </w:r>
+    </w:p>
+    <w:p>
+      <w:pPr>
+        <w:pStyle w:val="ListParagraph"/>
+        <w:tabs>
+          <w:tab w:val="left" w:pos="6005"/>
+        </w:tabs>
+        <w:autoSpaceDE w:val="0"/>
+        <w:autoSpaceDN w:val="0"/>
+        <w:adjustRightInd w:val="0"/>
+        <w:spacing w:before="0" w:after="0" w:line="240" w:lineRule="auto"/>
+        <w:rPr>
+          <w:rFonts w:asciiTheme="minorHAnsi" w:hAnsiTheme="minorHAnsi"/>
+          <w:color w:val="262626" w:themeColor="text1" w:themeTint="D9"/>
+          <w:sz w:val="22"/>
+          <w:szCs w:val="22"/>
+        </w:rPr>
+      </w:pPr>
+    </w:p>
+    <w:p>
+      <w:pPr>
+        <w:tabs>
+          <w:tab w:val="left" w:pos="6005"/>
+        </w:tabs>
+        <w:autoSpaceDE w:val="0"/>
+        <w:autoSpaceDN w:val="0"/>
+        <w:adjustRightInd w:val="0"/>
+        <w:spacing w:before="0" w:after="0" w:line="240" w:lineRule="auto"/>
+        <w:rPr>
+          <w:rFonts w:asciiTheme="minorHAnsi" w:hAnsiTheme="minorHAnsi"/>
+          <w:color w:val="262626" w:themeColor="text1" w:themeTint="D9"/>
+          <w:sz w:val="22"/>
+          <w:szCs w:val="22"/>
+        </w:rPr>
+      </w:pPr>
+    </w:p>
+    <w:p>
+      <w:pPr>
+        <w:pStyle w:val="ListParagraph"/>
+        <w:numPr>
+          <w:ilvl w:val="0"/>
+          <w:numId w:val="20"/>
+        </w:numPr>
+        <w:tabs>
+          <w:tab w:val="left" w:pos="6005"/>
+        </w:tabs>
+        <w:autoSpaceDE w:val="0"/>
+        <w:autoSpaceDN w:val="0"/>
+        <w:adjustRightInd w:val="0"/>
+        <w:spacing w:before="0" w:after="0" w:line="240" w:lineRule="auto"/>
+        <w:rPr>
+          <w:rFonts w:asciiTheme="minorHAnsi" w:hAnsiTheme="minorHAnsi"/>
+          <w:color w:val="262626" w:themeColor="text1" w:themeTint="D9"/>
+          <w:sz w:val="22"/>
+          <w:szCs w:val="22"/>
+        </w:rPr>
+      </w:pPr>
+      <w:r>
+        <w:rPr>
+          <w:rFonts w:asciiTheme="minorHAnsi" w:hAnsiTheme="minorHAnsi"/>
+          <w:b/>
+          <w:color w:val="262626" w:themeColor="text1" w:themeTint="D9"/>
+          <w:sz w:val="22"/>
+          <w:szCs w:val="22"/>
+        </w:rPr>
+        <w:t xml:space="preserve">Project structure creation :  </w:t>
+      </w:r>
+    </w:p>
+    <w:p>
+      <w:pPr>
+        <w:pStyle w:val="ListParagraph"/>
+        <w:numPr>
+          <w:ilvl w:val="1"/>
+          <w:numId w:val="20"/>
+        </w:numPr>
+        <w:tabs>
+          <w:tab w:val="left" w:pos="6005"/>
+        </w:tabs>
+        <w:autoSpaceDE w:val="0"/>
+        <w:autoSpaceDN w:val="0"/>
+        <w:adjustRightInd w:val="0"/>
+        <w:spacing w:before="0" w:after="0" w:line="240" w:lineRule="auto"/>
+        <w:rPr>
+          <w:rFonts w:asciiTheme="minorHAnsi" w:hAnsiTheme="minorHAnsi"/>
+          <w:color w:val="262626" w:themeColor="text1" w:themeTint="D9"/>
+          <w:sz w:val="22"/>
+          <w:szCs w:val="22"/>
+        </w:rPr>
+      </w:pPr>
+      <w:r>
+        <w:rPr>
+          <w:rFonts w:asciiTheme="minorHAnsi" w:hAnsiTheme="minorHAnsi"/>
+          <w:color w:val="262626" w:themeColor="text1" w:themeTint="D9"/>
+          <w:sz w:val="22"/>
+          <w:szCs w:val="22"/>
+        </w:rPr>
+        <w:t>Create following project structure in your C:\</w:t>
+      </w:r>
+    </w:p>
+    <w:p>
+      <w:pPr>
+        <w:pStyle w:val="ListParagraph"/>
+        <w:tabs>
+          <w:tab w:val="left" w:pos="6005"/>
+        </w:tabs>
+        <w:autoSpaceDE w:val="0"/>
+        <w:autoSpaceDN w:val="0"/>
+        <w:adjustRightInd w:val="0"/>
+        <w:spacing w:before="0" w:after="0" w:line="240" w:lineRule="auto"/>
+        <w:ind w:left="1440"/>
+        <w:rPr>
+          <w:rFonts w:asciiTheme="minorHAnsi" w:hAnsiTheme="minorHAnsi"/>
+          <w:color w:val="262626" w:themeColor="text1" w:themeTint="D9"/>
+          <w:sz w:val="22"/>
+          <w:szCs w:val="22"/>
+        </w:rPr>
+      </w:pPr>
+      <w:r>
+        <w:rPr>
+          <w:noProof/>
+          <w:lang w:bidi="ar-SA"/>
+        </w:rPr>
+        <w:lastRenderedPageBreak/>
+        <w:drawing>
+          <wp:inline distT="0" distB="0" distL="0" distR="0" wp14:anchorId="4625E359" wp14:editId="3E720726">
+            <wp:extent cx="770116" cy="1061049"/>
+            <wp:effectExtent l="0" t="0" r="0" b="6350"/>
+            <wp:docPr id="23" name="Picture 23"/>
+            <wp:cNvGraphicFramePr>
+              <a:graphicFrameLocks xmlns:a="http://schemas.openxmlformats.org/drawingml/2006/main" noChangeAspect="1"/>
+            </wp:cNvGraphicFramePr>
+            <a:graphic xmlns:a="http://schemas.openxmlformats.org/drawingml/2006/main">
+              <a:graphicData uri="http://schemas.openxmlformats.org/drawingml/2006/picture">
+                <pic:pic xmlns:pic="http://schemas.openxmlformats.org/drawingml/2006/picture">
+                  <pic:nvPicPr>
+                    <pic:cNvPr id="0" name=""/>
+                    <pic:cNvPicPr/>
+                  </pic:nvPicPr>
+                  <pic:blipFill>
+                    <a:blip r:embed="rId19"/>
+                    <a:stretch>
+                      <a:fillRect/>
+                    </a:stretch>
+                  </pic:blipFill>
+                  <pic:spPr>
+                    <a:xfrm>
+                      <a:off x="0" y="0"/>
+                      <a:ext cx="771524" cy="1062989"/>
+                    </a:xfrm>
+                    <a:prstGeom prst="rect">
+                      <a:avLst/>
+                    </a:prstGeom>
+                  </pic:spPr>
+                </pic:pic>
+              </a:graphicData>
+            </a:graphic>
+          </wp:inline>
+        </w:drawing>
+      </w:r>
+    </w:p>
+    <w:p>
+      <w:pPr>
+        <w:pStyle w:val="ListParagraph"/>
+        <w:tabs>
+          <w:tab w:val="left" w:pos="6005"/>
+        </w:tabs>
+        <w:autoSpaceDE w:val="0"/>
+        <w:autoSpaceDN w:val="0"/>
+        <w:adjustRightInd w:val="0"/>
+        <w:spacing w:before="0" w:after="0" w:line="240" w:lineRule="auto"/>
+        <w:ind w:left="1440"/>
+        <w:rPr>
+          <w:rFonts w:asciiTheme="minorHAnsi" w:hAnsiTheme="minorHAnsi"/>
+          <w:color w:val="262626" w:themeColor="text1" w:themeTint="D9"/>
+          <w:sz w:val="22"/>
+          <w:szCs w:val="22"/>
+        </w:rPr>
+      </w:pPr>
+    </w:p>
+    <w:p>
+      <w:pPr>
+        <w:pStyle w:val="ListParagraph"/>
+        <w:numPr>
+          <w:ilvl w:val="1"/>
+          <w:numId w:val="20"/>
+        </w:numPr>
+        <w:tabs>
+          <w:tab w:val="left" w:pos="6005"/>
+        </w:tabs>
+        <w:autoSpaceDE w:val="0"/>
+        <w:autoSpaceDN w:val="0"/>
+        <w:adjustRightInd w:val="0"/>
+        <w:spacing w:before="0" w:after="0" w:line="240" w:lineRule="auto"/>
+        <w:rPr>
+          <w:rFonts w:asciiTheme="minorHAnsi" w:hAnsiTheme="minorHAnsi"/>
+          <w:color w:val="262626" w:themeColor="text1" w:themeTint="D9"/>
+          <w:sz w:val="22"/>
+          <w:szCs w:val="22"/>
+        </w:rPr>
+      </w:pPr>
+      <w:r>
+        <w:rPr>
+          <w:rFonts w:asciiTheme="minorHAnsi" w:hAnsiTheme="minorHAnsi"/>
+          <w:color w:val="262626" w:themeColor="text1" w:themeTint="D9"/>
+          <w:sz w:val="22"/>
+          <w:szCs w:val="22"/>
+        </w:rPr>
+        <w:t xml:space="preserve">Create a file </w:t>
+      </w:r>
+      <w:proofErr w:type="spellStart"/>
+      <w:r>
+        <w:rPr>
+          <w:rFonts w:asciiTheme="minorHAnsi" w:hAnsiTheme="minorHAnsi"/>
+          <w:color w:val="262626" w:themeColor="text1" w:themeTint="D9"/>
+          <w:sz w:val="22"/>
+          <w:szCs w:val="22"/>
+        </w:rPr>
+        <w:t>build.sbt</w:t>
+      </w:r>
+      <w:proofErr w:type="spellEnd"/>
+      <w:r>
+        <w:rPr>
+          <w:rFonts w:asciiTheme="minorHAnsi" w:hAnsiTheme="minorHAnsi"/>
+          <w:color w:val="262626" w:themeColor="text1" w:themeTint="D9"/>
+          <w:sz w:val="22"/>
+          <w:szCs w:val="22"/>
+        </w:rPr>
+        <w:t xml:space="preserve"> in </w:t>
+      </w:r>
+      <w:r>
+        <w:rPr>
+          <w:rFonts w:asciiTheme="minorHAnsi" w:hAnsiTheme="minorHAnsi"/>
+          <w:color w:val="262626" w:themeColor="text1" w:themeTint="D9"/>
+          <w:sz w:val="22"/>
+          <w:szCs w:val="22"/>
+        </w:rPr>
+        <w:t>C:\SBT_Workspace\HelloSBT</w:t>
+      </w:r>
+      <w:r>
+        <w:rPr>
+          <w:rFonts w:asciiTheme="minorHAnsi" w:hAnsiTheme="minorHAnsi"/>
+          <w:color w:val="262626" w:themeColor="text1" w:themeTint="D9"/>
+          <w:sz w:val="22"/>
+          <w:szCs w:val="22"/>
+        </w:rPr>
+        <w:t xml:space="preserve"> and copy/paste following content into it.</w:t>
+      </w:r>
+    </w:p>
+    <w:p>
+      <w:pPr>
+        <w:pStyle w:val="ListParagraph"/>
+        <w:tabs>
+          <w:tab w:val="left" w:pos="6005"/>
+        </w:tabs>
+        <w:autoSpaceDE w:val="0"/>
+        <w:autoSpaceDN w:val="0"/>
+        <w:adjustRightInd w:val="0"/>
+        <w:spacing w:before="0" w:after="0" w:line="240" w:lineRule="auto"/>
+        <w:ind w:left="1440"/>
+        <w:rPr>
+          <w:rFonts w:asciiTheme="minorHAnsi" w:hAnsiTheme="minorHAnsi"/>
+          <w:color w:val="262626" w:themeColor="text1" w:themeTint="D9"/>
+          <w:sz w:val="22"/>
+          <w:szCs w:val="22"/>
+        </w:rPr>
+      </w:pPr>
+    </w:p>
+    <w:p>
+      <w:pPr>
+        <w:pStyle w:val="ListParagraph"/>
+        <w:tabs>
+          <w:tab w:val="left" w:pos="6005"/>
+        </w:tabs>
+        <w:autoSpaceDE w:val="0"/>
+        <w:autoSpaceDN w:val="0"/>
+        <w:adjustRightInd w:val="0"/>
+        <w:spacing w:before="0" w:after="0" w:line="240" w:lineRule="auto"/>
+        <w:ind w:left="1440"/>
+        <w:rPr>
+          <w:rFonts w:asciiTheme="minorHAnsi" w:hAnsiTheme="minorHAnsi"/>
+          <w:i/>
+          <w:color w:val="1F497D" w:themeColor="text2"/>
+          <w:sz w:val="18"/>
+          <w:szCs w:val="18"/>
+        </w:rPr>
+      </w:pPr>
+      <w:r>
+        <w:rPr>
+          <w:rFonts w:asciiTheme="minorHAnsi" w:hAnsiTheme="minorHAnsi"/>
+          <w:i/>
+          <w:color w:val="1F497D" w:themeColor="text2"/>
+          <w:sz w:val="18"/>
+          <w:szCs w:val="18"/>
+        </w:rPr>
+        <w:t>//Organization</w:t>
+      </w:r>
+    </w:p>
+    <w:p>
+      <w:pPr>
+        <w:pStyle w:val="ListParagraph"/>
+        <w:tabs>
+          <w:tab w:val="left" w:pos="6005"/>
+        </w:tabs>
+        <w:autoSpaceDE w:val="0"/>
+        <w:autoSpaceDN w:val="0"/>
+        <w:adjustRightInd w:val="0"/>
+        <w:spacing w:before="0" w:after="0" w:line="240" w:lineRule="auto"/>
+        <w:ind w:left="1440"/>
+        <w:rPr>
+          <w:rFonts w:asciiTheme="minorHAnsi" w:hAnsiTheme="minorHAnsi"/>
+          <w:i/>
+          <w:color w:val="1F497D" w:themeColor="text2"/>
+          <w:sz w:val="18"/>
+          <w:szCs w:val="18"/>
+        </w:rPr>
+      </w:pPr>
+      <w:proofErr w:type="gramStart"/>
+      <w:r>
+        <w:rPr>
+          <w:rFonts w:asciiTheme="minorHAnsi" w:hAnsiTheme="minorHAnsi"/>
+          <w:i/>
+          <w:color w:val="1F497D" w:themeColor="text2"/>
+          <w:sz w:val="18"/>
+          <w:szCs w:val="18"/>
+        </w:rPr>
+        <w:t>organization</w:t>
+      </w:r>
+      <w:proofErr w:type="gramEnd"/>
+      <w:r>
+        <w:rPr>
+          <w:rFonts w:asciiTheme="minorHAnsi" w:hAnsiTheme="minorHAnsi"/>
+          <w:i/>
+          <w:color w:val="1F497D" w:themeColor="text2"/>
+          <w:sz w:val="18"/>
+          <w:szCs w:val="18"/>
+        </w:rPr>
+        <w:t xml:space="preserve"> := "</w:t>
+      </w:r>
+      <w:proofErr w:type="spellStart"/>
+      <w:r>
+        <w:rPr>
+          <w:rFonts w:asciiTheme="minorHAnsi" w:hAnsiTheme="minorHAnsi"/>
+          <w:i/>
+          <w:color w:val="1F497D" w:themeColor="text2"/>
+          <w:sz w:val="18"/>
+          <w:szCs w:val="18"/>
+        </w:rPr>
+        <w:t>com.cybage.hellosbt</w:t>
+      </w:r>
+      <w:proofErr w:type="spellEnd"/>
+      <w:r>
+        <w:rPr>
+          <w:rFonts w:asciiTheme="minorHAnsi" w:hAnsiTheme="minorHAnsi"/>
+          <w:i/>
+          <w:color w:val="1F497D" w:themeColor="text2"/>
+          <w:sz w:val="18"/>
+          <w:szCs w:val="18"/>
+        </w:rPr>
+        <w:t>"</w:t>
+      </w:r>
+    </w:p>
+    <w:p>
+      <w:pPr>
+        <w:pStyle w:val="ListParagraph"/>
+        <w:tabs>
+          <w:tab w:val="left" w:pos="6005"/>
+        </w:tabs>
+        <w:autoSpaceDE w:val="0"/>
+        <w:autoSpaceDN w:val="0"/>
+        <w:adjustRightInd w:val="0"/>
+        <w:spacing w:before="0" w:after="0" w:line="240" w:lineRule="auto"/>
+        <w:ind w:left="1440"/>
+        <w:rPr>
+          <w:rFonts w:asciiTheme="minorHAnsi" w:hAnsiTheme="minorHAnsi"/>
+          <w:i/>
+          <w:color w:val="1F497D" w:themeColor="text2"/>
+          <w:sz w:val="18"/>
+          <w:szCs w:val="18"/>
+        </w:rPr>
+      </w:pPr>
+    </w:p>
+    <w:p>
+      <w:pPr>
+        <w:pStyle w:val="ListParagraph"/>
+        <w:tabs>
+          <w:tab w:val="left" w:pos="6005"/>
+        </w:tabs>
+        <w:autoSpaceDE w:val="0"/>
+        <w:autoSpaceDN w:val="0"/>
+        <w:adjustRightInd w:val="0"/>
+        <w:spacing w:before="0" w:after="0" w:line="240" w:lineRule="auto"/>
+        <w:ind w:left="1440"/>
+        <w:rPr>
+          <w:rFonts w:asciiTheme="minorHAnsi" w:hAnsiTheme="minorHAnsi"/>
+          <w:i/>
+          <w:color w:val="1F497D" w:themeColor="text2"/>
+          <w:sz w:val="18"/>
+          <w:szCs w:val="18"/>
+        </w:rPr>
+      </w:pPr>
+      <w:r>
+        <w:rPr>
+          <w:rFonts w:asciiTheme="minorHAnsi" w:hAnsiTheme="minorHAnsi"/>
+          <w:i/>
+          <w:color w:val="1F497D" w:themeColor="text2"/>
+          <w:sz w:val="18"/>
+          <w:szCs w:val="18"/>
+        </w:rPr>
+        <w:t>//Version of your project</w:t>
+      </w:r>
+    </w:p>
+    <w:p>
+      <w:pPr>
+        <w:pStyle w:val="ListParagraph"/>
+        <w:tabs>
+          <w:tab w:val="left" w:pos="6005"/>
+        </w:tabs>
+        <w:autoSpaceDE w:val="0"/>
+        <w:autoSpaceDN w:val="0"/>
+        <w:adjustRightInd w:val="0"/>
+        <w:spacing w:before="0" w:after="0" w:line="240" w:lineRule="auto"/>
+        <w:ind w:left="1440"/>
+        <w:rPr>
+          <w:rFonts w:asciiTheme="minorHAnsi" w:hAnsiTheme="minorHAnsi"/>
+          <w:i/>
+          <w:color w:val="1F497D" w:themeColor="text2"/>
+          <w:sz w:val="18"/>
+          <w:szCs w:val="18"/>
+        </w:rPr>
+      </w:pPr>
+      <w:proofErr w:type="gramStart"/>
+      <w:r>
+        <w:rPr>
+          <w:rFonts w:asciiTheme="minorHAnsi" w:hAnsiTheme="minorHAnsi"/>
+          <w:i/>
+          <w:color w:val="1F497D" w:themeColor="text2"/>
+          <w:sz w:val="18"/>
+          <w:szCs w:val="18"/>
+        </w:rPr>
+        <w:t>version</w:t>
+      </w:r>
+      <w:proofErr w:type="gramEnd"/>
+      <w:r>
+        <w:rPr>
+          <w:rFonts w:asciiTheme="minorHAnsi" w:hAnsiTheme="minorHAnsi"/>
+          <w:i/>
+          <w:color w:val="1F497D" w:themeColor="text2"/>
+          <w:sz w:val="18"/>
+          <w:szCs w:val="18"/>
+        </w:rPr>
+        <w:t xml:space="preserve"> := "0.1.0"</w:t>
+      </w:r>
+    </w:p>
+    <w:p>
+      <w:pPr>
+        <w:pStyle w:val="ListParagraph"/>
+        <w:tabs>
+          <w:tab w:val="left" w:pos="6005"/>
+        </w:tabs>
+        <w:autoSpaceDE w:val="0"/>
+        <w:autoSpaceDN w:val="0"/>
+        <w:adjustRightInd w:val="0"/>
+        <w:spacing w:before="0" w:after="0" w:line="240" w:lineRule="auto"/>
+        <w:ind w:left="1440"/>
+        <w:rPr>
+          <w:rFonts w:asciiTheme="minorHAnsi" w:hAnsiTheme="minorHAnsi"/>
+          <w:i/>
+          <w:color w:val="1F497D" w:themeColor="text2"/>
+          <w:sz w:val="18"/>
+          <w:szCs w:val="18"/>
+        </w:rPr>
+      </w:pPr>
+    </w:p>
+    <w:p>
+      <w:pPr>
+        <w:pStyle w:val="ListParagraph"/>
+        <w:tabs>
+          <w:tab w:val="left" w:pos="6005"/>
+        </w:tabs>
+        <w:autoSpaceDE w:val="0"/>
+        <w:autoSpaceDN w:val="0"/>
+        <w:adjustRightInd w:val="0"/>
+        <w:spacing w:before="0" w:after="0" w:line="240" w:lineRule="auto"/>
+        <w:ind w:left="1440"/>
+        <w:rPr>
+          <w:rFonts w:asciiTheme="minorHAnsi" w:hAnsiTheme="minorHAnsi"/>
+          <w:i/>
+          <w:color w:val="1F497D" w:themeColor="text2"/>
+          <w:sz w:val="18"/>
+          <w:szCs w:val="18"/>
+        </w:rPr>
+      </w:pPr>
+      <w:r>
+        <w:rPr>
+          <w:rFonts w:asciiTheme="minorHAnsi" w:hAnsiTheme="minorHAnsi"/>
+          <w:i/>
+          <w:color w:val="1F497D" w:themeColor="text2"/>
+          <w:sz w:val="18"/>
+          <w:szCs w:val="18"/>
+        </w:rPr>
+        <w:t>//Scala version</w:t>
+      </w:r>
+    </w:p>
+    <w:p>
+      <w:pPr>
+        <w:pStyle w:val="ListParagraph"/>
+        <w:tabs>
+          <w:tab w:val="left" w:pos="6005"/>
+        </w:tabs>
+        <w:autoSpaceDE w:val="0"/>
+        <w:autoSpaceDN w:val="0"/>
+        <w:adjustRightInd w:val="0"/>
+        <w:spacing w:before="0" w:after="0" w:line="240" w:lineRule="auto"/>
+        <w:ind w:left="1440"/>
+        <w:rPr>
+          <w:rFonts w:asciiTheme="minorHAnsi" w:hAnsiTheme="minorHAnsi"/>
+          <w:i/>
+          <w:color w:val="1F497D" w:themeColor="text2"/>
+          <w:sz w:val="18"/>
+          <w:szCs w:val="18"/>
+        </w:rPr>
+      </w:pPr>
+      <w:proofErr w:type="spellStart"/>
+      <w:proofErr w:type="gramStart"/>
+      <w:r>
+        <w:rPr>
+          <w:rFonts w:asciiTheme="minorHAnsi" w:hAnsiTheme="minorHAnsi"/>
+          <w:i/>
+          <w:color w:val="1F497D" w:themeColor="text2"/>
+          <w:sz w:val="18"/>
+          <w:szCs w:val="18"/>
+        </w:rPr>
+        <w:t>scalaVersion</w:t>
+      </w:r>
+      <w:proofErr w:type="spellEnd"/>
+      <w:proofErr w:type="gramEnd"/>
+      <w:r>
+        <w:rPr>
+          <w:rFonts w:asciiTheme="minorHAnsi" w:hAnsiTheme="minorHAnsi"/>
+          <w:i/>
+          <w:color w:val="1F497D" w:themeColor="text2"/>
+          <w:sz w:val="18"/>
+          <w:szCs w:val="18"/>
+        </w:rPr>
+        <w:t xml:space="preserve"> := "2.11.6"</w:t>
+      </w:r>
+    </w:p>
+    <w:p>
+      <w:pPr>
+        <w:pStyle w:val="ListParagraph"/>
+        <w:tabs>
+          <w:tab w:val="left" w:pos="6005"/>
+        </w:tabs>
+        <w:autoSpaceDE w:val="0"/>
+        <w:autoSpaceDN w:val="0"/>
+        <w:adjustRightInd w:val="0"/>
+        <w:spacing w:before="0" w:after="0" w:line="240" w:lineRule="auto"/>
+        <w:ind w:left="1440"/>
+        <w:rPr>
+          <w:rFonts w:asciiTheme="minorHAnsi" w:hAnsiTheme="minorHAnsi"/>
+          <w:i/>
+          <w:color w:val="1F497D" w:themeColor="text2"/>
+          <w:sz w:val="18"/>
+          <w:szCs w:val="18"/>
+        </w:rPr>
+      </w:pPr>
+    </w:p>
+    <w:p>
+      <w:pPr>
+        <w:pStyle w:val="ListParagraph"/>
+        <w:tabs>
+          <w:tab w:val="left" w:pos="6005"/>
+        </w:tabs>
+        <w:autoSpaceDE w:val="0"/>
+        <w:autoSpaceDN w:val="0"/>
+        <w:adjustRightInd w:val="0"/>
+        <w:spacing w:before="0" w:after="0" w:line="240" w:lineRule="auto"/>
+        <w:ind w:left="1440"/>
+        <w:rPr>
+          <w:rFonts w:asciiTheme="minorHAnsi" w:hAnsiTheme="minorHAnsi"/>
+          <w:i/>
+          <w:color w:val="1F497D" w:themeColor="text2"/>
+          <w:sz w:val="18"/>
+          <w:szCs w:val="18"/>
+        </w:rPr>
+      </w:pPr>
+      <w:r>
+        <w:rPr>
+          <w:rFonts w:asciiTheme="minorHAnsi" w:hAnsiTheme="minorHAnsi"/>
+          <w:i/>
+          <w:color w:val="1F497D" w:themeColor="text2"/>
+          <w:sz w:val="18"/>
+          <w:szCs w:val="18"/>
+        </w:rPr>
+        <w:t>//Name of Project</w:t>
+      </w:r>
+    </w:p>
+    <w:p>
+      <w:pPr>
+        <w:pStyle w:val="ListParagraph"/>
+        <w:tabs>
+          <w:tab w:val="left" w:pos="6005"/>
+        </w:tabs>
+        <w:autoSpaceDE w:val="0"/>
+        <w:autoSpaceDN w:val="0"/>
+        <w:adjustRightInd w:val="0"/>
+        <w:spacing w:before="0" w:after="0" w:line="240" w:lineRule="auto"/>
+        <w:ind w:left="1440"/>
+        <w:rPr>
+          <w:rFonts w:asciiTheme="minorHAnsi" w:hAnsiTheme="minorHAnsi"/>
+          <w:i/>
+          <w:color w:val="548DD4" w:themeColor="text2" w:themeTint="99"/>
+          <w:sz w:val="18"/>
+          <w:szCs w:val="18"/>
+        </w:rPr>
+      </w:pPr>
+      <w:proofErr w:type="gramStart"/>
+      <w:r>
+        <w:rPr>
+          <w:rFonts w:asciiTheme="minorHAnsi" w:hAnsiTheme="minorHAnsi"/>
+          <w:i/>
+          <w:color w:val="1F497D" w:themeColor="text2"/>
+          <w:sz w:val="18"/>
+          <w:szCs w:val="18"/>
+        </w:rPr>
+        <w:t>name</w:t>
+      </w:r>
+      <w:proofErr w:type="gramEnd"/>
+      <w:r>
+        <w:rPr>
+          <w:rFonts w:asciiTheme="minorHAnsi" w:hAnsiTheme="minorHAnsi"/>
+          <w:i/>
+          <w:color w:val="1F497D" w:themeColor="text2"/>
+          <w:sz w:val="18"/>
+          <w:szCs w:val="18"/>
+        </w:rPr>
+        <w:t xml:space="preserve"> := "</w:t>
+      </w:r>
+      <w:proofErr w:type="spellStart"/>
+      <w:r>
+        <w:rPr>
+          <w:rFonts w:asciiTheme="minorHAnsi" w:hAnsiTheme="minorHAnsi"/>
+          <w:i/>
+          <w:color w:val="1F497D" w:themeColor="text2"/>
+          <w:sz w:val="18"/>
+          <w:szCs w:val="18"/>
+        </w:rPr>
+        <w:t>HelloSBT</w:t>
+      </w:r>
+      <w:proofErr w:type="spellEnd"/>
+      <w:r>
+        <w:rPr>
+          <w:rFonts w:asciiTheme="minorHAnsi" w:hAnsiTheme="minorHAnsi"/>
+          <w:i/>
+          <w:color w:val="1F497D" w:themeColor="text2"/>
+          <w:sz w:val="18"/>
+          <w:szCs w:val="18"/>
+        </w:rPr>
+        <w:t>"</w:t>
+      </w:r>
+    </w:p>
+    <w:p>
+      <w:pPr>
+        <w:pStyle w:val="ListParagraph"/>
+        <w:tabs>
+          <w:tab w:val="left" w:pos="6005"/>
+        </w:tabs>
+        <w:autoSpaceDE w:val="0"/>
+        <w:autoSpaceDN w:val="0"/>
+        <w:adjustRightInd w:val="0"/>
+        <w:spacing w:before="0" w:after="0" w:line="240" w:lineRule="auto"/>
+        <w:ind w:left="1440"/>
+        <w:rPr>
+          <w:rFonts w:asciiTheme="minorHAnsi" w:hAnsiTheme="minorHAnsi"/>
+          <w:color w:val="262626" w:themeColor="text1" w:themeTint="D9"/>
+          <w:sz w:val="22"/>
+          <w:szCs w:val="22"/>
+        </w:rPr>
+      </w:pPr>
+    </w:p>
+    <w:p>
+      <w:pPr>
+        <w:pStyle w:val="ListParagraph"/>
+        <w:tabs>
+          <w:tab w:val="left" w:pos="6005"/>
+        </w:tabs>
+        <w:autoSpaceDE w:val="0"/>
+        <w:autoSpaceDN w:val="0"/>
+        <w:adjustRightInd w:val="0"/>
+        <w:spacing w:before="0" w:after="0" w:line="240" w:lineRule="auto"/>
+        <w:ind w:left="1440"/>
+        <w:rPr>
+          <w:rFonts w:asciiTheme="minorHAnsi" w:hAnsiTheme="minorHAnsi"/>
+          <w:color w:val="262626" w:themeColor="text1" w:themeTint="D9"/>
+          <w:sz w:val="22"/>
+          <w:szCs w:val="22"/>
+        </w:rPr>
+      </w:pPr>
+      <w:r>
+        <w:rPr>
+          <w:noProof/>
+          <w:lang w:bidi="ar-SA"/>
+        </w:rPr>
+        <w:drawing>
+          <wp:inline distT="0" distB="0" distL="0" distR="0" wp14:anchorId="22947FF2" wp14:editId="4C12272B">
+            <wp:extent cx="1131870" cy="1112807"/>
+            <wp:effectExtent l="0" t="0" r="0" b="0"/>
+            <wp:docPr id="25" name="Picture 25"/>
+            <wp:cNvGraphicFramePr>
+              <a:graphicFrameLocks xmlns:a="http://schemas.openxmlformats.org/drawingml/2006/main" noChangeAspect="1"/>
+            </wp:cNvGraphicFramePr>
+            <a:graphic xmlns:a="http://schemas.openxmlformats.org/drawingml/2006/main">
+              <a:graphicData uri="http://schemas.openxmlformats.org/drawingml/2006/picture">
+                <pic:pic xmlns:pic="http://schemas.openxmlformats.org/drawingml/2006/picture">
+                  <pic:nvPicPr>
+                    <pic:cNvPr id="0" name=""/>
+                    <pic:cNvPicPr/>
+                  </pic:nvPicPr>
+                  <pic:blipFill>
+                    <a:blip r:embed="rId20"/>
+                    <a:stretch>
+                      <a:fillRect/>
+                    </a:stretch>
+                  </pic:blipFill>
+                  <pic:spPr>
+                    <a:xfrm>
+                      <a:off x="0" y="0"/>
+                      <a:ext cx="1131093" cy="1112043"/>
+                    </a:xfrm>
+                    <a:prstGeom prst="rect">
+                      <a:avLst/>
+                    </a:prstGeom>
+                  </pic:spPr>
+                </pic:pic>
+              </a:graphicData>
+            </a:graphic>
+          </wp:inline>
+        </w:drawing>
+      </w:r>
+      <w:bookmarkStart w:id="79" w:name="_GoBack"/>
+      <w:bookmarkEnd w:id="79"/>
+    </w:p>
+    <w:p>
+      <w:pPr>
+        <w:pStyle w:val="ListParagraph"/>
+        <w:tabs>
+          <w:tab w:val="left" w:pos="6005"/>
+        </w:tabs>
+        <w:autoSpaceDE w:val="0"/>
+        <w:autoSpaceDN w:val="0"/>
+        <w:adjustRightInd w:val="0"/>
+        <w:spacing w:before="0" w:after="0" w:line="240" w:lineRule="auto"/>
+        <w:ind w:left="1440"/>
+        <w:rPr>
+          <w:rFonts w:asciiTheme="minorHAnsi" w:hAnsiTheme="minorHAnsi"/>
+          <w:color w:val="262626" w:themeColor="text1" w:themeTint="D9"/>
+          <w:sz w:val="22"/>
+          <w:szCs w:val="22"/>
+        </w:rPr>
+      </w:pPr>
+    </w:p>
+    <w:p>
+      <w:pPr>
+        <w:pStyle w:val="ListParagraph"/>
+        <w:numPr>
+          <w:ilvl w:val="1"/>
+          <w:numId w:val="20"/>
+        </w:numPr>
+        <w:tabs>
+          <w:tab w:val="left" w:pos="6005"/>
+        </w:tabs>
+        <w:autoSpaceDE w:val="0"/>
+        <w:autoSpaceDN w:val="0"/>
+        <w:adjustRightInd w:val="0"/>
+        <w:spacing w:before="0" w:after="0" w:line="240" w:lineRule="auto"/>
+        <w:rPr>
+          <w:rFonts w:asciiTheme="minorHAnsi" w:hAnsiTheme="minorHAnsi"/>
+          <w:color w:val="262626" w:themeColor="text1" w:themeTint="D9"/>
+          <w:sz w:val="22"/>
+          <w:szCs w:val="22"/>
+        </w:rPr>
+      </w:pPr>
+      <w:r>
+        <w:rPr>
+          <w:rFonts w:asciiTheme="minorHAnsi" w:hAnsiTheme="minorHAnsi"/>
+          <w:color w:val="262626" w:themeColor="text1" w:themeTint="D9"/>
+          <w:sz w:val="22"/>
+          <w:szCs w:val="22"/>
+        </w:rPr>
+        <w:t xml:space="preserve">Open command prompt, Change to </w:t>
+      </w:r>
+      <w:proofErr w:type="spellStart"/>
+      <w:r>
+        <w:rPr>
+          <w:rFonts w:asciiTheme="minorHAnsi" w:hAnsiTheme="minorHAnsi"/>
+          <w:color w:val="262626" w:themeColor="text1" w:themeTint="D9"/>
+          <w:sz w:val="22"/>
+          <w:szCs w:val="22"/>
+        </w:rPr>
+        <w:t>HelloSBT</w:t>
+      </w:r>
+      <w:proofErr w:type="spellEnd"/>
+      <w:r>
+        <w:rPr>
+          <w:rFonts w:asciiTheme="minorHAnsi" w:hAnsiTheme="minorHAnsi"/>
+          <w:color w:val="262626" w:themeColor="text1" w:themeTint="D9"/>
+          <w:sz w:val="22"/>
+          <w:szCs w:val="22"/>
+        </w:rPr>
+        <w:t xml:space="preserve"> directory and type command ‘</w:t>
+      </w:r>
+      <w:proofErr w:type="spellStart"/>
+      <w:r>
+        <w:rPr>
+          <w:rFonts w:asciiTheme="minorHAnsi" w:hAnsiTheme="minorHAnsi"/>
+          <w:color w:val="262626" w:themeColor="text1" w:themeTint="D9"/>
+          <w:sz w:val="22"/>
+          <w:szCs w:val="22"/>
+        </w:rPr>
+        <w:t>sbt</w:t>
+      </w:r>
+      <w:proofErr w:type="spellEnd"/>
+      <w:r>
+        <w:rPr>
+          <w:rFonts w:asciiTheme="minorHAnsi" w:hAnsiTheme="minorHAnsi"/>
+          <w:color w:val="262626" w:themeColor="text1" w:themeTint="D9"/>
+          <w:sz w:val="22"/>
+          <w:szCs w:val="22"/>
+        </w:rPr>
+        <w:t>’ as shown below.</w:t>
+      </w:r>
+    </w:p>
+    <w:p>
+      <w:pPr>
+        <w:pStyle w:val="ListParagraph"/>
+        <w:tabs>
+          <w:tab w:val="left" w:pos="6005"/>
+        </w:tabs>
+        <w:autoSpaceDE w:val="0"/>
+        <w:autoSpaceDN w:val="0"/>
+        <w:adjustRightInd w:val="0"/>
+        <w:spacing w:before="0" w:after="0" w:line="240" w:lineRule="auto"/>
+        <w:ind w:left="1440"/>
+        <w:rPr>
+          <w:rFonts w:asciiTheme="minorHAnsi" w:hAnsiTheme="minorHAnsi"/>
+          <w:color w:val="262626" w:themeColor="text1" w:themeTint="D9"/>
+          <w:sz w:val="22"/>
+          <w:szCs w:val="22"/>
+        </w:rPr>
+      </w:pPr>
+      <w:r>
+        <w:rPr>
+          <w:rFonts w:asciiTheme="minorHAnsi" w:hAnsiTheme="minorHAnsi"/>
+          <w:color w:val="262626" w:themeColor="text1" w:themeTint="D9"/>
+          <w:sz w:val="22"/>
+          <w:szCs w:val="22"/>
+        </w:rPr>
+        <w:t xml:space="preserve">At the end of command, </w:t>
+      </w:r>
+      <w:proofErr w:type="spellStart"/>
+      <w:r>
+        <w:rPr>
+          <w:rFonts w:asciiTheme="minorHAnsi" w:hAnsiTheme="minorHAnsi"/>
+          <w:color w:val="262626" w:themeColor="text1" w:themeTint="D9"/>
+          <w:sz w:val="22"/>
+          <w:szCs w:val="22"/>
+        </w:rPr>
+        <w:t>HelloSBT</w:t>
+      </w:r>
+      <w:proofErr w:type="spellEnd"/>
+      <w:r>
+        <w:rPr>
+          <w:rFonts w:asciiTheme="minorHAnsi" w:hAnsiTheme="minorHAnsi"/>
+          <w:color w:val="262626" w:themeColor="text1" w:themeTint="D9"/>
+          <w:sz w:val="22"/>
+          <w:szCs w:val="22"/>
+        </w:rPr>
+        <w:t xml:space="preserve"> will become a SBT project.</w:t>
+      </w:r>
+    </w:p>
+    <w:p>
+      <w:pPr>
+        <w:pStyle w:val="ListParagraph"/>
+        <w:tabs>
+          <w:tab w:val="left" w:pos="6005"/>
+        </w:tabs>
+        <w:autoSpaceDE w:val="0"/>
+        <w:autoSpaceDN w:val="0"/>
+        <w:adjustRightInd w:val="0"/>
+        <w:spacing w:before="0" w:after="0" w:line="240" w:lineRule="auto"/>
+        <w:ind w:left="1440"/>
+        <w:rPr>
+          <w:rFonts w:asciiTheme="minorHAnsi" w:hAnsiTheme="minorHAnsi"/>
+          <w:color w:val="262626" w:themeColor="text1" w:themeTint="D9"/>
+          <w:sz w:val="22"/>
+          <w:szCs w:val="22"/>
+        </w:rPr>
+      </w:pPr>
+    </w:p>
+    <w:p>
+      <w:pPr>
+        <w:pStyle w:val="ListParagraph"/>
+        <w:tabs>
+          <w:tab w:val="left" w:pos="6005"/>
+        </w:tabs>
+        <w:autoSpaceDE w:val="0"/>
+        <w:autoSpaceDN w:val="0"/>
+        <w:adjustRightInd w:val="0"/>
+        <w:spacing w:before="0" w:after="0" w:line="240" w:lineRule="auto"/>
+        <w:ind w:left="1440"/>
+        <w:rPr>
+          <w:rFonts w:asciiTheme="minorHAnsi" w:hAnsiTheme="minorHAnsi"/>
+          <w:color w:val="262626" w:themeColor="text1" w:themeTint="D9"/>
+          <w:sz w:val="22"/>
+          <w:szCs w:val="22"/>
+        </w:rPr>
+      </w:pPr>
+      <w:r>
+        <w:rPr>
+          <w:noProof/>
+          <w:lang w:bidi="ar-SA"/>
+        </w:rPr>
+        <w:drawing>
+          <wp:inline distT="0" distB="0" distL="0" distR="0" wp14:anchorId="7F1B81A7" wp14:editId="73E0748D">
+            <wp:extent cx="3105509" cy="879894"/>
+            <wp:effectExtent l="0" t="0" r="0" b="0"/>
+            <wp:docPr id="24" name="Picture 24"/>
+            <wp:cNvGraphicFramePr>
+              <a:graphicFrameLocks xmlns:a="http://schemas.openxmlformats.org/drawingml/2006/main" noChangeAspect="1"/>
+            </wp:cNvGraphicFramePr>
+            <a:graphic xmlns:a="http://schemas.openxmlformats.org/drawingml/2006/main">
+              <a:graphicData uri="http://schemas.openxmlformats.org/drawingml/2006/picture">
+                <pic:pic xmlns:pic="http://schemas.openxmlformats.org/drawingml/2006/picture">
+                  <pic:nvPicPr>
+                    <pic:cNvPr id="0" name=""/>
+                    <pic:cNvPicPr/>
+                  </pic:nvPicPr>
+                  <pic:blipFill>
+                    <a:blip r:embed="rId21"/>
+                    <a:stretch>
+                      <a:fillRect/>
+                    </a:stretch>
+                  </pic:blipFill>
+                  <pic:spPr>
+                    <a:xfrm>
+                      <a:off x="0" y="0"/>
+                      <a:ext cx="3108959" cy="880872"/>
+                    </a:xfrm>
+                    <a:prstGeom prst="rect">
+                      <a:avLst/>
+                    </a:prstGeom>
+                  </pic:spPr>
+                </pic:pic>
+              </a:graphicData>
+            </a:graphic>
+          </wp:inline>
+        </w:drawing>
+      </w:r>
+    </w:p>
+    <w:p>
+      <w:pPr>
+        <w:tabs>
+          <w:tab w:val="left" w:pos="6005"/>
+        </w:tabs>
+        <w:autoSpaceDE w:val="0"/>
+        <w:autoSpaceDN w:val="0"/>
+        <w:adjustRightInd w:val="0"/>
+        <w:spacing w:before="0" w:after="0" w:line="240" w:lineRule="auto"/>
+        <w:rPr>
+          <w:rFonts w:asciiTheme="minorHAnsi" w:hAnsiTheme="minorHAnsi"/>
+          <w:color w:val="262626" w:themeColor="text1" w:themeTint="D9"/>
+          <w:sz w:val="22"/>
+          <w:szCs w:val="22"/>
+        </w:rPr>
+      </w:pPr>
+      <w:r>
+        <w:rPr>
+          <w:rFonts w:asciiTheme="minorHAnsi" w:hAnsiTheme="minorHAnsi"/>
+          <w:color w:val="262626" w:themeColor="text1" w:themeTint="D9"/>
+          <w:sz w:val="22"/>
+          <w:szCs w:val="22"/>
+        </w:rPr>
+        <w:tab/>
+      </w:r>
+    </w:p>
+    <w:p>
+      <w:pPr>
+        <w:tabs>
+          <w:tab w:val="left" w:pos="6005"/>
+        </w:tabs>
+        <w:autoSpaceDE w:val="0"/>
+        <w:autoSpaceDN w:val="0"/>
+        <w:adjustRightInd w:val="0"/>
+        <w:spacing w:before="0" w:after="0" w:line="240" w:lineRule="auto"/>
+        <w:rPr>
+          <w:rFonts w:asciiTheme="minorHAnsi" w:hAnsiTheme="minorHAnsi"/>
+          <w:color w:val="262626" w:themeColor="text1" w:themeTint="D9"/>
+          <w:sz w:val="22"/>
+          <w:szCs w:val="22"/>
+        </w:rPr>
+      </w:pPr>
+    </w:p>
+    <w:p>
+      <w:pPr>
+        <w:pStyle w:val="ListParagraph"/>
+        <w:numPr>
+          <w:ilvl w:val="1"/>
+          <w:numId w:val="20"/>
+        </w:numPr>
+        <w:tabs>
+          <w:tab w:val="left" w:pos="6005"/>
+        </w:tabs>
+        <w:autoSpaceDE w:val="0"/>
+        <w:autoSpaceDN w:val="0"/>
+        <w:adjustRightInd w:val="0"/>
+        <w:spacing w:before="0" w:after="0" w:line="240" w:lineRule="auto"/>
+        <w:rPr>
+          <w:rFonts w:asciiTheme="minorHAnsi" w:hAnsiTheme="minorHAnsi"/>
+          <w:color w:val="262626" w:themeColor="text1" w:themeTint="D9"/>
+          <w:sz w:val="22"/>
+          <w:szCs w:val="22"/>
+        </w:rPr>
+      </w:pPr>
+    </w:p>
+    <w:p>
+      <w:pPr>
+        <w:tabs>
+          <w:tab w:val="left" w:pos="6005"/>
+        </w:tabs>
+        <w:autoSpaceDE w:val="0"/>
+        <w:autoSpaceDN w:val="0"/>
+        <w:adjustRightInd w:val="0"/>
+        <w:spacing w:before="0" w:after="0" w:line="240" w:lineRule="auto"/>
+        <w:rPr>
+          <w:rFonts w:asciiTheme="minorHAnsi" w:hAnsiTheme="minorHAnsi"/>
+          <w:color w:val="262626" w:themeColor="text1" w:themeTint="D9"/>
+          <w:sz w:val="22"/>
+          <w:szCs w:val="22"/>
+        </w:rPr>
+      </w:pPr>
+    </w:p>
+    <w:p>
+      <w:pPr>
+        <w:tabs>
+          <w:tab w:val="left" w:pos="6005"/>
+        </w:tabs>
+        <w:autoSpaceDE w:val="0"/>
+        <w:autoSpaceDN w:val="0"/>
+        <w:adjustRightInd w:val="0"/>
+        <w:spacing w:before="0" w:after="0" w:line="240" w:lineRule="auto"/>
+        <w:rPr>
+          <w:rFonts w:asciiTheme="minorHAnsi" w:hAnsiTheme="minorHAnsi"/>
+          <w:color w:val="262626" w:themeColor="text1" w:themeTint="D9"/>
+          <w:sz w:val="22"/>
+          <w:szCs w:val="22"/>
+        </w:rPr>
+      </w:pPr>
+    </w:p>
+    <w:p>
+      <w:pPr>
+        <w:tabs>
+          <w:tab w:val="left" w:pos="6005"/>
+        </w:tabs>
+        <w:autoSpaceDE w:val="0"/>
+        <w:autoSpaceDN w:val="0"/>
+        <w:adjustRightInd w:val="0"/>
+        <w:spacing w:before="0" w:after="0" w:line="240" w:lineRule="auto"/>
+        <w:rPr>
+          <w:rFonts w:asciiTheme="minorHAnsi" w:hAnsiTheme="minorHAnsi"/>
+          <w:color w:val="262626" w:themeColor="text1" w:themeTint="D9"/>
+          <w:sz w:val="22"/>
+          <w:szCs w:val="22"/>
+        </w:rPr>
+      </w:pPr>
+    </w:p>
+    <w:p>
+      <w:pPr>
+        <w:tabs>
+          <w:tab w:val="left" w:pos="6005"/>
+        </w:tabs>
+        <w:autoSpaceDE w:val="0"/>
+        <w:autoSpaceDN w:val="0"/>
+        <w:adjustRightInd w:val="0"/>
+        <w:spacing w:before="0" w:after="0" w:line="240" w:lineRule="auto"/>
+        <w:rPr>
+          <w:rFonts w:asciiTheme="minorHAnsi" w:hAnsiTheme="minorHAnsi"/>
+          <w:color w:val="262626" w:themeColor="text1" w:themeTint="D9"/>
+          <w:sz w:val="22"/>
+          <w:szCs w:val="22"/>
+        </w:rPr>
+      </w:pPr>
+    </w:p>
+    <w:p>
+      <w:pPr>
+        <w:tabs>
+          <w:tab w:val="left" w:pos="6005"/>
+        </w:tabs>
+        <w:autoSpaceDE w:val="0"/>
+        <w:autoSpaceDN w:val="0"/>
+        <w:adjustRightInd w:val="0"/>
+        <w:spacing w:before="0" w:after="0" w:line="240" w:lineRule="auto"/>
+        <w:rPr>
+          <w:rFonts w:asciiTheme="minorHAnsi" w:hAnsiTheme="minorHAnsi"/>
+          <w:color w:val="262626" w:themeColor="text1" w:themeTint="D9"/>
+          <w:sz w:val="22"/>
+          <w:szCs w:val="22"/>
+        </w:rPr>
+      </w:pPr>
+    </w:p>
+    <w:p>
+      <w:pPr>
+        <w:tabs>
+          <w:tab w:val="left" w:pos="6005"/>
+        </w:tabs>
+        <w:autoSpaceDE w:val="0"/>
+        <w:autoSpaceDN w:val="0"/>
+        <w:adjustRightInd w:val="0"/>
+        <w:spacing w:before="0" w:after="0" w:line="240" w:lineRule="auto"/>
+        <w:rPr>
+          <w:rFonts w:asciiTheme="minorHAnsi" w:hAnsiTheme="minorHAnsi"/>
+          <w:color w:val="262626" w:themeColor="text1" w:themeTint="D9"/>
+          <w:sz w:val="24"/>
+          <w:szCs w:val="24"/>
+        </w:rPr>
+      </w:pPr>
+    </w:p>
+    <w:p>
+      <w:pPr>
+        <w:tabs>
+          <w:tab w:val="left" w:pos="6005"/>
+        </w:tabs>
+        <w:autoSpaceDE w:val="0"/>
+        <w:autoSpaceDN w:val="0"/>
+        <w:adjustRightInd w:val="0"/>
+        <w:spacing w:before="0" w:after="0" w:line="240" w:lineRule="auto"/>
+        <w:rPr>
+          <w:rFonts w:asciiTheme="minorHAnsi" w:hAnsiTheme="minorHAnsi" w:cstheme="minorHAnsi"/>
+          <w:color w:val="000000"/>
+          <w:sz w:val="22"/>
+          <w:szCs w:val="22"/>
+        </w:rPr>
+      </w:pPr>
+    </w:p>
+    <w:p>
+      <w:pPr>
+        <w:tabs>
+          <w:tab w:val="left" w:pos="6005"/>
+        </w:tabs>
+        <w:autoSpaceDE w:val="0"/>
+        <w:autoSpaceDN w:val="0"/>
+        <w:adjustRightInd w:val="0"/>
+        <w:spacing w:before="0" w:after="0" w:line="240" w:lineRule="auto"/>
+        <w:rPr>
+          <w:rFonts w:asciiTheme="minorHAnsi" w:hAnsiTheme="minorHAnsi" w:cstheme="minorHAnsi"/>
+          <w:color w:val="000000"/>
+          <w:sz w:val="22"/>
+          <w:szCs w:val="22"/>
+        </w:rPr>
+      </w:pPr>
+    </w:p>
+    <w:p>
+      <w:pPr>
+        <w:tabs>
+          <w:tab w:val="left" w:pos="6005"/>
+        </w:tabs>
+        <w:autoSpaceDE w:val="0"/>
+        <w:autoSpaceDN w:val="0"/>
+        <w:adjustRightInd w:val="0"/>
+        <w:spacing w:before="0" w:after="0" w:line="240" w:lineRule="auto"/>
+        <w:rPr>
+          <w:rFonts w:asciiTheme="minorHAnsi" w:hAnsiTheme="minorHAnsi" w:cstheme="minorHAnsi"/>
+          <w:color w:val="000000"/>
+          <w:sz w:val="22"/>
+          <w:szCs w:val="22"/>
+        </w:rPr>
+      </w:pPr>
+    </w:p>
+    <w:p>
+      <w:pPr>
+        <w:pStyle w:val="Heading1"/>
+        <w:spacing w:before="0" w:line="240" w:lineRule="auto"/>
+        <w:rPr>
+          <w:rFonts w:asciiTheme="minorHAnsi" w:hAnsiTheme="minorHAnsi"/>
+        </w:rPr>
+      </w:pPr>
+      <w:r>
+        <w:rPr>
+          <w:rFonts w:asciiTheme="minorHAnsi" w:hAnsiTheme="minorHAnsi"/>
+        </w:rPr>
+        <w:t>Configuration Files</w:t>
+      </w:r>
+    </w:p>
+    <w:p>
+      <w:pPr>
+        <w:tabs>
+          <w:tab w:val="left" w:pos="6005"/>
+        </w:tabs>
+        <w:autoSpaceDE w:val="0"/>
+        <w:autoSpaceDN w:val="0"/>
+        <w:adjustRightInd w:val="0"/>
+        <w:spacing w:before="0" w:after="0" w:line="240" w:lineRule="auto"/>
+        <w:rPr>
+          <w:rFonts w:asciiTheme="minorHAnsi" w:hAnsiTheme="minorHAnsi" w:cstheme="minorHAnsi"/>
+          <w:color w:val="000000"/>
+          <w:sz w:val="22"/>
+          <w:szCs w:val="22"/>
+        </w:rPr>
+      </w:pPr>
+    </w:p>
+    <w:p>
+      <w:pPr>
+        <w:pStyle w:val="Heading1"/>
+        <w:spacing w:before="0" w:line="240" w:lineRule="auto"/>
+        <w:rPr>
+          <w:rFonts w:asciiTheme="minorHAnsi" w:hAnsiTheme="minorHAnsi"/>
+        </w:rPr>
+      </w:pPr>
+      <w:r>
+        <w:rPr>
+          <w:rFonts w:asciiTheme="minorHAnsi" w:hAnsiTheme="minorHAnsi"/>
+        </w:rPr>
+        <w:t>Configuration Files</w:t>
+      </w:r>
+    </w:p>
+    <w:p>
+      <w:pPr>
+        <w:tabs>
+          <w:tab w:val="left" w:pos="6005"/>
+        </w:tabs>
+        <w:autoSpaceDE w:val="0"/>
+        <w:autoSpaceDN w:val="0"/>
+        <w:adjustRightInd w:val="0"/>
+        <w:spacing w:before="0" w:after="0" w:line="240" w:lineRule="auto"/>
+        <w:rPr>
+          <w:rFonts w:asciiTheme="minorHAnsi" w:hAnsiTheme="minorHAnsi" w:cstheme="minorHAnsi"/>
+          <w:color w:val="000000"/>
+          <w:sz w:val="22"/>
+          <w:szCs w:val="22"/>
+        </w:rPr>
+      </w:pPr>
+    </w:p>
+    <w:p>
+      <w:pPr>
+        <w:pStyle w:val="Heading1"/>
+        <w:spacing w:before="0" w:line="240" w:lineRule="auto"/>
+        <w:rPr>
+          <w:rFonts w:asciiTheme="minorHAnsi" w:hAnsiTheme="minorHAnsi"/>
+        </w:rPr>
+      </w:pPr>
+      <w:r>
+        <w:rPr>
+          <w:rFonts w:asciiTheme="minorHAnsi" w:hAnsiTheme="minorHAnsi"/>
+        </w:rPr>
+        <w:t>Configuration Files</w:t>
+      </w:r>
+    </w:p>
+    <w:p>
+      <w:pPr>
+        <w:tabs>
+          <w:tab w:val="left" w:pos="6005"/>
+        </w:tabs>
+        <w:autoSpaceDE w:val="0"/>
+        <w:autoSpaceDN w:val="0"/>
+        <w:adjustRightInd w:val="0"/>
+        <w:spacing w:before="0" w:after="0" w:line="240" w:lineRule="auto"/>
+        <w:rPr>
+          <w:rFonts w:asciiTheme="minorHAnsi" w:hAnsiTheme="minorHAnsi" w:cstheme="minorHAnsi"/>
+          <w:color w:val="000000"/>
+          <w:sz w:val="22"/>
+          <w:szCs w:val="22"/>
+        </w:rPr>
+      </w:pPr>
+    </w:p>
+    <w:p>
+      <w:pPr>
+        <w:pStyle w:val="Heading1"/>
+        <w:spacing w:before="0" w:line="240" w:lineRule="auto"/>
+        <w:rPr>
+          <w:rFonts w:asciiTheme="minorHAnsi" w:hAnsiTheme="minorHAnsi"/>
+        </w:rPr>
+      </w:pPr>
+      <w:r>
+        <w:rPr>
+          <w:rFonts w:asciiTheme="minorHAnsi" w:hAnsiTheme="minorHAnsi"/>
+        </w:rPr>
+        <w:t>Configuration Files</w:t>
+      </w:r>
+    </w:p>
+    <w:p>
+      <w:pPr>
+        <w:tabs>
+          <w:tab w:val="left" w:pos="6005"/>
+        </w:tabs>
+        <w:autoSpaceDE w:val="0"/>
+        <w:autoSpaceDN w:val="0"/>
+        <w:adjustRightInd w:val="0"/>
+        <w:spacing w:before="0" w:after="0" w:line="240" w:lineRule="auto"/>
+        <w:rPr>
+          <w:rFonts w:asciiTheme="minorHAnsi" w:hAnsiTheme="minorHAnsi" w:cstheme="minorHAnsi"/>
+          <w:color w:val="000000"/>
+          <w:sz w:val="22"/>
+          <w:szCs w:val="22"/>
+        </w:rPr>
+      </w:pPr>
+    </w:p>
+    <w:p>
+      <w:pPr>
+        <w:pStyle w:val="Heading1"/>
+        <w:spacing w:before="0" w:line="240" w:lineRule="auto"/>
+        <w:rPr>
+          <w:rFonts w:asciiTheme="minorHAnsi" w:hAnsiTheme="minorHAnsi"/>
+        </w:rPr>
+      </w:pPr>
+      <w:r>
+        <w:rPr>
+          <w:rFonts w:asciiTheme="minorHAnsi" w:hAnsiTheme="minorHAnsi"/>
+        </w:rPr>
+        <w:t>Configuration Files</w:t>
+      </w:r>
+    </w:p>
+    <w:p>
+      <w:pPr>
+        <w:tabs>
+          <w:tab w:val="left" w:pos="6005"/>
+        </w:tabs>
+        <w:autoSpaceDE w:val="0"/>
+        <w:autoSpaceDN w:val="0"/>
+        <w:adjustRightInd w:val="0"/>
+        <w:spacing w:before="0" w:after="0" w:line="240" w:lineRule="auto"/>
+        <w:rPr>
+          <w:rFonts w:asciiTheme="minorHAnsi" w:hAnsiTheme="minorHAnsi" w:cstheme="minorHAnsi"/>
+          <w:color w:val="000000"/>
+          <w:sz w:val="22"/>
+          <w:szCs w:val="22"/>
+        </w:rPr>
+      </w:pPr>
+    </w:p>
+    <w:p>
+      <w:pPr>
+        <w:pStyle w:val="Heading1"/>
+        <w:spacing w:before="0" w:line="240" w:lineRule="auto"/>
+        <w:rPr>
+          <w:rFonts w:asciiTheme="minorHAnsi" w:hAnsiTheme="minorHAnsi"/>
+        </w:rPr>
+      </w:pPr>
+      <w:r>
+        <w:rPr>
+          <w:rFonts w:asciiTheme="minorHAnsi" w:hAnsiTheme="minorHAnsi"/>
+        </w:rPr>
+        <w:t>Configuration Files</w:t>
+      </w:r>
+    </w:p>
+    <w:p>
+      <w:pPr>
+        <w:tabs>
+          <w:tab w:val="left" w:pos="6005"/>
+        </w:tabs>
+        <w:autoSpaceDE w:val="0"/>
+        <w:autoSpaceDN w:val="0"/>
+        <w:adjustRightInd w:val="0"/>
+        <w:spacing w:before="0" w:after="0" w:line="240" w:lineRule="auto"/>
+        <w:rPr>
+          <w:rFonts w:asciiTheme="minorHAnsi" w:hAnsiTheme="minorHAnsi" w:cstheme="minorHAnsi"/>
+          <w:color w:val="000000"/>
+          <w:sz w:val="22"/>
+          <w:szCs w:val="22"/>
+        </w:rPr>
+      </w:pPr>
+    </w:p>
+    <w:p>
+      <w:pPr>
+        <w:pStyle w:val="Heading1"/>
+        <w:spacing w:before="0" w:line="240" w:lineRule="auto"/>
+        <w:rPr>
+          <w:rFonts w:asciiTheme="minorHAnsi" w:hAnsiTheme="minorHAnsi"/>
+        </w:rPr>
+      </w:pPr>
+      <w:r>
+        <w:rPr>
+          <w:rFonts w:asciiTheme="minorHAnsi" w:hAnsiTheme="minorHAnsi"/>
+        </w:rPr>
+        <w:t>Configuration Files</w:t>
+      </w:r>
+    </w:p>
+    <w:p>
+      <w:pPr>
+        <w:tabs>
+          <w:tab w:val="left" w:pos="6005"/>
+        </w:tabs>
+        <w:autoSpaceDE w:val="0"/>
+        <w:autoSpaceDN w:val="0"/>
+        <w:adjustRightInd w:val="0"/>
+        <w:spacing w:before="0" w:after="0" w:line="240" w:lineRule="auto"/>
+        <w:rPr>
+          <w:rFonts w:asciiTheme="minorHAnsi" w:hAnsiTheme="minorHAnsi" w:cstheme="minorHAnsi"/>
+          <w:color w:val="000000"/>
+          <w:sz w:val="22"/>
+          <w:szCs w:val="22"/>
+        </w:rPr>
+      </w:pPr>
+    </w:p>
+    <w:p>
+      <w:pPr>
         <w:tabs>
           <w:tab w:val="left" w:pos="6005"/>
         </w:tabs>
@@ -3038,7 +6591,7 @@
                     <pic:cNvPicPr/>
                   </pic:nvPicPr>
                   <pic:blipFill>
-                    <a:blip r:embed="rId17"/>
+                    <a:blip r:embed="rId22"/>
                     <a:stretch>
                       <a:fillRect/>
                     </a:stretch>
@@ -3933,9 +7486,9 @@
             <o:lock v:ext="edit" aspectratio="t"/>
           </v:shapetype>
           <v:shape id="_x0000_i1025" type="#_x0000_t75" style="width:79.45pt;height:40.75pt" o:ole="">
-            <v:imagedata r:id="rId18" o:title=""/>
+            <v:imagedata r:id="rId23" o:title=""/>
           </v:shape>
-          <o:OLEObject Type="Embed" ProgID="Package" ShapeID="_x0000_i1025" DrawAspect="Content" ObjectID="_1498986785" r:id="rId19"/>
+          <o:OLEObject Type="Embed" ProgID="Package" ShapeID="_x0000_i1025" DrawAspect="Content" ObjectID="_1498994820" r:id="rId24"/>
         </w:object>
       </w:r>
       <w:r>
@@ -3947,9 +7500,9 @@
         </w:rPr>
         <w:object w:dxaOrig="1305" w:dyaOrig="810">
           <v:shape id="_x0000_i1026" type="#_x0000_t75" style="width:65.2pt;height:40.75pt" o:ole="">
-            <v:imagedata r:id="rId20" o:title=""/>
+            <v:imagedata r:id="rId25" o:title=""/>
           </v:shape>
-          <o:OLEObject Type="Embed" ProgID="Package" ShapeID="_x0000_i1026" DrawAspect="Content" ObjectID="_1498986786" r:id="rId21"/>
+          <o:OLEObject Type="Embed" ProgID="Package" ShapeID="_x0000_i1026" DrawAspect="Content" ObjectID="_1498994821" r:id="rId26"/>
         </w:object>
       </w:r>
       <w:r>
@@ -3961,9 +7514,9 @@
         </w:rPr>
         <w:object w:dxaOrig="1170" w:dyaOrig="810">
           <v:shape id="_x0000_i1027" type="#_x0000_t75" style="width:58.4pt;height:40.75pt" o:ole="">
-            <v:imagedata r:id="rId22" o:title=""/>
+            <v:imagedata r:id="rId27" o:title=""/>
           </v:shape>
-          <o:OLEObject Type="Embed" ProgID="Package" ShapeID="_x0000_i1027" DrawAspect="Content" ObjectID="_1498986787" r:id="rId23"/>
+          <o:OLEObject Type="Embed" ProgID="Package" ShapeID="_x0000_i1027" DrawAspect="Content" ObjectID="_1498994822" r:id="rId28"/>
         </w:object>
       </w:r>
       <w:r>
@@ -3975,9 +7528,9 @@
         </w:rPr>
         <w:object w:dxaOrig="1276" w:dyaOrig="811">
           <v:shape id="_x0000_i1028" type="#_x0000_t75" style="width:63.85pt;height:40.75pt" o:ole="">
-            <v:imagedata r:id="rId24" o:title=""/>
+            <v:imagedata r:id="rId29" o:title=""/>
           </v:shape>
-          <o:OLEObject Type="Embed" ProgID="Package" ShapeID="_x0000_i1028" DrawAspect="Content" ObjectID="_1498986788" r:id="rId25"/>
+          <o:OLEObject Type="Embed" ProgID="Package" ShapeID="_x0000_i1028" DrawAspect="Content" ObjectID="_1498994823" r:id="rId30"/>
         </w:object>
       </w:r>
       <w:r>
@@ -3989,9 +7542,9 @@
         </w:rPr>
         <w:object w:dxaOrig="2205" w:dyaOrig="810">
           <v:shape id="_x0000_i1029" type="#_x0000_t75" style="width:110.05pt;height:40.75pt" o:ole="">
-            <v:imagedata r:id="rId26" o:title=""/>
+            <v:imagedata r:id="rId31" o:title=""/>
           </v:shape>
-          <o:OLEObject Type="Embed" ProgID="Package" ShapeID="_x0000_i1029" DrawAspect="Content" ObjectID="_1498986789" r:id="rId27"/>
+          <o:OLEObject Type="Embed" ProgID="Package" ShapeID="_x0000_i1029" DrawAspect="Content" ObjectID="_1498994824" r:id="rId32"/>
         </w:object>
       </w:r>
     </w:p>
@@ -4254,276 +7807,6 @@
             <wp:extent cx="1486060" cy="2038350"/>
             <wp:effectExtent l="0" t="0" r="0" b="0"/>
             <wp:docPr id="2" name="Picture 2"/>
-            <wp:cNvGraphicFramePr>
-              <a:graphicFrameLocks xmlns:a="http://schemas.openxmlformats.org/drawingml/2006/main" noChangeAspect="1"/>
-            </wp:cNvGraphicFramePr>
-            <a:graphic xmlns:a="http://schemas.openxmlformats.org/drawingml/2006/main">
-              <a:graphicData uri="http://schemas.openxmlformats.org/drawingml/2006/picture">
-                <pic:pic xmlns:pic="http://schemas.openxmlformats.org/drawingml/2006/picture">
-                  <pic:nvPicPr>
-                    <pic:cNvPr id="0" name=""/>
-                    <pic:cNvPicPr/>
-                  </pic:nvPicPr>
-                  <pic:blipFill>
-                    <a:blip r:embed="rId28"/>
-                    <a:stretch>
-                      <a:fillRect/>
-                    </a:stretch>
-                  </pic:blipFill>
-                  <pic:spPr>
-                    <a:xfrm>
-                      <a:off x="0" y="0"/>
-                      <a:ext cx="1486060" cy="2038350"/>
-                    </a:xfrm>
-                    <a:prstGeom prst="rect">
-                      <a:avLst/>
-                    </a:prstGeom>
-                  </pic:spPr>
-                </pic:pic>
-              </a:graphicData>
-            </a:graphic>
-          </wp:inline>
-        </w:drawing>
-      </w:r>
-      <w:r>
-        <w:rPr>
-          <w:rFonts w:asciiTheme="minorHAnsi" w:hAnsiTheme="minorHAnsi"/>
-          <w:color w:val="262626" w:themeColor="text1" w:themeTint="D9"/>
-          <w:sz w:val="24"/>
-          <w:szCs w:val="24"/>
-        </w:rPr>
-        <w:tab/>
-      </w:r>
-    </w:p>
-    <w:p>
-      <w:pPr>
-        <w:pStyle w:val="ListParagraph"/>
-        <w:tabs>
-          <w:tab w:val="left" w:pos="8295"/>
-        </w:tabs>
-        <w:spacing w:before="120" w:after="0"/>
-        <w:rPr>
-          <w:rFonts w:asciiTheme="minorHAnsi" w:hAnsiTheme="minorHAnsi"/>
-          <w:color w:val="262626" w:themeColor="text1" w:themeTint="D9"/>
-          <w:sz w:val="24"/>
-          <w:szCs w:val="24"/>
-        </w:rPr>
-      </w:pPr>
-    </w:p>
-    <w:p>
-      <w:pPr>
-        <w:pStyle w:val="ListParagraph"/>
-        <w:tabs>
-          <w:tab w:val="left" w:pos="8295"/>
-        </w:tabs>
-        <w:spacing w:before="120" w:after="0"/>
-        <w:rPr>
-          <w:rFonts w:asciiTheme="minorHAnsi" w:hAnsiTheme="minorHAnsi"/>
-          <w:color w:val="262626" w:themeColor="text1" w:themeTint="D9"/>
-          <w:sz w:val="24"/>
-          <w:szCs w:val="24"/>
-        </w:rPr>
-      </w:pPr>
-    </w:p>
-    <w:p>
-      <w:pPr>
-        <w:pStyle w:val="ListParagraph"/>
-        <w:tabs>
-          <w:tab w:val="left" w:pos="8295"/>
-        </w:tabs>
-        <w:spacing w:before="120" w:after="0"/>
-        <w:rPr>
-          <w:rFonts w:asciiTheme="minorHAnsi" w:hAnsiTheme="minorHAnsi"/>
-          <w:color w:val="262626" w:themeColor="text1" w:themeTint="D9"/>
-          <w:sz w:val="24"/>
-          <w:szCs w:val="24"/>
-        </w:rPr>
-      </w:pPr>
-      <w:r>
-        <w:rPr>
-          <w:rFonts w:asciiTheme="minorHAnsi" w:hAnsiTheme="minorHAnsi"/>
-          <w:color w:val="262626" w:themeColor="text1" w:themeTint="D9"/>
-          <w:sz w:val="24"/>
-          <w:szCs w:val="24"/>
-        </w:rPr>
-        <w:t xml:space="preserve">SBT configuration </w:t>
-      </w:r>
-      <w:proofErr w:type="gramStart"/>
-      <w:r>
-        <w:rPr>
-          <w:rFonts w:asciiTheme="minorHAnsi" w:hAnsiTheme="minorHAnsi"/>
-          <w:color w:val="262626" w:themeColor="text1" w:themeTint="D9"/>
-          <w:sz w:val="24"/>
-          <w:szCs w:val="24"/>
-        </w:rPr>
-        <w:t>files :</w:t>
-      </w:r>
-      <w:proofErr w:type="gramEnd"/>
-    </w:p>
-    <w:p>
-      <w:pPr>
-        <w:pStyle w:val="ListParagraph"/>
-        <w:tabs>
-          <w:tab w:val="left" w:pos="8295"/>
-        </w:tabs>
-        <w:spacing w:before="120" w:after="0"/>
-        <w:rPr>
-          <w:rFonts w:asciiTheme="minorHAnsi" w:hAnsiTheme="minorHAnsi"/>
-          <w:color w:val="262626" w:themeColor="text1" w:themeTint="D9"/>
-          <w:sz w:val="24"/>
-          <w:szCs w:val="24"/>
-        </w:rPr>
-      </w:pPr>
-    </w:p>
-    <w:p>
-      <w:pPr>
-        <w:pStyle w:val="ListParagraph"/>
-        <w:tabs>
-          <w:tab w:val="left" w:pos="8295"/>
-        </w:tabs>
-        <w:spacing w:before="120" w:after="0"/>
-        <w:rPr>
-          <w:rFonts w:asciiTheme="minorHAnsi" w:hAnsiTheme="minorHAnsi"/>
-          <w:color w:val="262626" w:themeColor="text1" w:themeTint="D9"/>
-          <w:sz w:val="24"/>
-          <w:szCs w:val="24"/>
-        </w:rPr>
-      </w:pPr>
-      <w:r>
-        <w:rPr>
-          <w:rFonts w:asciiTheme="minorHAnsi" w:hAnsiTheme="minorHAnsi"/>
-          <w:color w:val="262626" w:themeColor="text1" w:themeTint="D9"/>
-          <w:sz w:val="24"/>
-          <w:szCs w:val="24"/>
-        </w:rPr>
-        <w:t xml:space="preserve">Copy and paste </w:t>
-      </w:r>
-      <w:r>
-        <w:rPr>
-          <w:rFonts w:asciiTheme="minorHAnsi" w:hAnsiTheme="minorHAnsi"/>
-          <w:color w:val="262626" w:themeColor="text1" w:themeTint="D9"/>
-          <w:sz w:val="24"/>
-          <w:szCs w:val="24"/>
-        </w:rPr>
-        <w:t xml:space="preserve">following </w:t>
-      </w:r>
-      <w:proofErr w:type="spellStart"/>
-      <w:r>
-        <w:rPr>
-          <w:rFonts w:asciiTheme="minorHAnsi" w:hAnsiTheme="minorHAnsi"/>
-          <w:color w:val="262626" w:themeColor="text1" w:themeTint="D9"/>
-          <w:sz w:val="24"/>
-          <w:szCs w:val="24"/>
-        </w:rPr>
-        <w:t>build.sbt</w:t>
-      </w:r>
-      <w:proofErr w:type="spellEnd"/>
-      <w:r>
-        <w:rPr>
-          <w:rFonts w:asciiTheme="minorHAnsi" w:hAnsiTheme="minorHAnsi"/>
-          <w:color w:val="262626" w:themeColor="text1" w:themeTint="D9"/>
-          <w:sz w:val="24"/>
-          <w:szCs w:val="24"/>
-        </w:rPr>
-        <w:t xml:space="preserve"> as seen in below image:</w:t>
-      </w:r>
-    </w:p>
-    <w:p>
-      <w:pPr>
-        <w:pStyle w:val="ListParagraph"/>
-        <w:tabs>
-          <w:tab w:val="left" w:pos="8295"/>
-        </w:tabs>
-        <w:spacing w:before="120" w:after="0"/>
-        <w:rPr>
-          <w:rFonts w:asciiTheme="minorHAnsi" w:hAnsiTheme="minorHAnsi"/>
-          <w:color w:val="262626" w:themeColor="text1" w:themeTint="D9"/>
-          <w:sz w:val="24"/>
-          <w:szCs w:val="24"/>
-        </w:rPr>
-      </w:pPr>
-      <w:r>
-        <w:rPr>
-          <w:rFonts w:asciiTheme="minorHAnsi" w:hAnsiTheme="minorHAnsi"/>
-          <w:color w:val="262626" w:themeColor="text1" w:themeTint="D9"/>
-          <w:sz w:val="24"/>
-          <w:szCs w:val="24"/>
-        </w:rPr>
-        <w:object w:dxaOrig="871" w:dyaOrig="811">
-          <v:shape id="_x0000_i1030" type="#_x0000_t75" style="width:43.45pt;height:40.75pt" o:ole="">
-            <v:imagedata r:id="rId29" o:title=""/>
-          </v:shape>
-          <o:OLEObject Type="Embed" ProgID="Package" ShapeID="_x0000_i1030" DrawAspect="Content" ObjectID="_1498986790" r:id="rId30"/>
-        </w:object>
-      </w:r>
-      <w:r>
-        <w:rPr>
-          <w:rFonts w:asciiTheme="minorHAnsi" w:hAnsiTheme="minorHAnsi"/>
-          <w:color w:val="262626" w:themeColor="text1" w:themeTint="D9"/>
-          <w:sz w:val="24"/>
-          <w:szCs w:val="24"/>
-        </w:rPr>
-        <w:object w:dxaOrig="871" w:dyaOrig="811">
-          <v:shape id="_x0000_i1031" type="#_x0000_t75" style="width:43.45pt;height:40.75pt" o:ole="">
-            <v:imagedata r:id="rId29" o:title=""/>
-          </v:shape>
-          <o:OLEObject Type="Embed" ProgID="Package" ShapeID="_x0000_i1031" DrawAspect="Content" ObjectID="_1498986791" r:id="rId31"/>
-        </w:object>
-      </w:r>
-      <w:r>
-        <w:rPr>
-          <w:rFonts w:asciiTheme="minorHAnsi" w:hAnsiTheme="minorHAnsi"/>
-          <w:color w:val="262626" w:themeColor="text1" w:themeTint="D9"/>
-          <w:sz w:val="24"/>
-          <w:szCs w:val="24"/>
-        </w:rPr>
-        <w:object w:dxaOrig="871" w:dyaOrig="811">
-          <v:shape id="_x0000_i1032" type="#_x0000_t75" style="width:43.45pt;height:40.75pt" o:ole="">
-            <v:imagedata r:id="rId29" o:title=""/>
-          </v:shape>
-          <o:OLEObject Type="Embed" ProgID="Package" ShapeID="_x0000_i1032" DrawAspect="Content" ObjectID="_1498986792" r:id="rId32"/>
-        </w:object>
-      </w:r>
-    </w:p>
-    <w:p>
-      <w:pPr>
-        <w:pStyle w:val="ListParagraph"/>
-        <w:tabs>
-          <w:tab w:val="left" w:pos="8295"/>
-        </w:tabs>
-        <w:spacing w:before="120" w:after="0"/>
-        <w:rPr>
-          <w:rFonts w:asciiTheme="minorHAnsi" w:hAnsiTheme="minorHAnsi"/>
-          <w:color w:val="262626" w:themeColor="text1" w:themeTint="D9"/>
-          <w:sz w:val="24"/>
-          <w:szCs w:val="24"/>
-        </w:rPr>
-      </w:pPr>
-    </w:p>
-    <w:p>
-      <w:pPr>
-        <w:pStyle w:val="ListParagraph"/>
-        <w:tabs>
-          <w:tab w:val="left" w:pos="8295"/>
-        </w:tabs>
-        <w:spacing w:before="120" w:after="0"/>
-        <w:rPr>
-          <w:rFonts w:asciiTheme="minorHAnsi" w:hAnsiTheme="minorHAnsi"/>
-          <w:color w:val="262626" w:themeColor="text1" w:themeTint="D9"/>
-          <w:sz w:val="24"/>
-          <w:szCs w:val="24"/>
-        </w:rPr>
-      </w:pPr>
-      <w:r>
-        <w:rPr>
-          <w:noProof/>
-          <w:lang w:bidi="ar-SA"/>
-        </w:rPr>
-        <w:drawing>
-          <wp:inline distT="0" distB="0" distL="0" distR="0" wp14:anchorId="50D17AAE" wp14:editId="626CD610">
-            <wp:extent cx="1307622" cy="2181225"/>
-            <wp:effectExtent l="0" t="0" r="6985" b="0"/>
-            <wp:docPr id="13" name="Picture 13"/>
             <wp:cNvGraphicFramePr>
               <a:graphicFrameLocks xmlns:a="http://schemas.openxmlformats.org/drawingml/2006/main" noChangeAspect="1"/>
             </wp:cNvGraphicFramePr>
@@ -4543,6 +7826,276 @@
                   <pic:spPr>
                     <a:xfrm>
                       <a:off x="0" y="0"/>
+                      <a:ext cx="1486060" cy="2038350"/>
+                    </a:xfrm>
+                    <a:prstGeom prst="rect">
+                      <a:avLst/>
+                    </a:prstGeom>
+                  </pic:spPr>
+                </pic:pic>
+              </a:graphicData>
+            </a:graphic>
+          </wp:inline>
+        </w:drawing>
+      </w:r>
+      <w:r>
+        <w:rPr>
+          <w:rFonts w:asciiTheme="minorHAnsi" w:hAnsiTheme="minorHAnsi"/>
+          <w:color w:val="262626" w:themeColor="text1" w:themeTint="D9"/>
+          <w:sz w:val="24"/>
+          <w:szCs w:val="24"/>
+        </w:rPr>
+        <w:tab/>
+      </w:r>
+    </w:p>
+    <w:p>
+      <w:pPr>
+        <w:pStyle w:val="ListParagraph"/>
+        <w:tabs>
+          <w:tab w:val="left" w:pos="8295"/>
+        </w:tabs>
+        <w:spacing w:before="120" w:after="0"/>
+        <w:rPr>
+          <w:rFonts w:asciiTheme="minorHAnsi" w:hAnsiTheme="minorHAnsi"/>
+          <w:color w:val="262626" w:themeColor="text1" w:themeTint="D9"/>
+          <w:sz w:val="24"/>
+          <w:szCs w:val="24"/>
+        </w:rPr>
+      </w:pPr>
+    </w:p>
+    <w:p>
+      <w:pPr>
+        <w:pStyle w:val="ListParagraph"/>
+        <w:tabs>
+          <w:tab w:val="left" w:pos="8295"/>
+        </w:tabs>
+        <w:spacing w:before="120" w:after="0"/>
+        <w:rPr>
+          <w:rFonts w:asciiTheme="minorHAnsi" w:hAnsiTheme="minorHAnsi"/>
+          <w:color w:val="262626" w:themeColor="text1" w:themeTint="D9"/>
+          <w:sz w:val="24"/>
+          <w:szCs w:val="24"/>
+        </w:rPr>
+      </w:pPr>
+    </w:p>
+    <w:p>
+      <w:pPr>
+        <w:pStyle w:val="ListParagraph"/>
+        <w:tabs>
+          <w:tab w:val="left" w:pos="8295"/>
+        </w:tabs>
+        <w:spacing w:before="120" w:after="0"/>
+        <w:rPr>
+          <w:rFonts w:asciiTheme="minorHAnsi" w:hAnsiTheme="minorHAnsi"/>
+          <w:color w:val="262626" w:themeColor="text1" w:themeTint="D9"/>
+          <w:sz w:val="24"/>
+          <w:szCs w:val="24"/>
+        </w:rPr>
+      </w:pPr>
+      <w:r>
+        <w:rPr>
+          <w:rFonts w:asciiTheme="minorHAnsi" w:hAnsiTheme="minorHAnsi"/>
+          <w:color w:val="262626" w:themeColor="text1" w:themeTint="D9"/>
+          <w:sz w:val="24"/>
+          <w:szCs w:val="24"/>
+        </w:rPr>
+        <w:t xml:space="preserve">SBT configuration </w:t>
+      </w:r>
+      <w:proofErr w:type="gramStart"/>
+      <w:r>
+        <w:rPr>
+          <w:rFonts w:asciiTheme="minorHAnsi" w:hAnsiTheme="minorHAnsi"/>
+          <w:color w:val="262626" w:themeColor="text1" w:themeTint="D9"/>
+          <w:sz w:val="24"/>
+          <w:szCs w:val="24"/>
+        </w:rPr>
+        <w:t>files :</w:t>
+      </w:r>
+      <w:proofErr w:type="gramEnd"/>
+    </w:p>
+    <w:p>
+      <w:pPr>
+        <w:pStyle w:val="ListParagraph"/>
+        <w:tabs>
+          <w:tab w:val="left" w:pos="8295"/>
+        </w:tabs>
+        <w:spacing w:before="120" w:after="0"/>
+        <w:rPr>
+          <w:rFonts w:asciiTheme="minorHAnsi" w:hAnsiTheme="minorHAnsi"/>
+          <w:color w:val="262626" w:themeColor="text1" w:themeTint="D9"/>
+          <w:sz w:val="24"/>
+          <w:szCs w:val="24"/>
+        </w:rPr>
+      </w:pPr>
+    </w:p>
+    <w:p>
+      <w:pPr>
+        <w:pStyle w:val="ListParagraph"/>
+        <w:tabs>
+          <w:tab w:val="left" w:pos="8295"/>
+        </w:tabs>
+        <w:spacing w:before="120" w:after="0"/>
+        <w:rPr>
+          <w:rFonts w:asciiTheme="minorHAnsi" w:hAnsiTheme="minorHAnsi"/>
+          <w:color w:val="262626" w:themeColor="text1" w:themeTint="D9"/>
+          <w:sz w:val="24"/>
+          <w:szCs w:val="24"/>
+        </w:rPr>
+      </w:pPr>
+      <w:r>
+        <w:rPr>
+          <w:rFonts w:asciiTheme="minorHAnsi" w:hAnsiTheme="minorHAnsi"/>
+          <w:color w:val="262626" w:themeColor="text1" w:themeTint="D9"/>
+          <w:sz w:val="24"/>
+          <w:szCs w:val="24"/>
+        </w:rPr>
+        <w:t xml:space="preserve">Copy and paste </w:t>
+      </w:r>
+      <w:r>
+        <w:rPr>
+          <w:rFonts w:asciiTheme="minorHAnsi" w:hAnsiTheme="minorHAnsi"/>
+          <w:color w:val="262626" w:themeColor="text1" w:themeTint="D9"/>
+          <w:sz w:val="24"/>
+          <w:szCs w:val="24"/>
+        </w:rPr>
+        <w:t xml:space="preserve">following </w:t>
+      </w:r>
+      <w:proofErr w:type="spellStart"/>
+      <w:r>
+        <w:rPr>
+          <w:rFonts w:asciiTheme="minorHAnsi" w:hAnsiTheme="minorHAnsi"/>
+          <w:color w:val="262626" w:themeColor="text1" w:themeTint="D9"/>
+          <w:sz w:val="24"/>
+          <w:szCs w:val="24"/>
+        </w:rPr>
+        <w:t>build.sbt</w:t>
+      </w:r>
+      <w:proofErr w:type="spellEnd"/>
+      <w:r>
+        <w:rPr>
+          <w:rFonts w:asciiTheme="minorHAnsi" w:hAnsiTheme="minorHAnsi"/>
+          <w:color w:val="262626" w:themeColor="text1" w:themeTint="D9"/>
+          <w:sz w:val="24"/>
+          <w:szCs w:val="24"/>
+        </w:rPr>
+        <w:t xml:space="preserve"> as seen in below image:</w:t>
+      </w:r>
+    </w:p>
+    <w:p>
+      <w:pPr>
+        <w:pStyle w:val="ListParagraph"/>
+        <w:tabs>
+          <w:tab w:val="left" w:pos="8295"/>
+        </w:tabs>
+        <w:spacing w:before="120" w:after="0"/>
+        <w:rPr>
+          <w:rFonts w:asciiTheme="minorHAnsi" w:hAnsiTheme="minorHAnsi"/>
+          <w:color w:val="262626" w:themeColor="text1" w:themeTint="D9"/>
+          <w:sz w:val="24"/>
+          <w:szCs w:val="24"/>
+        </w:rPr>
+      </w:pPr>
+      <w:r>
+        <w:rPr>
+          <w:rFonts w:asciiTheme="minorHAnsi" w:hAnsiTheme="minorHAnsi"/>
+          <w:color w:val="262626" w:themeColor="text1" w:themeTint="D9"/>
+          <w:sz w:val="24"/>
+          <w:szCs w:val="24"/>
+        </w:rPr>
+        <w:object w:dxaOrig="871" w:dyaOrig="811">
+          <v:shape id="_x0000_i1030" type="#_x0000_t75" style="width:43.45pt;height:40.75pt" o:ole="">
+            <v:imagedata r:id="rId34" o:title=""/>
+          </v:shape>
+          <o:OLEObject Type="Embed" ProgID="Package" ShapeID="_x0000_i1030" DrawAspect="Content" ObjectID="_1498994825" r:id="rId35"/>
+        </w:object>
+      </w:r>
+      <w:r>
+        <w:rPr>
+          <w:rFonts w:asciiTheme="minorHAnsi" w:hAnsiTheme="minorHAnsi"/>
+          <w:color w:val="262626" w:themeColor="text1" w:themeTint="D9"/>
+          <w:sz w:val="24"/>
+          <w:szCs w:val="24"/>
+        </w:rPr>
+        <w:object w:dxaOrig="871" w:dyaOrig="811">
+          <v:shape id="_x0000_i1031" type="#_x0000_t75" style="width:43.45pt;height:40.75pt" o:ole="">
+            <v:imagedata r:id="rId34" o:title=""/>
+          </v:shape>
+          <o:OLEObject Type="Embed" ProgID="Package" ShapeID="_x0000_i1031" DrawAspect="Content" ObjectID="_1498994826" r:id="rId36"/>
+        </w:object>
+      </w:r>
+      <w:r>
+        <w:rPr>
+          <w:rFonts w:asciiTheme="minorHAnsi" w:hAnsiTheme="minorHAnsi"/>
+          <w:color w:val="262626" w:themeColor="text1" w:themeTint="D9"/>
+          <w:sz w:val="24"/>
+          <w:szCs w:val="24"/>
+        </w:rPr>
+        <w:object w:dxaOrig="871" w:dyaOrig="811">
+          <v:shape id="_x0000_i1032" type="#_x0000_t75" style="width:43.45pt;height:40.75pt" o:ole="">
+            <v:imagedata r:id="rId34" o:title=""/>
+          </v:shape>
+          <o:OLEObject Type="Embed" ProgID="Package" ShapeID="_x0000_i1032" DrawAspect="Content" ObjectID="_1498994827" r:id="rId37"/>
+        </w:object>
+      </w:r>
+    </w:p>
+    <w:p>
+      <w:pPr>
+        <w:pStyle w:val="ListParagraph"/>
+        <w:tabs>
+          <w:tab w:val="left" w:pos="8295"/>
+        </w:tabs>
+        <w:spacing w:before="120" w:after="0"/>
+        <w:rPr>
+          <w:rFonts w:asciiTheme="minorHAnsi" w:hAnsiTheme="minorHAnsi"/>
+          <w:color w:val="262626" w:themeColor="text1" w:themeTint="D9"/>
+          <w:sz w:val="24"/>
+          <w:szCs w:val="24"/>
+        </w:rPr>
+      </w:pPr>
+    </w:p>
+    <w:p>
+      <w:pPr>
+        <w:pStyle w:val="ListParagraph"/>
+        <w:tabs>
+          <w:tab w:val="left" w:pos="8295"/>
+        </w:tabs>
+        <w:spacing w:before="120" w:after="0"/>
+        <w:rPr>
+          <w:rFonts w:asciiTheme="minorHAnsi" w:hAnsiTheme="minorHAnsi"/>
+          <w:color w:val="262626" w:themeColor="text1" w:themeTint="D9"/>
+          <w:sz w:val="24"/>
+          <w:szCs w:val="24"/>
+        </w:rPr>
+      </w:pPr>
+      <w:r>
+        <w:rPr>
+          <w:noProof/>
+          <w:lang w:bidi="ar-SA"/>
+        </w:rPr>
+        <w:drawing>
+          <wp:inline distT="0" distB="0" distL="0" distR="0" wp14:anchorId="50D17AAE" wp14:editId="626CD610">
+            <wp:extent cx="1307622" cy="2181225"/>
+            <wp:effectExtent l="0" t="0" r="6985" b="0"/>
+            <wp:docPr id="13" name="Picture 13"/>
+            <wp:cNvGraphicFramePr>
+              <a:graphicFrameLocks xmlns:a="http://schemas.openxmlformats.org/drawingml/2006/main" noChangeAspect="1"/>
+            </wp:cNvGraphicFramePr>
+            <a:graphic xmlns:a="http://schemas.openxmlformats.org/drawingml/2006/main">
+              <a:graphicData uri="http://schemas.openxmlformats.org/drawingml/2006/picture">
+                <pic:pic xmlns:pic="http://schemas.openxmlformats.org/drawingml/2006/picture">
+                  <pic:nvPicPr>
+                    <pic:cNvPr id="0" name=""/>
+                    <pic:cNvPicPr/>
+                  </pic:nvPicPr>
+                  <pic:blipFill>
+                    <a:blip r:embed="rId38"/>
+                    <a:stretch>
+                      <a:fillRect/>
+                    </a:stretch>
+                  </pic:blipFill>
+                  <pic:spPr>
+                    <a:xfrm>
+                      <a:off x="0" y="0"/>
                       <a:ext cx="1307622" cy="2181225"/>
                     </a:xfrm>
                     <a:prstGeom prst="rect">
@@ -4788,7 +8341,7 @@
                     <pic:cNvPicPr/>
                   </pic:nvPicPr>
                   <pic:blipFill>
-                    <a:blip r:embed="rId34"/>
+                    <a:blip r:embed="rId39"/>
                     <a:stretch>
                       <a:fillRect/>
                     </a:stretch>
@@ -4908,9 +8461,9 @@
         </w:rPr>
         <w:object w:dxaOrig="1575" w:dyaOrig="811">
           <v:shape id="_x0000_i1033" type="#_x0000_t75" style="width:78.8pt;height:40.75pt" o:ole="">
-            <v:imagedata r:id="rId35" o:title=""/>
+            <v:imagedata r:id="rId40" o:title=""/>
           </v:shape>
-          <o:OLEObject Type="Embed" ProgID="Package" ShapeID="_x0000_i1033" DrawAspect="Content" ObjectID="_1498986793" r:id="rId36"/>
+          <o:OLEObject Type="Embed" ProgID="Package" ShapeID="_x0000_i1033" DrawAspect="Content" ObjectID="_1498994828" r:id="rId41"/>
         </w:object>
       </w:r>
     </w:p>
@@ -4958,7 +8511,7 @@
                     <pic:cNvPicPr/>
                   </pic:nvPicPr>
                   <pic:blipFill>
-                    <a:blip r:embed="rId37"/>
+                    <a:blip r:embed="rId42"/>
                     <a:stretch>
                       <a:fillRect/>
                     </a:stretch>
@@ -5338,7 +8891,7 @@
                     </pic:cNvPicPr>
                   </pic:nvPicPr>
                   <pic:blipFill>
-                    <a:blip r:embed="rId38">
+                    <a:blip r:embed="rId43">
                       <a:extLst>
                         <a:ext uri="{28A0092B-C50C-407E-A947-70E740481C1C}">
                           <a14:useLocalDpi xmlns:a14="http://schemas.microsoft.com/office/drawing/2010/main" val="0"/>
@@ -5591,7 +9144,7 @@
                     <pic:cNvPicPr/>
                   </pic:nvPicPr>
                   <pic:blipFill>
-                    <a:blip r:embed="rId39">
+                    <a:blip r:embed="rId44">
                       <a:extLst>
                         <a:ext uri="{28A0092B-C50C-407E-A947-70E740481C1C}">
                           <a14:useLocalDpi xmlns:a14="http://schemas.microsoft.com/office/drawing/2010/main" val="0"/>
@@ -5767,7 +9320,7 @@
                     <pic:cNvPicPr/>
                   </pic:nvPicPr>
                   <pic:blipFill>
-                    <a:blip r:embed="rId40"/>
+                    <a:blip r:embed="rId45"/>
                     <a:stretch>
                       <a:fillRect/>
                     </a:stretch>
@@ -5894,7 +9447,7 @@
                     <pic:cNvPicPr/>
                   </pic:nvPicPr>
                   <pic:blipFill>
-                    <a:blip r:embed="rId41"/>
+                    <a:blip r:embed="rId46"/>
                     <a:stretch>
                       <a:fillRect/>
                     </a:stretch>
@@ -6195,7 +9748,7 @@
                     <pic:cNvPicPr/>
                   </pic:nvPicPr>
                   <pic:blipFill>
-                    <a:blip r:embed="rId42"/>
+                    <a:blip r:embed="rId47"/>
                     <a:stretch>
                       <a:fillRect/>
                     </a:stretch>
@@ -6549,9 +10102,9 @@
       <w:bookmarkEnd w:id="78"/>
     </w:p>
     <w:sectPr>
-      <w:headerReference w:type="default" r:id="rId43"/>
-      <w:footerReference w:type="default" r:id="rId44"/>
-      <w:footerReference w:type="first" r:id="rId45"/>
+      <w:headerReference w:type="default" r:id="rId48"/>
+      <w:footerReference w:type="default" r:id="rId49"/>
+      <w:footerReference w:type="first" r:id="rId50"/>
       <w:pgSz w:w="12240" w:h="15840"/>
       <w:pgMar w:top="720" w:right="720" w:bottom="720" w:left="720" w:header="706" w:footer="706" w:gutter="0"/>
       <w:pgBorders w:offsetFrom="page">
@@ -6646,7 +10199,7 @@
       <w:rPr>
         <w:noProof/>
       </w:rPr>
-      <w:t>3</w:t>
+      <w:t>6</w:t>
     </w:r>
     <w:r>
       <w:fldChar w:fldCharType="end"/>
@@ -6816,7 +10369,7 @@
         <w:lang w:bidi="ar-SA"/>
       </w:rPr>
       <w:drawing>
-        <wp:anchor distT="0" distB="0" distL="114300" distR="114300" simplePos="0" relativeHeight="251658240" behindDoc="0" locked="0" layoutInCell="1" allowOverlap="1" wp14:anchorId="4EEAFEE4" wp14:editId="28415C5A">
+        <wp:anchor distT="0" distB="0" distL="114300" distR="114300" simplePos="0" relativeHeight="251658240" behindDoc="0" locked="0" layoutInCell="1" allowOverlap="1" wp14:anchorId="7599E8CF" wp14:editId="2C8540BD">
           <wp:simplePos x="0" y="0"/>
           <wp:positionH relativeFrom="column">
             <wp:posOffset>5343525</wp:posOffset>
@@ -7199,6 +10752,119 @@
     </w:lvl>
   </w:abstractNum>
   <w:abstractNum w:abstractNumId="8">
+    <w:nsid w:val="004B6FF1"/>
+    <w:multiLevelType w:val="hybridMultilevel"/>
+    <w:tmpl w:val="768A2D24"/>
+    <w:lvl w:ilvl="0" w:tplc="04090001">
+      <w:start w:val="1"/>
+      <w:numFmt w:val="bullet"/>
+      <w:lvlText w:val=""/>
+      <w:lvlJc w:val="left"/>
+      <w:pPr>
+        <w:ind w:left="1440" w:hanging="360"/>
+      </w:pPr>
+      <w:rPr>
+        <w:rFonts w:ascii="Symbol" w:hAnsi="Symbol" w:hint="default"/>
+      </w:rPr>
+    </w:lvl>
+    <w:lvl w:ilvl="1" w:tplc="04090003" w:tentative="1">
+      <w:start w:val="1"/>
+      <w:numFmt w:val="bullet"/>
+      <w:lvlText w:val="o"/>
+      <w:lvlJc w:val="left"/>
+      <w:pPr>
+        <w:ind w:left="2160" w:hanging="360"/>
+      </w:pPr>
+      <w:rPr>
+        <w:rFonts w:ascii="Courier New" w:hAnsi="Courier New" w:cs="Courier New" w:hint="default"/>
+      </w:rPr>
+    </w:lvl>
+    <w:lvl w:ilvl="2" w:tplc="04090005" w:tentative="1">
+      <w:start w:val="1"/>
+      <w:numFmt w:val="bullet"/>
+      <w:lvlText w:val=""/>
+      <w:lvlJc w:val="left"/>
+      <w:pPr>
+        <w:ind w:left="2880" w:hanging="360"/>
+      </w:pPr>
+      <w:rPr>
+        <w:rFonts w:ascii="Wingdings" w:hAnsi="Wingdings" w:hint="default"/>
+      </w:rPr>
+    </w:lvl>
+    <w:lvl w:ilvl="3" w:tplc="04090001" w:tentative="1">
+      <w:start w:val="1"/>
+      <w:numFmt w:val="bullet"/>
+      <w:lvlText w:val=""/>
+      <w:lvlJc w:val="left"/>
+      <w:pPr>
+        <w:ind w:left="3600" w:hanging="360"/>
+      </w:pPr>
+      <w:rPr>
+        <w:rFonts w:ascii="Symbol" w:hAnsi="Symbol" w:hint="default"/>
+      </w:rPr>
+    </w:lvl>
+    <w:lvl w:ilvl="4" w:tplc="04090003" w:tentative="1">
+      <w:start w:val="1"/>
+      <w:numFmt w:val="bullet"/>
+      <w:lvlText w:val="o"/>
+      <w:lvlJc w:val="left"/>
+      <w:pPr>
+        <w:ind w:left="4320" w:hanging="360"/>
+      </w:pPr>
+      <w:rPr>
+        <w:rFonts w:ascii="Courier New" w:hAnsi="Courier New" w:cs="Courier New" w:hint="default"/>
+      </w:rPr>
+    </w:lvl>
+    <w:lvl w:ilvl="5" w:tplc="04090005" w:tentative="1">
+      <w:start w:val="1"/>
+      <w:numFmt w:val="bullet"/>
+      <w:lvlText w:val=""/>
+      <w:lvlJc w:val="left"/>
+      <w:pPr>
+        <w:ind w:left="5040" w:hanging="360"/>
+      </w:pPr>
+      <w:rPr>
+        <w:rFonts w:ascii="Wingdings" w:hAnsi="Wingdings" w:hint="default"/>
+      </w:rPr>
+    </w:lvl>
+    <w:lvl w:ilvl="6" w:tplc="04090001" w:tentative="1">
+      <w:start w:val="1"/>
+      <w:numFmt w:val="bullet"/>
+      <w:lvlText w:val=""/>
+      <w:lvlJc w:val="left"/>
+      <w:pPr>
+        <w:ind w:left="5760" w:hanging="360"/>
+      </w:pPr>
+      <w:rPr>
+        <w:rFonts w:ascii="Symbol" w:hAnsi="Symbol" w:hint="default"/>
+      </w:rPr>
+    </w:lvl>
+    <w:lvl w:ilvl="7" w:tplc="04090003" w:tentative="1">
+      <w:start w:val="1"/>
+      <w:numFmt w:val="bullet"/>
+      <w:lvlText w:val="o"/>
+      <w:lvlJc w:val="left"/>
+      <w:pPr>
+        <w:ind w:left="6480" w:hanging="360"/>
+      </w:pPr>
+      <w:rPr>
+        <w:rFonts w:ascii="Courier New" w:hAnsi="Courier New" w:cs="Courier New" w:hint="default"/>
+      </w:rPr>
+    </w:lvl>
+    <w:lvl w:ilvl="8" w:tplc="04090005" w:tentative="1">
+      <w:start w:val="1"/>
+      <w:numFmt w:val="bullet"/>
+      <w:lvlText w:val=""/>
+      <w:lvlJc w:val="left"/>
+      <w:pPr>
+        <w:ind w:left="7200" w:hanging="360"/>
+      </w:pPr>
+      <w:rPr>
+        <w:rFonts w:ascii="Wingdings" w:hAnsi="Wingdings" w:hint="default"/>
+      </w:rPr>
+    </w:lvl>
+  </w:abstractNum>
+  <w:abstractNum w:abstractNumId="9">
     <w:nsid w:val="16574985"/>
     <w:multiLevelType w:val="hybridMultilevel"/>
     <w:tmpl w:val="0C8EDEFC"/>
@@ -7284,7 +10950,7 @@
       </w:pPr>
     </w:lvl>
   </w:abstractNum>
-  <w:abstractNum w:abstractNumId="9">
+  <w:abstractNum w:abstractNumId="10">
     <w:nsid w:val="23A06433"/>
     <w:multiLevelType w:val="hybridMultilevel"/>
     <w:tmpl w:val="0C8EDEFC"/>
@@ -7370,7 +11036,7 @@
       </w:pPr>
     </w:lvl>
   </w:abstractNum>
-  <w:abstractNum w:abstractNumId="10">
+  <w:abstractNum w:abstractNumId="11">
     <w:nsid w:val="23B87FAB"/>
     <w:multiLevelType w:val="multilevel"/>
     <w:tmpl w:val="ECA4EAFA"/>
@@ -7533,7 +11199,7 @@
       </w:rPr>
     </w:lvl>
   </w:abstractNum>
-  <w:abstractNum w:abstractNumId="11">
+  <w:abstractNum w:abstractNumId="12">
     <w:nsid w:val="277A3764"/>
     <w:multiLevelType w:val="hybridMultilevel"/>
     <w:tmpl w:val="32DEEA86"/>
@@ -7626,7 +11292,7 @@
       </w:pPr>
     </w:lvl>
   </w:abstractNum>
-  <w:abstractNum w:abstractNumId="12">
+  <w:abstractNum w:abstractNumId="13">
     <w:nsid w:val="295025A5"/>
     <w:multiLevelType w:val="hybridMultilevel"/>
     <w:tmpl w:val="7EA85242"/>
@@ -7743,7 +11409,7 @@
       </w:rPr>
     </w:lvl>
   </w:abstractNum>
-  <w:abstractNum w:abstractNumId="13">
+  <w:abstractNum w:abstractNumId="14">
     <w:nsid w:val="31C508EB"/>
     <w:multiLevelType w:val="hybridMultilevel"/>
     <w:tmpl w:val="0C8EDEFC"/>
@@ -7829,7 +11495,7 @@
       </w:pPr>
     </w:lvl>
   </w:abstractNum>
-  <w:abstractNum w:abstractNumId="14">
+  <w:abstractNum w:abstractNumId="15">
     <w:nsid w:val="32830D71"/>
     <w:multiLevelType w:val="multilevel"/>
     <w:tmpl w:val="E108A4D8"/>
@@ -7924,7 +11590,7 @@
       </w:pPr>
     </w:lvl>
   </w:abstractNum>
-  <w:abstractNum w:abstractNumId="15">
+  <w:abstractNum w:abstractNumId="16">
     <w:nsid w:val="352D4CD7"/>
     <w:multiLevelType w:val="hybridMultilevel"/>
     <w:tmpl w:val="0C8EDEFC"/>
@@ -8010,7 +11676,7 @@
       </w:pPr>
     </w:lvl>
   </w:abstractNum>
-  <w:abstractNum w:abstractNumId="16">
+  <w:abstractNum w:abstractNumId="17">
     <w:nsid w:val="46945889"/>
     <w:multiLevelType w:val="multilevel"/>
     <w:tmpl w:val="414A1330"/>
@@ -8100,7 +11766,7 @@
       </w:pPr>
     </w:lvl>
   </w:abstractNum>
-  <w:abstractNum w:abstractNumId="17">
+  <w:abstractNum w:abstractNumId="18">
     <w:nsid w:val="4E9E5B1B"/>
     <w:multiLevelType w:val="hybridMultilevel"/>
     <w:tmpl w:val="B344E0B8"/>
@@ -8186,7 +11852,7 @@
       </w:pPr>
     </w:lvl>
   </w:abstractNum>
-  <w:abstractNum w:abstractNumId="18">
+  <w:abstractNum w:abstractNumId="19">
     <w:nsid w:val="50E6482E"/>
     <w:multiLevelType w:val="hybridMultilevel"/>
     <w:tmpl w:val="0C8EDEFC"/>
@@ -8272,7 +11938,7 @@
       </w:pPr>
     </w:lvl>
   </w:abstractNum>
-  <w:abstractNum w:abstractNumId="19">
+  <w:abstractNum w:abstractNumId="20">
     <w:nsid w:val="51F16046"/>
     <w:multiLevelType w:val="hybridMultilevel"/>
     <w:tmpl w:val="0C8EDEFC"/>
@@ -8358,7 +12024,120 @@
       </w:pPr>
     </w:lvl>
   </w:abstractNum>
-  <w:abstractNum w:abstractNumId="20">
+  <w:abstractNum w:abstractNumId="21">
+    <w:nsid w:val="597822D3"/>
+    <w:multiLevelType w:val="hybridMultilevel"/>
+    <w:tmpl w:val="801056CA"/>
+    <w:lvl w:ilvl="0" w:tplc="04090001">
+      <w:start w:val="1"/>
+      <w:numFmt w:val="bullet"/>
+      <w:lvlText w:val=""/>
+      <w:lvlJc w:val="left"/>
+      <w:pPr>
+        <w:ind w:left="720" w:hanging="360"/>
+      </w:pPr>
+      <w:rPr>
+        <w:rFonts w:ascii="Symbol" w:hAnsi="Symbol" w:hint="default"/>
+      </w:rPr>
+    </w:lvl>
+    <w:lvl w:ilvl="1" w:tplc="04090003" w:tentative="1">
+      <w:start w:val="1"/>
+      <w:numFmt w:val="bullet"/>
+      <w:lvlText w:val="o"/>
+      <w:lvlJc w:val="left"/>
+      <w:pPr>
+        <w:ind w:left="1440" w:hanging="360"/>
+      </w:pPr>
+      <w:rPr>
+        <w:rFonts w:ascii="Courier New" w:hAnsi="Courier New" w:cs="Courier New" w:hint="default"/>
+      </w:rPr>
+    </w:lvl>
+    <w:lvl w:ilvl="2" w:tplc="04090005" w:tentative="1">
+      <w:start w:val="1"/>
+      <w:numFmt w:val="bullet"/>
+      <w:lvlText w:val=""/>
+      <w:lvlJc w:val="left"/>
+      <w:pPr>
+        <w:ind w:left="2160" w:hanging="360"/>
+      </w:pPr>
+      <w:rPr>
+        <w:rFonts w:ascii="Wingdings" w:hAnsi="Wingdings" w:hint="default"/>
+      </w:rPr>
+    </w:lvl>
+    <w:lvl w:ilvl="3" w:tplc="04090001" w:tentative="1">
+      <w:start w:val="1"/>
+      <w:numFmt w:val="bullet"/>
+      <w:lvlText w:val=""/>
+      <w:lvlJc w:val="left"/>
+      <w:pPr>
+        <w:ind w:left="2880" w:hanging="360"/>
+      </w:pPr>
+      <w:rPr>
+        <w:rFonts w:ascii="Symbol" w:hAnsi="Symbol" w:hint="default"/>
+      </w:rPr>
+    </w:lvl>
+    <w:lvl w:ilvl="4" w:tplc="04090003" w:tentative="1">
+      <w:start w:val="1"/>
+      <w:numFmt w:val="bullet"/>
+      <w:lvlText w:val="o"/>
+      <w:lvlJc w:val="left"/>
+      <w:pPr>
+        <w:ind w:left="3600" w:hanging="360"/>
+      </w:pPr>
+      <w:rPr>
+        <w:rFonts w:ascii="Courier New" w:hAnsi="Courier New" w:cs="Courier New" w:hint="default"/>
+      </w:rPr>
+    </w:lvl>
+    <w:lvl w:ilvl="5" w:tplc="04090005" w:tentative="1">
+      <w:start w:val="1"/>
+      <w:numFmt w:val="bullet"/>
+      <w:lvlText w:val=""/>
+      <w:lvlJc w:val="left"/>
+      <w:pPr>
+        <w:ind w:left="4320" w:hanging="360"/>
+      </w:pPr>
+      <w:rPr>
+        <w:rFonts w:ascii="Wingdings" w:hAnsi="Wingdings" w:hint="default"/>
+      </w:rPr>
+    </w:lvl>
+    <w:lvl w:ilvl="6" w:tplc="04090001" w:tentative="1">
+      <w:start w:val="1"/>
+      <w:numFmt w:val="bullet"/>
+      <w:lvlText w:val=""/>
+      <w:lvlJc w:val="left"/>
+      <w:pPr>
+        <w:ind w:left="5040" w:hanging="360"/>
+      </w:pPr>
+      <w:rPr>
+        <w:rFonts w:ascii="Symbol" w:hAnsi="Symbol" w:hint="default"/>
+      </w:rPr>
+    </w:lvl>
+    <w:lvl w:ilvl="7" w:tplc="04090003" w:tentative="1">
+      <w:start w:val="1"/>
+      <w:numFmt w:val="bullet"/>
+      <w:lvlText w:val="o"/>
+      <w:lvlJc w:val="left"/>
+      <w:pPr>
+        <w:ind w:left="5760" w:hanging="360"/>
+      </w:pPr>
+      <w:rPr>
+        <w:rFonts w:ascii="Courier New" w:hAnsi="Courier New" w:cs="Courier New" w:hint="default"/>
+      </w:rPr>
+    </w:lvl>
+    <w:lvl w:ilvl="8" w:tplc="04090005" w:tentative="1">
+      <w:start w:val="1"/>
+      <w:numFmt w:val="bullet"/>
+      <w:lvlText w:val=""/>
+      <w:lvlJc w:val="left"/>
+      <w:pPr>
+        <w:ind w:left="6480" w:hanging="360"/>
+      </w:pPr>
+      <w:rPr>
+        <w:rFonts w:ascii="Wingdings" w:hAnsi="Wingdings" w:hint="default"/>
+      </w:rPr>
+    </w:lvl>
+  </w:abstractNum>
+  <w:abstractNum w:abstractNumId="22">
     <w:nsid w:val="5E8E4407"/>
     <w:multiLevelType w:val="multilevel"/>
     <w:tmpl w:val="F440CE2C"/>
@@ -8479,7 +12258,7 @@
       </w:rPr>
     </w:lvl>
   </w:abstractNum>
-  <w:abstractNum w:abstractNumId="21">
+  <w:abstractNum w:abstractNumId="23">
     <w:nsid w:val="65077C52"/>
     <w:multiLevelType w:val="hybridMultilevel"/>
     <w:tmpl w:val="45509DE6"/>
@@ -8592,7 +12371,7 @@
       </w:rPr>
     </w:lvl>
   </w:abstractNum>
-  <w:abstractNum w:abstractNumId="22">
+  <w:abstractNum w:abstractNumId="24">
     <w:nsid w:val="6DB22422"/>
     <w:multiLevelType w:val="multilevel"/>
     <w:tmpl w:val="0C09001D"/>
@@ -8724,7 +12503,7 @@
       </w:pPr>
     </w:lvl>
   </w:abstractNum>
-  <w:abstractNum w:abstractNumId="23">
+  <w:abstractNum w:abstractNumId="25">
     <w:nsid w:val="6EB60E48"/>
     <w:multiLevelType w:val="hybridMultilevel"/>
     <w:tmpl w:val="397E25FC"/>
@@ -8810,20 +12589,106 @@
       </w:pPr>
     </w:lvl>
   </w:abstractNum>
+  <w:abstractNum w:abstractNumId="26">
+    <w:nsid w:val="77640885"/>
+    <w:multiLevelType w:val="hybridMultilevel"/>
+    <w:tmpl w:val="B6D6B7DA"/>
+    <w:lvl w:ilvl="0" w:tplc="0409000F">
+      <w:start w:val="1"/>
+      <w:numFmt w:val="decimal"/>
+      <w:lvlText w:val="%1."/>
+      <w:lvlJc w:val="left"/>
+      <w:pPr>
+        <w:ind w:left="720" w:hanging="360"/>
+      </w:pPr>
+    </w:lvl>
+    <w:lvl w:ilvl="1" w:tplc="04090019">
+      <w:start w:val="1"/>
+      <w:numFmt w:val="lowerLetter"/>
+      <w:lvlText w:val="%2."/>
+      <w:lvlJc w:val="left"/>
+      <w:pPr>
+        <w:ind w:left="1440" w:hanging="360"/>
+      </w:pPr>
+    </w:lvl>
+    <w:lvl w:ilvl="2" w:tplc="0409001B" w:tentative="1">
+      <w:start w:val="1"/>
+      <w:numFmt w:val="lowerRoman"/>
+      <w:lvlText w:val="%3."/>
+      <w:lvlJc w:val="right"/>
+      <w:pPr>
+        <w:ind w:left="2160" w:hanging="180"/>
+      </w:pPr>
+    </w:lvl>
+    <w:lvl w:ilvl="3" w:tplc="0409000F" w:tentative="1">
+      <w:start w:val="1"/>
+      <w:numFmt w:val="decimal"/>
+      <w:lvlText w:val="%4."/>
+      <w:lvlJc w:val="left"/>
+      <w:pPr>
+        <w:ind w:left="2880" w:hanging="360"/>
+      </w:pPr>
+    </w:lvl>
+    <w:lvl w:ilvl="4" w:tplc="04090019" w:tentative="1">
+      <w:start w:val="1"/>
+      <w:numFmt w:val="lowerLetter"/>
+      <w:lvlText w:val="%5."/>
+      <w:lvlJc w:val="left"/>
+      <w:pPr>
+        <w:ind w:left="3600" w:hanging="360"/>
+      </w:pPr>
+    </w:lvl>
+    <w:lvl w:ilvl="5" w:tplc="0409001B" w:tentative="1">
+      <w:start w:val="1"/>
+      <w:numFmt w:val="lowerRoman"/>
+      <w:lvlText w:val="%6."/>
+      <w:lvlJc w:val="right"/>
+      <w:pPr>
+        <w:ind w:left="4320" w:hanging="180"/>
+      </w:pPr>
+    </w:lvl>
+    <w:lvl w:ilvl="6" w:tplc="0409000F" w:tentative="1">
+      <w:start w:val="1"/>
+      <w:numFmt w:val="decimal"/>
+      <w:lvlText w:val="%7."/>
+      <w:lvlJc w:val="left"/>
+      <w:pPr>
+        <w:ind w:left="5040" w:hanging="360"/>
+      </w:pPr>
+    </w:lvl>
+    <w:lvl w:ilvl="7" w:tplc="04090019" w:tentative="1">
+      <w:start w:val="1"/>
+      <w:numFmt w:val="lowerLetter"/>
+      <w:lvlText w:val="%8."/>
+      <w:lvlJc w:val="left"/>
+      <w:pPr>
+        <w:ind w:left="5760" w:hanging="360"/>
+      </w:pPr>
+    </w:lvl>
+    <w:lvl w:ilvl="8" w:tplc="0409001B" w:tentative="1">
+      <w:start w:val="1"/>
+      <w:numFmt w:val="lowerRoman"/>
+      <w:lvlText w:val="%9."/>
+      <w:lvlJc w:val="right"/>
+      <w:pPr>
+        <w:ind w:left="6480" w:hanging="180"/>
+      </w:pPr>
+    </w:lvl>
+  </w:abstractNum>
   <w:num w:numId="1">
-    <w:abstractNumId w:val="20"/>
+    <w:abstractNumId w:val="22"/>
   </w:num>
   <w:num w:numId="2">
     <w:abstractNumId w:val="7"/>
   </w:num>
   <w:num w:numId="3">
-    <w:abstractNumId w:val="10"/>
+    <w:abstractNumId w:val="11"/>
   </w:num>
   <w:num w:numId="4">
-    <w:abstractNumId w:val="22"/>
+    <w:abstractNumId w:val="24"/>
   </w:num>
   <w:num w:numId="5">
-    <w:abstractNumId w:val="14"/>
+    <w:abstractNumId w:val="15"/>
     <w:lvlOverride w:ilvl="0">
       <w:startOverride w:val="1"/>
     </w:lvlOverride>
@@ -8853,7 +12718,7 @@
     </w:lvlOverride>
   </w:num>
   <w:num w:numId="6">
-    <w:abstractNumId w:val="16"/>
+    <w:abstractNumId w:val="17"/>
     <w:lvlOverride w:ilvl="0">
       <w:startOverride w:val="1"/>
     </w:lvlOverride>
@@ -8883,37 +12748,46 @@
     </w:lvlOverride>
   </w:num>
   <w:num w:numId="7">
-    <w:abstractNumId w:val="11"/>
+    <w:abstractNumId w:val="12"/>
   </w:num>
   <w:num w:numId="8">
-    <w:abstractNumId w:val="12"/>
+    <w:abstractNumId w:val="13"/>
   </w:num>
   <w:num w:numId="9">
+    <w:abstractNumId w:val="9"/>
+  </w:num>
+  <w:num w:numId="10">
+    <w:abstractNumId w:val="18"/>
+  </w:num>
+  <w:num w:numId="11">
+    <w:abstractNumId w:val="25"/>
+  </w:num>
+  <w:num w:numId="12">
+    <w:abstractNumId w:val="14"/>
+  </w:num>
+  <w:num w:numId="13">
+    <w:abstractNumId w:val="20"/>
+  </w:num>
+  <w:num w:numId="14">
+    <w:abstractNumId w:val="19"/>
+  </w:num>
+  <w:num w:numId="15">
+    <w:abstractNumId w:val="16"/>
+  </w:num>
+  <w:num w:numId="16">
+    <w:abstractNumId w:val="10"/>
+  </w:num>
+  <w:num w:numId="17">
+    <w:abstractNumId w:val="23"/>
+  </w:num>
+  <w:num w:numId="18">
+    <w:abstractNumId w:val="21"/>
+  </w:num>
+  <w:num w:numId="19">
     <w:abstractNumId w:val="8"/>
   </w:num>
-  <w:num w:numId="10">
-    <w:abstractNumId w:val="17"/>
-  </w:num>
-  <w:num w:numId="11">
-    <w:abstractNumId w:val="23"/>
-  </w:num>
-  <w:num w:numId="12">
-    <w:abstractNumId w:val="13"/>
-  </w:num>
-  <w:num w:numId="13">
-    <w:abstractNumId w:val="19"/>
-  </w:num>
-  <w:num w:numId="14">
-    <w:abstractNumId w:val="18"/>
-  </w:num>
-  <w:num w:numId="15">
-    <w:abstractNumId w:val="15"/>
-  </w:num>
-  <w:num w:numId="16">
-    <w:abstractNumId w:val="9"/>
-  </w:num>
-  <w:num w:numId="17">
-    <w:abstractNumId w:val="21"/>
+  <w:num w:numId="20">
+    <w:abstractNumId w:val="26"/>
   </w:num>
   <w:numIdMacAtCleanup w:val="16"/>
 </w:numbering>
@@ -12177,6 +16051,19 @@
     <w:basedOn w:val="DefaultParagraphFont"/>
     <w:rsid w:val="00B76825"/>
   </w:style>
+  <w:style w:type="character" w:styleId="HTMLTypewriter">
+    <w:name w:val="HTML Typewriter"/>
+    <w:basedOn w:val="DefaultParagraphFont"/>
+    <w:uiPriority w:val="99"/>
+    <w:semiHidden/>
+    <w:unhideWhenUsed/>
+    <w:rsid w:val="00BD70C3"/>
+    <w:rPr>
+      <w:rFonts w:ascii="Courier New" w:eastAsia="Times New Roman" w:hAnsi="Courier New" w:cs="Courier New"/>
+      <w:sz w:val="20"/>
+      <w:szCs w:val="20"/>
+    </w:rPr>
+  </w:style>
 </w:styles>
 </file>
 
@@ -15437,6 +19324,19 @@
     <w:name w:val="green"/>
     <w:basedOn w:val="DefaultParagraphFont"/>
     <w:rsid w:val="00B76825"/>
+  </w:style>
+  <w:style w:type="character" w:styleId="HTMLTypewriter">
+    <w:name w:val="HTML Typewriter"/>
+    <w:basedOn w:val="DefaultParagraphFont"/>
+    <w:uiPriority w:val="99"/>
+    <w:semiHidden/>
+    <w:unhideWhenUsed/>
+    <w:rsid w:val="00BD70C3"/>
+    <w:rPr>
+      <w:rFonts w:ascii="Courier New" w:eastAsia="Times New Roman" w:hAnsi="Courier New" w:cs="Courier New"/>
+      <w:sz w:val="20"/>
+      <w:szCs w:val="20"/>
+    </w:rPr>
   </w:style>
 </w:styles>
 </file>
@@ -15857,7 +19757,7 @@
 </file>
 
 <file path=customXml/itemProps5.xml><?xml version="1.0" encoding="utf-8"?>
-<ds:datastoreItem xmlns:ds="http://schemas.openxmlformats.org/officeDocument/2006/customXml" ds:itemID="{A7F23358-DE66-4FA7-A61C-1A7AEA7D6F22}">
+<ds:datastoreItem xmlns:ds="http://schemas.openxmlformats.org/officeDocument/2006/customXml" ds:itemID="{372FF6EA-DE1C-4A8B-92AB-D49EAC1206F6}">
   <ds:schemaRefs>
     <ds:schemaRef ds:uri="http://schemas.openxmlformats.org/officeDocument/2006/bibliography"/>
   </ds:schemaRefs>

</xml_diff>

<commit_message>
Added integration related description
</commit_message>
<xml_diff>
--- a/SBT/SBT.docx
+++ b/SBT/SBT.docx
@@ -18792,8 +18792,6 @@
         </w:rPr>
         <w:t>continuous</w:t>
       </w:r>
-      <w:bookmarkStart w:id="79" w:name="_GoBack"/>
-      <w:bookmarkEnd w:id="79"/>
       <w:r>
         <w:rPr>
           <w:rFonts w:asciiTheme="minorHAnsi" w:hAnsiTheme="minorHAnsi" w:cstheme="minorHAnsi"/>
@@ -19003,15 +19001,7 @@
           <w:color w:val="222222"/>
           <w:shd w:val="clear" w:color="auto" w:fill="FFFFFF"/>
         </w:rPr>
-        <w:t>has been important in the development of test-driven development, and is one of a family of unit testing frameworks</w:t>
-      </w:r>
-      <w:r>
-        <w:rPr>
-          <w:rFonts w:ascii="Arial" w:hAnsi="Arial" w:cs="Arial"/>
-          <w:color w:val="222222"/>
-          <w:shd w:val="clear" w:color="auto" w:fill="FFFFFF"/>
-        </w:rPr>
-        <w:t>.</w:t>
+        <w:t>has been important in the development of test-driven development, and is one of a family of unit testing frameworks.</w:t>
       </w:r>
     </w:p>
     <w:p>
@@ -19819,16 +19809,7 @@
           <w:color w:val="222222"/>
           <w:shd w:val="clear" w:color="auto" w:fill="FFFFFF"/>
         </w:rPr>
-        <w:t xml:space="preserve">You can configure Jenkins to build your SBT project. </w:t>
-      </w:r>
-      <w:r>
-        <w:rPr>
-          <w:rFonts w:ascii="Arial" w:hAnsi="Arial" w:cs="Arial"/>
-          <w:bCs/>
-          <w:color w:val="222222"/>
-          <w:shd w:val="clear" w:color="auto" w:fill="FFFFFF"/>
-        </w:rPr>
-        <w:t xml:space="preserve">Please refer </w:t>
+        <w:t xml:space="preserve">You can configure Jenkins to build your SBT project. Please refer </w:t>
       </w:r>
       <w:hyperlink r:id="rId31" w:history="1">
         <w:r>
@@ -19848,16 +19829,7 @@
           <w:color w:val="222222"/>
           <w:shd w:val="clear" w:color="auto" w:fill="FFFFFF"/>
         </w:rPr>
-        <w:t xml:space="preserve"> to configure SBT plugin into Jenkins</w:t>
-      </w:r>
-      <w:r>
-        <w:rPr>
-          <w:rFonts w:ascii="Arial" w:hAnsi="Arial" w:cs="Arial"/>
-          <w:bCs/>
-          <w:color w:val="222222"/>
-          <w:shd w:val="clear" w:color="auto" w:fill="FFFFFF"/>
-        </w:rPr>
-        <w:t xml:space="preserve">. </w:t>
+        <w:t xml:space="preserve"> to configure SBT plugin into Jenkins. </w:t>
       </w:r>
     </w:p>
     <w:p>
@@ -20411,6 +20383,83 @@
         </w:rPr>
       </w:pPr>
     </w:p>
+    <w:p>
+      <w:pPr>
+        <w:pStyle w:val="ListParagraph"/>
+        <w:tabs>
+          <w:tab w:val="center" w:pos="6120"/>
+        </w:tabs>
+        <w:autoSpaceDE w:val="0"/>
+        <w:autoSpaceDN w:val="0"/>
+        <w:adjustRightInd w:val="0"/>
+        <w:spacing w:before="0" w:after="0" w:line="240" w:lineRule="auto"/>
+        <w:ind w:left="2160"/>
+        <w:rPr>
+          <w:rFonts w:asciiTheme="minorHAnsi" w:hAnsiTheme="minorHAnsi" w:cstheme="minorHAnsi"/>
+          <w:color w:val="000000"/>
+          <w:sz w:val="22"/>
+          <w:szCs w:val="22"/>
+        </w:rPr>
+      </w:pPr>
+      <w:r>
+        <w:rPr>
+          <w:rFonts w:asciiTheme="minorHAnsi" w:hAnsiTheme="minorHAnsi" w:cstheme="minorHAnsi"/>
+          <w:color w:val="000000"/>
+          <w:sz w:val="22"/>
+          <w:szCs w:val="22"/>
+        </w:rPr>
+        <w:t xml:space="preserve">To integrate </w:t>
+      </w:r>
+      <w:proofErr w:type="spellStart"/>
+      <w:r>
+        <w:rPr>
+          <w:rFonts w:asciiTheme="minorHAnsi" w:hAnsiTheme="minorHAnsi" w:cstheme="minorHAnsi"/>
+          <w:color w:val="000000"/>
+          <w:sz w:val="22"/>
+          <w:szCs w:val="22"/>
+        </w:rPr>
+        <w:t>Jacoco</w:t>
+      </w:r>
+      <w:proofErr w:type="spellEnd"/>
+      <w:r>
+        <w:rPr>
+          <w:rFonts w:asciiTheme="minorHAnsi" w:hAnsiTheme="minorHAnsi" w:cstheme="minorHAnsi"/>
+          <w:color w:val="000000"/>
+          <w:sz w:val="22"/>
+          <w:szCs w:val="22"/>
+        </w:rPr>
+        <w:t xml:space="preserve"> with SBT</w:t>
+      </w:r>
+      <w:r>
+        <w:rPr>
+          <w:rFonts w:asciiTheme="minorHAnsi" w:hAnsiTheme="minorHAnsi" w:cstheme="minorHAnsi"/>
+          <w:color w:val="000000"/>
+          <w:sz w:val="22"/>
+          <w:szCs w:val="22"/>
+        </w:rPr>
+        <w:t xml:space="preserve">, Below </w:t>
+      </w:r>
+      <w:proofErr w:type="gramStart"/>
+      <w:r>
+        <w:rPr>
+          <w:rFonts w:asciiTheme="minorHAnsi" w:hAnsiTheme="minorHAnsi" w:cstheme="minorHAnsi"/>
+          <w:color w:val="000000"/>
+          <w:sz w:val="22"/>
+          <w:szCs w:val="22"/>
+        </w:rPr>
+        <w:t>are the configuration</w:t>
+      </w:r>
+      <w:proofErr w:type="gramEnd"/>
+      <w:r>
+        <w:rPr>
+          <w:rFonts w:asciiTheme="minorHAnsi" w:hAnsiTheme="minorHAnsi" w:cstheme="minorHAnsi"/>
+          <w:color w:val="000000"/>
+          <w:sz w:val="22"/>
+          <w:szCs w:val="22"/>
+        </w:rPr>
+        <w:t xml:space="preserve"> required in respective configuration file.</w:t>
+      </w:r>
+    </w:p>
     <w:tbl>
       <w:tblPr>
         <w:tblStyle w:val="TableGrid"/>
@@ -20868,6 +20917,113 @@
         </w:rPr>
       </w:pPr>
     </w:p>
+    <w:p>
+      <w:pPr>
+        <w:pStyle w:val="ListParagraph"/>
+        <w:tabs>
+          <w:tab w:val="center" w:pos="6120"/>
+        </w:tabs>
+        <w:autoSpaceDE w:val="0"/>
+        <w:autoSpaceDN w:val="0"/>
+        <w:adjustRightInd w:val="0"/>
+        <w:spacing w:before="0" w:after="0" w:line="240" w:lineRule="auto"/>
+        <w:ind w:left="2160"/>
+        <w:rPr>
+          <w:rFonts w:asciiTheme="minorHAnsi" w:hAnsiTheme="minorHAnsi" w:cstheme="minorHAnsi"/>
+          <w:b/>
+          <w:color w:val="000000"/>
+          <w:sz w:val="22"/>
+          <w:szCs w:val="22"/>
+        </w:rPr>
+      </w:pPr>
+      <w:r>
+        <w:rPr>
+          <w:rFonts w:asciiTheme="minorHAnsi" w:hAnsiTheme="minorHAnsi" w:cstheme="minorHAnsi"/>
+          <w:color w:val="000000"/>
+          <w:sz w:val="22"/>
+          <w:szCs w:val="22"/>
+        </w:rPr>
+        <w:t xml:space="preserve">To integrate </w:t>
+      </w:r>
+      <w:proofErr w:type="spellStart"/>
+      <w:r>
+        <w:rPr>
+          <w:rFonts w:asciiTheme="minorHAnsi" w:hAnsiTheme="minorHAnsi" w:cstheme="minorHAnsi"/>
+          <w:color w:val="000000"/>
+          <w:sz w:val="22"/>
+          <w:szCs w:val="22"/>
+        </w:rPr>
+        <w:t>Scoverage</w:t>
+      </w:r>
+      <w:proofErr w:type="spellEnd"/>
+      <w:r>
+        <w:rPr>
+          <w:rFonts w:asciiTheme="minorHAnsi" w:hAnsiTheme="minorHAnsi" w:cstheme="minorHAnsi"/>
+          <w:color w:val="000000"/>
+          <w:sz w:val="22"/>
+          <w:szCs w:val="22"/>
+        </w:rPr>
+        <w:t xml:space="preserve"> with SBT</w:t>
+      </w:r>
+      <w:r>
+        <w:rPr>
+          <w:rFonts w:asciiTheme="minorHAnsi" w:hAnsiTheme="minorHAnsi" w:cstheme="minorHAnsi"/>
+          <w:color w:val="000000"/>
+          <w:sz w:val="22"/>
+          <w:szCs w:val="22"/>
+        </w:rPr>
+        <w:t xml:space="preserve">, Below </w:t>
+      </w:r>
+      <w:proofErr w:type="gramStart"/>
+      <w:r>
+        <w:rPr>
+          <w:rFonts w:asciiTheme="minorHAnsi" w:hAnsiTheme="minorHAnsi" w:cstheme="minorHAnsi"/>
+          <w:color w:val="000000"/>
+          <w:sz w:val="22"/>
+          <w:szCs w:val="22"/>
+        </w:rPr>
+        <w:t>are the</w:t>
+      </w:r>
+      <w:r>
+        <w:rPr>
+          <w:rFonts w:asciiTheme="minorHAnsi" w:hAnsiTheme="minorHAnsi" w:cstheme="minorHAnsi"/>
+          <w:color w:val="000000"/>
+          <w:sz w:val="22"/>
+          <w:szCs w:val="22"/>
+        </w:rPr>
+        <w:t xml:space="preserve"> configuration</w:t>
+      </w:r>
+      <w:proofErr w:type="gramEnd"/>
+      <w:r>
+        <w:rPr>
+          <w:rFonts w:asciiTheme="minorHAnsi" w:hAnsiTheme="minorHAnsi" w:cstheme="minorHAnsi"/>
+          <w:color w:val="000000"/>
+          <w:sz w:val="22"/>
+          <w:szCs w:val="22"/>
+        </w:rPr>
+        <w:t xml:space="preserve"> required in </w:t>
+      </w:r>
+      <w:proofErr w:type="spellStart"/>
+      <w:r>
+        <w:rPr>
+          <w:rFonts w:asciiTheme="minorHAnsi" w:hAnsiTheme="minorHAnsi" w:cstheme="minorHAnsi"/>
+          <w:color w:val="000000"/>
+          <w:sz w:val="22"/>
+          <w:szCs w:val="22"/>
+        </w:rPr>
+        <w:t>plugins.sbt</w:t>
+      </w:r>
+      <w:proofErr w:type="spellEnd"/>
+      <w:r>
+        <w:rPr>
+          <w:rFonts w:asciiTheme="minorHAnsi" w:hAnsiTheme="minorHAnsi" w:cstheme="minorHAnsi"/>
+          <w:color w:val="000000"/>
+          <w:sz w:val="22"/>
+          <w:szCs w:val="22"/>
+        </w:rPr>
+        <w:t>.</w:t>
+      </w:r>
+    </w:p>
     <w:tbl>
       <w:tblPr>
         <w:tblStyle w:val="TableGrid"/>
@@ -21044,38 +21200,32 @@
         <w:ind w:left="2160"/>
         <w:rPr>
           <w:rFonts w:asciiTheme="minorHAnsi" w:hAnsiTheme="minorHAnsi" w:cstheme="minorHAnsi"/>
+          <w:b/>
           <w:color w:val="000000"/>
           <w:sz w:val="22"/>
           <w:szCs w:val="22"/>
         </w:rPr>
       </w:pPr>
-      <w:r>
-        <w:rPr>
-          <w:rFonts w:asciiTheme="minorHAnsi" w:hAnsiTheme="minorHAnsi" w:cstheme="minorHAnsi"/>
+      <w:proofErr w:type="gramStart"/>
+      <w:r>
+        <w:rPr>
+          <w:rFonts w:asciiTheme="minorHAnsi" w:hAnsiTheme="minorHAnsi" w:cstheme="minorHAnsi"/>
+          <w:b/>
           <w:color w:val="000000"/>
           <w:sz w:val="22"/>
           <w:szCs w:val="22"/>
         </w:rPr>
-        <w:t xml:space="preserve">You can use following command to enable the code </w:t>
-      </w:r>
-      <w:proofErr w:type="gramStart"/>
-      <w:r>
-        <w:rPr>
-          <w:rFonts w:asciiTheme="minorHAnsi" w:hAnsiTheme="minorHAnsi" w:cstheme="minorHAnsi"/>
+        <w:t>Usage</w:t>
+      </w:r>
+      <w:r>
+        <w:rPr>
+          <w:rFonts w:asciiTheme="minorHAnsi" w:hAnsiTheme="minorHAnsi" w:cstheme="minorHAnsi"/>
+          <w:b/>
           <w:color w:val="000000"/>
           <w:sz w:val="22"/>
           <w:szCs w:val="22"/>
         </w:rPr>
-        <w:t xml:space="preserve">coverage </w:t>
-      </w:r>
-      <w:r>
-        <w:rPr>
-          <w:rFonts w:asciiTheme="minorHAnsi" w:hAnsiTheme="minorHAnsi" w:cstheme="minorHAnsi"/>
-          <w:color w:val="000000"/>
-          <w:sz w:val="22"/>
-          <w:szCs w:val="22"/>
-        </w:rPr>
-        <w:t>:</w:t>
+        <w:t xml:space="preserve"> :</w:t>
       </w:r>
       <w:proofErr w:type="gramEnd"/>
     </w:p>
@@ -21111,44 +21261,40 @@
         <w:ind w:left="2160"/>
         <w:rPr>
           <w:rFonts w:asciiTheme="minorHAnsi" w:hAnsiTheme="minorHAnsi" w:cstheme="minorHAnsi"/>
-          <w:i/>
-          <w:color w:val="1F497D" w:themeColor="text2"/>
-          <w:sz w:val="22"/>
-          <w:szCs w:val="22"/>
-        </w:rPr>
-      </w:pPr>
-      <w:r>
-        <w:rPr>
-          <w:rFonts w:asciiTheme="minorHAnsi" w:hAnsiTheme="minorHAnsi" w:cstheme="minorHAnsi"/>
-          <w:i/>
-          <w:color w:val="1F497D" w:themeColor="text2"/>
-          <w:sz w:val="22"/>
-          <w:szCs w:val="22"/>
-        </w:rPr>
-        <w:t>&gt;</w:t>
-      </w:r>
-      <w:proofErr w:type="spellStart"/>
-      <w:r>
-        <w:rPr>
-          <w:rFonts w:asciiTheme="minorHAnsi" w:hAnsiTheme="minorHAnsi" w:cstheme="minorHAnsi"/>
-          <w:i/>
-          <w:color w:val="1F497D" w:themeColor="text2"/>
-          <w:sz w:val="22"/>
-          <w:szCs w:val="22"/>
-        </w:rPr>
-        <w:t>sbt</w:t>
-      </w:r>
-      <w:proofErr w:type="spellEnd"/>
-      <w:r>
-        <w:rPr>
-          <w:rFonts w:asciiTheme="minorHAnsi" w:hAnsiTheme="minorHAnsi" w:cstheme="minorHAnsi"/>
-          <w:i/>
-          <w:color w:val="1F497D" w:themeColor="text2"/>
-          <w:sz w:val="22"/>
-          <w:szCs w:val="22"/>
-        </w:rPr>
-        <w:t xml:space="preserve"> clean coverage test</w:t>
-      </w:r>
+          <w:color w:val="000000"/>
+          <w:sz w:val="22"/>
+          <w:szCs w:val="22"/>
+        </w:rPr>
+      </w:pPr>
+      <w:r>
+        <w:rPr>
+          <w:rFonts w:asciiTheme="minorHAnsi" w:hAnsiTheme="minorHAnsi" w:cstheme="minorHAnsi"/>
+          <w:color w:val="000000"/>
+          <w:sz w:val="22"/>
+          <w:szCs w:val="22"/>
+        </w:rPr>
+        <w:t xml:space="preserve">You can use following command to enable the code </w:t>
+      </w:r>
+      <w:proofErr w:type="gramStart"/>
+      <w:r>
+        <w:rPr>
+          <w:rFonts w:asciiTheme="minorHAnsi" w:hAnsiTheme="minorHAnsi" w:cstheme="minorHAnsi"/>
+          <w:color w:val="000000"/>
+          <w:sz w:val="22"/>
+          <w:szCs w:val="22"/>
+        </w:rPr>
+        <w:t xml:space="preserve">coverage </w:t>
+      </w:r>
+      <w:r>
+        <w:rPr>
+          <w:rFonts w:asciiTheme="minorHAnsi" w:hAnsiTheme="minorHAnsi" w:cstheme="minorHAnsi"/>
+          <w:color w:val="000000"/>
+          <w:sz w:val="22"/>
+          <w:szCs w:val="22"/>
+        </w:rPr>
+        <w:t>:</w:t>
+      </w:r>
+      <w:proofErr w:type="gramEnd"/>
     </w:p>
     <w:p>
       <w:pPr>
@@ -21163,11 +21309,44 @@
         <w:ind w:left="2160"/>
         <w:rPr>
           <w:rFonts w:asciiTheme="minorHAnsi" w:hAnsiTheme="minorHAnsi" w:cstheme="minorHAnsi"/>
-          <w:color w:val="000000"/>
-          <w:sz w:val="22"/>
-          <w:szCs w:val="22"/>
-        </w:rPr>
-      </w:pPr>
+          <w:i/>
+          <w:color w:val="1F497D" w:themeColor="text2"/>
+          <w:sz w:val="22"/>
+          <w:szCs w:val="22"/>
+        </w:rPr>
+      </w:pPr>
+      <w:r>
+        <w:rPr>
+          <w:rFonts w:asciiTheme="minorHAnsi" w:hAnsiTheme="minorHAnsi" w:cstheme="minorHAnsi"/>
+          <w:i/>
+          <w:color w:val="1F497D" w:themeColor="text2"/>
+          <w:sz w:val="22"/>
+          <w:szCs w:val="22"/>
+        </w:rPr>
+        <w:t>&gt;</w:t>
+      </w:r>
+      <w:proofErr w:type="spellStart"/>
+      <w:r>
+        <w:rPr>
+          <w:rFonts w:asciiTheme="minorHAnsi" w:hAnsiTheme="minorHAnsi" w:cstheme="minorHAnsi"/>
+          <w:i/>
+          <w:color w:val="1F497D" w:themeColor="text2"/>
+          <w:sz w:val="22"/>
+          <w:szCs w:val="22"/>
+        </w:rPr>
+        <w:t>sbt</w:t>
+      </w:r>
+      <w:proofErr w:type="spellEnd"/>
+      <w:r>
+        <w:rPr>
+          <w:rFonts w:asciiTheme="minorHAnsi" w:hAnsiTheme="minorHAnsi" w:cstheme="minorHAnsi"/>
+          <w:i/>
+          <w:color w:val="1F497D" w:themeColor="text2"/>
+          <w:sz w:val="22"/>
+          <w:szCs w:val="22"/>
+        </w:rPr>
+        <w:t xml:space="preserve"> clean coverage test</w:t>
+      </w:r>
     </w:p>
     <w:p>
       <w:pPr>
@@ -21187,35 +21366,6 @@
           <w:szCs w:val="22"/>
         </w:rPr>
       </w:pPr>
-      <w:r>
-        <w:rPr>
-          <w:rFonts w:asciiTheme="minorHAnsi" w:hAnsiTheme="minorHAnsi" w:cstheme="minorHAnsi"/>
-          <w:color w:val="000000"/>
-          <w:sz w:val="22"/>
-          <w:szCs w:val="22"/>
-        </w:rPr>
-        <w:t xml:space="preserve">You can also enable </w:t>
-      </w:r>
-      <w:r>
-        <w:rPr>
-          <w:rFonts w:asciiTheme="minorHAnsi" w:hAnsiTheme="minorHAnsi" w:cstheme="minorHAnsi"/>
-          <w:color w:val="000000"/>
-          <w:sz w:val="22"/>
-          <w:szCs w:val="22"/>
-        </w:rPr>
-        <w:t xml:space="preserve">coverage directly in your build by typing following in </w:t>
-      </w:r>
-      <w:proofErr w:type="spellStart"/>
-      <w:r>
-        <w:rPr>
-          <w:rFonts w:asciiTheme="minorHAnsi" w:hAnsiTheme="minorHAnsi" w:cstheme="minorHAnsi"/>
-          <w:color w:val="000000"/>
-          <w:sz w:val="22"/>
-          <w:szCs w:val="22"/>
-        </w:rPr>
-        <w:t>build.sbt</w:t>
-      </w:r>
-      <w:proofErr w:type="spellEnd"/>
     </w:p>
     <w:p>
       <w:pPr>
@@ -21230,36 +21380,40 @@
         <w:ind w:left="2160"/>
         <w:rPr>
           <w:rFonts w:asciiTheme="minorHAnsi" w:hAnsiTheme="minorHAnsi" w:cstheme="minorHAnsi"/>
-          <w:i/>
           <w:color w:val="000000"/>
           <w:sz w:val="22"/>
           <w:szCs w:val="22"/>
         </w:rPr>
       </w:pPr>
+      <w:r>
+        <w:rPr>
+          <w:rFonts w:asciiTheme="minorHAnsi" w:hAnsiTheme="minorHAnsi" w:cstheme="minorHAnsi"/>
+          <w:color w:val="000000"/>
+          <w:sz w:val="22"/>
+          <w:szCs w:val="22"/>
+        </w:rPr>
+        <w:t xml:space="preserve">You can also enable </w:t>
+      </w:r>
+      <w:r>
+        <w:rPr>
+          <w:rFonts w:asciiTheme="minorHAnsi" w:hAnsiTheme="minorHAnsi" w:cstheme="minorHAnsi"/>
+          <w:color w:val="000000"/>
+          <w:sz w:val="22"/>
+          <w:szCs w:val="22"/>
+        </w:rPr>
+        <w:t xml:space="preserve">coverage directly in your build by typing following in </w:t>
+      </w:r>
       <w:proofErr w:type="spellStart"/>
-      <w:proofErr w:type="gramStart"/>
-      <w:r>
-        <w:rPr>
-          <w:rFonts w:asciiTheme="minorHAnsi" w:hAnsiTheme="minorHAnsi" w:cstheme="minorHAnsi"/>
-          <w:i/>
-          <w:color w:val="1F497D" w:themeColor="text2"/>
-          <w:sz w:val="22"/>
-          <w:szCs w:val="22"/>
-        </w:rPr>
-        <w:t>coverageEnabled</w:t>
+      <w:r>
+        <w:rPr>
+          <w:rFonts w:asciiTheme="minorHAnsi" w:hAnsiTheme="minorHAnsi" w:cstheme="minorHAnsi"/>
+          <w:color w:val="000000"/>
+          <w:sz w:val="22"/>
+          <w:szCs w:val="22"/>
+        </w:rPr>
+        <w:t>build.sbt</w:t>
       </w:r>
       <w:proofErr w:type="spellEnd"/>
-      <w:proofErr w:type="gramEnd"/>
-      <w:r>
-        <w:rPr>
-          <w:rFonts w:asciiTheme="minorHAnsi" w:hAnsiTheme="minorHAnsi" w:cstheme="minorHAnsi"/>
-          <w:i/>
-          <w:color w:val="1F497D" w:themeColor="text2"/>
-          <w:sz w:val="22"/>
-          <w:szCs w:val="22"/>
-        </w:rPr>
-        <w:t xml:space="preserve"> := true</w:t>
-      </w:r>
     </w:p>
     <w:p>
       <w:pPr>
@@ -21274,11 +21428,36 @@
         <w:ind w:left="2160"/>
         <w:rPr>
           <w:rFonts w:asciiTheme="minorHAnsi" w:hAnsiTheme="minorHAnsi" w:cstheme="minorHAnsi"/>
+          <w:i/>
           <w:color w:val="000000"/>
           <w:sz w:val="22"/>
           <w:szCs w:val="22"/>
         </w:rPr>
       </w:pPr>
+      <w:proofErr w:type="spellStart"/>
+      <w:proofErr w:type="gramStart"/>
+      <w:r>
+        <w:rPr>
+          <w:rFonts w:asciiTheme="minorHAnsi" w:hAnsiTheme="minorHAnsi" w:cstheme="minorHAnsi"/>
+          <w:i/>
+          <w:color w:val="1F497D" w:themeColor="text2"/>
+          <w:sz w:val="22"/>
+          <w:szCs w:val="22"/>
+        </w:rPr>
+        <w:t>coverageEnabled</w:t>
+      </w:r>
+      <w:proofErr w:type="spellEnd"/>
+      <w:proofErr w:type="gramEnd"/>
+      <w:r>
+        <w:rPr>
+          <w:rFonts w:asciiTheme="minorHAnsi" w:hAnsiTheme="minorHAnsi" w:cstheme="minorHAnsi"/>
+          <w:i/>
+          <w:color w:val="1F497D" w:themeColor="text2"/>
+          <w:sz w:val="22"/>
+          <w:szCs w:val="22"/>
+        </w:rPr>
+        <w:t xml:space="preserve"> := true</w:t>
+      </w:r>
     </w:p>
     <w:p>
       <w:pPr>
@@ -21298,15 +21477,6 @@
           <w:szCs w:val="22"/>
         </w:rPr>
       </w:pPr>
-      <w:r>
-        <w:rPr>
-          <w:rFonts w:asciiTheme="minorHAnsi" w:hAnsiTheme="minorHAnsi" w:cstheme="minorHAnsi"/>
-          <w:color w:val="000000"/>
-          <w:sz w:val="22"/>
-          <w:szCs w:val="22"/>
-        </w:rPr>
-        <w:t>After the tests have finished you should then run</w:t>
-      </w:r>
     </w:p>
     <w:p>
       <w:pPr>
@@ -21321,7 +21491,6 @@
         <w:ind w:left="2160"/>
         <w:rPr>
           <w:rFonts w:asciiTheme="minorHAnsi" w:hAnsiTheme="minorHAnsi" w:cstheme="minorHAnsi"/>
-          <w:i/>
           <w:color w:val="000000"/>
           <w:sz w:val="22"/>
           <w:szCs w:val="22"/>
@@ -21330,53 +21499,19 @@
       <w:r>
         <w:rPr>
           <w:rFonts w:asciiTheme="minorHAnsi" w:hAnsiTheme="minorHAnsi" w:cstheme="minorHAnsi"/>
-          <w:i/>
-          <w:color w:val="1F497D" w:themeColor="text2"/>
-          <w:sz w:val="22"/>
-          <w:szCs w:val="22"/>
-        </w:rPr>
-        <w:t>&gt;</w:t>
-      </w:r>
-      <w:proofErr w:type="spellStart"/>
-      <w:r>
-        <w:rPr>
-          <w:rFonts w:asciiTheme="minorHAnsi" w:hAnsiTheme="minorHAnsi" w:cstheme="minorHAnsi"/>
-          <w:i/>
-          <w:color w:val="1F497D" w:themeColor="text2"/>
-          <w:sz w:val="22"/>
-          <w:szCs w:val="22"/>
-        </w:rPr>
-        <w:t>sbt</w:t>
-      </w:r>
-      <w:proofErr w:type="spellEnd"/>
-      <w:r>
-        <w:rPr>
-          <w:rFonts w:asciiTheme="minorHAnsi" w:hAnsiTheme="minorHAnsi" w:cstheme="minorHAnsi"/>
-          <w:i/>
-          <w:color w:val="1F497D" w:themeColor="text2"/>
-          <w:sz w:val="22"/>
-          <w:szCs w:val="22"/>
-        </w:rPr>
-        <w:t xml:space="preserve"> </w:t>
-      </w:r>
-      <w:proofErr w:type="spellStart"/>
-      <w:r>
-        <w:rPr>
-          <w:rFonts w:asciiTheme="minorHAnsi" w:hAnsiTheme="minorHAnsi" w:cstheme="minorHAnsi"/>
-          <w:i/>
-          <w:color w:val="1F497D" w:themeColor="text2"/>
-          <w:sz w:val="22"/>
-          <w:szCs w:val="22"/>
-        </w:rPr>
-        <w:t>coverageReport</w:t>
-      </w:r>
-      <w:proofErr w:type="spellEnd"/>
+          <w:color w:val="000000"/>
+          <w:sz w:val="22"/>
+          <w:szCs w:val="22"/>
+        </w:rPr>
+        <w:lastRenderedPageBreak/>
+        <w:t>After the tests have finished you should then run</w:t>
+      </w:r>
     </w:p>
     <w:p>
       <w:pPr>
         <w:pStyle w:val="ListParagraph"/>
         <w:tabs>
-          <w:tab w:val="center" w:pos="6120"/>
+          <w:tab w:val="left" w:pos="5159"/>
         </w:tabs>
         <w:autoSpaceDE w:val="0"/>
         <w:autoSpaceDN w:val="0"/>
@@ -21385,69 +21520,65 @@
         <w:ind w:left="2160"/>
         <w:rPr>
           <w:rFonts w:asciiTheme="minorHAnsi" w:hAnsiTheme="minorHAnsi" w:cstheme="minorHAnsi"/>
+          <w:i/>
           <w:color w:val="000000"/>
           <w:sz w:val="22"/>
           <w:szCs w:val="22"/>
         </w:rPr>
       </w:pPr>
-      <w:proofErr w:type="gramStart"/>
-      <w:r>
-        <w:rPr>
-          <w:rFonts w:asciiTheme="minorHAnsi" w:hAnsiTheme="minorHAnsi" w:cstheme="minorHAnsi"/>
-          <w:color w:val="000000"/>
-          <w:sz w:val="22"/>
-          <w:szCs w:val="22"/>
-        </w:rPr>
-        <w:lastRenderedPageBreak/>
-        <w:t>to</w:t>
-      </w:r>
-      <w:proofErr w:type="gramEnd"/>
-      <w:r>
-        <w:rPr>
-          <w:rFonts w:asciiTheme="minorHAnsi" w:hAnsiTheme="minorHAnsi" w:cstheme="minorHAnsi"/>
-          <w:color w:val="000000"/>
-          <w:sz w:val="22"/>
-          <w:szCs w:val="22"/>
-        </w:rPr>
-        <w:t xml:space="preserve"> generate the reports. You will find the coverage reports inside target/</w:t>
+      <w:r>
+        <w:rPr>
+          <w:rFonts w:asciiTheme="minorHAnsi" w:hAnsiTheme="minorHAnsi" w:cstheme="minorHAnsi"/>
+          <w:i/>
+          <w:color w:val="1F497D" w:themeColor="text2"/>
+          <w:sz w:val="22"/>
+          <w:szCs w:val="22"/>
+        </w:rPr>
+        <w:t>&gt;</w:t>
       </w:r>
       <w:proofErr w:type="spellStart"/>
       <w:r>
         <w:rPr>
           <w:rFonts w:asciiTheme="minorHAnsi" w:hAnsiTheme="minorHAnsi" w:cstheme="minorHAnsi"/>
-          <w:color w:val="000000"/>
-          <w:sz w:val="22"/>
-          <w:szCs w:val="22"/>
-        </w:rPr>
-        <w:t>scoverage</w:t>
+          <w:i/>
+          <w:color w:val="1F497D" w:themeColor="text2"/>
+          <w:sz w:val="22"/>
+          <w:szCs w:val="22"/>
+        </w:rPr>
+        <w:t>sbt</w:t>
       </w:r>
       <w:proofErr w:type="spellEnd"/>
       <w:r>
         <w:rPr>
           <w:rFonts w:asciiTheme="minorHAnsi" w:hAnsiTheme="minorHAnsi" w:cstheme="minorHAnsi"/>
-          <w:color w:val="000000"/>
-          <w:sz w:val="22"/>
-          <w:szCs w:val="22"/>
-        </w:rPr>
-        <w:t xml:space="preserve">-report. There are HTML and XML reports. The XML is useful if you need to </w:t>
-      </w:r>
-      <w:r>
-        <w:rPr>
-          <w:rFonts w:asciiTheme="minorHAnsi" w:hAnsiTheme="minorHAnsi" w:cstheme="minorHAnsi"/>
-          <w:color w:val="000000"/>
-          <w:sz w:val="22"/>
-          <w:szCs w:val="22"/>
-        </w:rPr>
-        <w:t>programmatically</w:t>
-      </w:r>
-      <w:r>
-        <w:rPr>
-          <w:rFonts w:asciiTheme="minorHAnsi" w:hAnsiTheme="minorHAnsi" w:cstheme="minorHAnsi"/>
-          <w:color w:val="000000"/>
-          <w:sz w:val="22"/>
-          <w:szCs w:val="22"/>
-        </w:rPr>
-        <w:t xml:space="preserve"> use the results, or if you're writing a tool.</w:t>
+          <w:i/>
+          <w:color w:val="1F497D" w:themeColor="text2"/>
+          <w:sz w:val="22"/>
+          <w:szCs w:val="22"/>
+        </w:rPr>
+        <w:t xml:space="preserve"> </w:t>
+      </w:r>
+      <w:proofErr w:type="spellStart"/>
+      <w:r>
+        <w:rPr>
+          <w:rFonts w:asciiTheme="minorHAnsi" w:hAnsiTheme="minorHAnsi" w:cstheme="minorHAnsi"/>
+          <w:i/>
+          <w:color w:val="1F497D" w:themeColor="text2"/>
+          <w:sz w:val="22"/>
+          <w:szCs w:val="22"/>
+        </w:rPr>
+        <w:t>coverageReport</w:t>
+      </w:r>
+      <w:proofErr w:type="spellEnd"/>
+      <w:r>
+        <w:rPr>
+          <w:rFonts w:asciiTheme="minorHAnsi" w:hAnsiTheme="minorHAnsi" w:cstheme="minorHAnsi"/>
+          <w:i/>
+          <w:color w:val="1F497D" w:themeColor="text2"/>
+          <w:sz w:val="22"/>
+          <w:szCs w:val="22"/>
+        </w:rPr>
+        <w:tab/>
       </w:r>
     </w:p>
     <w:p>
@@ -21468,6 +21599,64 @@
           <w:szCs w:val="22"/>
         </w:rPr>
       </w:pPr>
+      <w:proofErr w:type="gramStart"/>
+      <w:r>
+        <w:rPr>
+          <w:rFonts w:asciiTheme="minorHAnsi" w:hAnsiTheme="minorHAnsi" w:cstheme="minorHAnsi"/>
+          <w:color w:val="000000"/>
+          <w:sz w:val="22"/>
+          <w:szCs w:val="22"/>
+        </w:rPr>
+        <w:t>to</w:t>
+      </w:r>
+      <w:proofErr w:type="gramEnd"/>
+      <w:r>
+        <w:rPr>
+          <w:rFonts w:asciiTheme="minorHAnsi" w:hAnsiTheme="minorHAnsi" w:cstheme="minorHAnsi"/>
+          <w:color w:val="000000"/>
+          <w:sz w:val="22"/>
+          <w:szCs w:val="22"/>
+        </w:rPr>
+        <w:t xml:space="preserve"> generate the reports. You will find the coverage reports inside target/</w:t>
+      </w:r>
+      <w:proofErr w:type="spellStart"/>
+      <w:r>
+        <w:rPr>
+          <w:rFonts w:asciiTheme="minorHAnsi" w:hAnsiTheme="minorHAnsi" w:cstheme="minorHAnsi"/>
+          <w:color w:val="000000"/>
+          <w:sz w:val="22"/>
+          <w:szCs w:val="22"/>
+        </w:rPr>
+        <w:t>scoverage</w:t>
+      </w:r>
+      <w:proofErr w:type="spellEnd"/>
+      <w:r>
+        <w:rPr>
+          <w:rFonts w:asciiTheme="minorHAnsi" w:hAnsiTheme="minorHAnsi" w:cstheme="minorHAnsi"/>
+          <w:color w:val="000000"/>
+          <w:sz w:val="22"/>
+          <w:szCs w:val="22"/>
+        </w:rPr>
+        <w:t xml:space="preserve">-report. There are HTML and XML reports. The XML is useful if you need to </w:t>
+      </w:r>
+      <w:r>
+        <w:rPr>
+          <w:rFonts w:asciiTheme="minorHAnsi" w:hAnsiTheme="minorHAnsi" w:cstheme="minorHAnsi"/>
+          <w:color w:val="000000"/>
+          <w:sz w:val="22"/>
+          <w:szCs w:val="22"/>
+        </w:rPr>
+        <w:t>programmatically</w:t>
+      </w:r>
+      <w:r>
+        <w:rPr>
+          <w:rFonts w:asciiTheme="minorHAnsi" w:hAnsiTheme="minorHAnsi" w:cstheme="minorHAnsi"/>
+          <w:color w:val="000000"/>
+          <w:sz w:val="22"/>
+          <w:szCs w:val="22"/>
+        </w:rPr>
+        <w:t xml:space="preserve"> use the results, or if you're writing a tool.</w:t>
+      </w:r>
     </w:p>
     <w:p>
       <w:pPr>
@@ -21487,185 +21676,6 @@
           <w:szCs w:val="22"/>
         </w:rPr>
       </w:pPr>
-      <w:r>
-        <w:rPr>
-          <w:rFonts w:asciiTheme="minorHAnsi" w:hAnsiTheme="minorHAnsi" w:cstheme="minorHAnsi"/>
-          <w:color w:val="000000"/>
-          <w:sz w:val="22"/>
-          <w:szCs w:val="22"/>
-        </w:rPr>
-        <w:t xml:space="preserve">If you're running the coverage reports from within </w:t>
-      </w:r>
-      <w:proofErr w:type="gramStart"/>
-      <w:r>
-        <w:rPr>
-          <w:rFonts w:asciiTheme="minorHAnsi" w:hAnsiTheme="minorHAnsi" w:cstheme="minorHAnsi"/>
-          <w:color w:val="000000"/>
-          <w:sz w:val="22"/>
-          <w:szCs w:val="22"/>
-        </w:rPr>
-        <w:t>an</w:t>
-      </w:r>
-      <w:proofErr w:type="gramEnd"/>
-      <w:r>
-        <w:rPr>
-          <w:rFonts w:asciiTheme="minorHAnsi" w:hAnsiTheme="minorHAnsi" w:cstheme="minorHAnsi"/>
-          <w:color w:val="000000"/>
-          <w:sz w:val="22"/>
-          <w:szCs w:val="22"/>
-        </w:rPr>
-        <w:t xml:space="preserve"> </w:t>
-      </w:r>
-      <w:proofErr w:type="spellStart"/>
-      <w:r>
-        <w:rPr>
-          <w:rFonts w:asciiTheme="minorHAnsi" w:hAnsiTheme="minorHAnsi" w:cstheme="minorHAnsi"/>
-          <w:color w:val="000000"/>
-          <w:sz w:val="22"/>
-          <w:szCs w:val="22"/>
-        </w:rPr>
-        <w:t>sbt</w:t>
-      </w:r>
-      <w:proofErr w:type="spellEnd"/>
-      <w:r>
-        <w:rPr>
-          <w:rFonts w:asciiTheme="minorHAnsi" w:hAnsiTheme="minorHAnsi" w:cstheme="minorHAnsi"/>
-          <w:color w:val="000000"/>
-          <w:sz w:val="22"/>
-          <w:szCs w:val="22"/>
-        </w:rPr>
-        <w:t xml:space="preserve"> console session (as opposed to one command per </w:t>
-      </w:r>
-      <w:proofErr w:type="spellStart"/>
-      <w:r>
-        <w:rPr>
-          <w:rFonts w:asciiTheme="minorHAnsi" w:hAnsiTheme="minorHAnsi" w:cstheme="minorHAnsi"/>
-          <w:color w:val="000000"/>
-          <w:sz w:val="22"/>
-          <w:szCs w:val="22"/>
-        </w:rPr>
-        <w:t>sbt</w:t>
-      </w:r>
-      <w:proofErr w:type="spellEnd"/>
-      <w:r>
-        <w:rPr>
-          <w:rFonts w:asciiTheme="minorHAnsi" w:hAnsiTheme="minorHAnsi" w:cstheme="minorHAnsi"/>
-          <w:color w:val="000000"/>
-          <w:sz w:val="22"/>
-          <w:szCs w:val="22"/>
-        </w:rPr>
-        <w:t xml:space="preserve"> launch), then the coverage command is sticky. To turn it back off when you're done running reports, use the </w:t>
-      </w:r>
-      <w:proofErr w:type="spellStart"/>
-      <w:r>
-        <w:rPr>
-          <w:rFonts w:asciiTheme="minorHAnsi" w:hAnsiTheme="minorHAnsi" w:cstheme="minorHAnsi"/>
-          <w:i/>
-          <w:color w:val="1F497D" w:themeColor="text2"/>
-          <w:sz w:val="22"/>
-          <w:szCs w:val="22"/>
-        </w:rPr>
-        <w:t>coverageOff</w:t>
-      </w:r>
-      <w:proofErr w:type="spellEnd"/>
-      <w:r>
-        <w:rPr>
-          <w:rFonts w:asciiTheme="minorHAnsi" w:hAnsiTheme="minorHAnsi" w:cstheme="minorHAnsi"/>
-          <w:color w:val="1F497D" w:themeColor="text2"/>
-          <w:sz w:val="22"/>
-          <w:szCs w:val="22"/>
-        </w:rPr>
-        <w:t xml:space="preserve"> </w:t>
-      </w:r>
-      <w:r>
-        <w:rPr>
-          <w:rFonts w:asciiTheme="minorHAnsi" w:hAnsiTheme="minorHAnsi" w:cstheme="minorHAnsi"/>
-          <w:color w:val="000000"/>
-          <w:sz w:val="22"/>
-          <w:szCs w:val="22"/>
-        </w:rPr>
-        <w:t xml:space="preserve">command </w:t>
-      </w:r>
-      <w:r>
-        <w:rPr>
-          <w:rFonts w:asciiTheme="minorHAnsi" w:hAnsiTheme="minorHAnsi" w:cstheme="minorHAnsi"/>
-          <w:color w:val="000000"/>
-          <w:sz w:val="22"/>
-          <w:szCs w:val="22"/>
-        </w:rPr>
-        <w:t xml:space="preserve">on interactive shell </w:t>
-      </w:r>
-      <w:r>
-        <w:rPr>
-          <w:rFonts w:asciiTheme="minorHAnsi" w:hAnsiTheme="minorHAnsi" w:cstheme="minorHAnsi"/>
-          <w:color w:val="000000"/>
-          <w:sz w:val="22"/>
-          <w:szCs w:val="22"/>
-        </w:rPr>
-        <w:t xml:space="preserve">or reset </w:t>
-      </w:r>
-      <w:proofErr w:type="spellStart"/>
-      <w:r>
-        <w:rPr>
-          <w:rFonts w:asciiTheme="minorHAnsi" w:hAnsiTheme="minorHAnsi" w:cstheme="minorHAnsi"/>
-          <w:color w:val="000000"/>
-          <w:sz w:val="22"/>
-          <w:szCs w:val="22"/>
-        </w:rPr>
-        <w:t>coverageEnabled</w:t>
-      </w:r>
-      <w:proofErr w:type="spellEnd"/>
-      <w:r>
-        <w:rPr>
-          <w:rFonts w:asciiTheme="minorHAnsi" w:hAnsiTheme="minorHAnsi" w:cstheme="minorHAnsi"/>
-          <w:color w:val="000000"/>
-          <w:sz w:val="22"/>
-          <w:szCs w:val="22"/>
-        </w:rPr>
-        <w:t xml:space="preserve"> with set </w:t>
-      </w:r>
-      <w:proofErr w:type="spellStart"/>
-      <w:r>
-        <w:rPr>
-          <w:rFonts w:asciiTheme="minorHAnsi" w:hAnsiTheme="minorHAnsi" w:cstheme="minorHAnsi"/>
-          <w:i/>
-          <w:color w:val="1F497D" w:themeColor="text2"/>
-          <w:sz w:val="22"/>
-          <w:szCs w:val="22"/>
-        </w:rPr>
-        <w:t>coverageEnabled</w:t>
-      </w:r>
-      <w:proofErr w:type="spellEnd"/>
-      <w:r>
-        <w:rPr>
-          <w:rFonts w:asciiTheme="minorHAnsi" w:hAnsiTheme="minorHAnsi" w:cstheme="minorHAnsi"/>
-          <w:i/>
-          <w:color w:val="1F497D" w:themeColor="text2"/>
-          <w:sz w:val="22"/>
-          <w:szCs w:val="22"/>
-        </w:rPr>
-        <w:t xml:space="preserve"> := false</w:t>
-      </w:r>
-      <w:r>
-        <w:rPr>
-          <w:rFonts w:asciiTheme="minorHAnsi" w:hAnsiTheme="minorHAnsi" w:cstheme="minorHAnsi"/>
-          <w:color w:val="000000"/>
-          <w:sz w:val="22"/>
-          <w:szCs w:val="22"/>
-        </w:rPr>
-        <w:t xml:space="preserve"> in </w:t>
-      </w:r>
-      <w:proofErr w:type="spellStart"/>
-      <w:r>
-        <w:rPr>
-          <w:rFonts w:asciiTheme="minorHAnsi" w:hAnsiTheme="minorHAnsi" w:cstheme="minorHAnsi"/>
-          <w:color w:val="000000"/>
-          <w:sz w:val="22"/>
-          <w:szCs w:val="22"/>
-        </w:rPr>
-        <w:t>build.sbt</w:t>
-      </w:r>
-      <w:proofErr w:type="spellEnd"/>
     </w:p>
     <w:p>
       <w:pPr>
@@ -21677,16 +21687,83 @@
         <w:autoSpaceDN w:val="0"/>
         <w:adjustRightInd w:val="0"/>
         <w:spacing w:before="0" w:after="0" w:line="240" w:lineRule="auto"/>
-        <w:ind w:left="1440"/>
-        <w:rPr>
-          <w:rFonts w:asciiTheme="minorHAnsi" w:hAnsiTheme="minorHAnsi" w:cstheme="minorHAnsi"/>
-          <w:b/>
+        <w:ind w:left="2160"/>
+        <w:rPr>
+          <w:rFonts w:asciiTheme="minorHAnsi" w:hAnsiTheme="minorHAnsi" w:cstheme="minorHAnsi"/>
           <w:color w:val="000000"/>
           <w:sz w:val="22"/>
           <w:szCs w:val="22"/>
-          <w:u w:val="single"/>
-        </w:rPr>
-      </w:pPr>
+        </w:rPr>
+      </w:pPr>
+      <w:r>
+        <w:rPr>
+          <w:rFonts w:asciiTheme="minorHAnsi" w:hAnsiTheme="minorHAnsi" w:cstheme="minorHAnsi"/>
+          <w:color w:val="000000"/>
+          <w:sz w:val="22"/>
+          <w:szCs w:val="22"/>
+        </w:rPr>
+        <w:t xml:space="preserve">If you're running the coverage reports from within </w:t>
+      </w:r>
+      <w:proofErr w:type="gramStart"/>
+      <w:r>
+        <w:rPr>
+          <w:rFonts w:asciiTheme="minorHAnsi" w:hAnsiTheme="minorHAnsi" w:cstheme="minorHAnsi"/>
+          <w:color w:val="000000"/>
+          <w:sz w:val="22"/>
+          <w:szCs w:val="22"/>
+        </w:rPr>
+        <w:t>an</w:t>
+      </w:r>
+      <w:proofErr w:type="gramEnd"/>
+      <w:r>
+        <w:rPr>
+          <w:rFonts w:asciiTheme="minorHAnsi" w:hAnsiTheme="minorHAnsi" w:cstheme="minorHAnsi"/>
+          <w:color w:val="000000"/>
+          <w:sz w:val="22"/>
+          <w:szCs w:val="22"/>
+        </w:rPr>
+        <w:t xml:space="preserve"> </w:t>
+      </w:r>
+      <w:proofErr w:type="spellStart"/>
+      <w:r>
+        <w:rPr>
+          <w:rFonts w:asciiTheme="minorHAnsi" w:hAnsiTheme="minorHAnsi" w:cstheme="minorHAnsi"/>
+          <w:color w:val="000000"/>
+          <w:sz w:val="22"/>
+          <w:szCs w:val="22"/>
+        </w:rPr>
+        <w:t>sbt</w:t>
+      </w:r>
+      <w:proofErr w:type="spellEnd"/>
+      <w:r>
+        <w:rPr>
+          <w:rFonts w:asciiTheme="minorHAnsi" w:hAnsiTheme="minorHAnsi" w:cstheme="minorHAnsi"/>
+          <w:color w:val="000000"/>
+          <w:sz w:val="22"/>
+          <w:szCs w:val="22"/>
+        </w:rPr>
+        <w:t xml:space="preserve"> console session (as opposed to one command per </w:t>
+      </w:r>
+      <w:proofErr w:type="spellStart"/>
+      <w:r>
+        <w:rPr>
+          <w:rFonts w:asciiTheme="minorHAnsi" w:hAnsiTheme="minorHAnsi" w:cstheme="minorHAnsi"/>
+          <w:color w:val="000000"/>
+          <w:sz w:val="22"/>
+          <w:szCs w:val="22"/>
+        </w:rPr>
+        <w:t>sbt</w:t>
+      </w:r>
+      <w:proofErr w:type="spellEnd"/>
+      <w:r>
+        <w:rPr>
+          <w:rFonts w:asciiTheme="minorHAnsi" w:hAnsiTheme="minorHAnsi" w:cstheme="minorHAnsi"/>
+          <w:color w:val="000000"/>
+          <w:sz w:val="22"/>
+          <w:szCs w:val="22"/>
+        </w:rPr>
+        <w:t xml:space="preserve"> launch), then the coverage command is sticky. </w:t>
+      </w:r>
     </w:p>
     <w:p>
       <w:pPr>
@@ -21698,6 +21775,163 @@
         <w:autoSpaceDN w:val="0"/>
         <w:adjustRightInd w:val="0"/>
         <w:spacing w:before="0" w:after="0" w:line="240" w:lineRule="auto"/>
+        <w:ind w:left="2160"/>
+        <w:rPr>
+          <w:rFonts w:asciiTheme="minorHAnsi" w:hAnsiTheme="minorHAnsi" w:cstheme="minorHAnsi"/>
+          <w:color w:val="000000"/>
+          <w:sz w:val="22"/>
+          <w:szCs w:val="22"/>
+        </w:rPr>
+      </w:pPr>
+    </w:p>
+    <w:p>
+      <w:pPr>
+        <w:pStyle w:val="ListParagraph"/>
+        <w:tabs>
+          <w:tab w:val="center" w:pos="6120"/>
+        </w:tabs>
+        <w:autoSpaceDE w:val="0"/>
+        <w:autoSpaceDN w:val="0"/>
+        <w:adjustRightInd w:val="0"/>
+        <w:spacing w:before="0" w:after="0" w:line="240" w:lineRule="auto"/>
+        <w:ind w:left="2160"/>
+        <w:rPr>
+          <w:rFonts w:asciiTheme="minorHAnsi" w:hAnsiTheme="minorHAnsi" w:cstheme="minorHAnsi"/>
+          <w:color w:val="000000"/>
+          <w:sz w:val="22"/>
+          <w:szCs w:val="22"/>
+        </w:rPr>
+      </w:pPr>
+      <w:r>
+        <w:rPr>
+          <w:rFonts w:asciiTheme="minorHAnsi" w:hAnsiTheme="minorHAnsi" w:cstheme="minorHAnsi"/>
+          <w:color w:val="000000"/>
+          <w:sz w:val="22"/>
+          <w:szCs w:val="22"/>
+        </w:rPr>
+        <w:t xml:space="preserve">To turn it back off when you're done running reports, use the </w:t>
+      </w:r>
+      <w:proofErr w:type="spellStart"/>
+      <w:r>
+        <w:rPr>
+          <w:rFonts w:asciiTheme="minorHAnsi" w:hAnsiTheme="minorHAnsi" w:cstheme="minorHAnsi"/>
+          <w:i/>
+          <w:color w:val="1F497D" w:themeColor="text2"/>
+          <w:sz w:val="22"/>
+          <w:szCs w:val="22"/>
+        </w:rPr>
+        <w:t>coverageOff</w:t>
+      </w:r>
+      <w:proofErr w:type="spellEnd"/>
+      <w:r>
+        <w:rPr>
+          <w:rFonts w:asciiTheme="minorHAnsi" w:hAnsiTheme="minorHAnsi" w:cstheme="minorHAnsi"/>
+          <w:color w:val="1F497D" w:themeColor="text2"/>
+          <w:sz w:val="22"/>
+          <w:szCs w:val="22"/>
+        </w:rPr>
+        <w:t xml:space="preserve"> </w:t>
+      </w:r>
+      <w:r>
+        <w:rPr>
+          <w:rFonts w:asciiTheme="minorHAnsi" w:hAnsiTheme="minorHAnsi" w:cstheme="minorHAnsi"/>
+          <w:color w:val="000000"/>
+          <w:sz w:val="22"/>
+          <w:szCs w:val="22"/>
+        </w:rPr>
+        <w:t xml:space="preserve">command </w:t>
+      </w:r>
+      <w:r>
+        <w:rPr>
+          <w:rFonts w:asciiTheme="minorHAnsi" w:hAnsiTheme="minorHAnsi" w:cstheme="minorHAnsi"/>
+          <w:color w:val="000000"/>
+          <w:sz w:val="22"/>
+          <w:szCs w:val="22"/>
+        </w:rPr>
+        <w:t xml:space="preserve">on interactive shell </w:t>
+      </w:r>
+      <w:r>
+        <w:rPr>
+          <w:rFonts w:asciiTheme="minorHAnsi" w:hAnsiTheme="minorHAnsi" w:cstheme="minorHAnsi"/>
+          <w:color w:val="000000"/>
+          <w:sz w:val="22"/>
+          <w:szCs w:val="22"/>
+        </w:rPr>
+        <w:t xml:space="preserve">or reset </w:t>
+      </w:r>
+      <w:proofErr w:type="spellStart"/>
+      <w:r>
+        <w:rPr>
+          <w:rFonts w:asciiTheme="minorHAnsi" w:hAnsiTheme="minorHAnsi" w:cstheme="minorHAnsi"/>
+          <w:color w:val="000000"/>
+          <w:sz w:val="22"/>
+          <w:szCs w:val="22"/>
+        </w:rPr>
+        <w:t>coverageEnabled</w:t>
+      </w:r>
+      <w:proofErr w:type="spellEnd"/>
+      <w:r>
+        <w:rPr>
+          <w:rFonts w:asciiTheme="minorHAnsi" w:hAnsiTheme="minorHAnsi" w:cstheme="minorHAnsi"/>
+          <w:color w:val="000000"/>
+          <w:sz w:val="22"/>
+          <w:szCs w:val="22"/>
+        </w:rPr>
+        <w:t xml:space="preserve"> with set </w:t>
+      </w:r>
+      <w:proofErr w:type="spellStart"/>
+      <w:r>
+        <w:rPr>
+          <w:rFonts w:asciiTheme="minorHAnsi" w:hAnsiTheme="minorHAnsi" w:cstheme="minorHAnsi"/>
+          <w:i/>
+          <w:color w:val="1F497D" w:themeColor="text2"/>
+          <w:sz w:val="22"/>
+          <w:szCs w:val="22"/>
+        </w:rPr>
+        <w:t>coverageEnabled</w:t>
+      </w:r>
+      <w:proofErr w:type="spellEnd"/>
+      <w:r>
+        <w:rPr>
+          <w:rFonts w:asciiTheme="minorHAnsi" w:hAnsiTheme="minorHAnsi" w:cstheme="minorHAnsi"/>
+          <w:i/>
+          <w:color w:val="1F497D" w:themeColor="text2"/>
+          <w:sz w:val="22"/>
+          <w:szCs w:val="22"/>
+        </w:rPr>
+        <w:t xml:space="preserve"> := false</w:t>
+      </w:r>
+      <w:r>
+        <w:rPr>
+          <w:rFonts w:asciiTheme="minorHAnsi" w:hAnsiTheme="minorHAnsi" w:cstheme="minorHAnsi"/>
+          <w:color w:val="000000"/>
+          <w:sz w:val="22"/>
+          <w:szCs w:val="22"/>
+        </w:rPr>
+        <w:t xml:space="preserve"> in </w:t>
+      </w:r>
+      <w:proofErr w:type="spellStart"/>
+      <w:r>
+        <w:rPr>
+          <w:rFonts w:asciiTheme="minorHAnsi" w:hAnsiTheme="minorHAnsi" w:cstheme="minorHAnsi"/>
+          <w:color w:val="000000"/>
+          <w:sz w:val="22"/>
+          <w:szCs w:val="22"/>
+        </w:rPr>
+        <w:t>build.sbt</w:t>
+      </w:r>
+      <w:proofErr w:type="spellEnd"/>
+    </w:p>
+    <w:p>
+      <w:pPr>
+        <w:pStyle w:val="ListParagraph"/>
+        <w:tabs>
+          <w:tab w:val="center" w:pos="6120"/>
+        </w:tabs>
+        <w:autoSpaceDE w:val="0"/>
+        <w:autoSpaceDN w:val="0"/>
+        <w:adjustRightInd w:val="0"/>
+        <w:spacing w:before="0" w:after="0" w:line="240" w:lineRule="auto"/>
         <w:ind w:left="1440"/>
         <w:rPr>
           <w:rFonts w:asciiTheme="minorHAnsi" w:hAnsiTheme="minorHAnsi" w:cstheme="minorHAnsi"/>
@@ -21708,7 +21942,18 @@
           <w:u w:val="single"/>
         </w:rPr>
       </w:pPr>
-      <w:r>
+    </w:p>
+    <w:p>
+      <w:pPr>
+        <w:pStyle w:val="ListParagraph"/>
+        <w:tabs>
+          <w:tab w:val="center" w:pos="6120"/>
+        </w:tabs>
+        <w:autoSpaceDE w:val="0"/>
+        <w:autoSpaceDN w:val="0"/>
+        <w:adjustRightInd w:val="0"/>
+        <w:spacing w:before="0" w:after="0" w:line="240" w:lineRule="auto"/>
+        <w:ind w:left="1440"/>
         <w:rPr>
           <w:rFonts w:asciiTheme="minorHAnsi" w:hAnsiTheme="minorHAnsi" w:cstheme="minorHAnsi"/>
           <w:b/>
@@ -21717,8 +21962,2153 @@
           <w:szCs w:val="22"/>
           <w:u w:val="single"/>
         </w:rPr>
-        <w:t>Jenkins</w:t>
-      </w:r>
+      </w:pPr>
+      <w:r>
+        <w:rPr>
+          <w:rFonts w:asciiTheme="minorHAnsi" w:hAnsiTheme="minorHAnsi" w:cstheme="minorHAnsi"/>
+          <w:b/>
+          <w:color w:val="000000"/>
+          <w:sz w:val="22"/>
+          <w:szCs w:val="22"/>
+          <w:u w:val="single"/>
+        </w:rPr>
+        <w:t>Static code analysis</w:t>
+      </w:r>
+    </w:p>
+    <w:p>
+      <w:pPr>
+        <w:pStyle w:val="ListParagraph"/>
+        <w:tabs>
+          <w:tab w:val="center" w:pos="6120"/>
+        </w:tabs>
+        <w:autoSpaceDE w:val="0"/>
+        <w:autoSpaceDN w:val="0"/>
+        <w:adjustRightInd w:val="0"/>
+        <w:spacing w:before="0" w:after="0" w:line="240" w:lineRule="auto"/>
+        <w:ind w:left="1440"/>
+        <w:rPr>
+          <w:rFonts w:asciiTheme="minorHAnsi" w:hAnsiTheme="minorHAnsi" w:cstheme="minorHAnsi"/>
+          <w:b/>
+          <w:color w:val="000000"/>
+          <w:sz w:val="22"/>
+          <w:szCs w:val="22"/>
+          <w:u w:val="single"/>
+        </w:rPr>
+      </w:pPr>
+    </w:p>
+    <w:p>
+      <w:pPr>
+        <w:pStyle w:val="ListParagraph"/>
+        <w:numPr>
+          <w:ilvl w:val="0"/>
+          <w:numId w:val="28"/>
+        </w:numPr>
+        <w:tabs>
+          <w:tab w:val="center" w:pos="6120"/>
+        </w:tabs>
+        <w:autoSpaceDE w:val="0"/>
+        <w:autoSpaceDN w:val="0"/>
+        <w:adjustRightInd w:val="0"/>
+        <w:spacing w:before="0" w:after="0" w:line="240" w:lineRule="auto"/>
+        <w:rPr>
+          <w:rFonts w:asciiTheme="minorHAnsi" w:hAnsiTheme="minorHAnsi" w:cstheme="minorHAnsi"/>
+          <w:b/>
+          <w:color w:val="000000"/>
+          <w:sz w:val="22"/>
+          <w:szCs w:val="22"/>
+          <w:u w:val="single"/>
+        </w:rPr>
+      </w:pPr>
+      <w:proofErr w:type="spellStart"/>
+      <w:proofErr w:type="gramStart"/>
+      <w:r>
+        <w:rPr>
+          <w:rFonts w:asciiTheme="minorHAnsi" w:hAnsiTheme="minorHAnsi" w:cstheme="minorHAnsi"/>
+          <w:b/>
+          <w:color w:val="000000"/>
+          <w:sz w:val="22"/>
+          <w:szCs w:val="22"/>
+        </w:rPr>
+        <w:t>ScalaStyle</w:t>
+      </w:r>
+      <w:proofErr w:type="spellEnd"/>
+      <w:r>
+        <w:rPr>
+          <w:rFonts w:asciiTheme="minorHAnsi" w:hAnsiTheme="minorHAnsi" w:cstheme="minorHAnsi"/>
+          <w:b/>
+          <w:color w:val="000000"/>
+          <w:sz w:val="22"/>
+          <w:szCs w:val="22"/>
+        </w:rPr>
+        <w:t xml:space="preserve"> :</w:t>
+      </w:r>
+      <w:proofErr w:type="gramEnd"/>
+      <w:r>
+        <w:rPr>
+          <w:rFonts w:asciiTheme="minorHAnsi" w:hAnsiTheme="minorHAnsi" w:cstheme="minorHAnsi"/>
+          <w:b/>
+          <w:color w:val="000000"/>
+          <w:sz w:val="22"/>
+          <w:szCs w:val="22"/>
+        </w:rPr>
+        <w:t xml:space="preserve"> </w:t>
+      </w:r>
+      <w:proofErr w:type="spellStart"/>
+      <w:r>
+        <w:rPr>
+          <w:rFonts w:asciiTheme="minorHAnsi" w:hAnsiTheme="minorHAnsi" w:cstheme="minorHAnsi"/>
+          <w:color w:val="000000"/>
+          <w:sz w:val="22"/>
+          <w:szCs w:val="22"/>
+        </w:rPr>
+        <w:t>Scalastyle</w:t>
+      </w:r>
+      <w:proofErr w:type="spellEnd"/>
+      <w:r>
+        <w:rPr>
+          <w:rFonts w:asciiTheme="minorHAnsi" w:hAnsiTheme="minorHAnsi" w:cstheme="minorHAnsi"/>
+          <w:color w:val="000000"/>
+          <w:sz w:val="22"/>
+          <w:szCs w:val="22"/>
+        </w:rPr>
+        <w:t xml:space="preserve"> examines </w:t>
+      </w:r>
+      <w:r>
+        <w:rPr>
+          <w:rFonts w:asciiTheme="minorHAnsi" w:hAnsiTheme="minorHAnsi" w:cstheme="minorHAnsi"/>
+          <w:color w:val="000000"/>
+          <w:sz w:val="22"/>
+          <w:szCs w:val="22"/>
+        </w:rPr>
+        <w:t>the</w:t>
+      </w:r>
+      <w:r>
+        <w:rPr>
+          <w:rFonts w:asciiTheme="minorHAnsi" w:hAnsiTheme="minorHAnsi" w:cstheme="minorHAnsi"/>
+          <w:color w:val="000000"/>
+          <w:sz w:val="22"/>
+          <w:szCs w:val="22"/>
+        </w:rPr>
+        <w:t xml:space="preserve"> Scala code and indicate</w:t>
+      </w:r>
+      <w:r>
+        <w:rPr>
+          <w:rFonts w:asciiTheme="minorHAnsi" w:hAnsiTheme="minorHAnsi" w:cstheme="minorHAnsi"/>
+          <w:color w:val="000000"/>
+          <w:sz w:val="22"/>
+          <w:szCs w:val="22"/>
+        </w:rPr>
+        <w:t xml:space="preserve">s potential problems with it. It is similar to what </w:t>
+      </w:r>
+      <w:proofErr w:type="spellStart"/>
+      <w:r>
+        <w:rPr>
+          <w:rFonts w:asciiTheme="minorHAnsi" w:hAnsiTheme="minorHAnsi" w:cstheme="minorHAnsi"/>
+          <w:color w:val="000000"/>
+          <w:sz w:val="22"/>
+          <w:szCs w:val="22"/>
+        </w:rPr>
+        <w:t>Checkstyle</w:t>
+      </w:r>
+      <w:proofErr w:type="spellEnd"/>
+      <w:r>
+        <w:rPr>
+          <w:rFonts w:asciiTheme="minorHAnsi" w:hAnsiTheme="minorHAnsi" w:cstheme="minorHAnsi"/>
+          <w:color w:val="000000"/>
+          <w:sz w:val="22"/>
+          <w:szCs w:val="22"/>
+        </w:rPr>
+        <w:t xml:space="preserve"> does </w:t>
+      </w:r>
+      <w:r>
+        <w:rPr>
+          <w:rFonts w:asciiTheme="minorHAnsi" w:hAnsiTheme="minorHAnsi" w:cstheme="minorHAnsi"/>
+          <w:color w:val="000000"/>
+          <w:sz w:val="22"/>
+          <w:szCs w:val="22"/>
+        </w:rPr>
+        <w:t>for Java</w:t>
+      </w:r>
+      <w:r>
+        <w:rPr>
+          <w:rFonts w:asciiTheme="minorHAnsi" w:hAnsiTheme="minorHAnsi" w:cstheme="minorHAnsi"/>
+          <w:color w:val="000000"/>
+          <w:sz w:val="22"/>
+          <w:szCs w:val="22"/>
+        </w:rPr>
+        <w:t xml:space="preserve"> e</w:t>
+      </w:r>
+      <w:r>
+        <w:rPr>
+          <w:rFonts w:asciiTheme="minorHAnsi" w:hAnsiTheme="minorHAnsi" w:cstheme="minorHAnsi"/>
+          <w:color w:val="000000"/>
+          <w:sz w:val="22"/>
+          <w:szCs w:val="22"/>
+        </w:rPr>
+        <w:t xml:space="preserve">xcept </w:t>
+      </w:r>
+      <w:proofErr w:type="spellStart"/>
+      <w:r>
+        <w:rPr>
+          <w:rFonts w:asciiTheme="minorHAnsi" w:hAnsiTheme="minorHAnsi" w:cstheme="minorHAnsi"/>
+          <w:color w:val="000000"/>
+          <w:sz w:val="22"/>
+          <w:szCs w:val="22"/>
+        </w:rPr>
+        <w:t>Scalastyle</w:t>
+      </w:r>
+      <w:proofErr w:type="spellEnd"/>
+      <w:r>
+        <w:rPr>
+          <w:rFonts w:asciiTheme="minorHAnsi" w:hAnsiTheme="minorHAnsi" w:cstheme="minorHAnsi"/>
+          <w:color w:val="000000"/>
+          <w:sz w:val="22"/>
+          <w:szCs w:val="22"/>
+        </w:rPr>
+        <w:t xml:space="preserve"> is </w:t>
+      </w:r>
+      <w:r>
+        <w:rPr>
+          <w:rFonts w:asciiTheme="minorHAnsi" w:hAnsiTheme="minorHAnsi" w:cstheme="minorHAnsi"/>
+          <w:color w:val="000000"/>
+          <w:sz w:val="22"/>
+          <w:szCs w:val="22"/>
+        </w:rPr>
+        <w:t>for Scala</w:t>
+      </w:r>
+      <w:r>
+        <w:rPr>
+          <w:rFonts w:asciiTheme="minorHAnsi" w:hAnsiTheme="minorHAnsi" w:cstheme="minorHAnsi"/>
+          <w:color w:val="000000"/>
+          <w:sz w:val="22"/>
+          <w:szCs w:val="22"/>
+        </w:rPr>
+        <w:t xml:space="preserve"> language.</w:t>
+      </w:r>
+    </w:p>
+    <w:p>
+      <w:pPr>
+        <w:pStyle w:val="ListParagraph"/>
+        <w:tabs>
+          <w:tab w:val="center" w:pos="6120"/>
+        </w:tabs>
+        <w:autoSpaceDE w:val="0"/>
+        <w:autoSpaceDN w:val="0"/>
+        <w:adjustRightInd w:val="0"/>
+        <w:spacing w:before="0" w:after="0" w:line="240" w:lineRule="auto"/>
+        <w:ind w:left="2160"/>
+        <w:rPr>
+          <w:rFonts w:asciiTheme="minorHAnsi" w:hAnsiTheme="minorHAnsi" w:cstheme="minorHAnsi"/>
+          <w:color w:val="000000"/>
+          <w:sz w:val="22"/>
+          <w:szCs w:val="22"/>
+        </w:rPr>
+      </w:pPr>
+    </w:p>
+    <w:p>
+      <w:pPr>
+        <w:pStyle w:val="ListParagraph"/>
+        <w:tabs>
+          <w:tab w:val="center" w:pos="6120"/>
+        </w:tabs>
+        <w:autoSpaceDE w:val="0"/>
+        <w:autoSpaceDN w:val="0"/>
+        <w:adjustRightInd w:val="0"/>
+        <w:spacing w:before="0" w:after="0" w:line="240" w:lineRule="auto"/>
+        <w:ind w:left="2160"/>
+        <w:rPr>
+          <w:rFonts w:asciiTheme="minorHAnsi" w:hAnsiTheme="minorHAnsi" w:cstheme="minorHAnsi"/>
+          <w:color w:val="000000"/>
+          <w:sz w:val="22"/>
+          <w:szCs w:val="22"/>
+        </w:rPr>
+      </w:pPr>
+      <w:r>
+        <w:rPr>
+          <w:rFonts w:asciiTheme="minorHAnsi" w:hAnsiTheme="minorHAnsi" w:cstheme="minorHAnsi"/>
+          <w:color w:val="000000"/>
+          <w:sz w:val="22"/>
+          <w:szCs w:val="22"/>
+        </w:rPr>
+        <w:t xml:space="preserve">To integrate </w:t>
+      </w:r>
+      <w:proofErr w:type="spellStart"/>
+      <w:r>
+        <w:rPr>
+          <w:rFonts w:asciiTheme="minorHAnsi" w:hAnsiTheme="minorHAnsi" w:cstheme="minorHAnsi"/>
+          <w:color w:val="000000"/>
+          <w:sz w:val="22"/>
+          <w:szCs w:val="22"/>
+        </w:rPr>
+        <w:t>Scoverage</w:t>
+      </w:r>
+      <w:proofErr w:type="spellEnd"/>
+      <w:r>
+        <w:rPr>
+          <w:rFonts w:asciiTheme="minorHAnsi" w:hAnsiTheme="minorHAnsi" w:cstheme="minorHAnsi"/>
+          <w:color w:val="000000"/>
+          <w:sz w:val="22"/>
+          <w:szCs w:val="22"/>
+        </w:rPr>
+        <w:t xml:space="preserve"> with SBT</w:t>
+      </w:r>
+      <w:r>
+        <w:rPr>
+          <w:rFonts w:asciiTheme="minorHAnsi" w:hAnsiTheme="minorHAnsi" w:cstheme="minorHAnsi"/>
+          <w:color w:val="000000"/>
+          <w:sz w:val="22"/>
+          <w:szCs w:val="22"/>
+        </w:rPr>
+        <w:t xml:space="preserve">, Below </w:t>
+      </w:r>
+      <w:proofErr w:type="gramStart"/>
+      <w:r>
+        <w:rPr>
+          <w:rFonts w:asciiTheme="minorHAnsi" w:hAnsiTheme="minorHAnsi" w:cstheme="minorHAnsi"/>
+          <w:color w:val="000000"/>
+          <w:sz w:val="22"/>
+          <w:szCs w:val="22"/>
+        </w:rPr>
+        <w:t>are the configuration</w:t>
+      </w:r>
+      <w:proofErr w:type="gramEnd"/>
+      <w:r>
+        <w:rPr>
+          <w:rFonts w:asciiTheme="minorHAnsi" w:hAnsiTheme="minorHAnsi" w:cstheme="minorHAnsi"/>
+          <w:color w:val="000000"/>
+          <w:sz w:val="22"/>
+          <w:szCs w:val="22"/>
+        </w:rPr>
+        <w:t xml:space="preserve"> required in </w:t>
+      </w:r>
+      <w:proofErr w:type="spellStart"/>
+      <w:r>
+        <w:rPr>
+          <w:rFonts w:asciiTheme="minorHAnsi" w:hAnsiTheme="minorHAnsi" w:cstheme="minorHAnsi"/>
+          <w:color w:val="000000"/>
+          <w:sz w:val="22"/>
+          <w:szCs w:val="22"/>
+        </w:rPr>
+        <w:t>plugins.sbt</w:t>
+      </w:r>
+      <w:proofErr w:type="spellEnd"/>
+      <w:r>
+        <w:rPr>
+          <w:rFonts w:asciiTheme="minorHAnsi" w:hAnsiTheme="minorHAnsi" w:cstheme="minorHAnsi"/>
+          <w:color w:val="000000"/>
+          <w:sz w:val="22"/>
+          <w:szCs w:val="22"/>
+        </w:rPr>
+        <w:t>.</w:t>
+      </w:r>
+    </w:p>
+    <w:p>
+      <w:pPr>
+        <w:pStyle w:val="ListParagraph"/>
+        <w:tabs>
+          <w:tab w:val="center" w:pos="6120"/>
+        </w:tabs>
+        <w:autoSpaceDE w:val="0"/>
+        <w:autoSpaceDN w:val="0"/>
+        <w:adjustRightInd w:val="0"/>
+        <w:spacing w:before="0" w:after="0" w:line="240" w:lineRule="auto"/>
+        <w:ind w:left="2160"/>
+        <w:rPr>
+          <w:rFonts w:asciiTheme="minorHAnsi" w:hAnsiTheme="minorHAnsi" w:cstheme="minorHAnsi"/>
+          <w:color w:val="000000"/>
+          <w:sz w:val="22"/>
+          <w:szCs w:val="22"/>
+        </w:rPr>
+      </w:pPr>
+    </w:p>
+    <w:tbl>
+      <w:tblPr>
+        <w:tblStyle w:val="TableGrid"/>
+        <w:tblW w:w="0" w:type="auto"/>
+        <w:tblInd w:w="2160" w:type="dxa"/>
+        <w:tblLook w:val="04A0" w:firstRow="1" w:lastRow="0" w:firstColumn="1" w:lastColumn="0" w:noHBand="0" w:noVBand="1"/>
+      </w:tblPr>
+      <w:tblGrid>
+        <w:gridCol w:w="3078"/>
+        <w:gridCol w:w="5778"/>
+      </w:tblGrid>
+      <w:tr>
+        <w:tc>
+          <w:tcPr>
+            <w:tcW w:w="3078" w:type="dxa"/>
+          </w:tcPr>
+          <w:p>
+            <w:pPr>
+              <w:pStyle w:val="ListParagraph"/>
+              <w:tabs>
+                <w:tab w:val="center" w:pos="6120"/>
+              </w:tabs>
+              <w:autoSpaceDE w:val="0"/>
+              <w:autoSpaceDN w:val="0"/>
+              <w:adjustRightInd w:val="0"/>
+              <w:spacing w:before="0" w:after="0" w:line="240" w:lineRule="auto"/>
+              <w:ind w:left="0"/>
+              <w:rPr>
+                <w:rFonts w:asciiTheme="minorHAnsi" w:hAnsiTheme="minorHAnsi" w:cstheme="minorHAnsi"/>
+                <w:i/>
+                <w:color w:val="1F497D" w:themeColor="text2"/>
+                <w:sz w:val="22"/>
+                <w:szCs w:val="22"/>
+              </w:rPr>
+            </w:pPr>
+            <w:proofErr w:type="spellStart"/>
+            <w:r>
+              <w:rPr>
+                <w:rFonts w:asciiTheme="minorHAnsi" w:hAnsiTheme="minorHAnsi" w:cstheme="minorHAnsi"/>
+                <w:i/>
+                <w:color w:val="1F497D" w:themeColor="text2"/>
+                <w:sz w:val="22"/>
+                <w:szCs w:val="22"/>
+              </w:rPr>
+              <w:t>plugins.sbt</w:t>
+            </w:r>
+            <w:proofErr w:type="spellEnd"/>
+          </w:p>
+        </w:tc>
+        <w:tc>
+          <w:tcPr>
+            <w:tcW w:w="5778" w:type="dxa"/>
+          </w:tcPr>
+          <w:p>
+            <w:pPr>
+              <w:tabs>
+                <w:tab w:val="center" w:pos="6120"/>
+              </w:tabs>
+              <w:autoSpaceDE w:val="0"/>
+              <w:autoSpaceDN w:val="0"/>
+              <w:adjustRightInd w:val="0"/>
+              <w:spacing w:before="0" w:after="0" w:line="240" w:lineRule="auto"/>
+              <w:rPr>
+                <w:rFonts w:asciiTheme="minorHAnsi" w:hAnsiTheme="minorHAnsi" w:cstheme="minorHAnsi"/>
+                <w:i/>
+                <w:color w:val="1F497D" w:themeColor="text2"/>
+                <w:sz w:val="22"/>
+                <w:szCs w:val="22"/>
+              </w:rPr>
+            </w:pPr>
+            <w:proofErr w:type="spellStart"/>
+            <w:r>
+              <w:rPr>
+                <w:rFonts w:asciiTheme="minorHAnsi" w:hAnsiTheme="minorHAnsi" w:cstheme="minorHAnsi"/>
+                <w:i/>
+                <w:color w:val="1F497D" w:themeColor="text2"/>
+                <w:sz w:val="22"/>
+                <w:szCs w:val="22"/>
+              </w:rPr>
+              <w:t>addSbtPlugin</w:t>
+            </w:r>
+            <w:proofErr w:type="spellEnd"/>
+            <w:r>
+              <w:rPr>
+                <w:rFonts w:asciiTheme="minorHAnsi" w:hAnsiTheme="minorHAnsi" w:cstheme="minorHAnsi"/>
+                <w:i/>
+                <w:color w:val="1F497D" w:themeColor="text2"/>
+                <w:sz w:val="22"/>
+                <w:szCs w:val="22"/>
+              </w:rPr>
+              <w:t>("</w:t>
+            </w:r>
+            <w:proofErr w:type="spellStart"/>
+            <w:r>
+              <w:rPr>
+                <w:rFonts w:asciiTheme="minorHAnsi" w:hAnsiTheme="minorHAnsi" w:cstheme="minorHAnsi"/>
+                <w:i/>
+                <w:color w:val="1F497D" w:themeColor="text2"/>
+                <w:sz w:val="22"/>
+                <w:szCs w:val="22"/>
+              </w:rPr>
+              <w:t>org.scalastyle</w:t>
+            </w:r>
+            <w:proofErr w:type="spellEnd"/>
+            <w:r>
+              <w:rPr>
+                <w:rFonts w:asciiTheme="minorHAnsi" w:hAnsiTheme="minorHAnsi" w:cstheme="minorHAnsi"/>
+                <w:i/>
+                <w:color w:val="1F497D" w:themeColor="text2"/>
+                <w:sz w:val="22"/>
+                <w:szCs w:val="22"/>
+              </w:rPr>
+              <w:t>" %% "</w:t>
+            </w:r>
+            <w:proofErr w:type="spellStart"/>
+            <w:r>
+              <w:rPr>
+                <w:rFonts w:asciiTheme="minorHAnsi" w:hAnsiTheme="minorHAnsi" w:cstheme="minorHAnsi"/>
+                <w:i/>
+                <w:color w:val="1F497D" w:themeColor="text2"/>
+                <w:sz w:val="22"/>
+                <w:szCs w:val="22"/>
+              </w:rPr>
+              <w:t>scalastyle</w:t>
+            </w:r>
+            <w:proofErr w:type="spellEnd"/>
+            <w:r>
+              <w:rPr>
+                <w:rFonts w:asciiTheme="minorHAnsi" w:hAnsiTheme="minorHAnsi" w:cstheme="minorHAnsi"/>
+                <w:i/>
+                <w:color w:val="1F497D" w:themeColor="text2"/>
+                <w:sz w:val="22"/>
+                <w:szCs w:val="22"/>
+              </w:rPr>
+              <w:t>-</w:t>
+            </w:r>
+            <w:proofErr w:type="spellStart"/>
+            <w:r>
+              <w:rPr>
+                <w:rFonts w:asciiTheme="minorHAnsi" w:hAnsiTheme="minorHAnsi" w:cstheme="minorHAnsi"/>
+                <w:i/>
+                <w:color w:val="1F497D" w:themeColor="text2"/>
+                <w:sz w:val="22"/>
+                <w:szCs w:val="22"/>
+              </w:rPr>
+              <w:t>sbt</w:t>
+            </w:r>
+            <w:proofErr w:type="spellEnd"/>
+            <w:r>
+              <w:rPr>
+                <w:rFonts w:asciiTheme="minorHAnsi" w:hAnsiTheme="minorHAnsi" w:cstheme="minorHAnsi"/>
+                <w:i/>
+                <w:color w:val="1F497D" w:themeColor="text2"/>
+                <w:sz w:val="22"/>
+                <w:szCs w:val="22"/>
+              </w:rPr>
+              <w:t>-plugin" % "0.7.0")</w:t>
+            </w:r>
+          </w:p>
+          <w:p>
+            <w:pPr>
+              <w:pStyle w:val="ListParagraph"/>
+              <w:tabs>
+                <w:tab w:val="center" w:pos="6120"/>
+              </w:tabs>
+              <w:autoSpaceDE w:val="0"/>
+              <w:autoSpaceDN w:val="0"/>
+              <w:adjustRightInd w:val="0"/>
+              <w:spacing w:before="0" w:after="0" w:line="240" w:lineRule="auto"/>
+              <w:rPr>
+                <w:rFonts w:asciiTheme="minorHAnsi" w:hAnsiTheme="minorHAnsi" w:cstheme="minorHAnsi"/>
+                <w:i/>
+                <w:color w:val="1F497D" w:themeColor="text2"/>
+                <w:sz w:val="22"/>
+                <w:szCs w:val="22"/>
+              </w:rPr>
+            </w:pPr>
+          </w:p>
+          <w:p>
+            <w:pPr>
+              <w:pStyle w:val="ListParagraph"/>
+              <w:tabs>
+                <w:tab w:val="center" w:pos="6120"/>
+              </w:tabs>
+              <w:autoSpaceDE w:val="0"/>
+              <w:autoSpaceDN w:val="0"/>
+              <w:adjustRightInd w:val="0"/>
+              <w:spacing w:before="0" w:after="0" w:line="240" w:lineRule="auto"/>
+              <w:ind w:left="0"/>
+              <w:rPr>
+                <w:rFonts w:asciiTheme="minorHAnsi" w:hAnsiTheme="minorHAnsi" w:cstheme="minorHAnsi"/>
+                <w:i/>
+                <w:color w:val="1F497D" w:themeColor="text2"/>
+                <w:sz w:val="22"/>
+                <w:szCs w:val="22"/>
+              </w:rPr>
+            </w:pPr>
+            <w:r>
+              <w:rPr>
+                <w:rFonts w:asciiTheme="minorHAnsi" w:hAnsiTheme="minorHAnsi" w:cstheme="minorHAnsi"/>
+                <w:i/>
+                <w:color w:val="1F497D" w:themeColor="text2"/>
+                <w:sz w:val="22"/>
+                <w:szCs w:val="22"/>
+              </w:rPr>
+              <w:t>resolvers += "</w:t>
+            </w:r>
+            <w:proofErr w:type="spellStart"/>
+            <w:r>
+              <w:rPr>
+                <w:rFonts w:asciiTheme="minorHAnsi" w:hAnsiTheme="minorHAnsi" w:cstheme="minorHAnsi"/>
+                <w:i/>
+                <w:color w:val="1F497D" w:themeColor="text2"/>
+                <w:sz w:val="22"/>
+                <w:szCs w:val="22"/>
+              </w:rPr>
+              <w:t>sonatype</w:t>
+            </w:r>
+            <w:proofErr w:type="spellEnd"/>
+            <w:r>
+              <w:rPr>
+                <w:rFonts w:asciiTheme="minorHAnsi" w:hAnsiTheme="minorHAnsi" w:cstheme="minorHAnsi"/>
+                <w:i/>
+                <w:color w:val="1F497D" w:themeColor="text2"/>
+                <w:sz w:val="22"/>
+                <w:szCs w:val="22"/>
+              </w:rPr>
+              <w:t>-releases" at "https://oss.sonatype.org/content/repositories/releases/"</w:t>
+            </w:r>
+          </w:p>
+        </w:tc>
+      </w:tr>
+    </w:tbl>
+    <w:p>
+      <w:pPr>
+        <w:pStyle w:val="ListParagraph"/>
+        <w:tabs>
+          <w:tab w:val="center" w:pos="6120"/>
+        </w:tabs>
+        <w:autoSpaceDE w:val="0"/>
+        <w:autoSpaceDN w:val="0"/>
+        <w:adjustRightInd w:val="0"/>
+        <w:spacing w:before="0" w:after="0" w:line="240" w:lineRule="auto"/>
+        <w:ind w:left="2160"/>
+        <w:rPr>
+          <w:rFonts w:asciiTheme="minorHAnsi" w:hAnsiTheme="minorHAnsi" w:cstheme="minorHAnsi"/>
+          <w:b/>
+          <w:color w:val="000000"/>
+          <w:sz w:val="22"/>
+          <w:szCs w:val="22"/>
+        </w:rPr>
+      </w:pPr>
+    </w:p>
+    <w:p>
+      <w:pPr>
+        <w:pStyle w:val="ListParagraph"/>
+        <w:tabs>
+          <w:tab w:val="center" w:pos="6120"/>
+        </w:tabs>
+        <w:autoSpaceDE w:val="0"/>
+        <w:autoSpaceDN w:val="0"/>
+        <w:adjustRightInd w:val="0"/>
+        <w:spacing w:before="0" w:after="0" w:line="240" w:lineRule="auto"/>
+        <w:ind w:left="2160"/>
+        <w:rPr>
+          <w:rFonts w:asciiTheme="minorHAnsi" w:hAnsiTheme="minorHAnsi" w:cstheme="minorHAnsi"/>
+          <w:b/>
+          <w:color w:val="000000"/>
+          <w:sz w:val="22"/>
+          <w:szCs w:val="22"/>
+        </w:rPr>
+      </w:pPr>
+      <w:proofErr w:type="gramStart"/>
+      <w:r>
+        <w:rPr>
+          <w:rFonts w:asciiTheme="minorHAnsi" w:hAnsiTheme="minorHAnsi" w:cstheme="minorHAnsi"/>
+          <w:b/>
+          <w:color w:val="000000"/>
+          <w:sz w:val="22"/>
+          <w:szCs w:val="22"/>
+        </w:rPr>
+        <w:t>Usage</w:t>
+      </w:r>
+      <w:r>
+        <w:rPr>
+          <w:rFonts w:asciiTheme="minorHAnsi" w:hAnsiTheme="minorHAnsi" w:cstheme="minorHAnsi"/>
+          <w:b/>
+          <w:color w:val="000000"/>
+          <w:sz w:val="22"/>
+          <w:szCs w:val="22"/>
+        </w:rPr>
+        <w:t xml:space="preserve"> :</w:t>
+      </w:r>
+      <w:proofErr w:type="gramEnd"/>
+    </w:p>
+    <w:p>
+      <w:pPr>
+        <w:pStyle w:val="ListParagraph"/>
+        <w:tabs>
+          <w:tab w:val="center" w:pos="6120"/>
+        </w:tabs>
+        <w:autoSpaceDE w:val="0"/>
+        <w:autoSpaceDN w:val="0"/>
+        <w:adjustRightInd w:val="0"/>
+        <w:spacing w:before="0" w:after="0" w:line="240" w:lineRule="auto"/>
+        <w:ind w:left="2160"/>
+        <w:rPr>
+          <w:rFonts w:asciiTheme="minorHAnsi" w:hAnsiTheme="minorHAnsi" w:cstheme="minorHAnsi"/>
+          <w:color w:val="000000"/>
+          <w:sz w:val="22"/>
+          <w:szCs w:val="22"/>
+        </w:rPr>
+      </w:pPr>
+      <w:r>
+        <w:rPr>
+          <w:rFonts w:asciiTheme="minorHAnsi" w:hAnsiTheme="minorHAnsi" w:cstheme="minorHAnsi"/>
+          <w:color w:val="000000"/>
+          <w:sz w:val="22"/>
+          <w:szCs w:val="22"/>
+        </w:rPr>
+        <w:t xml:space="preserve">You will need a configuration file. The easiest way to get one is to use the </w:t>
+      </w:r>
+      <w:proofErr w:type="spellStart"/>
+      <w:r>
+        <w:rPr>
+          <w:rFonts w:asciiTheme="minorHAnsi" w:hAnsiTheme="minorHAnsi" w:cstheme="minorHAnsi"/>
+          <w:color w:val="000000"/>
+          <w:sz w:val="22"/>
+          <w:szCs w:val="22"/>
+        </w:rPr>
+        <w:t>scalastyleGenerateConfig</w:t>
+      </w:r>
+      <w:proofErr w:type="spellEnd"/>
+      <w:r>
+        <w:rPr>
+          <w:rFonts w:asciiTheme="minorHAnsi" w:hAnsiTheme="minorHAnsi" w:cstheme="minorHAnsi"/>
+          <w:color w:val="000000"/>
+          <w:sz w:val="22"/>
+          <w:szCs w:val="22"/>
+        </w:rPr>
+        <w:t xml:space="preserve"> command:</w:t>
+      </w:r>
+    </w:p>
+    <w:p>
+      <w:pPr>
+        <w:pStyle w:val="ListParagraph"/>
+        <w:tabs>
+          <w:tab w:val="center" w:pos="6120"/>
+        </w:tabs>
+        <w:autoSpaceDE w:val="0"/>
+        <w:autoSpaceDN w:val="0"/>
+        <w:adjustRightInd w:val="0"/>
+        <w:spacing w:before="0" w:after="0" w:line="240" w:lineRule="auto"/>
+        <w:ind w:left="2160"/>
+        <w:rPr>
+          <w:rFonts w:asciiTheme="minorHAnsi" w:hAnsiTheme="minorHAnsi" w:cstheme="minorHAnsi"/>
+          <w:color w:val="000000"/>
+          <w:sz w:val="22"/>
+          <w:szCs w:val="22"/>
+        </w:rPr>
+      </w:pPr>
+    </w:p>
+    <w:p>
+      <w:pPr>
+        <w:pStyle w:val="ListParagraph"/>
+        <w:tabs>
+          <w:tab w:val="center" w:pos="6120"/>
+        </w:tabs>
+        <w:autoSpaceDE w:val="0"/>
+        <w:autoSpaceDN w:val="0"/>
+        <w:adjustRightInd w:val="0"/>
+        <w:spacing w:before="0" w:after="0" w:line="240" w:lineRule="auto"/>
+        <w:ind w:left="2160"/>
+        <w:rPr>
+          <w:rFonts w:asciiTheme="minorHAnsi" w:hAnsiTheme="minorHAnsi" w:cstheme="minorHAnsi"/>
+          <w:i/>
+          <w:color w:val="1F497D" w:themeColor="text2"/>
+          <w:sz w:val="22"/>
+          <w:szCs w:val="22"/>
+        </w:rPr>
+      </w:pPr>
+      <w:proofErr w:type="spellStart"/>
+      <w:proofErr w:type="gramStart"/>
+      <w:r>
+        <w:rPr>
+          <w:rFonts w:asciiTheme="minorHAnsi" w:hAnsiTheme="minorHAnsi" w:cstheme="minorHAnsi"/>
+          <w:i/>
+          <w:color w:val="1F497D" w:themeColor="text2"/>
+          <w:sz w:val="22"/>
+          <w:szCs w:val="22"/>
+        </w:rPr>
+        <w:t>sbt</w:t>
+      </w:r>
+      <w:proofErr w:type="spellEnd"/>
+      <w:proofErr w:type="gramEnd"/>
+      <w:r>
+        <w:rPr>
+          <w:rFonts w:asciiTheme="minorHAnsi" w:hAnsiTheme="minorHAnsi" w:cstheme="minorHAnsi"/>
+          <w:i/>
+          <w:color w:val="1F497D" w:themeColor="text2"/>
+          <w:sz w:val="22"/>
+          <w:szCs w:val="22"/>
+        </w:rPr>
+        <w:t xml:space="preserve"> </w:t>
+      </w:r>
+      <w:proofErr w:type="spellStart"/>
+      <w:r>
+        <w:rPr>
+          <w:rFonts w:asciiTheme="minorHAnsi" w:hAnsiTheme="minorHAnsi" w:cstheme="minorHAnsi"/>
+          <w:i/>
+          <w:color w:val="1F497D" w:themeColor="text2"/>
+          <w:sz w:val="22"/>
+          <w:szCs w:val="22"/>
+        </w:rPr>
+        <w:t>scalastyleGenerateConfig</w:t>
+      </w:r>
+      <w:proofErr w:type="spellEnd"/>
+    </w:p>
+    <w:p>
+      <w:pPr>
+        <w:pStyle w:val="ListParagraph"/>
+        <w:tabs>
+          <w:tab w:val="center" w:pos="6120"/>
+        </w:tabs>
+        <w:autoSpaceDE w:val="0"/>
+        <w:autoSpaceDN w:val="0"/>
+        <w:adjustRightInd w:val="0"/>
+        <w:spacing w:before="0" w:after="0" w:line="240" w:lineRule="auto"/>
+        <w:ind w:left="2160"/>
+        <w:rPr>
+          <w:rFonts w:asciiTheme="minorHAnsi" w:hAnsiTheme="minorHAnsi" w:cstheme="minorHAnsi"/>
+          <w:color w:val="000000"/>
+          <w:sz w:val="22"/>
+          <w:szCs w:val="22"/>
+        </w:rPr>
+      </w:pPr>
+    </w:p>
+    <w:p>
+      <w:pPr>
+        <w:pStyle w:val="ListParagraph"/>
+        <w:tabs>
+          <w:tab w:val="center" w:pos="6120"/>
+        </w:tabs>
+        <w:autoSpaceDE w:val="0"/>
+        <w:autoSpaceDN w:val="0"/>
+        <w:adjustRightInd w:val="0"/>
+        <w:spacing w:before="0" w:after="0" w:line="240" w:lineRule="auto"/>
+        <w:ind w:left="2160"/>
+        <w:rPr>
+          <w:rFonts w:asciiTheme="minorHAnsi" w:hAnsiTheme="minorHAnsi" w:cstheme="minorHAnsi"/>
+          <w:color w:val="000000"/>
+          <w:sz w:val="22"/>
+          <w:szCs w:val="22"/>
+        </w:rPr>
+      </w:pPr>
+      <w:r>
+        <w:rPr>
+          <w:rFonts w:asciiTheme="minorHAnsi" w:hAnsiTheme="minorHAnsi" w:cstheme="minorHAnsi"/>
+          <w:color w:val="000000"/>
+          <w:sz w:val="22"/>
+          <w:szCs w:val="22"/>
+        </w:rPr>
+        <w:t xml:space="preserve">This will create a scalastyle-config.xml in the current directory, with the default settings. Then, you can check your code with the </w:t>
+      </w:r>
+      <w:proofErr w:type="spellStart"/>
+      <w:r>
+        <w:rPr>
+          <w:rFonts w:asciiTheme="minorHAnsi" w:hAnsiTheme="minorHAnsi" w:cstheme="minorHAnsi"/>
+          <w:color w:val="000000"/>
+          <w:sz w:val="22"/>
+          <w:szCs w:val="22"/>
+        </w:rPr>
+        <w:t>scalastyle</w:t>
+      </w:r>
+      <w:proofErr w:type="spellEnd"/>
+      <w:r>
+        <w:rPr>
+          <w:rFonts w:asciiTheme="minorHAnsi" w:hAnsiTheme="minorHAnsi" w:cstheme="minorHAnsi"/>
+          <w:color w:val="000000"/>
+          <w:sz w:val="22"/>
+          <w:szCs w:val="22"/>
+        </w:rPr>
+        <w:t xml:space="preserve"> command</w:t>
+      </w:r>
+    </w:p>
+    <w:p>
+      <w:pPr>
+        <w:pStyle w:val="ListParagraph"/>
+        <w:tabs>
+          <w:tab w:val="center" w:pos="6120"/>
+        </w:tabs>
+        <w:autoSpaceDE w:val="0"/>
+        <w:autoSpaceDN w:val="0"/>
+        <w:adjustRightInd w:val="0"/>
+        <w:spacing w:before="0" w:after="0" w:line="240" w:lineRule="auto"/>
+        <w:ind w:left="2160"/>
+        <w:rPr>
+          <w:rFonts w:asciiTheme="minorHAnsi" w:hAnsiTheme="minorHAnsi" w:cstheme="minorHAnsi"/>
+          <w:color w:val="000000"/>
+          <w:sz w:val="22"/>
+          <w:szCs w:val="22"/>
+        </w:rPr>
+      </w:pPr>
+    </w:p>
+    <w:p>
+      <w:pPr>
+        <w:pStyle w:val="ListParagraph"/>
+        <w:tabs>
+          <w:tab w:val="center" w:pos="6120"/>
+        </w:tabs>
+        <w:autoSpaceDE w:val="0"/>
+        <w:autoSpaceDN w:val="0"/>
+        <w:adjustRightInd w:val="0"/>
+        <w:spacing w:before="0" w:after="0" w:line="240" w:lineRule="auto"/>
+        <w:ind w:left="2160"/>
+        <w:rPr>
+          <w:rFonts w:asciiTheme="minorHAnsi" w:hAnsiTheme="minorHAnsi" w:cstheme="minorHAnsi"/>
+          <w:i/>
+          <w:color w:val="000000"/>
+          <w:sz w:val="22"/>
+          <w:szCs w:val="22"/>
+        </w:rPr>
+      </w:pPr>
+      <w:proofErr w:type="spellStart"/>
+      <w:proofErr w:type="gramStart"/>
+      <w:r>
+        <w:rPr>
+          <w:rFonts w:asciiTheme="minorHAnsi" w:hAnsiTheme="minorHAnsi" w:cstheme="minorHAnsi"/>
+          <w:i/>
+          <w:color w:val="1F497D" w:themeColor="text2"/>
+          <w:sz w:val="22"/>
+          <w:szCs w:val="22"/>
+        </w:rPr>
+        <w:t>sbt</w:t>
+      </w:r>
+      <w:proofErr w:type="spellEnd"/>
+      <w:proofErr w:type="gramEnd"/>
+      <w:r>
+        <w:rPr>
+          <w:rFonts w:asciiTheme="minorHAnsi" w:hAnsiTheme="minorHAnsi" w:cstheme="minorHAnsi"/>
+          <w:i/>
+          <w:color w:val="1F497D" w:themeColor="text2"/>
+          <w:sz w:val="22"/>
+          <w:szCs w:val="22"/>
+        </w:rPr>
+        <w:t xml:space="preserve"> </w:t>
+      </w:r>
+      <w:proofErr w:type="spellStart"/>
+      <w:r>
+        <w:rPr>
+          <w:rFonts w:asciiTheme="minorHAnsi" w:hAnsiTheme="minorHAnsi" w:cstheme="minorHAnsi"/>
+          <w:i/>
+          <w:color w:val="1F497D" w:themeColor="text2"/>
+          <w:sz w:val="22"/>
+          <w:szCs w:val="22"/>
+        </w:rPr>
+        <w:t>scalastyle</w:t>
+      </w:r>
+      <w:proofErr w:type="spellEnd"/>
+    </w:p>
+    <w:p>
+      <w:pPr>
+        <w:pStyle w:val="ListParagraph"/>
+        <w:tabs>
+          <w:tab w:val="center" w:pos="6120"/>
+        </w:tabs>
+        <w:autoSpaceDE w:val="0"/>
+        <w:autoSpaceDN w:val="0"/>
+        <w:adjustRightInd w:val="0"/>
+        <w:spacing w:before="0" w:after="0" w:line="240" w:lineRule="auto"/>
+        <w:ind w:left="2160"/>
+        <w:rPr>
+          <w:rFonts w:asciiTheme="minorHAnsi" w:hAnsiTheme="minorHAnsi" w:cstheme="minorHAnsi"/>
+          <w:color w:val="000000"/>
+          <w:sz w:val="22"/>
+          <w:szCs w:val="22"/>
+        </w:rPr>
+      </w:pPr>
+    </w:p>
+    <w:p>
+      <w:pPr>
+        <w:pStyle w:val="ListParagraph"/>
+        <w:tabs>
+          <w:tab w:val="center" w:pos="6120"/>
+        </w:tabs>
+        <w:autoSpaceDE w:val="0"/>
+        <w:autoSpaceDN w:val="0"/>
+        <w:adjustRightInd w:val="0"/>
+        <w:spacing w:before="0" w:after="0" w:line="240" w:lineRule="auto"/>
+        <w:ind w:left="2160"/>
+        <w:rPr>
+          <w:rFonts w:asciiTheme="minorHAnsi" w:hAnsiTheme="minorHAnsi" w:cstheme="minorHAnsi"/>
+          <w:color w:val="000000"/>
+          <w:sz w:val="22"/>
+          <w:szCs w:val="22"/>
+        </w:rPr>
+      </w:pPr>
+      <w:r>
+        <w:rPr>
+          <w:rFonts w:asciiTheme="minorHAnsi" w:hAnsiTheme="minorHAnsi" w:cstheme="minorHAnsi"/>
+          <w:color w:val="000000"/>
+          <w:sz w:val="22"/>
+          <w:szCs w:val="22"/>
+        </w:rPr>
+        <w:t>This produces a list of errors on the console, as well as an XML result file target/scalastyle-result.xml</w:t>
+      </w:r>
+      <w:r>
+        <w:rPr>
+          <w:rFonts w:asciiTheme="minorHAnsi" w:hAnsiTheme="minorHAnsi" w:cstheme="minorHAnsi"/>
+          <w:color w:val="000000"/>
+          <w:sz w:val="22"/>
+          <w:szCs w:val="22"/>
+        </w:rPr>
+        <w:t>.</w:t>
+      </w:r>
+    </w:p>
+    <w:p>
+      <w:pPr>
+        <w:pStyle w:val="ListParagraph"/>
+        <w:tabs>
+          <w:tab w:val="center" w:pos="6120"/>
+        </w:tabs>
+        <w:autoSpaceDE w:val="0"/>
+        <w:autoSpaceDN w:val="0"/>
+        <w:adjustRightInd w:val="0"/>
+        <w:spacing w:before="0" w:after="0" w:line="240" w:lineRule="auto"/>
+        <w:ind w:left="2160"/>
+        <w:rPr>
+          <w:rFonts w:asciiTheme="minorHAnsi" w:hAnsiTheme="minorHAnsi" w:cstheme="minorHAnsi"/>
+          <w:color w:val="000000"/>
+          <w:sz w:val="22"/>
+          <w:szCs w:val="22"/>
+        </w:rPr>
+      </w:pPr>
+    </w:p>
+    <w:p>
+      <w:pPr>
+        <w:pStyle w:val="ListParagraph"/>
+        <w:tabs>
+          <w:tab w:val="center" w:pos="6120"/>
+        </w:tabs>
+        <w:autoSpaceDE w:val="0"/>
+        <w:autoSpaceDN w:val="0"/>
+        <w:adjustRightInd w:val="0"/>
+        <w:spacing w:before="0" w:after="0" w:line="240" w:lineRule="auto"/>
+        <w:ind w:left="2160"/>
+        <w:rPr>
+          <w:rFonts w:asciiTheme="minorHAnsi" w:hAnsiTheme="minorHAnsi" w:cstheme="minorHAnsi"/>
+          <w:color w:val="000000"/>
+          <w:sz w:val="22"/>
+          <w:szCs w:val="22"/>
+        </w:rPr>
+      </w:pPr>
+      <w:r>
+        <w:rPr>
+          <w:rFonts w:asciiTheme="minorHAnsi" w:hAnsiTheme="minorHAnsi" w:cstheme="minorHAnsi"/>
+          <w:color w:val="000000"/>
+          <w:sz w:val="22"/>
+          <w:szCs w:val="22"/>
+        </w:rPr>
+        <w:t>Ple</w:t>
+      </w:r>
+      <w:r>
+        <w:rPr>
+          <w:rFonts w:asciiTheme="minorHAnsi" w:hAnsiTheme="minorHAnsi" w:cstheme="minorHAnsi"/>
+          <w:color w:val="000000"/>
+          <w:sz w:val="22"/>
+          <w:szCs w:val="22"/>
+        </w:rPr>
+        <w:t xml:space="preserve">ase visit </w:t>
+      </w:r>
+      <w:hyperlink r:id="rId33" w:history="1">
+        <w:r>
+          <w:rPr>
+            <w:rStyle w:val="Hyperlink"/>
+            <w:rFonts w:asciiTheme="minorHAnsi" w:hAnsiTheme="minorHAnsi" w:cstheme="minorHAnsi"/>
+            <w:sz w:val="22"/>
+            <w:szCs w:val="22"/>
+          </w:rPr>
+          <w:t>http://www.scalastyle.org/sbt.html</w:t>
+        </w:r>
+      </w:hyperlink>
+      <w:r>
+        <w:rPr>
+          <w:rFonts w:asciiTheme="minorHAnsi" w:hAnsiTheme="minorHAnsi" w:cstheme="minorHAnsi"/>
+          <w:color w:val="000000"/>
+          <w:sz w:val="22"/>
+          <w:szCs w:val="22"/>
+        </w:rPr>
+        <w:t xml:space="preserve"> </w:t>
+      </w:r>
+      <w:r>
+        <w:rPr>
+          <w:rFonts w:asciiTheme="minorHAnsi" w:hAnsiTheme="minorHAnsi" w:cstheme="minorHAnsi"/>
+          <w:color w:val="000000"/>
+          <w:sz w:val="22"/>
+          <w:szCs w:val="22"/>
+        </w:rPr>
+        <w:t>for more information.</w:t>
+      </w:r>
+    </w:p>
+    <w:p>
+      <w:pPr>
+        <w:pStyle w:val="ListParagraph"/>
+        <w:tabs>
+          <w:tab w:val="center" w:pos="6120"/>
+        </w:tabs>
+        <w:autoSpaceDE w:val="0"/>
+        <w:autoSpaceDN w:val="0"/>
+        <w:adjustRightInd w:val="0"/>
+        <w:spacing w:before="0" w:after="0" w:line="240" w:lineRule="auto"/>
+        <w:ind w:left="1440"/>
+        <w:rPr>
+          <w:rFonts w:asciiTheme="minorHAnsi" w:hAnsiTheme="minorHAnsi" w:cstheme="minorHAnsi"/>
+          <w:b/>
+          <w:color w:val="000000"/>
+          <w:sz w:val="22"/>
+          <w:szCs w:val="22"/>
+          <w:u w:val="single"/>
+        </w:rPr>
+      </w:pPr>
+    </w:p>
+    <w:p>
+      <w:pPr>
+        <w:pStyle w:val="ListParagraph"/>
+        <w:tabs>
+          <w:tab w:val="center" w:pos="6120"/>
+        </w:tabs>
+        <w:autoSpaceDE w:val="0"/>
+        <w:autoSpaceDN w:val="0"/>
+        <w:adjustRightInd w:val="0"/>
+        <w:spacing w:before="0" w:after="0" w:line="240" w:lineRule="auto"/>
+        <w:ind w:left="1440"/>
+        <w:rPr>
+          <w:rFonts w:asciiTheme="minorHAnsi" w:hAnsiTheme="minorHAnsi" w:cstheme="minorHAnsi"/>
+          <w:b/>
+          <w:color w:val="000000"/>
+          <w:sz w:val="22"/>
+          <w:szCs w:val="22"/>
+          <w:u w:val="single"/>
+        </w:rPr>
+      </w:pPr>
+      <w:r>
+        <w:rPr>
+          <w:rFonts w:asciiTheme="minorHAnsi" w:hAnsiTheme="minorHAnsi" w:cstheme="minorHAnsi"/>
+          <w:b/>
+          <w:color w:val="000000"/>
+          <w:sz w:val="22"/>
+          <w:szCs w:val="22"/>
+          <w:u w:val="single"/>
+        </w:rPr>
+        <w:t>Automation Testing</w:t>
+      </w:r>
+    </w:p>
+    <w:p>
+      <w:pPr>
+        <w:pStyle w:val="ListParagraph"/>
+        <w:tabs>
+          <w:tab w:val="center" w:pos="6120"/>
+        </w:tabs>
+        <w:autoSpaceDE w:val="0"/>
+        <w:autoSpaceDN w:val="0"/>
+        <w:adjustRightInd w:val="0"/>
+        <w:spacing w:before="0" w:after="0" w:line="240" w:lineRule="auto"/>
+        <w:ind w:left="1440"/>
+        <w:rPr>
+          <w:rFonts w:asciiTheme="minorHAnsi" w:hAnsiTheme="minorHAnsi" w:cstheme="minorHAnsi"/>
+          <w:b/>
+          <w:color w:val="000000"/>
+          <w:sz w:val="22"/>
+          <w:szCs w:val="22"/>
+          <w:u w:val="single"/>
+        </w:rPr>
+      </w:pPr>
+    </w:p>
+    <w:p>
+      <w:pPr>
+        <w:pStyle w:val="ListParagraph"/>
+        <w:numPr>
+          <w:ilvl w:val="0"/>
+          <w:numId w:val="28"/>
+        </w:numPr>
+        <w:tabs>
+          <w:tab w:val="center" w:pos="6120"/>
+        </w:tabs>
+        <w:autoSpaceDE w:val="0"/>
+        <w:autoSpaceDN w:val="0"/>
+        <w:adjustRightInd w:val="0"/>
+        <w:spacing w:before="0" w:after="0" w:line="240" w:lineRule="auto"/>
+        <w:rPr>
+          <w:rFonts w:asciiTheme="minorHAnsi" w:hAnsiTheme="minorHAnsi" w:cstheme="minorHAnsi"/>
+          <w:color w:val="000000"/>
+          <w:sz w:val="22"/>
+          <w:szCs w:val="22"/>
+        </w:rPr>
+      </w:pPr>
+      <w:proofErr w:type="gramStart"/>
+      <w:r>
+        <w:rPr>
+          <w:rFonts w:asciiTheme="minorHAnsi" w:hAnsiTheme="minorHAnsi" w:cstheme="minorHAnsi"/>
+          <w:b/>
+          <w:color w:val="000000"/>
+          <w:sz w:val="22"/>
+          <w:szCs w:val="22"/>
+        </w:rPr>
+        <w:t>Gatling</w:t>
+      </w:r>
+      <w:r>
+        <w:rPr>
+          <w:rFonts w:asciiTheme="minorHAnsi" w:hAnsiTheme="minorHAnsi" w:cstheme="minorHAnsi"/>
+          <w:b/>
+          <w:color w:val="000000"/>
+          <w:sz w:val="22"/>
+          <w:szCs w:val="22"/>
+        </w:rPr>
+        <w:t xml:space="preserve"> :</w:t>
+      </w:r>
+      <w:proofErr w:type="gramEnd"/>
+      <w:r>
+        <w:rPr>
+          <w:rFonts w:asciiTheme="minorHAnsi" w:hAnsiTheme="minorHAnsi" w:cstheme="minorHAnsi"/>
+          <w:b/>
+          <w:color w:val="000000"/>
+          <w:sz w:val="22"/>
+          <w:szCs w:val="22"/>
+        </w:rPr>
+        <w:t xml:space="preserve"> </w:t>
+      </w:r>
+      <w:r>
+        <w:rPr>
+          <w:rFonts w:asciiTheme="minorHAnsi" w:hAnsiTheme="minorHAnsi" w:cstheme="minorHAnsi"/>
+          <w:color w:val="000000"/>
+          <w:sz w:val="22"/>
+          <w:szCs w:val="22"/>
+        </w:rPr>
+        <w:t xml:space="preserve">Gatling is an open-source load testing framework based on Scala, </w:t>
+      </w:r>
+      <w:proofErr w:type="spellStart"/>
+      <w:r>
+        <w:rPr>
+          <w:rFonts w:asciiTheme="minorHAnsi" w:hAnsiTheme="minorHAnsi" w:cstheme="minorHAnsi"/>
+          <w:color w:val="000000"/>
+          <w:sz w:val="22"/>
+          <w:szCs w:val="22"/>
+        </w:rPr>
+        <w:t>Akka</w:t>
+      </w:r>
+      <w:proofErr w:type="spellEnd"/>
+      <w:r>
+        <w:rPr>
+          <w:rFonts w:asciiTheme="minorHAnsi" w:hAnsiTheme="minorHAnsi" w:cstheme="minorHAnsi"/>
+          <w:color w:val="000000"/>
+          <w:sz w:val="22"/>
+          <w:szCs w:val="22"/>
+        </w:rPr>
+        <w:t xml:space="preserve"> and </w:t>
+      </w:r>
+      <w:proofErr w:type="spellStart"/>
+      <w:r>
+        <w:rPr>
+          <w:rFonts w:asciiTheme="minorHAnsi" w:hAnsiTheme="minorHAnsi" w:cstheme="minorHAnsi"/>
+          <w:color w:val="000000"/>
+          <w:sz w:val="22"/>
+          <w:szCs w:val="22"/>
+        </w:rPr>
+        <w:t>Netty</w:t>
+      </w:r>
+      <w:proofErr w:type="spellEnd"/>
+      <w:r>
+        <w:rPr>
+          <w:rFonts w:asciiTheme="minorHAnsi" w:hAnsiTheme="minorHAnsi" w:cstheme="minorHAnsi"/>
+          <w:color w:val="000000"/>
+          <w:sz w:val="22"/>
+          <w:szCs w:val="22"/>
+        </w:rPr>
+        <w:t>.</w:t>
+      </w:r>
+    </w:p>
+    <w:p>
+      <w:pPr>
+        <w:pStyle w:val="ListParagraph"/>
+        <w:tabs>
+          <w:tab w:val="center" w:pos="6120"/>
+        </w:tabs>
+        <w:autoSpaceDE w:val="0"/>
+        <w:autoSpaceDN w:val="0"/>
+        <w:adjustRightInd w:val="0"/>
+        <w:spacing w:before="0" w:after="0" w:line="240" w:lineRule="auto"/>
+        <w:ind w:left="2160"/>
+        <w:rPr>
+          <w:rFonts w:asciiTheme="minorHAnsi" w:hAnsiTheme="minorHAnsi" w:cstheme="minorHAnsi"/>
+          <w:color w:val="000000"/>
+          <w:sz w:val="22"/>
+          <w:szCs w:val="22"/>
+        </w:rPr>
+      </w:pPr>
+      <w:r>
+        <w:rPr>
+          <w:rFonts w:asciiTheme="minorHAnsi" w:hAnsiTheme="minorHAnsi" w:cstheme="minorHAnsi"/>
+          <w:color w:val="000000"/>
+          <w:sz w:val="22"/>
+          <w:szCs w:val="22"/>
+        </w:rPr>
+        <w:t>The software is designed to be used as a load testing tool for analyzing and measuring the performance of a variety of services, with a focus on web applications.</w:t>
+      </w:r>
+    </w:p>
+    <w:p>
+      <w:pPr>
+        <w:pStyle w:val="ListParagraph"/>
+        <w:tabs>
+          <w:tab w:val="center" w:pos="6120"/>
+        </w:tabs>
+        <w:autoSpaceDE w:val="0"/>
+        <w:autoSpaceDN w:val="0"/>
+        <w:adjustRightInd w:val="0"/>
+        <w:spacing w:before="0" w:after="0" w:line="240" w:lineRule="auto"/>
+        <w:ind w:left="2160"/>
+        <w:rPr>
+          <w:rFonts w:asciiTheme="minorHAnsi" w:hAnsiTheme="minorHAnsi" w:cstheme="minorHAnsi"/>
+          <w:color w:val="000000"/>
+          <w:sz w:val="22"/>
+          <w:szCs w:val="22"/>
+          <w:u w:val="single"/>
+        </w:rPr>
+      </w:pPr>
+    </w:p>
+    <w:p>
+      <w:pPr>
+        <w:pStyle w:val="ListParagraph"/>
+        <w:tabs>
+          <w:tab w:val="center" w:pos="6120"/>
+        </w:tabs>
+        <w:autoSpaceDE w:val="0"/>
+        <w:autoSpaceDN w:val="0"/>
+        <w:adjustRightInd w:val="0"/>
+        <w:spacing w:before="0" w:after="0" w:line="240" w:lineRule="auto"/>
+        <w:ind w:left="2160"/>
+        <w:rPr>
+          <w:rFonts w:asciiTheme="minorHAnsi" w:hAnsiTheme="minorHAnsi" w:cstheme="minorHAnsi"/>
+          <w:b/>
+          <w:color w:val="000000"/>
+          <w:sz w:val="22"/>
+          <w:szCs w:val="22"/>
+          <w:u w:val="single"/>
+        </w:rPr>
+      </w:pPr>
+    </w:p>
+    <w:tbl>
+      <w:tblPr>
+        <w:tblStyle w:val="TableGrid"/>
+        <w:tblW w:w="0" w:type="auto"/>
+        <w:tblInd w:w="2160" w:type="dxa"/>
+        <w:tblLook w:val="04A0" w:firstRow="1" w:lastRow="0" w:firstColumn="1" w:lastColumn="0" w:noHBand="0" w:noVBand="1"/>
+      </w:tblPr>
+      <w:tblGrid>
+        <w:gridCol w:w="3078"/>
+        <w:gridCol w:w="5778"/>
+      </w:tblGrid>
+      <w:tr>
+        <w:tc>
+          <w:tcPr>
+            <w:tcW w:w="3078" w:type="dxa"/>
+          </w:tcPr>
+          <w:p>
+            <w:pPr>
+              <w:pStyle w:val="ListParagraph"/>
+              <w:tabs>
+                <w:tab w:val="center" w:pos="6120"/>
+              </w:tabs>
+              <w:autoSpaceDE w:val="0"/>
+              <w:autoSpaceDN w:val="0"/>
+              <w:adjustRightInd w:val="0"/>
+              <w:spacing w:before="0" w:after="0" w:line="240" w:lineRule="auto"/>
+              <w:ind w:left="0"/>
+              <w:rPr>
+                <w:rFonts w:asciiTheme="minorHAnsi" w:hAnsiTheme="minorHAnsi" w:cstheme="minorHAnsi"/>
+                <w:i/>
+                <w:color w:val="1F497D" w:themeColor="text2"/>
+                <w:sz w:val="22"/>
+                <w:szCs w:val="22"/>
+              </w:rPr>
+            </w:pPr>
+            <w:proofErr w:type="spellStart"/>
+            <w:r>
+              <w:rPr>
+                <w:rFonts w:asciiTheme="minorHAnsi" w:hAnsiTheme="minorHAnsi" w:cstheme="minorHAnsi"/>
+                <w:i/>
+                <w:color w:val="1F497D" w:themeColor="text2"/>
+                <w:sz w:val="22"/>
+                <w:szCs w:val="22"/>
+              </w:rPr>
+              <w:lastRenderedPageBreak/>
+              <w:t>build.sbt</w:t>
+            </w:r>
+            <w:proofErr w:type="spellEnd"/>
+          </w:p>
+        </w:tc>
+        <w:tc>
+          <w:tcPr>
+            <w:tcW w:w="5778" w:type="dxa"/>
+          </w:tcPr>
+          <w:p>
+            <w:pPr>
+              <w:tabs>
+                <w:tab w:val="center" w:pos="6120"/>
+              </w:tabs>
+              <w:autoSpaceDE w:val="0"/>
+              <w:autoSpaceDN w:val="0"/>
+              <w:adjustRightInd w:val="0"/>
+              <w:spacing w:before="0" w:after="0" w:line="240" w:lineRule="auto"/>
+              <w:rPr>
+                <w:rFonts w:asciiTheme="minorHAnsi" w:hAnsiTheme="minorHAnsi" w:cstheme="minorHAnsi"/>
+                <w:i/>
+                <w:color w:val="1F497D" w:themeColor="text2"/>
+                <w:sz w:val="22"/>
+                <w:szCs w:val="22"/>
+              </w:rPr>
+            </w:pPr>
+            <w:proofErr w:type="spellStart"/>
+            <w:r>
+              <w:rPr>
+                <w:rFonts w:asciiTheme="minorHAnsi" w:hAnsiTheme="minorHAnsi" w:cstheme="minorHAnsi"/>
+                <w:i/>
+                <w:color w:val="1F497D" w:themeColor="text2"/>
+                <w:sz w:val="22"/>
+                <w:szCs w:val="22"/>
+              </w:rPr>
+              <w:t>libraryDependencies</w:t>
+            </w:r>
+            <w:proofErr w:type="spellEnd"/>
+            <w:r>
+              <w:rPr>
+                <w:rFonts w:asciiTheme="minorHAnsi" w:hAnsiTheme="minorHAnsi" w:cstheme="minorHAnsi"/>
+                <w:i/>
+                <w:color w:val="1F497D" w:themeColor="text2"/>
+                <w:sz w:val="22"/>
+                <w:szCs w:val="22"/>
+              </w:rPr>
+              <w:t xml:space="preserve"> +=</w:t>
+            </w:r>
+            <w:r>
+              <w:rPr>
+                <w:rFonts w:asciiTheme="minorHAnsi" w:hAnsiTheme="minorHAnsi" w:cstheme="minorHAnsi"/>
+                <w:i/>
+                <w:color w:val="1F497D" w:themeColor="text2"/>
+                <w:sz w:val="22"/>
+                <w:szCs w:val="22"/>
+              </w:rPr>
+              <w:t>"</w:t>
+            </w:r>
+            <w:proofErr w:type="spellStart"/>
+            <w:r>
+              <w:rPr>
+                <w:rFonts w:asciiTheme="minorHAnsi" w:hAnsiTheme="minorHAnsi" w:cstheme="minorHAnsi"/>
+                <w:i/>
+                <w:color w:val="1F497D" w:themeColor="text2"/>
+                <w:sz w:val="22"/>
+                <w:szCs w:val="22"/>
+              </w:rPr>
+              <w:t>io.gatling.highcharts</w:t>
+            </w:r>
+            <w:proofErr w:type="spellEnd"/>
+            <w:r>
+              <w:rPr>
+                <w:rFonts w:asciiTheme="minorHAnsi" w:hAnsiTheme="minorHAnsi" w:cstheme="minorHAnsi"/>
+                <w:i/>
+                <w:color w:val="1F497D" w:themeColor="text2"/>
+                <w:sz w:val="22"/>
+                <w:szCs w:val="22"/>
+              </w:rPr>
+              <w:t>" % "</w:t>
+            </w:r>
+            <w:proofErr w:type="spellStart"/>
+            <w:r>
+              <w:rPr>
+                <w:rFonts w:asciiTheme="minorHAnsi" w:hAnsiTheme="minorHAnsi" w:cstheme="minorHAnsi"/>
+                <w:i/>
+                <w:color w:val="1F497D" w:themeColor="text2"/>
+                <w:sz w:val="22"/>
+                <w:szCs w:val="22"/>
+              </w:rPr>
+              <w:t>gatling</w:t>
+            </w:r>
+            <w:proofErr w:type="spellEnd"/>
+            <w:r>
+              <w:rPr>
+                <w:rFonts w:asciiTheme="minorHAnsi" w:hAnsiTheme="minorHAnsi" w:cstheme="minorHAnsi"/>
+                <w:i/>
+                <w:color w:val="1F497D" w:themeColor="text2"/>
+                <w:sz w:val="22"/>
+                <w:szCs w:val="22"/>
+              </w:rPr>
+              <w:t>-charts-</w:t>
+            </w:r>
+            <w:proofErr w:type="spellStart"/>
+            <w:r>
+              <w:rPr>
+                <w:rFonts w:asciiTheme="minorHAnsi" w:hAnsiTheme="minorHAnsi" w:cstheme="minorHAnsi"/>
+                <w:i/>
+                <w:color w:val="1F497D" w:themeColor="text2"/>
+                <w:sz w:val="22"/>
+                <w:szCs w:val="22"/>
+              </w:rPr>
+              <w:t>highcharts</w:t>
+            </w:r>
+            <w:proofErr w:type="spellEnd"/>
+            <w:r>
+              <w:rPr>
+                <w:rFonts w:asciiTheme="minorHAnsi" w:hAnsiTheme="minorHAnsi" w:cstheme="minorHAnsi"/>
+                <w:i/>
+                <w:color w:val="1F497D" w:themeColor="text2"/>
+                <w:sz w:val="22"/>
+                <w:szCs w:val="22"/>
+              </w:rPr>
+              <w:t>" % "2.1.6" % "test"</w:t>
+            </w:r>
+          </w:p>
+          <w:p>
+            <w:pPr>
+              <w:pStyle w:val="ListParagraph"/>
+              <w:tabs>
+                <w:tab w:val="center" w:pos="6120"/>
+              </w:tabs>
+              <w:autoSpaceDE w:val="0"/>
+              <w:autoSpaceDN w:val="0"/>
+              <w:adjustRightInd w:val="0"/>
+              <w:spacing w:before="0" w:after="0" w:line="240" w:lineRule="auto"/>
+              <w:ind w:left="0"/>
+              <w:rPr>
+                <w:rFonts w:asciiTheme="minorHAnsi" w:hAnsiTheme="minorHAnsi" w:cstheme="minorHAnsi"/>
+                <w:i/>
+                <w:color w:val="1F497D" w:themeColor="text2"/>
+                <w:sz w:val="22"/>
+                <w:szCs w:val="22"/>
+              </w:rPr>
+            </w:pPr>
+          </w:p>
+          <w:p>
+            <w:pPr>
+              <w:pStyle w:val="ListParagraph"/>
+              <w:tabs>
+                <w:tab w:val="center" w:pos="6120"/>
+              </w:tabs>
+              <w:autoSpaceDE w:val="0"/>
+              <w:autoSpaceDN w:val="0"/>
+              <w:adjustRightInd w:val="0"/>
+              <w:spacing w:before="0" w:after="0" w:line="240" w:lineRule="auto"/>
+              <w:ind w:left="0"/>
+              <w:rPr>
+                <w:rFonts w:asciiTheme="minorHAnsi" w:hAnsiTheme="minorHAnsi" w:cstheme="minorHAnsi"/>
+                <w:i/>
+                <w:color w:val="1F497D" w:themeColor="text2"/>
+                <w:sz w:val="22"/>
+                <w:szCs w:val="22"/>
+              </w:rPr>
+            </w:pPr>
+            <w:proofErr w:type="spellStart"/>
+            <w:r>
+              <w:rPr>
+                <w:rFonts w:asciiTheme="minorHAnsi" w:hAnsiTheme="minorHAnsi" w:cstheme="minorHAnsi"/>
+                <w:i/>
+                <w:color w:val="1F497D" w:themeColor="text2"/>
+                <w:sz w:val="22"/>
+                <w:szCs w:val="22"/>
+              </w:rPr>
+              <w:t>libraryDependencies</w:t>
+            </w:r>
+            <w:proofErr w:type="spellEnd"/>
+            <w:r>
+              <w:rPr>
+                <w:rFonts w:asciiTheme="minorHAnsi" w:hAnsiTheme="minorHAnsi" w:cstheme="minorHAnsi"/>
+                <w:i/>
+                <w:color w:val="1F497D" w:themeColor="text2"/>
+                <w:sz w:val="22"/>
+                <w:szCs w:val="22"/>
+              </w:rPr>
+              <w:t xml:space="preserve"> +=</w:t>
+            </w:r>
+            <w:r>
+              <w:rPr>
+                <w:rFonts w:asciiTheme="minorHAnsi" w:hAnsiTheme="minorHAnsi" w:cstheme="minorHAnsi"/>
+                <w:i/>
+                <w:color w:val="1F497D" w:themeColor="text2"/>
+                <w:sz w:val="22"/>
+                <w:szCs w:val="22"/>
+              </w:rPr>
+              <w:t>"</w:t>
+            </w:r>
+            <w:proofErr w:type="spellStart"/>
+            <w:r>
+              <w:rPr>
+                <w:rFonts w:asciiTheme="minorHAnsi" w:hAnsiTheme="minorHAnsi" w:cstheme="minorHAnsi"/>
+                <w:i/>
+                <w:color w:val="1F497D" w:themeColor="text2"/>
+                <w:sz w:val="22"/>
+                <w:szCs w:val="22"/>
+              </w:rPr>
+              <w:t>io.gatling</w:t>
+            </w:r>
+            <w:proofErr w:type="spellEnd"/>
+            <w:r>
+              <w:rPr>
+                <w:rFonts w:asciiTheme="minorHAnsi" w:hAnsiTheme="minorHAnsi" w:cstheme="minorHAnsi"/>
+                <w:i/>
+                <w:color w:val="1F497D" w:themeColor="text2"/>
+                <w:sz w:val="22"/>
+                <w:szCs w:val="22"/>
+              </w:rPr>
+              <w:t>" % "</w:t>
+            </w:r>
+            <w:proofErr w:type="spellStart"/>
+            <w:r>
+              <w:rPr>
+                <w:rFonts w:asciiTheme="minorHAnsi" w:hAnsiTheme="minorHAnsi" w:cstheme="minorHAnsi"/>
+                <w:i/>
+                <w:color w:val="1F497D" w:themeColor="text2"/>
+                <w:sz w:val="22"/>
+                <w:szCs w:val="22"/>
+              </w:rPr>
+              <w:t>gatling</w:t>
+            </w:r>
+            <w:proofErr w:type="spellEnd"/>
+            <w:r>
+              <w:rPr>
+                <w:rFonts w:asciiTheme="minorHAnsi" w:hAnsiTheme="minorHAnsi" w:cstheme="minorHAnsi"/>
+                <w:i/>
+                <w:color w:val="1F497D" w:themeColor="text2"/>
+                <w:sz w:val="22"/>
+                <w:szCs w:val="22"/>
+              </w:rPr>
+              <w:t>-test-framework"  % "2.1.6" % "test"</w:t>
+            </w:r>
+          </w:p>
+          <w:p>
+            <w:pPr>
+              <w:pStyle w:val="ListParagraph"/>
+              <w:tabs>
+                <w:tab w:val="center" w:pos="6120"/>
+              </w:tabs>
+              <w:autoSpaceDE w:val="0"/>
+              <w:autoSpaceDN w:val="0"/>
+              <w:adjustRightInd w:val="0"/>
+              <w:spacing w:before="0" w:after="0" w:line="240" w:lineRule="auto"/>
+              <w:ind w:left="0"/>
+              <w:rPr>
+                <w:rFonts w:asciiTheme="minorHAnsi" w:hAnsiTheme="minorHAnsi" w:cstheme="minorHAnsi"/>
+                <w:i/>
+                <w:color w:val="1F497D" w:themeColor="text2"/>
+                <w:sz w:val="22"/>
+                <w:szCs w:val="22"/>
+              </w:rPr>
+            </w:pPr>
+          </w:p>
+          <w:p>
+            <w:pPr>
+              <w:pStyle w:val="ListParagraph"/>
+              <w:tabs>
+                <w:tab w:val="center" w:pos="6120"/>
+              </w:tabs>
+              <w:autoSpaceDE w:val="0"/>
+              <w:autoSpaceDN w:val="0"/>
+              <w:adjustRightInd w:val="0"/>
+              <w:spacing w:before="0" w:after="0" w:line="240" w:lineRule="auto"/>
+              <w:ind w:left="0"/>
+              <w:rPr>
+                <w:rFonts w:asciiTheme="minorHAnsi" w:hAnsiTheme="minorHAnsi" w:cstheme="minorHAnsi"/>
+                <w:i/>
+                <w:color w:val="1F497D" w:themeColor="text2"/>
+                <w:sz w:val="22"/>
+                <w:szCs w:val="22"/>
+              </w:rPr>
+            </w:pPr>
+            <w:proofErr w:type="spellStart"/>
+            <w:r>
+              <w:rPr>
+                <w:rFonts w:asciiTheme="minorHAnsi" w:hAnsiTheme="minorHAnsi" w:cstheme="minorHAnsi"/>
+                <w:i/>
+                <w:color w:val="1F497D" w:themeColor="text2"/>
+                <w:sz w:val="22"/>
+                <w:szCs w:val="22"/>
+              </w:rPr>
+              <w:t>enablePlugins</w:t>
+            </w:r>
+            <w:proofErr w:type="spellEnd"/>
+            <w:r>
+              <w:rPr>
+                <w:rFonts w:asciiTheme="minorHAnsi" w:hAnsiTheme="minorHAnsi" w:cstheme="minorHAnsi"/>
+                <w:i/>
+                <w:color w:val="1F497D" w:themeColor="text2"/>
+                <w:sz w:val="22"/>
+                <w:szCs w:val="22"/>
+              </w:rPr>
+              <w:t>(</w:t>
+            </w:r>
+            <w:proofErr w:type="spellStart"/>
+            <w:r>
+              <w:rPr>
+                <w:rFonts w:asciiTheme="minorHAnsi" w:hAnsiTheme="minorHAnsi" w:cstheme="minorHAnsi"/>
+                <w:i/>
+                <w:color w:val="1F497D" w:themeColor="text2"/>
+                <w:sz w:val="22"/>
+                <w:szCs w:val="22"/>
+              </w:rPr>
+              <w:t>GatlingPlugin</w:t>
+            </w:r>
+            <w:proofErr w:type="spellEnd"/>
+            <w:r>
+              <w:rPr>
+                <w:rFonts w:asciiTheme="minorHAnsi" w:hAnsiTheme="minorHAnsi" w:cstheme="minorHAnsi"/>
+                <w:i/>
+                <w:color w:val="1F497D" w:themeColor="text2"/>
+                <w:sz w:val="22"/>
+                <w:szCs w:val="22"/>
+              </w:rPr>
+              <w:t>)</w:t>
+            </w:r>
+          </w:p>
+        </w:tc>
+      </w:tr>
+      <w:tr>
+        <w:tc>
+          <w:tcPr>
+            <w:tcW w:w="3078" w:type="dxa"/>
+          </w:tcPr>
+          <w:p>
+            <w:pPr>
+              <w:pStyle w:val="ListParagraph"/>
+              <w:tabs>
+                <w:tab w:val="center" w:pos="6120"/>
+              </w:tabs>
+              <w:autoSpaceDE w:val="0"/>
+              <w:autoSpaceDN w:val="0"/>
+              <w:adjustRightInd w:val="0"/>
+              <w:spacing w:before="0" w:after="0" w:line="240" w:lineRule="auto"/>
+              <w:ind w:left="0"/>
+              <w:rPr>
+                <w:rFonts w:asciiTheme="minorHAnsi" w:hAnsiTheme="minorHAnsi" w:cstheme="minorHAnsi"/>
+                <w:i/>
+                <w:color w:val="1F497D" w:themeColor="text2"/>
+                <w:sz w:val="22"/>
+                <w:szCs w:val="22"/>
+              </w:rPr>
+            </w:pPr>
+            <w:proofErr w:type="spellStart"/>
+            <w:r>
+              <w:rPr>
+                <w:rFonts w:asciiTheme="minorHAnsi" w:hAnsiTheme="minorHAnsi" w:cstheme="minorHAnsi"/>
+                <w:i/>
+                <w:color w:val="1F497D" w:themeColor="text2"/>
+                <w:sz w:val="22"/>
+                <w:szCs w:val="22"/>
+              </w:rPr>
+              <w:t>plugins.sbt</w:t>
+            </w:r>
+            <w:proofErr w:type="spellEnd"/>
+          </w:p>
+        </w:tc>
+        <w:tc>
+          <w:tcPr>
+            <w:tcW w:w="5778" w:type="dxa"/>
+          </w:tcPr>
+          <w:p>
+            <w:pPr>
+              <w:pStyle w:val="ListParagraph"/>
+              <w:tabs>
+                <w:tab w:val="center" w:pos="6120"/>
+              </w:tabs>
+              <w:autoSpaceDE w:val="0"/>
+              <w:autoSpaceDN w:val="0"/>
+              <w:adjustRightInd w:val="0"/>
+              <w:spacing w:before="0" w:after="0" w:line="240" w:lineRule="auto"/>
+              <w:ind w:left="0"/>
+              <w:rPr>
+                <w:rFonts w:asciiTheme="minorHAnsi" w:hAnsiTheme="minorHAnsi" w:cstheme="minorHAnsi"/>
+                <w:i/>
+                <w:color w:val="1F497D" w:themeColor="text2"/>
+                <w:sz w:val="22"/>
+                <w:szCs w:val="22"/>
+              </w:rPr>
+            </w:pPr>
+            <w:proofErr w:type="spellStart"/>
+            <w:r>
+              <w:rPr>
+                <w:rFonts w:asciiTheme="minorHAnsi" w:hAnsiTheme="minorHAnsi" w:cstheme="minorHAnsi"/>
+                <w:i/>
+                <w:color w:val="1F497D" w:themeColor="text2"/>
+                <w:sz w:val="22"/>
+                <w:szCs w:val="22"/>
+              </w:rPr>
+              <w:t>addSbtPlugin</w:t>
+            </w:r>
+            <w:proofErr w:type="spellEnd"/>
+            <w:r>
+              <w:rPr>
+                <w:rFonts w:asciiTheme="minorHAnsi" w:hAnsiTheme="minorHAnsi" w:cstheme="minorHAnsi"/>
+                <w:i/>
+                <w:color w:val="1F497D" w:themeColor="text2"/>
+                <w:sz w:val="22"/>
+                <w:szCs w:val="22"/>
+              </w:rPr>
+              <w:t>("</w:t>
+            </w:r>
+            <w:proofErr w:type="spellStart"/>
+            <w:r>
+              <w:rPr>
+                <w:rFonts w:asciiTheme="minorHAnsi" w:hAnsiTheme="minorHAnsi" w:cstheme="minorHAnsi"/>
+                <w:i/>
+                <w:color w:val="1F497D" w:themeColor="text2"/>
+                <w:sz w:val="22"/>
+                <w:szCs w:val="22"/>
+              </w:rPr>
+              <w:t>io.gatling</w:t>
+            </w:r>
+            <w:proofErr w:type="spellEnd"/>
+            <w:r>
+              <w:rPr>
+                <w:rFonts w:asciiTheme="minorHAnsi" w:hAnsiTheme="minorHAnsi" w:cstheme="minorHAnsi"/>
+                <w:i/>
+                <w:color w:val="1F497D" w:themeColor="text2"/>
+                <w:sz w:val="22"/>
+                <w:szCs w:val="22"/>
+              </w:rPr>
+              <w:t>" % "</w:t>
+            </w:r>
+            <w:proofErr w:type="spellStart"/>
+            <w:r>
+              <w:rPr>
+                <w:rFonts w:asciiTheme="minorHAnsi" w:hAnsiTheme="minorHAnsi" w:cstheme="minorHAnsi"/>
+                <w:i/>
+                <w:color w:val="1F497D" w:themeColor="text2"/>
+                <w:sz w:val="22"/>
+                <w:szCs w:val="22"/>
+              </w:rPr>
+              <w:t>gatling-sbt</w:t>
+            </w:r>
+            <w:proofErr w:type="spellEnd"/>
+            <w:r>
+              <w:rPr>
+                <w:rFonts w:asciiTheme="minorHAnsi" w:hAnsiTheme="minorHAnsi" w:cstheme="minorHAnsi"/>
+                <w:i/>
+                <w:color w:val="1F497D" w:themeColor="text2"/>
+                <w:sz w:val="22"/>
+                <w:szCs w:val="22"/>
+              </w:rPr>
+              <w:t>" % "2.1.5")</w:t>
+            </w:r>
+          </w:p>
+        </w:tc>
+      </w:tr>
+    </w:tbl>
+    <w:p>
+      <w:pPr>
+        <w:pStyle w:val="ListParagraph"/>
+        <w:tabs>
+          <w:tab w:val="center" w:pos="6120"/>
+        </w:tabs>
+        <w:autoSpaceDE w:val="0"/>
+        <w:autoSpaceDN w:val="0"/>
+        <w:adjustRightInd w:val="0"/>
+        <w:spacing w:before="0" w:after="0" w:line="240" w:lineRule="auto"/>
+        <w:ind w:left="2160"/>
+        <w:rPr>
+          <w:rFonts w:asciiTheme="minorHAnsi" w:hAnsiTheme="minorHAnsi" w:cstheme="minorHAnsi"/>
+          <w:b/>
+          <w:color w:val="000000"/>
+          <w:sz w:val="22"/>
+          <w:szCs w:val="22"/>
+          <w:u w:val="single"/>
+        </w:rPr>
+      </w:pPr>
+    </w:p>
+    <w:p>
+      <w:pPr>
+        <w:pStyle w:val="ListParagraph"/>
+        <w:tabs>
+          <w:tab w:val="center" w:pos="6120"/>
+        </w:tabs>
+        <w:autoSpaceDE w:val="0"/>
+        <w:autoSpaceDN w:val="0"/>
+        <w:adjustRightInd w:val="0"/>
+        <w:spacing w:before="0" w:after="0" w:line="240" w:lineRule="auto"/>
+        <w:ind w:left="2160"/>
+        <w:rPr>
+          <w:rFonts w:asciiTheme="minorHAnsi" w:hAnsiTheme="minorHAnsi" w:cstheme="minorHAnsi"/>
+          <w:color w:val="000000"/>
+          <w:sz w:val="22"/>
+          <w:szCs w:val="22"/>
+        </w:rPr>
+      </w:pPr>
+      <w:r>
+        <w:rPr>
+          <w:rFonts w:asciiTheme="minorHAnsi" w:hAnsiTheme="minorHAnsi" w:cstheme="minorHAnsi"/>
+          <w:color w:val="000000"/>
+          <w:sz w:val="22"/>
+          <w:szCs w:val="22"/>
+        </w:rPr>
+        <w:t>P</w:t>
+      </w:r>
+      <w:r>
+        <w:rPr>
+          <w:rFonts w:asciiTheme="minorHAnsi" w:hAnsiTheme="minorHAnsi" w:cstheme="minorHAnsi"/>
+          <w:color w:val="000000"/>
+          <w:sz w:val="22"/>
+          <w:szCs w:val="22"/>
+        </w:rPr>
+        <w:t xml:space="preserve">lease visit </w:t>
+      </w:r>
+      <w:hyperlink r:id="rId34" w:history="1">
+        <w:r>
+          <w:rPr>
+            <w:rStyle w:val="Hyperlink"/>
+            <w:rFonts w:asciiTheme="minorHAnsi" w:hAnsiTheme="minorHAnsi" w:cstheme="minorHAnsi"/>
+            <w:sz w:val="22"/>
+            <w:szCs w:val="22"/>
+          </w:rPr>
+          <w:t>http://gatling.io/docs/2.1.6/extensions/sbt_plugin.html</w:t>
+        </w:r>
+      </w:hyperlink>
+      <w:r>
+        <w:rPr>
+          <w:rFonts w:asciiTheme="minorHAnsi" w:hAnsiTheme="minorHAnsi" w:cstheme="minorHAnsi"/>
+          <w:color w:val="000000"/>
+          <w:sz w:val="22"/>
+          <w:szCs w:val="22"/>
+        </w:rPr>
+        <w:t xml:space="preserve"> for more information.</w:t>
+      </w:r>
+    </w:p>
+    <w:p>
+      <w:pPr>
+        <w:pStyle w:val="ListParagraph"/>
+        <w:tabs>
+          <w:tab w:val="center" w:pos="6120"/>
+        </w:tabs>
+        <w:autoSpaceDE w:val="0"/>
+        <w:autoSpaceDN w:val="0"/>
+        <w:adjustRightInd w:val="0"/>
+        <w:spacing w:before="0" w:after="0" w:line="240" w:lineRule="auto"/>
+        <w:ind w:left="2160"/>
+        <w:rPr>
+          <w:rFonts w:asciiTheme="minorHAnsi" w:hAnsiTheme="minorHAnsi" w:cstheme="minorHAnsi"/>
+          <w:b/>
+          <w:color w:val="000000"/>
+          <w:sz w:val="22"/>
+          <w:szCs w:val="22"/>
+          <w:u w:val="single"/>
+        </w:rPr>
+      </w:pPr>
+      <w:proofErr w:type="gramStart"/>
+      <w:r>
+        <w:rPr>
+          <w:rFonts w:asciiTheme="minorHAnsi" w:hAnsiTheme="minorHAnsi" w:cstheme="minorHAnsi"/>
+          <w:b/>
+          <w:color w:val="000000"/>
+          <w:sz w:val="22"/>
+          <w:szCs w:val="22"/>
+          <w:u w:val="single"/>
+        </w:rPr>
+        <w:t>k</w:t>
+      </w:r>
+      <w:bookmarkStart w:id="79" w:name="_GoBack"/>
+      <w:bookmarkEnd w:id="79"/>
+      <w:proofErr w:type="gramEnd"/>
+    </w:p>
+    <w:p>
+      <w:pPr>
+        <w:pStyle w:val="ListParagraph"/>
+        <w:numPr>
+          <w:ilvl w:val="0"/>
+          <w:numId w:val="28"/>
+        </w:numPr>
+        <w:tabs>
+          <w:tab w:val="center" w:pos="6120"/>
+        </w:tabs>
+        <w:autoSpaceDE w:val="0"/>
+        <w:autoSpaceDN w:val="0"/>
+        <w:adjustRightInd w:val="0"/>
+        <w:spacing w:before="0" w:after="0" w:line="240" w:lineRule="auto"/>
+        <w:rPr>
+          <w:rFonts w:asciiTheme="minorHAnsi" w:hAnsiTheme="minorHAnsi" w:cstheme="minorHAnsi"/>
+          <w:b/>
+          <w:color w:val="000000"/>
+          <w:sz w:val="22"/>
+          <w:szCs w:val="22"/>
+          <w:u w:val="single"/>
+        </w:rPr>
+      </w:pPr>
+      <w:proofErr w:type="spellStart"/>
+      <w:r>
+        <w:rPr>
+          <w:rFonts w:asciiTheme="minorHAnsi" w:hAnsiTheme="minorHAnsi" w:cstheme="minorHAnsi"/>
+          <w:b/>
+          <w:color w:val="000000"/>
+          <w:sz w:val="22"/>
+          <w:szCs w:val="22"/>
+        </w:rPr>
+        <w:t>Salenium</w:t>
+      </w:r>
+      <w:proofErr w:type="spellEnd"/>
+      <w:r>
+        <w:rPr>
+          <w:rFonts w:asciiTheme="minorHAnsi" w:hAnsiTheme="minorHAnsi" w:cstheme="minorHAnsi"/>
+          <w:b/>
+          <w:color w:val="000000"/>
+          <w:sz w:val="22"/>
+          <w:szCs w:val="22"/>
+        </w:rPr>
+        <w:t xml:space="preserve"> :</w:t>
+      </w:r>
+    </w:p>
+    <w:p>
+      <w:pPr>
+        <w:pStyle w:val="ListParagraph"/>
+        <w:tabs>
+          <w:tab w:val="center" w:pos="6120"/>
+        </w:tabs>
+        <w:autoSpaceDE w:val="0"/>
+        <w:autoSpaceDN w:val="0"/>
+        <w:adjustRightInd w:val="0"/>
+        <w:spacing w:before="0" w:after="0" w:line="240" w:lineRule="auto"/>
+        <w:ind w:left="1440"/>
+        <w:rPr>
+          <w:rFonts w:asciiTheme="minorHAnsi" w:hAnsiTheme="minorHAnsi" w:cstheme="minorHAnsi"/>
+          <w:b/>
+          <w:color w:val="000000"/>
+          <w:sz w:val="22"/>
+          <w:szCs w:val="22"/>
+          <w:u w:val="single"/>
+        </w:rPr>
+      </w:pPr>
+    </w:p>
+    <w:p>
+      <w:pPr>
+        <w:pStyle w:val="ListParagraph"/>
+        <w:tabs>
+          <w:tab w:val="center" w:pos="6120"/>
+        </w:tabs>
+        <w:autoSpaceDE w:val="0"/>
+        <w:autoSpaceDN w:val="0"/>
+        <w:adjustRightInd w:val="0"/>
+        <w:spacing w:before="0" w:after="0" w:line="240" w:lineRule="auto"/>
+        <w:ind w:left="1440"/>
+        <w:rPr>
+          <w:rFonts w:asciiTheme="minorHAnsi" w:hAnsiTheme="minorHAnsi" w:cstheme="minorHAnsi"/>
+          <w:b/>
+          <w:color w:val="000000"/>
+          <w:sz w:val="22"/>
+          <w:szCs w:val="22"/>
+          <w:u w:val="single"/>
+        </w:rPr>
+      </w:pPr>
+      <w:r>
+        <w:rPr>
+          <w:rFonts w:asciiTheme="minorHAnsi" w:hAnsiTheme="minorHAnsi" w:cstheme="minorHAnsi"/>
+          <w:b/>
+          <w:color w:val="000000"/>
+          <w:sz w:val="22"/>
+          <w:szCs w:val="22"/>
+          <w:u w:val="single"/>
+        </w:rPr>
+        <w:t>Static code analysis</w:t>
+      </w:r>
+    </w:p>
+    <w:p>
+      <w:pPr>
+        <w:pStyle w:val="ListParagraph"/>
+        <w:tabs>
+          <w:tab w:val="center" w:pos="6120"/>
+        </w:tabs>
+        <w:autoSpaceDE w:val="0"/>
+        <w:autoSpaceDN w:val="0"/>
+        <w:adjustRightInd w:val="0"/>
+        <w:spacing w:before="0" w:after="0" w:line="240" w:lineRule="auto"/>
+        <w:ind w:left="1440"/>
+        <w:rPr>
+          <w:rFonts w:asciiTheme="minorHAnsi" w:hAnsiTheme="minorHAnsi" w:cstheme="minorHAnsi"/>
+          <w:b/>
+          <w:color w:val="000000"/>
+          <w:sz w:val="22"/>
+          <w:szCs w:val="22"/>
+          <w:u w:val="single"/>
+        </w:rPr>
+      </w:pPr>
+    </w:p>
+    <w:p>
+      <w:pPr>
+        <w:pStyle w:val="ListParagraph"/>
+        <w:numPr>
+          <w:ilvl w:val="0"/>
+          <w:numId w:val="28"/>
+        </w:numPr>
+        <w:tabs>
+          <w:tab w:val="center" w:pos="6120"/>
+        </w:tabs>
+        <w:autoSpaceDE w:val="0"/>
+        <w:autoSpaceDN w:val="0"/>
+        <w:adjustRightInd w:val="0"/>
+        <w:spacing w:before="0" w:after="0" w:line="240" w:lineRule="auto"/>
+        <w:rPr>
+          <w:rFonts w:asciiTheme="minorHAnsi" w:hAnsiTheme="minorHAnsi" w:cstheme="minorHAnsi"/>
+          <w:b/>
+          <w:color w:val="000000"/>
+          <w:sz w:val="22"/>
+          <w:szCs w:val="22"/>
+          <w:u w:val="single"/>
+        </w:rPr>
+      </w:pPr>
+      <w:proofErr w:type="spellStart"/>
+      <w:r>
+        <w:rPr>
+          <w:rFonts w:asciiTheme="minorHAnsi" w:hAnsiTheme="minorHAnsi" w:cstheme="minorHAnsi"/>
+          <w:b/>
+          <w:color w:val="000000"/>
+          <w:sz w:val="22"/>
+          <w:szCs w:val="22"/>
+        </w:rPr>
+        <w:t>ScalaStyle</w:t>
+      </w:r>
+      <w:proofErr w:type="spellEnd"/>
+      <w:r>
+        <w:rPr>
+          <w:rFonts w:asciiTheme="minorHAnsi" w:hAnsiTheme="minorHAnsi" w:cstheme="minorHAnsi"/>
+          <w:b/>
+          <w:color w:val="000000"/>
+          <w:sz w:val="22"/>
+          <w:szCs w:val="22"/>
+        </w:rPr>
+        <w:t xml:space="preserve"> :</w:t>
+      </w:r>
+    </w:p>
+    <w:p>
+      <w:pPr>
+        <w:tabs>
+          <w:tab w:val="center" w:pos="6120"/>
+        </w:tabs>
+        <w:autoSpaceDE w:val="0"/>
+        <w:autoSpaceDN w:val="0"/>
+        <w:adjustRightInd w:val="0"/>
+        <w:spacing w:before="0" w:after="0" w:line="240" w:lineRule="auto"/>
+        <w:rPr>
+          <w:rFonts w:asciiTheme="minorHAnsi" w:hAnsiTheme="minorHAnsi" w:cstheme="minorHAnsi"/>
+          <w:b/>
+          <w:color w:val="000000"/>
+          <w:sz w:val="22"/>
+          <w:szCs w:val="22"/>
+          <w:u w:val="single"/>
+        </w:rPr>
+      </w:pPr>
+    </w:p>
+    <w:p>
+      <w:pPr>
+        <w:tabs>
+          <w:tab w:val="center" w:pos="6120"/>
+        </w:tabs>
+        <w:autoSpaceDE w:val="0"/>
+        <w:autoSpaceDN w:val="0"/>
+        <w:adjustRightInd w:val="0"/>
+        <w:spacing w:before="0" w:after="0" w:line="240" w:lineRule="auto"/>
+        <w:rPr>
+          <w:rFonts w:asciiTheme="minorHAnsi" w:hAnsiTheme="minorHAnsi" w:cstheme="minorHAnsi"/>
+          <w:b/>
+          <w:color w:val="000000"/>
+          <w:sz w:val="22"/>
+          <w:szCs w:val="22"/>
+          <w:u w:val="single"/>
+        </w:rPr>
+      </w:pPr>
+    </w:p>
+    <w:p>
+      <w:pPr>
+        <w:pStyle w:val="ListParagraph"/>
+        <w:tabs>
+          <w:tab w:val="center" w:pos="6120"/>
+        </w:tabs>
+        <w:autoSpaceDE w:val="0"/>
+        <w:autoSpaceDN w:val="0"/>
+        <w:adjustRightInd w:val="0"/>
+        <w:spacing w:before="0" w:after="0" w:line="240" w:lineRule="auto"/>
+        <w:ind w:left="1440"/>
+        <w:rPr>
+          <w:rFonts w:asciiTheme="minorHAnsi" w:hAnsiTheme="minorHAnsi" w:cstheme="minorHAnsi"/>
+          <w:b/>
+          <w:color w:val="000000"/>
+          <w:sz w:val="22"/>
+          <w:szCs w:val="22"/>
+          <w:u w:val="single"/>
+        </w:rPr>
+      </w:pPr>
     </w:p>
     <w:p>
       <w:pPr>
@@ -22309,6 +24699,7 @@
           <w:sz w:val="24"/>
           <w:szCs w:val="24"/>
         </w:rPr>
+        <w:lastRenderedPageBreak/>
         <w:t xml:space="preserve">A build definition that consists of multiple project configurations is termed as a </w:t>
       </w:r>
       <w:proofErr w:type="spellStart"/>
@@ -22489,7 +24880,6 @@
           <w:noProof/>
           <w:lang w:bidi="ar-SA"/>
         </w:rPr>
-        <w:lastRenderedPageBreak/>
         <w:drawing>
           <wp:inline distT="0" distB="0" distL="0" distR="0" wp14:anchorId="6B6D652B" wp14:editId="4B7D8A24">
             <wp:extent cx="1699156" cy="3467100"/>
@@ -22506,7 +24896,7 @@
                     <pic:cNvPicPr/>
                   </pic:nvPicPr>
                   <pic:blipFill>
-                    <a:blip r:embed="rId33"/>
+                    <a:blip r:embed="rId35"/>
                     <a:stretch>
                       <a:fillRect/>
                     </a:stretch>
@@ -23090,6 +25480,7 @@
           <w:sz w:val="24"/>
           <w:szCs w:val="24"/>
         </w:rPr>
+        <w:lastRenderedPageBreak/>
         <w:t>com.main.test</w:t>
       </w:r>
       <w:proofErr w:type="spellEnd"/>
@@ -23326,7 +25717,6 @@
           <w:sz w:val="24"/>
           <w:szCs w:val="24"/>
         </w:rPr>
-        <w:lastRenderedPageBreak/>
         <w:t xml:space="preserve">Source </w:t>
       </w:r>
       <w:proofErr w:type="gramStart"/>
@@ -23401,9 +25791,9 @@
             <o:lock v:ext="edit" aspectratio="t"/>
           </v:shapetype>
           <v:shape id="_x0000_i1025" type="#_x0000_t75" style="width:79.5pt;height:40.7pt" o:ole="">
-            <v:imagedata r:id="rId34" o:title=""/>
+            <v:imagedata r:id="rId36" o:title=""/>
           </v:shape>
-          <o:OLEObject Type="Embed" ProgID="Package" ShapeID="_x0000_i1025" DrawAspect="Content" ObjectID="_1499093183" r:id="rId35"/>
+          <o:OLEObject Type="Embed" ProgID="Package" ShapeID="_x0000_i1025" DrawAspect="Content" ObjectID="_1499095835" r:id="rId37"/>
         </w:object>
       </w:r>
       <w:r>
@@ -23415,9 +25805,9 @@
         </w:rPr>
         <w:object w:dxaOrig="1305" w:dyaOrig="810">
           <v:shape id="_x0000_i1026" type="#_x0000_t75" style="width:65.1pt;height:40.7pt" o:ole="">
-            <v:imagedata r:id="rId36" o:title=""/>
+            <v:imagedata r:id="rId38" o:title=""/>
           </v:shape>
-          <o:OLEObject Type="Embed" ProgID="Package" ShapeID="_x0000_i1026" DrawAspect="Content" ObjectID="_1499093184" r:id="rId37"/>
+          <o:OLEObject Type="Embed" ProgID="Package" ShapeID="_x0000_i1026" DrawAspect="Content" ObjectID="_1499095836" r:id="rId39"/>
         </w:object>
       </w:r>
       <w:r>
@@ -23429,9 +25819,9 @@
         </w:rPr>
         <w:object w:dxaOrig="1170" w:dyaOrig="810">
           <v:shape id="_x0000_i1027" type="#_x0000_t75" style="width:58.25pt;height:40.7pt" o:ole="">
-            <v:imagedata r:id="rId38" o:title=""/>
+            <v:imagedata r:id="rId40" o:title=""/>
           </v:shape>
-          <o:OLEObject Type="Embed" ProgID="Package" ShapeID="_x0000_i1027" DrawAspect="Content" ObjectID="_1499093185" r:id="rId39"/>
+          <o:OLEObject Type="Embed" ProgID="Package" ShapeID="_x0000_i1027" DrawAspect="Content" ObjectID="_1499095837" r:id="rId41"/>
         </w:object>
       </w:r>
       <w:r>
@@ -23443,9 +25833,9 @@
         </w:rPr>
         <w:object w:dxaOrig="1276" w:dyaOrig="811">
           <v:shape id="_x0000_i1028" type="#_x0000_t75" style="width:63.85pt;height:40.7pt" o:ole="">
-            <v:imagedata r:id="rId40" o:title=""/>
+            <v:imagedata r:id="rId42" o:title=""/>
           </v:shape>
-          <o:OLEObject Type="Embed" ProgID="Package" ShapeID="_x0000_i1028" DrawAspect="Content" ObjectID="_1499093186" r:id="rId41"/>
+          <o:OLEObject Type="Embed" ProgID="Package" ShapeID="_x0000_i1028" DrawAspect="Content" ObjectID="_1499095838" r:id="rId43"/>
         </w:object>
       </w:r>
       <w:r>
@@ -23457,9 +25847,9 @@
         </w:rPr>
         <w:object w:dxaOrig="2205" w:dyaOrig="810">
           <v:shape id="_x0000_i1029" type="#_x0000_t75" style="width:110.2pt;height:40.7pt" o:ole="">
-            <v:imagedata r:id="rId42" o:title=""/>
+            <v:imagedata r:id="rId44" o:title=""/>
           </v:shape>
-          <o:OLEObject Type="Embed" ProgID="Package" ShapeID="_x0000_i1029" DrawAspect="Content" ObjectID="_1499093187" r:id="rId43"/>
+          <o:OLEObject Type="Embed" ProgID="Package" ShapeID="_x0000_i1029" DrawAspect="Content" ObjectID="_1499095839" r:id="rId45"/>
         </w:object>
       </w:r>
     </w:p>
@@ -23733,7 +26123,7 @@
                     <pic:cNvPicPr/>
                   </pic:nvPicPr>
                   <pic:blipFill>
-                    <a:blip r:embed="rId44"/>
+                    <a:blip r:embed="rId46"/>
                     <a:stretch>
                       <a:fillRect/>
                     </a:stretch>
@@ -23919,9 +26309,9 @@
         </w:rPr>
         <w:object w:dxaOrig="871" w:dyaOrig="811">
           <v:shape id="_x0000_i1030" type="#_x0000_t75" style="width:43.2pt;height:40.7pt" o:ole="">
-            <v:imagedata r:id="rId45" o:title=""/>
+            <v:imagedata r:id="rId47" o:title=""/>
           </v:shape>
-          <o:OLEObject Type="Embed" ProgID="Package" ShapeID="_x0000_i1030" DrawAspect="Content" ObjectID="_1499093188" r:id="rId46"/>
+          <o:OLEObject Type="Embed" ProgID="Package" ShapeID="_x0000_i1030" DrawAspect="Content" ObjectID="_1499095840" r:id="rId48"/>
         </w:object>
       </w:r>
       <w:r>
@@ -23933,9 +26323,9 @@
         </w:rPr>
         <w:object w:dxaOrig="871" w:dyaOrig="811">
           <v:shape id="_x0000_i1031" type="#_x0000_t75" style="width:43.2pt;height:40.7pt" o:ole="">
-            <v:imagedata r:id="rId45" o:title=""/>
+            <v:imagedata r:id="rId47" o:title=""/>
           </v:shape>
-          <o:OLEObject Type="Embed" ProgID="Package" ShapeID="_x0000_i1031" DrawAspect="Content" ObjectID="_1499093189" r:id="rId47"/>
+          <o:OLEObject Type="Embed" ProgID="Package" ShapeID="_x0000_i1031" DrawAspect="Content" ObjectID="_1499095841" r:id="rId49"/>
         </w:object>
       </w:r>
       <w:r>
@@ -23947,9 +26337,9 @@
         </w:rPr>
         <w:object w:dxaOrig="871" w:dyaOrig="811">
           <v:shape id="_x0000_i1032" type="#_x0000_t75" style="width:43.2pt;height:40.7pt" o:ole="">
-            <v:imagedata r:id="rId45" o:title=""/>
+            <v:imagedata r:id="rId47" o:title=""/>
           </v:shape>
-          <o:OLEObject Type="Embed" ProgID="Package" ShapeID="_x0000_i1032" DrawAspect="Content" ObjectID="_1499093190" r:id="rId48"/>
+          <o:OLEObject Type="Embed" ProgID="Package" ShapeID="_x0000_i1032" DrawAspect="Content" ObjectID="_1499095842" r:id="rId50"/>
         </w:object>
       </w:r>
     </w:p>
@@ -23987,6 +26377,7 @@
           <w:noProof/>
           <w:lang w:bidi="ar-SA"/>
         </w:rPr>
+        <w:lastRenderedPageBreak/>
         <w:drawing>
           <wp:inline distT="0" distB="0" distL="0" distR="0" wp14:anchorId="50D17AAE" wp14:editId="626CD610">
             <wp:extent cx="1307622" cy="2181225"/>
@@ -24003,7 +26394,7 @@
                     <pic:cNvPicPr/>
                   </pic:nvPicPr>
                   <pic:blipFill>
-                    <a:blip r:embed="rId49"/>
+                    <a:blip r:embed="rId51"/>
                     <a:stretch>
                       <a:fillRect/>
                     </a:stretch>
@@ -24060,7 +26451,6 @@
           <w:sz w:val="24"/>
           <w:szCs w:val="24"/>
         </w:rPr>
-        <w:lastRenderedPageBreak/>
         <w:t>We have configured two module i.e. sp1 and sp2 into our</w:t>
       </w:r>
       <w:r>
@@ -24256,7 +26646,7 @@
                     <pic:cNvPicPr/>
                   </pic:nvPicPr>
                   <pic:blipFill>
-                    <a:blip r:embed="rId50"/>
+                    <a:blip r:embed="rId52"/>
                     <a:stretch>
                       <a:fillRect/>
                     </a:stretch>
@@ -24376,9 +26766,9 @@
         </w:rPr>
         <w:object w:dxaOrig="1575" w:dyaOrig="811">
           <v:shape id="_x0000_i1033" type="#_x0000_t75" style="width:78.9pt;height:40.7pt" o:ole="">
-            <v:imagedata r:id="rId51" o:title=""/>
+            <v:imagedata r:id="rId53" o:title=""/>
           </v:shape>
-          <o:OLEObject Type="Embed" ProgID="Package" ShapeID="_x0000_i1033" DrawAspect="Content" ObjectID="_1499093191" r:id="rId52"/>
+          <o:OLEObject Type="Embed" ProgID="Package" ShapeID="_x0000_i1033" DrawAspect="Content" ObjectID="_1499095843" r:id="rId54"/>
         </w:object>
       </w:r>
     </w:p>
@@ -24426,7 +26816,7 @@
                     <pic:cNvPicPr/>
                   </pic:nvPicPr>
                   <pic:blipFill>
-                    <a:blip r:embed="rId53"/>
+                    <a:blip r:embed="rId55"/>
                     <a:stretch>
                       <a:fillRect/>
                     </a:stretch>
@@ -24519,6 +26909,7 @@
           <w:sz w:val="24"/>
           <w:szCs w:val="24"/>
         </w:rPr>
+        <w:lastRenderedPageBreak/>
         <w:t xml:space="preserve">General build </w:t>
       </w:r>
       <w:r>
@@ -24787,7 +27178,6 @@
           <w:szCs w:val="24"/>
           <w:lang w:bidi="ar-SA"/>
         </w:rPr>
-        <w:lastRenderedPageBreak/>
         <w:drawing>
           <wp:inline distT="0" distB="0" distL="0" distR="0">
             <wp:extent cx="4457718" cy="3476625"/>
@@ -24806,7 +27196,7 @@
                     </pic:cNvPicPr>
                   </pic:nvPicPr>
                   <pic:blipFill>
-                    <a:blip r:embed="rId54">
+                    <a:blip r:embed="rId56">
                       <a:extLst>
                         <a:ext uri="{28A0092B-C50C-407E-A947-70E740481C1C}">
                           <a14:useLocalDpi xmlns:a14="http://schemas.microsoft.com/office/drawing/2010/main" val="0"/>
@@ -25059,7 +27449,7 @@
                     <pic:cNvPicPr/>
                   </pic:nvPicPr>
                   <pic:blipFill>
-                    <a:blip r:embed="rId55">
+                    <a:blip r:embed="rId57">
                       <a:extLst>
                         <a:ext uri="{28A0092B-C50C-407E-A947-70E740481C1C}">
                           <a14:useLocalDpi xmlns:a14="http://schemas.microsoft.com/office/drawing/2010/main" val="0"/>
@@ -25113,6 +27503,7 @@
           <w:sz w:val="24"/>
           <w:szCs w:val="24"/>
         </w:rPr>
+        <w:lastRenderedPageBreak/>
         <w:t xml:space="preserve">If you can able to execute above command without any error that means your project is </w:t>
       </w:r>
       <w:r>
@@ -25218,440 +27609,11 @@
           <w:noProof/>
           <w:lang w:bidi="ar-SA"/>
         </w:rPr>
-        <w:lastRenderedPageBreak/>
         <w:drawing>
           <wp:inline distT="0" distB="0" distL="0" distR="0" wp14:anchorId="22BF8448" wp14:editId="26D0044B">
             <wp:extent cx="3295291" cy="2617573"/>
             <wp:effectExtent l="0" t="0" r="635" b="0"/>
             <wp:docPr id="17" name="Picture 17"/>
-            <wp:cNvGraphicFramePr>
-              <a:graphicFrameLocks xmlns:a="http://schemas.openxmlformats.org/drawingml/2006/main" noChangeAspect="1"/>
-            </wp:cNvGraphicFramePr>
-            <a:graphic xmlns:a="http://schemas.openxmlformats.org/drawingml/2006/main">
-              <a:graphicData uri="http://schemas.openxmlformats.org/drawingml/2006/picture">
-                <pic:pic xmlns:pic="http://schemas.openxmlformats.org/drawingml/2006/picture">
-                  <pic:nvPicPr>
-                    <pic:cNvPr id="0" name=""/>
-                    <pic:cNvPicPr/>
-                  </pic:nvPicPr>
-                  <pic:blipFill>
-                    <a:blip r:embed="rId56"/>
-                    <a:stretch>
-                      <a:fillRect/>
-                    </a:stretch>
-                  </pic:blipFill>
-                  <pic:spPr>
-                    <a:xfrm>
-                      <a:off x="0" y="0"/>
-                      <a:ext cx="3294186" cy="2616696"/>
-                    </a:xfrm>
-                    <a:prstGeom prst="rect">
-                      <a:avLst/>
-                    </a:prstGeom>
-                  </pic:spPr>
-                </pic:pic>
-              </a:graphicData>
-            </a:graphic>
-          </wp:inline>
-        </w:drawing>
-      </w:r>
-    </w:p>
-    <w:p>
-      <w:pPr>
-        <w:pStyle w:val="ListParagraph"/>
-        <w:spacing w:before="120" w:after="0"/>
-        <w:rPr>
-          <w:rFonts w:asciiTheme="minorHAnsi" w:hAnsiTheme="minorHAnsi"/>
-          <w:color w:val="262626" w:themeColor="text1" w:themeTint="D9"/>
-          <w:sz w:val="24"/>
-          <w:szCs w:val="24"/>
-        </w:rPr>
-      </w:pPr>
-    </w:p>
-    <w:p>
-      <w:pPr>
-        <w:pStyle w:val="ListParagraph"/>
-        <w:spacing w:before="120" w:after="0"/>
-        <w:rPr>
-          <w:rFonts w:asciiTheme="minorHAnsi" w:hAnsiTheme="minorHAnsi"/>
-          <w:color w:val="262626" w:themeColor="text1" w:themeTint="D9"/>
-          <w:sz w:val="24"/>
-          <w:szCs w:val="24"/>
-        </w:rPr>
-      </w:pPr>
-      <w:r>
-        <w:rPr>
-          <w:rFonts w:asciiTheme="minorHAnsi" w:hAnsiTheme="minorHAnsi"/>
-          <w:color w:val="262626" w:themeColor="text1" w:themeTint="D9"/>
-          <w:sz w:val="24"/>
-          <w:szCs w:val="24"/>
-        </w:rPr>
-        <w:t xml:space="preserve">After successful packaging, Check the project structure in the eclipse </w:t>
-      </w:r>
-      <w:proofErr w:type="gramStart"/>
-      <w:r>
-        <w:rPr>
-          <w:rFonts w:asciiTheme="minorHAnsi" w:hAnsiTheme="minorHAnsi"/>
-          <w:color w:val="262626" w:themeColor="text1" w:themeTint="D9"/>
-          <w:sz w:val="24"/>
-          <w:szCs w:val="24"/>
-        </w:rPr>
-        <w:t>IDE(</w:t>
-      </w:r>
-      <w:proofErr w:type="gramEnd"/>
-      <w:r>
-        <w:rPr>
-          <w:rFonts w:asciiTheme="minorHAnsi" w:hAnsiTheme="minorHAnsi"/>
-          <w:color w:val="262626" w:themeColor="text1" w:themeTint="D9"/>
-          <w:sz w:val="24"/>
-          <w:szCs w:val="24"/>
-        </w:rPr>
-        <w:t>see below screen).</w:t>
-      </w:r>
-      <w:r>
-        <w:rPr>
-          <w:rFonts w:asciiTheme="minorHAnsi" w:hAnsiTheme="minorHAnsi"/>
-          <w:color w:val="262626" w:themeColor="text1" w:themeTint="D9"/>
-          <w:sz w:val="24"/>
-          <w:szCs w:val="24"/>
-        </w:rPr>
-        <w:t xml:space="preserve"> You should have three project artifacts (jar files) created under your project structure.</w:t>
-      </w:r>
-    </w:p>
-    <w:p>
-      <w:pPr>
-        <w:pStyle w:val="ListParagraph"/>
-        <w:spacing w:before="120" w:after="0"/>
-        <w:rPr>
-          <w:rFonts w:asciiTheme="minorHAnsi" w:hAnsiTheme="minorHAnsi"/>
-          <w:color w:val="262626" w:themeColor="text1" w:themeTint="D9"/>
-          <w:sz w:val="24"/>
-          <w:szCs w:val="24"/>
-        </w:rPr>
-      </w:pPr>
-    </w:p>
-    <w:p>
-      <w:pPr>
-        <w:pStyle w:val="ListParagraph"/>
-        <w:spacing w:before="120" w:after="0"/>
-        <w:rPr>
-          <w:rFonts w:asciiTheme="minorHAnsi" w:hAnsiTheme="minorHAnsi"/>
-          <w:color w:val="262626" w:themeColor="text1" w:themeTint="D9"/>
-          <w:sz w:val="24"/>
-          <w:szCs w:val="24"/>
-        </w:rPr>
-      </w:pPr>
-      <w:r>
-        <w:rPr>
-          <w:noProof/>
-          <w:lang w:bidi="ar-SA"/>
-        </w:rPr>
-        <w:drawing>
-          <wp:inline distT="0" distB="0" distL="0" distR="0" wp14:anchorId="36E87D9D" wp14:editId="618C8724">
-            <wp:extent cx="1270346" cy="2182483"/>
-            <wp:effectExtent l="0" t="0" r="6350" b="8890"/>
-            <wp:docPr id="18" name="Picture 18"/>
-            <wp:cNvGraphicFramePr>
-              <a:graphicFrameLocks xmlns:a="http://schemas.openxmlformats.org/drawingml/2006/main" noChangeAspect="1"/>
-            </wp:cNvGraphicFramePr>
-            <a:graphic xmlns:a="http://schemas.openxmlformats.org/drawingml/2006/main">
-              <a:graphicData uri="http://schemas.openxmlformats.org/drawingml/2006/picture">
-                <pic:pic xmlns:pic="http://schemas.openxmlformats.org/drawingml/2006/picture">
-                  <pic:nvPicPr>
-                    <pic:cNvPr id="0" name=""/>
-                    <pic:cNvPicPr/>
-                  </pic:nvPicPr>
-                  <pic:blipFill>
-                    <a:blip r:embed="rId57"/>
-                    <a:stretch>
-                      <a:fillRect/>
-                    </a:stretch>
-                  </pic:blipFill>
-                  <pic:spPr>
-                    <a:xfrm>
-                      <a:off x="0" y="0"/>
-                      <a:ext cx="1272053" cy="2185415"/>
-                    </a:xfrm>
-                    <a:prstGeom prst="rect">
-                      <a:avLst/>
-                    </a:prstGeom>
-                  </pic:spPr>
-                </pic:pic>
-              </a:graphicData>
-            </a:graphic>
-          </wp:inline>
-        </w:drawing>
-      </w:r>
-    </w:p>
-    <w:p>
-      <w:pPr>
-        <w:pStyle w:val="ListParagraph"/>
-        <w:spacing w:before="120" w:after="0"/>
-        <w:rPr>
-          <w:rFonts w:asciiTheme="minorHAnsi" w:hAnsiTheme="minorHAnsi"/>
-          <w:color w:val="262626" w:themeColor="text1" w:themeTint="D9"/>
-          <w:sz w:val="24"/>
-          <w:szCs w:val="24"/>
-        </w:rPr>
-      </w:pPr>
-    </w:p>
-    <w:p>
-      <w:pPr>
-        <w:pStyle w:val="ListParagraph"/>
-        <w:spacing w:before="120" w:after="0"/>
-        <w:rPr>
-          <w:rFonts w:asciiTheme="minorHAnsi" w:hAnsiTheme="minorHAnsi"/>
-          <w:color w:val="262626" w:themeColor="text1" w:themeTint="D9"/>
-          <w:sz w:val="24"/>
-          <w:szCs w:val="24"/>
-        </w:rPr>
-      </w:pPr>
-      <w:proofErr w:type="gramStart"/>
-      <w:r>
-        <w:rPr>
-          <w:rFonts w:asciiTheme="minorHAnsi" w:hAnsiTheme="minorHAnsi"/>
-          <w:color w:val="262626" w:themeColor="text1" w:themeTint="D9"/>
-          <w:sz w:val="24"/>
-          <w:szCs w:val="24"/>
-        </w:rPr>
-        <w:t>subproject1_2.11-1.0.jar</w:t>
-      </w:r>
-      <w:proofErr w:type="gramEnd"/>
-      <w:r>
-        <w:rPr>
-          <w:rFonts w:asciiTheme="minorHAnsi" w:hAnsiTheme="minorHAnsi"/>
-          <w:color w:val="262626" w:themeColor="text1" w:themeTint="D9"/>
-          <w:sz w:val="24"/>
-          <w:szCs w:val="24"/>
-        </w:rPr>
-        <w:t xml:space="preserve"> </w:t>
-      </w:r>
-      <w:r>
-        <w:rPr>
-          <w:rFonts w:asciiTheme="minorHAnsi" w:hAnsiTheme="minorHAnsi"/>
-          <w:color w:val="262626" w:themeColor="text1" w:themeTint="D9"/>
-          <w:sz w:val="24"/>
-          <w:szCs w:val="24"/>
-        </w:rPr>
-        <w:t>(under subproject1 dir</w:t>
-      </w:r>
-      <w:r>
-        <w:rPr>
-          <w:rFonts w:asciiTheme="minorHAnsi" w:hAnsiTheme="minorHAnsi"/>
-          <w:color w:val="262626" w:themeColor="text1" w:themeTint="D9"/>
-          <w:sz w:val="24"/>
-          <w:szCs w:val="24"/>
-        </w:rPr>
-        <w:t>ectory</w:t>
-      </w:r>
-      <w:r>
-        <w:rPr>
-          <w:rFonts w:asciiTheme="minorHAnsi" w:hAnsiTheme="minorHAnsi"/>
-          <w:color w:val="262626" w:themeColor="text1" w:themeTint="D9"/>
-          <w:sz w:val="24"/>
-          <w:szCs w:val="24"/>
-        </w:rPr>
-        <w:t>)</w:t>
-      </w:r>
-    </w:p>
-    <w:p>
-      <w:pPr>
-        <w:pStyle w:val="ListParagraph"/>
-        <w:spacing w:before="120" w:after="0"/>
-        <w:rPr>
-          <w:rFonts w:asciiTheme="minorHAnsi" w:hAnsiTheme="minorHAnsi"/>
-          <w:color w:val="262626" w:themeColor="text1" w:themeTint="D9"/>
-          <w:sz w:val="24"/>
-          <w:szCs w:val="24"/>
-        </w:rPr>
-      </w:pPr>
-      <w:proofErr w:type="gramStart"/>
-      <w:r>
-        <w:rPr>
-          <w:rFonts w:asciiTheme="minorHAnsi" w:hAnsiTheme="minorHAnsi"/>
-          <w:color w:val="262626" w:themeColor="text1" w:themeTint="D9"/>
-          <w:sz w:val="24"/>
-          <w:szCs w:val="24"/>
-        </w:rPr>
-        <w:t>subproject2_2.11-1.0.jar</w:t>
-      </w:r>
-      <w:proofErr w:type="gramEnd"/>
-      <w:r>
-        <w:rPr>
-          <w:rFonts w:asciiTheme="minorHAnsi" w:hAnsiTheme="minorHAnsi"/>
-          <w:color w:val="262626" w:themeColor="text1" w:themeTint="D9"/>
-          <w:sz w:val="24"/>
-          <w:szCs w:val="24"/>
-        </w:rPr>
-        <w:t xml:space="preserve"> </w:t>
-      </w:r>
-      <w:r>
-        <w:rPr>
-          <w:rFonts w:asciiTheme="minorHAnsi" w:hAnsiTheme="minorHAnsi"/>
-          <w:color w:val="262626" w:themeColor="text1" w:themeTint="D9"/>
-          <w:sz w:val="24"/>
-          <w:szCs w:val="24"/>
-        </w:rPr>
-        <w:t>(under subproject2 dir</w:t>
-      </w:r>
-      <w:r>
-        <w:rPr>
-          <w:rFonts w:asciiTheme="minorHAnsi" w:hAnsiTheme="minorHAnsi"/>
-          <w:color w:val="262626" w:themeColor="text1" w:themeTint="D9"/>
-          <w:sz w:val="24"/>
-          <w:szCs w:val="24"/>
-        </w:rPr>
-        <w:t>ectory</w:t>
-      </w:r>
-      <w:r>
-        <w:rPr>
-          <w:rFonts w:asciiTheme="minorHAnsi" w:hAnsiTheme="minorHAnsi"/>
-          <w:color w:val="262626" w:themeColor="text1" w:themeTint="D9"/>
-          <w:sz w:val="24"/>
-          <w:szCs w:val="24"/>
-        </w:rPr>
-        <w:t>)</w:t>
-      </w:r>
-    </w:p>
-    <w:p>
-      <w:pPr>
-        <w:pStyle w:val="ListParagraph"/>
-        <w:spacing w:before="120" w:after="0"/>
-        <w:rPr>
-          <w:rFonts w:asciiTheme="minorHAnsi" w:hAnsiTheme="minorHAnsi"/>
-          <w:color w:val="262626" w:themeColor="text1" w:themeTint="D9"/>
-          <w:sz w:val="24"/>
-          <w:szCs w:val="24"/>
-        </w:rPr>
-      </w:pPr>
-      <w:proofErr w:type="gramStart"/>
-      <w:r>
-        <w:rPr>
-          <w:rFonts w:asciiTheme="minorHAnsi" w:hAnsiTheme="minorHAnsi"/>
-          <w:color w:val="262626" w:themeColor="text1" w:themeTint="D9"/>
-          <w:sz w:val="24"/>
-          <w:szCs w:val="24"/>
-        </w:rPr>
-        <w:t>multiprojectsbt_2.10-0.1-SNAPSHOT.jar</w:t>
-      </w:r>
-      <w:proofErr w:type="gramEnd"/>
-      <w:r>
-        <w:rPr>
-          <w:rFonts w:asciiTheme="minorHAnsi" w:hAnsiTheme="minorHAnsi"/>
-          <w:color w:val="262626" w:themeColor="text1" w:themeTint="D9"/>
-          <w:sz w:val="24"/>
-          <w:szCs w:val="24"/>
-        </w:rPr>
-        <w:t xml:space="preserve"> (under project base directory)</w:t>
-      </w:r>
-    </w:p>
-    <w:p>
-      <w:pPr>
-        <w:pStyle w:val="ListParagraph"/>
-        <w:spacing w:before="120" w:after="0"/>
-        <w:rPr>
-          <w:rFonts w:asciiTheme="minorHAnsi" w:hAnsiTheme="minorHAnsi"/>
-          <w:color w:val="262626" w:themeColor="text1" w:themeTint="D9"/>
-          <w:sz w:val="24"/>
-          <w:szCs w:val="24"/>
-        </w:rPr>
-      </w:pPr>
-    </w:p>
-    <w:p>
-      <w:pPr>
-        <w:pStyle w:val="ListParagraph"/>
-        <w:spacing w:before="120" w:after="0"/>
-        <w:rPr>
-          <w:rFonts w:asciiTheme="minorHAnsi" w:hAnsiTheme="minorHAnsi"/>
-          <w:color w:val="262626" w:themeColor="text1" w:themeTint="D9"/>
-          <w:sz w:val="24"/>
-          <w:szCs w:val="24"/>
-        </w:rPr>
-      </w:pPr>
-      <w:r>
-        <w:rPr>
-          <w:rFonts w:asciiTheme="minorHAnsi" w:hAnsiTheme="minorHAnsi"/>
-          <w:color w:val="262626" w:themeColor="text1" w:themeTint="D9"/>
-          <w:sz w:val="24"/>
-          <w:szCs w:val="24"/>
-        </w:rPr>
-        <w:t xml:space="preserve">In order to understand the dependency of sp2 module on sp1, Delete </w:t>
-      </w:r>
-      <w:proofErr w:type="gramStart"/>
-      <w:r>
-        <w:rPr>
-          <w:rFonts w:asciiTheme="minorHAnsi" w:hAnsiTheme="minorHAnsi"/>
-          <w:color w:val="262626" w:themeColor="text1" w:themeTint="D9"/>
-          <w:sz w:val="24"/>
-          <w:szCs w:val="24"/>
-        </w:rPr>
-        <w:t>‘</w:t>
-      </w:r>
-      <w:proofErr w:type="spellStart"/>
-      <w:r>
-        <w:rPr>
-          <w:rFonts w:asciiTheme="minorHAnsi" w:hAnsiTheme="minorHAnsi"/>
-          <w:color w:val="262626" w:themeColor="text1" w:themeTint="D9"/>
-          <w:sz w:val="24"/>
-          <w:szCs w:val="24"/>
-        </w:rPr>
-        <w:t>dependsOn</w:t>
-      </w:r>
-      <w:proofErr w:type="spellEnd"/>
-      <w:r>
-        <w:rPr>
-          <w:rFonts w:asciiTheme="minorHAnsi" w:hAnsiTheme="minorHAnsi"/>
-          <w:color w:val="262626" w:themeColor="text1" w:themeTint="D9"/>
-          <w:sz w:val="24"/>
-          <w:szCs w:val="24"/>
-        </w:rPr>
-        <w:t>(</w:t>
-      </w:r>
-      <w:proofErr w:type="gramEnd"/>
-      <w:r>
-        <w:rPr>
-          <w:rFonts w:asciiTheme="minorHAnsi" w:hAnsiTheme="minorHAnsi"/>
-          <w:color w:val="262626" w:themeColor="text1" w:themeTint="D9"/>
-          <w:sz w:val="24"/>
-          <w:szCs w:val="24"/>
-        </w:rPr>
-        <w:t>sp1)’ and try compiling the project, You should get error as seen below.</w:t>
-      </w:r>
-    </w:p>
-    <w:p>
-      <w:pPr>
-        <w:pStyle w:val="ListParagraph"/>
-        <w:spacing w:before="120" w:after="0"/>
-        <w:rPr>
-          <w:rFonts w:asciiTheme="minorHAnsi" w:hAnsiTheme="minorHAnsi"/>
-          <w:color w:val="262626" w:themeColor="text1" w:themeTint="D9"/>
-          <w:sz w:val="24"/>
-          <w:szCs w:val="24"/>
-        </w:rPr>
-      </w:pPr>
-    </w:p>
-    <w:p>
-      <w:pPr>
-        <w:pStyle w:val="ListParagraph"/>
-        <w:spacing w:before="120" w:after="0"/>
-        <w:rPr>
-          <w:rFonts w:asciiTheme="minorHAnsi" w:hAnsiTheme="minorHAnsi"/>
-          <w:color w:val="262626" w:themeColor="text1" w:themeTint="D9"/>
-          <w:sz w:val="24"/>
-          <w:szCs w:val="24"/>
-        </w:rPr>
-      </w:pPr>
-      <w:r>
-        <w:rPr>
-          <w:noProof/>
-          <w:lang w:bidi="ar-SA"/>
-        </w:rPr>
-        <w:lastRenderedPageBreak/>
-        <w:drawing>
-          <wp:inline distT="0" distB="0" distL="0" distR="0" wp14:anchorId="5EF09229" wp14:editId="318C838E">
-            <wp:extent cx="3000204" cy="2467155"/>
-            <wp:effectExtent l="0" t="0" r="0" b="0"/>
-            <wp:docPr id="21" name="Picture 21"/>
             <wp:cNvGraphicFramePr>
               <a:graphicFrameLocks xmlns:a="http://schemas.openxmlformats.org/drawingml/2006/main" noChangeAspect="1"/>
             </wp:cNvGraphicFramePr>
@@ -25671,6 +27633,434 @@
                   <pic:spPr>
                     <a:xfrm>
                       <a:off x="0" y="0"/>
+                      <a:ext cx="3294186" cy="2616696"/>
+                    </a:xfrm>
+                    <a:prstGeom prst="rect">
+                      <a:avLst/>
+                    </a:prstGeom>
+                  </pic:spPr>
+                </pic:pic>
+              </a:graphicData>
+            </a:graphic>
+          </wp:inline>
+        </w:drawing>
+      </w:r>
+    </w:p>
+    <w:p>
+      <w:pPr>
+        <w:pStyle w:val="ListParagraph"/>
+        <w:spacing w:before="120" w:after="0"/>
+        <w:rPr>
+          <w:rFonts w:asciiTheme="minorHAnsi" w:hAnsiTheme="minorHAnsi"/>
+          <w:color w:val="262626" w:themeColor="text1" w:themeTint="D9"/>
+          <w:sz w:val="24"/>
+          <w:szCs w:val="24"/>
+        </w:rPr>
+      </w:pPr>
+    </w:p>
+    <w:p>
+      <w:pPr>
+        <w:pStyle w:val="ListParagraph"/>
+        <w:spacing w:before="120" w:after="0"/>
+        <w:rPr>
+          <w:rFonts w:asciiTheme="minorHAnsi" w:hAnsiTheme="minorHAnsi"/>
+          <w:color w:val="262626" w:themeColor="text1" w:themeTint="D9"/>
+          <w:sz w:val="24"/>
+          <w:szCs w:val="24"/>
+        </w:rPr>
+      </w:pPr>
+      <w:r>
+        <w:rPr>
+          <w:rFonts w:asciiTheme="minorHAnsi" w:hAnsiTheme="minorHAnsi"/>
+          <w:color w:val="262626" w:themeColor="text1" w:themeTint="D9"/>
+          <w:sz w:val="24"/>
+          <w:szCs w:val="24"/>
+        </w:rPr>
+        <w:t xml:space="preserve">After successful packaging, Check the project structure in the eclipse </w:t>
+      </w:r>
+      <w:proofErr w:type="gramStart"/>
+      <w:r>
+        <w:rPr>
+          <w:rFonts w:asciiTheme="minorHAnsi" w:hAnsiTheme="minorHAnsi"/>
+          <w:color w:val="262626" w:themeColor="text1" w:themeTint="D9"/>
+          <w:sz w:val="24"/>
+          <w:szCs w:val="24"/>
+        </w:rPr>
+        <w:t>IDE(</w:t>
+      </w:r>
+      <w:proofErr w:type="gramEnd"/>
+      <w:r>
+        <w:rPr>
+          <w:rFonts w:asciiTheme="minorHAnsi" w:hAnsiTheme="minorHAnsi"/>
+          <w:color w:val="262626" w:themeColor="text1" w:themeTint="D9"/>
+          <w:sz w:val="24"/>
+          <w:szCs w:val="24"/>
+        </w:rPr>
+        <w:t>see below screen).</w:t>
+      </w:r>
+      <w:r>
+        <w:rPr>
+          <w:rFonts w:asciiTheme="minorHAnsi" w:hAnsiTheme="minorHAnsi"/>
+          <w:color w:val="262626" w:themeColor="text1" w:themeTint="D9"/>
+          <w:sz w:val="24"/>
+          <w:szCs w:val="24"/>
+        </w:rPr>
+        <w:t xml:space="preserve"> You should have three project artifacts (jar files) created under your project structure.</w:t>
+      </w:r>
+    </w:p>
+    <w:p>
+      <w:pPr>
+        <w:pStyle w:val="ListParagraph"/>
+        <w:spacing w:before="120" w:after="0"/>
+        <w:rPr>
+          <w:rFonts w:asciiTheme="minorHAnsi" w:hAnsiTheme="minorHAnsi"/>
+          <w:color w:val="262626" w:themeColor="text1" w:themeTint="D9"/>
+          <w:sz w:val="24"/>
+          <w:szCs w:val="24"/>
+        </w:rPr>
+      </w:pPr>
+    </w:p>
+    <w:p>
+      <w:pPr>
+        <w:pStyle w:val="ListParagraph"/>
+        <w:spacing w:before="120" w:after="0"/>
+        <w:rPr>
+          <w:rFonts w:asciiTheme="minorHAnsi" w:hAnsiTheme="minorHAnsi"/>
+          <w:color w:val="262626" w:themeColor="text1" w:themeTint="D9"/>
+          <w:sz w:val="24"/>
+          <w:szCs w:val="24"/>
+        </w:rPr>
+      </w:pPr>
+      <w:r>
+        <w:rPr>
+          <w:noProof/>
+          <w:lang w:bidi="ar-SA"/>
+        </w:rPr>
+        <w:drawing>
+          <wp:inline distT="0" distB="0" distL="0" distR="0" wp14:anchorId="36E87D9D" wp14:editId="618C8724">
+            <wp:extent cx="1270346" cy="2182483"/>
+            <wp:effectExtent l="0" t="0" r="6350" b="8890"/>
+            <wp:docPr id="18" name="Picture 18"/>
+            <wp:cNvGraphicFramePr>
+              <a:graphicFrameLocks xmlns:a="http://schemas.openxmlformats.org/drawingml/2006/main" noChangeAspect="1"/>
+            </wp:cNvGraphicFramePr>
+            <a:graphic xmlns:a="http://schemas.openxmlformats.org/drawingml/2006/main">
+              <a:graphicData uri="http://schemas.openxmlformats.org/drawingml/2006/picture">
+                <pic:pic xmlns:pic="http://schemas.openxmlformats.org/drawingml/2006/picture">
+                  <pic:nvPicPr>
+                    <pic:cNvPr id="0" name=""/>
+                    <pic:cNvPicPr/>
+                  </pic:nvPicPr>
+                  <pic:blipFill>
+                    <a:blip r:embed="rId59"/>
+                    <a:stretch>
+                      <a:fillRect/>
+                    </a:stretch>
+                  </pic:blipFill>
+                  <pic:spPr>
+                    <a:xfrm>
+                      <a:off x="0" y="0"/>
+                      <a:ext cx="1272053" cy="2185415"/>
+                    </a:xfrm>
+                    <a:prstGeom prst="rect">
+                      <a:avLst/>
+                    </a:prstGeom>
+                  </pic:spPr>
+                </pic:pic>
+              </a:graphicData>
+            </a:graphic>
+          </wp:inline>
+        </w:drawing>
+      </w:r>
+    </w:p>
+    <w:p>
+      <w:pPr>
+        <w:pStyle w:val="ListParagraph"/>
+        <w:spacing w:before="120" w:after="0"/>
+        <w:rPr>
+          <w:rFonts w:asciiTheme="minorHAnsi" w:hAnsiTheme="minorHAnsi"/>
+          <w:color w:val="262626" w:themeColor="text1" w:themeTint="D9"/>
+          <w:sz w:val="24"/>
+          <w:szCs w:val="24"/>
+        </w:rPr>
+      </w:pPr>
+    </w:p>
+    <w:p>
+      <w:pPr>
+        <w:pStyle w:val="ListParagraph"/>
+        <w:spacing w:before="120" w:after="0"/>
+        <w:rPr>
+          <w:rFonts w:asciiTheme="minorHAnsi" w:hAnsiTheme="minorHAnsi"/>
+          <w:color w:val="262626" w:themeColor="text1" w:themeTint="D9"/>
+          <w:sz w:val="24"/>
+          <w:szCs w:val="24"/>
+        </w:rPr>
+      </w:pPr>
+      <w:proofErr w:type="gramStart"/>
+      <w:r>
+        <w:rPr>
+          <w:rFonts w:asciiTheme="minorHAnsi" w:hAnsiTheme="minorHAnsi"/>
+          <w:color w:val="262626" w:themeColor="text1" w:themeTint="D9"/>
+          <w:sz w:val="24"/>
+          <w:szCs w:val="24"/>
+        </w:rPr>
+        <w:t>subproject1_2.11-1.0.jar</w:t>
+      </w:r>
+      <w:proofErr w:type="gramEnd"/>
+      <w:r>
+        <w:rPr>
+          <w:rFonts w:asciiTheme="minorHAnsi" w:hAnsiTheme="minorHAnsi"/>
+          <w:color w:val="262626" w:themeColor="text1" w:themeTint="D9"/>
+          <w:sz w:val="24"/>
+          <w:szCs w:val="24"/>
+        </w:rPr>
+        <w:t xml:space="preserve"> </w:t>
+      </w:r>
+      <w:r>
+        <w:rPr>
+          <w:rFonts w:asciiTheme="minorHAnsi" w:hAnsiTheme="minorHAnsi"/>
+          <w:color w:val="262626" w:themeColor="text1" w:themeTint="D9"/>
+          <w:sz w:val="24"/>
+          <w:szCs w:val="24"/>
+        </w:rPr>
+        <w:t>(under subproject1 dir</w:t>
+      </w:r>
+      <w:r>
+        <w:rPr>
+          <w:rFonts w:asciiTheme="minorHAnsi" w:hAnsiTheme="minorHAnsi"/>
+          <w:color w:val="262626" w:themeColor="text1" w:themeTint="D9"/>
+          <w:sz w:val="24"/>
+          <w:szCs w:val="24"/>
+        </w:rPr>
+        <w:t>ectory</w:t>
+      </w:r>
+      <w:r>
+        <w:rPr>
+          <w:rFonts w:asciiTheme="minorHAnsi" w:hAnsiTheme="minorHAnsi"/>
+          <w:color w:val="262626" w:themeColor="text1" w:themeTint="D9"/>
+          <w:sz w:val="24"/>
+          <w:szCs w:val="24"/>
+        </w:rPr>
+        <w:t>)</w:t>
+      </w:r>
+    </w:p>
+    <w:p>
+      <w:pPr>
+        <w:pStyle w:val="ListParagraph"/>
+        <w:spacing w:before="120" w:after="0"/>
+        <w:rPr>
+          <w:rFonts w:asciiTheme="minorHAnsi" w:hAnsiTheme="minorHAnsi"/>
+          <w:color w:val="262626" w:themeColor="text1" w:themeTint="D9"/>
+          <w:sz w:val="24"/>
+          <w:szCs w:val="24"/>
+        </w:rPr>
+      </w:pPr>
+      <w:proofErr w:type="gramStart"/>
+      <w:r>
+        <w:rPr>
+          <w:rFonts w:asciiTheme="minorHAnsi" w:hAnsiTheme="minorHAnsi"/>
+          <w:color w:val="262626" w:themeColor="text1" w:themeTint="D9"/>
+          <w:sz w:val="24"/>
+          <w:szCs w:val="24"/>
+        </w:rPr>
+        <w:t>subproject2_2.11-1.0.jar</w:t>
+      </w:r>
+      <w:proofErr w:type="gramEnd"/>
+      <w:r>
+        <w:rPr>
+          <w:rFonts w:asciiTheme="minorHAnsi" w:hAnsiTheme="minorHAnsi"/>
+          <w:color w:val="262626" w:themeColor="text1" w:themeTint="D9"/>
+          <w:sz w:val="24"/>
+          <w:szCs w:val="24"/>
+        </w:rPr>
+        <w:t xml:space="preserve"> </w:t>
+      </w:r>
+      <w:r>
+        <w:rPr>
+          <w:rFonts w:asciiTheme="minorHAnsi" w:hAnsiTheme="minorHAnsi"/>
+          <w:color w:val="262626" w:themeColor="text1" w:themeTint="D9"/>
+          <w:sz w:val="24"/>
+          <w:szCs w:val="24"/>
+        </w:rPr>
+        <w:t>(under subproject2 dir</w:t>
+      </w:r>
+      <w:r>
+        <w:rPr>
+          <w:rFonts w:asciiTheme="minorHAnsi" w:hAnsiTheme="minorHAnsi"/>
+          <w:color w:val="262626" w:themeColor="text1" w:themeTint="D9"/>
+          <w:sz w:val="24"/>
+          <w:szCs w:val="24"/>
+        </w:rPr>
+        <w:t>ectory</w:t>
+      </w:r>
+      <w:r>
+        <w:rPr>
+          <w:rFonts w:asciiTheme="minorHAnsi" w:hAnsiTheme="minorHAnsi"/>
+          <w:color w:val="262626" w:themeColor="text1" w:themeTint="D9"/>
+          <w:sz w:val="24"/>
+          <w:szCs w:val="24"/>
+        </w:rPr>
+        <w:t>)</w:t>
+      </w:r>
+    </w:p>
+    <w:p>
+      <w:pPr>
+        <w:pStyle w:val="ListParagraph"/>
+        <w:spacing w:before="120" w:after="0"/>
+        <w:rPr>
+          <w:rFonts w:asciiTheme="minorHAnsi" w:hAnsiTheme="minorHAnsi"/>
+          <w:color w:val="262626" w:themeColor="text1" w:themeTint="D9"/>
+          <w:sz w:val="24"/>
+          <w:szCs w:val="24"/>
+        </w:rPr>
+      </w:pPr>
+      <w:proofErr w:type="gramStart"/>
+      <w:r>
+        <w:rPr>
+          <w:rFonts w:asciiTheme="minorHAnsi" w:hAnsiTheme="minorHAnsi"/>
+          <w:color w:val="262626" w:themeColor="text1" w:themeTint="D9"/>
+          <w:sz w:val="24"/>
+          <w:szCs w:val="24"/>
+        </w:rPr>
+        <w:t>multiprojectsbt_2.10-0.1-SNAPSHOT.jar</w:t>
+      </w:r>
+      <w:proofErr w:type="gramEnd"/>
+      <w:r>
+        <w:rPr>
+          <w:rFonts w:asciiTheme="minorHAnsi" w:hAnsiTheme="minorHAnsi"/>
+          <w:color w:val="262626" w:themeColor="text1" w:themeTint="D9"/>
+          <w:sz w:val="24"/>
+          <w:szCs w:val="24"/>
+        </w:rPr>
+        <w:t xml:space="preserve"> (under project base directory)</w:t>
+      </w:r>
+    </w:p>
+    <w:p>
+      <w:pPr>
+        <w:pStyle w:val="ListParagraph"/>
+        <w:spacing w:before="120" w:after="0"/>
+        <w:rPr>
+          <w:rFonts w:asciiTheme="minorHAnsi" w:hAnsiTheme="minorHAnsi"/>
+          <w:color w:val="262626" w:themeColor="text1" w:themeTint="D9"/>
+          <w:sz w:val="24"/>
+          <w:szCs w:val="24"/>
+        </w:rPr>
+      </w:pPr>
+    </w:p>
+    <w:p>
+      <w:pPr>
+        <w:pStyle w:val="ListParagraph"/>
+        <w:spacing w:before="120" w:after="0"/>
+        <w:rPr>
+          <w:rFonts w:asciiTheme="minorHAnsi" w:hAnsiTheme="minorHAnsi"/>
+          <w:color w:val="262626" w:themeColor="text1" w:themeTint="D9"/>
+          <w:sz w:val="24"/>
+          <w:szCs w:val="24"/>
+        </w:rPr>
+      </w:pPr>
+      <w:r>
+        <w:rPr>
+          <w:rFonts w:asciiTheme="minorHAnsi" w:hAnsiTheme="minorHAnsi"/>
+          <w:color w:val="262626" w:themeColor="text1" w:themeTint="D9"/>
+          <w:sz w:val="24"/>
+          <w:szCs w:val="24"/>
+        </w:rPr>
+        <w:lastRenderedPageBreak/>
+        <w:t xml:space="preserve">In order to understand the dependency of sp2 module on sp1, Delete </w:t>
+      </w:r>
+      <w:proofErr w:type="gramStart"/>
+      <w:r>
+        <w:rPr>
+          <w:rFonts w:asciiTheme="minorHAnsi" w:hAnsiTheme="minorHAnsi"/>
+          <w:color w:val="262626" w:themeColor="text1" w:themeTint="D9"/>
+          <w:sz w:val="24"/>
+          <w:szCs w:val="24"/>
+        </w:rPr>
+        <w:t>‘</w:t>
+      </w:r>
+      <w:proofErr w:type="spellStart"/>
+      <w:r>
+        <w:rPr>
+          <w:rFonts w:asciiTheme="minorHAnsi" w:hAnsiTheme="minorHAnsi"/>
+          <w:color w:val="262626" w:themeColor="text1" w:themeTint="D9"/>
+          <w:sz w:val="24"/>
+          <w:szCs w:val="24"/>
+        </w:rPr>
+        <w:t>dependsOn</w:t>
+      </w:r>
+      <w:proofErr w:type="spellEnd"/>
+      <w:r>
+        <w:rPr>
+          <w:rFonts w:asciiTheme="minorHAnsi" w:hAnsiTheme="minorHAnsi"/>
+          <w:color w:val="262626" w:themeColor="text1" w:themeTint="D9"/>
+          <w:sz w:val="24"/>
+          <w:szCs w:val="24"/>
+        </w:rPr>
+        <w:t>(</w:t>
+      </w:r>
+      <w:proofErr w:type="gramEnd"/>
+      <w:r>
+        <w:rPr>
+          <w:rFonts w:asciiTheme="minorHAnsi" w:hAnsiTheme="minorHAnsi"/>
+          <w:color w:val="262626" w:themeColor="text1" w:themeTint="D9"/>
+          <w:sz w:val="24"/>
+          <w:szCs w:val="24"/>
+        </w:rPr>
+        <w:t>sp1)’ and try compiling the project, You should get error as seen below.</w:t>
+      </w:r>
+    </w:p>
+    <w:p>
+      <w:pPr>
+        <w:pStyle w:val="ListParagraph"/>
+        <w:spacing w:before="120" w:after="0"/>
+        <w:rPr>
+          <w:rFonts w:asciiTheme="minorHAnsi" w:hAnsiTheme="minorHAnsi"/>
+          <w:color w:val="262626" w:themeColor="text1" w:themeTint="D9"/>
+          <w:sz w:val="24"/>
+          <w:szCs w:val="24"/>
+        </w:rPr>
+      </w:pPr>
+    </w:p>
+    <w:p>
+      <w:pPr>
+        <w:pStyle w:val="ListParagraph"/>
+        <w:spacing w:before="120" w:after="0"/>
+        <w:rPr>
+          <w:rFonts w:asciiTheme="minorHAnsi" w:hAnsiTheme="minorHAnsi"/>
+          <w:color w:val="262626" w:themeColor="text1" w:themeTint="D9"/>
+          <w:sz w:val="24"/>
+          <w:szCs w:val="24"/>
+        </w:rPr>
+      </w:pPr>
+      <w:r>
+        <w:rPr>
+          <w:noProof/>
+          <w:lang w:bidi="ar-SA"/>
+        </w:rPr>
+        <w:drawing>
+          <wp:inline distT="0" distB="0" distL="0" distR="0" wp14:anchorId="5EF09229" wp14:editId="318C838E">
+            <wp:extent cx="3000204" cy="2467155"/>
+            <wp:effectExtent l="0" t="0" r="0" b="0"/>
+            <wp:docPr id="21" name="Picture 21"/>
+            <wp:cNvGraphicFramePr>
+              <a:graphicFrameLocks xmlns:a="http://schemas.openxmlformats.org/drawingml/2006/main" noChangeAspect="1"/>
+            </wp:cNvGraphicFramePr>
+            <a:graphic xmlns:a="http://schemas.openxmlformats.org/drawingml/2006/main">
+              <a:graphicData uri="http://schemas.openxmlformats.org/drawingml/2006/picture">
+                <pic:pic xmlns:pic="http://schemas.openxmlformats.org/drawingml/2006/picture">
+                  <pic:nvPicPr>
+                    <pic:cNvPr id="0" name=""/>
+                    <pic:cNvPicPr/>
+                  </pic:nvPicPr>
+                  <pic:blipFill>
+                    <a:blip r:embed="rId60"/>
+                    <a:stretch>
+                      <a:fillRect/>
+                    </a:stretch>
+                  </pic:blipFill>
+                  <pic:spPr>
+                    <a:xfrm>
+                      <a:off x="0" y="0"/>
                       <a:ext cx="3000204" cy="2467155"/>
                     </a:xfrm>
                     <a:prstGeom prst="rect">
@@ -26017,9 +28407,9 @@
       <w:bookmarkEnd w:id="78"/>
     </w:p>
     <w:sectPr>
-      <w:headerReference w:type="default" r:id="rId59"/>
-      <w:footerReference w:type="default" r:id="rId60"/>
-      <w:footerReference w:type="first" r:id="rId61"/>
+      <w:headerReference w:type="default" r:id="rId61"/>
+      <w:footerReference w:type="default" r:id="rId62"/>
+      <w:footerReference w:type="first" r:id="rId63"/>
       <w:pgSz w:w="12240" w:h="15840"/>
       <w:pgMar w:top="720" w:right="720" w:bottom="720" w:left="720" w:header="706" w:footer="706" w:gutter="0"/>
       <w:pgBorders w:offsetFrom="page">
@@ -26114,7 +28504,7 @@
       <w:rPr>
         <w:noProof/>
       </w:rPr>
-      <w:t>13</w:t>
+      <w:t>16</w:t>
     </w:r>
     <w:r>
       <w:fldChar w:fldCharType="end"/>
@@ -27820,7 +30210,7 @@
   <w:abstractNum w:abstractNumId="19">
     <w:nsid w:val="44C32535"/>
     <w:multiLevelType w:val="hybridMultilevel"/>
-    <w:tmpl w:val="199E3770"/>
+    <w:tmpl w:val="33F6D994"/>
     <w:lvl w:ilvl="0" w:tplc="04090005">
       <w:start w:val="1"/>
       <w:numFmt w:val="bullet"/>
@@ -36443,6 +38833,23 @@
 </file>
 
 <file path=customXml/item1.xml><?xml version="1.0" encoding="utf-8"?>
+<p:properties xmlns:p="http://schemas.microsoft.com/office/2006/metadata/properties" xmlns:xsi="http://www.w3.org/2001/XMLSchema-instance" xmlns:pc="http://schemas.microsoft.com/office/infopath/2007/PartnerControls">
+  <documentManagement>
+    <Document_x0020_Meta_x0020_data xmlns="36c221c6-924e-469e-a1fe-ec71f1d8e067" xsi:nil="true"/>
+  </documentManagement>
+</p:properties>
+</file>
+
+<file path=customXml/item2.xml><?xml version="1.0" encoding="utf-8"?>
+<?mso-contentType ?>
+<FormTemplates xmlns="http://schemas.microsoft.com/sharepoint/v3/contenttype/forms">
+  <Display>DocumentLibraryForm</Display>
+  <Edit>DocumentLibraryForm</Edit>
+  <New>DocumentLibraryForm</New>
+</FormTemplates>
+</file>
+
+<file path=customXml/item3.xml><?xml version="1.0" encoding="utf-8"?>
 <ct:contentTypeSchema xmlns:ct="http://schemas.microsoft.com/office/2006/metadata/contentType" xmlns:ma="http://schemas.microsoft.com/office/2006/metadata/properties/metaAttributes" ct:_="" ma:_="" ma:contentTypeName="Document" ma:contentTypeID="0x01010099F009B949EE2E4CA863B91F3B524DE0" ma:contentTypeVersion="1" ma:contentTypeDescription="Create a new document." ma:contentTypeScope="" ma:versionID="52c44130e50cca24fbb3ea986cdce7f1">
   <xsd:schema xmlns:xsd="http://www.w3.org/2001/XMLSchema" xmlns:p="http://schemas.microsoft.com/office/2006/metadata/properties" xmlns:ns3="36c221c6-924e-469e-a1fe-ec71f1d8e067" targetNamespace="http://schemas.microsoft.com/office/2006/metadata/properties" ma:root="true" ma:fieldsID="8d72a01e50ae56dc1368d8b0fd77404a" ns3:_="">
     <xsd:import namespace="36c221c6-924e-469e-a1fe-ec71f1d8e067"/>
@@ -36504,23 +38911,6 @@
 </ct:contentTypeSchema>
 </file>
 
-<file path=customXml/item2.xml><?xml version="1.0" encoding="utf-8"?>
-<p:properties xmlns:p="http://schemas.microsoft.com/office/2006/metadata/properties" xmlns:xsi="http://www.w3.org/2001/XMLSchema-instance" xmlns:pc="http://schemas.microsoft.com/office/infopath/2007/PartnerControls">
-  <documentManagement>
-    <Document_x0020_Meta_x0020_data xmlns="36c221c6-924e-469e-a1fe-ec71f1d8e067" xsi:nil="true"/>
-  </documentManagement>
-</p:properties>
-</file>
-
-<file path=customXml/item3.xml><?xml version="1.0" encoding="utf-8"?>
-<?mso-contentType ?>
-<FormTemplates xmlns="http://schemas.microsoft.com/sharepoint/v3/contenttype/forms">
-  <Display>DocumentLibraryForm</Display>
-  <Edit>DocumentLibraryForm</Edit>
-  <New>DocumentLibraryForm</New>
-</FormTemplates>
-</file>
-
 <file path=customXml/item4.xml><?xml version="1.0" encoding="utf-8"?>
 <LongProperties xmlns="http://schemas.microsoft.com/office/2006/metadata/longProperties"/>
 </file>
@@ -36530,6 +38920,24 @@
 </file>
 
 <file path=customXml/itemProps1.xml><?xml version="1.0" encoding="utf-8"?>
+<ds:datastoreItem xmlns:ds="http://schemas.openxmlformats.org/officeDocument/2006/customXml" ds:itemID="{75E3CC73-1C96-483A-AE9A-3F359BE3BF1F}">
+  <ds:schemaRefs>
+    <ds:schemaRef ds:uri="http://schemas.microsoft.com/office/2006/metadata/properties"/>
+    <ds:schemaRef ds:uri="http://schemas.microsoft.com/office/infopath/2007/PartnerControls"/>
+    <ds:schemaRef ds:uri="36c221c6-924e-469e-a1fe-ec71f1d8e067"/>
+  </ds:schemaRefs>
+</ds:datastoreItem>
+</file>
+
+<file path=customXml/itemProps2.xml><?xml version="1.0" encoding="utf-8"?>
+<ds:datastoreItem xmlns:ds="http://schemas.openxmlformats.org/officeDocument/2006/customXml" ds:itemID="{7D332B04-E55B-45A9-8619-FA5723DF707E}">
+  <ds:schemaRefs>
+    <ds:schemaRef ds:uri="http://schemas.microsoft.com/sharepoint/v3/contenttype/forms"/>
+  </ds:schemaRefs>
+</ds:datastoreItem>
+</file>
+
+<file path=customXml/itemProps3.xml><?xml version="1.0" encoding="utf-8"?>
 <ds:datastoreItem xmlns:ds="http://schemas.openxmlformats.org/officeDocument/2006/customXml" ds:itemID="{E1CBA616-D5C6-4CBF-A82A-D64E53B5D369}">
   <ds:schemaRefs>
     <ds:schemaRef ds:uri="http://schemas.microsoft.com/office/2006/metadata/contentType"/>
@@ -36546,24 +38954,6 @@
 </ds:datastoreItem>
 </file>
 
-<file path=customXml/itemProps2.xml><?xml version="1.0" encoding="utf-8"?>
-<ds:datastoreItem xmlns:ds="http://schemas.openxmlformats.org/officeDocument/2006/customXml" ds:itemID="{75E3CC73-1C96-483A-AE9A-3F359BE3BF1F}">
-  <ds:schemaRefs>
-    <ds:schemaRef ds:uri="http://schemas.microsoft.com/office/2006/metadata/properties"/>
-    <ds:schemaRef ds:uri="http://schemas.microsoft.com/office/infopath/2007/PartnerControls"/>
-    <ds:schemaRef ds:uri="36c221c6-924e-469e-a1fe-ec71f1d8e067"/>
-  </ds:schemaRefs>
-</ds:datastoreItem>
-</file>
-
-<file path=customXml/itemProps3.xml><?xml version="1.0" encoding="utf-8"?>
-<ds:datastoreItem xmlns:ds="http://schemas.openxmlformats.org/officeDocument/2006/customXml" ds:itemID="{7D332B04-E55B-45A9-8619-FA5723DF707E}">
-  <ds:schemaRefs>
-    <ds:schemaRef ds:uri="http://schemas.microsoft.com/sharepoint/v3/contenttype/forms"/>
-  </ds:schemaRefs>
-</ds:datastoreItem>
-</file>
-
 <file path=customXml/itemProps4.xml><?xml version="1.0" encoding="utf-8"?>
 <ds:datastoreItem xmlns:ds="http://schemas.openxmlformats.org/officeDocument/2006/customXml" ds:itemID="{E12208D5-D6E7-47BF-8FB4-7269E9C2A3D3}">
   <ds:schemaRefs>
@@ -36573,7 +38963,7 @@
 </file>
 
 <file path=customXml/itemProps5.xml><?xml version="1.0" encoding="utf-8"?>
-<ds:datastoreItem xmlns:ds="http://schemas.openxmlformats.org/officeDocument/2006/customXml" ds:itemID="{68DD5E84-0B5D-423D-9E59-A7A65C36FF15}">
+<ds:datastoreItem xmlns:ds="http://schemas.openxmlformats.org/officeDocument/2006/customXml" ds:itemID="{1D539130-F8D5-45E7-9845-D8F9FC93FF44}">
   <ds:schemaRefs>
     <ds:schemaRef ds:uri="http://schemas.openxmlformats.org/officeDocument/2006/bibliography"/>
   </ds:schemaRefs>

</xml_diff>

<commit_message>
Added description for Sonarqube and sonar-runner integration
</commit_message>
<xml_diff>
--- a/SBT/SBT.docx
+++ b/SBT/SBT.docx
@@ -21271,13 +21271,438 @@
       <w:r>
         <w:rPr>
           <w:rFonts w:asciiTheme="minorHAnsi" w:hAnsiTheme="minorHAnsi" w:cstheme="minorHAnsi"/>
+          <w:color w:val="000000"/>
+          <w:sz w:val="22"/>
+          <w:szCs w:val="22"/>
+        </w:rPr>
+        <w:t xml:space="preserve">SonarQube (formerly </w:t>
+      </w:r>
+      <w:r>
+        <w:rPr>
+          <w:rFonts w:asciiTheme="minorHAnsi" w:hAnsiTheme="minorHAnsi" w:cstheme="minorHAnsi"/>
+          <w:color w:val="000000"/>
+          <w:sz w:val="22"/>
+          <w:szCs w:val="22"/>
+        </w:rPr>
+        <w:t xml:space="preserve">known as </w:t>
+      </w:r>
+      <w:r>
+        <w:rPr>
+          <w:rFonts w:asciiTheme="minorHAnsi" w:hAnsiTheme="minorHAnsi" w:cstheme="minorHAnsi"/>
+          <w:color w:val="000000"/>
+          <w:sz w:val="22"/>
+          <w:szCs w:val="22"/>
+        </w:rPr>
+        <w:t>Sonar</w:t>
+      </w:r>
+      <w:r>
+        <w:rPr>
+          <w:rFonts w:asciiTheme="minorHAnsi" w:hAnsiTheme="minorHAnsi" w:cstheme="minorHAnsi"/>
+          <w:color w:val="000000"/>
+          <w:sz w:val="22"/>
+          <w:szCs w:val="22"/>
+        </w:rPr>
+        <w:t>)</w:t>
+      </w:r>
+      <w:r>
+        <w:rPr>
+          <w:rFonts w:asciiTheme="minorHAnsi" w:hAnsiTheme="minorHAnsi" w:cstheme="minorHAnsi"/>
+          <w:color w:val="000000"/>
+          <w:sz w:val="22"/>
+          <w:szCs w:val="22"/>
+        </w:rPr>
+        <w:t xml:space="preserve"> is an open source platform for continuous inspection of code quality.</w:t>
+      </w:r>
+      <w:r>
+        <w:rPr>
+          <w:rFonts w:asciiTheme="minorHAnsi" w:hAnsiTheme="minorHAnsi" w:cstheme="minorHAnsi"/>
+          <w:color w:val="000000"/>
+          <w:sz w:val="22"/>
+          <w:szCs w:val="22"/>
+        </w:rPr>
+        <w:t xml:space="preserve"> Sonarqube supports more than 20+ languages, However as on writing this document there is </w:t>
+      </w:r>
+      <w:r>
+        <w:rPr>
+          <w:rFonts w:asciiTheme="minorHAnsi" w:hAnsiTheme="minorHAnsi" w:cstheme="minorHAnsi"/>
+          <w:color w:val="000000"/>
+          <w:sz w:val="22"/>
+          <w:szCs w:val="22"/>
+        </w:rPr>
+        <w:t xml:space="preserve">no </w:t>
+      </w:r>
+      <w:r>
+        <w:rPr>
+          <w:rFonts w:asciiTheme="minorHAnsi" w:hAnsiTheme="minorHAnsi" w:cstheme="minorHAnsi"/>
+          <w:color w:val="000000"/>
+          <w:sz w:val="22"/>
+          <w:szCs w:val="22"/>
+        </w:rPr>
+        <w:t xml:space="preserve">direct </w:t>
+      </w:r>
+      <w:r>
+        <w:rPr>
+          <w:rFonts w:asciiTheme="minorHAnsi" w:hAnsiTheme="minorHAnsi" w:cstheme="minorHAnsi"/>
+          <w:color w:val="000000"/>
+          <w:sz w:val="22"/>
+          <w:szCs w:val="22"/>
+        </w:rPr>
+        <w:t>support for Scala language.</w:t>
+      </w:r>
+    </w:p>
+    <w:p>
+      <w:pPr>
+        <w:pStyle w:val="ListParagraph"/>
+        <w:tabs>
+          <w:tab w:val="center" w:pos="6120"/>
+        </w:tabs>
+        <w:autoSpaceDE w:val="0"/>
+        <w:autoSpaceDN w:val="0"/>
+        <w:adjustRightInd w:val="0"/>
+        <w:spacing w:before="0" w:after="0" w:line="240" w:lineRule="auto"/>
+        <w:ind w:left="2160"/>
+        <w:rPr>
+          <w:rFonts w:asciiTheme="minorHAnsi" w:hAnsiTheme="minorHAnsi" w:cstheme="minorHAnsi"/>
           <w:b/>
           <w:color w:val="000000"/>
           <w:sz w:val="22"/>
           <w:szCs w:val="22"/>
         </w:rPr>
-        <w:t>Sonarqube</w:t>
-      </w:r>
+      </w:pPr>
+    </w:p>
+    <w:p>
+      <w:pPr>
+        <w:pStyle w:val="ListParagraph"/>
+        <w:tabs>
+          <w:tab w:val="center" w:pos="6120"/>
+        </w:tabs>
+        <w:autoSpaceDE w:val="0"/>
+        <w:autoSpaceDN w:val="0"/>
+        <w:adjustRightInd w:val="0"/>
+        <w:spacing w:before="0" w:after="0" w:line="240" w:lineRule="auto"/>
+        <w:ind w:left="2160"/>
+        <w:rPr>
+          <w:rFonts w:asciiTheme="minorHAnsi" w:hAnsiTheme="minorHAnsi" w:cstheme="minorHAnsi"/>
+          <w:color w:val="000000"/>
+          <w:sz w:val="22"/>
+          <w:szCs w:val="22"/>
+        </w:rPr>
+      </w:pPr>
+      <w:r>
+        <w:rPr>
+          <w:rFonts w:asciiTheme="minorHAnsi" w:hAnsiTheme="minorHAnsi" w:cstheme="minorHAnsi"/>
+          <w:color w:val="000000"/>
+          <w:sz w:val="22"/>
+          <w:szCs w:val="22"/>
+        </w:rPr>
+        <w:t>Sonarqube support</w:t>
+      </w:r>
+      <w:r>
+        <w:rPr>
+          <w:rFonts w:asciiTheme="minorHAnsi" w:hAnsiTheme="minorHAnsi" w:cstheme="minorHAnsi"/>
+          <w:color w:val="000000"/>
+          <w:sz w:val="22"/>
+          <w:szCs w:val="22"/>
+        </w:rPr>
+        <w:t>s</w:t>
+      </w:r>
+      <w:r>
+        <w:rPr>
+          <w:rFonts w:asciiTheme="minorHAnsi" w:hAnsiTheme="minorHAnsi" w:cstheme="minorHAnsi"/>
+          <w:color w:val="000000"/>
+          <w:sz w:val="22"/>
+          <w:szCs w:val="22"/>
+        </w:rPr>
+        <w:t xml:space="preserve"> Scoverage report through Scoverage plug-in.</w:t>
+      </w:r>
+      <w:r>
+        <w:rPr>
+          <w:rFonts w:asciiTheme="minorHAnsi" w:hAnsiTheme="minorHAnsi" w:cstheme="minorHAnsi"/>
+          <w:color w:val="000000"/>
+          <w:sz w:val="22"/>
+          <w:szCs w:val="22"/>
+        </w:rPr>
+        <w:t xml:space="preserve"> Before we begin integration, </w:t>
+      </w:r>
+      <w:r>
+        <w:rPr>
+          <w:rFonts w:asciiTheme="minorHAnsi" w:hAnsiTheme="minorHAnsi" w:cstheme="minorHAnsi"/>
+          <w:color w:val="000000"/>
+          <w:sz w:val="22"/>
+          <w:szCs w:val="22"/>
+        </w:rPr>
+        <w:t>We are</w:t>
+      </w:r>
+      <w:r>
+        <w:rPr>
+          <w:rFonts w:asciiTheme="minorHAnsi" w:hAnsiTheme="minorHAnsi" w:cstheme="minorHAnsi"/>
+          <w:color w:val="000000"/>
+          <w:sz w:val="22"/>
+          <w:szCs w:val="22"/>
+        </w:rPr>
+        <w:t xml:space="preserve"> expecting that your system should have following list of software</w:t>
+      </w:r>
+      <w:r>
+        <w:rPr>
+          <w:rFonts w:asciiTheme="minorHAnsi" w:hAnsiTheme="minorHAnsi" w:cstheme="minorHAnsi"/>
+          <w:color w:val="000000"/>
+          <w:sz w:val="22"/>
+          <w:szCs w:val="22"/>
+        </w:rPr>
+        <w:t>s</w:t>
+      </w:r>
+      <w:r>
+        <w:rPr>
+          <w:rFonts w:asciiTheme="minorHAnsi" w:hAnsiTheme="minorHAnsi" w:cstheme="minorHAnsi"/>
+          <w:color w:val="000000"/>
+          <w:sz w:val="22"/>
+          <w:szCs w:val="22"/>
+        </w:rPr>
+        <w:t xml:space="preserve"> installed in your system.</w:t>
+      </w:r>
+    </w:p>
+    <w:p>
+      <w:pPr>
+        <w:pStyle w:val="ListParagraph"/>
+        <w:tabs>
+          <w:tab w:val="center" w:pos="6120"/>
+        </w:tabs>
+        <w:autoSpaceDE w:val="0"/>
+        <w:autoSpaceDN w:val="0"/>
+        <w:adjustRightInd w:val="0"/>
+        <w:spacing w:before="0" w:after="0" w:line="240" w:lineRule="auto"/>
+        <w:ind w:left="2160"/>
+        <w:rPr>
+          <w:rFonts w:asciiTheme="minorHAnsi" w:hAnsiTheme="minorHAnsi" w:cstheme="minorHAnsi"/>
+          <w:color w:val="000000"/>
+          <w:sz w:val="22"/>
+          <w:szCs w:val="22"/>
+        </w:rPr>
+      </w:pPr>
+      <w:r>
+        <w:rPr>
+          <w:rFonts w:asciiTheme="minorHAnsi" w:hAnsiTheme="minorHAnsi" w:cstheme="minorHAnsi"/>
+          <w:color w:val="000000"/>
+          <w:sz w:val="22"/>
+          <w:szCs w:val="22"/>
+        </w:rPr>
+        <w:t xml:space="preserve"> </w:t>
+      </w:r>
+    </w:p>
+    <w:p>
+      <w:pPr>
+        <w:pStyle w:val="ListParagraph"/>
+        <w:numPr>
+          <w:ilvl w:val="0"/>
+          <w:numId w:val="30"/>
+        </w:numPr>
+        <w:tabs>
+          <w:tab w:val="center" w:pos="6120"/>
+        </w:tabs>
+        <w:autoSpaceDE w:val="0"/>
+        <w:autoSpaceDN w:val="0"/>
+        <w:adjustRightInd w:val="0"/>
+        <w:spacing w:before="0" w:after="0" w:line="240" w:lineRule="auto"/>
+        <w:rPr>
+          <w:rFonts w:asciiTheme="minorHAnsi" w:hAnsiTheme="minorHAnsi" w:cstheme="minorHAnsi"/>
+          <w:color w:val="000000"/>
+          <w:sz w:val="22"/>
+          <w:szCs w:val="22"/>
+        </w:rPr>
+      </w:pPr>
+      <w:r>
+        <w:rPr>
+          <w:rFonts w:asciiTheme="minorHAnsi" w:hAnsiTheme="minorHAnsi" w:cstheme="minorHAnsi"/>
+          <w:color w:val="000000"/>
+          <w:sz w:val="22"/>
+          <w:szCs w:val="22"/>
+        </w:rPr>
+        <w:t xml:space="preserve">You should have Sonarqube server </w:t>
+      </w:r>
+      <w:r>
+        <w:rPr>
+          <w:rFonts w:asciiTheme="minorHAnsi" w:hAnsiTheme="minorHAnsi" w:cstheme="minorHAnsi"/>
+          <w:color w:val="000000"/>
+          <w:sz w:val="22"/>
+          <w:szCs w:val="22"/>
+        </w:rPr>
+        <w:t>installed in your system.</w:t>
+      </w:r>
+    </w:p>
+    <w:p>
+      <w:pPr>
+        <w:pStyle w:val="ListParagraph"/>
+        <w:numPr>
+          <w:ilvl w:val="0"/>
+          <w:numId w:val="30"/>
+        </w:numPr>
+        <w:tabs>
+          <w:tab w:val="center" w:pos="6120"/>
+        </w:tabs>
+        <w:autoSpaceDE w:val="0"/>
+        <w:autoSpaceDN w:val="0"/>
+        <w:adjustRightInd w:val="0"/>
+        <w:spacing w:before="0" w:after="0" w:line="240" w:lineRule="auto"/>
+        <w:rPr>
+          <w:rFonts w:asciiTheme="minorHAnsi" w:hAnsiTheme="minorHAnsi" w:cstheme="minorHAnsi"/>
+          <w:color w:val="000000"/>
+          <w:sz w:val="22"/>
+          <w:szCs w:val="22"/>
+        </w:rPr>
+      </w:pPr>
+      <w:r>
+        <w:rPr>
+          <w:rFonts w:asciiTheme="minorHAnsi" w:hAnsiTheme="minorHAnsi" w:cstheme="minorHAnsi"/>
+          <w:color w:val="000000"/>
+          <w:sz w:val="22"/>
+          <w:szCs w:val="22"/>
+        </w:rPr>
+        <w:t>You should have sonar-runner installed in your system</w:t>
+      </w:r>
+    </w:p>
+    <w:p>
+      <w:pPr>
+        <w:pStyle w:val="ListParagraph"/>
+        <w:numPr>
+          <w:ilvl w:val="0"/>
+          <w:numId w:val="30"/>
+        </w:numPr>
+        <w:tabs>
+          <w:tab w:val="center" w:pos="6120"/>
+        </w:tabs>
+        <w:autoSpaceDE w:val="0"/>
+        <w:autoSpaceDN w:val="0"/>
+        <w:adjustRightInd w:val="0"/>
+        <w:spacing w:before="0" w:after="0" w:line="240" w:lineRule="auto"/>
+        <w:rPr>
+          <w:rFonts w:asciiTheme="minorHAnsi" w:hAnsiTheme="minorHAnsi" w:cstheme="minorHAnsi"/>
+          <w:color w:val="000000"/>
+          <w:sz w:val="22"/>
+          <w:szCs w:val="22"/>
+        </w:rPr>
+      </w:pPr>
+      <w:r>
+        <w:rPr>
+          <w:rFonts w:asciiTheme="minorHAnsi" w:hAnsiTheme="minorHAnsi" w:cstheme="minorHAnsi"/>
+          <w:color w:val="000000"/>
+          <w:sz w:val="22"/>
+          <w:szCs w:val="22"/>
+        </w:rPr>
+        <w:t>You should have enabled SBT-Scoverage integration for your project.</w:t>
+      </w:r>
+      <w:r>
+        <w:rPr>
+          <w:rFonts w:asciiTheme="minorHAnsi" w:hAnsiTheme="minorHAnsi" w:cstheme="minorHAnsi"/>
+          <w:color w:val="000000"/>
+          <w:sz w:val="22"/>
+          <w:szCs w:val="22"/>
+        </w:rPr>
+        <w:t xml:space="preserve"> If not, </w:t>
+      </w:r>
+      <w:r>
+        <w:rPr>
+          <w:rFonts w:asciiTheme="minorHAnsi" w:hAnsiTheme="minorHAnsi" w:cstheme="minorHAnsi"/>
+          <w:color w:val="000000"/>
+          <w:sz w:val="22"/>
+          <w:szCs w:val="22"/>
+        </w:rPr>
+        <w:t>P</w:t>
+      </w:r>
+      <w:r>
+        <w:rPr>
+          <w:rFonts w:asciiTheme="minorHAnsi" w:hAnsiTheme="minorHAnsi" w:cstheme="minorHAnsi"/>
+          <w:color w:val="000000"/>
+          <w:sz w:val="22"/>
+          <w:szCs w:val="22"/>
+        </w:rPr>
+        <w:t>lease refer prior section that details the SBT-Scoverage integration.</w:t>
+      </w:r>
+    </w:p>
+    <w:p>
+      <w:pPr>
+        <w:tabs>
+          <w:tab w:val="center" w:pos="6120"/>
+        </w:tabs>
+        <w:autoSpaceDE w:val="0"/>
+        <w:autoSpaceDN w:val="0"/>
+        <w:adjustRightInd w:val="0"/>
+        <w:spacing w:before="0" w:after="0" w:line="240" w:lineRule="auto"/>
+        <w:rPr>
+          <w:rFonts w:asciiTheme="minorHAnsi" w:hAnsiTheme="minorHAnsi" w:cstheme="minorHAnsi"/>
+          <w:color w:val="000000"/>
+          <w:sz w:val="22"/>
+          <w:szCs w:val="22"/>
+        </w:rPr>
+      </w:pPr>
+    </w:p>
+    <w:p>
+      <w:pPr>
+        <w:pStyle w:val="ListParagraph"/>
+        <w:tabs>
+          <w:tab w:val="center" w:pos="6120"/>
+        </w:tabs>
+        <w:autoSpaceDE w:val="0"/>
+        <w:autoSpaceDN w:val="0"/>
+        <w:adjustRightInd w:val="0"/>
+        <w:spacing w:before="0" w:after="0" w:line="240" w:lineRule="auto"/>
+        <w:ind w:left="2160"/>
+        <w:rPr>
+          <w:rFonts w:asciiTheme="minorHAnsi" w:hAnsiTheme="minorHAnsi" w:cstheme="minorHAnsi"/>
+          <w:color w:val="000000"/>
+          <w:sz w:val="22"/>
+          <w:szCs w:val="22"/>
+        </w:rPr>
+      </w:pPr>
+      <w:r>
+        <w:rPr>
+          <w:rFonts w:asciiTheme="minorHAnsi" w:hAnsiTheme="minorHAnsi" w:cstheme="minorHAnsi"/>
+          <w:color w:val="000000"/>
+          <w:sz w:val="22"/>
+          <w:szCs w:val="22"/>
+        </w:rPr>
+        <w:t>Please follow below steps in order to achieve SBT-Sonarqube integration.</w:t>
+      </w:r>
+    </w:p>
+    <w:p>
+      <w:pPr>
+        <w:pStyle w:val="ListParagraph"/>
+        <w:tabs>
+          <w:tab w:val="center" w:pos="6120"/>
+        </w:tabs>
+        <w:autoSpaceDE w:val="0"/>
+        <w:autoSpaceDN w:val="0"/>
+        <w:adjustRightInd w:val="0"/>
+        <w:spacing w:before="0" w:after="0" w:line="240" w:lineRule="auto"/>
+        <w:ind w:left="2160"/>
+        <w:rPr>
+          <w:rFonts w:asciiTheme="minorHAnsi" w:hAnsiTheme="minorHAnsi" w:cstheme="minorHAnsi"/>
+          <w:color w:val="000000"/>
+          <w:sz w:val="22"/>
+          <w:szCs w:val="22"/>
+        </w:rPr>
+      </w:pPr>
+    </w:p>
+    <w:p>
+      <w:pPr>
+        <w:pStyle w:val="ListParagraph"/>
+        <w:numPr>
+          <w:ilvl w:val="0"/>
+          <w:numId w:val="31"/>
+        </w:numPr>
+        <w:tabs>
+          <w:tab w:val="center" w:pos="6120"/>
+        </w:tabs>
+        <w:autoSpaceDE w:val="0"/>
+        <w:autoSpaceDN w:val="0"/>
+        <w:adjustRightInd w:val="0"/>
+        <w:spacing w:before="0" w:after="0" w:line="240" w:lineRule="auto"/>
+        <w:rPr>
+          <w:rFonts w:asciiTheme="minorHAnsi" w:hAnsiTheme="minorHAnsi" w:cstheme="minorHAnsi"/>
+          <w:color w:val="000000"/>
+          <w:sz w:val="22"/>
+          <w:szCs w:val="22"/>
+        </w:rPr>
+      </w:pPr>
       <w:r>
         <w:rPr>
           <w:rFonts w:asciiTheme="minorHAnsi" w:hAnsiTheme="minorHAnsi" w:cstheme="minorHAnsi"/>
@@ -21286,7 +21711,7 @@
           <w:sz w:val="22"/>
           <w:szCs w:val="22"/>
         </w:rPr>
-        <w:t xml:space="preserve"> :</w:t>
+        <w:t xml:space="preserve">Scoverage plug-in </w:t>
       </w:r>
       <w:r>
         <w:rPr>
@@ -21296,80 +21721,73 @@
           <w:sz w:val="22"/>
           <w:szCs w:val="22"/>
         </w:rPr>
+        <w:t>Installation</w:t>
+      </w:r>
+      <w:r>
+        <w:rPr>
+          <w:rFonts w:asciiTheme="minorHAnsi" w:hAnsiTheme="minorHAnsi" w:cstheme="minorHAnsi"/>
+          <w:color w:val="000000"/>
+          <w:sz w:val="22"/>
+          <w:szCs w:val="22"/>
+        </w:rPr>
+        <w:t xml:space="preserve"> : </w:t>
+      </w:r>
+    </w:p>
+    <w:p>
+      <w:pPr>
+        <w:pStyle w:val="ListParagraph"/>
+        <w:tabs>
+          <w:tab w:val="center" w:pos="6120"/>
+        </w:tabs>
+        <w:autoSpaceDE w:val="0"/>
+        <w:autoSpaceDN w:val="0"/>
+        <w:adjustRightInd w:val="0"/>
+        <w:spacing w:before="0" w:after="0" w:line="240" w:lineRule="auto"/>
+        <w:ind w:left="2520"/>
+        <w:rPr>
+          <w:rFonts w:asciiTheme="minorHAnsi" w:hAnsiTheme="minorHAnsi" w:cstheme="minorHAnsi"/>
+          <w:color w:val="000000"/>
+          <w:sz w:val="22"/>
+          <w:szCs w:val="22"/>
+        </w:rPr>
+      </w:pPr>
+    </w:p>
+    <w:p>
+      <w:pPr>
+        <w:pStyle w:val="ListParagraph"/>
+        <w:tabs>
+          <w:tab w:val="center" w:pos="6120"/>
+        </w:tabs>
+        <w:autoSpaceDE w:val="0"/>
+        <w:autoSpaceDN w:val="0"/>
+        <w:adjustRightInd w:val="0"/>
+        <w:spacing w:before="0" w:after="0" w:line="240" w:lineRule="auto"/>
+        <w:ind w:left="2520"/>
+        <w:rPr>
+          <w:rFonts w:asciiTheme="minorHAnsi" w:hAnsiTheme="minorHAnsi" w:cstheme="minorHAnsi"/>
+          <w:color w:val="000000"/>
+          <w:sz w:val="22"/>
+          <w:szCs w:val="22"/>
+        </w:rPr>
+      </w:pPr>
+      <w:r>
+        <w:rPr>
+          <w:rFonts w:asciiTheme="minorHAnsi" w:hAnsiTheme="minorHAnsi" w:cstheme="minorHAnsi"/>
+          <w:color w:val="000000"/>
+          <w:sz w:val="22"/>
+          <w:szCs w:val="22"/>
+        </w:rPr>
+        <w:t>This plug-in makes sonar reading the statement coverage report (xml) generated by sbt scoverage.</w:t>
+      </w:r>
+      <w:r>
+        <w:rPr>
+          <w:rFonts w:asciiTheme="minorHAnsi" w:hAnsiTheme="minorHAnsi" w:cstheme="minorHAnsi"/>
+          <w:color w:val="000000"/>
+          <w:sz w:val="22"/>
+          <w:szCs w:val="22"/>
+        </w:rPr>
         <w:t xml:space="preserve"> </w:t>
       </w:r>
-      <w:r>
-        <w:rPr>
-          <w:rFonts w:asciiTheme="minorHAnsi" w:hAnsiTheme="minorHAnsi" w:cstheme="minorHAnsi"/>
-          <w:color w:val="000000"/>
-          <w:sz w:val="22"/>
-          <w:szCs w:val="22"/>
-        </w:rPr>
-        <w:t xml:space="preserve">SonarQube (formerly </w:t>
-      </w:r>
-      <w:r>
-        <w:rPr>
-          <w:rFonts w:asciiTheme="minorHAnsi" w:hAnsiTheme="minorHAnsi" w:cstheme="minorHAnsi"/>
-          <w:color w:val="000000"/>
-          <w:sz w:val="22"/>
-          <w:szCs w:val="22"/>
-        </w:rPr>
-        <w:t xml:space="preserve">known as </w:t>
-      </w:r>
-      <w:r>
-        <w:rPr>
-          <w:rFonts w:asciiTheme="minorHAnsi" w:hAnsiTheme="minorHAnsi" w:cstheme="minorHAnsi"/>
-          <w:color w:val="000000"/>
-          <w:sz w:val="22"/>
-          <w:szCs w:val="22"/>
-        </w:rPr>
-        <w:t>Sonar</w:t>
-      </w:r>
-      <w:r>
-        <w:rPr>
-          <w:rFonts w:asciiTheme="minorHAnsi" w:hAnsiTheme="minorHAnsi" w:cstheme="minorHAnsi"/>
-          <w:color w:val="000000"/>
-          <w:sz w:val="22"/>
-          <w:szCs w:val="22"/>
-        </w:rPr>
-        <w:t>)</w:t>
-      </w:r>
-      <w:r>
-        <w:rPr>
-          <w:rFonts w:asciiTheme="minorHAnsi" w:hAnsiTheme="minorHAnsi" w:cstheme="minorHAnsi"/>
-          <w:color w:val="000000"/>
-          <w:sz w:val="22"/>
-          <w:szCs w:val="22"/>
-        </w:rPr>
-        <w:t xml:space="preserve"> is an open source platform for continuous inspection of code quality.</w:t>
-      </w:r>
-      <w:r>
-        <w:rPr>
-          <w:rFonts w:asciiTheme="minorHAnsi" w:hAnsiTheme="minorHAnsi" w:cstheme="minorHAnsi"/>
-          <w:color w:val="000000"/>
-          <w:sz w:val="22"/>
-          <w:szCs w:val="22"/>
-        </w:rPr>
-        <w:t xml:space="preserve"> Sonarqube supports more than 20+ languages, However as on writing this document there is </w:t>
-      </w:r>
-      <w:r>
-        <w:rPr>
-          <w:rFonts w:asciiTheme="minorHAnsi" w:hAnsiTheme="minorHAnsi" w:cstheme="minorHAnsi"/>
-          <w:color w:val="000000"/>
-          <w:sz w:val="22"/>
-          <w:szCs w:val="22"/>
-        </w:rPr>
-        <w:t xml:space="preserve">no </w:t>
-      </w:r>
-      <w:r>
-        <w:rPr>
-          <w:rFonts w:asciiTheme="minorHAnsi" w:hAnsiTheme="minorHAnsi" w:cstheme="minorHAnsi"/>
-          <w:color w:val="000000"/>
-          <w:sz w:val="22"/>
-          <w:szCs w:val="22"/>
-        </w:rPr>
-        <w:t>support for Scala language.</w:t>
-      </w:r>
     </w:p>
     <w:p>
       <w:pPr>
@@ -21384,12 +21802,195 @@
         <w:ind w:left="2160"/>
         <w:rPr>
           <w:rFonts w:asciiTheme="minorHAnsi" w:hAnsiTheme="minorHAnsi" w:cstheme="minorHAnsi"/>
+          <w:color w:val="000000"/>
+          <w:sz w:val="22"/>
+          <w:szCs w:val="22"/>
+        </w:rPr>
+      </w:pPr>
+    </w:p>
+    <w:p>
+      <w:pPr>
+        <w:pStyle w:val="ListParagraph"/>
+        <w:numPr>
+          <w:ilvl w:val="0"/>
+          <w:numId w:val="29"/>
+        </w:numPr>
+        <w:tabs>
+          <w:tab w:val="center" w:pos="6120"/>
+        </w:tabs>
+        <w:autoSpaceDE w:val="0"/>
+        <w:autoSpaceDN w:val="0"/>
+        <w:adjustRightInd w:val="0"/>
+        <w:spacing w:before="0" w:after="0" w:line="240" w:lineRule="auto"/>
+        <w:rPr>
+          <w:rFonts w:asciiTheme="minorHAnsi" w:hAnsiTheme="minorHAnsi" w:cstheme="minorHAnsi"/>
+          <w:color w:val="000000"/>
+          <w:sz w:val="22"/>
+          <w:szCs w:val="22"/>
+        </w:rPr>
+      </w:pPr>
+      <w:r>
+        <w:rPr>
+          <w:rFonts w:asciiTheme="minorHAnsi" w:hAnsiTheme="minorHAnsi" w:cstheme="minorHAnsi"/>
+          <w:color w:val="000000"/>
+          <w:sz w:val="22"/>
+          <w:szCs w:val="22"/>
+        </w:rPr>
+        <w:t xml:space="preserve">Download the </w:t>
+      </w:r>
+      <w:r>
+        <w:rPr>
+          <w:rFonts w:asciiTheme="minorHAnsi" w:hAnsiTheme="minorHAnsi" w:cstheme="minorHAnsi"/>
+          <w:color w:val="000000"/>
+          <w:sz w:val="22"/>
+          <w:szCs w:val="22"/>
+        </w:rPr>
+        <w:t>sonar-scoverage-plugin-5.1.1.jar</w:t>
+      </w:r>
+      <w:r>
+        <w:rPr>
+          <w:rFonts w:asciiTheme="minorHAnsi" w:hAnsiTheme="minorHAnsi" w:cstheme="minorHAnsi"/>
+          <w:color w:val="000000"/>
+          <w:sz w:val="22"/>
+          <w:szCs w:val="22"/>
+        </w:rPr>
+        <w:t xml:space="preserve"> from </w:t>
+      </w:r>
+      <w:hyperlink r:id="rId39" w:history="1">
+        <w:r>
+          <w:rPr>
+            <w:rStyle w:val="Hyperlink"/>
+            <w:rFonts w:asciiTheme="minorHAnsi" w:hAnsiTheme="minorHAnsi" w:cstheme="minorHAnsi"/>
+            <w:sz w:val="22"/>
+            <w:szCs w:val="22"/>
+          </w:rPr>
+          <w:t>https://github.com/RadoBuransky/sonar-scoverage-plugin/releases</w:t>
+        </w:r>
+      </w:hyperlink>
+      <w:r>
+        <w:rPr>
+          <w:rFonts w:asciiTheme="minorHAnsi" w:hAnsiTheme="minorHAnsi" w:cstheme="minorHAnsi"/>
+          <w:color w:val="000000"/>
+          <w:sz w:val="22"/>
+          <w:szCs w:val="22"/>
+        </w:rPr>
+        <w:t xml:space="preserve"> and copy to </w:t>
+      </w:r>
+      <w:r>
+        <w:rPr>
+          <w:rFonts w:asciiTheme="minorHAnsi" w:hAnsiTheme="minorHAnsi" w:cstheme="minorHAnsi"/>
+          <w:color w:val="000000"/>
+          <w:sz w:val="22"/>
+          <w:szCs w:val="22"/>
+        </w:rPr>
+        <w:t>C:\</w:t>
+      </w:r>
+      <w:r>
+        <w:rPr>
+          <w:rFonts w:asciiTheme="minorHAnsi" w:hAnsiTheme="minorHAnsi" w:cstheme="minorHAnsi"/>
+          <w:color w:val="000000"/>
+          <w:sz w:val="22"/>
+          <w:szCs w:val="22"/>
+        </w:rPr>
+        <w:t>&lt;sonarqube_home&gt;</w:t>
+      </w:r>
+      <w:r>
+        <w:rPr>
+          <w:rFonts w:asciiTheme="minorHAnsi" w:hAnsiTheme="minorHAnsi" w:cstheme="minorHAnsi"/>
+          <w:color w:val="000000"/>
+          <w:sz w:val="22"/>
+          <w:szCs w:val="22"/>
+        </w:rPr>
+        <w:t>\extensions\plugins</w:t>
+      </w:r>
+      <w:r>
+        <w:rPr>
+          <w:rFonts w:asciiTheme="minorHAnsi" w:hAnsiTheme="minorHAnsi" w:cstheme="minorHAnsi"/>
+          <w:color w:val="000000"/>
+          <w:sz w:val="22"/>
+          <w:szCs w:val="22"/>
+        </w:rPr>
+        <w:t xml:space="preserve"> directory.</w:t>
+      </w:r>
+    </w:p>
+    <w:p>
+      <w:pPr>
+        <w:tabs>
+          <w:tab w:val="center" w:pos="6120"/>
+        </w:tabs>
+        <w:autoSpaceDE w:val="0"/>
+        <w:autoSpaceDN w:val="0"/>
+        <w:adjustRightInd w:val="0"/>
+        <w:spacing w:before="0" w:after="0" w:line="240" w:lineRule="auto"/>
+        <w:ind w:left="2520"/>
+        <w:rPr>
+          <w:rFonts w:asciiTheme="minorHAnsi" w:hAnsiTheme="minorHAnsi" w:cstheme="minorHAnsi"/>
+          <w:color w:val="000000"/>
+          <w:sz w:val="22"/>
+          <w:szCs w:val="22"/>
+        </w:rPr>
+      </w:pPr>
+    </w:p>
+    <w:p>
+      <w:pPr>
+        <w:pStyle w:val="ListParagraph"/>
+        <w:numPr>
+          <w:ilvl w:val="0"/>
+          <w:numId w:val="31"/>
+        </w:numPr>
+        <w:tabs>
+          <w:tab w:val="center" w:pos="6120"/>
+        </w:tabs>
+        <w:autoSpaceDE w:val="0"/>
+        <w:autoSpaceDN w:val="0"/>
+        <w:adjustRightInd w:val="0"/>
+        <w:spacing w:before="0" w:after="0" w:line="240" w:lineRule="auto"/>
+        <w:rPr>
+          <w:rFonts w:asciiTheme="minorHAnsi" w:hAnsiTheme="minorHAnsi" w:cstheme="minorHAnsi"/>
           <w:b/>
           <w:color w:val="000000"/>
           <w:sz w:val="22"/>
           <w:szCs w:val="22"/>
         </w:rPr>
       </w:pPr>
+      <w:r>
+        <w:rPr>
+          <w:rFonts w:asciiTheme="minorHAnsi" w:hAnsiTheme="minorHAnsi" w:cstheme="minorHAnsi"/>
+          <w:b/>
+          <w:color w:val="000000"/>
+          <w:sz w:val="22"/>
+          <w:szCs w:val="22"/>
+        </w:rPr>
+        <w:t>Sonar-runner configuration</w:t>
+      </w:r>
+      <w:r>
+        <w:rPr>
+          <w:rFonts w:asciiTheme="minorHAnsi" w:hAnsiTheme="minorHAnsi" w:cstheme="minorHAnsi"/>
+          <w:b/>
+          <w:color w:val="000000"/>
+          <w:sz w:val="22"/>
+          <w:szCs w:val="22"/>
+        </w:rPr>
+        <w:t xml:space="preserve"> : </w:t>
+      </w:r>
+      <w:r>
+        <w:rPr>
+          <w:rFonts w:asciiTheme="minorHAnsi" w:hAnsiTheme="minorHAnsi" w:cstheme="minorHAnsi"/>
+          <w:color w:val="000000"/>
+          <w:sz w:val="22"/>
+          <w:szCs w:val="22"/>
+        </w:rPr>
+        <w:t>The Sonar-r</w:t>
+      </w:r>
+      <w:r>
+        <w:rPr>
+          <w:rFonts w:asciiTheme="minorHAnsi" w:hAnsiTheme="minorHAnsi" w:cstheme="minorHAnsi"/>
+          <w:color w:val="000000"/>
+          <w:sz w:val="22"/>
+          <w:szCs w:val="22"/>
+        </w:rPr>
+        <w:t>unner is recommended as the default launcher to analyze a project with SonarQube.</w:t>
+      </w:r>
     </w:p>
     <w:p>
       <w:pPr>
@@ -21401,26 +22002,1838 @@
         <w:autoSpaceDN w:val="0"/>
         <w:adjustRightInd w:val="0"/>
         <w:spacing w:before="0" w:after="0" w:line="240" w:lineRule="auto"/>
+        <w:ind w:left="2520"/>
+        <w:rPr>
+          <w:rFonts w:asciiTheme="minorHAnsi" w:hAnsiTheme="minorHAnsi" w:cstheme="minorHAnsi"/>
+          <w:b/>
+          <w:color w:val="000000"/>
+          <w:sz w:val="22"/>
+          <w:szCs w:val="22"/>
+        </w:rPr>
+      </w:pPr>
+    </w:p>
+    <w:p>
+      <w:pPr>
+        <w:pStyle w:val="ListParagraph"/>
+        <w:numPr>
+          <w:ilvl w:val="0"/>
+          <w:numId w:val="29"/>
+        </w:numPr>
+        <w:tabs>
+          <w:tab w:val="center" w:pos="6120"/>
+        </w:tabs>
+        <w:autoSpaceDE w:val="0"/>
+        <w:autoSpaceDN w:val="0"/>
+        <w:adjustRightInd w:val="0"/>
+        <w:spacing w:before="0" w:after="0" w:line="240" w:lineRule="auto"/>
+        <w:rPr>
+          <w:rFonts w:asciiTheme="minorHAnsi" w:hAnsiTheme="minorHAnsi" w:cstheme="minorHAnsi"/>
+          <w:color w:val="000000"/>
+          <w:sz w:val="22"/>
+          <w:szCs w:val="22"/>
+        </w:rPr>
+      </w:pPr>
+      <w:r>
+        <w:rPr>
+          <w:rFonts w:asciiTheme="minorHAnsi" w:hAnsiTheme="minorHAnsi" w:cstheme="minorHAnsi"/>
+          <w:color w:val="000000"/>
+          <w:sz w:val="22"/>
+          <w:szCs w:val="22"/>
+        </w:rPr>
+        <w:t>Open</w:t>
+      </w:r>
+      <w:r>
+        <w:rPr>
+          <w:rFonts w:asciiTheme="minorHAnsi" w:hAnsiTheme="minorHAnsi" w:cstheme="minorHAnsi"/>
+          <w:color w:val="000000"/>
+          <w:sz w:val="22"/>
+          <w:szCs w:val="22"/>
+        </w:rPr>
+        <w:t xml:space="preserve"> </w:t>
+      </w:r>
+      <w:r>
+        <w:rPr>
+          <w:rFonts w:asciiTheme="minorHAnsi" w:hAnsiTheme="minorHAnsi" w:cstheme="minorHAnsi"/>
+          <w:i/>
+          <w:color w:val="000000"/>
+          <w:sz w:val="22"/>
+          <w:szCs w:val="22"/>
+        </w:rPr>
+        <w:t>sonar-runner.properties</w:t>
+      </w:r>
+      <w:r>
+        <w:rPr>
+          <w:rFonts w:asciiTheme="minorHAnsi" w:hAnsiTheme="minorHAnsi" w:cstheme="minorHAnsi"/>
+          <w:i/>
+          <w:color w:val="000000"/>
+          <w:sz w:val="22"/>
+          <w:szCs w:val="22"/>
+        </w:rPr>
+        <w:t xml:space="preserve"> </w:t>
+      </w:r>
+      <w:r>
+        <w:rPr>
+          <w:rFonts w:asciiTheme="minorHAnsi" w:hAnsiTheme="minorHAnsi" w:cstheme="minorHAnsi"/>
+          <w:color w:val="000000"/>
+          <w:sz w:val="22"/>
+          <w:szCs w:val="22"/>
+        </w:rPr>
+        <w:t>file a</w:t>
+      </w:r>
+      <w:r>
+        <w:rPr>
+          <w:rFonts w:asciiTheme="minorHAnsi" w:hAnsiTheme="minorHAnsi" w:cstheme="minorHAnsi"/>
+          <w:color w:val="000000"/>
+          <w:sz w:val="22"/>
+          <w:szCs w:val="22"/>
+        </w:rPr>
+        <w:t xml:space="preserve">vailable under </w:t>
+      </w:r>
+      <w:r>
+        <w:rPr>
+          <w:rFonts w:asciiTheme="minorHAnsi" w:hAnsiTheme="minorHAnsi" w:cstheme="minorHAnsi"/>
+          <w:color w:val="000000"/>
+          <w:sz w:val="22"/>
+          <w:szCs w:val="22"/>
+        </w:rPr>
+        <w:t>C:\</w:t>
+      </w:r>
+      <w:r>
+        <w:rPr>
+          <w:rFonts w:asciiTheme="minorHAnsi" w:hAnsiTheme="minorHAnsi" w:cstheme="minorHAnsi"/>
+          <w:color w:val="000000"/>
+          <w:sz w:val="22"/>
+          <w:szCs w:val="22"/>
+        </w:rPr>
+        <w:t>&lt;sonar-runner_HOME&gt;</w:t>
+      </w:r>
+      <w:r>
+        <w:rPr>
+          <w:rFonts w:asciiTheme="minorHAnsi" w:hAnsiTheme="minorHAnsi" w:cstheme="minorHAnsi"/>
+          <w:color w:val="000000"/>
+          <w:sz w:val="22"/>
+          <w:szCs w:val="22"/>
+        </w:rPr>
+        <w:t>\conf</w:t>
+      </w:r>
+      <w:r>
+        <w:rPr>
+          <w:rFonts w:asciiTheme="minorHAnsi" w:hAnsiTheme="minorHAnsi" w:cstheme="minorHAnsi"/>
+          <w:color w:val="000000"/>
+          <w:sz w:val="22"/>
+          <w:szCs w:val="22"/>
+        </w:rPr>
+        <w:t xml:space="preserve"> , Provide correct values for following list of keys : </w:t>
+      </w:r>
+    </w:p>
+    <w:p>
+      <w:pPr>
+        <w:pStyle w:val="ListParagraph"/>
+        <w:tabs>
+          <w:tab w:val="center" w:pos="6120"/>
+        </w:tabs>
+        <w:autoSpaceDE w:val="0"/>
+        <w:autoSpaceDN w:val="0"/>
+        <w:adjustRightInd w:val="0"/>
+        <w:spacing w:before="0" w:after="0" w:line="240" w:lineRule="auto"/>
+        <w:ind w:left="2520"/>
+        <w:rPr>
+          <w:rFonts w:asciiTheme="minorHAnsi" w:hAnsiTheme="minorHAnsi" w:cstheme="minorHAnsi"/>
+          <w:color w:val="000000"/>
+          <w:sz w:val="22"/>
+          <w:szCs w:val="22"/>
+        </w:rPr>
+      </w:pPr>
+    </w:p>
+    <w:p>
+      <w:pPr>
+        <w:pStyle w:val="ListParagraph"/>
+        <w:tabs>
+          <w:tab w:val="center" w:pos="6120"/>
+        </w:tabs>
+        <w:autoSpaceDE w:val="0"/>
+        <w:autoSpaceDN w:val="0"/>
+        <w:adjustRightInd w:val="0"/>
+        <w:spacing w:before="0" w:after="0" w:line="240" w:lineRule="auto"/>
+        <w:ind w:left="2520"/>
+        <w:rPr>
+          <w:rFonts w:asciiTheme="minorHAnsi" w:hAnsiTheme="minorHAnsi" w:cstheme="minorHAnsi"/>
+          <w:i/>
+          <w:color w:val="1F497D" w:themeColor="text2"/>
+          <w:sz w:val="22"/>
+          <w:szCs w:val="22"/>
+        </w:rPr>
+      </w:pPr>
+      <w:r>
+        <w:rPr>
+          <w:rFonts w:asciiTheme="minorHAnsi" w:hAnsiTheme="minorHAnsi" w:cstheme="minorHAnsi"/>
+          <w:i/>
+          <w:color w:val="1F497D" w:themeColor="text2"/>
+          <w:sz w:val="22"/>
+          <w:szCs w:val="22"/>
+        </w:rPr>
+        <w:t>sonar.host.url = &lt;url of sonarqube server&gt;</w:t>
+      </w:r>
+    </w:p>
+    <w:p>
+      <w:pPr>
+        <w:pStyle w:val="ListParagraph"/>
+        <w:tabs>
+          <w:tab w:val="center" w:pos="6120"/>
+        </w:tabs>
+        <w:autoSpaceDE w:val="0"/>
+        <w:autoSpaceDN w:val="0"/>
+        <w:adjustRightInd w:val="0"/>
+        <w:spacing w:before="0" w:after="0" w:line="240" w:lineRule="auto"/>
+        <w:ind w:left="2520"/>
+        <w:rPr>
+          <w:rFonts w:asciiTheme="minorHAnsi" w:hAnsiTheme="minorHAnsi" w:cstheme="minorHAnsi"/>
+          <w:i/>
+          <w:color w:val="1F497D" w:themeColor="text2"/>
+          <w:sz w:val="22"/>
+          <w:szCs w:val="22"/>
+        </w:rPr>
+      </w:pPr>
+      <w:r>
+        <w:rPr>
+          <w:rFonts w:asciiTheme="minorHAnsi" w:hAnsiTheme="minorHAnsi" w:cstheme="minorHAnsi"/>
+          <w:i/>
+          <w:color w:val="1F497D" w:themeColor="text2"/>
+          <w:sz w:val="22"/>
+          <w:szCs w:val="22"/>
+        </w:rPr>
+        <w:t>sonar.jdbc.url =&lt;db_url&gt;</w:t>
+      </w:r>
+    </w:p>
+    <w:p>
+      <w:pPr>
+        <w:pStyle w:val="ListParagraph"/>
+        <w:tabs>
+          <w:tab w:val="center" w:pos="6120"/>
+        </w:tabs>
+        <w:autoSpaceDE w:val="0"/>
+        <w:autoSpaceDN w:val="0"/>
+        <w:adjustRightInd w:val="0"/>
+        <w:spacing w:before="0" w:after="0" w:line="240" w:lineRule="auto"/>
+        <w:ind w:left="2520"/>
+        <w:rPr>
+          <w:rFonts w:asciiTheme="minorHAnsi" w:hAnsiTheme="minorHAnsi" w:cstheme="minorHAnsi"/>
+          <w:i/>
+          <w:color w:val="1F497D" w:themeColor="text2"/>
+          <w:sz w:val="22"/>
+          <w:szCs w:val="22"/>
+        </w:rPr>
+      </w:pPr>
+      <w:r>
+        <w:rPr>
+          <w:rFonts w:asciiTheme="minorHAnsi" w:hAnsiTheme="minorHAnsi" w:cstheme="minorHAnsi"/>
+          <w:i/>
+          <w:color w:val="1F497D" w:themeColor="text2"/>
+          <w:sz w:val="22"/>
+          <w:szCs w:val="22"/>
+        </w:rPr>
+        <w:t>sonar.jdbc.username=</w:t>
+      </w:r>
+      <w:r>
+        <w:rPr>
+          <w:rFonts w:asciiTheme="minorHAnsi" w:hAnsiTheme="minorHAnsi" w:cstheme="minorHAnsi"/>
+          <w:i/>
+          <w:color w:val="1F497D" w:themeColor="text2"/>
+          <w:sz w:val="22"/>
+          <w:szCs w:val="22"/>
+        </w:rPr>
+        <w:t>&lt;username&gt;</w:t>
+      </w:r>
+    </w:p>
+    <w:p>
+      <w:pPr>
+        <w:pStyle w:val="ListParagraph"/>
+        <w:tabs>
+          <w:tab w:val="center" w:pos="6120"/>
+        </w:tabs>
+        <w:autoSpaceDE w:val="0"/>
+        <w:autoSpaceDN w:val="0"/>
+        <w:adjustRightInd w:val="0"/>
+        <w:spacing w:before="0" w:after="0" w:line="240" w:lineRule="auto"/>
+        <w:ind w:left="2520"/>
+        <w:rPr>
+          <w:rFonts w:asciiTheme="minorHAnsi" w:hAnsiTheme="minorHAnsi" w:cstheme="minorHAnsi"/>
+          <w:i/>
+          <w:color w:val="1F497D" w:themeColor="text2"/>
+          <w:sz w:val="22"/>
+          <w:szCs w:val="22"/>
+        </w:rPr>
+      </w:pPr>
+      <w:r>
+        <w:rPr>
+          <w:rFonts w:asciiTheme="minorHAnsi" w:hAnsiTheme="minorHAnsi" w:cstheme="minorHAnsi"/>
+          <w:i/>
+          <w:color w:val="1F497D" w:themeColor="text2"/>
+          <w:sz w:val="22"/>
+          <w:szCs w:val="22"/>
+        </w:rPr>
+        <w:t>sonar.jdbc.password=&lt;password&gt;</w:t>
+      </w:r>
+    </w:p>
+    <w:p>
+      <w:pPr>
+        <w:pStyle w:val="ListParagraph"/>
+        <w:tabs>
+          <w:tab w:val="center" w:pos="6120"/>
+        </w:tabs>
+        <w:autoSpaceDE w:val="0"/>
+        <w:autoSpaceDN w:val="0"/>
+        <w:adjustRightInd w:val="0"/>
+        <w:spacing w:before="0" w:after="0" w:line="240" w:lineRule="auto"/>
+        <w:ind w:left="2520"/>
+        <w:rPr>
+          <w:rFonts w:asciiTheme="minorHAnsi" w:hAnsiTheme="minorHAnsi" w:cstheme="minorHAnsi"/>
+          <w:color w:val="000000"/>
+          <w:sz w:val="22"/>
+          <w:szCs w:val="22"/>
+        </w:rPr>
+      </w:pPr>
+      <w:r>
+        <w:rPr>
+          <w:rFonts w:asciiTheme="minorHAnsi" w:hAnsiTheme="minorHAnsi" w:cstheme="minorHAnsi"/>
+          <w:i/>
+          <w:color w:val="1F497D" w:themeColor="text2"/>
+          <w:sz w:val="22"/>
+          <w:szCs w:val="22"/>
+        </w:rPr>
+        <w:t>sonar.sourceEncoding=UTF-8</w:t>
+      </w:r>
+    </w:p>
+    <w:p>
+      <w:pPr>
+        <w:pStyle w:val="ListParagraph"/>
+        <w:tabs>
+          <w:tab w:val="center" w:pos="6120"/>
+        </w:tabs>
+        <w:autoSpaceDE w:val="0"/>
+        <w:autoSpaceDN w:val="0"/>
+        <w:adjustRightInd w:val="0"/>
+        <w:spacing w:before="0" w:after="0" w:line="240" w:lineRule="auto"/>
+        <w:ind w:left="2520"/>
+        <w:rPr>
+          <w:rFonts w:asciiTheme="minorHAnsi" w:hAnsiTheme="minorHAnsi" w:cstheme="minorHAnsi"/>
+          <w:color w:val="000000"/>
+          <w:sz w:val="22"/>
+          <w:szCs w:val="22"/>
+        </w:rPr>
+      </w:pPr>
+    </w:p>
+    <w:p>
+      <w:pPr>
+        <w:pStyle w:val="ListParagraph"/>
+        <w:tabs>
+          <w:tab w:val="center" w:pos="6120"/>
+        </w:tabs>
+        <w:autoSpaceDE w:val="0"/>
+        <w:autoSpaceDN w:val="0"/>
+        <w:adjustRightInd w:val="0"/>
+        <w:spacing w:before="0" w:after="0" w:line="240" w:lineRule="auto"/>
+        <w:ind w:left="2520"/>
+        <w:rPr>
+          <w:rFonts w:asciiTheme="minorHAnsi" w:hAnsiTheme="minorHAnsi" w:cstheme="minorHAnsi"/>
+          <w:color w:val="000000"/>
+          <w:sz w:val="22"/>
+          <w:szCs w:val="22"/>
+        </w:rPr>
+      </w:pPr>
+      <w:r>
+        <w:rPr>
+          <w:rFonts w:asciiTheme="minorHAnsi" w:hAnsiTheme="minorHAnsi" w:cstheme="minorHAnsi"/>
+          <w:color w:val="000000"/>
+          <w:sz w:val="22"/>
+          <w:szCs w:val="22"/>
+        </w:rPr>
+        <w:t>Here is the sample file, you should change value that suits your system detail.</w:t>
+      </w:r>
+    </w:p>
+    <w:p>
+      <w:pPr>
+        <w:pStyle w:val="ListParagraph"/>
+        <w:tabs>
+          <w:tab w:val="center" w:pos="6120"/>
+        </w:tabs>
+        <w:autoSpaceDE w:val="0"/>
+        <w:autoSpaceDN w:val="0"/>
+        <w:adjustRightInd w:val="0"/>
+        <w:spacing w:before="0" w:after="0" w:line="240" w:lineRule="auto"/>
+        <w:ind w:left="2520"/>
+        <w:rPr>
+          <w:rFonts w:asciiTheme="minorHAnsi" w:hAnsiTheme="minorHAnsi" w:cstheme="minorHAnsi"/>
+          <w:color w:val="000000"/>
+          <w:sz w:val="22"/>
+          <w:szCs w:val="22"/>
+        </w:rPr>
+      </w:pPr>
+    </w:p>
+    <w:p>
+      <w:pPr>
+        <w:pStyle w:val="ListParagraph"/>
+        <w:tabs>
+          <w:tab w:val="center" w:pos="6120"/>
+        </w:tabs>
+        <w:autoSpaceDE w:val="0"/>
+        <w:autoSpaceDN w:val="0"/>
+        <w:adjustRightInd w:val="0"/>
+        <w:spacing w:before="0" w:after="0" w:line="240" w:lineRule="auto"/>
+        <w:ind w:left="2520"/>
+        <w:rPr>
+          <w:rFonts w:asciiTheme="minorHAnsi" w:hAnsiTheme="minorHAnsi" w:cstheme="minorHAnsi"/>
+          <w:color w:val="000000"/>
+          <w:sz w:val="22"/>
+          <w:szCs w:val="22"/>
+        </w:rPr>
+      </w:pPr>
+      <w:r>
+        <w:rPr>
+          <w:noProof/>
+          <w:lang w:bidi="ar-SA"/>
+        </w:rPr>
+        <w:drawing>
+          <wp:anchor distT="0" distB="0" distL="114300" distR="114300" simplePos="0" relativeHeight="251668480" behindDoc="0" locked="0" layoutInCell="1" allowOverlap="1">
+            <wp:simplePos x="0" y="0"/>
+            <wp:positionH relativeFrom="column">
+              <wp:align>left</wp:align>
+            </wp:positionH>
+            <wp:positionV relativeFrom="paragraph">
+              <wp:align>top</wp:align>
+            </wp:positionV>
+            <wp:extent cx="2035175" cy="1135380"/>
+            <wp:effectExtent l="0" t="0" r="3175" b="7620"/>
+            <wp:wrapSquare wrapText="bothSides"/>
+            <wp:docPr id="25" name="Picture 25"/>
+            <wp:cNvGraphicFramePr>
+              <a:graphicFrameLocks xmlns:a="http://schemas.openxmlformats.org/drawingml/2006/main" noChangeAspect="1"/>
+            </wp:cNvGraphicFramePr>
+            <a:graphic xmlns:a="http://schemas.openxmlformats.org/drawingml/2006/main">
+              <a:graphicData uri="http://schemas.openxmlformats.org/drawingml/2006/picture">
+                <pic:pic xmlns:pic="http://schemas.openxmlformats.org/drawingml/2006/picture">
+                  <pic:nvPicPr>
+                    <pic:cNvPr id="0" name=""/>
+                    <pic:cNvPicPr/>
+                  </pic:nvPicPr>
+                  <pic:blipFill>
+                    <a:blip r:embed="rId40" cstate="print">
+                      <a:extLst>
+                        <a:ext uri="{28A0092B-C50C-407E-A947-70E740481C1C}">
+                          <a14:useLocalDpi xmlns:a14="http://schemas.microsoft.com/office/drawing/2010/main" val="0"/>
+                        </a:ext>
+                      </a:extLst>
+                    </a:blip>
+                    <a:stretch>
+                      <a:fillRect/>
+                    </a:stretch>
+                  </pic:blipFill>
+                  <pic:spPr>
+                    <a:xfrm>
+                      <a:off x="0" y="0"/>
+                      <a:ext cx="2035175" cy="1135380"/>
+                    </a:xfrm>
+                    <a:prstGeom prst="rect">
+                      <a:avLst/>
+                    </a:prstGeom>
+                  </pic:spPr>
+                </pic:pic>
+              </a:graphicData>
+            </a:graphic>
+          </wp:anchor>
+        </w:drawing>
+      </w:r>
+      <w:r>
+        <w:rPr>
+          <w:rFonts w:asciiTheme="minorHAnsi" w:hAnsiTheme="minorHAnsi" w:cstheme="minorHAnsi"/>
+          <w:color w:val="000000"/>
+          <w:sz w:val="22"/>
+          <w:szCs w:val="22"/>
+        </w:rPr>
+        <w:br w:type="textWrapping" w:clear="all"/>
+      </w:r>
+    </w:p>
+    <w:p>
+      <w:pPr>
+        <w:tabs>
+          <w:tab w:val="center" w:pos="6120"/>
+        </w:tabs>
+        <w:autoSpaceDE w:val="0"/>
+        <w:autoSpaceDN w:val="0"/>
+        <w:adjustRightInd w:val="0"/>
+        <w:spacing w:before="0" w:after="0" w:line="240" w:lineRule="auto"/>
+        <w:rPr>
+          <w:rFonts w:asciiTheme="minorHAnsi" w:hAnsiTheme="minorHAnsi" w:cstheme="minorHAnsi"/>
+          <w:color w:val="000000"/>
+          <w:sz w:val="22"/>
+          <w:szCs w:val="22"/>
+        </w:rPr>
+      </w:pPr>
+    </w:p>
+    <w:p>
+      <w:pPr>
+        <w:pStyle w:val="ListParagraph"/>
+        <w:numPr>
+          <w:ilvl w:val="0"/>
+          <w:numId w:val="31"/>
+        </w:numPr>
+        <w:tabs>
+          <w:tab w:val="center" w:pos="6120"/>
+        </w:tabs>
+        <w:autoSpaceDE w:val="0"/>
+        <w:autoSpaceDN w:val="0"/>
+        <w:adjustRightInd w:val="0"/>
+        <w:spacing w:before="0" w:after="0" w:line="240" w:lineRule="auto"/>
+        <w:rPr>
+          <w:rFonts w:asciiTheme="minorHAnsi" w:hAnsiTheme="minorHAnsi" w:cstheme="minorHAnsi"/>
+          <w:b/>
+          <w:color w:val="000000"/>
+          <w:sz w:val="22"/>
+          <w:szCs w:val="22"/>
+        </w:rPr>
+      </w:pPr>
+      <w:r>
+        <w:rPr>
+          <w:rFonts w:asciiTheme="minorHAnsi" w:hAnsiTheme="minorHAnsi" w:cstheme="minorHAnsi"/>
+          <w:b/>
+          <w:color w:val="000000"/>
+          <w:sz w:val="22"/>
+          <w:szCs w:val="22"/>
+        </w:rPr>
+        <w:lastRenderedPageBreak/>
+        <w:t>s</w:t>
+      </w:r>
+      <w:r>
+        <w:rPr>
+          <w:rFonts w:asciiTheme="minorHAnsi" w:hAnsiTheme="minorHAnsi" w:cstheme="minorHAnsi"/>
+          <w:b/>
+          <w:color w:val="000000"/>
+          <w:sz w:val="22"/>
+          <w:szCs w:val="22"/>
+        </w:rPr>
+        <w:t xml:space="preserve">onar-project.properties </w:t>
+      </w:r>
+    </w:p>
+    <w:p>
+      <w:pPr>
+        <w:pStyle w:val="ListParagraph"/>
+        <w:tabs>
+          <w:tab w:val="center" w:pos="6120"/>
+        </w:tabs>
+        <w:autoSpaceDE w:val="0"/>
+        <w:autoSpaceDN w:val="0"/>
+        <w:adjustRightInd w:val="0"/>
+        <w:spacing w:before="0" w:after="0" w:line="240" w:lineRule="auto"/>
+        <w:ind w:left="2520"/>
+        <w:rPr>
+          <w:rFonts w:asciiTheme="minorHAnsi" w:hAnsiTheme="minorHAnsi" w:cstheme="minorHAnsi"/>
+          <w:b/>
+          <w:color w:val="000000"/>
+          <w:sz w:val="22"/>
+          <w:szCs w:val="22"/>
+        </w:rPr>
+      </w:pPr>
+    </w:p>
+    <w:p>
+      <w:pPr>
+        <w:pStyle w:val="ListParagraph"/>
+        <w:numPr>
+          <w:ilvl w:val="0"/>
+          <w:numId w:val="29"/>
+        </w:numPr>
+        <w:tabs>
+          <w:tab w:val="center" w:pos="6120"/>
+        </w:tabs>
+        <w:autoSpaceDE w:val="0"/>
+        <w:autoSpaceDN w:val="0"/>
+        <w:adjustRightInd w:val="0"/>
+        <w:spacing w:before="0" w:after="0" w:line="240" w:lineRule="auto"/>
+        <w:rPr>
+          <w:rFonts w:asciiTheme="minorHAnsi" w:hAnsiTheme="minorHAnsi" w:cstheme="minorHAnsi"/>
+          <w:color w:val="000000"/>
+          <w:sz w:val="22"/>
+          <w:szCs w:val="22"/>
+        </w:rPr>
+      </w:pPr>
+      <w:r>
+        <w:rPr>
+          <w:rFonts w:asciiTheme="minorHAnsi" w:hAnsiTheme="minorHAnsi" w:cstheme="minorHAnsi"/>
+          <w:color w:val="000000"/>
+          <w:sz w:val="22"/>
+          <w:szCs w:val="22"/>
+        </w:rPr>
+        <w:t xml:space="preserve">Create </w:t>
+      </w:r>
+      <w:r>
+        <w:rPr>
+          <w:rFonts w:asciiTheme="minorHAnsi" w:hAnsiTheme="minorHAnsi" w:cstheme="minorHAnsi"/>
+          <w:i/>
+          <w:color w:val="000000"/>
+          <w:sz w:val="22"/>
+          <w:szCs w:val="22"/>
+        </w:rPr>
+        <w:t>sonar-project.properties</w:t>
+      </w:r>
+      <w:r>
+        <w:rPr>
+          <w:rFonts w:asciiTheme="minorHAnsi" w:hAnsiTheme="minorHAnsi" w:cstheme="minorHAnsi"/>
+          <w:color w:val="000000"/>
+          <w:sz w:val="22"/>
+          <w:szCs w:val="22"/>
+        </w:rPr>
+        <w:t xml:space="preserve"> file and save it under the root directory of your SBT project.</w:t>
+      </w:r>
+    </w:p>
+    <w:p>
+      <w:pPr>
+        <w:pStyle w:val="ListParagraph"/>
+        <w:tabs>
+          <w:tab w:val="center" w:pos="6120"/>
+        </w:tabs>
+        <w:autoSpaceDE w:val="0"/>
+        <w:autoSpaceDN w:val="0"/>
+        <w:adjustRightInd w:val="0"/>
+        <w:spacing w:before="0" w:after="0" w:line="240" w:lineRule="auto"/>
+        <w:ind w:left="2880"/>
+        <w:rPr>
+          <w:rFonts w:asciiTheme="minorHAnsi" w:hAnsiTheme="minorHAnsi" w:cstheme="minorHAnsi"/>
+          <w:color w:val="000000"/>
+          <w:sz w:val="22"/>
+          <w:szCs w:val="22"/>
+        </w:rPr>
+      </w:pPr>
+    </w:p>
+    <w:p>
+      <w:pPr>
+        <w:pStyle w:val="ListParagraph"/>
+        <w:autoSpaceDE w:val="0"/>
+        <w:autoSpaceDN w:val="0"/>
+        <w:adjustRightInd w:val="0"/>
+        <w:spacing w:before="0" w:after="0" w:line="240" w:lineRule="auto"/>
+        <w:ind w:left="2880" w:firstLine="720"/>
+        <w:rPr>
+          <w:rFonts w:ascii="Consolas" w:hAnsi="Consolas" w:cs="Consolas"/>
+          <w:i/>
+          <w:color w:val="1F497D" w:themeColor="text2"/>
+          <w:lang w:bidi="ar-SA"/>
+        </w:rPr>
+      </w:pPr>
+      <w:r>
+        <w:rPr>
+          <w:rFonts w:ascii="Consolas" w:hAnsi="Consolas" w:cs="Consolas"/>
+          <w:i/>
+          <w:color w:val="1F497D" w:themeColor="text2"/>
+          <w:lang w:bidi="ar-SA"/>
+        </w:rPr>
+        <w:t>sonar.projectKey=</w:t>
+      </w:r>
+      <w:r>
+        <w:rPr>
+          <w:rFonts w:ascii="Consolas" w:hAnsi="Consolas" w:cs="Consolas"/>
+          <w:i/>
+          <w:color w:val="1F497D" w:themeColor="text2"/>
+          <w:lang w:bidi="ar-SA"/>
+        </w:rPr>
+        <w:t>&lt;project_key&gt;</w:t>
+      </w:r>
+    </w:p>
+    <w:p>
+      <w:pPr>
+        <w:pStyle w:val="ListParagraph"/>
+        <w:autoSpaceDE w:val="0"/>
+        <w:autoSpaceDN w:val="0"/>
+        <w:adjustRightInd w:val="0"/>
+        <w:spacing w:before="0" w:after="0" w:line="240" w:lineRule="auto"/>
+        <w:ind w:left="2880" w:firstLine="720"/>
+        <w:rPr>
+          <w:rFonts w:ascii="Consolas" w:hAnsi="Consolas" w:cs="Consolas"/>
+          <w:i/>
+          <w:color w:val="1F497D" w:themeColor="text2"/>
+          <w:lang w:bidi="ar-SA"/>
+        </w:rPr>
+      </w:pPr>
+      <w:r>
+        <w:rPr>
+          <w:rFonts w:ascii="Consolas" w:hAnsi="Consolas" w:cs="Consolas"/>
+          <w:i/>
+          <w:color w:val="1F497D" w:themeColor="text2"/>
+          <w:lang w:bidi="ar-SA"/>
+        </w:rPr>
+        <w:t>sonar.projectName=</w:t>
+      </w:r>
+      <w:r>
+        <w:rPr>
+          <w:rFonts w:ascii="Consolas" w:hAnsi="Consolas" w:cs="Consolas"/>
+          <w:i/>
+          <w:color w:val="1F497D" w:themeColor="text2"/>
+          <w:lang w:bidi="ar-SA"/>
+        </w:rPr>
+        <w:t>&lt;project_name&gt;</w:t>
+      </w:r>
+    </w:p>
+    <w:p>
+      <w:pPr>
+        <w:pStyle w:val="ListParagraph"/>
+        <w:autoSpaceDE w:val="0"/>
+        <w:autoSpaceDN w:val="0"/>
+        <w:adjustRightInd w:val="0"/>
+        <w:spacing w:before="0" w:after="0" w:line="240" w:lineRule="auto"/>
+        <w:ind w:left="2880" w:firstLine="720"/>
+        <w:rPr>
+          <w:rFonts w:ascii="Consolas" w:hAnsi="Consolas" w:cs="Consolas"/>
+          <w:i/>
+          <w:color w:val="1F497D" w:themeColor="text2"/>
+          <w:lang w:bidi="ar-SA"/>
+        </w:rPr>
+      </w:pPr>
+      <w:r>
+        <w:rPr>
+          <w:rFonts w:ascii="Consolas" w:hAnsi="Consolas" w:cs="Consolas"/>
+          <w:i/>
+          <w:color w:val="1F497D" w:themeColor="text2"/>
+          <w:lang w:bidi="ar-SA"/>
+        </w:rPr>
+        <w:t>sonar.projectVersion=</w:t>
+      </w:r>
+      <w:r>
+        <w:rPr>
+          <w:rFonts w:ascii="Consolas" w:hAnsi="Consolas" w:cs="Consolas"/>
+          <w:i/>
+          <w:color w:val="1F497D" w:themeColor="text2"/>
+          <w:lang w:bidi="ar-SA"/>
+        </w:rPr>
+        <w:t>&lt;project_version&gt;</w:t>
+      </w:r>
+    </w:p>
+    <w:p>
+      <w:pPr>
+        <w:pStyle w:val="ListParagraph"/>
+        <w:autoSpaceDE w:val="0"/>
+        <w:autoSpaceDN w:val="0"/>
+        <w:adjustRightInd w:val="0"/>
+        <w:spacing w:before="0" w:after="0" w:line="240" w:lineRule="auto"/>
+        <w:ind w:left="2880" w:firstLine="720"/>
+        <w:rPr>
+          <w:rFonts w:ascii="Consolas" w:hAnsi="Consolas" w:cs="Consolas"/>
+          <w:i/>
+          <w:color w:val="1F497D" w:themeColor="text2"/>
+          <w:lang w:bidi="ar-SA"/>
+        </w:rPr>
+      </w:pPr>
+      <w:r>
+        <w:rPr>
+          <w:rFonts w:ascii="Consolas" w:hAnsi="Consolas" w:cs="Consolas"/>
+          <w:i/>
+          <w:color w:val="1F497D" w:themeColor="text2"/>
+          <w:lang w:bidi="ar-SA"/>
+        </w:rPr>
+        <w:t>sonar.sources=/</w:t>
+      </w:r>
+      <w:r>
+        <w:rPr>
+          <w:rFonts w:ascii="Consolas" w:hAnsi="Consolas" w:cs="Consolas"/>
+          <w:i/>
+          <w:color w:val="1F497D" w:themeColor="text2"/>
+          <w:u w:val="single"/>
+          <w:lang w:bidi="ar-SA"/>
+        </w:rPr>
+        <w:t>src</w:t>
+      </w:r>
+      <w:r>
+        <w:rPr>
+          <w:rFonts w:ascii="Consolas" w:hAnsi="Consolas" w:cs="Consolas"/>
+          <w:i/>
+          <w:color w:val="1F497D" w:themeColor="text2"/>
+          <w:lang w:bidi="ar-SA"/>
+        </w:rPr>
+        <w:t>/main/</w:t>
+      </w:r>
+      <w:r>
+        <w:rPr>
+          <w:rFonts w:ascii="Consolas" w:hAnsi="Consolas" w:cs="Consolas"/>
+          <w:i/>
+          <w:color w:val="1F497D" w:themeColor="text2"/>
+          <w:u w:val="single"/>
+          <w:lang w:bidi="ar-SA"/>
+        </w:rPr>
+        <w:t>scala</w:t>
+      </w:r>
+    </w:p>
+    <w:p>
+      <w:pPr>
+        <w:pStyle w:val="ListParagraph"/>
+        <w:autoSpaceDE w:val="0"/>
+        <w:autoSpaceDN w:val="0"/>
+        <w:adjustRightInd w:val="0"/>
+        <w:spacing w:before="0" w:after="0" w:line="240" w:lineRule="auto"/>
+        <w:ind w:left="3600"/>
+        <w:rPr>
+          <w:rFonts w:ascii="Consolas" w:hAnsi="Consolas" w:cs="Consolas"/>
+          <w:i/>
+          <w:color w:val="1F497D" w:themeColor="text2"/>
+          <w:lang w:bidi="ar-SA"/>
+        </w:rPr>
+      </w:pPr>
+      <w:r>
+        <w:rPr>
+          <w:rFonts w:ascii="Consolas" w:hAnsi="Consolas" w:cs="Consolas"/>
+          <w:i/>
+          <w:color w:val="1F497D" w:themeColor="text2"/>
+          <w:lang w:bidi="ar-SA"/>
+        </w:rPr>
+        <w:t>sonar.scoverage.reportPath=</w:t>
+      </w:r>
+      <w:r>
+        <w:rPr>
+          <w:rFonts w:ascii="Consolas" w:hAnsi="Consolas" w:cs="Consolas"/>
+          <w:i/>
+          <w:color w:val="1F497D" w:themeColor="text2"/>
+          <w:lang w:bidi="ar-SA"/>
+        </w:rPr>
+        <w:t>&lt;path of scoverage.xml in project&gt;</w:t>
+      </w:r>
+    </w:p>
+    <w:p>
+      <w:pPr>
+        <w:pStyle w:val="ListParagraph"/>
+        <w:autoSpaceDE w:val="0"/>
+        <w:autoSpaceDN w:val="0"/>
+        <w:adjustRightInd w:val="0"/>
+        <w:spacing w:before="0" w:after="0" w:line="240" w:lineRule="auto"/>
+        <w:ind w:left="2880" w:firstLine="720"/>
+        <w:rPr>
+          <w:rFonts w:ascii="Consolas" w:hAnsi="Consolas" w:cs="Consolas"/>
+          <w:lang w:bidi="ar-SA"/>
+        </w:rPr>
+      </w:pPr>
+      <w:r>
+        <w:rPr>
+          <w:rFonts w:ascii="Consolas" w:hAnsi="Consolas" w:cs="Consolas"/>
+          <w:i/>
+          <w:color w:val="1F497D" w:themeColor="text2"/>
+          <w:lang w:bidi="ar-SA"/>
+        </w:rPr>
+        <w:t>sonar.projectBaseDir=</w:t>
+      </w:r>
+      <w:r>
+        <w:rPr>
+          <w:rFonts w:ascii="Consolas" w:hAnsi="Consolas" w:cs="Consolas"/>
+          <w:i/>
+          <w:color w:val="1F497D" w:themeColor="text2"/>
+          <w:lang w:bidi="ar-SA"/>
+        </w:rPr>
+        <w:t>&lt;path of your project&gt;</w:t>
+      </w:r>
+    </w:p>
+    <w:p>
+      <w:pPr>
+        <w:pStyle w:val="ListParagraph"/>
+        <w:tabs>
+          <w:tab w:val="center" w:pos="6120"/>
+        </w:tabs>
+        <w:autoSpaceDE w:val="0"/>
+        <w:autoSpaceDN w:val="0"/>
+        <w:adjustRightInd w:val="0"/>
+        <w:spacing w:before="0" w:after="0" w:line="240" w:lineRule="auto"/>
+        <w:ind w:left="2880"/>
+        <w:rPr>
+          <w:rFonts w:asciiTheme="minorHAnsi" w:hAnsiTheme="minorHAnsi" w:cstheme="minorHAnsi"/>
+          <w:color w:val="000000"/>
+          <w:sz w:val="22"/>
+          <w:szCs w:val="22"/>
+        </w:rPr>
+      </w:pPr>
+    </w:p>
+    <w:p>
+      <w:pPr>
+        <w:pStyle w:val="ListParagraph"/>
+        <w:tabs>
+          <w:tab w:val="center" w:pos="6120"/>
+        </w:tabs>
+        <w:autoSpaceDE w:val="0"/>
+        <w:autoSpaceDN w:val="0"/>
+        <w:adjustRightInd w:val="0"/>
+        <w:spacing w:before="0" w:after="0" w:line="240" w:lineRule="auto"/>
+        <w:ind w:left="2880"/>
+        <w:rPr>
+          <w:rFonts w:asciiTheme="minorHAnsi" w:hAnsiTheme="minorHAnsi" w:cstheme="minorHAnsi"/>
+          <w:color w:val="000000"/>
+          <w:sz w:val="22"/>
+          <w:szCs w:val="22"/>
+        </w:rPr>
+      </w:pPr>
+      <w:r>
+        <w:rPr>
+          <w:rFonts w:asciiTheme="minorHAnsi" w:hAnsiTheme="minorHAnsi" w:cstheme="minorHAnsi"/>
+          <w:color w:val="000000"/>
+          <w:sz w:val="22"/>
+          <w:szCs w:val="22"/>
+        </w:rPr>
+        <w:t>Here is the sample file for your understanding.</w:t>
+      </w:r>
+    </w:p>
+    <w:p>
+      <w:pPr>
+        <w:tabs>
+          <w:tab w:val="center" w:pos="6120"/>
+        </w:tabs>
+        <w:autoSpaceDE w:val="0"/>
+        <w:autoSpaceDN w:val="0"/>
+        <w:adjustRightInd w:val="0"/>
+        <w:spacing w:before="0" w:after="0" w:line="240" w:lineRule="auto"/>
+        <w:rPr>
+          <w:rFonts w:asciiTheme="minorHAnsi" w:hAnsiTheme="minorHAnsi" w:cstheme="minorHAnsi"/>
+          <w:color w:val="000000"/>
+          <w:sz w:val="22"/>
+          <w:szCs w:val="22"/>
+        </w:rPr>
+      </w:pPr>
+    </w:p>
+    <w:p>
+      <w:pPr>
+        <w:pStyle w:val="ListParagraph"/>
+        <w:tabs>
+          <w:tab w:val="center" w:pos="6120"/>
+        </w:tabs>
+        <w:autoSpaceDE w:val="0"/>
+        <w:autoSpaceDN w:val="0"/>
+        <w:adjustRightInd w:val="0"/>
+        <w:spacing w:before="0" w:after="0" w:line="240" w:lineRule="auto"/>
+        <w:ind w:left="2880"/>
+        <w:rPr>
+          <w:rFonts w:asciiTheme="minorHAnsi" w:hAnsiTheme="minorHAnsi" w:cstheme="minorHAnsi"/>
+          <w:color w:val="000000"/>
+          <w:sz w:val="22"/>
+          <w:szCs w:val="22"/>
+        </w:rPr>
+      </w:pPr>
+      <w:r>
+        <w:rPr>
+          <w:noProof/>
+          <w:lang w:bidi="ar-SA"/>
+        </w:rPr>
+        <w:drawing>
+          <wp:inline distT="0" distB="0" distL="0" distR="0" wp14:anchorId="6828BFFA" wp14:editId="7E59BB26">
+            <wp:extent cx="1916247" cy="1187622"/>
+            <wp:effectExtent l="0" t="0" r="8255" b="0"/>
+            <wp:docPr id="37" name="Picture 37"/>
+            <wp:cNvGraphicFramePr>
+              <a:graphicFrameLocks xmlns:a="http://schemas.openxmlformats.org/drawingml/2006/main" noChangeAspect="1"/>
+            </wp:cNvGraphicFramePr>
+            <a:graphic xmlns:a="http://schemas.openxmlformats.org/drawingml/2006/main">
+              <a:graphicData uri="http://schemas.openxmlformats.org/drawingml/2006/picture">
+                <pic:pic xmlns:pic="http://schemas.openxmlformats.org/drawingml/2006/picture">
+                  <pic:nvPicPr>
+                    <pic:cNvPr id="0" name=""/>
+                    <pic:cNvPicPr/>
+                  </pic:nvPicPr>
+                  <pic:blipFill>
+                    <a:blip r:embed="rId41"/>
+                    <a:stretch>
+                      <a:fillRect/>
+                    </a:stretch>
+                  </pic:blipFill>
+                  <pic:spPr>
+                    <a:xfrm>
+                      <a:off x="0" y="0"/>
+                      <a:ext cx="1923358" cy="1192029"/>
+                    </a:xfrm>
+                    <a:prstGeom prst="rect">
+                      <a:avLst/>
+                    </a:prstGeom>
+                  </pic:spPr>
+                </pic:pic>
+              </a:graphicData>
+            </a:graphic>
+          </wp:inline>
+        </w:drawing>
+      </w:r>
+    </w:p>
+    <w:p>
+      <w:pPr>
+        <w:tabs>
+          <w:tab w:val="center" w:pos="6120"/>
+        </w:tabs>
+        <w:autoSpaceDE w:val="0"/>
+        <w:autoSpaceDN w:val="0"/>
+        <w:adjustRightInd w:val="0"/>
+        <w:spacing w:before="0" w:after="0" w:line="240" w:lineRule="auto"/>
+        <w:rPr>
+          <w:rFonts w:asciiTheme="minorHAnsi" w:hAnsiTheme="minorHAnsi" w:cstheme="minorHAnsi"/>
+          <w:color w:val="000000"/>
+          <w:sz w:val="22"/>
+          <w:szCs w:val="22"/>
+        </w:rPr>
+      </w:pPr>
+    </w:p>
+    <w:p>
+      <w:pPr>
+        <w:tabs>
+          <w:tab w:val="center" w:pos="6120"/>
+        </w:tabs>
+        <w:autoSpaceDE w:val="0"/>
+        <w:autoSpaceDN w:val="0"/>
+        <w:adjustRightInd w:val="0"/>
+        <w:spacing w:before="0" w:after="0" w:line="240" w:lineRule="auto"/>
+        <w:rPr>
+          <w:rFonts w:asciiTheme="minorHAnsi" w:hAnsiTheme="minorHAnsi" w:cstheme="minorHAnsi"/>
+          <w:b/>
+          <w:color w:val="000000"/>
+          <w:sz w:val="22"/>
+          <w:szCs w:val="22"/>
+        </w:rPr>
+      </w:pPr>
+    </w:p>
+    <w:p>
+      <w:pPr>
+        <w:pStyle w:val="ListParagraph"/>
+        <w:numPr>
+          <w:ilvl w:val="0"/>
+          <w:numId w:val="31"/>
+        </w:numPr>
+        <w:tabs>
+          <w:tab w:val="center" w:pos="6120"/>
+        </w:tabs>
+        <w:autoSpaceDE w:val="0"/>
+        <w:autoSpaceDN w:val="0"/>
+        <w:adjustRightInd w:val="0"/>
+        <w:spacing w:before="0" w:after="0" w:line="240" w:lineRule="auto"/>
+        <w:rPr>
+          <w:rFonts w:asciiTheme="minorHAnsi" w:hAnsiTheme="minorHAnsi" w:cstheme="minorHAnsi"/>
+          <w:b/>
+          <w:color w:val="000000"/>
+          <w:sz w:val="22"/>
+          <w:szCs w:val="22"/>
+        </w:rPr>
+      </w:pPr>
+      <w:r>
+        <w:rPr>
+          <w:rFonts w:asciiTheme="minorHAnsi" w:hAnsiTheme="minorHAnsi" w:cstheme="minorHAnsi"/>
+          <w:b/>
+          <w:color w:val="000000"/>
+          <w:sz w:val="22"/>
+          <w:szCs w:val="22"/>
+        </w:rPr>
+        <w:t>sonar.properties</w:t>
+      </w:r>
+    </w:p>
+    <w:p>
+      <w:pPr>
+        <w:pStyle w:val="ListParagraph"/>
+        <w:tabs>
+          <w:tab w:val="center" w:pos="6120"/>
+        </w:tabs>
+        <w:autoSpaceDE w:val="0"/>
+        <w:autoSpaceDN w:val="0"/>
+        <w:adjustRightInd w:val="0"/>
+        <w:spacing w:before="0" w:after="0" w:line="240" w:lineRule="auto"/>
+        <w:ind w:left="2520"/>
+        <w:rPr>
+          <w:rFonts w:asciiTheme="minorHAnsi" w:hAnsiTheme="minorHAnsi" w:cstheme="minorHAnsi"/>
+          <w:b/>
+          <w:color w:val="000000"/>
+          <w:sz w:val="22"/>
+          <w:szCs w:val="22"/>
+        </w:rPr>
+      </w:pPr>
+    </w:p>
+    <w:p>
+      <w:pPr>
+        <w:pStyle w:val="ListParagraph"/>
+        <w:numPr>
+          <w:ilvl w:val="0"/>
+          <w:numId w:val="29"/>
+        </w:numPr>
+        <w:tabs>
+          <w:tab w:val="center" w:pos="6120"/>
+        </w:tabs>
+        <w:autoSpaceDE w:val="0"/>
+        <w:autoSpaceDN w:val="0"/>
+        <w:adjustRightInd w:val="0"/>
+        <w:spacing w:before="0" w:after="0" w:line="240" w:lineRule="auto"/>
+        <w:rPr>
+          <w:rFonts w:asciiTheme="minorHAnsi" w:hAnsiTheme="minorHAnsi" w:cstheme="minorHAnsi"/>
+          <w:b/>
+          <w:color w:val="000000"/>
+          <w:sz w:val="22"/>
+          <w:szCs w:val="22"/>
+        </w:rPr>
+      </w:pPr>
+      <w:r>
+        <w:rPr>
+          <w:rFonts w:asciiTheme="minorHAnsi" w:hAnsiTheme="minorHAnsi" w:cstheme="minorHAnsi"/>
+          <w:color w:val="000000"/>
+          <w:sz w:val="22"/>
+          <w:szCs w:val="22"/>
+        </w:rPr>
+        <w:t xml:space="preserve">Open </w:t>
+      </w:r>
+      <w:r>
+        <w:rPr>
+          <w:rFonts w:asciiTheme="minorHAnsi" w:hAnsiTheme="minorHAnsi" w:cstheme="minorHAnsi"/>
+          <w:i/>
+          <w:color w:val="000000"/>
+          <w:sz w:val="22"/>
+          <w:szCs w:val="22"/>
+        </w:rPr>
+        <w:t>sonar.properties</w:t>
+      </w:r>
+      <w:r>
+        <w:rPr>
+          <w:rFonts w:asciiTheme="minorHAnsi" w:hAnsiTheme="minorHAnsi" w:cstheme="minorHAnsi"/>
+          <w:color w:val="000000"/>
+          <w:sz w:val="22"/>
+          <w:szCs w:val="22"/>
+        </w:rPr>
+        <w:t xml:space="preserve"> file available under your </w:t>
+      </w:r>
+      <w:r>
+        <w:rPr>
+          <w:rFonts w:asciiTheme="minorHAnsi" w:hAnsiTheme="minorHAnsi" w:cstheme="minorHAnsi"/>
+          <w:color w:val="000000"/>
+          <w:sz w:val="22"/>
+          <w:szCs w:val="22"/>
+        </w:rPr>
+        <w:t>C:\</w:t>
+      </w:r>
+      <w:r>
+        <w:rPr>
+          <w:rFonts w:asciiTheme="minorHAnsi" w:hAnsiTheme="minorHAnsi" w:cstheme="minorHAnsi"/>
+          <w:color w:val="000000"/>
+          <w:sz w:val="22"/>
+          <w:szCs w:val="22"/>
+        </w:rPr>
+        <w:t>&lt;Sonarqube_HOME&gt;</w:t>
+      </w:r>
+      <w:r>
+        <w:rPr>
+          <w:rFonts w:asciiTheme="minorHAnsi" w:hAnsiTheme="minorHAnsi" w:cstheme="minorHAnsi"/>
+          <w:color w:val="000000"/>
+          <w:sz w:val="22"/>
+          <w:szCs w:val="22"/>
+        </w:rPr>
+        <w:t>\conf</w:t>
+      </w:r>
+      <w:r>
+        <w:rPr>
+          <w:rFonts w:asciiTheme="minorHAnsi" w:hAnsiTheme="minorHAnsi" w:cstheme="minorHAnsi"/>
+          <w:color w:val="000000"/>
+          <w:sz w:val="22"/>
+          <w:szCs w:val="22"/>
+        </w:rPr>
+        <w:t>.</w:t>
+      </w:r>
+      <w:r>
+        <w:rPr>
+          <w:rFonts w:asciiTheme="minorHAnsi" w:hAnsiTheme="minorHAnsi" w:cstheme="minorHAnsi"/>
+          <w:color w:val="000000"/>
+          <w:sz w:val="22"/>
+          <w:szCs w:val="22"/>
+        </w:rPr>
+        <w:t xml:space="preserve"> Make sure you have configured </w:t>
+      </w:r>
+      <w:r>
+        <w:rPr>
+          <w:rFonts w:asciiTheme="minorHAnsi" w:hAnsiTheme="minorHAnsi" w:cstheme="minorHAnsi"/>
+          <w:color w:val="000000"/>
+          <w:sz w:val="22"/>
+          <w:szCs w:val="22"/>
+        </w:rPr>
+        <w:t xml:space="preserve">Database properties </w:t>
+      </w:r>
+      <w:r>
+        <w:rPr>
+          <w:rFonts w:asciiTheme="minorHAnsi" w:hAnsiTheme="minorHAnsi" w:cstheme="minorHAnsi"/>
+          <w:color w:val="000000"/>
+          <w:sz w:val="22"/>
+          <w:szCs w:val="22"/>
+        </w:rPr>
+        <w:t xml:space="preserve">correctly for </w:t>
+      </w:r>
+      <w:r>
+        <w:rPr>
+          <w:rFonts w:asciiTheme="minorHAnsi" w:hAnsiTheme="minorHAnsi" w:cstheme="minorHAnsi"/>
+          <w:color w:val="000000"/>
+          <w:sz w:val="22"/>
+          <w:szCs w:val="22"/>
+        </w:rPr>
+        <w:t>your sonarqube server.</w:t>
+      </w:r>
+    </w:p>
+    <w:p>
+      <w:pPr>
+        <w:pStyle w:val="ListParagraph"/>
+        <w:tabs>
+          <w:tab w:val="center" w:pos="6120"/>
+        </w:tabs>
+        <w:autoSpaceDE w:val="0"/>
+        <w:autoSpaceDN w:val="0"/>
+        <w:adjustRightInd w:val="0"/>
+        <w:spacing w:before="0" w:after="0" w:line="240" w:lineRule="auto"/>
+        <w:ind w:left="2880"/>
+        <w:rPr>
+          <w:rFonts w:asciiTheme="minorHAnsi" w:hAnsiTheme="minorHAnsi" w:cstheme="minorHAnsi"/>
+          <w:b/>
+          <w:color w:val="000000"/>
+          <w:sz w:val="22"/>
+          <w:szCs w:val="22"/>
+        </w:rPr>
+      </w:pPr>
+    </w:p>
+    <w:p>
+      <w:pPr>
+        <w:pStyle w:val="ListParagraph"/>
+        <w:tabs>
+          <w:tab w:val="center" w:pos="6120"/>
+        </w:tabs>
+        <w:autoSpaceDE w:val="0"/>
+        <w:autoSpaceDN w:val="0"/>
+        <w:adjustRightInd w:val="0"/>
+        <w:spacing w:before="0" w:after="0" w:line="240" w:lineRule="auto"/>
+        <w:ind w:left="2880"/>
+        <w:rPr>
+          <w:rFonts w:asciiTheme="minorHAnsi" w:hAnsiTheme="minorHAnsi" w:cstheme="minorHAnsi"/>
+          <w:b/>
+          <w:color w:val="000000"/>
+          <w:sz w:val="22"/>
+          <w:szCs w:val="22"/>
+        </w:rPr>
+      </w:pPr>
+      <w:r>
+        <w:rPr>
+          <w:rFonts w:asciiTheme="minorHAnsi" w:hAnsiTheme="minorHAnsi" w:cstheme="minorHAnsi"/>
+          <w:color w:val="000000"/>
+          <w:sz w:val="22"/>
+          <w:szCs w:val="22"/>
+        </w:rPr>
+        <w:t>Here</w:t>
+      </w:r>
+      <w:r>
+        <w:rPr>
+          <w:rFonts w:asciiTheme="minorHAnsi" w:hAnsiTheme="minorHAnsi" w:cstheme="minorHAnsi"/>
+          <w:color w:val="000000"/>
+          <w:sz w:val="22"/>
+          <w:szCs w:val="22"/>
+        </w:rPr>
+        <w:t xml:space="preserve"> is the sample file for your understanding.</w:t>
+      </w:r>
+    </w:p>
+    <w:p>
+      <w:pPr>
+        <w:pStyle w:val="ListParagraph"/>
+        <w:tabs>
+          <w:tab w:val="center" w:pos="6120"/>
+        </w:tabs>
+        <w:autoSpaceDE w:val="0"/>
+        <w:autoSpaceDN w:val="0"/>
+        <w:adjustRightInd w:val="0"/>
+        <w:spacing w:before="0" w:after="0" w:line="240" w:lineRule="auto"/>
+        <w:ind w:left="2880"/>
+        <w:rPr>
+          <w:rFonts w:asciiTheme="minorHAnsi" w:hAnsiTheme="minorHAnsi" w:cstheme="minorHAnsi"/>
+          <w:color w:val="000000"/>
+          <w:sz w:val="22"/>
+          <w:szCs w:val="22"/>
+        </w:rPr>
+      </w:pPr>
+    </w:p>
+    <w:p>
+      <w:pPr>
+        <w:pStyle w:val="ListParagraph"/>
+        <w:tabs>
+          <w:tab w:val="center" w:pos="6120"/>
+        </w:tabs>
+        <w:autoSpaceDE w:val="0"/>
+        <w:autoSpaceDN w:val="0"/>
+        <w:adjustRightInd w:val="0"/>
+        <w:spacing w:before="0" w:after="0" w:line="240" w:lineRule="auto"/>
+        <w:ind w:left="2880"/>
+        <w:rPr>
+          <w:rFonts w:asciiTheme="minorHAnsi" w:hAnsiTheme="minorHAnsi" w:cstheme="minorHAnsi"/>
+          <w:b/>
+          <w:color w:val="000000"/>
+          <w:sz w:val="22"/>
+          <w:szCs w:val="22"/>
+        </w:rPr>
+      </w:pPr>
+      <w:r>
+        <w:rPr>
+          <w:noProof/>
+          <w:lang w:bidi="ar-SA"/>
+        </w:rPr>
+        <w:drawing>
+          <wp:anchor distT="0" distB="0" distL="114300" distR="114300" simplePos="0" relativeHeight="251669504" behindDoc="0" locked="0" layoutInCell="1" allowOverlap="1">
+            <wp:simplePos x="0" y="0"/>
+            <wp:positionH relativeFrom="column">
+              <wp:align>left</wp:align>
+            </wp:positionH>
+            <wp:positionV relativeFrom="paragraph">
+              <wp:align>top</wp:align>
+            </wp:positionV>
+            <wp:extent cx="1915795" cy="1482725"/>
+            <wp:effectExtent l="0" t="0" r="8255" b="3175"/>
+            <wp:wrapSquare wrapText="bothSides"/>
+            <wp:docPr id="38" name="Picture 38"/>
+            <wp:cNvGraphicFramePr>
+              <a:graphicFrameLocks xmlns:a="http://schemas.openxmlformats.org/drawingml/2006/main" noChangeAspect="1"/>
+            </wp:cNvGraphicFramePr>
+            <a:graphic xmlns:a="http://schemas.openxmlformats.org/drawingml/2006/main">
+              <a:graphicData uri="http://schemas.openxmlformats.org/drawingml/2006/picture">
+                <pic:pic xmlns:pic="http://schemas.openxmlformats.org/drawingml/2006/picture">
+                  <pic:nvPicPr>
+                    <pic:cNvPr id="0" name=""/>
+                    <pic:cNvPicPr/>
+                  </pic:nvPicPr>
+                  <pic:blipFill>
+                    <a:blip r:embed="rId42" cstate="print">
+                      <a:extLst>
+                        <a:ext uri="{28A0092B-C50C-407E-A947-70E740481C1C}">
+                          <a14:useLocalDpi xmlns:a14="http://schemas.microsoft.com/office/drawing/2010/main" val="0"/>
+                        </a:ext>
+                      </a:extLst>
+                    </a:blip>
+                    <a:stretch>
+                      <a:fillRect/>
+                    </a:stretch>
+                  </pic:blipFill>
+                  <pic:spPr>
+                    <a:xfrm>
+                      <a:off x="0" y="0"/>
+                      <a:ext cx="1915795" cy="1482725"/>
+                    </a:xfrm>
+                    <a:prstGeom prst="rect">
+                      <a:avLst/>
+                    </a:prstGeom>
+                  </pic:spPr>
+                </pic:pic>
+              </a:graphicData>
+            </a:graphic>
+          </wp:anchor>
+        </w:drawing>
+      </w:r>
+      <w:r>
+        <w:rPr>
+          <w:rFonts w:asciiTheme="minorHAnsi" w:hAnsiTheme="minorHAnsi" w:cstheme="minorHAnsi"/>
+          <w:b/>
+          <w:color w:val="000000"/>
+          <w:sz w:val="22"/>
+          <w:szCs w:val="22"/>
+        </w:rPr>
+        <w:br w:type="textWrapping" w:clear="all"/>
+      </w:r>
+    </w:p>
+    <w:p>
+      <w:pPr>
+        <w:pStyle w:val="ListParagraph"/>
+        <w:tabs>
+          <w:tab w:val="center" w:pos="6120"/>
+        </w:tabs>
+        <w:autoSpaceDE w:val="0"/>
+        <w:autoSpaceDN w:val="0"/>
+        <w:adjustRightInd w:val="0"/>
+        <w:spacing w:before="0" w:after="0" w:line="240" w:lineRule="auto"/>
         <w:ind w:left="2160"/>
         <w:rPr>
           <w:rFonts w:asciiTheme="minorHAnsi" w:hAnsiTheme="minorHAnsi" w:cstheme="minorHAnsi"/>
           <w:color w:val="000000"/>
           <w:sz w:val="22"/>
           <w:szCs w:val="22"/>
-          <w:u w:val="single"/>
-        </w:rPr>
-      </w:pPr>
-      <w:r>
-        <w:rPr>
-          <w:rFonts w:asciiTheme="minorHAnsi" w:hAnsiTheme="minorHAnsi" w:cstheme="minorHAnsi"/>
-          <w:color w:val="000000"/>
-          <w:sz w:val="22"/>
-          <w:szCs w:val="22"/>
-        </w:rPr>
-        <w:t xml:space="preserve">SBT can however publish </w:t>
+        </w:rPr>
+      </w:pPr>
+      <w:r>
+        <w:rPr>
+          <w:rFonts w:asciiTheme="minorHAnsi" w:hAnsiTheme="minorHAnsi" w:cstheme="minorHAnsi"/>
+          <w:color w:val="000000"/>
+          <w:sz w:val="22"/>
+          <w:szCs w:val="22"/>
+        </w:rPr>
+        <w:t>We are done with all the required configuration, Its time to generate scoverage report through SBT and get it published on Sonarqube runner. Follow below instruction to get it done.</w:t>
+      </w:r>
+    </w:p>
+    <w:p>
+      <w:pPr>
+        <w:pStyle w:val="ListParagraph"/>
+        <w:tabs>
+          <w:tab w:val="center" w:pos="6120"/>
+        </w:tabs>
+        <w:autoSpaceDE w:val="0"/>
+        <w:autoSpaceDN w:val="0"/>
+        <w:adjustRightInd w:val="0"/>
+        <w:spacing w:before="0" w:after="0" w:line="240" w:lineRule="auto"/>
+        <w:ind w:left="2160"/>
+        <w:rPr>
+          <w:rFonts w:asciiTheme="minorHAnsi" w:hAnsiTheme="minorHAnsi" w:cstheme="minorHAnsi"/>
+          <w:color w:val="000000"/>
+          <w:sz w:val="22"/>
+          <w:szCs w:val="22"/>
+        </w:rPr>
+      </w:pPr>
+    </w:p>
+    <w:p>
+      <w:pPr>
+        <w:pStyle w:val="ListParagraph"/>
+        <w:numPr>
+          <w:ilvl w:val="0"/>
+          <w:numId w:val="29"/>
+        </w:numPr>
+        <w:tabs>
+          <w:tab w:val="center" w:pos="6120"/>
+        </w:tabs>
+        <w:autoSpaceDE w:val="0"/>
+        <w:autoSpaceDN w:val="0"/>
+        <w:adjustRightInd w:val="0"/>
+        <w:spacing w:before="0" w:after="0" w:line="240" w:lineRule="auto"/>
+        <w:rPr>
+          <w:rFonts w:asciiTheme="minorHAnsi" w:hAnsiTheme="minorHAnsi" w:cstheme="minorHAnsi"/>
+          <w:color w:val="000000"/>
+          <w:sz w:val="22"/>
+          <w:szCs w:val="22"/>
+        </w:rPr>
+      </w:pPr>
+      <w:r>
+        <w:rPr>
+          <w:rFonts w:asciiTheme="minorHAnsi" w:hAnsiTheme="minorHAnsi" w:cstheme="minorHAnsi"/>
+          <w:color w:val="000000"/>
+          <w:sz w:val="22"/>
+          <w:szCs w:val="22"/>
+        </w:rPr>
+        <w:t xml:space="preserve">Run </w:t>
+      </w:r>
+      <w:r>
+        <w:rPr>
+          <w:rFonts w:asciiTheme="minorHAnsi" w:hAnsiTheme="minorHAnsi" w:cstheme="minorHAnsi"/>
+          <w:i/>
+          <w:color w:val="1F497D" w:themeColor="text2"/>
+          <w:sz w:val="22"/>
+          <w:szCs w:val="22"/>
+        </w:rPr>
+        <w:t>&gt;</w:t>
+      </w:r>
+      <w:r>
+        <w:rPr>
+          <w:rFonts w:asciiTheme="minorHAnsi" w:hAnsiTheme="minorHAnsi" w:cstheme="minorHAnsi"/>
+          <w:i/>
+          <w:color w:val="1F497D" w:themeColor="text2"/>
+          <w:sz w:val="22"/>
+          <w:szCs w:val="22"/>
+        </w:rPr>
+        <w:t>sbt coverage test</w:t>
+      </w:r>
+      <w:r>
+        <w:rPr>
+          <w:rFonts w:asciiTheme="minorHAnsi" w:hAnsiTheme="minorHAnsi" w:cstheme="minorHAnsi"/>
+          <w:color w:val="000000"/>
+          <w:sz w:val="22"/>
+          <w:szCs w:val="22"/>
+        </w:rPr>
+        <w:t xml:space="preserve"> </w:t>
+      </w:r>
+      <w:r>
+        <w:rPr>
+          <w:rFonts w:asciiTheme="minorHAnsi" w:hAnsiTheme="minorHAnsi" w:cstheme="minorHAnsi"/>
+          <w:color w:val="000000"/>
+          <w:sz w:val="22"/>
+          <w:szCs w:val="22"/>
+        </w:rPr>
+        <w:t xml:space="preserve">on </w:t>
+      </w:r>
+      <w:r>
+        <w:rPr>
+          <w:rFonts w:asciiTheme="minorHAnsi" w:hAnsiTheme="minorHAnsi" w:cstheme="minorHAnsi"/>
+          <w:color w:val="000000"/>
+          <w:sz w:val="22"/>
+          <w:szCs w:val="22"/>
+        </w:rPr>
+        <w:t xml:space="preserve">SBT </w:t>
+      </w:r>
+      <w:r>
+        <w:rPr>
+          <w:rFonts w:asciiTheme="minorHAnsi" w:hAnsiTheme="minorHAnsi" w:cstheme="minorHAnsi"/>
+          <w:color w:val="000000"/>
+          <w:sz w:val="22"/>
+          <w:szCs w:val="22"/>
+        </w:rPr>
+        <w:t xml:space="preserve">interactive shell </w:t>
+      </w:r>
+      <w:r>
+        <w:rPr>
+          <w:rFonts w:asciiTheme="minorHAnsi" w:hAnsiTheme="minorHAnsi" w:cstheme="minorHAnsi"/>
+          <w:color w:val="000000"/>
+          <w:sz w:val="22"/>
+          <w:szCs w:val="22"/>
+        </w:rPr>
+        <w:t>to generate scoverage XML report.</w:t>
+      </w:r>
+    </w:p>
+    <w:p>
+      <w:pPr>
+        <w:pStyle w:val="ListParagraph"/>
+        <w:numPr>
+          <w:ilvl w:val="0"/>
+          <w:numId w:val="29"/>
+        </w:numPr>
+        <w:tabs>
+          <w:tab w:val="center" w:pos="6120"/>
+        </w:tabs>
+        <w:autoSpaceDE w:val="0"/>
+        <w:autoSpaceDN w:val="0"/>
+        <w:adjustRightInd w:val="0"/>
+        <w:spacing w:before="0" w:after="0" w:line="240" w:lineRule="auto"/>
+        <w:rPr>
+          <w:rFonts w:asciiTheme="minorHAnsi" w:hAnsiTheme="minorHAnsi" w:cstheme="minorHAnsi"/>
+          <w:color w:val="000000"/>
+          <w:sz w:val="22"/>
+          <w:szCs w:val="22"/>
+        </w:rPr>
+      </w:pPr>
+      <w:r>
+        <w:rPr>
+          <w:rFonts w:asciiTheme="minorHAnsi" w:hAnsiTheme="minorHAnsi" w:cstheme="minorHAnsi"/>
+          <w:color w:val="000000"/>
+          <w:sz w:val="22"/>
+          <w:szCs w:val="22"/>
+        </w:rPr>
+        <w:t>Go to the page http://localhost:9000/ sonar dashboard and log in to sonar server with default username “sonar” and password : “sonar”.</w:t>
+      </w:r>
+    </w:p>
+    <w:p>
+      <w:pPr>
+        <w:pStyle w:val="ListParagraph"/>
+        <w:numPr>
+          <w:ilvl w:val="0"/>
+          <w:numId w:val="29"/>
+        </w:numPr>
+        <w:tabs>
+          <w:tab w:val="center" w:pos="6120"/>
+        </w:tabs>
+        <w:autoSpaceDE w:val="0"/>
+        <w:autoSpaceDN w:val="0"/>
+        <w:adjustRightInd w:val="0"/>
+        <w:spacing w:before="0" w:after="0" w:line="240" w:lineRule="auto"/>
+        <w:rPr>
+          <w:rFonts w:asciiTheme="minorHAnsi" w:hAnsiTheme="minorHAnsi" w:cstheme="minorHAnsi"/>
+          <w:color w:val="000000"/>
+          <w:sz w:val="22"/>
+          <w:szCs w:val="22"/>
+        </w:rPr>
+      </w:pPr>
+      <w:r>
+        <w:rPr>
+          <w:rFonts w:asciiTheme="minorHAnsi" w:hAnsiTheme="minorHAnsi" w:cstheme="minorHAnsi"/>
+          <w:color w:val="000000"/>
+          <w:sz w:val="22"/>
+          <w:szCs w:val="22"/>
+        </w:rPr>
+        <w:t>Click on “Quality Profiles” on the dashboard and create a quality Profile for Scala</w:t>
+      </w:r>
+    </w:p>
+    <w:p>
+      <w:pPr>
+        <w:pStyle w:val="ListParagraph"/>
+        <w:numPr>
+          <w:ilvl w:val="0"/>
+          <w:numId w:val="29"/>
+        </w:numPr>
+        <w:tabs>
+          <w:tab w:val="center" w:pos="6120"/>
+        </w:tabs>
+        <w:autoSpaceDE w:val="0"/>
+        <w:autoSpaceDN w:val="0"/>
+        <w:adjustRightInd w:val="0"/>
+        <w:spacing w:before="0" w:after="0" w:line="240" w:lineRule="auto"/>
+        <w:rPr>
+          <w:rFonts w:asciiTheme="minorHAnsi" w:hAnsiTheme="minorHAnsi" w:cstheme="minorHAnsi"/>
+          <w:color w:val="000000"/>
+          <w:sz w:val="22"/>
+          <w:szCs w:val="22"/>
+        </w:rPr>
+      </w:pPr>
+      <w:r>
+        <w:rPr>
+          <w:rFonts w:asciiTheme="minorHAnsi" w:hAnsiTheme="minorHAnsi" w:cstheme="minorHAnsi"/>
+          <w:color w:val="000000"/>
+          <w:sz w:val="22"/>
+          <w:szCs w:val="22"/>
+        </w:rPr>
+        <w:t xml:space="preserve">Run </w:t>
+      </w:r>
+      <w:r>
+        <w:rPr>
+          <w:rFonts w:asciiTheme="minorHAnsi" w:hAnsiTheme="minorHAnsi" w:cstheme="minorHAnsi"/>
+          <w:color w:val="000000"/>
+          <w:sz w:val="22"/>
+          <w:szCs w:val="22"/>
+        </w:rPr>
+        <w:t>sonar-runner to launch the report on SonarQube web server</w:t>
+      </w:r>
+      <w:r>
+        <w:rPr>
+          <w:rFonts w:asciiTheme="minorHAnsi" w:hAnsiTheme="minorHAnsi" w:cstheme="minorHAnsi"/>
+          <w:color w:val="000000"/>
+          <w:sz w:val="22"/>
+          <w:szCs w:val="22"/>
+        </w:rPr>
+        <w:t>.</w:t>
       </w:r>
       <w:bookmarkStart w:id="79" w:name="_GoBack"/>
       <w:bookmarkEnd w:id="79"/>
+    </w:p>
+    <w:p>
+      <w:pPr>
+        <w:pStyle w:val="ListParagraph"/>
+        <w:tabs>
+          <w:tab w:val="center" w:pos="6120"/>
+        </w:tabs>
+        <w:autoSpaceDE w:val="0"/>
+        <w:autoSpaceDN w:val="0"/>
+        <w:adjustRightInd w:val="0"/>
+        <w:spacing w:before="0" w:after="0" w:line="240" w:lineRule="auto"/>
+        <w:ind w:left="2520"/>
+        <w:rPr>
+          <w:rFonts w:asciiTheme="minorHAnsi" w:hAnsiTheme="minorHAnsi" w:cstheme="minorHAnsi"/>
+          <w:color w:val="000000"/>
+          <w:sz w:val="22"/>
+          <w:szCs w:val="22"/>
+        </w:rPr>
+      </w:pPr>
+    </w:p>
+    <w:p>
+      <w:pPr>
+        <w:pStyle w:val="ListParagraph"/>
+        <w:numPr>
+          <w:ilvl w:val="0"/>
+          <w:numId w:val="31"/>
+        </w:numPr>
+        <w:tabs>
+          <w:tab w:val="center" w:pos="6120"/>
+        </w:tabs>
+        <w:autoSpaceDE w:val="0"/>
+        <w:autoSpaceDN w:val="0"/>
+        <w:adjustRightInd w:val="0"/>
+        <w:spacing w:before="0" w:after="0" w:line="240" w:lineRule="auto"/>
+        <w:rPr>
+          <w:rFonts w:asciiTheme="minorHAnsi" w:hAnsiTheme="minorHAnsi" w:cstheme="minorHAnsi"/>
+          <w:color w:val="000000"/>
+          <w:sz w:val="22"/>
+          <w:szCs w:val="22"/>
+        </w:rPr>
+      </w:pPr>
+      <w:r>
+        <w:rPr>
+          <w:rFonts w:asciiTheme="minorHAnsi" w:hAnsiTheme="minorHAnsi" w:cstheme="minorHAnsi"/>
+          <w:color w:val="000000"/>
+          <w:sz w:val="22"/>
+          <w:szCs w:val="22"/>
+        </w:rPr>
+        <w:lastRenderedPageBreak/>
+        <w:t>Dd</w:t>
+      </w:r>
+    </w:p>
+    <w:p>
+      <w:pPr>
+        <w:pStyle w:val="ListParagraph"/>
+        <w:numPr>
+          <w:ilvl w:val="0"/>
+          <w:numId w:val="31"/>
+        </w:numPr>
+        <w:tabs>
+          <w:tab w:val="center" w:pos="6120"/>
+        </w:tabs>
+        <w:autoSpaceDE w:val="0"/>
+        <w:autoSpaceDN w:val="0"/>
+        <w:adjustRightInd w:val="0"/>
+        <w:spacing w:before="0" w:after="0" w:line="240" w:lineRule="auto"/>
+        <w:rPr>
+          <w:rFonts w:asciiTheme="minorHAnsi" w:hAnsiTheme="minorHAnsi" w:cstheme="minorHAnsi"/>
+          <w:color w:val="000000"/>
+          <w:sz w:val="22"/>
+          <w:szCs w:val="22"/>
+        </w:rPr>
+      </w:pPr>
+      <w:r>
+        <w:rPr>
+          <w:rFonts w:asciiTheme="minorHAnsi" w:hAnsiTheme="minorHAnsi" w:cstheme="minorHAnsi"/>
+          <w:color w:val="000000"/>
+          <w:sz w:val="22"/>
+          <w:szCs w:val="22"/>
+        </w:rPr>
+        <w:t>D</w:t>
+      </w:r>
+    </w:p>
+    <w:p>
+      <w:pPr>
+        <w:pStyle w:val="ListParagraph"/>
+        <w:numPr>
+          <w:ilvl w:val="0"/>
+          <w:numId w:val="31"/>
+        </w:numPr>
+        <w:tabs>
+          <w:tab w:val="center" w:pos="6120"/>
+        </w:tabs>
+        <w:autoSpaceDE w:val="0"/>
+        <w:autoSpaceDN w:val="0"/>
+        <w:adjustRightInd w:val="0"/>
+        <w:spacing w:before="0" w:after="0" w:line="240" w:lineRule="auto"/>
+        <w:rPr>
+          <w:rFonts w:asciiTheme="minorHAnsi" w:hAnsiTheme="minorHAnsi" w:cstheme="minorHAnsi"/>
+          <w:color w:val="000000"/>
+          <w:sz w:val="22"/>
+          <w:szCs w:val="22"/>
+        </w:rPr>
+      </w:pPr>
+      <w:r>
+        <w:rPr>
+          <w:rFonts w:asciiTheme="minorHAnsi" w:hAnsiTheme="minorHAnsi" w:cstheme="minorHAnsi"/>
+          <w:color w:val="000000"/>
+          <w:sz w:val="22"/>
+          <w:szCs w:val="22"/>
+        </w:rPr>
+        <w:t>Dd</w:t>
+      </w:r>
+    </w:p>
+    <w:p>
+      <w:pPr>
+        <w:pStyle w:val="ListParagraph"/>
+        <w:numPr>
+          <w:ilvl w:val="0"/>
+          <w:numId w:val="31"/>
+        </w:numPr>
+        <w:tabs>
+          <w:tab w:val="center" w:pos="6120"/>
+        </w:tabs>
+        <w:autoSpaceDE w:val="0"/>
+        <w:autoSpaceDN w:val="0"/>
+        <w:adjustRightInd w:val="0"/>
+        <w:spacing w:before="0" w:after="0" w:line="240" w:lineRule="auto"/>
+        <w:rPr>
+          <w:rFonts w:asciiTheme="minorHAnsi" w:hAnsiTheme="minorHAnsi" w:cstheme="minorHAnsi"/>
+          <w:color w:val="000000"/>
+          <w:sz w:val="22"/>
+          <w:szCs w:val="22"/>
+        </w:rPr>
+      </w:pPr>
+      <w:r>
+        <w:rPr>
+          <w:rFonts w:asciiTheme="minorHAnsi" w:hAnsiTheme="minorHAnsi" w:cstheme="minorHAnsi"/>
+          <w:color w:val="000000"/>
+          <w:sz w:val="22"/>
+          <w:szCs w:val="22"/>
+        </w:rPr>
+        <w:t>d</w:t>
+      </w:r>
+    </w:p>
+    <w:p>
+      <w:pPr>
+        <w:tabs>
+          <w:tab w:val="center" w:pos="6120"/>
+        </w:tabs>
+        <w:autoSpaceDE w:val="0"/>
+        <w:autoSpaceDN w:val="0"/>
+        <w:adjustRightInd w:val="0"/>
+        <w:spacing w:before="0" w:after="0" w:line="240" w:lineRule="auto"/>
+        <w:rPr>
+          <w:rFonts w:asciiTheme="minorHAnsi" w:hAnsiTheme="minorHAnsi" w:cstheme="minorHAnsi"/>
+          <w:color w:val="000000"/>
+          <w:sz w:val="22"/>
+          <w:szCs w:val="22"/>
+        </w:rPr>
+      </w:pPr>
+    </w:p>
+    <w:p>
+      <w:pPr>
+        <w:pStyle w:val="ListParagraph"/>
+        <w:tabs>
+          <w:tab w:val="center" w:pos="6120"/>
+        </w:tabs>
+        <w:autoSpaceDE w:val="0"/>
+        <w:autoSpaceDN w:val="0"/>
+        <w:adjustRightInd w:val="0"/>
+        <w:spacing w:before="0" w:after="0" w:line="240" w:lineRule="auto"/>
+        <w:ind w:left="2160"/>
+        <w:rPr>
+          <w:rFonts w:asciiTheme="minorHAnsi" w:hAnsiTheme="minorHAnsi" w:cstheme="minorHAnsi"/>
+          <w:color w:val="000000"/>
+          <w:sz w:val="22"/>
+          <w:szCs w:val="22"/>
+        </w:rPr>
+      </w:pPr>
+    </w:p>
+    <w:p>
+      <w:pPr>
+        <w:pStyle w:val="ListParagraph"/>
+        <w:tabs>
+          <w:tab w:val="center" w:pos="6120"/>
+        </w:tabs>
+        <w:autoSpaceDE w:val="0"/>
+        <w:autoSpaceDN w:val="0"/>
+        <w:adjustRightInd w:val="0"/>
+        <w:spacing w:before="0" w:after="0" w:line="240" w:lineRule="auto"/>
+        <w:ind w:left="2160"/>
+        <w:rPr>
+          <w:rFonts w:asciiTheme="minorHAnsi" w:hAnsiTheme="minorHAnsi" w:cstheme="minorHAnsi"/>
+          <w:color w:val="000000"/>
+          <w:sz w:val="22"/>
+          <w:szCs w:val="22"/>
+        </w:rPr>
+      </w:pPr>
+    </w:p>
+    <w:p>
+      <w:pPr>
+        <w:pStyle w:val="ListParagraph"/>
+        <w:tabs>
+          <w:tab w:val="center" w:pos="6120"/>
+        </w:tabs>
+        <w:autoSpaceDE w:val="0"/>
+        <w:autoSpaceDN w:val="0"/>
+        <w:adjustRightInd w:val="0"/>
+        <w:spacing w:before="0" w:after="0" w:line="240" w:lineRule="auto"/>
+        <w:ind w:left="2160"/>
+        <w:rPr>
+          <w:rFonts w:asciiTheme="minorHAnsi" w:hAnsiTheme="minorHAnsi" w:cstheme="minorHAnsi"/>
+          <w:color w:val="000000"/>
+          <w:sz w:val="22"/>
+          <w:szCs w:val="22"/>
+        </w:rPr>
+      </w:pPr>
+    </w:p>
+    <w:p>
+      <w:pPr>
+        <w:pStyle w:val="ListParagraph"/>
+        <w:tabs>
+          <w:tab w:val="center" w:pos="6120"/>
+        </w:tabs>
+        <w:autoSpaceDE w:val="0"/>
+        <w:autoSpaceDN w:val="0"/>
+        <w:adjustRightInd w:val="0"/>
+        <w:spacing w:before="0" w:after="0" w:line="240" w:lineRule="auto"/>
+        <w:ind w:left="2160"/>
+        <w:rPr>
+          <w:rFonts w:asciiTheme="minorHAnsi" w:hAnsiTheme="minorHAnsi" w:cstheme="minorHAnsi"/>
+          <w:color w:val="000000"/>
+          <w:sz w:val="22"/>
+          <w:szCs w:val="22"/>
+        </w:rPr>
+      </w:pPr>
+    </w:p>
+    <w:p>
+      <w:pPr>
+        <w:pStyle w:val="ListParagraph"/>
+        <w:tabs>
+          <w:tab w:val="center" w:pos="6120"/>
+        </w:tabs>
+        <w:autoSpaceDE w:val="0"/>
+        <w:autoSpaceDN w:val="0"/>
+        <w:adjustRightInd w:val="0"/>
+        <w:spacing w:before="0" w:after="0" w:line="240" w:lineRule="auto"/>
+        <w:ind w:left="2160"/>
+        <w:rPr>
+          <w:rFonts w:asciiTheme="minorHAnsi" w:hAnsiTheme="minorHAnsi" w:cstheme="minorHAnsi"/>
+          <w:color w:val="000000"/>
+          <w:sz w:val="22"/>
+          <w:szCs w:val="22"/>
+          <w:u w:val="single"/>
+        </w:rPr>
+      </w:pPr>
     </w:p>
     <w:p>
       <w:pPr>
@@ -22225,17 +24638,8 @@
           <w:sz w:val="24"/>
           <w:szCs w:val="24"/>
         </w:rPr>
-        <w:t xml:space="preserve">A build definition that consists of multiple project configurations is termed as a multiproject build. These are extremely useful when your project is a combination of two or more modules. If they depend on one another, </w:t>
-      </w:r>
-      <w:r>
-        <w:rPr>
-          <w:rFonts w:cs="Book Antiqua"/>
-          <w:color w:val="000000"/>
-          <w:sz w:val="24"/>
-          <w:szCs w:val="24"/>
-        </w:rPr>
         <w:lastRenderedPageBreak/>
-        <w:t>you could also specify the dependencies so that whenever a change is made to one project, it is reflected in the projects that depend on it.</w:t>
+        <w:t>A build definition that consists of multiple project configurations is termed as a multiproject build. These are extremely useful when your project is a combination of two or more modules. If they depend on one another, you could also specify the dependencies so that whenever a change is made to one project, it is reflected in the projects that depend on it.</w:t>
       </w:r>
     </w:p>
     <w:p>
@@ -22371,7 +24775,7 @@
                     <pic:cNvPicPr/>
                   </pic:nvPicPr>
                   <pic:blipFill>
-                    <a:blip r:embed="rId39"/>
+                    <a:blip r:embed="rId43"/>
                     <a:stretch>
                       <a:fillRect/>
                     </a:stretch>
@@ -22755,6 +25159,7 @@
           <w:sz w:val="24"/>
           <w:szCs w:val="24"/>
         </w:rPr>
+        <w:lastRenderedPageBreak/>
         <w:t>com.main.test (under MultiProjectSBT)</w:t>
       </w:r>
     </w:p>
@@ -22797,7 +25202,6 @@
           <w:sz w:val="24"/>
           <w:szCs w:val="24"/>
         </w:rPr>
-        <w:lastRenderedPageBreak/>
         <w:t>com.sp2.test    (under subproject2)</w:t>
       </w:r>
     </w:p>
@@ -22945,9 +25349,9 @@
             <o:lock v:ext="edit" aspectratio="t"/>
           </v:shapetype>
           <v:shape id="_x0000_i1025" type="#_x0000_t75" style="width:79.5pt;height:40.7pt" o:ole="">
-            <v:imagedata r:id="rId40" o:title=""/>
+            <v:imagedata r:id="rId44" o:title=""/>
           </v:shape>
-          <o:OLEObject Type="Embed" ProgID="Package" ShapeID="_x0000_i1025" DrawAspect="Content" ObjectID="_1499165584" r:id="rId41"/>
+          <o:OLEObject Type="Embed" ProgID="Package" ShapeID="_x0000_i1025" DrawAspect="Content" ObjectID="_1499170780" r:id="rId45"/>
         </w:object>
       </w:r>
       <w:r>
@@ -22959,9 +25363,9 @@
         </w:rPr>
         <w:object w:dxaOrig="1305" w:dyaOrig="810">
           <v:shape id="_x0000_i1026" type="#_x0000_t75" style="width:65.1pt;height:40.7pt" o:ole="">
-            <v:imagedata r:id="rId42" o:title=""/>
+            <v:imagedata r:id="rId46" o:title=""/>
           </v:shape>
-          <o:OLEObject Type="Embed" ProgID="Package" ShapeID="_x0000_i1026" DrawAspect="Content" ObjectID="_1499165585" r:id="rId43"/>
+          <o:OLEObject Type="Embed" ProgID="Package" ShapeID="_x0000_i1026" DrawAspect="Content" ObjectID="_1499170781" r:id="rId47"/>
         </w:object>
       </w:r>
       <w:r>
@@ -22973,9 +25377,9 @@
         </w:rPr>
         <w:object w:dxaOrig="1170" w:dyaOrig="810">
           <v:shape id="_x0000_i1027" type="#_x0000_t75" style="width:58.25pt;height:40.7pt" o:ole="">
-            <v:imagedata r:id="rId44" o:title=""/>
+            <v:imagedata r:id="rId48" o:title=""/>
           </v:shape>
-          <o:OLEObject Type="Embed" ProgID="Package" ShapeID="_x0000_i1027" DrawAspect="Content" ObjectID="_1499165586" r:id="rId45"/>
+          <o:OLEObject Type="Embed" ProgID="Package" ShapeID="_x0000_i1027" DrawAspect="Content" ObjectID="_1499170782" r:id="rId49"/>
         </w:object>
       </w:r>
       <w:r>
@@ -22987,9 +25391,9 @@
         </w:rPr>
         <w:object w:dxaOrig="1276" w:dyaOrig="811">
           <v:shape id="_x0000_i1028" type="#_x0000_t75" style="width:63.85pt;height:40.7pt" o:ole="">
-            <v:imagedata r:id="rId46" o:title=""/>
+            <v:imagedata r:id="rId50" o:title=""/>
           </v:shape>
-          <o:OLEObject Type="Embed" ProgID="Package" ShapeID="_x0000_i1028" DrawAspect="Content" ObjectID="_1499165587" r:id="rId47"/>
+          <o:OLEObject Type="Embed" ProgID="Package" ShapeID="_x0000_i1028" DrawAspect="Content" ObjectID="_1499170783" r:id="rId51"/>
         </w:object>
       </w:r>
       <w:r>
@@ -23001,9 +25405,9 @@
         </w:rPr>
         <w:object w:dxaOrig="2205" w:dyaOrig="810">
           <v:shape id="_x0000_i1029" type="#_x0000_t75" style="width:110.2pt;height:40.7pt" o:ole="">
-            <v:imagedata r:id="rId48" o:title=""/>
+            <v:imagedata r:id="rId52" o:title=""/>
           </v:shape>
-          <o:OLEObject Type="Embed" ProgID="Package" ShapeID="_x0000_i1029" DrawAspect="Content" ObjectID="_1499165588" r:id="rId49"/>
+          <o:OLEObject Type="Embed" ProgID="Package" ShapeID="_x0000_i1029" DrawAspect="Content" ObjectID="_1499170784" r:id="rId53"/>
         </w:object>
       </w:r>
     </w:p>
@@ -23144,7 +25548,7 @@
                     <pic:cNvPicPr/>
                   </pic:nvPicPr>
                   <pic:blipFill>
-                    <a:blip r:embed="rId50"/>
+                    <a:blip r:embed="rId54"/>
                     <a:stretch>
                       <a:fillRect/>
                     </a:stretch>
@@ -23299,9 +25703,9 @@
         </w:rPr>
         <w:object w:dxaOrig="871" w:dyaOrig="811">
           <v:shape id="_x0000_i1030" type="#_x0000_t75" style="width:43.2pt;height:40.7pt" o:ole="">
-            <v:imagedata r:id="rId51" o:title=""/>
+            <v:imagedata r:id="rId55" o:title=""/>
           </v:shape>
-          <o:OLEObject Type="Embed" ProgID="Package" ShapeID="_x0000_i1030" DrawAspect="Content" ObjectID="_1499165589" r:id="rId52"/>
+          <o:OLEObject Type="Embed" ProgID="Package" ShapeID="_x0000_i1030" DrawAspect="Content" ObjectID="_1499170785" r:id="rId56"/>
         </w:object>
       </w:r>
       <w:r>
@@ -23313,9 +25717,9 @@
         </w:rPr>
         <w:object w:dxaOrig="871" w:dyaOrig="811">
           <v:shape id="_x0000_i1031" type="#_x0000_t75" style="width:43.2pt;height:40.7pt" o:ole="">
-            <v:imagedata r:id="rId51" o:title=""/>
+            <v:imagedata r:id="rId55" o:title=""/>
           </v:shape>
-          <o:OLEObject Type="Embed" ProgID="Package" ShapeID="_x0000_i1031" DrawAspect="Content" ObjectID="_1499165590" r:id="rId53"/>
+          <o:OLEObject Type="Embed" ProgID="Package" ShapeID="_x0000_i1031" DrawAspect="Content" ObjectID="_1499170786" r:id="rId57"/>
         </w:object>
       </w:r>
       <w:r>
@@ -23327,9 +25731,9 @@
         </w:rPr>
         <w:object w:dxaOrig="871" w:dyaOrig="811">
           <v:shape id="_x0000_i1032" type="#_x0000_t75" style="width:43.2pt;height:40.7pt" o:ole="">
-            <v:imagedata r:id="rId51" o:title=""/>
+            <v:imagedata r:id="rId55" o:title=""/>
           </v:shape>
-          <o:OLEObject Type="Embed" ProgID="Package" ShapeID="_x0000_i1032" DrawAspect="Content" ObjectID="_1499165591" r:id="rId54"/>
+          <o:OLEObject Type="Embed" ProgID="Package" ShapeID="_x0000_i1032" DrawAspect="Content" ObjectID="_1499170787" r:id="rId58"/>
         </w:object>
       </w:r>
     </w:p>
@@ -23373,288 +25777,6 @@
             <wp:extent cx="1307622" cy="2181225"/>
             <wp:effectExtent l="0" t="0" r="6985" b="0"/>
             <wp:docPr id="13" name="Picture 13"/>
-            <wp:cNvGraphicFramePr>
-              <a:graphicFrameLocks xmlns:a="http://schemas.openxmlformats.org/drawingml/2006/main" noChangeAspect="1"/>
-            </wp:cNvGraphicFramePr>
-            <a:graphic xmlns:a="http://schemas.openxmlformats.org/drawingml/2006/main">
-              <a:graphicData uri="http://schemas.openxmlformats.org/drawingml/2006/picture">
-                <pic:pic xmlns:pic="http://schemas.openxmlformats.org/drawingml/2006/picture">
-                  <pic:nvPicPr>
-                    <pic:cNvPr id="0" name=""/>
-                    <pic:cNvPicPr/>
-                  </pic:nvPicPr>
-                  <pic:blipFill>
-                    <a:blip r:embed="rId55"/>
-                    <a:stretch>
-                      <a:fillRect/>
-                    </a:stretch>
-                  </pic:blipFill>
-                  <pic:spPr>
-                    <a:xfrm>
-                      <a:off x="0" y="0"/>
-                      <a:ext cx="1307622" cy="2181225"/>
-                    </a:xfrm>
-                    <a:prstGeom prst="rect">
-                      <a:avLst/>
-                    </a:prstGeom>
-                  </pic:spPr>
-                </pic:pic>
-              </a:graphicData>
-            </a:graphic>
-          </wp:inline>
-        </w:drawing>
-      </w:r>
-    </w:p>
-    <w:p>
-      <w:pPr>
-        <w:pStyle w:val="ListParagraph"/>
-        <w:tabs>
-          <w:tab w:val="left" w:pos="8295"/>
-        </w:tabs>
-        <w:spacing w:before="120" w:after="0"/>
-        <w:rPr>
-          <w:rFonts w:asciiTheme="minorHAnsi" w:hAnsiTheme="minorHAnsi"/>
-          <w:color w:val="262626" w:themeColor="text1" w:themeTint="D9"/>
-          <w:sz w:val="24"/>
-          <w:szCs w:val="24"/>
-        </w:rPr>
-      </w:pPr>
-    </w:p>
-    <w:p>
-      <w:pPr>
-        <w:pStyle w:val="ListParagraph"/>
-        <w:tabs>
-          <w:tab w:val="left" w:pos="8295"/>
-        </w:tabs>
-        <w:spacing w:before="120" w:after="0"/>
-        <w:rPr>
-          <w:rFonts w:asciiTheme="minorHAnsi" w:hAnsiTheme="minorHAnsi"/>
-          <w:color w:val="262626" w:themeColor="text1" w:themeTint="D9"/>
-          <w:sz w:val="24"/>
-          <w:szCs w:val="24"/>
-        </w:rPr>
-      </w:pPr>
-      <w:r>
-        <w:rPr>
-          <w:rFonts w:asciiTheme="minorHAnsi" w:hAnsiTheme="minorHAnsi"/>
-          <w:color w:val="262626" w:themeColor="text1" w:themeTint="D9"/>
-          <w:sz w:val="24"/>
-          <w:szCs w:val="24"/>
-        </w:rPr>
-        <w:t>We have configured two module i.e. sp1 and sp2 into our</w:t>
-      </w:r>
-      <w:r>
-        <w:rPr>
-          <w:rFonts w:asciiTheme="minorHAnsi" w:hAnsiTheme="minorHAnsi"/>
-          <w:color w:val="262626" w:themeColor="text1" w:themeTint="D9"/>
-          <w:sz w:val="24"/>
-          <w:szCs w:val="24"/>
-        </w:rPr>
-        <w:t xml:space="preserve"> parent build.sbt (i.e. the one under MultiProjectSBT directory)</w:t>
-      </w:r>
-      <w:r>
-        <w:rPr>
-          <w:rFonts w:asciiTheme="minorHAnsi" w:hAnsiTheme="minorHAnsi"/>
-          <w:color w:val="262626" w:themeColor="text1" w:themeTint="D9"/>
-          <w:sz w:val="24"/>
-          <w:szCs w:val="24"/>
-        </w:rPr>
-        <w:t xml:space="preserve"> . Here ‘dependsOn’ configuration describe that sp2 module is dependent on sp1, It means you can’t build sp2 without building sp1 module.</w:t>
-      </w:r>
-    </w:p>
-    <w:p>
-      <w:pPr>
-        <w:pStyle w:val="ListParagraph"/>
-        <w:tabs>
-          <w:tab w:val="left" w:pos="2255"/>
-        </w:tabs>
-        <w:spacing w:before="120" w:after="0"/>
-        <w:rPr>
-          <w:rFonts w:asciiTheme="minorHAnsi" w:hAnsiTheme="minorHAnsi"/>
-          <w:color w:val="262626" w:themeColor="text1" w:themeTint="D9"/>
-          <w:sz w:val="24"/>
-          <w:szCs w:val="24"/>
-        </w:rPr>
-      </w:pPr>
-      <w:r>
-        <w:rPr>
-          <w:rFonts w:asciiTheme="minorHAnsi" w:hAnsiTheme="minorHAnsi"/>
-          <w:color w:val="262626" w:themeColor="text1" w:themeTint="D9"/>
-          <w:sz w:val="24"/>
-          <w:szCs w:val="24"/>
-        </w:rPr>
-        <w:tab/>
-      </w:r>
-    </w:p>
-    <w:p>
-      <w:pPr>
-        <w:pStyle w:val="ListParagraph"/>
-        <w:tabs>
-          <w:tab w:val="left" w:pos="2255"/>
-        </w:tabs>
-        <w:spacing w:before="120" w:after="0"/>
-        <w:rPr>
-          <w:rFonts w:asciiTheme="minorHAnsi" w:hAnsiTheme="minorHAnsi"/>
-          <w:color w:val="262626" w:themeColor="text1" w:themeTint="D9"/>
-          <w:sz w:val="24"/>
-          <w:szCs w:val="24"/>
-        </w:rPr>
-      </w:pPr>
-    </w:p>
-    <w:p>
-      <w:pPr>
-        <w:pStyle w:val="ListParagraph"/>
-        <w:tabs>
-          <w:tab w:val="left" w:pos="2255"/>
-        </w:tabs>
-        <w:spacing w:before="120" w:after="0"/>
-        <w:rPr>
-          <w:rFonts w:asciiTheme="minorHAnsi" w:hAnsiTheme="minorHAnsi"/>
-          <w:color w:val="262626" w:themeColor="text1" w:themeTint="D9"/>
-          <w:sz w:val="24"/>
-          <w:szCs w:val="24"/>
-        </w:rPr>
-      </w:pPr>
-      <w:r>
-        <w:rPr>
-          <w:noProof/>
-          <w:lang w:bidi="ar-SA"/>
-        </w:rPr>
-        <w:drawing>
-          <wp:inline distT="0" distB="0" distL="0" distR="0" wp14:anchorId="70D64FFA" wp14:editId="5428D72B">
-            <wp:extent cx="3769743" cy="1206237"/>
-            <wp:effectExtent l="0" t="0" r="2540" b="0"/>
-            <wp:docPr id="20" name="Picture 20"/>
-            <wp:cNvGraphicFramePr>
-              <a:graphicFrameLocks xmlns:a="http://schemas.openxmlformats.org/drawingml/2006/main" noChangeAspect="1"/>
-            </wp:cNvGraphicFramePr>
-            <a:graphic xmlns:a="http://schemas.openxmlformats.org/drawingml/2006/main">
-              <a:graphicData uri="http://schemas.openxmlformats.org/drawingml/2006/picture">
-                <pic:pic xmlns:pic="http://schemas.openxmlformats.org/drawingml/2006/picture">
-                  <pic:nvPicPr>
-                    <pic:cNvPr id="0" name=""/>
-                    <pic:cNvPicPr/>
-                  </pic:nvPicPr>
-                  <pic:blipFill>
-                    <a:blip r:embed="rId56"/>
-                    <a:stretch>
-                      <a:fillRect/>
-                    </a:stretch>
-                  </pic:blipFill>
-                  <pic:spPr>
-                    <a:xfrm>
-                      <a:off x="0" y="0"/>
-                      <a:ext cx="3769743" cy="1206237"/>
-                    </a:xfrm>
-                    <a:prstGeom prst="rect">
-                      <a:avLst/>
-                    </a:prstGeom>
-                  </pic:spPr>
-                </pic:pic>
-              </a:graphicData>
-            </a:graphic>
-          </wp:inline>
-        </w:drawing>
-      </w:r>
-    </w:p>
-    <w:p>
-      <w:pPr>
-        <w:pStyle w:val="ListParagraph"/>
-        <w:tabs>
-          <w:tab w:val="left" w:pos="8295"/>
-        </w:tabs>
-        <w:spacing w:before="120" w:after="0"/>
-        <w:rPr>
-          <w:rFonts w:asciiTheme="minorHAnsi" w:hAnsiTheme="minorHAnsi"/>
-          <w:color w:val="262626" w:themeColor="text1" w:themeTint="D9"/>
-          <w:sz w:val="24"/>
-          <w:szCs w:val="24"/>
-        </w:rPr>
-      </w:pPr>
-    </w:p>
-    <w:p>
-      <w:pPr>
-        <w:pStyle w:val="ListParagraph"/>
-        <w:tabs>
-          <w:tab w:val="left" w:pos="8295"/>
-        </w:tabs>
-        <w:spacing w:before="120" w:after="0"/>
-        <w:rPr>
-          <w:rFonts w:asciiTheme="minorHAnsi" w:hAnsiTheme="minorHAnsi"/>
-          <w:color w:val="262626" w:themeColor="text1" w:themeTint="D9"/>
-          <w:sz w:val="24"/>
-          <w:szCs w:val="24"/>
-        </w:rPr>
-      </w:pPr>
-      <w:r>
-        <w:rPr>
-          <w:rFonts w:asciiTheme="minorHAnsi" w:hAnsiTheme="minorHAnsi"/>
-          <w:color w:val="262626" w:themeColor="text1" w:themeTint="D9"/>
-          <w:sz w:val="24"/>
-          <w:szCs w:val="24"/>
-        </w:rPr>
-        <w:t>Finally we should have following build.properties into MultiProject’s project folder:</w:t>
-      </w:r>
-    </w:p>
-    <w:p>
-      <w:pPr>
-        <w:pStyle w:val="ListParagraph"/>
-        <w:spacing w:before="120" w:after="0"/>
-        <w:rPr>
-          <w:rFonts w:asciiTheme="minorHAnsi" w:hAnsiTheme="minorHAnsi"/>
-          <w:color w:val="262626" w:themeColor="text1" w:themeTint="D9"/>
-          <w:sz w:val="24"/>
-          <w:szCs w:val="24"/>
-        </w:rPr>
-      </w:pPr>
-      <w:r>
-        <w:rPr>
-          <w:rFonts w:asciiTheme="minorHAnsi" w:hAnsiTheme="minorHAnsi"/>
-          <w:color w:val="262626" w:themeColor="text1" w:themeTint="D9"/>
-          <w:sz w:val="24"/>
-          <w:szCs w:val="24"/>
-        </w:rPr>
-        <w:object w:dxaOrig="1575" w:dyaOrig="811">
-          <v:shape id="_x0000_i1033" type="#_x0000_t75" style="width:78.9pt;height:40.7pt" o:ole="">
-            <v:imagedata r:id="rId57" o:title=""/>
-          </v:shape>
-          <o:OLEObject Type="Embed" ProgID="Package" ShapeID="_x0000_i1033" DrawAspect="Content" ObjectID="_1499165592" r:id="rId58"/>
-        </w:object>
-      </w:r>
-    </w:p>
-    <w:p>
-      <w:pPr>
-        <w:pStyle w:val="ListParagraph"/>
-        <w:spacing w:before="120" w:after="0"/>
-        <w:rPr>
-          <w:rFonts w:asciiTheme="minorHAnsi" w:hAnsiTheme="minorHAnsi"/>
-          <w:color w:val="262626" w:themeColor="text1" w:themeTint="D9"/>
-          <w:sz w:val="24"/>
-          <w:szCs w:val="24"/>
-        </w:rPr>
-      </w:pPr>
-    </w:p>
-    <w:p>
-      <w:pPr>
-        <w:pStyle w:val="ListParagraph"/>
-        <w:spacing w:before="120" w:after="0"/>
-        <w:rPr>
-          <w:rFonts w:asciiTheme="minorHAnsi" w:hAnsiTheme="minorHAnsi"/>
-          <w:color w:val="262626" w:themeColor="text1" w:themeTint="D9"/>
-          <w:sz w:val="24"/>
-          <w:szCs w:val="24"/>
-        </w:rPr>
-      </w:pPr>
-      <w:r>
-        <w:rPr>
-          <w:noProof/>
-          <w:lang w:bidi="ar-SA"/>
-        </w:rPr>
-        <w:drawing>
-          <wp:inline distT="0" distB="0" distL="0" distR="0" wp14:anchorId="099D44A3" wp14:editId="613FEE5E">
-            <wp:extent cx="1387464" cy="1743075"/>
-            <wp:effectExtent l="0" t="0" r="3810" b="0"/>
-            <wp:docPr id="15" name="Picture 15"/>
             <wp:cNvGraphicFramePr>
               <a:graphicFrameLocks xmlns:a="http://schemas.openxmlformats.org/drawingml/2006/main" noChangeAspect="1"/>
             </wp:cNvGraphicFramePr>
@@ -23674,6 +25796,288 @@
                   <pic:spPr>
                     <a:xfrm>
                       <a:off x="0" y="0"/>
+                      <a:ext cx="1307622" cy="2181225"/>
+                    </a:xfrm>
+                    <a:prstGeom prst="rect">
+                      <a:avLst/>
+                    </a:prstGeom>
+                  </pic:spPr>
+                </pic:pic>
+              </a:graphicData>
+            </a:graphic>
+          </wp:inline>
+        </w:drawing>
+      </w:r>
+    </w:p>
+    <w:p>
+      <w:pPr>
+        <w:pStyle w:val="ListParagraph"/>
+        <w:tabs>
+          <w:tab w:val="left" w:pos="8295"/>
+        </w:tabs>
+        <w:spacing w:before="120" w:after="0"/>
+        <w:rPr>
+          <w:rFonts w:asciiTheme="minorHAnsi" w:hAnsiTheme="minorHAnsi"/>
+          <w:color w:val="262626" w:themeColor="text1" w:themeTint="D9"/>
+          <w:sz w:val="24"/>
+          <w:szCs w:val="24"/>
+        </w:rPr>
+      </w:pPr>
+    </w:p>
+    <w:p>
+      <w:pPr>
+        <w:pStyle w:val="ListParagraph"/>
+        <w:tabs>
+          <w:tab w:val="left" w:pos="8295"/>
+        </w:tabs>
+        <w:spacing w:before="120" w:after="0"/>
+        <w:rPr>
+          <w:rFonts w:asciiTheme="minorHAnsi" w:hAnsiTheme="minorHAnsi"/>
+          <w:color w:val="262626" w:themeColor="text1" w:themeTint="D9"/>
+          <w:sz w:val="24"/>
+          <w:szCs w:val="24"/>
+        </w:rPr>
+      </w:pPr>
+      <w:r>
+        <w:rPr>
+          <w:rFonts w:asciiTheme="minorHAnsi" w:hAnsiTheme="minorHAnsi"/>
+          <w:color w:val="262626" w:themeColor="text1" w:themeTint="D9"/>
+          <w:sz w:val="24"/>
+          <w:szCs w:val="24"/>
+        </w:rPr>
+        <w:t>We have configured two module i.e. sp1 and sp2 into our</w:t>
+      </w:r>
+      <w:r>
+        <w:rPr>
+          <w:rFonts w:asciiTheme="minorHAnsi" w:hAnsiTheme="minorHAnsi"/>
+          <w:color w:val="262626" w:themeColor="text1" w:themeTint="D9"/>
+          <w:sz w:val="24"/>
+          <w:szCs w:val="24"/>
+        </w:rPr>
+        <w:t xml:space="preserve"> parent build.sbt (i.e. the one under MultiProjectSBT directory)</w:t>
+      </w:r>
+      <w:r>
+        <w:rPr>
+          <w:rFonts w:asciiTheme="minorHAnsi" w:hAnsiTheme="minorHAnsi"/>
+          <w:color w:val="262626" w:themeColor="text1" w:themeTint="D9"/>
+          <w:sz w:val="24"/>
+          <w:szCs w:val="24"/>
+        </w:rPr>
+        <w:t xml:space="preserve"> . Here ‘dependsOn’ configuration describe that sp2 module is dependent on sp1, It means you can’t build sp2 without building sp1 module.</w:t>
+      </w:r>
+    </w:p>
+    <w:p>
+      <w:pPr>
+        <w:pStyle w:val="ListParagraph"/>
+        <w:tabs>
+          <w:tab w:val="left" w:pos="2255"/>
+        </w:tabs>
+        <w:spacing w:before="120" w:after="0"/>
+        <w:rPr>
+          <w:rFonts w:asciiTheme="minorHAnsi" w:hAnsiTheme="minorHAnsi"/>
+          <w:color w:val="262626" w:themeColor="text1" w:themeTint="D9"/>
+          <w:sz w:val="24"/>
+          <w:szCs w:val="24"/>
+        </w:rPr>
+      </w:pPr>
+      <w:r>
+        <w:rPr>
+          <w:rFonts w:asciiTheme="minorHAnsi" w:hAnsiTheme="minorHAnsi"/>
+          <w:color w:val="262626" w:themeColor="text1" w:themeTint="D9"/>
+          <w:sz w:val="24"/>
+          <w:szCs w:val="24"/>
+        </w:rPr>
+        <w:tab/>
+      </w:r>
+    </w:p>
+    <w:p>
+      <w:pPr>
+        <w:pStyle w:val="ListParagraph"/>
+        <w:tabs>
+          <w:tab w:val="left" w:pos="2255"/>
+        </w:tabs>
+        <w:spacing w:before="120" w:after="0"/>
+        <w:rPr>
+          <w:rFonts w:asciiTheme="minorHAnsi" w:hAnsiTheme="minorHAnsi"/>
+          <w:color w:val="262626" w:themeColor="text1" w:themeTint="D9"/>
+          <w:sz w:val="24"/>
+          <w:szCs w:val="24"/>
+        </w:rPr>
+      </w:pPr>
+    </w:p>
+    <w:p>
+      <w:pPr>
+        <w:pStyle w:val="ListParagraph"/>
+        <w:tabs>
+          <w:tab w:val="left" w:pos="2255"/>
+        </w:tabs>
+        <w:spacing w:before="120" w:after="0"/>
+        <w:rPr>
+          <w:rFonts w:asciiTheme="minorHAnsi" w:hAnsiTheme="minorHAnsi"/>
+          <w:color w:val="262626" w:themeColor="text1" w:themeTint="D9"/>
+          <w:sz w:val="24"/>
+          <w:szCs w:val="24"/>
+        </w:rPr>
+      </w:pPr>
+      <w:r>
+        <w:rPr>
+          <w:noProof/>
+          <w:lang w:bidi="ar-SA"/>
+        </w:rPr>
+        <w:drawing>
+          <wp:inline distT="0" distB="0" distL="0" distR="0" wp14:anchorId="70D64FFA" wp14:editId="5428D72B">
+            <wp:extent cx="3769743" cy="1206237"/>
+            <wp:effectExtent l="0" t="0" r="2540" b="0"/>
+            <wp:docPr id="20" name="Picture 20"/>
+            <wp:cNvGraphicFramePr>
+              <a:graphicFrameLocks xmlns:a="http://schemas.openxmlformats.org/drawingml/2006/main" noChangeAspect="1"/>
+            </wp:cNvGraphicFramePr>
+            <a:graphic xmlns:a="http://schemas.openxmlformats.org/drawingml/2006/main">
+              <a:graphicData uri="http://schemas.openxmlformats.org/drawingml/2006/picture">
+                <pic:pic xmlns:pic="http://schemas.openxmlformats.org/drawingml/2006/picture">
+                  <pic:nvPicPr>
+                    <pic:cNvPr id="0" name=""/>
+                    <pic:cNvPicPr/>
+                  </pic:nvPicPr>
+                  <pic:blipFill>
+                    <a:blip r:embed="rId60"/>
+                    <a:stretch>
+                      <a:fillRect/>
+                    </a:stretch>
+                  </pic:blipFill>
+                  <pic:spPr>
+                    <a:xfrm>
+                      <a:off x="0" y="0"/>
+                      <a:ext cx="3769743" cy="1206237"/>
+                    </a:xfrm>
+                    <a:prstGeom prst="rect">
+                      <a:avLst/>
+                    </a:prstGeom>
+                  </pic:spPr>
+                </pic:pic>
+              </a:graphicData>
+            </a:graphic>
+          </wp:inline>
+        </w:drawing>
+      </w:r>
+    </w:p>
+    <w:p>
+      <w:pPr>
+        <w:pStyle w:val="ListParagraph"/>
+        <w:tabs>
+          <w:tab w:val="left" w:pos="8295"/>
+        </w:tabs>
+        <w:spacing w:before="120" w:after="0"/>
+        <w:rPr>
+          <w:rFonts w:asciiTheme="minorHAnsi" w:hAnsiTheme="minorHAnsi"/>
+          <w:color w:val="262626" w:themeColor="text1" w:themeTint="D9"/>
+          <w:sz w:val="24"/>
+          <w:szCs w:val="24"/>
+        </w:rPr>
+      </w:pPr>
+    </w:p>
+    <w:p>
+      <w:pPr>
+        <w:pStyle w:val="ListParagraph"/>
+        <w:tabs>
+          <w:tab w:val="left" w:pos="8295"/>
+        </w:tabs>
+        <w:spacing w:before="120" w:after="0"/>
+        <w:rPr>
+          <w:rFonts w:asciiTheme="minorHAnsi" w:hAnsiTheme="minorHAnsi"/>
+          <w:color w:val="262626" w:themeColor="text1" w:themeTint="D9"/>
+          <w:sz w:val="24"/>
+          <w:szCs w:val="24"/>
+        </w:rPr>
+      </w:pPr>
+      <w:r>
+        <w:rPr>
+          <w:rFonts w:asciiTheme="minorHAnsi" w:hAnsiTheme="minorHAnsi"/>
+          <w:color w:val="262626" w:themeColor="text1" w:themeTint="D9"/>
+          <w:sz w:val="24"/>
+          <w:szCs w:val="24"/>
+        </w:rPr>
+        <w:t>Finally we should have following build.properties into MultiProject’s project folder:</w:t>
+      </w:r>
+    </w:p>
+    <w:p>
+      <w:pPr>
+        <w:pStyle w:val="ListParagraph"/>
+        <w:spacing w:before="120" w:after="0"/>
+        <w:rPr>
+          <w:rFonts w:asciiTheme="minorHAnsi" w:hAnsiTheme="minorHAnsi"/>
+          <w:color w:val="262626" w:themeColor="text1" w:themeTint="D9"/>
+          <w:sz w:val="24"/>
+          <w:szCs w:val="24"/>
+        </w:rPr>
+      </w:pPr>
+      <w:r>
+        <w:rPr>
+          <w:rFonts w:asciiTheme="minorHAnsi" w:hAnsiTheme="minorHAnsi"/>
+          <w:color w:val="262626" w:themeColor="text1" w:themeTint="D9"/>
+          <w:sz w:val="24"/>
+          <w:szCs w:val="24"/>
+        </w:rPr>
+        <w:object w:dxaOrig="1575" w:dyaOrig="811">
+          <v:shape id="_x0000_i1033" type="#_x0000_t75" style="width:78.9pt;height:40.7pt" o:ole="">
+            <v:imagedata r:id="rId61" o:title=""/>
+          </v:shape>
+          <o:OLEObject Type="Embed" ProgID="Package" ShapeID="_x0000_i1033" DrawAspect="Content" ObjectID="_1499170788" r:id="rId62"/>
+        </w:object>
+      </w:r>
+    </w:p>
+    <w:p>
+      <w:pPr>
+        <w:pStyle w:val="ListParagraph"/>
+        <w:spacing w:before="120" w:after="0"/>
+        <w:rPr>
+          <w:rFonts w:asciiTheme="minorHAnsi" w:hAnsiTheme="minorHAnsi"/>
+          <w:color w:val="262626" w:themeColor="text1" w:themeTint="D9"/>
+          <w:sz w:val="24"/>
+          <w:szCs w:val="24"/>
+        </w:rPr>
+      </w:pPr>
+    </w:p>
+    <w:p>
+      <w:pPr>
+        <w:pStyle w:val="ListParagraph"/>
+        <w:spacing w:before="120" w:after="0"/>
+        <w:rPr>
+          <w:rFonts w:asciiTheme="minorHAnsi" w:hAnsiTheme="minorHAnsi"/>
+          <w:color w:val="262626" w:themeColor="text1" w:themeTint="D9"/>
+          <w:sz w:val="24"/>
+          <w:szCs w:val="24"/>
+        </w:rPr>
+      </w:pPr>
+      <w:r>
+        <w:rPr>
+          <w:noProof/>
+          <w:lang w:bidi="ar-SA"/>
+        </w:rPr>
+        <w:drawing>
+          <wp:inline distT="0" distB="0" distL="0" distR="0" wp14:anchorId="099D44A3" wp14:editId="613FEE5E">
+            <wp:extent cx="1387464" cy="1743075"/>
+            <wp:effectExtent l="0" t="0" r="3810" b="0"/>
+            <wp:docPr id="15" name="Picture 15"/>
+            <wp:cNvGraphicFramePr>
+              <a:graphicFrameLocks xmlns:a="http://schemas.openxmlformats.org/drawingml/2006/main" noChangeAspect="1"/>
+            </wp:cNvGraphicFramePr>
+            <a:graphic xmlns:a="http://schemas.openxmlformats.org/drawingml/2006/main">
+              <a:graphicData uri="http://schemas.openxmlformats.org/drawingml/2006/picture">
+                <pic:pic xmlns:pic="http://schemas.openxmlformats.org/drawingml/2006/picture">
+                  <pic:nvPicPr>
+                    <pic:cNvPr id="0" name=""/>
+                    <pic:cNvPicPr/>
+                  </pic:nvPicPr>
+                  <pic:blipFill>
+                    <a:blip r:embed="rId63"/>
+                    <a:stretch>
+                      <a:fillRect/>
+                    </a:stretch>
+                  </pic:blipFill>
+                  <pic:spPr>
+                    <a:xfrm>
+                      <a:off x="0" y="0"/>
                       <a:ext cx="1387464" cy="1743075"/>
                     </a:xfrm>
                     <a:prstGeom prst="rect">
@@ -23973,7 +26377,7 @@
                     </pic:cNvPicPr>
                   </pic:nvPicPr>
                   <pic:blipFill>
-                    <a:blip r:embed="rId60">
+                    <a:blip r:embed="rId64">
                       <a:extLst>
                         <a:ext uri="{28A0092B-C50C-407E-A947-70E740481C1C}">
                           <a14:useLocalDpi xmlns:a14="http://schemas.microsoft.com/office/drawing/2010/main" val="0"/>
@@ -24195,7 +26599,7 @@
                     <pic:cNvPicPr/>
                   </pic:nvPicPr>
                   <pic:blipFill>
-                    <a:blip r:embed="rId61">
+                    <a:blip r:embed="rId65">
                       <a:extLst>
                         <a:ext uri="{28A0092B-C50C-407E-A947-70E740481C1C}">
                           <a14:useLocalDpi xmlns:a14="http://schemas.microsoft.com/office/drawing/2010/main" val="0"/>
@@ -24351,7 +26755,7 @@
                     <pic:cNvPicPr/>
                   </pic:nvPicPr>
                   <pic:blipFill>
-                    <a:blip r:embed="rId62"/>
+                    <a:blip r:embed="rId66"/>
                     <a:stretch>
                       <a:fillRect/>
                     </a:stretch>
@@ -24458,7 +26862,7 @@
                     <pic:cNvPicPr/>
                   </pic:nvPicPr>
                   <pic:blipFill>
-                    <a:blip r:embed="rId63"/>
+                    <a:blip r:embed="rId67"/>
                     <a:stretch>
                       <a:fillRect/>
                     </a:stretch>
@@ -24695,7 +27099,7 @@
                     <pic:cNvPicPr/>
                   </pic:nvPicPr>
                   <pic:blipFill>
-                    <a:blip r:embed="rId64"/>
+                    <a:blip r:embed="rId68"/>
                     <a:stretch>
                       <a:fillRect/>
                     </a:stretch>
@@ -25009,9 +27413,9 @@
       <w:bookmarkEnd w:id="78"/>
     </w:p>
     <w:sectPr>
-      <w:headerReference w:type="default" r:id="rId65"/>
-      <w:footerReference w:type="default" r:id="rId66"/>
-      <w:footerReference w:type="first" r:id="rId67"/>
+      <w:headerReference w:type="default" r:id="rId69"/>
+      <w:footerReference w:type="default" r:id="rId70"/>
+      <w:footerReference w:type="first" r:id="rId71"/>
       <w:pgSz w:w="12240" w:h="15840"/>
       <w:pgMar w:top="720" w:right="720" w:bottom="720" w:left="720" w:header="706" w:footer="706" w:gutter="0"/>
       <w:pgBorders w:offsetFrom="page">
@@ -25090,7 +27494,7 @@
       <w:rPr>
         <w:noProof/>
       </w:rPr>
-      <w:t>17</w:t>
+      <w:t>18</w:t>
     </w:r>
     <w:r>
       <w:fldChar w:fldCharType="end"/>
@@ -25716,16 +28120,16 @@
     </w:lvl>
   </w:abstractNum>
   <w:abstractNum w:abstractNumId="9">
-    <w:nsid w:val="076D225E"/>
+    <w:nsid w:val="0639766F"/>
     <w:multiLevelType w:val="hybridMultilevel"/>
-    <w:tmpl w:val="7340E778"/>
+    <w:tmpl w:val="872E917E"/>
     <w:lvl w:ilvl="0" w:tplc="04090001">
       <w:start w:val="1"/>
       <w:numFmt w:val="bullet"/>
       <w:lvlText w:val=""/>
       <w:lvlJc w:val="left"/>
       <w:pPr>
-        <w:ind w:left="720" w:hanging="360"/>
+        <w:ind w:left="2880" w:hanging="360"/>
       </w:pPr>
       <w:rPr>
         <w:rFonts w:ascii="Symbol" w:hAnsi="Symbol" w:hint="default"/>
@@ -25737,7 +28141,7 @@
       <w:lvlText w:val="o"/>
       <w:lvlJc w:val="left"/>
       <w:pPr>
-        <w:ind w:left="1440" w:hanging="360"/>
+        <w:ind w:left="3600" w:hanging="360"/>
       </w:pPr>
       <w:rPr>
         <w:rFonts w:ascii="Courier New" w:hAnsi="Courier New" w:cs="Courier New" w:hint="default"/>
@@ -25749,7 +28153,7 @@
       <w:lvlText w:val=""/>
       <w:lvlJc w:val="left"/>
       <w:pPr>
-        <w:ind w:left="2160" w:hanging="360"/>
+        <w:ind w:left="4320" w:hanging="360"/>
       </w:pPr>
       <w:rPr>
         <w:rFonts w:ascii="Wingdings" w:hAnsi="Wingdings" w:hint="default"/>
@@ -25761,7 +28165,7 @@
       <w:lvlText w:val=""/>
       <w:lvlJc w:val="left"/>
       <w:pPr>
-        <w:ind w:left="2880" w:hanging="360"/>
+        <w:ind w:left="5040" w:hanging="360"/>
       </w:pPr>
       <w:rPr>
         <w:rFonts w:ascii="Symbol" w:hAnsi="Symbol" w:hint="default"/>
@@ -25773,7 +28177,7 @@
       <w:lvlText w:val="o"/>
       <w:lvlJc w:val="left"/>
       <w:pPr>
-        <w:ind w:left="3600" w:hanging="360"/>
+        <w:ind w:left="5760" w:hanging="360"/>
       </w:pPr>
       <w:rPr>
         <w:rFonts w:ascii="Courier New" w:hAnsi="Courier New" w:cs="Courier New" w:hint="default"/>
@@ -25785,7 +28189,7 @@
       <w:lvlText w:val=""/>
       <w:lvlJc w:val="left"/>
       <w:pPr>
-        <w:ind w:left="4320" w:hanging="360"/>
+        <w:ind w:left="6480" w:hanging="360"/>
       </w:pPr>
       <w:rPr>
         <w:rFonts w:ascii="Wingdings" w:hAnsi="Wingdings" w:hint="default"/>
@@ -25797,7 +28201,7 @@
       <w:lvlText w:val=""/>
       <w:lvlJc w:val="left"/>
       <w:pPr>
-        <w:ind w:left="5040" w:hanging="360"/>
+        <w:ind w:left="7200" w:hanging="360"/>
       </w:pPr>
       <w:rPr>
         <w:rFonts w:ascii="Symbol" w:hAnsi="Symbol" w:hint="default"/>
@@ -25809,7 +28213,7 @@
       <w:lvlText w:val="o"/>
       <w:lvlJc w:val="left"/>
       <w:pPr>
-        <w:ind w:left="5760" w:hanging="360"/>
+        <w:ind w:left="7920" w:hanging="360"/>
       </w:pPr>
       <w:rPr>
         <w:rFonts w:ascii="Courier New" w:hAnsi="Courier New" w:cs="Courier New" w:hint="default"/>
@@ -25821,7 +28225,7 @@
       <w:lvlText w:val=""/>
       <w:lvlJc w:val="left"/>
       <w:pPr>
-        <w:ind w:left="6480" w:hanging="360"/>
+        <w:ind w:left="8640" w:hanging="360"/>
       </w:pPr>
       <w:rPr>
         <w:rFonts w:ascii="Wingdings" w:hAnsi="Wingdings" w:hint="default"/>
@@ -25829,9 +28233,9 @@
     </w:lvl>
   </w:abstractNum>
   <w:abstractNum w:abstractNumId="10">
-    <w:nsid w:val="14E301B3"/>
+    <w:nsid w:val="076D225E"/>
     <w:multiLevelType w:val="hybridMultilevel"/>
-    <w:tmpl w:val="A92A367C"/>
+    <w:tmpl w:val="7340E778"/>
     <w:lvl w:ilvl="0" w:tplc="04090001">
       <w:start w:val="1"/>
       <w:numFmt w:val="bullet"/>
@@ -25942,6 +28346,119 @@
     </w:lvl>
   </w:abstractNum>
   <w:abstractNum w:abstractNumId="11">
+    <w:nsid w:val="14E301B3"/>
+    <w:multiLevelType w:val="hybridMultilevel"/>
+    <w:tmpl w:val="A92A367C"/>
+    <w:lvl w:ilvl="0" w:tplc="04090001">
+      <w:start w:val="1"/>
+      <w:numFmt w:val="bullet"/>
+      <w:lvlText w:val=""/>
+      <w:lvlJc w:val="left"/>
+      <w:pPr>
+        <w:ind w:left="720" w:hanging="360"/>
+      </w:pPr>
+      <w:rPr>
+        <w:rFonts w:ascii="Symbol" w:hAnsi="Symbol" w:hint="default"/>
+      </w:rPr>
+    </w:lvl>
+    <w:lvl w:ilvl="1" w:tplc="04090003" w:tentative="1">
+      <w:start w:val="1"/>
+      <w:numFmt w:val="bullet"/>
+      <w:lvlText w:val="o"/>
+      <w:lvlJc w:val="left"/>
+      <w:pPr>
+        <w:ind w:left="1440" w:hanging="360"/>
+      </w:pPr>
+      <w:rPr>
+        <w:rFonts w:ascii="Courier New" w:hAnsi="Courier New" w:cs="Courier New" w:hint="default"/>
+      </w:rPr>
+    </w:lvl>
+    <w:lvl w:ilvl="2" w:tplc="04090005" w:tentative="1">
+      <w:start w:val="1"/>
+      <w:numFmt w:val="bullet"/>
+      <w:lvlText w:val=""/>
+      <w:lvlJc w:val="left"/>
+      <w:pPr>
+        <w:ind w:left="2160" w:hanging="360"/>
+      </w:pPr>
+      <w:rPr>
+        <w:rFonts w:ascii="Wingdings" w:hAnsi="Wingdings" w:hint="default"/>
+      </w:rPr>
+    </w:lvl>
+    <w:lvl w:ilvl="3" w:tplc="04090001" w:tentative="1">
+      <w:start w:val="1"/>
+      <w:numFmt w:val="bullet"/>
+      <w:lvlText w:val=""/>
+      <w:lvlJc w:val="left"/>
+      <w:pPr>
+        <w:ind w:left="2880" w:hanging="360"/>
+      </w:pPr>
+      <w:rPr>
+        <w:rFonts w:ascii="Symbol" w:hAnsi="Symbol" w:hint="default"/>
+      </w:rPr>
+    </w:lvl>
+    <w:lvl w:ilvl="4" w:tplc="04090003" w:tentative="1">
+      <w:start w:val="1"/>
+      <w:numFmt w:val="bullet"/>
+      <w:lvlText w:val="o"/>
+      <w:lvlJc w:val="left"/>
+      <w:pPr>
+        <w:ind w:left="3600" w:hanging="360"/>
+      </w:pPr>
+      <w:rPr>
+        <w:rFonts w:ascii="Courier New" w:hAnsi="Courier New" w:cs="Courier New" w:hint="default"/>
+      </w:rPr>
+    </w:lvl>
+    <w:lvl w:ilvl="5" w:tplc="04090005" w:tentative="1">
+      <w:start w:val="1"/>
+      <w:numFmt w:val="bullet"/>
+      <w:lvlText w:val=""/>
+      <w:lvlJc w:val="left"/>
+      <w:pPr>
+        <w:ind w:left="4320" w:hanging="360"/>
+      </w:pPr>
+      <w:rPr>
+        <w:rFonts w:ascii="Wingdings" w:hAnsi="Wingdings" w:hint="default"/>
+      </w:rPr>
+    </w:lvl>
+    <w:lvl w:ilvl="6" w:tplc="04090001" w:tentative="1">
+      <w:start w:val="1"/>
+      <w:numFmt w:val="bullet"/>
+      <w:lvlText w:val=""/>
+      <w:lvlJc w:val="left"/>
+      <w:pPr>
+        <w:ind w:left="5040" w:hanging="360"/>
+      </w:pPr>
+      <w:rPr>
+        <w:rFonts w:ascii="Symbol" w:hAnsi="Symbol" w:hint="default"/>
+      </w:rPr>
+    </w:lvl>
+    <w:lvl w:ilvl="7" w:tplc="04090003" w:tentative="1">
+      <w:start w:val="1"/>
+      <w:numFmt w:val="bullet"/>
+      <w:lvlText w:val="o"/>
+      <w:lvlJc w:val="left"/>
+      <w:pPr>
+        <w:ind w:left="5760" w:hanging="360"/>
+      </w:pPr>
+      <w:rPr>
+        <w:rFonts w:ascii="Courier New" w:hAnsi="Courier New" w:cs="Courier New" w:hint="default"/>
+      </w:rPr>
+    </w:lvl>
+    <w:lvl w:ilvl="8" w:tplc="04090005" w:tentative="1">
+      <w:start w:val="1"/>
+      <w:numFmt w:val="bullet"/>
+      <w:lvlText w:val=""/>
+      <w:lvlJc w:val="left"/>
+      <w:pPr>
+        <w:ind w:left="6480" w:hanging="360"/>
+      </w:pPr>
+      <w:rPr>
+        <w:rFonts w:ascii="Wingdings" w:hAnsi="Wingdings" w:hint="default"/>
+      </w:rPr>
+    </w:lvl>
+  </w:abstractNum>
+  <w:abstractNum w:abstractNumId="12">
     <w:nsid w:val="16574985"/>
     <w:multiLevelType w:val="hybridMultilevel"/>
     <w:tmpl w:val="0C8EDEFC"/>
@@ -26027,7 +28544,7 @@
       </w:pPr>
     </w:lvl>
   </w:abstractNum>
-  <w:abstractNum w:abstractNumId="12">
+  <w:abstractNum w:abstractNumId="13">
     <w:nsid w:val="23A06433"/>
     <w:multiLevelType w:val="hybridMultilevel"/>
     <w:tmpl w:val="0C8EDEFC"/>
@@ -26113,7 +28630,7 @@
       </w:pPr>
     </w:lvl>
   </w:abstractNum>
-  <w:abstractNum w:abstractNumId="13">
+  <w:abstractNum w:abstractNumId="14">
     <w:nsid w:val="23B87FAB"/>
     <w:multiLevelType w:val="multilevel"/>
     <w:tmpl w:val="ECA4EAFA"/>
@@ -26276,7 +28793,7 @@
       </w:rPr>
     </w:lvl>
   </w:abstractNum>
-  <w:abstractNum w:abstractNumId="14">
+  <w:abstractNum w:abstractNumId="15">
     <w:nsid w:val="277A3764"/>
     <w:multiLevelType w:val="hybridMultilevel"/>
     <w:tmpl w:val="32DEEA86"/>
@@ -26369,7 +28886,7 @@
       </w:pPr>
     </w:lvl>
   </w:abstractNum>
-  <w:abstractNum w:abstractNumId="15">
+  <w:abstractNum w:abstractNumId="16">
     <w:nsid w:val="295025A5"/>
     <w:multiLevelType w:val="hybridMultilevel"/>
     <w:tmpl w:val="7EA85242"/>
@@ -26486,7 +29003,7 @@
       </w:rPr>
     </w:lvl>
   </w:abstractNum>
-  <w:abstractNum w:abstractNumId="16">
+  <w:abstractNum w:abstractNumId="17">
     <w:nsid w:val="31C508EB"/>
     <w:multiLevelType w:val="hybridMultilevel"/>
     <w:tmpl w:val="0C8EDEFC"/>
@@ -26572,7 +29089,7 @@
       </w:pPr>
     </w:lvl>
   </w:abstractNum>
-  <w:abstractNum w:abstractNumId="17">
+  <w:abstractNum w:abstractNumId="18">
     <w:nsid w:val="32830D71"/>
     <w:multiLevelType w:val="multilevel"/>
     <w:tmpl w:val="E108A4D8"/>
@@ -26667,7 +29184,7 @@
       </w:pPr>
     </w:lvl>
   </w:abstractNum>
-  <w:abstractNum w:abstractNumId="18">
+  <w:abstractNum w:abstractNumId="19">
     <w:nsid w:val="352D4CD7"/>
     <w:multiLevelType w:val="hybridMultilevel"/>
     <w:tmpl w:val="0C8EDEFC"/>
@@ -26753,7 +29270,120 @@
       </w:pPr>
     </w:lvl>
   </w:abstractNum>
-  <w:abstractNum w:abstractNumId="19">
+  <w:abstractNum w:abstractNumId="20">
+    <w:nsid w:val="3AAE6B5C"/>
+    <w:multiLevelType w:val="hybridMultilevel"/>
+    <w:tmpl w:val="13D661A2"/>
+    <w:lvl w:ilvl="0" w:tplc="04090001">
+      <w:start w:val="1"/>
+      <w:numFmt w:val="bullet"/>
+      <w:lvlText w:val=""/>
+      <w:lvlJc w:val="left"/>
+      <w:pPr>
+        <w:ind w:left="2936" w:hanging="360"/>
+      </w:pPr>
+      <w:rPr>
+        <w:rFonts w:ascii="Symbol" w:hAnsi="Symbol" w:hint="default"/>
+      </w:rPr>
+    </w:lvl>
+    <w:lvl w:ilvl="1" w:tplc="04090003" w:tentative="1">
+      <w:start w:val="1"/>
+      <w:numFmt w:val="bullet"/>
+      <w:lvlText w:val="o"/>
+      <w:lvlJc w:val="left"/>
+      <w:pPr>
+        <w:ind w:left="3656" w:hanging="360"/>
+      </w:pPr>
+      <w:rPr>
+        <w:rFonts w:ascii="Courier New" w:hAnsi="Courier New" w:cs="Courier New" w:hint="default"/>
+      </w:rPr>
+    </w:lvl>
+    <w:lvl w:ilvl="2" w:tplc="04090005" w:tentative="1">
+      <w:start w:val="1"/>
+      <w:numFmt w:val="bullet"/>
+      <w:lvlText w:val=""/>
+      <w:lvlJc w:val="left"/>
+      <w:pPr>
+        <w:ind w:left="4376" w:hanging="360"/>
+      </w:pPr>
+      <w:rPr>
+        <w:rFonts w:ascii="Wingdings" w:hAnsi="Wingdings" w:hint="default"/>
+      </w:rPr>
+    </w:lvl>
+    <w:lvl w:ilvl="3" w:tplc="04090001" w:tentative="1">
+      <w:start w:val="1"/>
+      <w:numFmt w:val="bullet"/>
+      <w:lvlText w:val=""/>
+      <w:lvlJc w:val="left"/>
+      <w:pPr>
+        <w:ind w:left="5096" w:hanging="360"/>
+      </w:pPr>
+      <w:rPr>
+        <w:rFonts w:ascii="Symbol" w:hAnsi="Symbol" w:hint="default"/>
+      </w:rPr>
+    </w:lvl>
+    <w:lvl w:ilvl="4" w:tplc="04090003" w:tentative="1">
+      <w:start w:val="1"/>
+      <w:numFmt w:val="bullet"/>
+      <w:lvlText w:val="o"/>
+      <w:lvlJc w:val="left"/>
+      <w:pPr>
+        <w:ind w:left="5816" w:hanging="360"/>
+      </w:pPr>
+      <w:rPr>
+        <w:rFonts w:ascii="Courier New" w:hAnsi="Courier New" w:cs="Courier New" w:hint="default"/>
+      </w:rPr>
+    </w:lvl>
+    <w:lvl w:ilvl="5" w:tplc="04090005" w:tentative="1">
+      <w:start w:val="1"/>
+      <w:numFmt w:val="bullet"/>
+      <w:lvlText w:val=""/>
+      <w:lvlJc w:val="left"/>
+      <w:pPr>
+        <w:ind w:left="6536" w:hanging="360"/>
+      </w:pPr>
+      <w:rPr>
+        <w:rFonts w:ascii="Wingdings" w:hAnsi="Wingdings" w:hint="default"/>
+      </w:rPr>
+    </w:lvl>
+    <w:lvl w:ilvl="6" w:tplc="04090001" w:tentative="1">
+      <w:start w:val="1"/>
+      <w:numFmt w:val="bullet"/>
+      <w:lvlText w:val=""/>
+      <w:lvlJc w:val="left"/>
+      <w:pPr>
+        <w:ind w:left="7256" w:hanging="360"/>
+      </w:pPr>
+      <w:rPr>
+        <w:rFonts w:ascii="Symbol" w:hAnsi="Symbol" w:hint="default"/>
+      </w:rPr>
+    </w:lvl>
+    <w:lvl w:ilvl="7" w:tplc="04090003" w:tentative="1">
+      <w:start w:val="1"/>
+      <w:numFmt w:val="bullet"/>
+      <w:lvlText w:val="o"/>
+      <w:lvlJc w:val="left"/>
+      <w:pPr>
+        <w:ind w:left="7976" w:hanging="360"/>
+      </w:pPr>
+      <w:rPr>
+        <w:rFonts w:ascii="Courier New" w:hAnsi="Courier New" w:cs="Courier New" w:hint="default"/>
+      </w:rPr>
+    </w:lvl>
+    <w:lvl w:ilvl="8" w:tplc="04090005" w:tentative="1">
+      <w:start w:val="1"/>
+      <w:numFmt w:val="bullet"/>
+      <w:lvlText w:val=""/>
+      <w:lvlJc w:val="left"/>
+      <w:pPr>
+        <w:ind w:left="8696" w:hanging="360"/>
+      </w:pPr>
+      <w:rPr>
+        <w:rFonts w:ascii="Wingdings" w:hAnsi="Wingdings" w:hint="default"/>
+      </w:rPr>
+    </w:lvl>
+  </w:abstractNum>
+  <w:abstractNum w:abstractNumId="21">
     <w:nsid w:val="44C32535"/>
     <w:multiLevelType w:val="hybridMultilevel"/>
     <w:tmpl w:val="33F6D994"/>
@@ -26866,7 +29496,7 @@
       </w:rPr>
     </w:lvl>
   </w:abstractNum>
-  <w:abstractNum w:abstractNumId="20">
+  <w:abstractNum w:abstractNumId="22">
     <w:nsid w:val="46945889"/>
     <w:multiLevelType w:val="multilevel"/>
     <w:tmpl w:val="414A1330"/>
@@ -26956,7 +29586,7 @@
       </w:pPr>
     </w:lvl>
   </w:abstractNum>
-  <w:abstractNum w:abstractNumId="21">
+  <w:abstractNum w:abstractNumId="23">
     <w:nsid w:val="49D41FB8"/>
     <w:multiLevelType w:val="hybridMultilevel"/>
     <w:tmpl w:val="F90E2598"/>
@@ -27042,7 +29672,7 @@
       </w:pPr>
     </w:lvl>
   </w:abstractNum>
-  <w:abstractNum w:abstractNumId="22">
+  <w:abstractNum w:abstractNumId="24">
     <w:nsid w:val="4E9E5B1B"/>
     <w:multiLevelType w:val="hybridMultilevel"/>
     <w:tmpl w:val="B344E0B8"/>
@@ -27128,7 +29758,7 @@
       </w:pPr>
     </w:lvl>
   </w:abstractNum>
-  <w:abstractNum w:abstractNumId="23">
+  <w:abstractNum w:abstractNumId="25">
     <w:nsid w:val="50E6482E"/>
     <w:multiLevelType w:val="hybridMultilevel"/>
     <w:tmpl w:val="0C8EDEFC"/>
@@ -27214,7 +29844,7 @@
       </w:pPr>
     </w:lvl>
   </w:abstractNum>
-  <w:abstractNum w:abstractNumId="24">
+  <w:abstractNum w:abstractNumId="26">
     <w:nsid w:val="50F876AD"/>
     <w:multiLevelType w:val="hybridMultilevel"/>
     <w:tmpl w:val="3EF80570"/>
@@ -27327,7 +29957,7 @@
       </w:rPr>
     </w:lvl>
   </w:abstractNum>
-  <w:abstractNum w:abstractNumId="25">
+  <w:abstractNum w:abstractNumId="27">
     <w:nsid w:val="51F16046"/>
     <w:multiLevelType w:val="hybridMultilevel"/>
     <w:tmpl w:val="0C8EDEFC"/>
@@ -27413,7 +30043,7 @@
       </w:pPr>
     </w:lvl>
   </w:abstractNum>
-  <w:abstractNum w:abstractNumId="26">
+  <w:abstractNum w:abstractNumId="28">
     <w:nsid w:val="597822D3"/>
     <w:multiLevelType w:val="hybridMultilevel"/>
     <w:tmpl w:val="801056CA"/>
@@ -27526,7 +30156,7 @@
       </w:rPr>
     </w:lvl>
   </w:abstractNum>
-  <w:abstractNum w:abstractNumId="27">
+  <w:abstractNum w:abstractNumId="29">
     <w:nsid w:val="5E8E4407"/>
     <w:multiLevelType w:val="multilevel"/>
     <w:tmpl w:val="F440CE2C"/>
@@ -27647,7 +30277,7 @@
       </w:rPr>
     </w:lvl>
   </w:abstractNum>
-  <w:abstractNum w:abstractNumId="28">
+  <w:abstractNum w:abstractNumId="30">
     <w:nsid w:val="5EF703EC"/>
     <w:multiLevelType w:val="hybridMultilevel"/>
     <w:tmpl w:val="34B69B96"/>
@@ -27760,7 +30390,7 @@
       </w:rPr>
     </w:lvl>
   </w:abstractNum>
-  <w:abstractNum w:abstractNumId="29">
+  <w:abstractNum w:abstractNumId="31">
     <w:nsid w:val="630571FF"/>
     <w:multiLevelType w:val="hybridMultilevel"/>
     <w:tmpl w:val="4DCE6840"/>
@@ -27873,7 +30503,97 @@
       </w:rPr>
     </w:lvl>
   </w:abstractNum>
-  <w:abstractNum w:abstractNumId="30">
+  <w:abstractNum w:abstractNumId="32">
+    <w:nsid w:val="638E7BEA"/>
+    <w:multiLevelType w:val="hybridMultilevel"/>
+    <w:tmpl w:val="133A03B6"/>
+    <w:lvl w:ilvl="0" w:tplc="32BEF614">
+      <w:start w:val="1"/>
+      <w:numFmt w:val="decimal"/>
+      <w:lvlText w:val="%1."/>
+      <w:lvlJc w:val="left"/>
+      <w:pPr>
+        <w:ind w:left="2520" w:hanging="360"/>
+      </w:pPr>
+      <w:rPr>
+        <w:rFonts w:hint="default"/>
+        <w:b/>
+      </w:rPr>
+    </w:lvl>
+    <w:lvl w:ilvl="1" w:tplc="04090019" w:tentative="1">
+      <w:start w:val="1"/>
+      <w:numFmt w:val="lowerLetter"/>
+      <w:lvlText w:val="%2."/>
+      <w:lvlJc w:val="left"/>
+      <w:pPr>
+        <w:ind w:left="3240" w:hanging="360"/>
+      </w:pPr>
+    </w:lvl>
+    <w:lvl w:ilvl="2" w:tplc="0409001B" w:tentative="1">
+      <w:start w:val="1"/>
+      <w:numFmt w:val="lowerRoman"/>
+      <w:lvlText w:val="%3."/>
+      <w:lvlJc w:val="right"/>
+      <w:pPr>
+        <w:ind w:left="3960" w:hanging="180"/>
+      </w:pPr>
+    </w:lvl>
+    <w:lvl w:ilvl="3" w:tplc="0409000F" w:tentative="1">
+      <w:start w:val="1"/>
+      <w:numFmt w:val="decimal"/>
+      <w:lvlText w:val="%4."/>
+      <w:lvlJc w:val="left"/>
+      <w:pPr>
+        <w:ind w:left="4680" w:hanging="360"/>
+      </w:pPr>
+    </w:lvl>
+    <w:lvl w:ilvl="4" w:tplc="04090019" w:tentative="1">
+      <w:start w:val="1"/>
+      <w:numFmt w:val="lowerLetter"/>
+      <w:lvlText w:val="%5."/>
+      <w:lvlJc w:val="left"/>
+      <w:pPr>
+        <w:ind w:left="5400" w:hanging="360"/>
+      </w:pPr>
+    </w:lvl>
+    <w:lvl w:ilvl="5" w:tplc="0409001B" w:tentative="1">
+      <w:start w:val="1"/>
+      <w:numFmt w:val="lowerRoman"/>
+      <w:lvlText w:val="%6."/>
+      <w:lvlJc w:val="right"/>
+      <w:pPr>
+        <w:ind w:left="6120" w:hanging="180"/>
+      </w:pPr>
+    </w:lvl>
+    <w:lvl w:ilvl="6" w:tplc="0409000F" w:tentative="1">
+      <w:start w:val="1"/>
+      <w:numFmt w:val="decimal"/>
+      <w:lvlText w:val="%7."/>
+      <w:lvlJc w:val="left"/>
+      <w:pPr>
+        <w:ind w:left="6840" w:hanging="360"/>
+      </w:pPr>
+    </w:lvl>
+    <w:lvl w:ilvl="7" w:tplc="04090019" w:tentative="1">
+      <w:start w:val="1"/>
+      <w:numFmt w:val="lowerLetter"/>
+      <w:lvlText w:val="%8."/>
+      <w:lvlJc w:val="left"/>
+      <w:pPr>
+        <w:ind w:left="7560" w:hanging="360"/>
+      </w:pPr>
+    </w:lvl>
+    <w:lvl w:ilvl="8" w:tplc="0409001B" w:tentative="1">
+      <w:start w:val="1"/>
+      <w:numFmt w:val="lowerRoman"/>
+      <w:lvlText w:val="%9."/>
+      <w:lvlJc w:val="right"/>
+      <w:pPr>
+        <w:ind w:left="8280" w:hanging="180"/>
+      </w:pPr>
+    </w:lvl>
+  </w:abstractNum>
+  <w:abstractNum w:abstractNumId="33">
     <w:nsid w:val="65077C52"/>
     <w:multiLevelType w:val="hybridMultilevel"/>
     <w:tmpl w:val="45509DE6"/>
@@ -27986,7 +30706,7 @@
       </w:rPr>
     </w:lvl>
   </w:abstractNum>
-  <w:abstractNum w:abstractNumId="31">
+  <w:abstractNum w:abstractNumId="34">
     <w:nsid w:val="6C94462E"/>
     <w:multiLevelType w:val="hybridMultilevel"/>
     <w:tmpl w:val="44F4C0B0"/>
@@ -28099,7 +30819,7 @@
       </w:rPr>
     </w:lvl>
   </w:abstractNum>
-  <w:abstractNum w:abstractNumId="32">
+  <w:abstractNum w:abstractNumId="35">
     <w:nsid w:val="6DB22422"/>
     <w:multiLevelType w:val="multilevel"/>
     <w:tmpl w:val="0C09001D"/>
@@ -28231,7 +30951,7 @@
       </w:pPr>
     </w:lvl>
   </w:abstractNum>
-  <w:abstractNum w:abstractNumId="33">
+  <w:abstractNum w:abstractNumId="36">
     <w:nsid w:val="6EB60E48"/>
     <w:multiLevelType w:val="hybridMultilevel"/>
     <w:tmpl w:val="397E25FC"/>
@@ -28317,7 +31037,7 @@
       </w:pPr>
     </w:lvl>
   </w:abstractNum>
-  <w:abstractNum w:abstractNumId="34">
+  <w:abstractNum w:abstractNumId="37">
     <w:nsid w:val="77640885"/>
     <w:multiLevelType w:val="hybridMultilevel"/>
     <w:tmpl w:val="9B82386C"/>
@@ -28404,19 +31124,19 @@
     </w:lvl>
   </w:abstractNum>
   <w:num w:numId="1">
-    <w:abstractNumId w:val="27"/>
+    <w:abstractNumId w:val="29"/>
   </w:num>
   <w:num w:numId="2">
     <w:abstractNumId w:val="7"/>
   </w:num>
   <w:num w:numId="3">
-    <w:abstractNumId w:val="13"/>
+    <w:abstractNumId w:val="14"/>
   </w:num>
   <w:num w:numId="4">
-    <w:abstractNumId w:val="32"/>
+    <w:abstractNumId w:val="35"/>
   </w:num>
   <w:num w:numId="5">
-    <w:abstractNumId w:val="17"/>
+    <w:abstractNumId w:val="18"/>
     <w:lvlOverride w:ilvl="0">
       <w:startOverride w:val="1"/>
     </w:lvlOverride>
@@ -28446,7 +31166,7 @@
     </w:lvlOverride>
   </w:num>
   <w:num w:numId="6">
-    <w:abstractNumId w:val="20"/>
+    <w:abstractNumId w:val="22"/>
     <w:lvlOverride w:ilvl="0">
       <w:startOverride w:val="1"/>
     </w:lvlOverride>
@@ -28476,70 +31196,79 @@
     </w:lvlOverride>
   </w:num>
   <w:num w:numId="7">
-    <w:abstractNumId w:val="14"/>
+    <w:abstractNumId w:val="15"/>
   </w:num>
   <w:num w:numId="8">
-    <w:abstractNumId w:val="15"/>
+    <w:abstractNumId w:val="16"/>
   </w:num>
   <w:num w:numId="9">
-    <w:abstractNumId w:val="11"/>
+    <w:abstractNumId w:val="12"/>
   </w:num>
   <w:num w:numId="10">
-    <w:abstractNumId w:val="22"/>
+    <w:abstractNumId w:val="24"/>
   </w:num>
   <w:num w:numId="11">
+    <w:abstractNumId w:val="36"/>
+  </w:num>
+  <w:num w:numId="12">
+    <w:abstractNumId w:val="17"/>
+  </w:num>
+  <w:num w:numId="13">
+    <w:abstractNumId w:val="27"/>
+  </w:num>
+  <w:num w:numId="14">
+    <w:abstractNumId w:val="25"/>
+  </w:num>
+  <w:num w:numId="15">
+    <w:abstractNumId w:val="19"/>
+  </w:num>
+  <w:num w:numId="16">
+    <w:abstractNumId w:val="13"/>
+  </w:num>
+  <w:num w:numId="17">
     <w:abstractNumId w:val="33"/>
   </w:num>
-  <w:num w:numId="12">
-    <w:abstractNumId w:val="16"/>
-  </w:num>
-  <w:num w:numId="13">
-    <w:abstractNumId w:val="25"/>
-  </w:num>
-  <w:num w:numId="14">
-    <w:abstractNumId w:val="23"/>
-  </w:num>
-  <w:num w:numId="15">
-    <w:abstractNumId w:val="18"/>
-  </w:num>
-  <w:num w:numId="16">
-    <w:abstractNumId w:val="12"/>
-  </w:num>
-  <w:num w:numId="17">
-    <w:abstractNumId w:val="30"/>
-  </w:num>
   <w:num w:numId="18">
-    <w:abstractNumId w:val="26"/>
+    <w:abstractNumId w:val="28"/>
   </w:num>
   <w:num w:numId="19">
     <w:abstractNumId w:val="8"/>
   </w:num>
   <w:num w:numId="20">
+    <w:abstractNumId w:val="37"/>
+  </w:num>
+  <w:num w:numId="21">
+    <w:abstractNumId w:val="30"/>
+  </w:num>
+  <w:num w:numId="22">
+    <w:abstractNumId w:val="10"/>
+  </w:num>
+  <w:num w:numId="23">
+    <w:abstractNumId w:val="11"/>
+  </w:num>
+  <w:num w:numId="24">
     <w:abstractNumId w:val="34"/>
   </w:num>
-  <w:num w:numId="21">
-    <w:abstractNumId w:val="28"/>
+  <w:num w:numId="25">
+    <w:abstractNumId w:val="31"/>
   </w:num>
-  <w:num w:numId="22">
+  <w:num w:numId="26">
+    <w:abstractNumId w:val="26"/>
+  </w:num>
+  <w:num w:numId="27">
+    <w:abstractNumId w:val="23"/>
+  </w:num>
+  <w:num w:numId="28">
+    <w:abstractNumId w:val="21"/>
+  </w:num>
+  <w:num w:numId="29">
     <w:abstractNumId w:val="9"/>
   </w:num>
-  <w:num w:numId="23">
-    <w:abstractNumId w:val="10"/>
+  <w:num w:numId="30">
+    <w:abstractNumId w:val="20"/>
   </w:num>
-  <w:num w:numId="24">
-    <w:abstractNumId w:val="31"/>
-  </w:num>
-  <w:num w:numId="25">
-    <w:abstractNumId w:val="29"/>
-  </w:num>
-  <w:num w:numId="26">
-    <w:abstractNumId w:val="24"/>
-  </w:num>
-  <w:num w:numId="27">
-    <w:abstractNumId w:val="21"/>
-  </w:num>
-  <w:num w:numId="28">
-    <w:abstractNumId w:val="19"/>
+  <w:num w:numId="31">
+    <w:abstractNumId w:val="32"/>
   </w:num>
   <w:numIdMacAtCleanup w:val="16"/>
 </w:numbering>
@@ -35379,15 +38108,6 @@
 </file>
 
 <file path=customXml/item1.xml><?xml version="1.0" encoding="utf-8"?>
-<?mso-contentType ?>
-<FormTemplates xmlns="http://schemas.microsoft.com/sharepoint/v3/contenttype/forms">
-  <Display>DocumentLibraryForm</Display>
-  <Edit>DocumentLibraryForm</Edit>
-  <New>DocumentLibraryForm</New>
-</FormTemplates>
-</file>
-
-<file path=customXml/item2.xml><?xml version="1.0" encoding="utf-8"?>
 <ct:contentTypeSchema xmlns:ct="http://schemas.microsoft.com/office/2006/metadata/contentType" xmlns:ma="http://schemas.microsoft.com/office/2006/metadata/properties/metaAttributes" ct:_="" ma:_="" ma:contentTypeName="Document" ma:contentTypeID="0x01010099F009B949EE2E4CA863B91F3B524DE0" ma:contentTypeVersion="1" ma:contentTypeDescription="Create a new document." ma:contentTypeScope="" ma:versionID="52c44130e50cca24fbb3ea986cdce7f1">
   <xsd:schema xmlns:xsd="http://www.w3.org/2001/XMLSchema" xmlns:p="http://schemas.microsoft.com/office/2006/metadata/properties" xmlns:ns3="36c221c6-924e-469e-a1fe-ec71f1d8e067" targetNamespace="http://schemas.microsoft.com/office/2006/metadata/properties" ma:root="true" ma:fieldsID="8d72a01e50ae56dc1368d8b0fd77404a" ns3:_="">
     <xsd:import namespace="36c221c6-924e-469e-a1fe-ec71f1d8e067"/>
@@ -35449,12 +38169,21 @@
 </ct:contentTypeSchema>
 </file>
 
-<file path=customXml/item3.xml><?xml version="1.0" encoding="utf-8"?>
+<file path=customXml/item2.xml><?xml version="1.0" encoding="utf-8"?>
 <p:properties xmlns:p="http://schemas.microsoft.com/office/2006/metadata/properties" xmlns:xsi="http://www.w3.org/2001/XMLSchema-instance" xmlns:pc="http://schemas.microsoft.com/office/infopath/2007/PartnerControls">
   <documentManagement>
     <Document_x0020_Meta_x0020_data xmlns="36c221c6-924e-469e-a1fe-ec71f1d8e067" xsi:nil="true"/>
   </documentManagement>
 </p:properties>
+</file>
+
+<file path=customXml/item3.xml><?xml version="1.0" encoding="utf-8"?>
+<?mso-contentType ?>
+<FormTemplates xmlns="http://schemas.microsoft.com/sharepoint/v3/contenttype/forms">
+  <Display>DocumentLibraryForm</Display>
+  <Edit>DocumentLibraryForm</Edit>
+  <New>DocumentLibraryForm</New>
+</FormTemplates>
 </file>
 
 <file path=customXml/item4.xml><?xml version="1.0" encoding="utf-8"?>
@@ -35466,14 +38195,6 @@
 </file>
 
 <file path=customXml/itemProps1.xml><?xml version="1.0" encoding="utf-8"?>
-<ds:datastoreItem xmlns:ds="http://schemas.openxmlformats.org/officeDocument/2006/customXml" ds:itemID="{7D332B04-E55B-45A9-8619-FA5723DF707E}">
-  <ds:schemaRefs>
-    <ds:schemaRef ds:uri="http://schemas.microsoft.com/sharepoint/v3/contenttype/forms"/>
-  </ds:schemaRefs>
-</ds:datastoreItem>
-</file>
-
-<file path=customXml/itemProps2.xml><?xml version="1.0" encoding="utf-8"?>
 <ds:datastoreItem xmlns:ds="http://schemas.openxmlformats.org/officeDocument/2006/customXml" ds:itemID="{E1CBA616-D5C6-4CBF-A82A-D64E53B5D369}">
   <ds:schemaRefs>
     <ds:schemaRef ds:uri="http://schemas.microsoft.com/office/2006/metadata/contentType"/>
@@ -35490,12 +38211,20 @@
 </ds:datastoreItem>
 </file>
 
-<file path=customXml/itemProps3.xml><?xml version="1.0" encoding="utf-8"?>
+<file path=customXml/itemProps2.xml><?xml version="1.0" encoding="utf-8"?>
 <ds:datastoreItem xmlns:ds="http://schemas.openxmlformats.org/officeDocument/2006/customXml" ds:itemID="{75E3CC73-1C96-483A-AE9A-3F359BE3BF1F}">
   <ds:schemaRefs>
     <ds:schemaRef ds:uri="http://schemas.microsoft.com/office/2006/metadata/properties"/>
     <ds:schemaRef ds:uri="http://schemas.microsoft.com/office/infopath/2007/PartnerControls"/>
     <ds:schemaRef ds:uri="36c221c6-924e-469e-a1fe-ec71f1d8e067"/>
+  </ds:schemaRefs>
+</ds:datastoreItem>
+</file>
+
+<file path=customXml/itemProps3.xml><?xml version="1.0" encoding="utf-8"?>
+<ds:datastoreItem xmlns:ds="http://schemas.openxmlformats.org/officeDocument/2006/customXml" ds:itemID="{7D332B04-E55B-45A9-8619-FA5723DF707E}">
+  <ds:schemaRefs>
+    <ds:schemaRef ds:uri="http://schemas.microsoft.com/sharepoint/v3/contenttype/forms"/>
   </ds:schemaRefs>
 </ds:datastoreItem>
 </file>
@@ -35509,7 +38238,7 @@
 </file>
 
 <file path=customXml/itemProps5.xml><?xml version="1.0" encoding="utf-8"?>
-<ds:datastoreItem xmlns:ds="http://schemas.openxmlformats.org/officeDocument/2006/customXml" ds:itemID="{52C95072-FAB1-493C-8E73-890ED7BF0980}">
+<ds:datastoreItem xmlns:ds="http://schemas.openxmlformats.org/officeDocument/2006/customXml" ds:itemID="{A19F56A0-2916-489C-8C3B-C622F3C6F8A5}">
   <ds:schemaRefs>
     <ds:schemaRef ds:uri="http://schemas.openxmlformats.org/officeDocument/2006/bibliography"/>
   </ds:schemaRefs>

</xml_diff>

<commit_message>
Added more info in SBT Integaration section
</commit_message>
<xml_diff>
--- a/SBT/SBT.docx
+++ b/SBT/SBT.docx
@@ -9,6 +9,7 @@
         </w:tabs>
         <w:spacing w:before="0" w:after="0" w:line="240" w:lineRule="auto"/>
         <w:rPr>
+          <w:b/>
           <w:noProof/>
           <w:lang w:bidi="ar-SA"/>
         </w:rPr>
@@ -420,7 +421,7 @@
                                   <w:sz w:val="52"/>
                                   <w:szCs w:val="22"/>
                                 </w:rPr>
-                                <w:t>SBT (Scala Build Tool)</w:t>
+                                <w:t xml:space="preserve">SBT </w:t>
                               </w:r>
                             </w:p>
                             <w:p>
@@ -443,7 +444,7 @@
                                   <w:sz w:val="52"/>
                                   <w:szCs w:val="22"/>
                                 </w:rPr>
-                                <w:t>Guidelines and Best Practices</w:t>
+                                <w:t>(Scala Build Tool)</w:t>
                               </w:r>
                             </w:p>
                             <w:p>
@@ -638,7 +639,7 @@
                             <w:sz w:val="52"/>
                             <w:szCs w:val="22"/>
                           </w:rPr>
-                          <w:t>SBT (Scala Build Tool)</w:t>
+                          <w:t xml:space="preserve">SBT </w:t>
                         </w:r>
                       </w:p>
                       <w:p>
@@ -661,7 +662,7 @@
                             <w:sz w:val="52"/>
                             <w:szCs w:val="22"/>
                           </w:rPr>
-                          <w:t>Guidelines and Best Practices</w:t>
+                          <w:t>(Scala Build Tool)</w:t>
                         </w:r>
                       </w:p>
                       <w:p>
@@ -1095,7 +1096,7 @@
       <w:bookmarkStart w:id="63" w:name="_Toc192054122"/>
       <w:bookmarkStart w:id="64" w:name="_Toc194821437"/>
       <w:bookmarkStart w:id="65" w:name="_Toc177457325"/>
-      <w:bookmarkStart w:id="66" w:name="_Toc425435424"/>
+      <w:bookmarkStart w:id="66" w:name="_Toc425501183"/>
       <w:bookmarkEnd w:id="1"/>
       <w:bookmarkEnd w:id="2"/>
       <w:bookmarkEnd w:id="3"/>
@@ -1198,7 +1199,7 @@
           <w:lang w:bidi="ar-SA"/>
         </w:rPr>
       </w:pPr>
-      <w:hyperlink w:anchor="_Toc425435424" w:history="1">
+      <w:hyperlink w:anchor="_Toc425501183" w:history="1">
         <w:r>
           <w:rPr>
             <w:rStyle w:val="Hyperlink"/>
@@ -1221,7 +1222,7 @@
           <w:rPr>
             <w:webHidden/>
           </w:rPr>
-          <w:instrText xml:space="preserve"> PAGEREF _Toc425435424 \h </w:instrText>
+          <w:instrText xml:space="preserve"> PAGEREF _Toc425501183 \h </w:instrText>
         </w:r>
         <w:r>
           <w:rPr>
@@ -1258,7 +1259,7 @@
           <w:lang w:bidi="ar-SA"/>
         </w:rPr>
       </w:pPr>
-      <w:hyperlink w:anchor="_Toc425435425" w:history="1">
+      <w:hyperlink w:anchor="_Toc425501184" w:history="1">
         <w:r>
           <w:rPr>
             <w:rStyle w:val="Hyperlink"/>
@@ -1296,7 +1297,7 @@
           <w:rPr>
             <w:webHidden/>
           </w:rPr>
-          <w:instrText xml:space="preserve"> PAGEREF _Toc425435425 \h </w:instrText>
+          <w:instrText xml:space="preserve"> PAGEREF _Toc425501184 \h </w:instrText>
         </w:r>
         <w:r>
           <w:rPr>
@@ -1333,7 +1334,7 @@
           <w:lang w:bidi="ar-SA"/>
         </w:rPr>
       </w:pPr>
-      <w:hyperlink w:anchor="_Toc425435426" w:history="1">
+      <w:hyperlink w:anchor="_Toc425501185" w:history="1">
         <w:r>
           <w:rPr>
             <w:rStyle w:val="Hyperlink"/>
@@ -1371,7 +1372,7 @@
           <w:rPr>
             <w:webHidden/>
           </w:rPr>
-          <w:instrText xml:space="preserve"> PAGEREF _Toc425435426 \h </w:instrText>
+          <w:instrText xml:space="preserve"> PAGEREF _Toc425501185 \h </w:instrText>
         </w:r>
         <w:r>
           <w:rPr>
@@ -1408,7 +1409,7 @@
           <w:lang w:bidi="ar-SA"/>
         </w:rPr>
       </w:pPr>
-      <w:hyperlink w:anchor="_Toc425435427" w:history="1">
+      <w:hyperlink w:anchor="_Toc425501186" w:history="1">
         <w:r>
           <w:rPr>
             <w:rStyle w:val="Hyperlink"/>
@@ -1446,7 +1447,7 @@
           <w:rPr>
             <w:webHidden/>
           </w:rPr>
-          <w:instrText xml:space="preserve"> PAGEREF _Toc425435427 \h </w:instrText>
+          <w:instrText xml:space="preserve"> PAGEREF _Toc425501186 \h </w:instrText>
         </w:r>
         <w:r>
           <w:rPr>
@@ -1483,7 +1484,7 @@
           <w:lang w:bidi="ar-SA"/>
         </w:rPr>
       </w:pPr>
-      <w:hyperlink w:anchor="_Toc425435428" w:history="1">
+      <w:hyperlink w:anchor="_Toc425501187" w:history="1">
         <w:r>
           <w:rPr>
             <w:rStyle w:val="Hyperlink"/>
@@ -1521,7 +1522,7 @@
           <w:rPr>
             <w:webHidden/>
           </w:rPr>
-          <w:instrText xml:space="preserve"> PAGEREF _Toc425435428 \h </w:instrText>
+          <w:instrText xml:space="preserve"> PAGEREF _Toc425501187 \h </w:instrText>
         </w:r>
         <w:r>
           <w:rPr>
@@ -1558,7 +1559,7 @@
           <w:lang w:bidi="ar-SA"/>
         </w:rPr>
       </w:pPr>
-      <w:hyperlink w:anchor="_Toc425435429" w:history="1">
+      <w:hyperlink w:anchor="_Toc425501188" w:history="1">
         <w:r>
           <w:rPr>
             <w:rStyle w:val="Hyperlink"/>
@@ -1596,7 +1597,7 @@
           <w:rPr>
             <w:webHidden/>
           </w:rPr>
-          <w:instrText xml:space="preserve"> PAGEREF _Toc425435429 \h </w:instrText>
+          <w:instrText xml:space="preserve"> PAGEREF _Toc425501188 \h </w:instrText>
         </w:r>
         <w:r>
           <w:rPr>
@@ -1633,7 +1634,7 @@
           <w:lang w:bidi="ar-SA"/>
         </w:rPr>
       </w:pPr>
-      <w:hyperlink w:anchor="_Toc425435430" w:history="1">
+      <w:hyperlink w:anchor="_Toc425501189" w:history="1">
         <w:r>
           <w:rPr>
             <w:rStyle w:val="Hyperlink"/>
@@ -1671,7 +1672,7 @@
           <w:rPr>
             <w:webHidden/>
           </w:rPr>
-          <w:instrText xml:space="preserve"> PAGEREF _Toc425435430 \h </w:instrText>
+          <w:instrText xml:space="preserve"> PAGEREF _Toc425501189 \h </w:instrText>
         </w:r>
         <w:r>
           <w:rPr>
@@ -1708,7 +1709,7 @@
           <w:lang w:bidi="ar-SA"/>
         </w:rPr>
       </w:pPr>
-      <w:hyperlink w:anchor="_Toc425435431" w:history="1">
+      <w:hyperlink w:anchor="_Toc425501190" w:history="1">
         <w:r>
           <w:rPr>
             <w:rStyle w:val="Hyperlink"/>
@@ -1728,7 +1729,19 @@
           <w:rPr>
             <w:rStyle w:val="Hyperlink"/>
           </w:rPr>
-          <w:t>INTEGRATION WITH OTHER TOOLS/TECHNOLOGIES</w:t>
+          <w:t xml:space="preserve">INTEGRATION WITH OTHER </w:t>
+        </w:r>
+        <w:r>
+          <w:rPr>
+            <w:rStyle w:val="Hyperlink"/>
+          </w:rPr>
+          <w:t>T</w:t>
+        </w:r>
+        <w:r>
+          <w:rPr>
+            <w:rStyle w:val="Hyperlink"/>
+          </w:rPr>
+          <w:t>OOLS/TECHNOLOGIES</w:t>
         </w:r>
         <w:r>
           <w:rPr>
@@ -1746,7 +1759,7 @@
           <w:rPr>
             <w:webHidden/>
           </w:rPr>
-          <w:instrText xml:space="preserve"> PAGEREF _Toc425435431 \h </w:instrText>
+          <w:instrText xml:space="preserve"> PAGEREF _Toc425501190 \h </w:instrText>
         </w:r>
         <w:r>
           <w:rPr>
@@ -1783,7 +1796,7 @@
           <w:lang w:bidi="ar-SA"/>
         </w:rPr>
       </w:pPr>
-      <w:hyperlink w:anchor="_Toc425435432" w:history="1">
+      <w:hyperlink w:anchor="_Toc425501191" w:history="1">
         <w:r>
           <w:rPr>
             <w:rStyle w:val="Hyperlink"/>
@@ -1821,7 +1834,7 @@
           <w:rPr>
             <w:webHidden/>
           </w:rPr>
-          <w:instrText xml:space="preserve"> PAGEREF _Toc425435432 \h </w:instrText>
+          <w:instrText xml:space="preserve"> PAGEREF _Toc425501191 \h </w:instrText>
         </w:r>
         <w:r>
           <w:rPr>
@@ -1941,7 +1954,7 @@
           <w:rFonts w:asciiTheme="minorHAnsi" w:hAnsiTheme="minorHAnsi"/>
         </w:rPr>
       </w:pPr>
-      <w:bookmarkStart w:id="67" w:name="_Toc425435425"/>
+      <w:bookmarkStart w:id="67" w:name="_Toc425501184"/>
       <w:r>
         <w:rPr>
           <w:rFonts w:asciiTheme="minorHAnsi" w:hAnsiTheme="minorHAnsi"/>
@@ -2441,7 +2454,7 @@
           <w:rFonts w:asciiTheme="minorHAnsi" w:hAnsiTheme="minorHAnsi"/>
         </w:rPr>
       </w:pPr>
-      <w:bookmarkStart w:id="79" w:name="_Toc425435426"/>
+      <w:bookmarkStart w:id="79" w:name="_Toc425501185"/>
       <w:r>
         <w:rPr>
           <w:rFonts w:asciiTheme="minorHAnsi" w:hAnsiTheme="minorHAnsi"/>
@@ -2554,7 +2567,7 @@
           <w:rFonts w:asciiTheme="minorHAnsi" w:hAnsiTheme="minorHAnsi"/>
         </w:rPr>
       </w:pPr>
-      <w:bookmarkStart w:id="80" w:name="_Toc425435427"/>
+      <w:bookmarkStart w:id="80" w:name="_Toc425501186"/>
       <w:r>
         <w:rPr>
           <w:rFonts w:asciiTheme="minorHAnsi" w:hAnsiTheme="minorHAnsi"/>
@@ -3627,7 +3640,7 @@
           <w:rFonts w:asciiTheme="minorHAnsi" w:hAnsiTheme="minorHAnsi"/>
         </w:rPr>
       </w:pPr>
-      <w:bookmarkStart w:id="81" w:name="_Toc425435428"/>
+      <w:bookmarkStart w:id="81" w:name="_Toc425501187"/>
       <w:r>
         <w:rPr>
           <w:rFonts w:asciiTheme="minorHAnsi" w:hAnsiTheme="minorHAnsi"/>
@@ -4450,7 +4463,7 @@
           <w:rFonts w:asciiTheme="minorHAnsi" w:hAnsiTheme="minorHAnsi"/>
         </w:rPr>
       </w:pPr>
-      <w:bookmarkStart w:id="82" w:name="_Toc425435429"/>
+      <w:bookmarkStart w:id="82" w:name="_Toc425501188"/>
       <w:r>
         <w:rPr>
           <w:rFonts w:asciiTheme="minorHAnsi" w:hAnsiTheme="minorHAnsi"/>
@@ -16347,7 +16360,7 @@
           <w:rFonts w:asciiTheme="minorHAnsi" w:hAnsiTheme="minorHAnsi"/>
         </w:rPr>
       </w:pPr>
-      <w:bookmarkStart w:id="83" w:name="_Toc425435430"/>
+      <w:bookmarkStart w:id="83" w:name="_Toc425501189"/>
       <w:r>
         <w:rPr>
           <w:rFonts w:asciiTheme="minorHAnsi" w:hAnsiTheme="minorHAnsi"/>
@@ -19224,7 +19237,7 @@
           <w:rFonts w:asciiTheme="minorHAnsi" w:hAnsiTheme="minorHAnsi"/>
         </w:rPr>
       </w:pPr>
-      <w:bookmarkStart w:id="84" w:name="_Toc425435431"/>
+      <w:bookmarkStart w:id="84" w:name="_Toc425501190"/>
       <w:r>
         <w:rPr>
           <w:rFonts w:asciiTheme="minorHAnsi" w:hAnsiTheme="minorHAnsi"/>
@@ -20985,8 +20998,6 @@
         </w:rPr>
         <w:tab/>
       </w:r>
-      <w:bookmarkStart w:id="85" w:name="_GoBack"/>
-      <w:bookmarkEnd w:id="85"/>
     </w:p>
     <w:tbl>
       <w:tblPr>
@@ -21108,6 +21119,75 @@
         </w:tc>
       </w:tr>
     </w:tbl>
+    <w:p>
+      <w:pPr>
+        <w:pStyle w:val="ListParagraph"/>
+        <w:tabs>
+          <w:tab w:val="center" w:pos="6120"/>
+        </w:tabs>
+        <w:autoSpaceDE w:val="0"/>
+        <w:autoSpaceDN w:val="0"/>
+        <w:adjustRightInd w:val="0"/>
+        <w:spacing w:before="0" w:after="0" w:line="240" w:lineRule="auto"/>
+        <w:ind w:left="2160"/>
+        <w:rPr>
+          <w:rFonts w:asciiTheme="minorHAnsi" w:hAnsiTheme="minorHAnsi" w:cstheme="minorHAnsi"/>
+          <w:i/>
+          <w:color w:val="222222"/>
+          <w:sz w:val="22"/>
+          <w:szCs w:val="22"/>
+          <w:shd w:val="clear" w:color="auto" w:fill="FFFFFF"/>
+        </w:rPr>
+      </w:pPr>
+    </w:p>
+    <w:p>
+      <w:pPr>
+        <w:pStyle w:val="ListParagraph"/>
+        <w:tabs>
+          <w:tab w:val="center" w:pos="6120"/>
+        </w:tabs>
+        <w:autoSpaceDE w:val="0"/>
+        <w:autoSpaceDN w:val="0"/>
+        <w:adjustRightInd w:val="0"/>
+        <w:spacing w:before="0" w:after="0" w:line="240" w:lineRule="auto"/>
+        <w:ind w:left="2160"/>
+        <w:rPr>
+          <w:rFonts w:asciiTheme="minorHAnsi" w:hAnsiTheme="minorHAnsi" w:cstheme="minorHAnsi"/>
+          <w:color w:val="000000"/>
+          <w:sz w:val="22"/>
+          <w:szCs w:val="22"/>
+        </w:rPr>
+      </w:pPr>
+      <w:r>
+        <w:rPr>
+          <w:rFonts w:asciiTheme="minorHAnsi" w:hAnsiTheme="minorHAnsi" w:cstheme="minorHAnsi"/>
+          <w:color w:val="000000"/>
+          <w:sz w:val="22"/>
+          <w:szCs w:val="22"/>
+        </w:rPr>
+        <w:t xml:space="preserve">Currently there is no </w:t>
+      </w:r>
+      <w:proofErr w:type="spellStart"/>
+      <w:r>
+        <w:rPr>
+          <w:rFonts w:asciiTheme="minorHAnsi" w:hAnsiTheme="minorHAnsi" w:cstheme="minorHAnsi"/>
+          <w:color w:val="000000"/>
+          <w:sz w:val="22"/>
+          <w:szCs w:val="22"/>
+        </w:rPr>
+        <w:t>ScalaTest</w:t>
+      </w:r>
+      <w:proofErr w:type="spellEnd"/>
+      <w:r>
+        <w:rPr>
+          <w:rFonts w:asciiTheme="minorHAnsi" w:hAnsiTheme="minorHAnsi" w:cstheme="minorHAnsi"/>
+          <w:color w:val="000000"/>
+          <w:sz w:val="22"/>
+          <w:szCs w:val="22"/>
+        </w:rPr>
+        <w:t xml:space="preserve"> plugin available for Jenkins.</w:t>
+      </w:r>
+    </w:p>
     <w:p>
       <w:pPr>
         <w:pStyle w:val="ListParagraph"/>
@@ -22306,7 +22386,7 @@
         <w:autoSpaceDN w:val="0"/>
         <w:adjustRightInd w:val="0"/>
         <w:spacing w:before="0" w:after="0" w:line="240" w:lineRule="auto"/>
-        <w:ind w:left="0"/>
+        <w:ind w:left="2160"/>
         <w:rPr>
           <w:rFonts w:asciiTheme="minorHAnsi" w:hAnsiTheme="minorHAnsi" w:cstheme="minorHAnsi"/>
           <w:b/>
@@ -22315,6 +22395,801 @@
           <w:szCs w:val="22"/>
         </w:rPr>
       </w:pPr>
+    </w:p>
+    <w:p>
+      <w:pPr>
+        <w:pStyle w:val="ListParagraph"/>
+        <w:tabs>
+          <w:tab w:val="center" w:pos="6120"/>
+        </w:tabs>
+        <w:autoSpaceDE w:val="0"/>
+        <w:autoSpaceDN w:val="0"/>
+        <w:adjustRightInd w:val="0"/>
+        <w:spacing w:before="0" w:after="0" w:line="240" w:lineRule="auto"/>
+        <w:ind w:left="2160"/>
+        <w:rPr>
+          <w:rFonts w:asciiTheme="minorHAnsi" w:hAnsiTheme="minorHAnsi" w:cstheme="minorHAnsi"/>
+          <w:sz w:val="22"/>
+          <w:szCs w:val="22"/>
+        </w:rPr>
+      </w:pPr>
+      <w:r>
+        <w:rPr>
+          <w:rFonts w:asciiTheme="minorHAnsi" w:hAnsiTheme="minorHAnsi" w:cstheme="minorHAnsi"/>
+          <w:color w:val="000000"/>
+          <w:sz w:val="22"/>
+          <w:szCs w:val="22"/>
+        </w:rPr>
+        <w:t xml:space="preserve">Once you finish above configuration, you can generate </w:t>
+      </w:r>
+      <w:proofErr w:type="spellStart"/>
+      <w:r>
+        <w:rPr>
+          <w:rFonts w:asciiTheme="minorHAnsi" w:hAnsiTheme="minorHAnsi" w:cstheme="minorHAnsi"/>
+          <w:color w:val="000000"/>
+          <w:sz w:val="22"/>
+          <w:szCs w:val="22"/>
+        </w:rPr>
+        <w:t>Jacoco</w:t>
+      </w:r>
+      <w:proofErr w:type="spellEnd"/>
+      <w:r>
+        <w:rPr>
+          <w:rFonts w:asciiTheme="minorHAnsi" w:hAnsiTheme="minorHAnsi" w:cstheme="minorHAnsi"/>
+          <w:color w:val="000000"/>
+          <w:sz w:val="22"/>
+          <w:szCs w:val="22"/>
+        </w:rPr>
+        <w:t xml:space="preserve"> code coverage by typing </w:t>
+      </w:r>
+      <w:r>
+        <w:rPr>
+          <w:rFonts w:asciiTheme="minorHAnsi" w:hAnsiTheme="minorHAnsi" w:cstheme="minorHAnsi"/>
+          <w:color w:val="000000"/>
+          <w:sz w:val="22"/>
+          <w:szCs w:val="22"/>
+        </w:rPr>
+        <w:t xml:space="preserve">following command </w:t>
+      </w:r>
+      <w:proofErr w:type="gramStart"/>
+      <w:r>
+        <w:rPr>
+          <w:rFonts w:asciiTheme="minorHAnsi" w:hAnsiTheme="minorHAnsi" w:cstheme="minorHAnsi"/>
+          <w:color w:val="000000"/>
+          <w:sz w:val="22"/>
+          <w:szCs w:val="22"/>
+        </w:rPr>
+        <w:t xml:space="preserve">on </w:t>
+      </w:r>
+      <w:r>
+        <w:rPr>
+          <w:rFonts w:asciiTheme="minorHAnsi" w:hAnsiTheme="minorHAnsi" w:cstheme="minorHAnsi"/>
+          <w:sz w:val="22"/>
+          <w:szCs w:val="22"/>
+        </w:rPr>
+        <w:t xml:space="preserve"> </w:t>
+      </w:r>
+      <w:proofErr w:type="spellStart"/>
+      <w:r>
+        <w:rPr>
+          <w:rFonts w:asciiTheme="minorHAnsi" w:hAnsiTheme="minorHAnsi" w:cstheme="minorHAnsi"/>
+          <w:sz w:val="22"/>
+          <w:szCs w:val="22"/>
+        </w:rPr>
+        <w:t>sbt</w:t>
+      </w:r>
+      <w:proofErr w:type="spellEnd"/>
+      <w:proofErr w:type="gramEnd"/>
+      <w:r>
+        <w:rPr>
+          <w:rFonts w:asciiTheme="minorHAnsi" w:hAnsiTheme="minorHAnsi" w:cstheme="minorHAnsi"/>
+          <w:sz w:val="22"/>
+          <w:szCs w:val="22"/>
+        </w:rPr>
+        <w:t xml:space="preserve"> interactive shell.</w:t>
+      </w:r>
+    </w:p>
+    <w:p>
+      <w:pPr>
+        <w:pStyle w:val="ListParagraph"/>
+        <w:tabs>
+          <w:tab w:val="center" w:pos="6120"/>
+        </w:tabs>
+        <w:autoSpaceDE w:val="0"/>
+        <w:autoSpaceDN w:val="0"/>
+        <w:adjustRightInd w:val="0"/>
+        <w:spacing w:before="0" w:after="0" w:line="240" w:lineRule="auto"/>
+        <w:ind w:left="2160"/>
+        <w:rPr>
+          <w:rFonts w:asciiTheme="minorHAnsi" w:hAnsiTheme="minorHAnsi" w:cstheme="minorHAnsi"/>
+          <w:i/>
+          <w:color w:val="1F497D" w:themeColor="text2"/>
+          <w:sz w:val="22"/>
+          <w:szCs w:val="22"/>
+        </w:rPr>
+      </w:pPr>
+    </w:p>
+    <w:p>
+      <w:pPr>
+        <w:pStyle w:val="ListParagraph"/>
+        <w:tabs>
+          <w:tab w:val="center" w:pos="6120"/>
+        </w:tabs>
+        <w:autoSpaceDE w:val="0"/>
+        <w:autoSpaceDN w:val="0"/>
+        <w:adjustRightInd w:val="0"/>
+        <w:spacing w:before="0" w:after="0" w:line="240" w:lineRule="auto"/>
+        <w:ind w:left="2160"/>
+        <w:rPr>
+          <w:rFonts w:asciiTheme="minorHAnsi" w:hAnsiTheme="minorHAnsi" w:cstheme="minorHAnsi"/>
+          <w:i/>
+          <w:color w:val="1F497D" w:themeColor="text2"/>
+          <w:sz w:val="22"/>
+          <w:szCs w:val="22"/>
+        </w:rPr>
+      </w:pPr>
+      <w:r>
+        <w:rPr>
+          <w:rFonts w:asciiTheme="minorHAnsi" w:hAnsiTheme="minorHAnsi" w:cstheme="minorHAnsi"/>
+          <w:i/>
+          <w:color w:val="1F497D" w:themeColor="text2"/>
+          <w:sz w:val="22"/>
+          <w:szCs w:val="22"/>
+        </w:rPr>
+        <w:t>&gt;clean</w:t>
+      </w:r>
+    </w:p>
+    <w:p>
+      <w:pPr>
+        <w:pStyle w:val="ListParagraph"/>
+        <w:tabs>
+          <w:tab w:val="center" w:pos="6120"/>
+        </w:tabs>
+        <w:autoSpaceDE w:val="0"/>
+        <w:autoSpaceDN w:val="0"/>
+        <w:adjustRightInd w:val="0"/>
+        <w:spacing w:before="0" w:after="0" w:line="240" w:lineRule="auto"/>
+        <w:ind w:left="2160"/>
+        <w:rPr>
+          <w:rFonts w:asciiTheme="minorHAnsi" w:hAnsiTheme="minorHAnsi" w:cstheme="minorHAnsi"/>
+          <w:i/>
+          <w:color w:val="1F497D" w:themeColor="text2"/>
+          <w:sz w:val="22"/>
+          <w:szCs w:val="22"/>
+        </w:rPr>
+      </w:pPr>
+      <w:r>
+        <w:rPr>
+          <w:rFonts w:asciiTheme="minorHAnsi" w:hAnsiTheme="minorHAnsi" w:cstheme="minorHAnsi"/>
+          <w:i/>
+          <w:color w:val="1F497D" w:themeColor="text2"/>
+          <w:sz w:val="22"/>
+          <w:szCs w:val="22"/>
+        </w:rPr>
+        <w:lastRenderedPageBreak/>
+        <w:t>&gt;compile</w:t>
+      </w:r>
+    </w:p>
+    <w:p>
+      <w:pPr>
+        <w:pStyle w:val="ListParagraph"/>
+        <w:tabs>
+          <w:tab w:val="center" w:pos="6120"/>
+        </w:tabs>
+        <w:autoSpaceDE w:val="0"/>
+        <w:autoSpaceDN w:val="0"/>
+        <w:adjustRightInd w:val="0"/>
+        <w:spacing w:before="0" w:after="0" w:line="240" w:lineRule="auto"/>
+        <w:ind w:left="2160"/>
+        <w:rPr>
+          <w:rFonts w:asciiTheme="minorHAnsi" w:hAnsiTheme="minorHAnsi" w:cstheme="minorHAnsi"/>
+          <w:sz w:val="22"/>
+          <w:szCs w:val="22"/>
+        </w:rPr>
+      </w:pPr>
+      <w:r>
+        <w:rPr>
+          <w:rFonts w:asciiTheme="minorHAnsi" w:hAnsiTheme="minorHAnsi" w:cstheme="minorHAnsi"/>
+          <w:i/>
+          <w:color w:val="1F497D" w:themeColor="text2"/>
+          <w:sz w:val="22"/>
+          <w:szCs w:val="22"/>
+        </w:rPr>
+        <w:t>&gt;</w:t>
+      </w:r>
+      <w:proofErr w:type="spellStart"/>
+      <w:r>
+        <w:rPr>
+          <w:rFonts w:asciiTheme="minorHAnsi" w:hAnsiTheme="minorHAnsi" w:cstheme="minorHAnsi"/>
+          <w:i/>
+          <w:color w:val="1F497D" w:themeColor="text2"/>
+          <w:sz w:val="22"/>
+          <w:szCs w:val="22"/>
+        </w:rPr>
+        <w:t>jacoco</w:t>
+      </w:r>
+      <w:proofErr w:type="gramStart"/>
+      <w:r>
+        <w:rPr>
+          <w:rFonts w:asciiTheme="minorHAnsi" w:hAnsiTheme="minorHAnsi" w:cstheme="minorHAnsi"/>
+          <w:i/>
+          <w:color w:val="1F497D" w:themeColor="text2"/>
+          <w:sz w:val="22"/>
+          <w:szCs w:val="22"/>
+        </w:rPr>
+        <w:t>:cover</w:t>
+      </w:r>
+      <w:proofErr w:type="spellEnd"/>
+      <w:proofErr w:type="gramEnd"/>
+    </w:p>
+    <w:p>
+      <w:pPr>
+        <w:pStyle w:val="ListParagraph"/>
+        <w:tabs>
+          <w:tab w:val="center" w:pos="6120"/>
+        </w:tabs>
+        <w:autoSpaceDE w:val="0"/>
+        <w:autoSpaceDN w:val="0"/>
+        <w:adjustRightInd w:val="0"/>
+        <w:spacing w:before="0" w:after="0" w:line="240" w:lineRule="auto"/>
+        <w:ind w:left="2160"/>
+        <w:rPr>
+          <w:rFonts w:asciiTheme="minorHAnsi" w:hAnsiTheme="minorHAnsi" w:cstheme="minorHAnsi"/>
+          <w:sz w:val="22"/>
+          <w:szCs w:val="22"/>
+        </w:rPr>
+      </w:pPr>
+    </w:p>
+    <w:p>
+      <w:pPr>
+        <w:pStyle w:val="ListParagraph"/>
+        <w:tabs>
+          <w:tab w:val="center" w:pos="6120"/>
+        </w:tabs>
+        <w:autoSpaceDE w:val="0"/>
+        <w:autoSpaceDN w:val="0"/>
+        <w:adjustRightInd w:val="0"/>
+        <w:spacing w:before="0" w:after="0" w:line="240" w:lineRule="auto"/>
+        <w:ind w:left="2160"/>
+        <w:rPr>
+          <w:rFonts w:asciiTheme="minorHAnsi" w:hAnsiTheme="minorHAnsi" w:cstheme="minorHAnsi"/>
+          <w:color w:val="000000"/>
+          <w:sz w:val="22"/>
+          <w:szCs w:val="22"/>
+        </w:rPr>
+      </w:pPr>
+      <w:r>
+        <w:rPr>
+          <w:noProof/>
+          <w:lang w:bidi="ar-SA"/>
+        </w:rPr>
+        <w:drawing>
+          <wp:inline distT="0" distB="0" distL="0" distR="0" wp14:anchorId="08DC4BAF" wp14:editId="4A89197C">
+            <wp:extent cx="2381250" cy="109483"/>
+            <wp:effectExtent l="0" t="0" r="0" b="5080"/>
+            <wp:docPr id="41" name="Picture 41"/>
+            <wp:cNvGraphicFramePr>
+              <a:graphicFrameLocks xmlns:a="http://schemas.openxmlformats.org/drawingml/2006/main" noChangeAspect="1"/>
+            </wp:cNvGraphicFramePr>
+            <a:graphic xmlns:a="http://schemas.openxmlformats.org/drawingml/2006/main">
+              <a:graphicData uri="http://schemas.openxmlformats.org/drawingml/2006/picture">
+                <pic:pic xmlns:pic="http://schemas.openxmlformats.org/drawingml/2006/picture">
+                  <pic:nvPicPr>
+                    <pic:cNvPr id="0" name=""/>
+                    <pic:cNvPicPr/>
+                  </pic:nvPicPr>
+                  <pic:blipFill>
+                    <a:blip r:embed="rId34"/>
+                    <a:stretch>
+                      <a:fillRect/>
+                    </a:stretch>
+                  </pic:blipFill>
+                  <pic:spPr>
+                    <a:xfrm>
+                      <a:off x="0" y="0"/>
+                      <a:ext cx="2381250" cy="109483"/>
+                    </a:xfrm>
+                    <a:prstGeom prst="rect">
+                      <a:avLst/>
+                    </a:prstGeom>
+                  </pic:spPr>
+                </pic:pic>
+              </a:graphicData>
+            </a:graphic>
+          </wp:inline>
+        </w:drawing>
+      </w:r>
+    </w:p>
+    <w:p>
+      <w:pPr>
+        <w:pStyle w:val="ListParagraph"/>
+        <w:tabs>
+          <w:tab w:val="center" w:pos="6120"/>
+        </w:tabs>
+        <w:autoSpaceDE w:val="0"/>
+        <w:autoSpaceDN w:val="0"/>
+        <w:adjustRightInd w:val="0"/>
+        <w:spacing w:before="0" w:after="0" w:line="240" w:lineRule="auto"/>
+        <w:ind w:left="2160"/>
+        <w:rPr>
+          <w:rFonts w:asciiTheme="minorHAnsi" w:hAnsiTheme="minorHAnsi" w:cstheme="minorHAnsi"/>
+          <w:color w:val="000000"/>
+          <w:sz w:val="22"/>
+          <w:szCs w:val="22"/>
+        </w:rPr>
+      </w:pPr>
+      <w:r>
+        <w:rPr>
+          <w:noProof/>
+          <w:lang w:bidi="ar-SA"/>
+        </w:rPr>
+        <w:drawing>
+          <wp:inline distT="0" distB="0" distL="0" distR="0" wp14:anchorId="487E5CD6" wp14:editId="18D15EA3">
+            <wp:extent cx="3052247" cy="819150"/>
+            <wp:effectExtent l="0" t="0" r="0" b="0"/>
+            <wp:docPr id="35" name="Picture 35"/>
+            <wp:cNvGraphicFramePr>
+              <a:graphicFrameLocks xmlns:a="http://schemas.openxmlformats.org/drawingml/2006/main" noChangeAspect="1"/>
+            </wp:cNvGraphicFramePr>
+            <a:graphic xmlns:a="http://schemas.openxmlformats.org/drawingml/2006/main">
+              <a:graphicData uri="http://schemas.openxmlformats.org/drawingml/2006/picture">
+                <pic:pic xmlns:pic="http://schemas.openxmlformats.org/drawingml/2006/picture">
+                  <pic:nvPicPr>
+                    <pic:cNvPr id="0" name=""/>
+                    <pic:cNvPicPr/>
+                  </pic:nvPicPr>
+                  <pic:blipFill>
+                    <a:blip r:embed="rId35"/>
+                    <a:stretch>
+                      <a:fillRect/>
+                    </a:stretch>
+                  </pic:blipFill>
+                  <pic:spPr>
+                    <a:xfrm>
+                      <a:off x="0" y="0"/>
+                      <a:ext cx="3060776" cy="821439"/>
+                    </a:xfrm>
+                    <a:prstGeom prst="rect">
+                      <a:avLst/>
+                    </a:prstGeom>
+                  </pic:spPr>
+                </pic:pic>
+              </a:graphicData>
+            </a:graphic>
+          </wp:inline>
+        </w:drawing>
+      </w:r>
+    </w:p>
+    <w:p>
+      <w:pPr>
+        <w:pStyle w:val="ListParagraph"/>
+        <w:tabs>
+          <w:tab w:val="center" w:pos="6120"/>
+        </w:tabs>
+        <w:autoSpaceDE w:val="0"/>
+        <w:autoSpaceDN w:val="0"/>
+        <w:adjustRightInd w:val="0"/>
+        <w:spacing w:before="0" w:after="0" w:line="240" w:lineRule="auto"/>
+        <w:ind w:left="2160"/>
+        <w:rPr>
+          <w:rFonts w:asciiTheme="minorHAnsi" w:hAnsiTheme="minorHAnsi" w:cstheme="minorHAnsi"/>
+          <w:color w:val="000000"/>
+          <w:sz w:val="22"/>
+          <w:szCs w:val="22"/>
+        </w:rPr>
+      </w:pPr>
+    </w:p>
+    <w:p>
+      <w:pPr>
+        <w:pStyle w:val="ListParagraph"/>
+        <w:tabs>
+          <w:tab w:val="center" w:pos="6120"/>
+        </w:tabs>
+        <w:autoSpaceDE w:val="0"/>
+        <w:autoSpaceDN w:val="0"/>
+        <w:adjustRightInd w:val="0"/>
+        <w:spacing w:before="0" w:after="0" w:line="240" w:lineRule="auto"/>
+        <w:ind w:left="2160"/>
+        <w:rPr>
+          <w:rFonts w:asciiTheme="minorHAnsi" w:hAnsiTheme="minorHAnsi" w:cstheme="minorHAnsi"/>
+          <w:color w:val="000000"/>
+          <w:sz w:val="22"/>
+          <w:szCs w:val="22"/>
+        </w:rPr>
+      </w:pPr>
+      <w:r>
+        <w:rPr>
+          <w:rFonts w:asciiTheme="minorHAnsi" w:hAnsiTheme="minorHAnsi" w:cstheme="minorHAnsi"/>
+          <w:color w:val="000000"/>
+          <w:sz w:val="22"/>
+          <w:szCs w:val="22"/>
+        </w:rPr>
+        <w:t xml:space="preserve">You can see the complete </w:t>
+      </w:r>
+      <w:proofErr w:type="spellStart"/>
+      <w:r>
+        <w:rPr>
+          <w:rFonts w:asciiTheme="minorHAnsi" w:hAnsiTheme="minorHAnsi" w:cstheme="minorHAnsi"/>
+          <w:color w:val="000000"/>
+          <w:sz w:val="22"/>
+          <w:szCs w:val="22"/>
+        </w:rPr>
+        <w:t>Jacoco</w:t>
+      </w:r>
+      <w:proofErr w:type="spellEnd"/>
+      <w:r>
+        <w:rPr>
+          <w:rFonts w:asciiTheme="minorHAnsi" w:hAnsiTheme="minorHAnsi" w:cstheme="minorHAnsi"/>
+          <w:color w:val="000000"/>
+          <w:sz w:val="22"/>
+          <w:szCs w:val="22"/>
+        </w:rPr>
+        <w:t xml:space="preserve"> coverage report under the target directory of your project in Scala IDE as below.</w:t>
+      </w:r>
+    </w:p>
+    <w:p>
+      <w:pPr>
+        <w:pStyle w:val="ListParagraph"/>
+        <w:tabs>
+          <w:tab w:val="center" w:pos="6120"/>
+        </w:tabs>
+        <w:autoSpaceDE w:val="0"/>
+        <w:autoSpaceDN w:val="0"/>
+        <w:adjustRightInd w:val="0"/>
+        <w:spacing w:before="0" w:after="0" w:line="240" w:lineRule="auto"/>
+        <w:ind w:left="2160"/>
+        <w:rPr>
+          <w:rFonts w:asciiTheme="minorHAnsi" w:hAnsiTheme="minorHAnsi" w:cstheme="minorHAnsi"/>
+          <w:color w:val="000000"/>
+          <w:sz w:val="22"/>
+          <w:szCs w:val="22"/>
+        </w:rPr>
+      </w:pPr>
+    </w:p>
+    <w:p>
+      <w:pPr>
+        <w:pStyle w:val="ListParagraph"/>
+        <w:tabs>
+          <w:tab w:val="center" w:pos="6120"/>
+        </w:tabs>
+        <w:autoSpaceDE w:val="0"/>
+        <w:autoSpaceDN w:val="0"/>
+        <w:adjustRightInd w:val="0"/>
+        <w:spacing w:before="0" w:after="0" w:line="240" w:lineRule="auto"/>
+        <w:ind w:left="2160"/>
+        <w:rPr>
+          <w:rFonts w:asciiTheme="minorHAnsi" w:hAnsiTheme="minorHAnsi" w:cstheme="minorHAnsi"/>
+          <w:b/>
+          <w:color w:val="000000"/>
+          <w:sz w:val="22"/>
+          <w:szCs w:val="22"/>
+        </w:rPr>
+      </w:pPr>
+      <w:r>
+        <w:rPr>
+          <w:noProof/>
+          <w:lang w:bidi="ar-SA"/>
+        </w:rPr>
+        <w:drawing>
+          <wp:inline distT="0" distB="0" distL="0" distR="0" wp14:anchorId="59FE3F6D" wp14:editId="09D41164">
+            <wp:extent cx="1135121" cy="1876425"/>
+            <wp:effectExtent l="0" t="0" r="8255" b="0"/>
+            <wp:docPr id="42" name="Picture 42"/>
+            <wp:cNvGraphicFramePr>
+              <a:graphicFrameLocks xmlns:a="http://schemas.openxmlformats.org/drawingml/2006/main" noChangeAspect="1"/>
+            </wp:cNvGraphicFramePr>
+            <a:graphic xmlns:a="http://schemas.openxmlformats.org/drawingml/2006/main">
+              <a:graphicData uri="http://schemas.openxmlformats.org/drawingml/2006/picture">
+                <pic:pic xmlns:pic="http://schemas.openxmlformats.org/drawingml/2006/picture">
+                  <pic:nvPicPr>
+                    <pic:cNvPr id="0" name=""/>
+                    <pic:cNvPicPr/>
+                  </pic:nvPicPr>
+                  <pic:blipFill>
+                    <a:blip r:embed="rId36"/>
+                    <a:stretch>
+                      <a:fillRect/>
+                    </a:stretch>
+                  </pic:blipFill>
+                  <pic:spPr>
+                    <a:xfrm>
+                      <a:off x="0" y="0"/>
+                      <a:ext cx="1135121" cy="1876425"/>
+                    </a:xfrm>
+                    <a:prstGeom prst="rect">
+                      <a:avLst/>
+                    </a:prstGeom>
+                  </pic:spPr>
+                </pic:pic>
+              </a:graphicData>
+            </a:graphic>
+          </wp:inline>
+        </w:drawing>
+      </w:r>
+    </w:p>
+    <w:p>
+      <w:pPr>
+        <w:pStyle w:val="ListParagraph"/>
+        <w:tabs>
+          <w:tab w:val="center" w:pos="6120"/>
+        </w:tabs>
+        <w:autoSpaceDE w:val="0"/>
+        <w:autoSpaceDN w:val="0"/>
+        <w:adjustRightInd w:val="0"/>
+        <w:spacing w:before="0" w:after="0" w:line="240" w:lineRule="auto"/>
+        <w:ind w:left="2160"/>
+        <w:rPr>
+          <w:rFonts w:asciiTheme="minorHAnsi" w:hAnsiTheme="minorHAnsi" w:cstheme="minorHAnsi"/>
+          <w:b/>
+          <w:color w:val="000000"/>
+          <w:sz w:val="22"/>
+          <w:szCs w:val="22"/>
+        </w:rPr>
+      </w:pPr>
+    </w:p>
+    <w:p>
+      <w:pPr>
+        <w:pStyle w:val="ListParagraph"/>
+        <w:tabs>
+          <w:tab w:val="center" w:pos="6120"/>
+        </w:tabs>
+        <w:autoSpaceDE w:val="0"/>
+        <w:autoSpaceDN w:val="0"/>
+        <w:adjustRightInd w:val="0"/>
+        <w:spacing w:before="0" w:after="0" w:line="240" w:lineRule="auto"/>
+        <w:ind w:left="2160"/>
+        <w:rPr>
+          <w:rFonts w:asciiTheme="minorHAnsi" w:hAnsiTheme="minorHAnsi" w:cstheme="minorHAnsi"/>
+          <w:color w:val="000000"/>
+          <w:sz w:val="22"/>
+          <w:szCs w:val="22"/>
+        </w:rPr>
+      </w:pPr>
+      <w:r>
+        <w:rPr>
+          <w:rFonts w:asciiTheme="minorHAnsi" w:hAnsiTheme="minorHAnsi" w:cstheme="minorHAnsi"/>
+          <w:color w:val="000000"/>
+          <w:sz w:val="22"/>
+          <w:szCs w:val="22"/>
+        </w:rPr>
+        <w:t xml:space="preserve">You can also </w:t>
+      </w:r>
+      <w:r>
+        <w:rPr>
+          <w:rFonts w:asciiTheme="minorHAnsi" w:hAnsiTheme="minorHAnsi" w:cstheme="minorHAnsi"/>
+          <w:color w:val="000000"/>
+          <w:sz w:val="22"/>
+          <w:szCs w:val="22"/>
+        </w:rPr>
+        <w:t xml:space="preserve">publish </w:t>
+      </w:r>
+      <w:proofErr w:type="spellStart"/>
+      <w:r>
+        <w:rPr>
+          <w:rFonts w:asciiTheme="minorHAnsi" w:hAnsiTheme="minorHAnsi" w:cstheme="minorHAnsi"/>
+          <w:color w:val="000000"/>
+          <w:sz w:val="22"/>
+          <w:szCs w:val="22"/>
+        </w:rPr>
+        <w:t>Jacoco</w:t>
+      </w:r>
+      <w:proofErr w:type="spellEnd"/>
+      <w:r>
+        <w:rPr>
+          <w:rFonts w:asciiTheme="minorHAnsi" w:hAnsiTheme="minorHAnsi" w:cstheme="minorHAnsi"/>
+          <w:color w:val="000000"/>
+          <w:sz w:val="22"/>
+          <w:szCs w:val="22"/>
+        </w:rPr>
+        <w:t xml:space="preserve"> report on Jenkins by adding “</w:t>
+      </w:r>
+      <w:proofErr w:type="spellStart"/>
+      <w:r>
+        <w:rPr>
+          <w:rFonts w:asciiTheme="minorHAnsi" w:hAnsiTheme="minorHAnsi" w:cstheme="minorHAnsi"/>
+          <w:color w:val="000000"/>
+          <w:sz w:val="22"/>
+          <w:szCs w:val="22"/>
+        </w:rPr>
+        <w:t>JaCoCo</w:t>
+      </w:r>
+      <w:proofErr w:type="spellEnd"/>
+      <w:r>
+        <w:rPr>
+          <w:rFonts w:asciiTheme="minorHAnsi" w:hAnsiTheme="minorHAnsi" w:cstheme="minorHAnsi"/>
+          <w:color w:val="000000"/>
+          <w:sz w:val="22"/>
+          <w:szCs w:val="22"/>
+        </w:rPr>
+        <w:t xml:space="preserve"> Plugin” in Manage Jenkins -&gt; Manage Plugin. </w:t>
+      </w:r>
+      <w:r>
+        <w:rPr>
+          <w:rFonts w:asciiTheme="minorHAnsi" w:hAnsiTheme="minorHAnsi" w:cstheme="minorHAnsi"/>
+          <w:color w:val="000000"/>
+          <w:sz w:val="22"/>
+          <w:szCs w:val="22"/>
+        </w:rPr>
+        <w:t xml:space="preserve">You can configure your </w:t>
+      </w:r>
+      <w:proofErr w:type="spellStart"/>
+      <w:r>
+        <w:rPr>
+          <w:rFonts w:asciiTheme="minorHAnsi" w:hAnsiTheme="minorHAnsi" w:cstheme="minorHAnsi"/>
+          <w:color w:val="000000"/>
+          <w:sz w:val="22"/>
+          <w:szCs w:val="22"/>
+        </w:rPr>
+        <w:t>poject’s</w:t>
+      </w:r>
+      <w:proofErr w:type="spellEnd"/>
+      <w:r>
+        <w:rPr>
+          <w:rFonts w:asciiTheme="minorHAnsi" w:hAnsiTheme="minorHAnsi" w:cstheme="minorHAnsi"/>
+          <w:color w:val="000000"/>
+          <w:sz w:val="22"/>
+          <w:szCs w:val="22"/>
+        </w:rPr>
+        <w:t xml:space="preserve"> specific </w:t>
+      </w:r>
+      <w:proofErr w:type="spellStart"/>
+      <w:r>
+        <w:rPr>
+          <w:rFonts w:asciiTheme="minorHAnsi" w:hAnsiTheme="minorHAnsi" w:cstheme="minorHAnsi"/>
+          <w:color w:val="000000"/>
+          <w:sz w:val="22"/>
+          <w:szCs w:val="22"/>
+        </w:rPr>
+        <w:t>Jacoco</w:t>
+      </w:r>
+      <w:proofErr w:type="spellEnd"/>
+      <w:r>
+        <w:rPr>
+          <w:rFonts w:asciiTheme="minorHAnsi" w:hAnsiTheme="minorHAnsi" w:cstheme="minorHAnsi"/>
+          <w:color w:val="000000"/>
+          <w:sz w:val="22"/>
+          <w:szCs w:val="22"/>
+        </w:rPr>
+        <w:t xml:space="preserve"> report by adding “Post Build Action” as “Record </w:t>
+      </w:r>
+      <w:proofErr w:type="spellStart"/>
+      <w:r>
+        <w:rPr>
+          <w:rFonts w:asciiTheme="minorHAnsi" w:hAnsiTheme="minorHAnsi" w:cstheme="minorHAnsi"/>
+          <w:color w:val="000000"/>
+          <w:sz w:val="22"/>
+          <w:szCs w:val="22"/>
+        </w:rPr>
+        <w:t>JaCoCo</w:t>
+      </w:r>
+      <w:proofErr w:type="spellEnd"/>
+      <w:r>
+        <w:rPr>
+          <w:rFonts w:asciiTheme="minorHAnsi" w:hAnsiTheme="minorHAnsi" w:cstheme="minorHAnsi"/>
+          <w:color w:val="000000"/>
+          <w:sz w:val="22"/>
+          <w:szCs w:val="22"/>
+        </w:rPr>
+        <w:t xml:space="preserve"> coverage report”. Below is the sample </w:t>
+      </w:r>
+      <w:proofErr w:type="spellStart"/>
+      <w:r>
+        <w:rPr>
+          <w:rFonts w:asciiTheme="minorHAnsi" w:hAnsiTheme="minorHAnsi" w:cstheme="minorHAnsi"/>
+          <w:color w:val="000000"/>
+          <w:sz w:val="22"/>
+          <w:szCs w:val="22"/>
+        </w:rPr>
+        <w:t>Jacoco</w:t>
+      </w:r>
+      <w:proofErr w:type="spellEnd"/>
+      <w:r>
+        <w:rPr>
+          <w:rFonts w:asciiTheme="minorHAnsi" w:hAnsiTheme="minorHAnsi" w:cstheme="minorHAnsi"/>
+          <w:color w:val="000000"/>
+          <w:sz w:val="22"/>
+          <w:szCs w:val="22"/>
+        </w:rPr>
+        <w:t xml:space="preserve"> report configuration.</w:t>
+      </w:r>
+    </w:p>
+    <w:p>
+      <w:pPr>
+        <w:pStyle w:val="ListParagraph"/>
+        <w:tabs>
+          <w:tab w:val="center" w:pos="6120"/>
+        </w:tabs>
+        <w:autoSpaceDE w:val="0"/>
+        <w:autoSpaceDN w:val="0"/>
+        <w:adjustRightInd w:val="0"/>
+        <w:spacing w:before="0" w:after="0" w:line="240" w:lineRule="auto"/>
+        <w:ind w:left="2160"/>
+        <w:rPr>
+          <w:rFonts w:asciiTheme="minorHAnsi" w:hAnsiTheme="minorHAnsi" w:cstheme="minorHAnsi"/>
+          <w:color w:val="000000"/>
+          <w:sz w:val="22"/>
+          <w:szCs w:val="22"/>
+        </w:rPr>
+      </w:pPr>
+    </w:p>
+    <w:p>
+      <w:pPr>
+        <w:pStyle w:val="ListParagraph"/>
+        <w:tabs>
+          <w:tab w:val="center" w:pos="6120"/>
+        </w:tabs>
+        <w:autoSpaceDE w:val="0"/>
+        <w:autoSpaceDN w:val="0"/>
+        <w:adjustRightInd w:val="0"/>
+        <w:spacing w:before="0" w:after="0" w:line="240" w:lineRule="auto"/>
+        <w:ind w:left="2160"/>
+        <w:rPr>
+          <w:rFonts w:asciiTheme="minorHAnsi" w:hAnsiTheme="minorHAnsi" w:cstheme="minorHAnsi"/>
+          <w:color w:val="000000"/>
+          <w:sz w:val="22"/>
+          <w:szCs w:val="22"/>
+        </w:rPr>
+      </w:pPr>
+    </w:p>
+    <w:p>
+      <w:pPr>
+        <w:pStyle w:val="ListParagraph"/>
+        <w:tabs>
+          <w:tab w:val="center" w:pos="6120"/>
+        </w:tabs>
+        <w:autoSpaceDE w:val="0"/>
+        <w:autoSpaceDN w:val="0"/>
+        <w:adjustRightInd w:val="0"/>
+        <w:spacing w:before="0" w:after="0" w:line="240" w:lineRule="auto"/>
+        <w:ind w:left="2160"/>
+        <w:rPr>
+          <w:rFonts w:asciiTheme="minorHAnsi" w:hAnsiTheme="minorHAnsi" w:cstheme="minorHAnsi"/>
+          <w:color w:val="000000"/>
+          <w:sz w:val="22"/>
+          <w:szCs w:val="22"/>
+        </w:rPr>
+      </w:pPr>
+      <w:r>
+        <w:rPr>
+          <w:noProof/>
+          <w:lang w:bidi="ar-SA"/>
+        </w:rPr>
+        <w:drawing>
+          <wp:inline distT="0" distB="0" distL="0" distR="0" wp14:anchorId="67F1B620" wp14:editId="6CF3D64E">
+            <wp:extent cx="1847850" cy="1173964"/>
+            <wp:effectExtent l="0" t="0" r="0" b="7620"/>
+            <wp:docPr id="43" name="Picture 43"/>
+            <wp:cNvGraphicFramePr>
+              <a:graphicFrameLocks xmlns:a="http://schemas.openxmlformats.org/drawingml/2006/main" noChangeAspect="1"/>
+            </wp:cNvGraphicFramePr>
+            <a:graphic xmlns:a="http://schemas.openxmlformats.org/drawingml/2006/main">
+              <a:graphicData uri="http://schemas.openxmlformats.org/drawingml/2006/picture">
+                <pic:pic xmlns:pic="http://schemas.openxmlformats.org/drawingml/2006/picture">
+                  <pic:nvPicPr>
+                    <pic:cNvPr id="0" name=""/>
+                    <pic:cNvPicPr/>
+                  </pic:nvPicPr>
+                  <pic:blipFill>
+                    <a:blip r:embed="rId37"/>
+                    <a:stretch>
+                      <a:fillRect/>
+                    </a:stretch>
+                  </pic:blipFill>
+                  <pic:spPr>
+                    <a:xfrm>
+                      <a:off x="0" y="0"/>
+                      <a:ext cx="1847850" cy="1173964"/>
+                    </a:xfrm>
+                    <a:prstGeom prst="rect">
+                      <a:avLst/>
+                    </a:prstGeom>
+                  </pic:spPr>
+                </pic:pic>
+              </a:graphicData>
+            </a:graphic>
+          </wp:inline>
+        </w:drawing>
+      </w:r>
     </w:p>
     <w:p>
       <w:pPr>
@@ -22948,6 +23823,7 @@
           <w:sz w:val="22"/>
           <w:szCs w:val="22"/>
         </w:rPr>
+        <w:lastRenderedPageBreak/>
         <w:t xml:space="preserve">You can also enable </w:t>
       </w:r>
       <w:r>
@@ -23076,7 +23952,7 @@
         <w:rPr>
           <w:rFonts w:asciiTheme="minorHAnsi" w:hAnsiTheme="minorHAnsi" w:cstheme="minorHAnsi"/>
           <w:i/>
-          <w:color w:val="000000"/>
+          <w:color w:val="1F497D" w:themeColor="text2"/>
           <w:sz w:val="22"/>
           <w:szCs w:val="22"/>
         </w:rPr>
@@ -23125,6 +24001,26 @@
         <w:t>coverageReport</w:t>
       </w:r>
       <w:proofErr w:type="spellEnd"/>
+    </w:p>
+    <w:p>
+      <w:pPr>
+        <w:pStyle w:val="ListParagraph"/>
+        <w:tabs>
+          <w:tab w:val="left" w:pos="5159"/>
+        </w:tabs>
+        <w:autoSpaceDE w:val="0"/>
+        <w:autoSpaceDN w:val="0"/>
+        <w:adjustRightInd w:val="0"/>
+        <w:spacing w:before="0" w:after="0" w:line="240" w:lineRule="auto"/>
+        <w:ind w:left="2160"/>
+        <w:rPr>
+          <w:rFonts w:asciiTheme="minorHAnsi" w:hAnsiTheme="minorHAnsi" w:cstheme="minorHAnsi"/>
+          <w:i/>
+          <w:color w:val="000000"/>
+          <w:sz w:val="22"/>
+          <w:szCs w:val="22"/>
+        </w:rPr>
+      </w:pPr>
       <w:r>
         <w:rPr>
           <w:rFonts w:asciiTheme="minorHAnsi" w:hAnsiTheme="minorHAnsi" w:cstheme="minorHAnsi"/>
@@ -23476,6 +24372,479 @@
         <w:t>build.sbt</w:t>
       </w:r>
       <w:proofErr w:type="spellEnd"/>
+    </w:p>
+    <w:p>
+      <w:pPr>
+        <w:pStyle w:val="ListParagraph"/>
+        <w:tabs>
+          <w:tab w:val="center" w:pos="6120"/>
+        </w:tabs>
+        <w:autoSpaceDE w:val="0"/>
+        <w:autoSpaceDN w:val="0"/>
+        <w:adjustRightInd w:val="0"/>
+        <w:spacing w:before="0" w:after="0" w:line="240" w:lineRule="auto"/>
+        <w:ind w:left="2160"/>
+        <w:rPr>
+          <w:rFonts w:asciiTheme="minorHAnsi" w:hAnsiTheme="minorHAnsi" w:cstheme="minorHAnsi"/>
+          <w:color w:val="000000"/>
+          <w:sz w:val="22"/>
+          <w:szCs w:val="22"/>
+        </w:rPr>
+      </w:pPr>
+    </w:p>
+    <w:p>
+      <w:pPr>
+        <w:pStyle w:val="ListParagraph"/>
+        <w:tabs>
+          <w:tab w:val="center" w:pos="6120"/>
+        </w:tabs>
+        <w:autoSpaceDE w:val="0"/>
+        <w:autoSpaceDN w:val="0"/>
+        <w:adjustRightInd w:val="0"/>
+        <w:spacing w:before="0" w:after="0" w:line="240" w:lineRule="auto"/>
+        <w:ind w:left="2160"/>
+        <w:rPr>
+          <w:rFonts w:asciiTheme="minorHAnsi" w:hAnsiTheme="minorHAnsi" w:cstheme="minorHAnsi"/>
+          <w:color w:val="000000"/>
+          <w:sz w:val="22"/>
+          <w:szCs w:val="22"/>
+        </w:rPr>
+      </w:pPr>
+      <w:r>
+        <w:rPr>
+          <w:rFonts w:asciiTheme="minorHAnsi" w:hAnsiTheme="minorHAnsi" w:cstheme="minorHAnsi"/>
+          <w:color w:val="000000"/>
+          <w:sz w:val="22"/>
+          <w:szCs w:val="22"/>
+        </w:rPr>
+        <w:t xml:space="preserve">After executing above commands, </w:t>
+      </w:r>
+      <w:proofErr w:type="gramStart"/>
+      <w:r>
+        <w:rPr>
+          <w:rFonts w:asciiTheme="minorHAnsi" w:hAnsiTheme="minorHAnsi" w:cstheme="minorHAnsi"/>
+          <w:color w:val="000000"/>
+          <w:sz w:val="22"/>
+          <w:szCs w:val="22"/>
+        </w:rPr>
+        <w:t>Refresh</w:t>
+      </w:r>
+      <w:proofErr w:type="gramEnd"/>
+      <w:r>
+        <w:rPr>
+          <w:rFonts w:asciiTheme="minorHAnsi" w:hAnsiTheme="minorHAnsi" w:cstheme="minorHAnsi"/>
+          <w:color w:val="000000"/>
+          <w:sz w:val="22"/>
+          <w:szCs w:val="22"/>
+        </w:rPr>
+        <w:t xml:space="preserve"> the target directory of your project in Scala IDE to see the </w:t>
+      </w:r>
+      <w:proofErr w:type="spellStart"/>
+      <w:r>
+        <w:rPr>
+          <w:rFonts w:asciiTheme="minorHAnsi" w:hAnsiTheme="minorHAnsi" w:cstheme="minorHAnsi"/>
+          <w:color w:val="000000"/>
+          <w:sz w:val="22"/>
+          <w:szCs w:val="22"/>
+        </w:rPr>
+        <w:t>Scoverage</w:t>
+      </w:r>
+      <w:proofErr w:type="spellEnd"/>
+      <w:r>
+        <w:rPr>
+          <w:rFonts w:asciiTheme="minorHAnsi" w:hAnsiTheme="minorHAnsi" w:cstheme="minorHAnsi"/>
+          <w:color w:val="000000"/>
+          <w:sz w:val="22"/>
+          <w:szCs w:val="22"/>
+        </w:rPr>
+        <w:t xml:space="preserve"> generated reports as seen in below sample.</w:t>
+      </w:r>
+    </w:p>
+    <w:p>
+      <w:pPr>
+        <w:pStyle w:val="ListParagraph"/>
+        <w:tabs>
+          <w:tab w:val="center" w:pos="6120"/>
+        </w:tabs>
+        <w:autoSpaceDE w:val="0"/>
+        <w:autoSpaceDN w:val="0"/>
+        <w:adjustRightInd w:val="0"/>
+        <w:spacing w:before="0" w:after="0" w:line="240" w:lineRule="auto"/>
+        <w:ind w:left="2160"/>
+        <w:rPr>
+          <w:rFonts w:asciiTheme="minorHAnsi" w:hAnsiTheme="minorHAnsi" w:cstheme="minorHAnsi"/>
+          <w:color w:val="000000"/>
+          <w:sz w:val="22"/>
+          <w:szCs w:val="22"/>
+        </w:rPr>
+      </w:pPr>
+    </w:p>
+    <w:p>
+      <w:pPr>
+        <w:pStyle w:val="ListParagraph"/>
+        <w:tabs>
+          <w:tab w:val="center" w:pos="6120"/>
+        </w:tabs>
+        <w:autoSpaceDE w:val="0"/>
+        <w:autoSpaceDN w:val="0"/>
+        <w:adjustRightInd w:val="0"/>
+        <w:spacing w:before="0" w:after="0" w:line="240" w:lineRule="auto"/>
+        <w:ind w:left="2160"/>
+        <w:rPr>
+          <w:rFonts w:asciiTheme="minorHAnsi" w:hAnsiTheme="minorHAnsi" w:cstheme="minorHAnsi"/>
+          <w:color w:val="000000"/>
+          <w:sz w:val="22"/>
+          <w:szCs w:val="22"/>
+        </w:rPr>
+      </w:pPr>
+    </w:p>
+    <w:p>
+      <w:pPr>
+        <w:pStyle w:val="ListParagraph"/>
+        <w:tabs>
+          <w:tab w:val="center" w:pos="6120"/>
+        </w:tabs>
+        <w:autoSpaceDE w:val="0"/>
+        <w:autoSpaceDN w:val="0"/>
+        <w:adjustRightInd w:val="0"/>
+        <w:spacing w:before="0" w:after="0" w:line="240" w:lineRule="auto"/>
+        <w:ind w:left="2160"/>
+        <w:rPr>
+          <w:rFonts w:asciiTheme="minorHAnsi" w:hAnsiTheme="minorHAnsi" w:cstheme="minorHAnsi"/>
+          <w:color w:val="000000"/>
+          <w:sz w:val="22"/>
+          <w:szCs w:val="22"/>
+        </w:rPr>
+      </w:pPr>
+      <w:r>
+        <w:rPr>
+          <w:noProof/>
+          <w:lang w:bidi="ar-SA"/>
+        </w:rPr>
+        <w:drawing>
+          <wp:inline distT="0" distB="0" distL="0" distR="0" wp14:anchorId="6ED01D6D" wp14:editId="18BA163A">
+            <wp:extent cx="986820" cy="1476375"/>
+            <wp:effectExtent l="0" t="0" r="3810" b="0"/>
+            <wp:docPr id="44" name="Picture 44"/>
+            <wp:cNvGraphicFramePr>
+              <a:graphicFrameLocks xmlns:a="http://schemas.openxmlformats.org/drawingml/2006/main" noChangeAspect="1"/>
+            </wp:cNvGraphicFramePr>
+            <a:graphic xmlns:a="http://schemas.openxmlformats.org/drawingml/2006/main">
+              <a:graphicData uri="http://schemas.openxmlformats.org/drawingml/2006/picture">
+                <pic:pic xmlns:pic="http://schemas.openxmlformats.org/drawingml/2006/picture">
+                  <pic:nvPicPr>
+                    <pic:cNvPr id="0" name=""/>
+                    <pic:cNvPicPr/>
+                  </pic:nvPicPr>
+                  <pic:blipFill>
+                    <a:blip r:embed="rId38"/>
+                    <a:stretch>
+                      <a:fillRect/>
+                    </a:stretch>
+                  </pic:blipFill>
+                  <pic:spPr>
+                    <a:xfrm>
+                      <a:off x="0" y="0"/>
+                      <a:ext cx="987633" cy="1477591"/>
+                    </a:xfrm>
+                    <a:prstGeom prst="rect">
+                      <a:avLst/>
+                    </a:prstGeom>
+                  </pic:spPr>
+                </pic:pic>
+              </a:graphicData>
+            </a:graphic>
+          </wp:inline>
+        </w:drawing>
+      </w:r>
+    </w:p>
+    <w:p>
+      <w:pPr>
+        <w:pStyle w:val="ListParagraph"/>
+        <w:tabs>
+          <w:tab w:val="center" w:pos="6120"/>
+        </w:tabs>
+        <w:autoSpaceDE w:val="0"/>
+        <w:autoSpaceDN w:val="0"/>
+        <w:adjustRightInd w:val="0"/>
+        <w:spacing w:before="0" w:after="0" w:line="240" w:lineRule="auto"/>
+        <w:ind w:left="2160"/>
+        <w:rPr>
+          <w:rFonts w:asciiTheme="minorHAnsi" w:hAnsiTheme="minorHAnsi" w:cstheme="minorHAnsi"/>
+          <w:color w:val="000000"/>
+          <w:sz w:val="22"/>
+          <w:szCs w:val="22"/>
+        </w:rPr>
+      </w:pPr>
+    </w:p>
+    <w:p>
+      <w:pPr>
+        <w:pStyle w:val="ListParagraph"/>
+        <w:tabs>
+          <w:tab w:val="center" w:pos="6120"/>
+        </w:tabs>
+        <w:autoSpaceDE w:val="0"/>
+        <w:autoSpaceDN w:val="0"/>
+        <w:adjustRightInd w:val="0"/>
+        <w:spacing w:before="0" w:after="0" w:line="240" w:lineRule="auto"/>
+        <w:ind w:left="2160"/>
+        <w:rPr>
+          <w:rFonts w:asciiTheme="minorHAnsi" w:hAnsiTheme="minorHAnsi" w:cstheme="minorHAnsi"/>
+          <w:color w:val="000000"/>
+          <w:sz w:val="22"/>
+          <w:szCs w:val="22"/>
+        </w:rPr>
+      </w:pPr>
+      <w:r>
+        <w:rPr>
+          <w:rFonts w:asciiTheme="minorHAnsi" w:hAnsiTheme="minorHAnsi" w:cstheme="minorHAnsi"/>
+          <w:color w:val="000000"/>
+          <w:sz w:val="22"/>
+          <w:szCs w:val="22"/>
+        </w:rPr>
+        <w:t xml:space="preserve">You can also publish this </w:t>
+      </w:r>
+      <w:proofErr w:type="spellStart"/>
+      <w:r>
+        <w:rPr>
+          <w:rFonts w:asciiTheme="minorHAnsi" w:hAnsiTheme="minorHAnsi" w:cstheme="minorHAnsi"/>
+          <w:color w:val="000000"/>
+          <w:sz w:val="22"/>
+          <w:szCs w:val="22"/>
+        </w:rPr>
+        <w:t>Scoverage</w:t>
+      </w:r>
+      <w:proofErr w:type="spellEnd"/>
+      <w:r>
+        <w:rPr>
+          <w:rFonts w:asciiTheme="minorHAnsi" w:hAnsiTheme="minorHAnsi" w:cstheme="minorHAnsi"/>
+          <w:color w:val="000000"/>
+          <w:sz w:val="22"/>
+          <w:szCs w:val="22"/>
+        </w:rPr>
+        <w:t xml:space="preserve"> report on Jenkins by adding ‘</w:t>
+      </w:r>
+      <w:proofErr w:type="spellStart"/>
+      <w:r>
+        <w:rPr>
+          <w:rFonts w:asciiTheme="minorHAnsi" w:hAnsiTheme="minorHAnsi" w:cstheme="minorHAnsi"/>
+          <w:color w:val="000000"/>
+          <w:sz w:val="22"/>
+          <w:szCs w:val="22"/>
+        </w:rPr>
+        <w:t>Scoverage</w:t>
+      </w:r>
+      <w:proofErr w:type="spellEnd"/>
+      <w:r>
+        <w:rPr>
+          <w:rFonts w:asciiTheme="minorHAnsi" w:hAnsiTheme="minorHAnsi" w:cstheme="minorHAnsi"/>
+          <w:color w:val="000000"/>
+          <w:sz w:val="22"/>
+          <w:szCs w:val="22"/>
+        </w:rPr>
+        <w:t xml:space="preserve"> Plugin’</w:t>
+      </w:r>
+      <w:r>
+        <w:rPr>
+          <w:rFonts w:asciiTheme="minorHAnsi" w:hAnsiTheme="minorHAnsi" w:cstheme="minorHAnsi"/>
+          <w:color w:val="000000"/>
+          <w:sz w:val="22"/>
+          <w:szCs w:val="22"/>
+        </w:rPr>
+        <w:t xml:space="preserve"> using ‘Manage Jenkins’ -&gt; ’Manage Plugins’</w:t>
+      </w:r>
+      <w:r>
+        <w:rPr>
+          <w:rFonts w:asciiTheme="minorHAnsi" w:hAnsiTheme="minorHAnsi" w:cstheme="minorHAnsi"/>
+          <w:color w:val="000000"/>
+          <w:sz w:val="22"/>
+          <w:szCs w:val="22"/>
+        </w:rPr>
+        <w:t xml:space="preserve"> and configuring </w:t>
+      </w:r>
+      <w:r>
+        <w:rPr>
+          <w:rFonts w:asciiTheme="minorHAnsi" w:hAnsiTheme="minorHAnsi" w:cstheme="minorHAnsi"/>
+          <w:color w:val="000000"/>
+          <w:sz w:val="22"/>
+          <w:szCs w:val="22"/>
+        </w:rPr>
+        <w:t xml:space="preserve">it as “Post build Action” for your project. </w:t>
+      </w:r>
+    </w:p>
+    <w:p>
+      <w:pPr>
+        <w:pStyle w:val="ListParagraph"/>
+        <w:tabs>
+          <w:tab w:val="center" w:pos="6120"/>
+        </w:tabs>
+        <w:autoSpaceDE w:val="0"/>
+        <w:autoSpaceDN w:val="0"/>
+        <w:adjustRightInd w:val="0"/>
+        <w:spacing w:before="0" w:after="0" w:line="240" w:lineRule="auto"/>
+        <w:ind w:left="2160"/>
+        <w:rPr>
+          <w:rFonts w:asciiTheme="minorHAnsi" w:hAnsiTheme="minorHAnsi" w:cstheme="minorHAnsi"/>
+          <w:color w:val="000000"/>
+          <w:sz w:val="22"/>
+          <w:szCs w:val="22"/>
+        </w:rPr>
+      </w:pPr>
+    </w:p>
+    <w:p>
+      <w:pPr>
+        <w:pStyle w:val="ListParagraph"/>
+        <w:tabs>
+          <w:tab w:val="center" w:pos="6120"/>
+        </w:tabs>
+        <w:autoSpaceDE w:val="0"/>
+        <w:autoSpaceDN w:val="0"/>
+        <w:adjustRightInd w:val="0"/>
+        <w:spacing w:before="0" w:after="0" w:line="240" w:lineRule="auto"/>
+        <w:ind w:left="2160"/>
+        <w:rPr>
+          <w:rFonts w:asciiTheme="minorHAnsi" w:hAnsiTheme="minorHAnsi" w:cstheme="minorHAnsi"/>
+          <w:color w:val="000000"/>
+          <w:sz w:val="22"/>
+          <w:szCs w:val="22"/>
+        </w:rPr>
+      </w:pPr>
+      <w:r>
+        <w:rPr>
+          <w:rFonts w:asciiTheme="minorHAnsi" w:hAnsiTheme="minorHAnsi" w:cstheme="minorHAnsi"/>
+          <w:color w:val="000000"/>
+          <w:sz w:val="22"/>
+          <w:szCs w:val="22"/>
+        </w:rPr>
+        <w:t>Be</w:t>
+      </w:r>
+      <w:r>
+        <w:rPr>
+          <w:rFonts w:asciiTheme="minorHAnsi" w:hAnsiTheme="minorHAnsi" w:cstheme="minorHAnsi"/>
+          <w:color w:val="000000"/>
+          <w:sz w:val="22"/>
+          <w:szCs w:val="22"/>
+        </w:rPr>
+        <w:t xml:space="preserve">low is the sample </w:t>
+      </w:r>
+      <w:proofErr w:type="gramStart"/>
+      <w:r>
+        <w:rPr>
+          <w:rFonts w:asciiTheme="minorHAnsi" w:hAnsiTheme="minorHAnsi" w:cstheme="minorHAnsi"/>
+          <w:color w:val="000000"/>
+          <w:sz w:val="22"/>
+          <w:szCs w:val="22"/>
+        </w:rPr>
+        <w:t>configuration</w:t>
+      </w:r>
+      <w:r>
+        <w:rPr>
+          <w:rFonts w:asciiTheme="minorHAnsi" w:hAnsiTheme="minorHAnsi" w:cstheme="minorHAnsi"/>
+          <w:color w:val="000000"/>
+          <w:sz w:val="22"/>
+          <w:szCs w:val="22"/>
+        </w:rPr>
+        <w:t xml:space="preserve"> :</w:t>
+      </w:r>
+      <w:proofErr w:type="gramEnd"/>
+    </w:p>
+    <w:p>
+      <w:pPr>
+        <w:pStyle w:val="ListParagraph"/>
+        <w:tabs>
+          <w:tab w:val="center" w:pos="6120"/>
+        </w:tabs>
+        <w:autoSpaceDE w:val="0"/>
+        <w:autoSpaceDN w:val="0"/>
+        <w:adjustRightInd w:val="0"/>
+        <w:spacing w:before="0" w:after="0" w:line="240" w:lineRule="auto"/>
+        <w:ind w:left="2160"/>
+        <w:rPr>
+          <w:rFonts w:asciiTheme="minorHAnsi" w:hAnsiTheme="minorHAnsi" w:cstheme="minorHAnsi"/>
+          <w:color w:val="000000"/>
+          <w:sz w:val="22"/>
+          <w:szCs w:val="22"/>
+        </w:rPr>
+      </w:pPr>
+    </w:p>
+    <w:p>
+      <w:pPr>
+        <w:pStyle w:val="ListParagraph"/>
+        <w:tabs>
+          <w:tab w:val="center" w:pos="6120"/>
+        </w:tabs>
+        <w:autoSpaceDE w:val="0"/>
+        <w:autoSpaceDN w:val="0"/>
+        <w:adjustRightInd w:val="0"/>
+        <w:spacing w:before="0" w:after="0" w:line="240" w:lineRule="auto"/>
+        <w:ind w:left="2160"/>
+        <w:rPr>
+          <w:rFonts w:asciiTheme="minorHAnsi" w:hAnsiTheme="minorHAnsi" w:cstheme="minorHAnsi"/>
+          <w:color w:val="000000"/>
+          <w:sz w:val="22"/>
+          <w:szCs w:val="22"/>
+        </w:rPr>
+      </w:pPr>
+      <w:r>
+        <w:rPr>
+          <w:noProof/>
+          <w:lang w:bidi="ar-SA"/>
+        </w:rPr>
+        <w:drawing>
+          <wp:inline distT="0" distB="0" distL="0" distR="0" wp14:anchorId="16A0254D" wp14:editId="24EBB041">
+            <wp:extent cx="1901825" cy="581025"/>
+            <wp:effectExtent l="0" t="0" r="3175" b="9525"/>
+            <wp:docPr id="45" name="Picture 45"/>
+            <wp:cNvGraphicFramePr>
+              <a:graphicFrameLocks xmlns:a="http://schemas.openxmlformats.org/drawingml/2006/main" noChangeAspect="1"/>
+            </wp:cNvGraphicFramePr>
+            <a:graphic xmlns:a="http://schemas.openxmlformats.org/drawingml/2006/main">
+              <a:graphicData uri="http://schemas.openxmlformats.org/drawingml/2006/picture">
+                <pic:pic xmlns:pic="http://schemas.openxmlformats.org/drawingml/2006/picture">
+                  <pic:nvPicPr>
+                    <pic:cNvPr id="0" name=""/>
+                    <pic:cNvPicPr/>
+                  </pic:nvPicPr>
+                  <pic:blipFill>
+                    <a:blip r:embed="rId39"/>
+                    <a:stretch>
+                      <a:fillRect/>
+                    </a:stretch>
+                  </pic:blipFill>
+                  <pic:spPr>
+                    <a:xfrm>
+                      <a:off x="0" y="0"/>
+                      <a:ext cx="1901825" cy="581025"/>
+                    </a:xfrm>
+                    <a:prstGeom prst="rect">
+                      <a:avLst/>
+                    </a:prstGeom>
+                  </pic:spPr>
+                </pic:pic>
+              </a:graphicData>
+            </a:graphic>
+          </wp:inline>
+        </w:drawing>
+      </w:r>
+    </w:p>
+    <w:p>
+      <w:pPr>
+        <w:pStyle w:val="ListParagraph"/>
+        <w:tabs>
+          <w:tab w:val="center" w:pos="6120"/>
+        </w:tabs>
+        <w:autoSpaceDE w:val="0"/>
+        <w:autoSpaceDN w:val="0"/>
+        <w:adjustRightInd w:val="0"/>
+        <w:spacing w:before="0" w:after="0" w:line="240" w:lineRule="auto"/>
+        <w:ind w:left="2160"/>
+        <w:rPr>
+          <w:rFonts w:asciiTheme="minorHAnsi" w:hAnsiTheme="minorHAnsi" w:cstheme="minorHAnsi"/>
+          <w:color w:val="000000"/>
+          <w:sz w:val="22"/>
+          <w:szCs w:val="22"/>
+        </w:rPr>
+      </w:pPr>
     </w:p>
     <w:p>
       <w:pPr>
@@ -24023,7 +25392,18 @@
                 <w:sz w:val="22"/>
                 <w:szCs w:val="22"/>
               </w:rPr>
-              <w:t>-plugin" % "0.7.0")</w:t>
+              <w:t xml:space="preserve">-plugin" % </w:t>
+            </w:r>
+            <w:r>
+              <w:rPr>
+                <w:rFonts w:asciiTheme="minorHAnsi" w:hAnsiTheme="minorHAnsi" w:cstheme="minorHAnsi"/>
+                <w:i/>
+                <w:color w:val="1F497D" w:themeColor="text2"/>
+                <w:sz w:val="22"/>
+                <w:szCs w:val="22"/>
+              </w:rPr>
+              <w:lastRenderedPageBreak/>
+              <w:t>"0.7.0")</w:t>
             </w:r>
           </w:p>
           <w:p>
@@ -24471,7 +25851,16 @@
           <w:sz w:val="22"/>
           <w:szCs w:val="22"/>
         </w:rPr>
-        <w:t>This produces a list of errors on the console, as well as an XML result file target/scalastyle-result.xml</w:t>
+        <w:t>Above command</w:t>
+      </w:r>
+      <w:r>
+        <w:rPr>
+          <w:rFonts w:asciiTheme="minorHAnsi" w:hAnsiTheme="minorHAnsi" w:cstheme="minorHAnsi"/>
+          <w:color w:val="000000"/>
+          <w:sz w:val="22"/>
+          <w:szCs w:val="22"/>
+        </w:rPr>
+        <w:t xml:space="preserve"> produces a list of errors on the console, as well as an XML result file target/scalastyle-result.xml</w:t>
       </w:r>
       <w:r>
         <w:rPr>
@@ -24522,15 +25911,463 @@
       </w:pPr>
       <w:r>
         <w:rPr>
-          <w:rFonts w:asciiTheme="minorHAnsi" w:hAnsiTheme="minorHAnsi" w:cstheme="minorHAnsi"/>
-          <w:color w:val="000000"/>
-          <w:sz w:val="22"/>
-          <w:szCs w:val="22"/>
-        </w:rPr>
-        <w:lastRenderedPageBreak/>
+          <w:noProof/>
+          <w:lang w:bidi="ar-SA"/>
+        </w:rPr>
+        <w:drawing>
+          <wp:inline distT="0" distB="0" distL="0" distR="0" wp14:anchorId="6C220DA7" wp14:editId="58887328">
+            <wp:extent cx="3444285" cy="247650"/>
+            <wp:effectExtent l="0" t="0" r="3810" b="0"/>
+            <wp:docPr id="46" name="Picture 46"/>
+            <wp:cNvGraphicFramePr>
+              <a:graphicFrameLocks xmlns:a="http://schemas.openxmlformats.org/drawingml/2006/main" noChangeAspect="1"/>
+            </wp:cNvGraphicFramePr>
+            <a:graphic xmlns:a="http://schemas.openxmlformats.org/drawingml/2006/main">
+              <a:graphicData uri="http://schemas.openxmlformats.org/drawingml/2006/picture">
+                <pic:pic xmlns:pic="http://schemas.openxmlformats.org/drawingml/2006/picture">
+                  <pic:nvPicPr>
+                    <pic:cNvPr id="0" name=""/>
+                    <pic:cNvPicPr/>
+                  </pic:nvPicPr>
+                  <pic:blipFill>
+                    <a:blip r:embed="rId40"/>
+                    <a:stretch>
+                      <a:fillRect/>
+                    </a:stretch>
+                  </pic:blipFill>
+                  <pic:spPr>
+                    <a:xfrm>
+                      <a:off x="0" y="0"/>
+                      <a:ext cx="3444285" cy="247650"/>
+                    </a:xfrm>
+                    <a:prstGeom prst="rect">
+                      <a:avLst/>
+                    </a:prstGeom>
+                  </pic:spPr>
+                </pic:pic>
+              </a:graphicData>
+            </a:graphic>
+          </wp:inline>
+        </w:drawing>
+      </w:r>
+    </w:p>
+    <w:p>
+      <w:pPr>
+        <w:pStyle w:val="ListParagraph"/>
+        <w:tabs>
+          <w:tab w:val="center" w:pos="6120"/>
+        </w:tabs>
+        <w:autoSpaceDE w:val="0"/>
+        <w:autoSpaceDN w:val="0"/>
+        <w:adjustRightInd w:val="0"/>
+        <w:spacing w:before="0" w:after="0" w:line="240" w:lineRule="auto"/>
+        <w:ind w:left="2160"/>
+        <w:rPr>
+          <w:rFonts w:asciiTheme="minorHAnsi" w:hAnsiTheme="minorHAnsi" w:cstheme="minorHAnsi"/>
+          <w:color w:val="000000"/>
+          <w:sz w:val="22"/>
+          <w:szCs w:val="22"/>
+        </w:rPr>
+      </w:pPr>
+    </w:p>
+    <w:p>
+      <w:pPr>
+        <w:pStyle w:val="ListParagraph"/>
+        <w:tabs>
+          <w:tab w:val="center" w:pos="6120"/>
+        </w:tabs>
+        <w:autoSpaceDE w:val="0"/>
+        <w:autoSpaceDN w:val="0"/>
+        <w:adjustRightInd w:val="0"/>
+        <w:spacing w:before="0" w:after="0" w:line="240" w:lineRule="auto"/>
+        <w:ind w:left="2160"/>
+        <w:rPr>
+          <w:rFonts w:asciiTheme="minorHAnsi" w:hAnsiTheme="minorHAnsi" w:cstheme="minorHAnsi"/>
+          <w:color w:val="000000"/>
+          <w:sz w:val="22"/>
+          <w:szCs w:val="22"/>
+        </w:rPr>
+      </w:pPr>
+      <w:r>
+        <w:rPr>
+          <w:noProof/>
+          <w:lang w:bidi="ar-SA"/>
+        </w:rPr>
+        <w:drawing>
+          <wp:inline distT="0" distB="0" distL="0" distR="0" wp14:anchorId="4E565F13" wp14:editId="6A5F440A">
+            <wp:extent cx="3448050" cy="307605"/>
+            <wp:effectExtent l="0" t="0" r="0" b="0"/>
+            <wp:docPr id="47" name="Picture 47"/>
+            <wp:cNvGraphicFramePr>
+              <a:graphicFrameLocks xmlns:a="http://schemas.openxmlformats.org/drawingml/2006/main" noChangeAspect="1"/>
+            </wp:cNvGraphicFramePr>
+            <a:graphic xmlns:a="http://schemas.openxmlformats.org/drawingml/2006/main">
+              <a:graphicData uri="http://schemas.openxmlformats.org/drawingml/2006/picture">
+                <pic:pic xmlns:pic="http://schemas.openxmlformats.org/drawingml/2006/picture">
+                  <pic:nvPicPr>
+                    <pic:cNvPr id="0" name=""/>
+                    <pic:cNvPicPr/>
+                  </pic:nvPicPr>
+                  <pic:blipFill>
+                    <a:blip r:embed="rId41"/>
+                    <a:stretch>
+                      <a:fillRect/>
+                    </a:stretch>
+                  </pic:blipFill>
+                  <pic:spPr>
+                    <a:xfrm>
+                      <a:off x="0" y="0"/>
+                      <a:ext cx="3543267" cy="316099"/>
+                    </a:xfrm>
+                    <a:prstGeom prst="rect">
+                      <a:avLst/>
+                    </a:prstGeom>
+                  </pic:spPr>
+                </pic:pic>
+              </a:graphicData>
+            </a:graphic>
+          </wp:inline>
+        </w:drawing>
+      </w:r>
+    </w:p>
+    <w:p>
+      <w:pPr>
+        <w:pStyle w:val="ListParagraph"/>
+        <w:tabs>
+          <w:tab w:val="center" w:pos="6120"/>
+        </w:tabs>
+        <w:autoSpaceDE w:val="0"/>
+        <w:autoSpaceDN w:val="0"/>
+        <w:adjustRightInd w:val="0"/>
+        <w:spacing w:before="0" w:after="0" w:line="240" w:lineRule="auto"/>
+        <w:ind w:left="2160"/>
+        <w:rPr>
+          <w:rFonts w:asciiTheme="minorHAnsi" w:hAnsiTheme="minorHAnsi" w:cstheme="minorHAnsi"/>
+          <w:color w:val="000000"/>
+          <w:sz w:val="22"/>
+          <w:szCs w:val="22"/>
+        </w:rPr>
+      </w:pPr>
+    </w:p>
+    <w:p>
+      <w:pPr>
+        <w:pStyle w:val="ListParagraph"/>
+        <w:tabs>
+          <w:tab w:val="center" w:pos="6120"/>
+        </w:tabs>
+        <w:autoSpaceDE w:val="0"/>
+        <w:autoSpaceDN w:val="0"/>
+        <w:adjustRightInd w:val="0"/>
+        <w:spacing w:before="0" w:after="0" w:line="240" w:lineRule="auto"/>
+        <w:ind w:left="2160"/>
+        <w:rPr>
+          <w:rFonts w:asciiTheme="minorHAnsi" w:hAnsiTheme="minorHAnsi" w:cstheme="minorHAnsi"/>
+          <w:color w:val="000000"/>
+          <w:sz w:val="22"/>
+          <w:szCs w:val="22"/>
+        </w:rPr>
+      </w:pPr>
+      <w:r>
+        <w:rPr>
+          <w:rFonts w:asciiTheme="minorHAnsi" w:hAnsiTheme="minorHAnsi" w:cstheme="minorHAnsi"/>
+          <w:color w:val="000000"/>
+          <w:sz w:val="22"/>
+          <w:szCs w:val="22"/>
+        </w:rPr>
+        <w:t xml:space="preserve">Refresh and check the target folder in Scala IDE, You should find </w:t>
+      </w:r>
+      <w:r>
+        <w:rPr>
+          <w:rFonts w:asciiTheme="minorHAnsi" w:hAnsiTheme="minorHAnsi" w:cstheme="minorHAnsi"/>
+          <w:i/>
+          <w:color w:val="000000"/>
+          <w:sz w:val="22"/>
+          <w:szCs w:val="22"/>
+        </w:rPr>
+        <w:t>scalastyle-result.xml</w:t>
+      </w:r>
+      <w:r>
+        <w:rPr>
+          <w:rFonts w:asciiTheme="minorHAnsi" w:hAnsiTheme="minorHAnsi" w:cstheme="minorHAnsi"/>
+          <w:color w:val="000000"/>
+          <w:sz w:val="22"/>
+          <w:szCs w:val="22"/>
+        </w:rPr>
+        <w:t xml:space="preserve"> similar to the sample shown below.</w:t>
+      </w:r>
+    </w:p>
+    <w:p>
+      <w:pPr>
+        <w:pStyle w:val="ListParagraph"/>
+        <w:tabs>
+          <w:tab w:val="center" w:pos="6120"/>
+        </w:tabs>
+        <w:autoSpaceDE w:val="0"/>
+        <w:autoSpaceDN w:val="0"/>
+        <w:adjustRightInd w:val="0"/>
+        <w:spacing w:before="0" w:after="0" w:line="240" w:lineRule="auto"/>
+        <w:ind w:left="2160"/>
+        <w:rPr>
+          <w:rFonts w:asciiTheme="minorHAnsi" w:hAnsiTheme="minorHAnsi" w:cstheme="minorHAnsi"/>
+          <w:color w:val="000000"/>
+          <w:sz w:val="22"/>
+          <w:szCs w:val="22"/>
+        </w:rPr>
+      </w:pPr>
+    </w:p>
+    <w:p>
+      <w:pPr>
+        <w:pStyle w:val="ListParagraph"/>
+        <w:tabs>
+          <w:tab w:val="center" w:pos="6120"/>
+        </w:tabs>
+        <w:autoSpaceDE w:val="0"/>
+        <w:autoSpaceDN w:val="0"/>
+        <w:adjustRightInd w:val="0"/>
+        <w:spacing w:before="0" w:after="0" w:line="240" w:lineRule="auto"/>
+        <w:ind w:left="2160"/>
+        <w:rPr>
+          <w:rFonts w:asciiTheme="minorHAnsi" w:hAnsiTheme="minorHAnsi" w:cstheme="minorHAnsi"/>
+          <w:color w:val="000000"/>
+          <w:sz w:val="22"/>
+          <w:szCs w:val="22"/>
+        </w:rPr>
+      </w:pPr>
+      <w:r>
+        <w:rPr>
+          <w:noProof/>
+          <w:lang w:bidi="ar-SA"/>
+        </w:rPr>
+        <w:drawing>
+          <wp:inline distT="0" distB="0" distL="0" distR="0" wp14:anchorId="22EEB194" wp14:editId="5E6536D5">
+            <wp:extent cx="759264" cy="1352550"/>
+            <wp:effectExtent l="0" t="0" r="3175" b="0"/>
+            <wp:docPr id="48" name="Picture 48"/>
+            <wp:cNvGraphicFramePr>
+              <a:graphicFrameLocks xmlns:a="http://schemas.openxmlformats.org/drawingml/2006/main" noChangeAspect="1"/>
+            </wp:cNvGraphicFramePr>
+            <a:graphic xmlns:a="http://schemas.openxmlformats.org/drawingml/2006/main">
+              <a:graphicData uri="http://schemas.openxmlformats.org/drawingml/2006/picture">
+                <pic:pic xmlns:pic="http://schemas.openxmlformats.org/drawingml/2006/picture">
+                  <pic:nvPicPr>
+                    <pic:cNvPr id="0" name=""/>
+                    <pic:cNvPicPr/>
+                  </pic:nvPicPr>
+                  <pic:blipFill>
+                    <a:blip r:embed="rId42"/>
+                    <a:stretch>
+                      <a:fillRect/>
+                    </a:stretch>
+                  </pic:blipFill>
+                  <pic:spPr>
+                    <a:xfrm>
+                      <a:off x="0" y="0"/>
+                      <a:ext cx="759264" cy="1352550"/>
+                    </a:xfrm>
+                    <a:prstGeom prst="rect">
+                      <a:avLst/>
+                    </a:prstGeom>
+                  </pic:spPr>
+                </pic:pic>
+              </a:graphicData>
+            </a:graphic>
+          </wp:inline>
+        </w:drawing>
+      </w:r>
+    </w:p>
+    <w:p>
+      <w:pPr>
+        <w:pStyle w:val="ListParagraph"/>
+        <w:tabs>
+          <w:tab w:val="center" w:pos="6120"/>
+        </w:tabs>
+        <w:autoSpaceDE w:val="0"/>
+        <w:autoSpaceDN w:val="0"/>
+        <w:adjustRightInd w:val="0"/>
+        <w:spacing w:before="0" w:after="0" w:line="240" w:lineRule="auto"/>
+        <w:ind w:left="2160"/>
+        <w:rPr>
+          <w:rFonts w:asciiTheme="minorHAnsi" w:hAnsiTheme="minorHAnsi" w:cstheme="minorHAnsi"/>
+          <w:color w:val="000000"/>
+          <w:sz w:val="22"/>
+          <w:szCs w:val="22"/>
+        </w:rPr>
+      </w:pPr>
+    </w:p>
+    <w:p>
+      <w:pPr>
+        <w:pStyle w:val="ListParagraph"/>
+        <w:tabs>
+          <w:tab w:val="center" w:pos="6120"/>
+        </w:tabs>
+        <w:autoSpaceDE w:val="0"/>
+        <w:autoSpaceDN w:val="0"/>
+        <w:adjustRightInd w:val="0"/>
+        <w:spacing w:before="0" w:after="0" w:line="240" w:lineRule="auto"/>
+        <w:ind w:left="2160"/>
+        <w:rPr>
+          <w:rFonts w:asciiTheme="minorHAnsi" w:hAnsiTheme="minorHAnsi" w:cstheme="minorHAnsi"/>
+          <w:color w:val="000000"/>
+          <w:sz w:val="22"/>
+          <w:szCs w:val="22"/>
+        </w:rPr>
+      </w:pPr>
+      <w:r>
+        <w:rPr>
+          <w:noProof/>
+          <w:lang w:bidi="ar-SA"/>
+        </w:rPr>
+        <w:drawing>
+          <wp:inline distT="0" distB="0" distL="0" distR="0" wp14:anchorId="3921DD16" wp14:editId="156A05FE">
+            <wp:extent cx="1838325" cy="832549"/>
+            <wp:effectExtent l="0" t="0" r="0" b="5715"/>
+            <wp:docPr id="49" name="Picture 49"/>
+            <wp:cNvGraphicFramePr>
+              <a:graphicFrameLocks xmlns:a="http://schemas.openxmlformats.org/drawingml/2006/main" noChangeAspect="1"/>
+            </wp:cNvGraphicFramePr>
+            <a:graphic xmlns:a="http://schemas.openxmlformats.org/drawingml/2006/main">
+              <a:graphicData uri="http://schemas.openxmlformats.org/drawingml/2006/picture">
+                <pic:pic xmlns:pic="http://schemas.openxmlformats.org/drawingml/2006/picture">
+                  <pic:nvPicPr>
+                    <pic:cNvPr id="0" name=""/>
+                    <pic:cNvPicPr/>
+                  </pic:nvPicPr>
+                  <pic:blipFill>
+                    <a:blip r:embed="rId43"/>
+                    <a:stretch>
+                      <a:fillRect/>
+                    </a:stretch>
+                  </pic:blipFill>
+                  <pic:spPr>
+                    <a:xfrm>
+                      <a:off x="0" y="0"/>
+                      <a:ext cx="1838325" cy="832549"/>
+                    </a:xfrm>
+                    <a:prstGeom prst="rect">
+                      <a:avLst/>
+                    </a:prstGeom>
+                  </pic:spPr>
+                </pic:pic>
+              </a:graphicData>
+            </a:graphic>
+          </wp:inline>
+        </w:drawing>
+      </w:r>
+    </w:p>
+    <w:p>
+      <w:pPr>
+        <w:pStyle w:val="ListParagraph"/>
+        <w:tabs>
+          <w:tab w:val="center" w:pos="6120"/>
+        </w:tabs>
+        <w:autoSpaceDE w:val="0"/>
+        <w:autoSpaceDN w:val="0"/>
+        <w:adjustRightInd w:val="0"/>
+        <w:spacing w:before="0" w:after="0" w:line="240" w:lineRule="auto"/>
+        <w:ind w:left="2160"/>
+        <w:rPr>
+          <w:rFonts w:asciiTheme="minorHAnsi" w:hAnsiTheme="minorHAnsi" w:cstheme="minorHAnsi"/>
+          <w:color w:val="000000"/>
+          <w:sz w:val="22"/>
+          <w:szCs w:val="22"/>
+        </w:rPr>
+      </w:pPr>
+    </w:p>
+    <w:p>
+      <w:pPr>
+        <w:pStyle w:val="ListParagraph"/>
+        <w:tabs>
+          <w:tab w:val="center" w:pos="6120"/>
+        </w:tabs>
+        <w:autoSpaceDE w:val="0"/>
+        <w:autoSpaceDN w:val="0"/>
+        <w:adjustRightInd w:val="0"/>
+        <w:spacing w:before="0" w:after="0" w:line="240" w:lineRule="auto"/>
+        <w:ind w:left="2160"/>
+        <w:rPr>
+          <w:rFonts w:asciiTheme="minorHAnsi" w:hAnsiTheme="minorHAnsi" w:cstheme="minorHAnsi"/>
+          <w:color w:val="000000"/>
+          <w:sz w:val="22"/>
+          <w:szCs w:val="22"/>
+        </w:rPr>
+      </w:pPr>
+      <w:r>
+        <w:rPr>
+          <w:rFonts w:asciiTheme="minorHAnsi" w:hAnsiTheme="minorHAnsi" w:cstheme="minorHAnsi"/>
+          <w:color w:val="000000"/>
+          <w:sz w:val="22"/>
+          <w:szCs w:val="22"/>
+        </w:rPr>
+        <w:t xml:space="preserve">Currently there is no </w:t>
+      </w:r>
+      <w:proofErr w:type="spellStart"/>
+      <w:r>
+        <w:rPr>
+          <w:rFonts w:asciiTheme="minorHAnsi" w:hAnsiTheme="minorHAnsi" w:cstheme="minorHAnsi"/>
+          <w:color w:val="000000"/>
+          <w:sz w:val="22"/>
+          <w:szCs w:val="22"/>
+        </w:rPr>
+        <w:t>ScalaStyle</w:t>
+      </w:r>
+      <w:proofErr w:type="spellEnd"/>
+      <w:r>
+        <w:rPr>
+          <w:rFonts w:asciiTheme="minorHAnsi" w:hAnsiTheme="minorHAnsi" w:cstheme="minorHAnsi"/>
+          <w:color w:val="000000"/>
+          <w:sz w:val="22"/>
+          <w:szCs w:val="22"/>
+        </w:rPr>
+        <w:t xml:space="preserve"> plugin available for Jenkins.</w:t>
+      </w:r>
+    </w:p>
+    <w:p>
+      <w:pPr>
+        <w:pStyle w:val="ListParagraph"/>
+        <w:tabs>
+          <w:tab w:val="center" w:pos="6120"/>
+        </w:tabs>
+        <w:autoSpaceDE w:val="0"/>
+        <w:autoSpaceDN w:val="0"/>
+        <w:adjustRightInd w:val="0"/>
+        <w:spacing w:before="0" w:after="0" w:line="240" w:lineRule="auto"/>
+        <w:ind w:left="2160"/>
+        <w:rPr>
+          <w:rFonts w:asciiTheme="minorHAnsi" w:hAnsiTheme="minorHAnsi" w:cstheme="minorHAnsi"/>
+          <w:color w:val="000000"/>
+          <w:sz w:val="22"/>
+          <w:szCs w:val="22"/>
+        </w:rPr>
+      </w:pPr>
+    </w:p>
+    <w:p>
+      <w:pPr>
+        <w:pStyle w:val="ListParagraph"/>
+        <w:tabs>
+          <w:tab w:val="center" w:pos="6120"/>
+        </w:tabs>
+        <w:autoSpaceDE w:val="0"/>
+        <w:autoSpaceDN w:val="0"/>
+        <w:adjustRightInd w:val="0"/>
+        <w:spacing w:before="0" w:after="0" w:line="240" w:lineRule="auto"/>
+        <w:ind w:left="2160"/>
+        <w:rPr>
+          <w:rFonts w:asciiTheme="minorHAnsi" w:hAnsiTheme="minorHAnsi" w:cstheme="minorHAnsi"/>
+          <w:color w:val="000000"/>
+          <w:sz w:val="22"/>
+          <w:szCs w:val="22"/>
+        </w:rPr>
+      </w:pPr>
+      <w:r>
+        <w:rPr>
+          <w:rFonts w:asciiTheme="minorHAnsi" w:hAnsiTheme="minorHAnsi" w:cstheme="minorHAnsi"/>
+          <w:color w:val="000000"/>
+          <w:sz w:val="22"/>
+          <w:szCs w:val="22"/>
+        </w:rPr>
         <w:t xml:space="preserve">Please visit </w:t>
       </w:r>
-      <w:hyperlink r:id="rId34" w:history="1">
+      <w:hyperlink r:id="rId44" w:history="1">
         <w:r>
           <w:rPr>
             <w:rStyle w:val="Hyperlink"/>
@@ -24601,7 +26438,18 @@
           <w:u w:val="single"/>
         </w:rPr>
       </w:pPr>
-      <w:r>
+    </w:p>
+    <w:p>
+      <w:pPr>
+        <w:pStyle w:val="ListParagraph"/>
+        <w:tabs>
+          <w:tab w:val="center" w:pos="6120"/>
+        </w:tabs>
+        <w:autoSpaceDE w:val="0"/>
+        <w:autoSpaceDN w:val="0"/>
+        <w:adjustRightInd w:val="0"/>
+        <w:spacing w:before="0" w:after="0" w:line="240" w:lineRule="auto"/>
+        <w:ind w:left="1440"/>
         <w:rPr>
           <w:rFonts w:asciiTheme="minorHAnsi" w:hAnsiTheme="minorHAnsi" w:cstheme="minorHAnsi"/>
           <w:b/>
@@ -24610,6 +26458,38 @@
           <w:szCs w:val="22"/>
           <w:u w:val="single"/>
         </w:rPr>
+      </w:pPr>
+    </w:p>
+    <w:p>
+      <w:pPr>
+        <w:pStyle w:val="ListParagraph"/>
+        <w:tabs>
+          <w:tab w:val="center" w:pos="6120"/>
+        </w:tabs>
+        <w:autoSpaceDE w:val="0"/>
+        <w:autoSpaceDN w:val="0"/>
+        <w:adjustRightInd w:val="0"/>
+        <w:spacing w:before="0" w:after="0" w:line="240" w:lineRule="auto"/>
+        <w:ind w:left="1440"/>
+        <w:rPr>
+          <w:rFonts w:asciiTheme="minorHAnsi" w:hAnsiTheme="minorHAnsi" w:cstheme="minorHAnsi"/>
+          <w:b/>
+          <w:color w:val="000000"/>
+          <w:sz w:val="22"/>
+          <w:szCs w:val="22"/>
+          <w:u w:val="single"/>
+        </w:rPr>
+      </w:pPr>
+      <w:r>
+        <w:rPr>
+          <w:rFonts w:asciiTheme="minorHAnsi" w:hAnsiTheme="minorHAnsi" w:cstheme="minorHAnsi"/>
+          <w:b/>
+          <w:color w:val="000000"/>
+          <w:sz w:val="22"/>
+          <w:szCs w:val="22"/>
+          <w:u w:val="single"/>
+        </w:rPr>
+        <w:lastRenderedPageBreak/>
         <w:t>Automation Testing</w:t>
       </w:r>
     </w:p>
@@ -25437,13 +27317,101 @@
       <w:r>
         <w:rPr>
           <w:rFonts w:asciiTheme="minorHAnsi" w:hAnsiTheme="minorHAnsi" w:cstheme="minorHAnsi"/>
+          <w:b/>
+          <w:color w:val="000000"/>
+          <w:sz w:val="22"/>
+          <w:szCs w:val="22"/>
+        </w:rPr>
+        <w:t>Usage:</w:t>
+      </w:r>
+      <w:r>
+        <w:rPr>
+          <w:rFonts w:asciiTheme="minorHAnsi" w:hAnsiTheme="minorHAnsi" w:cstheme="minorHAnsi"/>
+          <w:b/>
+          <w:color w:val="000000"/>
+          <w:sz w:val="22"/>
+          <w:szCs w:val="22"/>
+        </w:rPr>
+        <w:t xml:space="preserve"> </w:t>
+      </w:r>
+      <w:r>
+        <w:rPr>
+          <w:rFonts w:asciiTheme="minorHAnsi" w:hAnsiTheme="minorHAnsi" w:cstheme="minorHAnsi"/>
+          <w:color w:val="000000"/>
+          <w:sz w:val="22"/>
+          <w:szCs w:val="22"/>
+        </w:rPr>
+        <w:t>Y</w:t>
+      </w:r>
+      <w:r>
+        <w:rPr>
+          <w:rFonts w:asciiTheme="minorHAnsi" w:hAnsiTheme="minorHAnsi" w:cstheme="minorHAnsi"/>
+          <w:color w:val="000000"/>
+          <w:sz w:val="22"/>
+          <w:szCs w:val="22"/>
+        </w:rPr>
+        <w:t>ou’ll be able to run Gatling simulations using SBT standard test</w:t>
+      </w:r>
+      <w:r>
+        <w:rPr>
+          <w:rFonts w:asciiTheme="minorHAnsi" w:hAnsiTheme="minorHAnsi" w:cstheme="minorHAnsi"/>
+          <w:color w:val="000000"/>
+          <w:sz w:val="22"/>
+          <w:szCs w:val="22"/>
+        </w:rPr>
+        <w:t>.</w:t>
+      </w:r>
+    </w:p>
+    <w:p>
+      <w:pPr>
+        <w:pStyle w:val="ListParagraph"/>
+        <w:tabs>
+          <w:tab w:val="center" w:pos="6120"/>
+        </w:tabs>
+        <w:autoSpaceDE w:val="0"/>
+        <w:autoSpaceDN w:val="0"/>
+        <w:adjustRightInd w:val="0"/>
+        <w:spacing w:before="0" w:after="0" w:line="240" w:lineRule="auto"/>
+        <w:ind w:left="2160"/>
+        <w:rPr>
+          <w:rFonts w:asciiTheme="minorHAnsi" w:hAnsiTheme="minorHAnsi" w:cstheme="minorHAnsi"/>
+          <w:b/>
+          <w:color w:val="000000"/>
+          <w:sz w:val="22"/>
+          <w:szCs w:val="22"/>
+        </w:rPr>
+      </w:pPr>
+      <w:bookmarkStart w:id="85" w:name="_GoBack"/>
+      <w:bookmarkEnd w:id="85"/>
+    </w:p>
+    <w:p>
+      <w:pPr>
+        <w:pStyle w:val="ListParagraph"/>
+        <w:tabs>
+          <w:tab w:val="center" w:pos="6120"/>
+        </w:tabs>
+        <w:autoSpaceDE w:val="0"/>
+        <w:autoSpaceDN w:val="0"/>
+        <w:adjustRightInd w:val="0"/>
+        <w:spacing w:before="0" w:after="0" w:line="240" w:lineRule="auto"/>
+        <w:ind w:left="2160"/>
+        <w:rPr>
+          <w:rFonts w:asciiTheme="minorHAnsi" w:hAnsiTheme="minorHAnsi" w:cstheme="minorHAnsi"/>
+          <w:color w:val="000000"/>
+          <w:sz w:val="22"/>
+          <w:szCs w:val="22"/>
+        </w:rPr>
+      </w:pPr>
+      <w:r>
+        <w:rPr>
+          <w:rFonts w:asciiTheme="minorHAnsi" w:hAnsiTheme="minorHAnsi" w:cstheme="minorHAnsi"/>
           <w:color w:val="000000"/>
           <w:sz w:val="22"/>
           <w:szCs w:val="22"/>
         </w:rPr>
         <w:t xml:space="preserve">Please visit </w:t>
       </w:r>
-      <w:hyperlink r:id="rId35" w:history="1">
+      <w:hyperlink r:id="rId45" w:history="1">
         <w:r>
           <w:rPr>
             <w:rStyle w:val="Hyperlink"/>
@@ -25828,7 +27796,7 @@
         </w:rPr>
         <w:t xml:space="preserve">Please visit </w:t>
       </w:r>
-      <w:hyperlink r:id="rId36" w:history="1">
+      <w:hyperlink r:id="rId46" w:history="1">
         <w:r>
           <w:rPr>
             <w:rStyle w:val="Hyperlink"/>
@@ -26836,7 +28804,7 @@
         </w:rPr>
         <w:t xml:space="preserve">Please visit </w:t>
       </w:r>
-      <w:hyperlink r:id="rId37" w:history="1">
+      <w:hyperlink r:id="rId47" w:history="1">
         <w:r>
           <w:rPr>
             <w:rStyle w:val="Hyperlink"/>
@@ -27727,7 +29695,7 @@
         </w:rPr>
         <w:t xml:space="preserve">Download the sonar-scoverage-plugin-5.1.1.jar from </w:t>
       </w:r>
-      <w:hyperlink r:id="rId38" w:history="1">
+      <w:hyperlink r:id="rId48" w:history="1">
         <w:r>
           <w:rPr>
             <w:rStyle w:val="Hyperlink"/>
@@ -28383,7 +30351,7 @@
                     <pic:cNvPicPr/>
                   </pic:nvPicPr>
                   <pic:blipFill>
-                    <a:blip r:embed="rId39" cstate="print">
+                    <a:blip r:embed="rId49" cstate="print">
                       <a:extLst>
                         <a:ext uri="{28A0092B-C50C-407E-A947-70E740481C1C}">
                           <a14:useLocalDpi xmlns:a14="http://schemas.microsoft.com/office/drawing/2010/main" val="0"/>
@@ -29052,7 +31020,7 @@
                     <pic:cNvPicPr/>
                   </pic:nvPicPr>
                   <pic:blipFill>
-                    <a:blip r:embed="rId40"/>
+                    <a:blip r:embed="rId50"/>
                     <a:stretch>
                       <a:fillRect/>
                     </a:stretch>
@@ -29420,7 +31388,7 @@
                     <pic:cNvPicPr/>
                   </pic:nvPicPr>
                   <pic:blipFill>
-                    <a:blip r:embed="rId41" cstate="print">
+                    <a:blip r:embed="rId51" cstate="print">
                       <a:extLst>
                         <a:ext uri="{28A0092B-C50C-407E-A947-70E740481C1C}">
                           <a14:useLocalDpi xmlns:a14="http://schemas.microsoft.com/office/drawing/2010/main" val="0"/>
@@ -29871,7 +31839,7 @@
           <w:color w:val="FFFFFF" w:themeColor="background1"/>
         </w:rPr>
       </w:pPr>
-      <w:bookmarkStart w:id="86" w:name="_Toc425435432"/>
+      <w:bookmarkStart w:id="86" w:name="_Toc425501191"/>
       <w:r>
         <w:rPr>
           <w:rFonts w:asciiTheme="minorHAnsi" w:hAnsiTheme="minorHAnsi" w:cstheme="minorHAnsi"/>
@@ -30126,7 +32094,7 @@
                     <pic:cNvPicPr/>
                   </pic:nvPicPr>
                   <pic:blipFill>
-                    <a:blip r:embed="rId42">
+                    <a:blip r:embed="rId52">
                       <a:extLst>
                         <a:ext uri="{28A0092B-C50C-407E-A947-70E740481C1C}">
                           <a14:useLocalDpi xmlns:a14="http://schemas.microsoft.com/office/drawing/2010/main" val="0"/>
@@ -31106,9 +33074,9 @@
             <o:lock v:ext="edit" aspectratio="t"/>
           </v:shapetype>
           <v:shape id="_x0000_i1025" type="#_x0000_t75" style="width:79.5pt;height:40.5pt" o:ole="">
-            <v:imagedata r:id="rId43" o:title=""/>
+            <v:imagedata r:id="rId53" o:title=""/>
           </v:shape>
-          <o:OLEObject Type="Embed" ProgID="Package" ShapeID="_x0000_i1025" DrawAspect="Content" ObjectID="_1499183590" r:id="rId44"/>
+          <o:OLEObject Type="Embed" ProgID="Package" ShapeID="_x0000_i1025" DrawAspect="Content" ObjectID="_1499260453" r:id="rId54"/>
         </w:object>
       </w:r>
       <w:r>
@@ -31120,9 +33088,9 @@
         </w:rPr>
         <w:object w:dxaOrig="1305" w:dyaOrig="810">
           <v:shape id="_x0000_i1026" type="#_x0000_t75" style="width:65.25pt;height:40.5pt" o:ole="">
-            <v:imagedata r:id="rId45" o:title=""/>
+            <v:imagedata r:id="rId55" o:title=""/>
           </v:shape>
-          <o:OLEObject Type="Embed" ProgID="Package" ShapeID="_x0000_i1026" DrawAspect="Content" ObjectID="_1499183591" r:id="rId46"/>
+          <o:OLEObject Type="Embed" ProgID="Package" ShapeID="_x0000_i1026" DrawAspect="Content" ObjectID="_1499260454" r:id="rId56"/>
         </w:object>
       </w:r>
       <w:r>
@@ -31134,9 +33102,9 @@
         </w:rPr>
         <w:object w:dxaOrig="1170" w:dyaOrig="810">
           <v:shape id="_x0000_i1027" type="#_x0000_t75" style="width:58.5pt;height:40.5pt" o:ole="">
-            <v:imagedata r:id="rId47" o:title=""/>
+            <v:imagedata r:id="rId57" o:title=""/>
           </v:shape>
-          <o:OLEObject Type="Embed" ProgID="Package" ShapeID="_x0000_i1027" DrawAspect="Content" ObjectID="_1499183592" r:id="rId48"/>
+          <o:OLEObject Type="Embed" ProgID="Package" ShapeID="_x0000_i1027" DrawAspect="Content" ObjectID="_1499260455" r:id="rId58"/>
         </w:object>
       </w:r>
       <w:r>
@@ -31148,9 +33116,9 @@
         </w:rPr>
         <w:object w:dxaOrig="1276" w:dyaOrig="811">
           <v:shape id="_x0000_i1028" type="#_x0000_t75" style="width:63.75pt;height:40.5pt" o:ole="">
-            <v:imagedata r:id="rId49" o:title=""/>
+            <v:imagedata r:id="rId59" o:title=""/>
           </v:shape>
-          <o:OLEObject Type="Embed" ProgID="Package" ShapeID="_x0000_i1028" DrawAspect="Content" ObjectID="_1499183593" r:id="rId50"/>
+          <o:OLEObject Type="Embed" ProgID="Package" ShapeID="_x0000_i1028" DrawAspect="Content" ObjectID="_1499260456" r:id="rId60"/>
         </w:object>
       </w:r>
       <w:r>
@@ -31162,9 +33130,9 @@
         </w:rPr>
         <w:object w:dxaOrig="2205" w:dyaOrig="810">
           <v:shape id="_x0000_i1029" type="#_x0000_t75" style="width:110.25pt;height:40.5pt" o:ole="">
-            <v:imagedata r:id="rId51" o:title=""/>
+            <v:imagedata r:id="rId61" o:title=""/>
           </v:shape>
-          <o:OLEObject Type="Embed" ProgID="Package" ShapeID="_x0000_i1029" DrawAspect="Content" ObjectID="_1499183594" r:id="rId52"/>
+          <o:OLEObject Type="Embed" ProgID="Package" ShapeID="_x0000_i1029" DrawAspect="Content" ObjectID="_1499260457" r:id="rId62"/>
         </w:object>
       </w:r>
     </w:p>
@@ -31438,7 +33406,7 @@
                     <pic:cNvPicPr/>
                   </pic:nvPicPr>
                   <pic:blipFill>
-                    <a:blip r:embed="rId53"/>
+                    <a:blip r:embed="rId63"/>
                     <a:stretch>
                       <a:fillRect/>
                     </a:stretch>
@@ -31642,9 +33610,9 @@
         </w:rPr>
         <w:object w:dxaOrig="871" w:dyaOrig="811">
           <v:shape id="_x0000_i1030" type="#_x0000_t75" style="width:43.5pt;height:40.5pt" o:ole="">
-            <v:imagedata r:id="rId54" o:title=""/>
+            <v:imagedata r:id="rId64" o:title=""/>
           </v:shape>
-          <o:OLEObject Type="Embed" ProgID="Package" ShapeID="_x0000_i1030" DrawAspect="Content" ObjectID="_1499183595" r:id="rId55"/>
+          <o:OLEObject Type="Embed" ProgID="Package" ShapeID="_x0000_i1030" DrawAspect="Content" ObjectID="_1499260458" r:id="rId65"/>
         </w:object>
       </w:r>
       <w:r>
@@ -31656,9 +33624,9 @@
         </w:rPr>
         <w:object w:dxaOrig="871" w:dyaOrig="811">
           <v:shape id="_x0000_i1031" type="#_x0000_t75" style="width:43.5pt;height:40.5pt" o:ole="">
-            <v:imagedata r:id="rId54" o:title=""/>
+            <v:imagedata r:id="rId64" o:title=""/>
           </v:shape>
-          <o:OLEObject Type="Embed" ProgID="Package" ShapeID="_x0000_i1031" DrawAspect="Content" ObjectID="_1499183596" r:id="rId56"/>
+          <o:OLEObject Type="Embed" ProgID="Package" ShapeID="_x0000_i1031" DrawAspect="Content" ObjectID="_1499260459" r:id="rId66"/>
         </w:object>
       </w:r>
       <w:r>
@@ -31670,9 +33638,9 @@
         </w:rPr>
         <w:object w:dxaOrig="871" w:dyaOrig="811">
           <v:shape id="_x0000_i1032" type="#_x0000_t75" style="width:43.5pt;height:40.5pt" o:ole="">
-            <v:imagedata r:id="rId54" o:title=""/>
+            <v:imagedata r:id="rId64" o:title=""/>
           </v:shape>
-          <o:OLEObject Type="Embed" ProgID="Package" ShapeID="_x0000_i1032" DrawAspect="Content" ObjectID="_1499183597" r:id="rId57"/>
+          <o:OLEObject Type="Embed" ProgID="Package" ShapeID="_x0000_i1032" DrawAspect="Content" ObjectID="_1499260460" r:id="rId67"/>
         </w:object>
       </w:r>
     </w:p>
@@ -31729,7 +33697,7 @@
                     <pic:cNvPicPr/>
                   </pic:nvPicPr>
                   <pic:blipFill>
-                    <a:blip r:embed="rId58"/>
+                    <a:blip r:embed="rId68"/>
                     <a:stretch>
                       <a:fillRect/>
                     </a:stretch>
@@ -31983,7 +33951,7 @@
                     <pic:cNvPicPr/>
                   </pic:nvPicPr>
                   <pic:blipFill>
-                    <a:blip r:embed="rId59"/>
+                    <a:blip r:embed="rId69"/>
                     <a:stretch>
                       <a:fillRect/>
                     </a:stretch>
@@ -32103,9 +34071,9 @@
         </w:rPr>
         <w:object w:dxaOrig="1575" w:dyaOrig="811">
           <v:shape id="_x0000_i1033" type="#_x0000_t75" style="width:78.75pt;height:40.5pt" o:ole="">
-            <v:imagedata r:id="rId60" o:title=""/>
+            <v:imagedata r:id="rId70" o:title=""/>
           </v:shape>
-          <o:OLEObject Type="Embed" ProgID="Package" ShapeID="_x0000_i1033" DrawAspect="Content" ObjectID="_1499183598" r:id="rId61"/>
+          <o:OLEObject Type="Embed" ProgID="Package" ShapeID="_x0000_i1033" DrawAspect="Content" ObjectID="_1499260461" r:id="rId71"/>
         </w:object>
       </w:r>
     </w:p>
@@ -32155,7 +34123,7 @@
                     <pic:cNvPicPr/>
                   </pic:nvPicPr>
                   <pic:blipFill>
-                    <a:blip r:embed="rId62"/>
+                    <a:blip r:embed="rId72"/>
                     <a:stretch>
                       <a:fillRect/>
                     </a:stretch>
@@ -32536,7 +34504,7 @@
                     </pic:cNvPicPr>
                   </pic:nvPicPr>
                   <pic:blipFill>
-                    <a:blip r:embed="rId63">
+                    <a:blip r:embed="rId73">
                       <a:extLst>
                         <a:ext uri="{28A0092B-C50C-407E-A947-70E740481C1C}">
                           <a14:useLocalDpi xmlns:a14="http://schemas.microsoft.com/office/drawing/2010/main" val="0"/>
@@ -32792,7 +34760,7 @@
                     <pic:cNvPicPr/>
                   </pic:nvPicPr>
                   <pic:blipFill>
-                    <a:blip r:embed="rId64">
+                    <a:blip r:embed="rId74">
                       <a:extLst>
                         <a:ext uri="{28A0092B-C50C-407E-A947-70E740481C1C}">
                           <a14:useLocalDpi xmlns:a14="http://schemas.microsoft.com/office/drawing/2010/main" val="0"/>
@@ -32969,7 +34937,7 @@
                     <pic:cNvPicPr/>
                   </pic:nvPicPr>
                   <pic:blipFill>
-                    <a:blip r:embed="rId65"/>
+                    <a:blip r:embed="rId75"/>
                     <a:stretch>
                       <a:fillRect/>
                     </a:stretch>
@@ -33098,7 +35066,7 @@
                     <pic:cNvPicPr/>
                   </pic:nvPicPr>
                   <pic:blipFill>
-                    <a:blip r:embed="rId66"/>
+                    <a:blip r:embed="rId76"/>
                     <a:stretch>
                       <a:fillRect/>
                     </a:stretch>
@@ -33406,7 +35374,7 @@
                     <pic:cNvPicPr/>
                   </pic:nvPicPr>
                   <pic:blipFill>
-                    <a:blip r:embed="rId67">
+                    <a:blip r:embed="rId77">
                       <a:extLst>
                         <a:ext uri="{28A0092B-C50C-407E-A947-70E740481C1C}">
                           <a14:useLocalDpi xmlns:a14="http://schemas.microsoft.com/office/drawing/2010/main" val="0"/>
@@ -33530,9 +35498,9 @@
       <w:bookmarkEnd w:id="78"/>
     </w:p>
     <w:sectPr>
-      <w:headerReference w:type="default" r:id="rId68"/>
-      <w:footerReference w:type="default" r:id="rId69"/>
-      <w:footerReference w:type="first" r:id="rId70"/>
+      <w:headerReference w:type="default" r:id="rId78"/>
+      <w:footerReference w:type="default" r:id="rId79"/>
+      <w:footerReference w:type="first" r:id="rId80"/>
       <w:pgSz w:w="12240" w:h="15840"/>
       <w:pgMar w:top="720" w:right="720" w:bottom="720" w:left="720" w:header="706" w:footer="706" w:gutter="0"/>
       <w:pgBorders w:offsetFrom="page">
@@ -33627,7 +35595,7 @@
       <w:rPr>
         <w:noProof/>
       </w:rPr>
-      <w:t>13</w:t>
+      <w:t>26</w:t>
     </w:r>
     <w:r>
       <w:fldChar w:fldCharType="end"/>
@@ -41530,6 +43498,11 @@
       <w:szCs w:val="20"/>
     </w:rPr>
   </w:style>
+  <w:style w:type="character" w:customStyle="1" w:styleId="pre">
+    <w:name w:val="pre"/>
+    <w:basedOn w:val="DefaultParagraphFont"/>
+    <w:rsid w:val="00AD1EC8"/>
+  </w:style>
 </w:styles>
 </file>
 
@@ -44804,6 +46777,11 @@
       <w:szCs w:val="20"/>
     </w:rPr>
   </w:style>
+  <w:style w:type="character" w:customStyle="1" w:styleId="pre">
+    <w:name w:val="pre"/>
+    <w:basedOn w:val="DefaultParagraphFont"/>
+    <w:rsid w:val="00AD1EC8"/>
+  </w:style>
 </w:styles>
 </file>
 
@@ -45093,15 +47071,6 @@
 </file>
 
 <file path=customXml/item1.xml><?xml version="1.0" encoding="utf-8"?>
-<?mso-contentType ?>
-<FormTemplates xmlns="http://schemas.microsoft.com/sharepoint/v3/contenttype/forms">
-  <Display>DocumentLibraryForm</Display>
-  <Edit>DocumentLibraryForm</Edit>
-  <New>DocumentLibraryForm</New>
-</FormTemplates>
-</file>
-
-<file path=customXml/item2.xml><?xml version="1.0" encoding="utf-8"?>
 <ct:contentTypeSchema xmlns:ct="http://schemas.microsoft.com/office/2006/metadata/contentType" xmlns:ma="http://schemas.microsoft.com/office/2006/metadata/properties/metaAttributes" ct:_="" ma:_="" ma:contentTypeName="Document" ma:contentTypeID="0x01010099F009B949EE2E4CA863B91F3B524DE0" ma:contentTypeVersion="1" ma:contentTypeDescription="Create a new document." ma:contentTypeScope="" ma:versionID="52c44130e50cca24fbb3ea986cdce7f1">
   <xsd:schema xmlns:xsd="http://www.w3.org/2001/XMLSchema" xmlns:p="http://schemas.microsoft.com/office/2006/metadata/properties" xmlns:ns3="36c221c6-924e-469e-a1fe-ec71f1d8e067" targetNamespace="http://schemas.microsoft.com/office/2006/metadata/properties" ma:root="true" ma:fieldsID="8d72a01e50ae56dc1368d8b0fd77404a" ns3:_="">
     <xsd:import namespace="36c221c6-924e-469e-a1fe-ec71f1d8e067"/>
@@ -45163,12 +47132,21 @@
 </ct:contentTypeSchema>
 </file>
 
-<file path=customXml/item3.xml><?xml version="1.0" encoding="utf-8"?>
+<file path=customXml/item2.xml><?xml version="1.0" encoding="utf-8"?>
 <p:properties xmlns:p="http://schemas.microsoft.com/office/2006/metadata/properties" xmlns:xsi="http://www.w3.org/2001/XMLSchema-instance" xmlns:pc="http://schemas.microsoft.com/office/infopath/2007/PartnerControls">
   <documentManagement>
     <Document_x0020_Meta_x0020_data xmlns="36c221c6-924e-469e-a1fe-ec71f1d8e067" xsi:nil="true"/>
   </documentManagement>
 </p:properties>
+</file>
+
+<file path=customXml/item3.xml><?xml version="1.0" encoding="utf-8"?>
+<?mso-contentType ?>
+<FormTemplates xmlns="http://schemas.microsoft.com/sharepoint/v3/contenttype/forms">
+  <Display>DocumentLibraryForm</Display>
+  <Edit>DocumentLibraryForm</Edit>
+  <New>DocumentLibraryForm</New>
+</FormTemplates>
 </file>
 
 <file path=customXml/item4.xml><?xml version="1.0" encoding="utf-8"?>
@@ -45180,14 +47158,6 @@
 </file>
 
 <file path=customXml/itemProps1.xml><?xml version="1.0" encoding="utf-8"?>
-<ds:datastoreItem xmlns:ds="http://schemas.openxmlformats.org/officeDocument/2006/customXml" ds:itemID="{7D332B04-E55B-45A9-8619-FA5723DF707E}">
-  <ds:schemaRefs>
-    <ds:schemaRef ds:uri="http://schemas.microsoft.com/sharepoint/v3/contenttype/forms"/>
-  </ds:schemaRefs>
-</ds:datastoreItem>
-</file>
-
-<file path=customXml/itemProps2.xml><?xml version="1.0" encoding="utf-8"?>
 <ds:datastoreItem xmlns:ds="http://schemas.openxmlformats.org/officeDocument/2006/customXml" ds:itemID="{E1CBA616-D5C6-4CBF-A82A-D64E53B5D369}">
   <ds:schemaRefs>
     <ds:schemaRef ds:uri="http://schemas.microsoft.com/office/2006/metadata/contentType"/>
@@ -45204,12 +47174,20 @@
 </ds:datastoreItem>
 </file>
 
-<file path=customXml/itemProps3.xml><?xml version="1.0" encoding="utf-8"?>
+<file path=customXml/itemProps2.xml><?xml version="1.0" encoding="utf-8"?>
 <ds:datastoreItem xmlns:ds="http://schemas.openxmlformats.org/officeDocument/2006/customXml" ds:itemID="{75E3CC73-1C96-483A-AE9A-3F359BE3BF1F}">
   <ds:schemaRefs>
     <ds:schemaRef ds:uri="http://schemas.microsoft.com/office/2006/metadata/properties"/>
     <ds:schemaRef ds:uri="http://schemas.microsoft.com/office/infopath/2007/PartnerControls"/>
     <ds:schemaRef ds:uri="36c221c6-924e-469e-a1fe-ec71f1d8e067"/>
+  </ds:schemaRefs>
+</ds:datastoreItem>
+</file>
+
+<file path=customXml/itemProps3.xml><?xml version="1.0" encoding="utf-8"?>
+<ds:datastoreItem xmlns:ds="http://schemas.openxmlformats.org/officeDocument/2006/customXml" ds:itemID="{7D332B04-E55B-45A9-8619-FA5723DF707E}">
+  <ds:schemaRefs>
+    <ds:schemaRef ds:uri="http://schemas.microsoft.com/sharepoint/v3/contenttype/forms"/>
   </ds:schemaRefs>
 </ds:datastoreItem>
 </file>
@@ -45223,7 +47201,7 @@
 </file>
 
 <file path=customXml/itemProps5.xml><?xml version="1.0" encoding="utf-8"?>
-<ds:datastoreItem xmlns:ds="http://schemas.openxmlformats.org/officeDocument/2006/customXml" ds:itemID="{432DA42A-61EA-4069-AF55-740CA8359CFB}">
+<ds:datastoreItem xmlns:ds="http://schemas.openxmlformats.org/officeDocument/2006/customXml" ds:itemID="{B55C804E-9A18-4901-84EB-5EC598BF0D9C}">
   <ds:schemaRefs>
     <ds:schemaRef ds:uri="http://schemas.openxmlformats.org/officeDocument/2006/bibliography"/>
   </ds:schemaRefs>

</xml_diff>